<commit_message>
Adicao de informacoes sobre escalonadores e tarefas periodicas
</commit_message>
<xml_diff>
--- a/documentation/docs/monografia.docx
+++ b/documentation/docs/monografia.docx
@@ -8007,24 +8007,162 @@
       <w:pPr>
         <w:spacing w:line="240" w:lineRule="auto"/>
         <w:ind w:firstLine="0"/>
-      </w:pPr>
-      <w:r>
+        <w:rPr>
+          <w:i/>
+          <w:lang w:val="en-US"/>
+        </w:rPr>
+      </w:pPr>
+      <w:r>
+        <w:rPr>
+          <w:lang w:val="en-US"/>
+        </w:rPr>
         <w:t>EDF</w:t>
       </w:r>
       <w:r>
+        <w:rPr>
+          <w:lang w:val="en-US"/>
+        </w:rPr>
         <w:tab/>
       </w:r>
       <w:r>
+        <w:rPr>
+          <w:lang w:val="en-US"/>
+        </w:rPr>
         <w:tab/>
       </w:r>
       <w:r>
+        <w:rPr>
+          <w:lang w:val="en-US"/>
+        </w:rPr>
         <w:tab/>
       </w:r>
       <w:r>
         <w:rPr>
           <w:i/>
+          <w:lang w:val="en-US"/>
         </w:rPr>
         <w:t>Earliest Deadline First</w:t>
+      </w:r>
+    </w:p>
+    <w:p>
+      <w:pPr>
+        <w:spacing w:line="240" w:lineRule="auto"/>
+        <w:ind w:firstLine="0"/>
+        <w:rPr>
+          <w:lang w:val="en-US"/>
+        </w:rPr>
+      </w:pPr>
+      <w:r>
+        <w:rPr>
+          <w:lang w:val="en-US"/>
+        </w:rPr>
+        <w:t>C</w:t>
+      </w:r>
+      <w:r>
+        <w:rPr>
+          <w:lang w:val="en-US"/>
+        </w:rPr>
+        <w:tab/>
+      </w:r>
+      <w:r>
+        <w:rPr>
+          <w:lang w:val="en-US"/>
+        </w:rPr>
+        <w:tab/>
+      </w:r>
+      <w:r>
+        <w:rPr>
+          <w:lang w:val="en-US"/>
+        </w:rPr>
+        <w:tab/>
+        <w:t>Tempo de Computação</w:t>
+      </w:r>
+    </w:p>
+    <w:p>
+      <w:pPr>
+        <w:spacing w:line="240" w:lineRule="auto"/>
+        <w:ind w:firstLine="0"/>
+        <w:rPr>
+          <w:lang w:val="en-US"/>
+        </w:rPr>
+      </w:pPr>
+      <w:r>
+        <w:rPr>
+          <w:lang w:val="en-US"/>
+        </w:rPr>
+        <w:t>D</w:t>
+      </w:r>
+      <w:r>
+        <w:rPr>
+          <w:lang w:val="en-US"/>
+        </w:rPr>
+        <w:tab/>
+      </w:r>
+      <w:r>
+        <w:rPr>
+          <w:lang w:val="en-US"/>
+        </w:rPr>
+        <w:tab/>
+      </w:r>
+      <w:r>
+        <w:rPr>
+          <w:lang w:val="en-US"/>
+        </w:rPr>
+        <w:tab/>
+      </w:r>
+      <w:r>
+        <w:rPr>
+          <w:i/>
+          <w:lang w:val="en-US"/>
+        </w:rPr>
+        <w:t>Deadline</w:t>
+      </w:r>
+    </w:p>
+    <w:p>
+      <w:pPr>
+        <w:spacing w:line="240" w:lineRule="auto"/>
+        <w:ind w:firstLine="0"/>
+      </w:pPr>
+      <w:r>
+        <w:t>T</w:t>
+      </w:r>
+      <w:r>
+        <w:tab/>
+      </w:r>
+      <w:r>
+        <w:tab/>
+      </w:r>
+      <w:r>
+        <w:tab/>
+        <w:t>Período</w:t>
+      </w:r>
+    </w:p>
+    <w:p>
+      <w:pPr>
+        <w:spacing w:line="240" w:lineRule="auto"/>
+        <w:ind w:firstLine="0"/>
+      </w:pPr>
+      <w:r>
+        <w:t>r0</w:t>
+      </w:r>
+      <w:r>
+        <w:tab/>
+      </w:r>
+      <w:r>
+        <w:tab/>
+      </w:r>
+      <w:r>
+        <w:tab/>
+        <w:t xml:space="preserve">Tempo de </w:t>
+      </w:r>
+      <w:r>
+        <w:t>A</w:t>
+      </w:r>
+      <w:r>
+        <w:t>tivaç</w:t>
+      </w:r>
+      <w:r>
+        <w:t>ão</w:t>
       </w:r>
     </w:p>
     <w:p>
@@ -13601,45 +13739,18 @@
       <w:bookmarkStart w:id="18" w:name="_Toc269678025"/>
       <w:bookmarkStart w:id="19" w:name="_Toc278285950"/>
       <w:r>
-        <w:t>3.1 ESCALONADOR</w:t>
-      </w:r>
-    </w:p>
-    <w:p>
-      <w:r>
-        <w:t>TODO – Pegar uma definição de S.O.</w:t>
-      </w:r>
-    </w:p>
-    <w:p>
-      <w:pPr>
-        <w:pStyle w:val="Ttulo2"/>
-      </w:pPr>
-      <w:r>
-        <w:t>3</w:t>
-      </w:r>
-      <w:r>
-        <w:t>.</w:t>
-      </w:r>
-      <w:r>
-        <w:t>2</w:t>
-      </w:r>
-      <w:r>
-        <w:t xml:space="preserve"> </w:t>
-      </w:r>
-      <w:bookmarkEnd w:id="18"/>
-      <w:bookmarkEnd w:id="19"/>
-      <w:r>
-        <w:t>TAREFAS</w:t>
-      </w:r>
-      <w:r>
-        <w:t xml:space="preserve"> DE TEMPO REAL</w:t>
-      </w:r>
-    </w:p>
-    <w:p>
-      <w:r>
-        <w:t>Segundo</w:t>
-      </w:r>
-      <w:r>
-        <w:t xml:space="preserve"> </w:t>
+        <w:t>3.</w:t>
+      </w:r>
+      <w:r>
+        <w:t>1</w:t>
+      </w:r>
+      <w:r>
+        <w:t xml:space="preserve"> TAREFAS DE TEMPO REAL</w:t>
+      </w:r>
+    </w:p>
+    <w:p>
+      <w:r>
+        <w:t xml:space="preserve">Segundo </w:t>
       </w:r>
       <w:r>
         <w:t>(COLLET; DELACROIX; KAISER; MAMMERI, 2012</w:t>
@@ -13651,34 +13762,7 @@
         <w:t>)</w:t>
       </w:r>
       <w:r>
-        <w:t xml:space="preserve"> temos que: “Tarefas de tempo real são entidades básicas execut</w:t>
-      </w:r>
-      <w:r>
-        <w:t xml:space="preserve">áveis e </w:t>
-      </w:r>
-      <w:r>
-        <w:t>escalonáveis</w:t>
-      </w:r>
-      <w:r>
-        <w:t>,</w:t>
-      </w:r>
-      <w:r>
-        <w:t xml:space="preserve"> e</w:t>
-      </w:r>
-      <w:r>
-        <w:t xml:space="preserve"> que</w:t>
-      </w:r>
-      <w:r>
-        <w:t xml:space="preserve"> devem ser periódicas ou aperiódicas”, ou seja, quando falamos em entidades básicas, podemos levar em consideração que são </w:t>
-      </w:r>
-      <w:r>
-        <w:t>“Segmentos</w:t>
-      </w:r>
-      <w:r>
-        <w:t xml:space="preserve"> de código</w:t>
-      </w:r>
-      <w:r>
-        <w:t xml:space="preserve"> de software que deverá ser </w:t>
+        <w:t xml:space="preserve"> temos que: “Tarefas de tempo real são entidades básicas executáveis e escalonáveis, e que devem ser periódicas ou aperiódicas”, ou seja, quando falamos em entidades básicas, podemos levar em consideração que são “Segmentos de código de software que deverá ser </w:t>
       </w:r>
       <w:r>
         <w:t>executad</w:t>
@@ -13690,24 +13774,12 @@
         <w:t xml:space="preserve"> múltiplas vezes com diferentes dados de entrada</w:t>
       </w:r>
       <w:r>
-        <w:t>”</w:t>
-      </w:r>
-      <w:r>
-        <w:t xml:space="preserve"> (CORDEIRO</w:t>
-      </w:r>
-      <w:r>
-        <w:t>, 2013).</w:t>
-      </w:r>
-    </w:p>
-    <w:p>
-      <w:r>
-        <w:t>Cada tarefa é caracterizada pelos seus parâmetros de tempo</w:t>
-      </w:r>
-      <w:r>
-        <w:t>,</w:t>
-      </w:r>
-      <w:r>
-        <w:t xml:space="preserve"> e é composta por: </w:t>
+        <w:t>” (CORDEIRO, 2013).</w:t>
+      </w:r>
+    </w:p>
+    <w:p>
+      <w:r>
+        <w:t xml:space="preserve">Cada tarefa é caracterizada pelos seus parâmetros de tempo, e é composta por: </w:t>
       </w:r>
     </w:p>
     <w:p>
@@ -13727,13 +13799,7 @@
         <w:t>r0</w:t>
       </w:r>
       <w:r>
-        <w:t xml:space="preserve"> (</w:t>
-      </w:r>
-      <w:r>
-        <w:t>tempo de ativação</w:t>
-      </w:r>
-      <w:r>
-        <w:t>): Representa o instante de tempo no qual a tarefa será iniciada durante o processo.</w:t>
+        <w:t xml:space="preserve"> (tempo de ativação): Representa o instante de tempo no qual a tarefa será iniciada durante o processo.</w:t>
       </w:r>
     </w:p>
     <w:p>
@@ -13753,24 +13819,7 @@
         <w:t>C</w:t>
       </w:r>
       <w:r>
-        <w:t xml:space="preserve"> (</w:t>
-      </w:r>
-      <w:r>
-        <w:t>tempo de computação</w:t>
-      </w:r>
-      <w:r>
-        <w:t>): Valor obtido a partir do pior caso de computação para execuç</w:t>
-      </w:r>
-      <w:r>
-        <w:t>ão d</w:t>
-      </w:r>
-      <w:bookmarkStart w:id="20" w:name="_GoBack"/>
-      <w:bookmarkEnd w:id="20"/>
-      <w:r>
-        <w:t xml:space="preserve">e determinada </w:t>
-      </w:r>
-      <w:r>
-        <w:t>tarefa.</w:t>
+        <w:t xml:space="preserve"> (tempo de computação): Valor obtido a partir do pior caso de computação para execução de determinada tarefa.</w:t>
       </w:r>
     </w:p>
     <w:p>
@@ -13790,10 +13839,7 @@
         <w:t>D</w:t>
       </w:r>
       <w:r>
-        <w:t xml:space="preserve"> (</w:t>
-      </w:r>
-      <w:r>
-        <w:t xml:space="preserve">meta temporal ou </w:t>
+        <w:t xml:space="preserve"> (meta temporal ou </w:t>
       </w:r>
       <w:r>
         <w:rPr>
@@ -13822,44 +13868,232 @@
         <w:t>T</w:t>
       </w:r>
       <w:r>
-        <w:t xml:space="preserve"> (</w:t>
-      </w:r>
-      <w:r>
-        <w:t>período</w:t>
-      </w:r>
-      <w:r>
-        <w:t>, válido apenas para tarefas periódicas)</w:t>
-      </w:r>
-      <w:r>
-        <w:t>: Representa a periodicidade no qual a tarefa será executada.</w:t>
+        <w:t xml:space="preserve"> (período, válido apenas para tarefas periódicas): Representa a periodicidade no qual a tarefa será executada.</w:t>
       </w:r>
     </w:p>
     <w:p>
       <w:pPr>
         <w:pStyle w:val="Ttulo3"/>
+      </w:pPr>
+      <w:r>
+        <w:t>3.</w:t>
+      </w:r>
+      <w:r>
+        <w:t>1</w:t>
+      </w:r>
+      <w:r>
+        <w:t>.1 Tarefas Periódicas</w:t>
+      </w:r>
+    </w:p>
+    <w:p>
+      <w:r>
+        <w:t>Tarefas peri</w:t>
+      </w:r>
+      <w:r>
+        <w:t xml:space="preserve">ódicas são compostas </w:t>
+      </w:r>
+      <w:r>
+        <w:t>pelos 4 parâmetros (</w:t>
+      </w:r>
+      <w:r>
+        <w:rPr>
+          <w:i/>
+        </w:rPr>
+        <w:t>r0, C, D, T)</w:t>
+      </w:r>
+      <w:r>
+        <w:t xml:space="preserve"> e são ativadas a cada instante de tempo T, sendo assim executadas várias vezes durante a execução do sistema.</w:t>
+      </w:r>
+    </w:p>
+    <w:p>
+      <w:pPr>
+        <w:pStyle w:val="Ttulo3"/>
+      </w:pPr>
+      <w:r>
+        <w:lastRenderedPageBreak/>
+        <w:t>3.</w:t>
+      </w:r>
+      <w:r>
+        <w:t>1</w:t>
+      </w:r>
+      <w:r>
+        <w:t>.2 Tarefas Aperiódicas (Esporádicas)</w:t>
+      </w:r>
+      <w:bookmarkStart w:id="20" w:name="_GoBack"/>
+      <w:bookmarkEnd w:id="20"/>
+    </w:p>
+    <w:p>
+      <w:pPr>
+        <w:pStyle w:val="Ttulo2"/>
+      </w:pPr>
+      <w:r>
+        <w:t>3.</w:t>
+      </w:r>
+      <w:r>
+        <w:t>2</w:t>
+      </w:r>
+      <w:r>
+        <w:t xml:space="preserve"> ESCALONADOR</w:t>
+      </w:r>
+    </w:p>
+    <w:p>
+      <w:r>
+        <w:t xml:space="preserve">O escalonador é um componente que </w:t>
+      </w:r>
+      <w:r>
+        <w:t>faz parte do</w:t>
+      </w:r>
+      <w:r>
+        <w:t xml:space="preserve"> o núcleo ou </w:t>
+      </w:r>
+      <w:r>
+        <w:rPr>
+          <w:i/>
+        </w:rPr>
+        <w:t>kernel</w:t>
+      </w:r>
+      <w:r>
+        <w:t xml:space="preserve"> de um sistema de tempo real e é responsável por alocar as tarefas seguindo regras</w:t>
+      </w:r>
+      <w:r>
+        <w:t xml:space="preserve"> e políticas definidas. Para STR, possuímos duas abordagens de escalonadores, que podendo ser estáticos ou dinâmicos.</w:t>
+      </w:r>
+    </w:p>
+    <w:p>
+      <w:pPr>
+        <w:pStyle w:val="Ttulo3"/>
+      </w:pPr>
+      <w:r>
+        <w:t>3.</w:t>
+      </w:r>
+      <w:r>
+        <w:t>2</w:t>
+      </w:r>
+      <w:r>
+        <w:t>.1 Escalonadores Estáticos</w:t>
+      </w:r>
+    </w:p>
+    <w:p>
+      <w:r>
+        <w:t>(KOPETZ,</w:t>
+      </w:r>
+      <w:r>
+        <w:t xml:space="preserve"> p. 240,</w:t>
+      </w:r>
+      <w:r>
+        <w:t xml:space="preserve"> 2011, tradução nossa) diz que “Um escalonador é chamado estático (ou </w:t>
+      </w:r>
+      <w:r>
+        <w:rPr>
+          <w:i/>
+        </w:rPr>
+        <w:t>pre-run-time</w:t>
+      </w:r>
+      <w:r>
+        <w:t xml:space="preserve">) se ele faz suas decisões de escalonamento em tempo de compilação”. </w:t>
+      </w:r>
+    </w:p>
+    <w:p>
+      <w:r>
+        <w:t xml:space="preserve">Esses escalonadores também são chamados de </w:t>
+      </w:r>
+      <w:r>
+        <w:rPr>
+          <w:i/>
+        </w:rPr>
+        <w:t>off-line</w:t>
+      </w:r>
+      <w:r>
+        <w:rPr>
+          <w:i/>
+        </w:rPr>
+        <w:t xml:space="preserve"> </w:t>
+      </w:r>
+      <w:r>
+        <w:t xml:space="preserve">e trabalham gerando uma tabela de escalonamento com todas as tarefas e suas execuções já </w:t>
+      </w:r>
+      <w:r>
+        <w:t>definidas, não sendo possível altera-la</w:t>
+      </w:r>
+      <w:r>
+        <w:t>s</w:t>
+      </w:r>
+      <w:r>
+        <w:t xml:space="preserve"> durante sua execução</w:t>
+      </w:r>
+      <w:r>
+        <w:t>.</w:t>
+      </w:r>
+    </w:p>
+    <w:p>
+      <w:r>
+        <w:t xml:space="preserve">“Qualquer variação no modelo de tarefas implicará na geração de uma nova tabela de escalonamento” </w:t>
+      </w:r>
+      <w:r>
+        <w:t>(CORDEIRO, 2013)</w:t>
+      </w:r>
+      <w:r>
+        <w:t>.</w:t>
+      </w:r>
+    </w:p>
+    <w:p>
+      <w:pPr>
+        <w:pStyle w:val="Ttulo3"/>
+      </w:pPr>
+      <w:r>
+        <w:t>3.</w:t>
+      </w:r>
+      <w:r>
+        <w:t>2</w:t>
+      </w:r>
+      <w:r>
+        <w:t>.2 Escalonadores Dinâmicos</w:t>
+      </w:r>
+    </w:p>
+    <w:p>
+      <w:pPr>
+        <w:spacing w:before="240"/>
+      </w:pPr>
+      <w:r>
+        <w:t>(KOPETZ,</w:t>
+      </w:r>
+      <w:r>
+        <w:t xml:space="preserve"> p. 240,</w:t>
+      </w:r>
+      <w:r>
+        <w:t xml:space="preserve"> 2011, tradução nossa) considera que “Um escalonador é considerado dinâmico (ou </w:t>
+      </w:r>
+      <w:r>
+        <w:rPr>
+          <w:i/>
+        </w:rPr>
+        <w:t>on-line</w:t>
+      </w:r>
+      <w:r>
+        <w:t xml:space="preserve">), se ele faz suas decisões de escalonamento em tempo de execução, selecionando uma tarefa de um conjunto de tarefas prontas para serem executadas”. </w:t>
+      </w:r>
+      <w:r>
+        <w:br/>
+      </w:r>
+      <w:r>
+        <w:tab/>
+        <w:t xml:space="preserve">Estes escalonadores também são conhecidos por escalonadores por prioridade, e são mais flexíveis podendo se adaptar a determinados cenários, utilizando políticas criadas durante sua </w:t>
+      </w:r>
+      <w:r>
+        <w:t>concepção</w:t>
+      </w:r>
+      <w:r>
+        <w:t>.</w:t>
+      </w:r>
+    </w:p>
+    <w:p>
+      <w:pPr>
+        <w:pStyle w:val="Ttulo2"/>
       </w:pPr>
       <w:bookmarkStart w:id="21" w:name="_Toc269678026"/>
       <w:bookmarkStart w:id="22" w:name="_Toc278285951"/>
-      <w:r>
-        <w:lastRenderedPageBreak/>
-        <w:t xml:space="preserve">3.2.1 </w:t>
-      </w:r>
-      <w:r>
-        <w:t>Tarefas Periódicas</w:t>
-      </w:r>
-    </w:p>
-    <w:p>
-      <w:pPr>
-        <w:pStyle w:val="Ttulo3"/>
-      </w:pPr>
-      <w:r>
-        <w:t>3.2.2 Tarefas Aperiódicas (Esporádicas)</w:t>
-      </w:r>
-    </w:p>
-    <w:p>
-      <w:pPr>
-        <w:pStyle w:val="Ttulo2"/>
-      </w:pPr>
+      <w:bookmarkEnd w:id="18"/>
+      <w:bookmarkEnd w:id="19"/>
       <w:r>
         <w:t>3.</w:t>
       </w:r>
@@ -13911,7 +14145,11 @@
         </w:sdtContent>
       </w:sdt>
       <w:r>
-        <w:t xml:space="preserve">, não existem requerimentos quanto aos valores de coordenadas e resoluções, além do fato de serem valores positivos. Entretanto, considerando processamento, armazenamento e amostragem no </w:t>
+        <w:t xml:space="preserve">, não existem requerimentos quanto aos valores de coordenadas e resoluções, além do fato de serem valores positivos. Entretanto, considerando processamento, </w:t>
+      </w:r>
+      <w:r>
+        <w:lastRenderedPageBreak/>
+        <w:t xml:space="preserve">armazenamento e amostragem no </w:t>
       </w:r>
       <w:r>
         <w:rPr>
@@ -14304,7 +14542,6 @@
     </w:p>
     <w:p>
       <w:r>
-        <w:lastRenderedPageBreak/>
         <w:t xml:space="preserve">O valor 0 representa a ausência de luminosidade (preto total) e o valor 255 representa luminosidade máxima (branco total), e a escala intermediária representa os valores de níveis de cinza, como mostrado na </w:t>
       </w:r>
       <w:r>
@@ -14444,6 +14681,7 @@
         <w:rPr>
           <w:lang w:val="en-US"/>
         </w:rPr>
+        <w:lastRenderedPageBreak/>
         <w:t>3.</w:t>
       </w:r>
       <w:r>
@@ -14603,6 +14841,7 @@
         <w:pStyle w:val="Ttulo1"/>
       </w:pPr>
       <w:r>
+        <w:lastRenderedPageBreak/>
         <w:t>3 CRIPTOGRAFIA</w:t>
       </w:r>
       <w:bookmarkEnd w:id="29"/>
@@ -14772,7 +15011,6 @@
         <w:rPr>
           <w:b/>
         </w:rPr>
-        <w:lastRenderedPageBreak/>
         <w:t>Integridade de dados</w:t>
       </w:r>
       <w:r>
@@ -14796,7 +15034,11 @@
         <w:t>Autenticação</w:t>
       </w:r>
       <w:r>
-        <w:t>: é um serviço relacionado à identificação. Essa função é aplicável tanto à entidade quanto informações. Duas entidades começando uma comunicação devem identificar uma à outra. A informação enviada através do canal deve ser autenticada quanto à origem, data de origem, conteúdo dos dados, horário enviado, etc. Por essa razão essa área da criptografia geralmente é subdividida em duas grandes áreas: Autenticação de Entidade e Autenticação de origem de dados. Autenticação de origem de dados implica a integridade dos dados (se as informações forem modificadas, a sua origem foi alterada).</w:t>
+        <w:t xml:space="preserve">: é um serviço relacionado à identificação. Essa função é aplicável tanto à entidade quanto informações. Duas entidades começando uma comunicação devem identificar uma à outra. A informação enviada através do canal deve ser autenticada quanto à origem, data de origem, conteúdo dos dados, horário enviado, etc. Por essa razão essa área da criptografia geralmente é subdividida em duas grandes áreas: Autenticação de Entidade e Autenticação de origem de dados. </w:t>
+      </w:r>
+      <w:r>
+        <w:lastRenderedPageBreak/>
+        <w:t>Autenticação de origem de dados implica a integridade dos dados (se as informações forem modificadas, a sua origem foi alterada).</w:t>
       </w:r>
     </w:p>
     <w:p>
@@ -14875,7 +15117,6 @@
         <w:rPr>
           <w:noProof/>
         </w:rPr>
-        <w:lastRenderedPageBreak/>
         <w:drawing>
           <wp:inline distT="0" distB="0" distL="0" distR="0">
             <wp:extent cx="5118735" cy="2585720"/>
@@ -15051,6 +15292,7 @@
     </w:p>
     <w:p>
       <w:r>
+        <w:lastRenderedPageBreak/>
         <w:t>O texto cifrado C é enviado por um canal que não possibilita a segurança da informação. Nesse momento podem existir dois tipos de intrusos tentando recuperar a informação: o intruso passivo e o intruso ativo.</w:t>
       </w:r>
     </w:p>
@@ -15308,7 +15550,6 @@
       <w:bookmarkStart w:id="38" w:name="_Toc269678031"/>
       <w:bookmarkStart w:id="39" w:name="_Toc278285955"/>
       <w:r>
-        <w:lastRenderedPageBreak/>
         <w:t>3.4 MÉTODOS DE CRIPTOGRAFIA DE CHAVE SIMÉTRICA</w:t>
       </w:r>
       <w:bookmarkEnd w:id="38"/>
@@ -16225,6 +16466,7 @@
     </w:p>
     <w:p>
       <w:r>
+        <w:lastRenderedPageBreak/>
         <w:t>No código de César, cada letra é substituída por uma letra três posições à frente no alfabeto. Generalizando a cifra de substituição temos:</w:t>
       </w:r>
     </w:p>
@@ -16595,7 +16837,11 @@
         <w:fldChar w:fldCharType="end"/>
       </w:r>
       <w:r>
-        <w:t xml:space="preserve"> mostra um exemplo de cifra de transposição. A chave utilizada na encriptação é “cript”. Na cifra de transposição, a chave tem dois objetivos: o primeiro é definir o número de colunas em que será escrito a mensagem original e a numeração das colunas. A numeração das colunas é feita crescentemente, iniciando com 1 na coluna que possui a letra da chave mais próxima do início do alfabeto, assim por diante, até que se tenha feito a seqüência numérica para todas as letras da chave.</w:t>
+        <w:t xml:space="preserve"> mostra um exemplo de cifra de transposição. A chave utilizada na encriptação é “cript”. Na cifra de transposição, a chave tem dois objetivos: o primeiro é definir </w:t>
+      </w:r>
+      <w:r>
+        <w:lastRenderedPageBreak/>
+        <w:t>o número de colunas em que será escrito a mensagem original e a numeração das colunas. A numeração das colunas é feita crescentemente, iniciando com 1 na coluna que possui a letra da chave mais próxima do início do alfabeto, assim por diante, até que se tenha feito a seqüência numérica para todas as letras da chave.</w:t>
       </w:r>
     </w:p>
     <w:p>
@@ -16639,7 +16885,6 @@
     </w:p>
     <w:p>
       <w:r>
-        <w:lastRenderedPageBreak/>
         <w:t xml:space="preserve">A quebra de uma mensagem cifrada possui uma facilidade maior devido ao fato de que as letras continuam com a mesma freqüência de ocorrência do idioma original, pois só foram reordenadas. </w:t>
       </w:r>
     </w:p>
@@ -16692,6 +16937,7 @@
       <w:bookmarkStart w:id="51" w:name="_Toc269678037"/>
       <w:bookmarkStart w:id="52" w:name="_Toc278285959"/>
       <w:r>
+        <w:lastRenderedPageBreak/>
         <w:t>3.4.3.1 Data Encryption Standard (DES)</w:t>
       </w:r>
       <w:bookmarkEnd w:id="51"/>
@@ -16725,7 +16971,6 @@
         <w:rPr>
           <w:noProof/>
         </w:rPr>
-        <w:lastRenderedPageBreak/>
         <w:drawing>
           <wp:inline distT="0" distB="0" distL="0" distR="0">
             <wp:extent cx="5034280" cy="3846830"/>
@@ -16892,6 +17137,7 @@
     </w:p>
     <w:p>
       <w:r>
+        <w:lastRenderedPageBreak/>
         <w:t>Os 16 blocos intermediários são parametrizados por chaves diferentes, derivadas da chave original. A chave original de 56 bits é dividida em duas partes de 28 bits e cada parte é rotacionada à esquerda um número de bits que depende do número atual do bloco de iteração.</w:t>
       </w:r>
     </w:p>
@@ -16950,7 +17196,6 @@
     </w:p>
     <w:p>
       <w:r>
-        <w:lastRenderedPageBreak/>
         <w:t xml:space="preserve">A Função de Feistel possui quatro estágios: expansão, mistura da chave, substituição e permutação, como é mostrada na </w:t>
       </w:r>
       <w:r>
@@ -17141,6 +17386,7 @@
       <w:bookmarkStart w:id="60" w:name="_Toc269678039"/>
       <w:bookmarkStart w:id="61" w:name="_Toc278285960"/>
       <w:r>
+        <w:lastRenderedPageBreak/>
         <w:t>3.4.3.3 Advanced Encryption Standard (AES)</w:t>
       </w:r>
       <w:bookmarkEnd w:id="60"/>
@@ -17249,11 +17495,7 @@
     </w:p>
     <w:p>
       <w:r>
-        <w:t xml:space="preserve">Em 1997, o NIST patrocinou um concurso de criptografia que iria eleger o novo padrão de criptografia a ser utilizado pelas agências norte-americanas. Foram feitas 15 propostas e organizadas conferências públicas para apresentação e análise de cada algoritmo a procura de </w:t>
-      </w:r>
-      <w:r>
-        <w:lastRenderedPageBreak/>
-        <w:t>falhas. Em outubro de 2000, o algoritmo Rijndael (de Joan Daemen e Vicent Rijmen) foi escolhido para ser o próximo padrão de encriptação</w:t>
+        <w:t>Em 1997, o NIST patrocinou um concurso de criptografia que iria eleger o novo padrão de criptografia a ser utilizado pelas agências norte-americanas. Foram feitas 15 propostas e organizadas conferências públicas para apresentação e análise de cada algoritmo a procura de falhas. Em outubro de 2000, o algoritmo Rijndael (de Joan Daemen e Vicent Rijmen) foi escolhido para ser o próximo padrão de encriptação</w:t>
       </w:r>
       <w:sdt>
         <w:sdtPr>
@@ -17488,6 +17730,7 @@
         <w:rPr>
           <w:noProof/>
         </w:rPr>
+        <w:lastRenderedPageBreak/>
         <w:drawing>
           <wp:inline distT="0" distB="0" distL="0" distR="0">
             <wp:extent cx="2878577" cy="5305778"/>
@@ -17648,64 +17891,67 @@
     </w:p>
     <w:p>
       <w:r>
+        <w:t>O processo de encriptação inicia expandindo a chave em N</w:t>
+      </w:r>
+      <w:r>
+        <w:rPr>
+          <w:vertAlign w:val="subscript"/>
+        </w:rPr>
+        <w:t>r</w:t>
+      </w:r>
+      <w:r>
+        <w:t>+1 vetores do mesmo tamanho que o estado. Um será utilizado no início do cálculo e os outros serão utilizados durantes as N</w:t>
+      </w:r>
+      <w:r>
+        <w:rPr>
+          <w:vertAlign w:val="subscript"/>
+        </w:rPr>
+        <w:t>r</w:t>
+      </w:r>
+      <w:r>
+        <w:t xml:space="preserve"> rodadas (um por rodada). Em seguida, o texto é copiado para a matriz estado, preenchendo as colunas seqüencialmente. Além disso, antes de começar as rodadas, é feita uma operação OU EXCLUSIVO entre a matriz estado e a primeira chave expandida. Esse processo é chamado AddRoundKey e também utilizado ao final de cada rodada.</w:t>
+      </w:r>
+    </w:p>
+    <w:p>
+      <w:r>
+        <w:t xml:space="preserve">As rodadas seguintes são dividas em quatro etapas: SubBytes, ShiftRows, MixColumns e AddRoundKey. Na última rodada, porém, a operação MixColumns não é realizada. Na etapa SubBytes, mostrada na </w:t>
+      </w:r>
+      <w:r>
+        <w:fldChar w:fldCharType="begin"/>
+      </w:r>
+      <w:r>
+        <w:instrText xml:space="preserve"> REF _Ref269030331 \h </w:instrText>
+      </w:r>
+      <w:r>
+        <w:fldChar w:fldCharType="separate"/>
+      </w:r>
+      <w:r>
+        <w:t xml:space="preserve">Figura </w:t>
+      </w:r>
+      <w:r>
+        <w:rPr>
+          <w:noProof/>
+        </w:rPr>
+        <w:t>12</w:t>
+      </w:r>
+      <w:r>
+        <w:fldChar w:fldCharType="end"/>
+      </w:r>
+      <w:r>
+        <w:t xml:space="preserve">, uma substituição não-linear irreversível opera em cada </w:t>
+      </w:r>
+      <w:r>
+        <w:rPr>
+          <w:i/>
+        </w:rPr>
+        <w:t>byte</w:t>
+      </w:r>
+      <w:r>
+        <w:t xml:space="preserve"> da matriz estado. Cada byte é usado como índice para um bloco de substituição, a fim de </w:t>
+      </w:r>
+      <w:r>
         <w:lastRenderedPageBreak/>
-        <w:t>O processo de encriptação inicia expandindo a chave em N</w:t>
-      </w:r>
-      <w:r>
-        <w:rPr>
-          <w:vertAlign w:val="subscript"/>
-        </w:rPr>
-        <w:t>r</w:t>
-      </w:r>
-      <w:r>
-        <w:t>+1 vetores do mesmo tamanho que o estado. Um será utilizado no início do cálculo e os outros serão utilizados durantes as N</w:t>
-      </w:r>
-      <w:r>
-        <w:rPr>
-          <w:vertAlign w:val="subscript"/>
-        </w:rPr>
-        <w:t>r</w:t>
-      </w:r>
-      <w:r>
-        <w:t xml:space="preserve"> rodadas (um por rodada). Em seguida, o texto é copiado para a matriz estado, preenchendo as colunas seqüencialmente. Além disso, antes de começar as rodadas, é feita uma operação OU EXCLUSIVO entre a matriz estado e a primeira chave expandida. Esse processo é chamado AddRoundKey e também utilizado ao final de cada rodada.</w:t>
-      </w:r>
-    </w:p>
-    <w:p>
-      <w:r>
-        <w:t xml:space="preserve">As rodadas seguintes são dividas em quatro etapas: SubBytes, ShiftRows, MixColumns e AddRoundKey. Na última rodada, porém, a operação MixColumns não é realizada. Na etapa SubBytes, mostrada na </w:t>
-      </w:r>
-      <w:r>
-        <w:fldChar w:fldCharType="begin"/>
-      </w:r>
-      <w:r>
-        <w:instrText xml:space="preserve"> REF _Ref269030331 \h </w:instrText>
-      </w:r>
-      <w:r>
-        <w:fldChar w:fldCharType="separate"/>
-      </w:r>
-      <w:r>
-        <w:t xml:space="preserve">Figura </w:t>
-      </w:r>
-      <w:r>
-        <w:rPr>
-          <w:noProof/>
-        </w:rPr>
-        <w:t>12</w:t>
-      </w:r>
-      <w:r>
-        <w:fldChar w:fldCharType="end"/>
-      </w:r>
-      <w:r>
-        <w:t xml:space="preserve">, uma substituição não-linear irreversível opera em cada </w:t>
-      </w:r>
-      <w:r>
-        <w:rPr>
-          <w:i/>
-        </w:rPr>
-        <w:t>byte</w:t>
-      </w:r>
-      <w:r>
-        <w:t xml:space="preserve"> da matriz estado. Cada byte é usado como índice para um bloco de substituição, a fim de substituir o seu valor pelo conteúdo dessa entrada na cifra de substituição </w:t>
+        <w:t xml:space="preserve">substituir o seu valor pelo conteúdo dessa entrada na cifra de substituição </w:t>
       </w:r>
       <w:sdt>
         <w:sdtPr>
@@ -18123,7 +18369,6 @@
         <w:spacing w:after="240"/>
       </w:pPr>
       <w:r>
-        <w:lastRenderedPageBreak/>
         <w:t xml:space="preserve">Na etapa MixColumns, mostrada na </w:t>
       </w:r>
       <w:r>
@@ -18213,6 +18458,7 @@
         <w:rPr>
           <w:noProof/>
         </w:rPr>
+        <w:lastRenderedPageBreak/>
         <w:drawing>
           <wp:inline distT="0" distB="0" distL="0" distR="0">
             <wp:extent cx="3747770" cy="1986915"/>
@@ -18634,7 +18880,6 @@
       <w:bookmarkStart w:id="77" w:name="_Toc269678040"/>
       <w:bookmarkStart w:id="78" w:name="_Toc278285961"/>
       <w:r>
-        <w:lastRenderedPageBreak/>
         <w:t>3.5 MODELO DE UM SISTEMA CRIPTOGRÁFICO DE CHAVE ASSIMÉTRICA</w:t>
       </w:r>
       <w:bookmarkEnd w:id="77"/>
@@ -18676,6 +18921,7 @@
     </w:p>
     <w:p>
       <w:r>
+        <w:lastRenderedPageBreak/>
         <w:t>Em sua proposta inicial, um sistema de criptografia assimétrico deveria atender aos seguintes requisitos:</w:t>
       </w:r>
     </w:p>
@@ -18983,11 +19229,7 @@
     </w:p>
     <w:p>
       <w:r>
-        <w:t xml:space="preserve">A diferença entre os dois sistemas reside no fato de que duas chaves são utilizadas no sistema, uma pública e uma privada. A chave pública, como o próprio nome diz, é de conhecimento público, qualquer usuário pode ter acesso à chave. A chave privada é possuída </w:t>
-      </w:r>
-      <w:r>
-        <w:lastRenderedPageBreak/>
-        <w:t>somente por um usuário. A chave pública e a privada são relacionadas entre si de tal forma que uma mensagem encriptada utilizando a chave pública só pode ser decriptada utilizando a chave privada.</w:t>
+        <w:t>A diferença entre os dois sistemas reside no fato de que duas chaves são utilizadas no sistema, uma pública e uma privada. A chave pública, como o próprio nome diz, é de conhecimento público, qualquer usuário pode ter acesso à chave. A chave privada é possuída somente por um usuário. A chave pública e a privada são relacionadas entre si de tal forma que uma mensagem encriptada utilizando a chave pública só pode ser decriptada utilizando a chave privada.</w:t>
       </w:r>
     </w:p>
     <w:p/>
@@ -18998,6 +19240,7 @@
       <w:bookmarkStart w:id="82" w:name="_Toc269678041"/>
       <w:bookmarkStart w:id="83" w:name="_Toc278285962"/>
       <w:r>
+        <w:lastRenderedPageBreak/>
         <w:t>3.6 MÉTODOS DE CRIPTOGRAFIA DE CHAVE ASSIMÉTRICA</w:t>
       </w:r>
       <w:bookmarkEnd w:id="82"/>
@@ -19383,7 +19626,6 @@
     </w:p>
     <w:p>
       <w:r>
-        <w:lastRenderedPageBreak/>
         <w:t xml:space="preserve">A partir disso, para encriptar a mensagem P, calcule </w:t>
       </w:r>
       <m:oMath>
@@ -44106,7 +44348,7 @@
 </file>
 
 <file path=customXml/itemProps1.xml><?xml version="1.0" encoding="utf-8"?>
-<ds:datastoreItem xmlns:ds="http://schemas.openxmlformats.org/officeDocument/2006/customXml" ds:itemID="{023A41CB-02C9-482E-A1FD-DD1251C6B0A1}">
+<ds:datastoreItem xmlns:ds="http://schemas.openxmlformats.org/officeDocument/2006/customXml" ds:itemID="{4C68A31C-66DC-4D31-805C-82A38C49478E}">
   <ds:schemaRefs>
     <ds:schemaRef ds:uri="http://schemas.openxmlformats.org/officeDocument/2006/bibliography"/>
   </ds:schemaRefs>

</xml_diff>

<commit_message>
Adicao do exemplo de RM e da descricao do DM com exemplo gráfico
</commit_message>
<xml_diff>
--- a/documentation/docs/monografia.docx
+++ b/documentation/docs/monografia.docx
@@ -2351,6 +2351,243 @@
             <w:noProof/>
           </w:rPr>
           <w:t>....</w:t>
+        </w:r>
+        <w:r>
+          <w:rPr>
+            <w:noProof/>
+            <w:webHidden/>
+          </w:rPr>
+          <w:fldChar w:fldCharType="begin"/>
+        </w:r>
+        <w:r>
+          <w:rPr>
+            <w:noProof/>
+            <w:webHidden/>
+          </w:rPr>
+          <w:instrText xml:space="preserve"> PAGEREF _Toc278285462 \h </w:instrText>
+        </w:r>
+        <w:r>
+          <w:rPr>
+            <w:noProof/>
+            <w:webHidden/>
+          </w:rPr>
+        </w:r>
+        <w:r>
+          <w:rPr>
+            <w:noProof/>
+            <w:webHidden/>
+          </w:rPr>
+          <w:fldChar w:fldCharType="separate"/>
+        </w:r>
+        <w:r>
+          <w:rPr>
+            <w:noProof/>
+            <w:webHidden/>
+          </w:rPr>
+          <w:t>18</w:t>
+        </w:r>
+        <w:r>
+          <w:rPr>
+            <w:noProof/>
+            <w:webHidden/>
+          </w:rPr>
+          <w:fldChar w:fldCharType="end"/>
+        </w:r>
+      </w:hyperlink>
+    </w:p>
+    <w:p>
+      <w:pPr>
+        <w:pStyle w:val="ndicedeilustraes"/>
+        <w:tabs>
+          <w:tab w:val="right" w:leader="dot" w:pos="9061"/>
+        </w:tabs>
+        <w:spacing w:line="240" w:lineRule="auto"/>
+        <w:ind w:firstLine="0"/>
+        <w:rPr>
+          <w:rFonts w:asciiTheme="minorHAnsi" w:eastAsiaTheme="minorEastAsia" w:hAnsiTheme="minorHAnsi" w:cstheme="minorBidi"/>
+          <w:noProof/>
+          <w:sz w:val="22"/>
+          <w:szCs w:val="22"/>
+        </w:rPr>
+      </w:pPr>
+      <w:hyperlink w:anchor="_Toc278285462" w:history="1">
+        <w:r>
+          <w:rPr>
+            <w:rStyle w:val="Hyperlink"/>
+            <w:noProof/>
+          </w:rPr>
+          <w:t xml:space="preserve">Figura </w:t>
+        </w:r>
+        <w:r>
+          <w:rPr>
+            <w:rStyle w:val="Hyperlink"/>
+            <w:noProof/>
+          </w:rPr>
+          <w:t>6</w:t>
+        </w:r>
+        <w:r>
+          <w:rPr>
+            <w:rStyle w:val="Hyperlink"/>
+            <w:noProof/>
+          </w:rPr>
+          <w:t xml:space="preserve">: </w:t>
+        </w:r>
+        <w:r>
+          <w:rPr>
+            <w:rStyle w:val="Hyperlink"/>
+            <w:noProof/>
+          </w:rPr>
+          <w:t>Exemplo de cálculo do tempo máximo de resposta.</w:t>
+        </w:r>
+        <w:r>
+          <w:rPr>
+            <w:rStyle w:val="Hyperlink"/>
+            <w:noProof/>
+          </w:rPr>
+          <w:t>.</w:t>
+        </w:r>
+        <w:r>
+          <w:rPr>
+            <w:rStyle w:val="Hyperlink"/>
+            <w:noProof/>
+          </w:rPr>
+          <w:t>.</w:t>
+        </w:r>
+        <w:r>
+          <w:rPr>
+            <w:rStyle w:val="Hyperlink"/>
+            <w:noProof/>
+          </w:rPr>
+          <w:t>.</w:t>
+        </w:r>
+        <w:r>
+          <w:rPr>
+            <w:rStyle w:val="Hyperlink"/>
+            <w:noProof/>
+          </w:rPr>
+          <w:t>...</w:t>
+        </w:r>
+        <w:r>
+          <w:rPr>
+            <w:rStyle w:val="Hyperlink"/>
+            <w:noProof/>
+          </w:rPr>
+          <w:t>.........................................</w:t>
+        </w:r>
+        <w:r>
+          <w:rPr>
+            <w:rStyle w:val="Hyperlink"/>
+            <w:noProof/>
+          </w:rPr>
+          <w:t>.</w:t>
+        </w:r>
+        <w:r>
+          <w:rPr>
+            <w:rStyle w:val="Hyperlink"/>
+            <w:noProof/>
+          </w:rPr>
+          <w:t>....</w:t>
+        </w:r>
+        <w:r>
+          <w:rPr>
+            <w:noProof/>
+            <w:webHidden/>
+          </w:rPr>
+          <w:fldChar w:fldCharType="begin"/>
+        </w:r>
+        <w:r>
+          <w:rPr>
+            <w:noProof/>
+            <w:webHidden/>
+          </w:rPr>
+          <w:instrText xml:space="preserve"> PAGEREF _Toc278285462 \h </w:instrText>
+        </w:r>
+        <w:r>
+          <w:rPr>
+            <w:noProof/>
+            <w:webHidden/>
+          </w:rPr>
+        </w:r>
+        <w:r>
+          <w:rPr>
+            <w:noProof/>
+            <w:webHidden/>
+          </w:rPr>
+          <w:fldChar w:fldCharType="separate"/>
+        </w:r>
+        <w:r>
+          <w:rPr>
+            <w:noProof/>
+            <w:webHidden/>
+          </w:rPr>
+          <w:t>18</w:t>
+        </w:r>
+        <w:r>
+          <w:rPr>
+            <w:noProof/>
+            <w:webHidden/>
+          </w:rPr>
+          <w:fldChar w:fldCharType="end"/>
+        </w:r>
+      </w:hyperlink>
+    </w:p>
+    <w:p>
+      <w:pPr>
+        <w:pStyle w:val="ndicedeilustraes"/>
+        <w:tabs>
+          <w:tab w:val="right" w:leader="dot" w:pos="9061"/>
+        </w:tabs>
+        <w:spacing w:line="240" w:lineRule="auto"/>
+        <w:ind w:firstLine="0"/>
+        <w:rPr>
+          <w:rFonts w:asciiTheme="minorHAnsi" w:eastAsiaTheme="minorEastAsia" w:hAnsiTheme="minorHAnsi" w:cstheme="minorBidi"/>
+          <w:noProof/>
+          <w:sz w:val="22"/>
+          <w:szCs w:val="22"/>
+        </w:rPr>
+      </w:pPr>
+      <w:hyperlink w:anchor="_Toc278285462" w:history="1">
+        <w:r>
+          <w:rPr>
+            <w:rStyle w:val="Hyperlink"/>
+            <w:noProof/>
+          </w:rPr>
+          <w:t xml:space="preserve">Figura </w:t>
+        </w:r>
+        <w:r>
+          <w:rPr>
+            <w:rStyle w:val="Hyperlink"/>
+            <w:noProof/>
+          </w:rPr>
+          <w:t>7</w:t>
+        </w:r>
+        <w:r>
+          <w:rPr>
+            <w:rStyle w:val="Hyperlink"/>
+            <w:noProof/>
+          </w:rPr>
+          <w:t xml:space="preserve">: </w:t>
+        </w:r>
+        <w:r>
+          <w:rPr>
+            <w:rStyle w:val="Hyperlink"/>
+            <w:noProof/>
+          </w:rPr>
+          <w:t xml:space="preserve">Exemplo de escalonamento com a técnica RM para um conjunto de 3 tarefas t1 </w:t>
+        </w:r>
+        <w:r>
+          <w:rPr>
+            <w:rStyle w:val="Hyperlink"/>
+            <w:noProof/>
+          </w:rPr>
+          <w:t>(r0=0, C=3, D=T=20), t2 (r0=0, C=2, D=T= 5), t3 (r0=0, C=2, D=T=10)</w:t>
+        </w:r>
+        <w:r>
+          <w:rPr>
+            <w:rStyle w:val="Hyperlink"/>
+            <w:noProof/>
+          </w:rPr>
+          <w:t>..........................................</w:t>
         </w:r>
         <w:r>
           <w:rPr>
@@ -10623,7 +10860,7 @@
         <w:t>3.</w:t>
       </w:r>
       <w:r>
-        <w:t>3</w:t>
+        <w:t>4</w:t>
       </w:r>
       <w:r>
         <w:t xml:space="preserve"> </w:t>
@@ -10647,7 +10884,7 @@
         <w:t>3.</w:t>
       </w:r>
       <w:r>
-        <w:t>3</w:t>
+        <w:t>4</w:t>
       </w:r>
       <w:r>
         <w:t xml:space="preserve">.1 </w:t>
@@ -11113,8 +11350,8 @@
             <m:e>
               <m:d>
                 <m:dPr>
-                  <m:begChr m:val="["/>
-                  <m:endChr m:val="]"/>
+                  <m:begChr m:val="⌈"/>
+                  <m:endChr m:val="⌉"/>
                   <m:ctrlPr>
                     <w:rPr>
                       <w:rFonts w:ascii="Cambria Math" w:hAnsi="Cambria Math"/>
@@ -11421,6 +11658,7 @@
     </w:p>
     <w:p>
       <w:pPr>
+        <w:ind w:firstLine="0"/>
         <w:jc w:val="left"/>
         <w:rPr>
           <w:sz w:val="20"/>
@@ -11431,32 +11669,1032 @@
     <w:p>
       <w:pPr>
         <w:jc w:val="left"/>
+      </w:pPr>
+      <w:r>
+        <w:t xml:space="preserve">O cálculo </w:t>
+      </w:r>
+      <w:r>
+        <w:t>é realizado para cada tarefa até que haja uma convergência no resultado.</w:t>
+      </w:r>
+    </w:p>
+    <w:p>
+      <w:pPr>
+        <w:ind w:firstLine="0"/>
+        <w:jc w:val="left"/>
+      </w:pPr>
+      <w:r>
+        <w:tab/>
+        <w:t>Após sabermos que é possível escalonar o conjunto de tarefas com a técnica RM, podemos aplicar o algoritmo.</w:t>
+      </w:r>
+    </w:p>
+    <w:p>
+      <w:pPr>
+        <w:ind w:firstLine="0"/>
+        <w:jc w:val="center"/>
         <w:rPr>
           <w:sz w:val="20"/>
           <w:szCs w:val="20"/>
         </w:rPr>
       </w:pPr>
+      <w:r>
+        <w:rPr>
+          <w:noProof/>
+          <w:sz w:val="20"/>
+          <w:szCs w:val="20"/>
+        </w:rPr>
+        <w:drawing>
+          <wp:inline distT="0" distB="0" distL="0" distR="0">
+            <wp:extent cx="4715302" cy="1924326"/>
+            <wp:effectExtent l="0" t="0" r="0" b="0"/>
+            <wp:docPr id="6" name="Imagem 6"/>
+            <wp:cNvGraphicFramePr>
+              <a:graphicFrameLocks xmlns:a="http://schemas.openxmlformats.org/drawingml/2006/main" noChangeAspect="1"/>
+            </wp:cNvGraphicFramePr>
+            <a:graphic xmlns:a="http://schemas.openxmlformats.org/drawingml/2006/main">
+              <a:graphicData uri="http://schemas.openxmlformats.org/drawingml/2006/picture">
+                <pic:pic xmlns:pic="http://schemas.openxmlformats.org/drawingml/2006/picture">
+                  <pic:nvPicPr>
+                    <pic:cNvPr id="0" name="Picture 3"/>
+                    <pic:cNvPicPr>
+                      <a:picLocks noChangeAspect="1" noChangeArrowheads="1"/>
+                    </pic:cNvPicPr>
+                  </pic:nvPicPr>
+                  <pic:blipFill>
+                    <a:blip r:embed="rId16">
+                      <a:extLst>
+                        <a:ext uri="{28A0092B-C50C-407E-A947-70E740481C1C}">
+                          <a14:useLocalDpi xmlns:a14="http://schemas.microsoft.com/office/drawing/2010/main" val="0"/>
+                        </a:ext>
+                      </a:extLst>
+                    </a:blip>
+                    <a:srcRect/>
+                    <a:stretch>
+                      <a:fillRect/>
+                    </a:stretch>
+                  </pic:blipFill>
+                  <pic:spPr bwMode="auto">
+                    <a:xfrm>
+                      <a:off x="0" y="0"/>
+                      <a:ext cx="4723311" cy="1927594"/>
+                    </a:xfrm>
+                    <a:prstGeom prst="rect">
+                      <a:avLst/>
+                    </a:prstGeom>
+                    <a:noFill/>
+                    <a:ln>
+                      <a:noFill/>
+                    </a:ln>
+                  </pic:spPr>
+                </pic:pic>
+              </a:graphicData>
+            </a:graphic>
+          </wp:inline>
+        </w:drawing>
+      </w:r>
+    </w:p>
+    <w:p>
+      <w:pPr>
+        <w:ind w:firstLine="0"/>
+        <w:jc w:val="left"/>
+        <w:rPr>
+          <w:sz w:val="20"/>
+          <w:szCs w:val="20"/>
+        </w:rPr>
+      </w:pPr>
+      <w:r>
+        <w:rPr>
+          <w:sz w:val="20"/>
+          <w:szCs w:val="20"/>
+        </w:rPr>
+        <w:tab/>
+        <w:t xml:space="preserve">Figura 7: Exemplo de escalonamento com a técnica RM para um conjunto de 3 tarefas </w:t>
+      </w:r>
+      <w:r>
+        <w:rPr>
+          <w:i/>
+          <w:sz w:val="20"/>
+          <w:szCs w:val="20"/>
+        </w:rPr>
+        <w:t>t1</w:t>
+      </w:r>
+      <w:r>
+        <w:rPr>
+          <w:sz w:val="20"/>
+          <w:szCs w:val="20"/>
+        </w:rPr>
+        <w:t xml:space="preserve"> (</w:t>
+      </w:r>
+      <w:r>
+        <w:rPr>
+          <w:i/>
+          <w:sz w:val="20"/>
+          <w:szCs w:val="20"/>
+        </w:rPr>
+        <w:t>r0</w:t>
+      </w:r>
+      <w:r>
+        <w:rPr>
+          <w:sz w:val="20"/>
+          <w:szCs w:val="20"/>
+        </w:rPr>
+        <w:t xml:space="preserve">=0, </w:t>
+      </w:r>
+      <w:r>
+        <w:rPr>
+          <w:i/>
+          <w:sz w:val="20"/>
+          <w:szCs w:val="20"/>
+        </w:rPr>
+        <w:t>C</w:t>
+      </w:r>
+      <w:r>
+        <w:rPr>
+          <w:sz w:val="20"/>
+          <w:szCs w:val="20"/>
+        </w:rPr>
+        <w:t xml:space="preserve">=3, </w:t>
+      </w:r>
+      <w:r>
+        <w:rPr>
+          <w:i/>
+          <w:sz w:val="20"/>
+          <w:szCs w:val="20"/>
+        </w:rPr>
+        <w:t>D</w:t>
+      </w:r>
+      <w:r>
+        <w:rPr>
+          <w:sz w:val="20"/>
+          <w:szCs w:val="20"/>
+        </w:rPr>
+        <w:t>=</w:t>
+      </w:r>
+      <w:r>
+        <w:rPr>
+          <w:i/>
+          <w:sz w:val="20"/>
+          <w:szCs w:val="20"/>
+        </w:rPr>
+        <w:t>T</w:t>
+      </w:r>
+      <w:r>
+        <w:rPr>
+          <w:sz w:val="20"/>
+          <w:szCs w:val="20"/>
+        </w:rPr>
+        <w:t xml:space="preserve">=20), </w:t>
+      </w:r>
+      <w:r>
+        <w:rPr>
+          <w:i/>
+          <w:sz w:val="20"/>
+          <w:szCs w:val="20"/>
+        </w:rPr>
+        <w:t>t2</w:t>
+      </w:r>
+      <w:r>
+        <w:rPr>
+          <w:sz w:val="20"/>
+          <w:szCs w:val="20"/>
+        </w:rPr>
+        <w:t xml:space="preserve"> </w:t>
+      </w:r>
+      <w:r>
+        <w:rPr>
+          <w:sz w:val="20"/>
+          <w:szCs w:val="20"/>
+        </w:rPr>
+        <w:t>(</w:t>
+      </w:r>
+      <w:r>
+        <w:rPr>
+          <w:i/>
+          <w:sz w:val="20"/>
+          <w:szCs w:val="20"/>
+        </w:rPr>
+        <w:t>r0</w:t>
+      </w:r>
+      <w:r>
+        <w:rPr>
+          <w:sz w:val="20"/>
+          <w:szCs w:val="20"/>
+        </w:rPr>
+        <w:t xml:space="preserve">=0, </w:t>
+      </w:r>
+      <w:r>
+        <w:rPr>
+          <w:i/>
+          <w:sz w:val="20"/>
+          <w:szCs w:val="20"/>
+        </w:rPr>
+        <w:t>C</w:t>
+      </w:r>
+      <w:r>
+        <w:rPr>
+          <w:sz w:val="20"/>
+          <w:szCs w:val="20"/>
+        </w:rPr>
+        <w:t xml:space="preserve">=2, </w:t>
+      </w:r>
+      <w:r>
+        <w:rPr>
+          <w:i/>
+          <w:sz w:val="20"/>
+          <w:szCs w:val="20"/>
+        </w:rPr>
+        <w:t>D</w:t>
+      </w:r>
+      <w:r>
+        <w:rPr>
+          <w:sz w:val="20"/>
+          <w:szCs w:val="20"/>
+        </w:rPr>
+        <w:t>=</w:t>
+      </w:r>
+      <w:r>
+        <w:rPr>
+          <w:i/>
+          <w:sz w:val="20"/>
+          <w:szCs w:val="20"/>
+        </w:rPr>
+        <w:t>T</w:t>
+      </w:r>
+      <w:r>
+        <w:rPr>
+          <w:sz w:val="20"/>
+          <w:szCs w:val="20"/>
+        </w:rPr>
+        <w:t xml:space="preserve">= 5), </w:t>
+      </w:r>
+      <w:r>
+        <w:rPr>
+          <w:i/>
+          <w:sz w:val="20"/>
+          <w:szCs w:val="20"/>
+        </w:rPr>
+        <w:t>t3</w:t>
+      </w:r>
+      <w:r>
+        <w:rPr>
+          <w:sz w:val="20"/>
+          <w:szCs w:val="20"/>
+        </w:rPr>
+        <w:t xml:space="preserve"> </w:t>
+      </w:r>
+      <w:r>
+        <w:rPr>
+          <w:sz w:val="20"/>
+          <w:szCs w:val="20"/>
+        </w:rPr>
+        <w:t>(</w:t>
+      </w:r>
+      <w:r>
+        <w:rPr>
+          <w:i/>
+          <w:sz w:val="20"/>
+          <w:szCs w:val="20"/>
+        </w:rPr>
+        <w:t>r0</w:t>
+      </w:r>
+      <w:r>
+        <w:rPr>
+          <w:sz w:val="20"/>
+          <w:szCs w:val="20"/>
+        </w:rPr>
+        <w:t xml:space="preserve">=0, </w:t>
+      </w:r>
+      <w:r>
+        <w:rPr>
+          <w:i/>
+          <w:sz w:val="20"/>
+          <w:szCs w:val="20"/>
+        </w:rPr>
+        <w:t>C</w:t>
+      </w:r>
+      <w:r>
+        <w:rPr>
+          <w:sz w:val="20"/>
+          <w:szCs w:val="20"/>
+        </w:rPr>
+        <w:t xml:space="preserve">=2, </w:t>
+      </w:r>
+      <w:r>
+        <w:rPr>
+          <w:i/>
+          <w:sz w:val="20"/>
+          <w:szCs w:val="20"/>
+        </w:rPr>
+        <w:t>D</w:t>
+      </w:r>
+      <w:r>
+        <w:rPr>
+          <w:sz w:val="20"/>
+          <w:szCs w:val="20"/>
+        </w:rPr>
+        <w:t>=</w:t>
+      </w:r>
+      <w:r>
+        <w:rPr>
+          <w:i/>
+          <w:sz w:val="20"/>
+          <w:szCs w:val="20"/>
+        </w:rPr>
+        <w:t>T</w:t>
+      </w:r>
+      <w:r>
+        <w:rPr>
+          <w:sz w:val="20"/>
+          <w:szCs w:val="20"/>
+        </w:rPr>
+        <w:t>=10)</w:t>
+      </w:r>
+      <w:r>
+        <w:rPr>
+          <w:sz w:val="20"/>
+          <w:szCs w:val="20"/>
+        </w:rPr>
+        <w:t>.</w:t>
+      </w:r>
+    </w:p>
+    <w:p>
+      <w:pPr>
+        <w:ind w:firstLine="0"/>
+        <w:jc w:val="left"/>
+        <w:rPr>
+          <w:sz w:val="20"/>
+          <w:szCs w:val="20"/>
+          <w:lang w:val="en-US"/>
+        </w:rPr>
+      </w:pPr>
+      <w:r>
+        <w:rPr>
+          <w:sz w:val="20"/>
+          <w:szCs w:val="20"/>
+        </w:rPr>
+        <w:tab/>
+      </w:r>
+      <w:r>
+        <w:rPr>
+          <w:sz w:val="20"/>
+          <w:szCs w:val="20"/>
+          <w:lang w:val="en-US"/>
+        </w:rPr>
+        <w:t>Fonte: (</w:t>
+      </w:r>
+      <w:r>
+        <w:rPr>
+          <w:sz w:val="20"/>
+          <w:szCs w:val="20"/>
+          <w:lang w:val="en-US"/>
+        </w:rPr>
+        <w:t>COLLET; DELACROIX; KAISER; MAMMERI,</w:t>
+      </w:r>
+      <w:r>
+        <w:rPr>
+          <w:sz w:val="20"/>
+          <w:szCs w:val="20"/>
+          <w:lang w:val="en-US"/>
+        </w:rPr>
+        <w:t xml:space="preserve"> p.29, 2012)</w:t>
+      </w:r>
+    </w:p>
+    <w:p>
+      <w:pPr>
+        <w:pStyle w:val="Ttulo3"/>
+      </w:pPr>
+      <w:r>
+        <w:t>3.</w:t>
+      </w:r>
+      <w:r>
+        <w:t>3</w:t>
+      </w:r>
+      <w:r>
+        <w:t xml:space="preserve">.2 </w:t>
+      </w:r>
+      <w:r>
+        <w:rPr>
+          <w:i/>
+        </w:rPr>
+        <w:t>Deadline Monotonic</w:t>
+      </w:r>
+      <w:r>
+        <w:rPr>
+          <w:i/>
+        </w:rPr>
+        <w:t xml:space="preserve"> </w:t>
+      </w:r>
+      <w:r>
+        <w:t>(DM)</w:t>
+      </w:r>
+    </w:p>
+    <w:p>
+      <w:r>
+        <w:t xml:space="preserve">O algoritmo </w:t>
+      </w:r>
+      <w:r>
+        <w:rPr>
+          <w:i/>
+        </w:rPr>
+        <w:t>Deadline Monotonic</w:t>
+      </w:r>
+      <w:r>
+        <w:rPr>
+          <w:i/>
+        </w:rPr>
+        <w:t xml:space="preserve"> </w:t>
+      </w:r>
+      <w:r>
+        <w:t xml:space="preserve">(ou </w:t>
+      </w:r>
+      <w:r>
+        <w:rPr>
+          <w:i/>
+        </w:rPr>
+        <w:t>Inverse Deadline</w:t>
+      </w:r>
+      <w:r>
+        <w:t>)</w:t>
+      </w:r>
+      <w:r>
+        <w:t xml:space="preserve"> é outro algoritmo simples muito parecido com o RM, no entanto, a sua política de prioridades é baseada no deadline de cada tarefa, sendo as tarefas com menores metas-temporais mais prioritárias. Este algoritmo foi publicado em 1982 por </w:t>
+      </w:r>
+      <w:r>
+        <w:t xml:space="preserve">Leung </w:t>
+      </w:r>
+      <w:r>
+        <w:t>e</w:t>
+      </w:r>
+      <w:r>
+        <w:t xml:space="preserve"> Whitehead</w:t>
+      </w:r>
+      <w:r>
+        <w:t>.</w:t>
+      </w:r>
+    </w:p>
+    <w:p>
+      <w:r>
+        <w:t xml:space="preserve">O DM assim como RM também utiliza os mesmos testes para verificação se o conjunto de tarefas é ou não escalonável para o algoritmo, no entanto, para o teste suficiente de escalonabilidade é feita uma pequena modificação, no qual é substituído o período pelo </w:t>
+      </w:r>
+      <w:r>
+        <w:rPr>
+          <w:i/>
+        </w:rPr>
+        <w:t>deadline</w:t>
+      </w:r>
+      <w:r>
+        <w:rPr>
+          <w:i/>
+        </w:rPr>
+        <w:t xml:space="preserve">, </w:t>
+      </w:r>
+      <w:r>
+        <w:t>ficando da seguinte maneira:</w:t>
+      </w:r>
+      <w:r>
+        <w:t xml:space="preserve"> </w:t>
+      </w:r>
+      <m:oMath>
+        <m:r>
+          <w:rPr>
+            <w:rFonts w:ascii="Cambria Math" w:hAnsi="Cambria Math"/>
+          </w:rPr>
+          <m:t>U</m:t>
+        </m:r>
+        <m:r>
+          <w:rPr>
+            <w:rFonts w:ascii="Cambria Math" w:hAnsi="Cambria Math"/>
+          </w:rPr>
+          <m:t xml:space="preserve">= </m:t>
+        </m:r>
+        <m:nary>
+          <m:naryPr>
+            <m:chr m:val="∑"/>
+            <m:limLoc m:val="undOvr"/>
+            <m:ctrlPr>
+              <w:rPr>
+                <w:rFonts w:ascii="Cambria Math" w:hAnsi="Cambria Math"/>
+                <w:i/>
+              </w:rPr>
+            </m:ctrlPr>
+          </m:naryPr>
+          <m:sub>
+            <m:r>
+              <w:rPr>
+                <w:rFonts w:ascii="Cambria Math" w:hAnsi="Cambria Math"/>
+              </w:rPr>
+              <m:t>i-1</m:t>
+            </m:r>
+          </m:sub>
+          <m:sup>
+            <m:r>
+              <w:rPr>
+                <w:rFonts w:ascii="Cambria Math" w:hAnsi="Cambria Math"/>
+              </w:rPr>
+              <m:t>n</m:t>
+            </m:r>
+          </m:sup>
+          <m:e>
+            <m:d>
+              <m:dPr>
+                <m:ctrlPr>
+                  <w:rPr>
+                    <w:rFonts w:ascii="Cambria Math" w:hAnsi="Cambria Math"/>
+                    <w:i/>
+                  </w:rPr>
+                </m:ctrlPr>
+              </m:dPr>
+              <m:e>
+                <m:f>
+                  <m:fPr>
+                    <m:ctrlPr>
+                      <w:rPr>
+                        <w:rFonts w:ascii="Cambria Math" w:hAnsi="Cambria Math"/>
+                        <w:i/>
+                      </w:rPr>
+                    </m:ctrlPr>
+                  </m:fPr>
+                  <m:num>
+                    <m:r>
+                      <w:rPr>
+                        <w:rFonts w:ascii="Cambria Math" w:hAnsi="Cambria Math"/>
+                      </w:rPr>
+                      <m:t>Ci</m:t>
+                    </m:r>
+                  </m:num>
+                  <m:den>
+                    <m:r>
+                      <w:rPr>
+                        <w:rFonts w:ascii="Cambria Math" w:hAnsi="Cambria Math"/>
+                      </w:rPr>
+                      <m:t>D</m:t>
+                    </m:r>
+                    <m:r>
+                      <w:rPr>
+                        <w:rFonts w:ascii="Cambria Math" w:hAnsi="Cambria Math"/>
+                      </w:rPr>
+                      <m:t>i</m:t>
+                    </m:r>
+                  </m:den>
+                </m:f>
+              </m:e>
+            </m:d>
+            <m:r>
+              <w:rPr>
+                <w:rFonts w:ascii="Cambria Math" w:hAnsi="Cambria Math"/>
+              </w:rPr>
+              <m:t>≤n(</m:t>
+            </m:r>
+            <m:rad>
+              <m:radPr>
+                <m:ctrlPr>
+                  <w:rPr>
+                    <w:rFonts w:ascii="Cambria Math" w:hAnsi="Cambria Math"/>
+                    <w:i/>
+                  </w:rPr>
+                </m:ctrlPr>
+              </m:radPr>
+              <m:deg>
+                <m:r>
+                  <w:rPr>
+                    <w:rFonts w:ascii="Cambria Math" w:hAnsi="Cambria Math"/>
+                  </w:rPr>
+                  <m:t>n</m:t>
+                </m:r>
+              </m:deg>
+              <m:e>
+                <m:r>
+                  <w:rPr>
+                    <w:rFonts w:ascii="Cambria Math" w:hAnsi="Cambria Math"/>
+                  </w:rPr>
+                  <m:t xml:space="preserve">2 </m:t>
+                </m:r>
+              </m:e>
+            </m:rad>
+            <m:r>
+              <w:rPr>
+                <w:rFonts w:ascii="Cambria Math" w:hAnsi="Cambria Math"/>
+              </w:rPr>
+              <m:t xml:space="preserve">-1) </m:t>
+            </m:r>
+          </m:e>
+        </m:nary>
+      </m:oMath>
+      <w:r>
+        <w:t>.</w:t>
+      </w:r>
+    </w:p>
+    <w:p>
       <w:bookmarkStart w:id="24" w:name="_GoBack"/>
       <w:bookmarkEnd w:id="24"/>
     </w:p>
     <w:p>
       <w:pPr>
-        <w:pStyle w:val="Ttulo3"/>
-      </w:pPr>
-      <w:r>
-        <w:t>3.</w:t>
-      </w:r>
-      <w:r>
-        <w:t>3</w:t>
-      </w:r>
-      <w:r>
-        <w:t xml:space="preserve">.2 </w:t>
-      </w:r>
-      <w:r>
-        <w:rPr>
-          <w:i/>
-        </w:rPr>
-        <w:t>Deadline Monotonic</w:t>
+        <w:ind w:firstLine="0"/>
+        <w:jc w:val="center"/>
+      </w:pPr>
+      <w:r>
+        <w:rPr>
+          <w:noProof/>
+        </w:rPr>
+        <w:lastRenderedPageBreak/>
+        <w:drawing>
+          <wp:inline distT="0" distB="0" distL="0" distR="0">
+            <wp:extent cx="4252677" cy="2156347"/>
+            <wp:effectExtent l="0" t="0" r="0" b="0"/>
+            <wp:docPr id="8" name="Imagem 8"/>
+            <wp:cNvGraphicFramePr>
+              <a:graphicFrameLocks xmlns:a="http://schemas.openxmlformats.org/drawingml/2006/main" noChangeAspect="1"/>
+            </wp:cNvGraphicFramePr>
+            <a:graphic xmlns:a="http://schemas.openxmlformats.org/drawingml/2006/main">
+              <a:graphicData uri="http://schemas.openxmlformats.org/drawingml/2006/picture">
+                <pic:pic xmlns:pic="http://schemas.openxmlformats.org/drawingml/2006/picture">
+                  <pic:nvPicPr>
+                    <pic:cNvPr id="0" name="Picture 4"/>
+                    <pic:cNvPicPr>
+                      <a:picLocks noChangeAspect="1" noChangeArrowheads="1"/>
+                    </pic:cNvPicPr>
+                  </pic:nvPicPr>
+                  <pic:blipFill>
+                    <a:blip r:embed="rId17">
+                      <a:extLst>
+                        <a:ext uri="{28A0092B-C50C-407E-A947-70E740481C1C}">
+                          <a14:useLocalDpi xmlns:a14="http://schemas.microsoft.com/office/drawing/2010/main" val="0"/>
+                        </a:ext>
+                      </a:extLst>
+                    </a:blip>
+                    <a:srcRect/>
+                    <a:stretch>
+                      <a:fillRect/>
+                    </a:stretch>
+                  </pic:blipFill>
+                  <pic:spPr bwMode="auto">
+                    <a:xfrm>
+                      <a:off x="0" y="0"/>
+                      <a:ext cx="4287192" cy="2173848"/>
+                    </a:xfrm>
+                    <a:prstGeom prst="rect">
+                      <a:avLst/>
+                    </a:prstGeom>
+                    <a:noFill/>
+                    <a:ln>
+                      <a:noFill/>
+                    </a:ln>
+                  </pic:spPr>
+                </pic:pic>
+              </a:graphicData>
+            </a:graphic>
+          </wp:inline>
+        </w:drawing>
+      </w:r>
+    </w:p>
+    <w:p>
+      <w:pPr>
+        <w:ind w:firstLine="0"/>
+        <w:jc w:val="left"/>
+        <w:rPr>
+          <w:sz w:val="20"/>
+          <w:szCs w:val="20"/>
+        </w:rPr>
+      </w:pPr>
+      <w:r>
+        <w:tab/>
+      </w:r>
+      <w:r>
+        <w:rPr>
+          <w:sz w:val="20"/>
+          <w:szCs w:val="20"/>
+        </w:rPr>
+        <w:t>Figura 8</w:t>
+      </w:r>
+      <w:r>
+        <w:rPr>
+          <w:sz w:val="20"/>
+          <w:szCs w:val="20"/>
+        </w:rPr>
+        <w:t xml:space="preserve">: Exemplo de escalonamento com a técnica </w:t>
+      </w:r>
+      <w:r>
+        <w:rPr>
+          <w:sz w:val="20"/>
+          <w:szCs w:val="20"/>
+        </w:rPr>
+        <w:t>DM</w:t>
+      </w:r>
+      <w:r>
+        <w:rPr>
+          <w:sz w:val="20"/>
+          <w:szCs w:val="20"/>
+        </w:rPr>
+        <w:t xml:space="preserve"> para um conjunto de 3 tarefas </w:t>
+      </w:r>
+      <w:r>
+        <w:rPr>
+          <w:i/>
+          <w:sz w:val="20"/>
+          <w:szCs w:val="20"/>
+        </w:rPr>
+        <w:t>t1</w:t>
+      </w:r>
+      <w:r>
+        <w:rPr>
+          <w:sz w:val="20"/>
+          <w:szCs w:val="20"/>
+        </w:rPr>
+        <w:t xml:space="preserve"> (</w:t>
+      </w:r>
+      <w:r>
+        <w:rPr>
+          <w:i/>
+          <w:sz w:val="20"/>
+          <w:szCs w:val="20"/>
+        </w:rPr>
+        <w:t>r0</w:t>
+      </w:r>
+      <w:r>
+        <w:rPr>
+          <w:sz w:val="20"/>
+          <w:szCs w:val="20"/>
+        </w:rPr>
+        <w:t xml:space="preserve">=0, </w:t>
+      </w:r>
+      <w:r>
+        <w:rPr>
+          <w:i/>
+          <w:sz w:val="20"/>
+          <w:szCs w:val="20"/>
+        </w:rPr>
+        <w:t>C</w:t>
+      </w:r>
+      <w:r>
+        <w:rPr>
+          <w:sz w:val="20"/>
+          <w:szCs w:val="20"/>
+        </w:rPr>
+        <w:t xml:space="preserve">=3, </w:t>
+      </w:r>
+      <w:r>
+        <w:rPr>
+          <w:i/>
+          <w:sz w:val="20"/>
+          <w:szCs w:val="20"/>
+        </w:rPr>
+        <w:t>D</w:t>
+      </w:r>
+      <w:r>
+        <w:rPr>
+          <w:sz w:val="20"/>
+          <w:szCs w:val="20"/>
+        </w:rPr>
+        <w:t>=</w:t>
+      </w:r>
+      <w:r>
+        <w:rPr>
+          <w:sz w:val="20"/>
+          <w:szCs w:val="20"/>
+        </w:rPr>
+        <w:t xml:space="preserve">7 e </w:t>
+      </w:r>
+      <w:r>
+        <w:rPr>
+          <w:i/>
+          <w:sz w:val="20"/>
+          <w:szCs w:val="20"/>
+        </w:rPr>
+        <w:t>T</w:t>
+      </w:r>
+      <w:r>
+        <w:rPr>
+          <w:sz w:val="20"/>
+          <w:szCs w:val="20"/>
+        </w:rPr>
+        <w:t xml:space="preserve">=20), </w:t>
+      </w:r>
+      <w:r>
+        <w:rPr>
+          <w:i/>
+          <w:sz w:val="20"/>
+          <w:szCs w:val="20"/>
+        </w:rPr>
+        <w:t>t2</w:t>
+      </w:r>
+      <w:r>
+        <w:rPr>
+          <w:sz w:val="20"/>
+          <w:szCs w:val="20"/>
+        </w:rPr>
+        <w:t xml:space="preserve"> </w:t>
+      </w:r>
+      <w:r>
+        <w:rPr>
+          <w:sz w:val="20"/>
+          <w:szCs w:val="20"/>
+        </w:rPr>
+        <w:t>(</w:t>
+      </w:r>
+      <w:r>
+        <w:rPr>
+          <w:i/>
+          <w:sz w:val="20"/>
+          <w:szCs w:val="20"/>
+        </w:rPr>
+        <w:t>r0</w:t>
+      </w:r>
+      <w:r>
+        <w:rPr>
+          <w:sz w:val="20"/>
+          <w:szCs w:val="20"/>
+        </w:rPr>
+        <w:t xml:space="preserve">=0, </w:t>
+      </w:r>
+      <w:r>
+        <w:rPr>
+          <w:i/>
+          <w:sz w:val="20"/>
+          <w:szCs w:val="20"/>
+        </w:rPr>
+        <w:t>C</w:t>
+      </w:r>
+      <w:r>
+        <w:rPr>
+          <w:sz w:val="20"/>
+          <w:szCs w:val="20"/>
+        </w:rPr>
+        <w:t xml:space="preserve">=2, </w:t>
+      </w:r>
+      <w:r>
+        <w:rPr>
+          <w:i/>
+          <w:sz w:val="20"/>
+          <w:szCs w:val="20"/>
+        </w:rPr>
+        <w:t>D</w:t>
+      </w:r>
+      <w:r>
+        <w:rPr>
+          <w:sz w:val="20"/>
+          <w:szCs w:val="20"/>
+        </w:rPr>
+        <w:t>=</w:t>
+      </w:r>
+      <w:r>
+        <w:rPr>
+          <w:sz w:val="20"/>
+          <w:szCs w:val="20"/>
+        </w:rPr>
+        <w:t xml:space="preserve">4 e </w:t>
+      </w:r>
+      <w:r>
+        <w:rPr>
+          <w:i/>
+          <w:sz w:val="20"/>
+          <w:szCs w:val="20"/>
+        </w:rPr>
+        <w:t>T</w:t>
+      </w:r>
+      <w:r>
+        <w:rPr>
+          <w:sz w:val="20"/>
+          <w:szCs w:val="20"/>
+        </w:rPr>
+        <w:t xml:space="preserve">= 5), </w:t>
+      </w:r>
+      <w:r>
+        <w:rPr>
+          <w:i/>
+          <w:sz w:val="20"/>
+          <w:szCs w:val="20"/>
+        </w:rPr>
+        <w:t>t3</w:t>
+      </w:r>
+      <w:r>
+        <w:rPr>
+          <w:sz w:val="20"/>
+          <w:szCs w:val="20"/>
+        </w:rPr>
+        <w:t xml:space="preserve"> </w:t>
+      </w:r>
+      <w:r>
+        <w:rPr>
+          <w:sz w:val="20"/>
+          <w:szCs w:val="20"/>
+        </w:rPr>
+        <w:t>(</w:t>
+      </w:r>
+      <w:r>
+        <w:rPr>
+          <w:i/>
+          <w:sz w:val="20"/>
+          <w:szCs w:val="20"/>
+        </w:rPr>
+        <w:t>r0</w:t>
+      </w:r>
+      <w:r>
+        <w:rPr>
+          <w:sz w:val="20"/>
+          <w:szCs w:val="20"/>
+        </w:rPr>
+        <w:t xml:space="preserve">=0, </w:t>
+      </w:r>
+      <w:r>
+        <w:rPr>
+          <w:i/>
+          <w:sz w:val="20"/>
+          <w:szCs w:val="20"/>
+        </w:rPr>
+        <w:t>C</w:t>
+      </w:r>
+      <w:r>
+        <w:rPr>
+          <w:sz w:val="20"/>
+          <w:szCs w:val="20"/>
+        </w:rPr>
+        <w:t xml:space="preserve">=2, </w:t>
+      </w:r>
+      <w:r>
+        <w:rPr>
+          <w:i/>
+          <w:sz w:val="20"/>
+          <w:szCs w:val="20"/>
+        </w:rPr>
+        <w:t>D</w:t>
+      </w:r>
+      <w:r>
+        <w:rPr>
+          <w:sz w:val="20"/>
+          <w:szCs w:val="20"/>
+        </w:rPr>
+        <w:t>=</w:t>
+      </w:r>
+      <w:r>
+        <w:rPr>
+          <w:sz w:val="20"/>
+          <w:szCs w:val="20"/>
+        </w:rPr>
+        <w:t xml:space="preserve">9 e </w:t>
+      </w:r>
+      <w:r>
+        <w:rPr>
+          <w:i/>
+          <w:sz w:val="20"/>
+          <w:szCs w:val="20"/>
+        </w:rPr>
+        <w:t>T</w:t>
+      </w:r>
+      <w:r>
+        <w:rPr>
+          <w:sz w:val="20"/>
+          <w:szCs w:val="20"/>
+        </w:rPr>
+        <w:t>=10)</w:t>
+      </w:r>
+      <w:r>
+        <w:rPr>
+          <w:sz w:val="20"/>
+          <w:szCs w:val="20"/>
+        </w:rPr>
+        <w:t>.</w:t>
+      </w:r>
+    </w:p>
+    <w:p>
+      <w:pPr>
+        <w:ind w:firstLine="0"/>
+        <w:jc w:val="left"/>
+        <w:rPr>
+          <w:b/>
+          <w:bCs/>
+          <w:lang w:val="en-US"/>
+        </w:rPr>
+      </w:pPr>
+      <w:r>
+        <w:rPr>
+          <w:sz w:val="20"/>
+          <w:szCs w:val="20"/>
+        </w:rPr>
+        <w:tab/>
+      </w:r>
+      <w:r>
+        <w:rPr>
+          <w:sz w:val="20"/>
+          <w:szCs w:val="20"/>
+          <w:lang w:val="en-US"/>
+        </w:rPr>
+        <w:t>Fonte: (COLLET; DELACROIX; KAISER; MAMMERI, p.</w:t>
+      </w:r>
+      <w:r>
+        <w:rPr>
+          <w:sz w:val="20"/>
+          <w:szCs w:val="20"/>
+          <w:lang w:val="en-US"/>
+        </w:rPr>
+        <w:t>30</w:t>
+      </w:r>
+      <w:r>
+        <w:rPr>
+          <w:sz w:val="20"/>
+          <w:szCs w:val="20"/>
+          <w:lang w:val="en-US"/>
+        </w:rPr>
+        <w:t>, 2012)</w:t>
       </w:r>
     </w:p>
     <w:p>
@@ -11857,7 +13095,7 @@
                     </pic:cNvPicPr>
                   </pic:nvPicPr>
                   <pic:blipFill>
-                    <a:blip r:embed="rId16" cstate="print"/>
+                    <a:blip r:embed="rId18" cstate="print"/>
                     <a:srcRect/>
                     <a:stretch>
                       <a:fillRect/>
@@ -13463,7 +14701,7 @@
                     </pic:cNvPicPr>
                   </pic:nvPicPr>
                   <pic:blipFill>
-                    <a:blip r:embed="rId17" cstate="print"/>
+                    <a:blip r:embed="rId19" cstate="print"/>
                     <a:srcRect/>
                     <a:stretch>
                       <a:fillRect/>
@@ -13707,7 +14945,7 @@
                     </pic:cNvPicPr>
                   </pic:nvPicPr>
                   <pic:blipFill>
-                    <a:blip r:embed="rId18" cstate="print"/>
+                    <a:blip r:embed="rId20" cstate="print"/>
                     <a:srcRect/>
                     <a:stretch>
                       <a:fillRect/>
@@ -13968,7 +15206,7 @@
                     </pic:cNvPicPr>
                   </pic:nvPicPr>
                   <pic:blipFill>
-                    <a:blip r:embed="rId19" cstate="print"/>
+                    <a:blip r:embed="rId21" cstate="print"/>
                     <a:srcRect/>
                     <a:stretch>
                       <a:fillRect/>
@@ -14469,7 +15707,7 @@
                     </pic:cNvPicPr>
                   </pic:nvPicPr>
                   <pic:blipFill>
-                    <a:blip r:embed="rId20" cstate="print"/>
+                    <a:blip r:embed="rId22" cstate="print"/>
                     <a:srcRect b="1948"/>
                     <a:stretch>
                       <a:fillRect/>
@@ -14727,7 +15965,7 @@
                     </pic:cNvPicPr>
                   </pic:nvPicPr>
                   <pic:blipFill>
-                    <a:blip r:embed="rId21" cstate="print"/>
+                    <a:blip r:embed="rId23" cstate="print"/>
                     <a:srcRect/>
                     <a:stretch>
                       <a:fillRect/>
@@ -14947,7 +16185,7 @@
                     </pic:cNvPicPr>
                   </pic:nvPicPr>
                   <pic:blipFill>
-                    <a:blip r:embed="rId22" cstate="print"/>
+                    <a:blip r:embed="rId24" cstate="print"/>
                     <a:srcRect/>
                     <a:stretch>
                       <a:fillRect/>
@@ -15194,7 +16432,7 @@
                     </pic:cNvPicPr>
                   </pic:nvPicPr>
                   <pic:blipFill>
-                    <a:blip r:embed="rId23" cstate="print"/>
+                    <a:blip r:embed="rId25" cstate="print"/>
                     <a:srcRect/>
                     <a:stretch>
                       <a:fillRect/>
@@ -15384,7 +16622,7 @@
                     </pic:cNvPicPr>
                   </pic:nvPicPr>
                   <pic:blipFill>
-                    <a:blip r:embed="rId24" cstate="print"/>
+                    <a:blip r:embed="rId26" cstate="print"/>
                     <a:srcRect/>
                     <a:stretch>
                       <a:fillRect/>
@@ -15858,7 +17096,7 @@
                     </pic:cNvPicPr>
                   </pic:nvPicPr>
                   <pic:blipFill>
-                    <a:blip r:embed="rId25" cstate="print"/>
+                    <a:blip r:embed="rId27" cstate="print"/>
                     <a:srcRect/>
                     <a:stretch>
                       <a:fillRect/>
@@ -18295,7 +19533,7 @@
                     </pic:cNvPicPr>
                   </pic:nvPicPr>
                   <pic:blipFill>
-                    <a:blip r:embed="rId26" cstate="print"/>
+                    <a:blip r:embed="rId28" cstate="print"/>
                     <a:srcRect l="11982" t="4717" r="12335" b="9434"/>
                     <a:stretch>
                       <a:fillRect/>
@@ -18436,7 +19674,7 @@
                     </pic:cNvPicPr>
                   </pic:nvPicPr>
                   <pic:blipFill>
-                    <a:blip r:embed="rId27" cstate="print"/>
+                    <a:blip r:embed="rId29" cstate="print"/>
                     <a:srcRect/>
                     <a:stretch>
                       <a:fillRect/>
@@ -19432,7 +20670,7 @@
                     </pic:cNvPicPr>
                   </pic:nvPicPr>
                   <pic:blipFill>
-                    <a:blip r:embed="rId28" cstate="print"/>
+                    <a:blip r:embed="rId30" cstate="print"/>
                     <a:srcRect l="19335" t="8333" r="19246" b="16319"/>
                     <a:stretch>
                       <a:fillRect/>
@@ -19603,7 +20841,7 @@
                     </pic:cNvPicPr>
                   </pic:nvPicPr>
                   <pic:blipFill>
-                    <a:blip r:embed="rId29" cstate="print"/>
+                    <a:blip r:embed="rId31" cstate="print"/>
                     <a:srcRect l="5644" t="1485" r="3880" b="2970"/>
                     <a:stretch>
                       <a:fillRect/>
@@ -20212,7 +21450,7 @@
                     </pic:cNvPicPr>
                   </pic:nvPicPr>
                   <pic:blipFill>
-                    <a:blip r:embed="rId30" cstate="print"/>
+                    <a:blip r:embed="rId32" cstate="print"/>
                     <a:srcRect l="19378" t="8798" r="19378" b="16422"/>
                     <a:stretch>
                       <a:fillRect/>
@@ -22705,7 +23943,7 @@
                     </pic:cNvPicPr>
                   </pic:nvPicPr>
                   <pic:blipFill>
-                    <a:blip r:embed="rId31" cstate="print"/>
+                    <a:blip r:embed="rId33" cstate="print"/>
                     <a:srcRect l="35652" t="24348" r="36161" b="44348"/>
                     <a:stretch>
                       <a:fillRect/>
@@ -23127,7 +24365,7 @@
                     </pic:cNvPicPr>
                   </pic:nvPicPr>
                   <pic:blipFill>
-                    <a:blip r:embed="rId32" cstate="print"/>
+                    <a:blip r:embed="rId34" cstate="print"/>
                     <a:srcRect l="12012" t="4884" r="12202" b="9302"/>
                     <a:stretch>
                       <a:fillRect/>
@@ -23291,7 +24529,7 @@
                     </pic:cNvPicPr>
                   </pic:nvPicPr>
                   <pic:blipFill>
-                    <a:blip r:embed="rId33" cstate="print"/>
+                    <a:blip r:embed="rId35" cstate="print"/>
                     <a:srcRect l="5429" t="4154" r="4803" b="4748"/>
                     <a:stretch>
                       <a:fillRect/>
@@ -27638,378 +28876,6 @@
                     </pic:cNvPicPr>
                   </pic:nvPicPr>
                   <pic:blipFill>
-                    <a:blip r:embed="rId34" cstate="print"/>
-                    <a:srcRect/>
-                    <a:stretch>
-                      <a:fillRect/>
-                    </a:stretch>
-                  </pic:blipFill>
-                  <pic:spPr bwMode="auto">
-                    <a:xfrm>
-                      <a:off x="0" y="0"/>
-                      <a:ext cx="5773810" cy="3488095"/>
-                    </a:xfrm>
-                    <a:prstGeom prst="rect">
-                      <a:avLst/>
-                    </a:prstGeom>
-                    <a:noFill/>
-                    <a:ln w="9525">
-                      <a:noFill/>
-                      <a:miter lim="800000"/>
-                      <a:headEnd/>
-                      <a:tailEnd/>
-                    </a:ln>
-                  </pic:spPr>
-                </pic:pic>
-              </a:graphicData>
-            </a:graphic>
-          </wp:inline>
-        </w:drawing>
-      </w:r>
-    </w:p>
-    <w:p>
-      <w:pPr>
-        <w:pStyle w:val="Legenda"/>
-        <w:ind w:firstLine="709"/>
-        <w:jc w:val="both"/>
-      </w:pPr>
-      <w:bookmarkStart w:id="163" w:name="_Toc278285486"/>
-      <w:r>
-        <w:t xml:space="preserve">Figura </w:t>
-      </w:r>
-      <w:r>
-        <w:fldChar w:fldCharType="begin"/>
-      </w:r>
-      <w:r>
-        <w:instrText xml:space="preserve"> SEQ Figura \* ARABIC </w:instrText>
-      </w:r>
-      <w:r>
-        <w:fldChar w:fldCharType="separate"/>
-      </w:r>
-      <w:r>
-        <w:rPr>
-          <w:noProof/>
-        </w:rPr>
-        <w:t>25</w:t>
-      </w:r>
-      <w:r>
-        <w:rPr>
-          <w:noProof/>
-        </w:rPr>
-        <w:fldChar w:fldCharType="end"/>
-      </w:r>
-      <w:r>
-        <w:t xml:space="preserve">: Resultados obtidos a partir da </w:t>
-      </w:r>
-      <w:r>
-        <w:fldChar w:fldCharType="begin"/>
-      </w:r>
-      <w:r>
-        <w:instrText xml:space="preserve"> REF _Ref276992762 \h </w:instrText>
-      </w:r>
-      <w:r>
-        <w:fldChar w:fldCharType="separate"/>
-      </w:r>
-      <w:r>
-        <w:t xml:space="preserve">Figura </w:t>
-      </w:r>
-      <w:r>
-        <w:rPr>
-          <w:noProof/>
-        </w:rPr>
-        <w:t>40</w:t>
-      </w:r>
-      <w:r>
-        <w:fldChar w:fldCharType="end"/>
-      </w:r>
-      <w:r>
-        <w:t xml:space="preserve"> (Anexo A)</w:t>
-      </w:r>
-      <w:r>
-        <w:t>.</w:t>
-      </w:r>
-      <w:bookmarkEnd w:id="163"/>
-    </w:p>
-    <w:p>
-      <w:r>
-        <w:t xml:space="preserve">Como pode ser visto na </w:t>
-      </w:r>
-      <w:r>
-        <w:fldChar w:fldCharType="begin"/>
-      </w:r>
-      <w:r>
-        <w:instrText xml:space="preserve"> REF _Ref276992817 \h </w:instrText>
-      </w:r>
-      <w:r>
-        <w:fldChar w:fldCharType="separate"/>
-      </w:r>
-      <w:r>
-        <w:t xml:space="preserve">Figura </w:t>
-      </w:r>
-      <w:r>
-        <w:rPr>
-          <w:noProof/>
-        </w:rPr>
-        <w:t>41</w:t>
-      </w:r>
-      <w:r>
-        <w:fldChar w:fldCharType="end"/>
-      </w:r>
-      <w:r>
-        <w:t xml:space="preserve"> (Anexo A)</w:t>
-      </w:r>
-      <w:r>
-        <w:t xml:space="preserve">, a primeira imagem de teste possui representação de quase todos os valores na faixa de 0 a 255, logo os ganhos no algoritmo são pequenos. </w:t>
-      </w:r>
-    </w:p>
-    <w:p>
-      <w:r>
-        <w:t xml:space="preserve">Para esse teste, o algoritmo </w:t>
-      </w:r>
-      <w:r>
-        <w:t xml:space="preserve">otimizado </w:t>
-      </w:r>
-      <w:r>
-        <w:t>apresentou</w:t>
-      </w:r>
-      <w:r>
-        <w:t xml:space="preserve">, em média, </w:t>
-      </w:r>
-      <w:r>
-        <w:t xml:space="preserve">cerca de 9% de </w:t>
-      </w:r>
-      <w:r>
-        <w:t xml:space="preserve">diminuição </w:t>
-      </w:r>
-      <w:r>
-        <w:t xml:space="preserve">no tempo </w:t>
-      </w:r>
-      <w:r>
-        <w:t>de encriptação e 2% de aumento da entropia.</w:t>
-      </w:r>
-    </w:p>
-    <w:p/>
-    <w:p>
-      <w:pPr>
-        <w:pStyle w:val="Ttulo3"/>
-      </w:pPr>
-      <w:bookmarkStart w:id="164" w:name="_Toc278285978"/>
-      <w:r>
-        <w:lastRenderedPageBreak/>
-        <w:t>5.1.2 Imagem de Teste 2:boats.pgm</w:t>
-      </w:r>
-      <w:bookmarkEnd w:id="164"/>
-    </w:p>
-    <w:p>
-      <w:pPr>
-        <w:ind w:firstLine="0"/>
-        <w:jc w:val="center"/>
-      </w:pPr>
-      <w:r>
-        <w:rPr>
-          <w:noProof/>
-        </w:rPr>
-        <w:drawing>
-          <wp:inline distT="0" distB="0" distL="0" distR="0">
-            <wp:extent cx="5773810" cy="3488095"/>
-            <wp:effectExtent l="19050" t="0" r="0" b="0"/>
-            <wp:docPr id="66" name="Imagem 2"/>
-            <wp:cNvGraphicFramePr>
-              <a:graphicFrameLocks xmlns:a="http://schemas.openxmlformats.org/drawingml/2006/main" noChangeAspect="1"/>
-            </wp:cNvGraphicFramePr>
-            <a:graphic xmlns:a="http://schemas.openxmlformats.org/drawingml/2006/main">
-              <a:graphicData uri="http://schemas.openxmlformats.org/drawingml/2006/picture">
-                <pic:pic xmlns:pic="http://schemas.openxmlformats.org/drawingml/2006/picture">
-                  <pic:nvPicPr>
-                    <pic:cNvPr id="0" name="Picture 2"/>
-                    <pic:cNvPicPr>
-                      <a:picLocks noChangeAspect="1" noChangeArrowheads="1"/>
-                    </pic:cNvPicPr>
-                  </pic:nvPicPr>
-                  <pic:blipFill>
-                    <a:blip r:embed="rId35" cstate="print"/>
-                    <a:srcRect/>
-                    <a:stretch>
-                      <a:fillRect/>
-                    </a:stretch>
-                  </pic:blipFill>
-                  <pic:spPr bwMode="auto">
-                    <a:xfrm>
-                      <a:off x="0" y="0"/>
-                      <a:ext cx="5773810" cy="3488095"/>
-                    </a:xfrm>
-                    <a:prstGeom prst="rect">
-                      <a:avLst/>
-                    </a:prstGeom>
-                    <a:noFill/>
-                    <a:ln w="9525">
-                      <a:noFill/>
-                      <a:miter lim="800000"/>
-                      <a:headEnd/>
-                      <a:tailEnd/>
-                    </a:ln>
-                  </pic:spPr>
-                </pic:pic>
-              </a:graphicData>
-            </a:graphic>
-          </wp:inline>
-        </w:drawing>
-      </w:r>
-    </w:p>
-    <w:p>
-      <w:pPr>
-        <w:pStyle w:val="Legenda"/>
-        <w:ind w:firstLine="709"/>
-        <w:jc w:val="both"/>
-      </w:pPr>
-      <w:bookmarkStart w:id="165" w:name="_Toc278285487"/>
-      <w:r>
-        <w:t xml:space="preserve">Figura </w:t>
-      </w:r>
-      <w:r>
-        <w:fldChar w:fldCharType="begin"/>
-      </w:r>
-      <w:r>
-        <w:instrText xml:space="preserve"> SEQ Figura \* ARABIC </w:instrText>
-      </w:r>
-      <w:r>
-        <w:fldChar w:fldCharType="separate"/>
-      </w:r>
-      <w:r>
-        <w:rPr>
-          <w:noProof/>
-        </w:rPr>
-        <w:t>26</w:t>
-      </w:r>
-      <w:r>
-        <w:rPr>
-          <w:noProof/>
-        </w:rPr>
-        <w:fldChar w:fldCharType="end"/>
-      </w:r>
-      <w:r>
-        <w:t xml:space="preserve">: Resultados obtidos a partir da </w:t>
-      </w:r>
-      <w:r>
-        <w:fldChar w:fldCharType="begin"/>
-      </w:r>
-      <w:r>
-        <w:instrText xml:space="preserve"> REF _Ref269074001 \h </w:instrText>
-      </w:r>
-      <w:r>
-        <w:fldChar w:fldCharType="separate"/>
-      </w:r>
-      <w:r>
-        <w:t xml:space="preserve">Figura </w:t>
-      </w:r>
-      <w:r>
-        <w:rPr>
-          <w:noProof/>
-        </w:rPr>
-        <w:t>42</w:t>
-      </w:r>
-      <w:r>
-        <w:fldChar w:fldCharType="end"/>
-      </w:r>
-      <w:r>
-        <w:t xml:space="preserve"> (Anexo A)</w:t>
-      </w:r>
-      <w:r>
-        <w:t>.</w:t>
-      </w:r>
-      <w:bookmarkEnd w:id="165"/>
-    </w:p>
-    <w:p>
-      <w:r>
-        <w:t xml:space="preserve">Como pode ser visto na </w:t>
-      </w:r>
-      <w:r>
-        <w:fldChar w:fldCharType="begin"/>
-      </w:r>
-      <w:r>
-        <w:instrText xml:space="preserve"> REF _Ref269074060 \h </w:instrText>
-      </w:r>
-      <w:r>
-        <w:fldChar w:fldCharType="separate"/>
-      </w:r>
-      <w:r>
-        <w:t xml:space="preserve">Figura </w:t>
-      </w:r>
-      <w:r>
-        <w:rPr>
-          <w:noProof/>
-        </w:rPr>
-        <w:t>43</w:t>
-      </w:r>
-      <w:r>
-        <w:fldChar w:fldCharType="end"/>
-      </w:r>
-      <w:r>
-        <w:t xml:space="preserve"> (Anexo A), a segunda imagem de teste possui valores somente até o valor 220, logo para todos os caracteres acima desse valor iriam perder muito tempo procurando quais os valores mais próximos representáveis, e todas as vezes o resultado seria o mesmo, o valor mais próximo seria o 220. Isso iria diminuir a entropia, por causa da repetição das coordenadas do valor 220 e, o tempo de encriptação, por causa da procura excessiva. </w:t>
-      </w:r>
-    </w:p>
-    <w:p>
-      <w:r>
-        <w:t xml:space="preserve">Para esse teste, o algoritmo </w:t>
-      </w:r>
-      <w:r>
-        <w:t xml:space="preserve">otimizado </w:t>
-      </w:r>
-      <w:r>
-        <w:t>apresentou</w:t>
-      </w:r>
-      <w:r>
-        <w:t>, em média, cerca de 52</w:t>
-      </w:r>
-      <w:r>
-        <w:t xml:space="preserve">% de diminuição no tempo </w:t>
-      </w:r>
-      <w:r>
-        <w:t>de encriptação e 5,5</w:t>
-      </w:r>
-      <w:r>
-        <w:t>% de aumento da entropia.</w:t>
-      </w:r>
-    </w:p>
-    <w:p/>
-    <w:p>
-      <w:pPr>
-        <w:pStyle w:val="Ttulo3"/>
-      </w:pPr>
-      <w:bookmarkStart w:id="166" w:name="_Toc278285979"/>
-      <w:r>
-        <w:lastRenderedPageBreak/>
-        <w:t>5.1.3 Imagem de Teste 3:bridge.pgm</w:t>
-      </w:r>
-      <w:bookmarkEnd w:id="166"/>
-    </w:p>
-    <w:p>
-      <w:pPr>
-        <w:ind w:firstLine="0"/>
-        <w:jc w:val="center"/>
-      </w:pPr>
-      <w:r>
-        <w:rPr>
-          <w:noProof/>
-        </w:rPr>
-        <w:drawing>
-          <wp:inline distT="0" distB="0" distL="0" distR="0">
-            <wp:extent cx="5773810" cy="3488095"/>
-            <wp:effectExtent l="19050" t="0" r="0" b="0"/>
-            <wp:docPr id="67" name="Imagem 3"/>
-            <wp:cNvGraphicFramePr>
-              <a:graphicFrameLocks xmlns:a="http://schemas.openxmlformats.org/drawingml/2006/main" noChangeAspect="1"/>
-            </wp:cNvGraphicFramePr>
-            <a:graphic xmlns:a="http://schemas.openxmlformats.org/drawingml/2006/main">
-              <a:graphicData uri="http://schemas.openxmlformats.org/drawingml/2006/picture">
-                <pic:pic xmlns:pic="http://schemas.openxmlformats.org/drawingml/2006/picture">
-                  <pic:nvPicPr>
-                    <pic:cNvPr id="0" name="Picture 3"/>
-                    <pic:cNvPicPr>
-                      <a:picLocks noChangeAspect="1" noChangeArrowheads="1"/>
-                    </pic:cNvPicPr>
-                  </pic:nvPicPr>
-                  <pic:blipFill>
                     <a:blip r:embed="rId36" cstate="print"/>
                     <a:srcRect/>
                     <a:stretch>
@@ -28045,7 +28911,7 @@
         <w:ind w:firstLine="709"/>
         <w:jc w:val="both"/>
       </w:pPr>
-      <w:bookmarkStart w:id="167" w:name="_Toc278285488"/>
+      <w:bookmarkStart w:id="163" w:name="_Toc278285486"/>
       <w:r>
         <w:t xml:space="preserve">Figura </w:t>
       </w:r>
@@ -28062,7 +28928,7 @@
         <w:rPr>
           <w:noProof/>
         </w:rPr>
-        <w:t>27</w:t>
+        <w:t>25</w:t>
       </w:r>
       <w:r>
         <w:rPr>
@@ -28071,19 +28937,13 @@
         <w:fldChar w:fldCharType="end"/>
       </w:r>
       <w:r>
-        <w:t xml:space="preserve">: </w:t>
-      </w:r>
-      <w:r>
-        <w:t>Resultados obtidos a partir</w:t>
-      </w:r>
-      <w:r>
-        <w:t xml:space="preserve"> da </w:t>
+        <w:t xml:space="preserve">: Resultados obtidos a partir da </w:t>
       </w:r>
       <w:r>
         <w:fldChar w:fldCharType="begin"/>
       </w:r>
       <w:r>
-        <w:instrText xml:space="preserve"> REF _Ref276995812 \h </w:instrText>
+        <w:instrText xml:space="preserve"> REF _Ref276992762 \h </w:instrText>
       </w:r>
       <w:r>
         <w:fldChar w:fldCharType="separate"/>
@@ -28095,15 +28955,18 @@
         <w:rPr>
           <w:noProof/>
         </w:rPr>
-        <w:t>44</w:t>
+        <w:t>40</w:t>
       </w:r>
       <w:r>
         <w:fldChar w:fldCharType="end"/>
       </w:r>
       <w:r>
+        <w:t xml:space="preserve"> (Anexo A)</w:t>
+      </w:r>
+      <w:r>
         <w:t>.</w:t>
       </w:r>
-      <w:bookmarkEnd w:id="167"/>
+      <w:bookmarkEnd w:id="163"/>
     </w:p>
     <w:p>
       <w:r>
@@ -28113,7 +28976,7 @@
         <w:fldChar w:fldCharType="begin"/>
       </w:r>
       <w:r>
-        <w:instrText xml:space="preserve"> REF _Ref269077352 \h </w:instrText>
+        <w:instrText xml:space="preserve"> REF _Ref276992817 \h </w:instrText>
       </w:r>
       <w:r>
         <w:fldChar w:fldCharType="separate"/>
@@ -28125,52 +28988,60 @@
         <w:rPr>
           <w:noProof/>
         </w:rPr>
-        <w:t>45</w:t>
+        <w:t>41</w:t>
       </w:r>
       <w:r>
         <w:fldChar w:fldCharType="end"/>
       </w:r>
       <w:r>
-        <w:t xml:space="preserve"> </w:t>
-      </w:r>
-      <w:r>
-        <w:t>(Anexo A)</w:t>
-      </w:r>
-      <w:r>
-        <w:t>, a terceira imagem de teste possui valores em toda a faixa entre 0 e 255, porém é composta de várias lacunas</w:t>
-      </w:r>
-      <w:r>
-        <w:t xml:space="preserve"> igualmente espaçadas</w:t>
-      </w:r>
-      <w:r>
-        <w:t xml:space="preserve">, ou seja, diversos valores não possuem representação na imagem, por essa razão o algoritmo executa tão lentamente, pois ao encontrar um valor que não possui representação, o valor mais próximo representável está próximo. Logo, é de se esperar que haja ganhos com o algoritmo otimizado porém não tão altos quanto da segunda imagem mas, maiores que os da primeira imagem. Novamente, a entropia irá aumentar pelo fato de que os valores mais próximos irão se repetir com menos freqüência. </w:t>
-      </w:r>
-    </w:p>
-    <w:p>
-      <w:r>
-        <w:t>Para esse teste, o algoritmo otimizado apresentou</w:t>
-      </w:r>
-      <w:r>
-        <w:t>, em média,</w:t>
-      </w:r>
-      <w:r>
-        <w:t xml:space="preserve"> cerca de 23% de diminuição no tempo de encriptação e 10% de aumento da entropia.</w:t>
-      </w:r>
-    </w:p>
+        <w:t xml:space="preserve"> (Anexo A)</w:t>
+      </w:r>
+      <w:r>
+        <w:t xml:space="preserve">, a primeira imagem de teste possui representação de quase todos os valores na faixa de 0 a 255, logo os ganhos no algoritmo são pequenos. </w:t>
+      </w:r>
+    </w:p>
+    <w:p>
+      <w:r>
+        <w:t xml:space="preserve">Para esse teste, o algoritmo </w:t>
+      </w:r>
+      <w:r>
+        <w:t xml:space="preserve">otimizado </w:t>
+      </w:r>
+      <w:r>
+        <w:t>apresentou</w:t>
+      </w:r>
+      <w:r>
+        <w:t xml:space="preserve">, em média, </w:t>
+      </w:r>
+      <w:r>
+        <w:t xml:space="preserve">cerca de 9% de </w:t>
+      </w:r>
+      <w:r>
+        <w:t xml:space="preserve">diminuição </w:t>
+      </w:r>
+      <w:r>
+        <w:t xml:space="preserve">no tempo </w:t>
+      </w:r>
+      <w:r>
+        <w:t>de encriptação e 2% de aumento da entropia.</w:t>
+      </w:r>
+    </w:p>
+    <w:p/>
     <w:p>
       <w:pPr>
         <w:pStyle w:val="Ttulo3"/>
       </w:pPr>
-      <w:bookmarkStart w:id="168" w:name="_Toc278285980"/>
+      <w:bookmarkStart w:id="164" w:name="_Toc278285978"/>
       <w:r>
         <w:lastRenderedPageBreak/>
-        <w:t>5.1.4 Imagem de Teste 4:D108.pgm</w:t>
-      </w:r>
-      <w:bookmarkEnd w:id="168"/>
+        <w:t>5.1.2 Imagem de Teste 2:boats.pgm</w:t>
+      </w:r>
+      <w:bookmarkEnd w:id="164"/>
     </w:p>
     <w:p>
       <w:pPr>
         <w:ind w:firstLine="0"/>
+        <w:jc w:val="center"/>
       </w:pPr>
       <w:r>
         <w:rPr>
@@ -28180,7 +29051,7 @@
           <wp:inline distT="0" distB="0" distL="0" distR="0">
             <wp:extent cx="5773810" cy="3488095"/>
             <wp:effectExtent l="19050" t="0" r="0" b="0"/>
-            <wp:docPr id="68" name="Imagem 4"/>
+            <wp:docPr id="66" name="Imagem 2"/>
             <wp:cNvGraphicFramePr>
               <a:graphicFrameLocks xmlns:a="http://schemas.openxmlformats.org/drawingml/2006/main" noChangeAspect="1"/>
             </wp:cNvGraphicFramePr>
@@ -28188,7 +29059,7 @@
               <a:graphicData uri="http://schemas.openxmlformats.org/drawingml/2006/picture">
                 <pic:pic xmlns:pic="http://schemas.openxmlformats.org/drawingml/2006/picture">
                   <pic:nvPicPr>
-                    <pic:cNvPr id="0" name="Picture 4"/>
+                    <pic:cNvPr id="0" name="Picture 2"/>
                     <pic:cNvPicPr>
                       <a:picLocks noChangeAspect="1" noChangeArrowheads="1"/>
                     </pic:cNvPicPr>
@@ -28229,7 +29100,7 @@
         <w:ind w:firstLine="709"/>
         <w:jc w:val="both"/>
       </w:pPr>
-      <w:bookmarkStart w:id="169" w:name="_Toc278285489"/>
+      <w:bookmarkStart w:id="165" w:name="_Toc278285487"/>
       <w:r>
         <w:t xml:space="preserve">Figura </w:t>
       </w:r>
@@ -28246,7 +29117,7 @@
         <w:rPr>
           <w:noProof/>
         </w:rPr>
-        <w:t>28</w:t>
+        <w:t>26</w:t>
       </w:r>
       <w:r>
         <w:rPr>
@@ -28255,19 +29126,13 @@
         <w:fldChar w:fldCharType="end"/>
       </w:r>
       <w:r>
-        <w:t xml:space="preserve">: </w:t>
-      </w:r>
-      <w:r>
-        <w:t>Resultados obtidos a partir</w:t>
-      </w:r>
-      <w:r>
-        <w:t xml:space="preserve"> da </w:t>
+        <w:t xml:space="preserve">: Resultados obtidos a partir da </w:t>
       </w:r>
       <w:r>
         <w:fldChar w:fldCharType="begin"/>
       </w:r>
       <w:r>
-        <w:instrText xml:space="preserve"> REF _Ref276995824 \h </w:instrText>
+        <w:instrText xml:space="preserve"> REF _Ref269074001 \h </w:instrText>
       </w:r>
       <w:r>
         <w:fldChar w:fldCharType="separate"/>
@@ -28279,15 +29144,18 @@
         <w:rPr>
           <w:noProof/>
         </w:rPr>
-        <w:t>46</w:t>
+        <w:t>42</w:t>
       </w:r>
       <w:r>
         <w:fldChar w:fldCharType="end"/>
       </w:r>
       <w:r>
+        <w:t xml:space="preserve"> (Anexo A)</w:t>
+      </w:r>
+      <w:r>
         <w:t>.</w:t>
       </w:r>
-      <w:bookmarkEnd w:id="169"/>
+      <w:bookmarkEnd w:id="165"/>
     </w:p>
     <w:p>
       <w:r>
@@ -28297,7 +29165,7 @@
         <w:fldChar w:fldCharType="begin"/>
       </w:r>
       <w:r>
-        <w:instrText xml:space="preserve"> REF _Ref269079375 \h </w:instrText>
+        <w:instrText xml:space="preserve"> REF _Ref269074060 \h </w:instrText>
       </w:r>
       <w:r>
         <w:fldChar w:fldCharType="separate"/>
@@ -28309,34 +29177,13 @@
         <w:rPr>
           <w:noProof/>
         </w:rPr>
-        <w:t>47</w:t>
+        <w:t>43</w:t>
       </w:r>
       <w:r>
         <w:fldChar w:fldCharType="end"/>
       </w:r>
       <w:r>
-        <w:t xml:space="preserve"> </w:t>
-      </w:r>
-      <w:r>
-        <w:t>(Anexo A), a</w:t>
-      </w:r>
-      <w:r>
-        <w:t xml:space="preserve"> quarta imagem de teste, assim como a terceira imagem de teste, possui valores em toda a faixa entre 0 e 255, porém </w:t>
-      </w:r>
-      <w:r>
-        <w:t>as lacunas não estão igualmente espaçadas, o que causa o algoritmo demore mais tempo para encontrar o pixel mais próximo representável. Para o algoritmo otimizado,</w:t>
-      </w:r>
-      <w:r>
-        <w:t xml:space="preserve"> os</w:t>
-      </w:r>
-      <w:r>
-        <w:t xml:space="preserve"> resultados </w:t>
-      </w:r>
-      <w:r>
-        <w:t xml:space="preserve">são </w:t>
-      </w:r>
-      <w:r>
-        <w:t xml:space="preserve">semelhantes aos resultados da imagem anterior. </w:t>
+        <w:t xml:space="preserve"> (Anexo A), a segunda imagem de teste possui valores somente até o valor 220, logo para todos os caracteres acima desse valor iriam perder muito tempo procurando quais os valores mais próximos representáveis, e todas as vezes o resultado seria o mesmo, o valor mais próximo seria o 220. Isso iria diminuir a entropia, por causa da repetição das coordenadas do valor 220 e, o tempo de encriptação, por causa da procura excessiva. </w:t>
       </w:r>
     </w:p>
     <w:p>
@@ -28344,38 +29191,40 @@
         <w:t xml:space="preserve">Para esse teste, o algoritmo </w:t>
       </w:r>
       <w:r>
-        <w:t>otimizado apresentou</w:t>
-      </w:r>
-      <w:r>
-        <w:t>, em média,</w:t>
-      </w:r>
-      <w:r>
-        <w:t xml:space="preserve"> cerca de 25</w:t>
-      </w:r>
-      <w:r>
-        <w:t>% de diminui</w:t>
-      </w:r>
-      <w:r>
-        <w:t>ção no tempo de encriptação e 12</w:t>
+        <w:t xml:space="preserve">otimizado </w:t>
+      </w:r>
+      <w:r>
+        <w:t>apresentou</w:t>
+      </w:r>
+      <w:r>
+        <w:t>, em média, cerca de 52</w:t>
+      </w:r>
+      <w:r>
+        <w:t xml:space="preserve">% de diminuição no tempo </w:t>
+      </w:r>
+      <w:r>
+        <w:t>de encriptação e 5,5</w:t>
       </w:r>
       <w:r>
         <w:t>% de aumento da entropia.</w:t>
       </w:r>
     </w:p>
+    <w:p/>
     <w:p>
       <w:pPr>
         <w:pStyle w:val="Ttulo3"/>
       </w:pPr>
-      <w:bookmarkStart w:id="170" w:name="_Toc278285981"/>
+      <w:bookmarkStart w:id="166" w:name="_Toc278285979"/>
       <w:r>
         <w:lastRenderedPageBreak/>
-        <w:t>5.1.5 Imagem de Teste 5: f16.pgm</w:t>
-      </w:r>
-      <w:bookmarkEnd w:id="170"/>
+        <w:t>5.1.3 Imagem de Teste 3:bridge.pgm</w:t>
+      </w:r>
+      <w:bookmarkEnd w:id="166"/>
     </w:p>
     <w:p>
       <w:pPr>
         <w:ind w:firstLine="0"/>
+        <w:jc w:val="center"/>
       </w:pPr>
       <w:r>
         <w:rPr>
@@ -28385,7 +29234,7 @@
           <wp:inline distT="0" distB="0" distL="0" distR="0">
             <wp:extent cx="5773810" cy="3488095"/>
             <wp:effectExtent l="19050" t="0" r="0" b="0"/>
-            <wp:docPr id="69" name="Imagem 5"/>
+            <wp:docPr id="67" name="Imagem 3"/>
             <wp:cNvGraphicFramePr>
               <a:graphicFrameLocks xmlns:a="http://schemas.openxmlformats.org/drawingml/2006/main" noChangeAspect="1"/>
             </wp:cNvGraphicFramePr>
@@ -28393,7 +29242,7 @@
               <a:graphicData uri="http://schemas.openxmlformats.org/drawingml/2006/picture">
                 <pic:pic xmlns:pic="http://schemas.openxmlformats.org/drawingml/2006/picture">
                   <pic:nvPicPr>
-                    <pic:cNvPr id="0" name="Picture 5"/>
+                    <pic:cNvPr id="0" name="Picture 3"/>
                     <pic:cNvPicPr>
                       <a:picLocks noChangeAspect="1" noChangeArrowheads="1"/>
                     </pic:cNvPicPr>
@@ -28434,7 +29283,7 @@
         <w:ind w:firstLine="709"/>
         <w:jc w:val="both"/>
       </w:pPr>
-      <w:bookmarkStart w:id="171" w:name="_Toc278285490"/>
+      <w:bookmarkStart w:id="167" w:name="_Toc278285488"/>
       <w:r>
         <w:t xml:space="preserve">Figura </w:t>
       </w:r>
@@ -28451,7 +29300,7 @@
         <w:rPr>
           <w:noProof/>
         </w:rPr>
-        <w:t>29</w:t>
+        <w:t>27</w:t>
       </w:r>
       <w:r>
         <w:rPr>
@@ -28472,7 +29321,7 @@
         <w:fldChar w:fldCharType="begin"/>
       </w:r>
       <w:r>
-        <w:instrText xml:space="preserve"> REF _Ref269079719 \h </w:instrText>
+        <w:instrText xml:space="preserve"> REF _Ref276995812 \h </w:instrText>
       </w:r>
       <w:r>
         <w:fldChar w:fldCharType="separate"/>
@@ -28484,7 +29333,7 @@
         <w:rPr>
           <w:noProof/>
         </w:rPr>
-        <w:t>48</w:t>
+        <w:t>44</w:t>
       </w:r>
       <w:r>
         <w:fldChar w:fldCharType="end"/>
@@ -28492,7 +29341,7 @@
       <w:r>
         <w:t>.</w:t>
       </w:r>
-      <w:bookmarkEnd w:id="171"/>
+      <w:bookmarkEnd w:id="167"/>
     </w:p>
     <w:p>
       <w:r>
@@ -28502,7 +29351,7 @@
         <w:fldChar w:fldCharType="begin"/>
       </w:r>
       <w:r>
-        <w:instrText xml:space="preserve"> REF _Ref277001148 \h </w:instrText>
+        <w:instrText xml:space="preserve"> REF _Ref269077352 \h </w:instrText>
       </w:r>
       <w:r>
         <w:fldChar w:fldCharType="separate"/>
@@ -28514,7 +29363,7 @@
         <w:rPr>
           <w:noProof/>
         </w:rPr>
-        <w:t>49</w:t>
+        <w:t>45</w:t>
       </w:r>
       <w:r>
         <w:fldChar w:fldCharType="end"/>
@@ -28523,16 +29372,16 @@
         <w:t xml:space="preserve"> </w:t>
       </w:r>
       <w:r>
-        <w:t>(Anexo A), a</w:t>
-      </w:r>
-      <w:r>
-        <w:t xml:space="preserve"> quinta imagem de teste possui valores</w:t>
-      </w:r>
-      <w:r>
-        <w:t xml:space="preserve"> de intensidade de pixel </w:t>
-      </w:r>
-      <w:r>
-        <w:t xml:space="preserve">apenas na faixa entre 31 e 229 e, assim como a segunda imagem de teste, caso o algoritmo tente encriptar um caractere com valor fora dessa faixa, ele irá perder muito tempo procurando pelo pixel mais próximo representável. Para essa imagem, os resultados são semelhantes aos resultados da segunda imagem. </w:t>
+        <w:t>(Anexo A)</w:t>
+      </w:r>
+      <w:r>
+        <w:t>, a terceira imagem de teste possui valores em toda a faixa entre 0 e 255, porém é composta de várias lacunas</w:t>
+      </w:r>
+      <w:r>
+        <w:t xml:space="preserve"> igualmente espaçadas</w:t>
+      </w:r>
+      <w:r>
+        <w:t xml:space="preserve">, ou seja, diversos valores não possuem representação na imagem, por essa razão o algoritmo executa tão lentamente, pois ao encontrar um valor que não possui representação, o valor mais próximo representável está próximo. Logo, é de se esperar que haja ganhos com o algoritmo otimizado porém não tão altos quanto da segunda imagem mas, maiores que os da primeira imagem. Novamente, a entropia irá aumentar pelo fato de que os valores mais próximos irão se repetir com menos freqüência. </w:t>
       </w:r>
     </w:p>
     <w:p>
@@ -28540,28 +29389,22 @@
         <w:t>Para esse teste, o algoritmo otimizado apresentou</w:t>
       </w:r>
       <w:r>
-        <w:t>, em média, cerca de 60</w:t>
-      </w:r>
-      <w:r>
-        <w:t>% de diminui</w:t>
-      </w:r>
-      <w:r>
-        <w:t>ção no tempo de encriptação e 8</w:t>
-      </w:r>
-      <w:r>
-        <w:t>% de aumento da entropia.</w:t>
+        <w:t>, em média,</w:t>
+      </w:r>
+      <w:r>
+        <w:t xml:space="preserve"> cerca de 23% de diminuição no tempo de encriptação e 10% de aumento da entropia.</w:t>
       </w:r>
     </w:p>
     <w:p>
       <w:pPr>
         <w:pStyle w:val="Ttulo3"/>
       </w:pPr>
-      <w:bookmarkStart w:id="172" w:name="_Toc278285982"/>
+      <w:bookmarkStart w:id="168" w:name="_Toc278285980"/>
       <w:r>
         <w:lastRenderedPageBreak/>
-        <w:t>5.1.6 Imagem de Teste 6: girl.pgm</w:t>
-      </w:r>
-      <w:bookmarkEnd w:id="172"/>
+        <w:t>5.1.4 Imagem de Teste 4:D108.pgm</w:t>
+      </w:r>
+      <w:bookmarkEnd w:id="168"/>
     </w:p>
     <w:p>
       <w:pPr>
@@ -28575,7 +29418,7 @@
           <wp:inline distT="0" distB="0" distL="0" distR="0">
             <wp:extent cx="5773810" cy="3488095"/>
             <wp:effectExtent l="19050" t="0" r="0" b="0"/>
-            <wp:docPr id="70" name="Imagem 6"/>
+            <wp:docPr id="68" name="Imagem 4"/>
             <wp:cNvGraphicFramePr>
               <a:graphicFrameLocks xmlns:a="http://schemas.openxmlformats.org/drawingml/2006/main" noChangeAspect="1"/>
             </wp:cNvGraphicFramePr>
@@ -28583,7 +29426,7 @@
               <a:graphicData uri="http://schemas.openxmlformats.org/drawingml/2006/picture">
                 <pic:pic xmlns:pic="http://schemas.openxmlformats.org/drawingml/2006/picture">
                   <pic:nvPicPr>
-                    <pic:cNvPr id="0" name="Picture 6"/>
+                    <pic:cNvPr id="0" name="Picture 4"/>
                     <pic:cNvPicPr>
                       <a:picLocks noChangeAspect="1" noChangeArrowheads="1"/>
                     </pic:cNvPicPr>
@@ -28624,7 +29467,7 @@
         <w:ind w:firstLine="709"/>
         <w:jc w:val="both"/>
       </w:pPr>
-      <w:bookmarkStart w:id="173" w:name="_Toc278285491"/>
+      <w:bookmarkStart w:id="169" w:name="_Toc278285489"/>
       <w:r>
         <w:t xml:space="preserve">Figura </w:t>
       </w:r>
@@ -28641,7 +29484,7 @@
         <w:rPr>
           <w:noProof/>
         </w:rPr>
-        <w:t>30</w:t>
+        <w:t>28</w:t>
       </w:r>
       <w:r>
         <w:rPr>
@@ -28662,7 +29505,7 @@
         <w:fldChar w:fldCharType="begin"/>
       </w:r>
       <w:r>
-        <w:instrText xml:space="preserve"> REF _Ref269079735 \h </w:instrText>
+        <w:instrText xml:space="preserve"> REF _Ref276995824 \h </w:instrText>
       </w:r>
       <w:r>
         <w:fldChar w:fldCharType="separate"/>
@@ -28674,7 +29517,7 @@
         <w:rPr>
           <w:noProof/>
         </w:rPr>
-        <w:t>50</w:t>
+        <w:t>46</w:t>
       </w:r>
       <w:r>
         <w:fldChar w:fldCharType="end"/>
@@ -28682,7 +29525,7 @@
       <w:r>
         <w:t>.</w:t>
       </w:r>
-      <w:bookmarkEnd w:id="173"/>
+      <w:bookmarkEnd w:id="169"/>
     </w:p>
     <w:p>
       <w:r>
@@ -28692,7 +29535,7 @@
         <w:fldChar w:fldCharType="begin"/>
       </w:r>
       <w:r>
-        <w:instrText xml:space="preserve"> REF _Ref277002038 \h </w:instrText>
+        <w:instrText xml:space="preserve"> REF _Ref269079375 \h </w:instrText>
       </w:r>
       <w:r>
         <w:fldChar w:fldCharType="separate"/>
@@ -28704,7 +29547,7 @@
         <w:rPr>
           <w:noProof/>
         </w:rPr>
-        <w:t>51</w:t>
+        <w:t>47</w:t>
       </w:r>
       <w:r>
         <w:fldChar w:fldCharType="end"/>
@@ -28716,10 +29559,22 @@
         <w:t>(Anexo A), a</w:t>
       </w:r>
       <w:r>
-        <w:t xml:space="preserve"> sexta imagem de teste possui valores de intensidade de pixel na faixa entre 1 e 218, logo para valores acima de 218, o algoritmo irá perder muito tempo procurando o valor mais próximo representável, além disso, esse valor será sempre 218, aumentando a repetição </w:t>
-      </w:r>
-      <w:r>
-        <w:t>das coordenadas do valor 218 e diminuindo a entropia. Para essa imagem, os resultados são semelhantes aos resultados da segunda e quinta imagens.</w:t>
+        <w:t xml:space="preserve"> quarta imagem de teste, assim como a terceira imagem de teste, possui valores em toda a faixa entre 0 e 255, porém </w:t>
+      </w:r>
+      <w:r>
+        <w:t>as lacunas não estão igualmente espaçadas, o que causa o algoritmo demore mais tempo para encontrar o pixel mais próximo representável. Para o algoritmo otimizado,</w:t>
+      </w:r>
+      <w:r>
+        <w:t xml:space="preserve"> os</w:t>
+      </w:r>
+      <w:r>
+        <w:t xml:space="preserve"> resultados </w:t>
+      </w:r>
+      <w:r>
+        <w:t xml:space="preserve">são </w:t>
+      </w:r>
+      <w:r>
+        <w:t xml:space="preserve">semelhantes aos resultados da imagem anterior. </w:t>
       </w:r>
     </w:p>
     <w:p>
@@ -28733,13 +29588,13 @@
         <w:t>, em média,</w:t>
       </w:r>
       <w:r>
-        <w:t xml:space="preserve"> cerca de 41</w:t>
+        <w:t xml:space="preserve"> cerca de 25</w:t>
       </w:r>
       <w:r>
         <w:t>% de diminui</w:t>
       </w:r>
       <w:r>
-        <w:t>ção no tempo de encriptação e 2,6</w:t>
+        <w:t>ção no tempo de encriptação e 12</w:t>
       </w:r>
       <w:r>
         <w:t>% de aumento da entropia.</w:t>
@@ -28749,12 +29604,12 @@
       <w:pPr>
         <w:pStyle w:val="Ttulo3"/>
       </w:pPr>
-      <w:bookmarkStart w:id="174" w:name="_Toc278285983"/>
+      <w:bookmarkStart w:id="170" w:name="_Toc278285981"/>
       <w:r>
         <w:lastRenderedPageBreak/>
-        <w:t>5.1.7 Imagem de Teste 7: lena.jpg</w:t>
-      </w:r>
-      <w:bookmarkEnd w:id="174"/>
+        <w:t>5.1.5 Imagem de Teste 5: f16.pgm</w:t>
+      </w:r>
+      <w:bookmarkEnd w:id="170"/>
     </w:p>
     <w:p>
       <w:pPr>
@@ -28768,7 +29623,7 @@
           <wp:inline distT="0" distB="0" distL="0" distR="0">
             <wp:extent cx="5773810" cy="3488095"/>
             <wp:effectExtent l="19050" t="0" r="0" b="0"/>
-            <wp:docPr id="71" name="Imagem 7"/>
+            <wp:docPr id="69" name="Imagem 5"/>
             <wp:cNvGraphicFramePr>
               <a:graphicFrameLocks xmlns:a="http://schemas.openxmlformats.org/drawingml/2006/main" noChangeAspect="1"/>
             </wp:cNvGraphicFramePr>
@@ -28776,7 +29631,7 @@
               <a:graphicData uri="http://schemas.openxmlformats.org/drawingml/2006/picture">
                 <pic:pic xmlns:pic="http://schemas.openxmlformats.org/drawingml/2006/picture">
                   <pic:nvPicPr>
-                    <pic:cNvPr id="0" name="Picture 7"/>
+                    <pic:cNvPr id="0" name="Picture 5"/>
                     <pic:cNvPicPr>
                       <a:picLocks noChangeAspect="1" noChangeArrowheads="1"/>
                     </pic:cNvPicPr>
@@ -28817,7 +29672,7 @@
         <w:ind w:firstLine="709"/>
         <w:jc w:val="both"/>
       </w:pPr>
-      <w:bookmarkStart w:id="175" w:name="_Toc278285492"/>
+      <w:bookmarkStart w:id="171" w:name="_Toc278285490"/>
       <w:r>
         <w:t xml:space="preserve">Figura </w:t>
       </w:r>
@@ -28834,7 +29689,7 @@
         <w:rPr>
           <w:noProof/>
         </w:rPr>
-        <w:t>31</w:t>
+        <w:t>29</w:t>
       </w:r>
       <w:r>
         <w:rPr>
@@ -28855,7 +29710,7 @@
         <w:fldChar w:fldCharType="begin"/>
       </w:r>
       <w:r>
-        <w:instrText xml:space="preserve"> REF _Ref269079957 \h </w:instrText>
+        <w:instrText xml:space="preserve"> REF _Ref269079719 \h </w:instrText>
       </w:r>
       <w:r>
         <w:fldChar w:fldCharType="separate"/>
@@ -28867,7 +29722,7 @@
         <w:rPr>
           <w:noProof/>
         </w:rPr>
-        <w:t>52</w:t>
+        <w:t>48</w:t>
       </w:r>
       <w:r>
         <w:fldChar w:fldCharType="end"/>
@@ -28875,7 +29730,7 @@
       <w:r>
         <w:t>.</w:t>
       </w:r>
-      <w:bookmarkEnd w:id="175"/>
+      <w:bookmarkEnd w:id="171"/>
     </w:p>
     <w:p>
       <w:r>
@@ -28885,7 +29740,7 @@
         <w:fldChar w:fldCharType="begin"/>
       </w:r>
       <w:r>
-        <w:instrText xml:space="preserve"> REF _Ref277002053 \h </w:instrText>
+        <w:instrText xml:space="preserve"> REF _Ref277001148 \h </w:instrText>
       </w:r>
       <w:r>
         <w:fldChar w:fldCharType="separate"/>
@@ -28897,7 +29752,7 @@
         <w:rPr>
           <w:noProof/>
         </w:rPr>
-        <w:t>53</w:t>
+        <w:t>49</w:t>
       </w:r>
       <w:r>
         <w:fldChar w:fldCharType="end"/>
@@ -28909,10 +29764,13 @@
         <w:t>(Anexo A), a</w:t>
       </w:r>
       <w:r>
-        <w:t xml:space="preserve"> imagem sétima imagem de teste, assim como a primeira imagem de teste, possui valores em quase toda a faixa entre os valores 0 e 255, logo os ganhos no tempo de encriptação e de aumento da entropia são baixos.</w:t>
-      </w:r>
-      <w:r>
-        <w:t xml:space="preserve"> Para essa imagem, os resultados são semelhantes aos resultados da primeira imagem.</w:t>
+        <w:t xml:space="preserve"> quinta imagem de teste possui valores</w:t>
+      </w:r>
+      <w:r>
+        <w:t xml:space="preserve"> de intensidade de pixel </w:t>
+      </w:r>
+      <w:r>
+        <w:t xml:space="preserve">apenas na faixa entre 31 e 229 e, assim como a segunda imagem de teste, caso o algoritmo tente encriptar um caractere com valor fora dessa faixa, ele irá perder muito tempo procurando pelo pixel mais próximo representável. Para essa imagem, os resultados são semelhantes aos resultados da segunda imagem. </w:t>
       </w:r>
     </w:p>
     <w:p>
@@ -28920,28 +29778,28 @@
         <w:t>Para esse teste, o algoritmo otimizado apresentou</w:t>
       </w:r>
       <w:r>
-        <w:t>, em média,</w:t>
-      </w:r>
-      <w:r>
-        <w:t xml:space="preserve"> cerc</w:t>
-      </w:r>
-      <w:r>
-        <w:t>a de 2</w:t>
-      </w:r>
-      <w:r>
-        <w:t>% de diminuição no tempo de encriptação e 1% de aumento da entropia.</w:t>
+        <w:t>, em média, cerca de 60</w:t>
+      </w:r>
+      <w:r>
+        <w:t>% de diminui</w:t>
+      </w:r>
+      <w:r>
+        <w:t>ção no tempo de encriptação e 8</w:t>
+      </w:r>
+      <w:r>
+        <w:t>% de aumento da entropia.</w:t>
       </w:r>
     </w:p>
     <w:p>
       <w:pPr>
         <w:pStyle w:val="Ttulo3"/>
       </w:pPr>
-      <w:bookmarkStart w:id="176" w:name="_Toc278285984"/>
+      <w:bookmarkStart w:id="172" w:name="_Toc278285982"/>
       <w:r>
         <w:lastRenderedPageBreak/>
-        <w:t>5.1.8 Imagem de Teste 8: peppers.pgm</w:t>
-      </w:r>
-      <w:bookmarkEnd w:id="176"/>
+        <w:t>5.1.6 Imagem de Teste 6: girl.pgm</w:t>
+      </w:r>
+      <w:bookmarkEnd w:id="172"/>
     </w:p>
     <w:p>
       <w:pPr>
@@ -28955,7 +29813,7 @@
           <wp:inline distT="0" distB="0" distL="0" distR="0">
             <wp:extent cx="5773810" cy="3488095"/>
             <wp:effectExtent l="19050" t="0" r="0" b="0"/>
-            <wp:docPr id="72" name="Imagem 8"/>
+            <wp:docPr id="70" name="Imagem 6"/>
             <wp:cNvGraphicFramePr>
               <a:graphicFrameLocks xmlns:a="http://schemas.openxmlformats.org/drawingml/2006/main" noChangeAspect="1"/>
             </wp:cNvGraphicFramePr>
@@ -28963,7 +29821,7 @@
               <a:graphicData uri="http://schemas.openxmlformats.org/drawingml/2006/picture">
                 <pic:pic xmlns:pic="http://schemas.openxmlformats.org/drawingml/2006/picture">
                   <pic:nvPicPr>
-                    <pic:cNvPr id="0" name="Picture 8"/>
+                    <pic:cNvPr id="0" name="Picture 6"/>
                     <pic:cNvPicPr>
                       <a:picLocks noChangeAspect="1" noChangeArrowheads="1"/>
                     </pic:cNvPicPr>
@@ -29004,7 +29862,7 @@
         <w:ind w:firstLine="709"/>
         <w:jc w:val="both"/>
       </w:pPr>
-      <w:bookmarkStart w:id="177" w:name="_Toc278285493"/>
+      <w:bookmarkStart w:id="173" w:name="_Toc278285491"/>
       <w:r>
         <w:t xml:space="preserve">Figura </w:t>
       </w:r>
@@ -29021,7 +29879,7 @@
         <w:rPr>
           <w:noProof/>
         </w:rPr>
-        <w:t>32</w:t>
+        <w:t>30</w:t>
       </w:r>
       <w:r>
         <w:rPr>
@@ -29042,7 +29900,7 @@
         <w:fldChar w:fldCharType="begin"/>
       </w:r>
       <w:r>
-        <w:instrText xml:space="preserve"> REF _Ref269080126 \h </w:instrText>
+        <w:instrText xml:space="preserve"> REF _Ref269079735 \h </w:instrText>
       </w:r>
       <w:r>
         <w:fldChar w:fldCharType="separate"/>
@@ -29054,7 +29912,7 @@
         <w:rPr>
           <w:noProof/>
         </w:rPr>
-        <w:t>54</w:t>
+        <w:t>50</w:t>
       </w:r>
       <w:r>
         <w:fldChar w:fldCharType="end"/>
@@ -29062,7 +29920,7 @@
       <w:r>
         <w:t>.</w:t>
       </w:r>
-      <w:bookmarkEnd w:id="177"/>
+      <w:bookmarkEnd w:id="173"/>
     </w:p>
     <w:p>
       <w:r>
@@ -29072,7 +29930,7 @@
         <w:fldChar w:fldCharType="begin"/>
       </w:r>
       <w:r>
-        <w:instrText xml:space="preserve"> REF _Ref277002067 \h </w:instrText>
+        <w:instrText xml:space="preserve"> REF _Ref277002038 \h </w:instrText>
       </w:r>
       <w:r>
         <w:fldChar w:fldCharType="separate"/>
@@ -29084,7 +29942,7 @@
         <w:rPr>
           <w:noProof/>
         </w:rPr>
-        <w:t>55</w:t>
+        <w:t>51</w:t>
       </w:r>
       <w:r>
         <w:fldChar w:fldCharType="end"/>
@@ -29096,43 +29954,45 @@
         <w:t>(Anexo A), a</w:t>
       </w:r>
       <w:r>
-        <w:t xml:space="preserve"> oitava imagem de teste, assim como a imagem anterior, possui valores em quase toda a faixa entre 0 e 255. Apesar dos resultados mostrarem um</w:t>
-      </w:r>
-      <w:r>
-        <w:t>a diminuição significativa no tempo de encriptação (33%), o tempo médio de diminuição é pequeno, cerca de 1s.</w:t>
-      </w:r>
-      <w:r>
-        <w:t xml:space="preserve"> </w:t>
-      </w:r>
-    </w:p>
-    <w:p>
-      <w:r>
-        <w:t>Para esse teste, o algoritmo</w:t>
-      </w:r>
-      <w:r>
-        <w:t xml:space="preserve"> otimizado apresentou, em média, cerca de 3</w:t>
-      </w:r>
-      <w:r>
-        <w:t>3% de diminui</w:t>
-      </w:r>
-      <w:r>
-        <w:t>ção no tempo de encriptação e 5</w:t>
+        <w:t xml:space="preserve"> sexta imagem de teste possui valores de intensidade de pixel na faixa entre 1 e 218, logo para valores acima de 218, o algoritmo irá perder muito tempo procurando o valor mais próximo representável, além disso, esse valor será sempre 218, aumentando a repetição </w:t>
+      </w:r>
+      <w:r>
+        <w:t>das coordenadas do valor 218 e diminuindo a entropia. Para essa imagem, os resultados são semelhantes aos resultados da segunda e quinta imagens.</w:t>
+      </w:r>
+    </w:p>
+    <w:p>
+      <w:r>
+        <w:t xml:space="preserve">Para esse teste, o algoritmo </w:t>
+      </w:r>
+      <w:r>
+        <w:t>otimizado apresentou</w:t>
+      </w:r>
+      <w:r>
+        <w:t>, em média,</w:t>
+      </w:r>
+      <w:r>
+        <w:t xml:space="preserve"> cerca de 41</w:t>
+      </w:r>
+      <w:r>
+        <w:t>% de diminui</w:t>
+      </w:r>
+      <w:r>
+        <w:t>ção no tempo de encriptação e 2,6</w:t>
       </w:r>
       <w:r>
         <w:t>% de aumento da entropia.</w:t>
       </w:r>
     </w:p>
-    <w:p/>
     <w:p>
       <w:pPr>
         <w:pStyle w:val="Ttulo3"/>
       </w:pPr>
-      <w:bookmarkStart w:id="178" w:name="_Toc278285985"/>
+      <w:bookmarkStart w:id="174" w:name="_Toc278285983"/>
       <w:r>
         <w:lastRenderedPageBreak/>
-        <w:t>5.1.9 Imagem de Teste 9: pp1209.pgm</w:t>
-      </w:r>
-      <w:bookmarkEnd w:id="178"/>
+        <w:t>5.1.7 Imagem de Teste 7: lena.jpg</w:t>
+      </w:r>
+      <w:bookmarkEnd w:id="174"/>
     </w:p>
     <w:p>
       <w:pPr>
@@ -29146,7 +30006,7 @@
           <wp:inline distT="0" distB="0" distL="0" distR="0">
             <wp:extent cx="5773810" cy="3488095"/>
             <wp:effectExtent l="19050" t="0" r="0" b="0"/>
-            <wp:docPr id="73" name="Imagem 9"/>
+            <wp:docPr id="71" name="Imagem 7"/>
             <wp:cNvGraphicFramePr>
               <a:graphicFrameLocks xmlns:a="http://schemas.openxmlformats.org/drawingml/2006/main" noChangeAspect="1"/>
             </wp:cNvGraphicFramePr>
@@ -29154,7 +30014,7 @@
               <a:graphicData uri="http://schemas.openxmlformats.org/drawingml/2006/picture">
                 <pic:pic xmlns:pic="http://schemas.openxmlformats.org/drawingml/2006/picture">
                   <pic:nvPicPr>
-                    <pic:cNvPr id="0" name="Picture 9"/>
+                    <pic:cNvPr id="0" name="Picture 7"/>
                     <pic:cNvPicPr>
                       <a:picLocks noChangeAspect="1" noChangeArrowheads="1"/>
                     </pic:cNvPicPr>
@@ -29195,7 +30055,7 @@
         <w:ind w:firstLine="709"/>
         <w:jc w:val="both"/>
       </w:pPr>
-      <w:bookmarkStart w:id="179" w:name="_Toc278285494"/>
+      <w:bookmarkStart w:id="175" w:name="_Toc278285492"/>
       <w:r>
         <w:t xml:space="preserve">Figura </w:t>
       </w:r>
@@ -29212,7 +30072,7 @@
         <w:rPr>
           <w:noProof/>
         </w:rPr>
-        <w:t>33</w:t>
+        <w:t>31</w:t>
       </w:r>
       <w:r>
         <w:rPr>
@@ -29233,7 +30093,7 @@
         <w:fldChar w:fldCharType="begin"/>
       </w:r>
       <w:r>
-        <w:instrText xml:space="preserve"> REF _Ref276995919 \h </w:instrText>
+        <w:instrText xml:space="preserve"> REF _Ref269079957 \h </w:instrText>
       </w:r>
       <w:r>
         <w:fldChar w:fldCharType="separate"/>
@@ -29245,7 +30105,7 @@
         <w:rPr>
           <w:noProof/>
         </w:rPr>
-        <w:t>56</w:t>
+        <w:t>52</w:t>
       </w:r>
       <w:r>
         <w:fldChar w:fldCharType="end"/>
@@ -29253,7 +30113,7 @@
       <w:r>
         <w:t>.</w:t>
       </w:r>
-      <w:bookmarkEnd w:id="179"/>
+      <w:bookmarkEnd w:id="175"/>
     </w:p>
     <w:p>
       <w:r>
@@ -29263,7 +30123,7 @@
         <w:fldChar w:fldCharType="begin"/>
       </w:r>
       <w:r>
-        <w:instrText xml:space="preserve"> REF _Ref269080225 \h </w:instrText>
+        <w:instrText xml:space="preserve"> REF _Ref277002053 \h </w:instrText>
       </w:r>
       <w:r>
         <w:fldChar w:fldCharType="separate"/>
@@ -29275,7 +30135,7 @@
         <w:rPr>
           <w:noProof/>
         </w:rPr>
-        <w:t>57</w:t>
+        <w:t>53</w:t>
       </w:r>
       <w:r>
         <w:fldChar w:fldCharType="end"/>
@@ -29287,34 +30147,10 @@
         <w:t>(Anexo A), a</w:t>
       </w:r>
       <w:r>
-        <w:t xml:space="preserve"> nona imagem de teste possui um histograma com diversas lacunas, o que torna o algoritmo bastante lento, perdendo bastante tempo procurando o </w:t>
-      </w:r>
-      <w:r>
-        <w:rPr>
-          <w:i/>
-        </w:rPr>
-        <w:t>pixel</w:t>
-      </w:r>
-      <w:r>
-        <w:t xml:space="preserve"> mais próximo representável. Na verdade, devido ao fato de que, na faixa entre 0 e 255, apenas 64 valores estão presentes, o algoritmo passa mais tempo procurando outros </w:t>
-      </w:r>
-      <w:r>
-        <w:rPr>
-          <w:i/>
-        </w:rPr>
-        <w:t>pixels</w:t>
-      </w:r>
-      <w:r>
-        <w:t xml:space="preserve"> para representar um </w:t>
-      </w:r>
-      <w:r>
-        <w:rPr>
-          <w:i/>
-        </w:rPr>
-        <w:t>pixel</w:t>
-      </w:r>
-      <w:r>
-        <w:t xml:space="preserve"> faltante, e o algoritmo otimizado mostra bom resultados pois melhora essa busca. </w:t>
+        <w:t xml:space="preserve"> imagem sétima imagem de teste, assim como a primeira imagem de teste, possui valores em quase toda a faixa entre os valores 0 e 255, logo os ganhos no tempo de encriptação e de aumento da entropia são baixos.</w:t>
+      </w:r>
+      <w:r>
+        <w:t xml:space="preserve"> Para essa imagem, os resultados são semelhantes aos resultados da primeira imagem.</w:t>
       </w:r>
     </w:p>
     <w:p>
@@ -29322,28 +30158,28 @@
         <w:t>Para esse teste, o algoritmo otimizado apresentou</w:t>
       </w:r>
       <w:r>
-        <w:t>, em média, cerca de 48</w:t>
-      </w:r>
-      <w:r>
-        <w:t>% de diminuição no tempo de encriptação e 10% de aumento da entropia.</w:t>
+        <w:t>, em média,</w:t>
+      </w:r>
+      <w:r>
+        <w:t xml:space="preserve"> cerc</w:t>
+      </w:r>
+      <w:r>
+        <w:t>a de 2</w:t>
+      </w:r>
+      <w:r>
+        <w:t>% de diminuição no tempo de encriptação e 1% de aumento da entropia.</w:t>
       </w:r>
     </w:p>
     <w:p>
       <w:pPr>
         <w:pStyle w:val="Ttulo3"/>
       </w:pPr>
-      <w:bookmarkStart w:id="180" w:name="_Toc278285986"/>
+      <w:bookmarkStart w:id="176" w:name="_Toc278285984"/>
       <w:r>
         <w:lastRenderedPageBreak/>
-        <w:t>5.1.1</w:t>
-      </w:r>
-      <w:r>
-        <w:t>0</w:t>
-      </w:r>
-      <w:r>
-        <w:t xml:space="preserve"> Imagem de Teste 10: zelda.pgm</w:t>
-      </w:r>
-      <w:bookmarkEnd w:id="180"/>
+        <w:t>5.1.8 Imagem de Teste 8: peppers.pgm</w:t>
+      </w:r>
+      <w:bookmarkEnd w:id="176"/>
     </w:p>
     <w:p>
       <w:pPr>
@@ -29357,7 +30193,7 @@
           <wp:inline distT="0" distB="0" distL="0" distR="0">
             <wp:extent cx="5773810" cy="3488095"/>
             <wp:effectExtent l="19050" t="0" r="0" b="0"/>
-            <wp:docPr id="74" name="Imagem 10"/>
+            <wp:docPr id="72" name="Imagem 8"/>
             <wp:cNvGraphicFramePr>
               <a:graphicFrameLocks xmlns:a="http://schemas.openxmlformats.org/drawingml/2006/main" noChangeAspect="1"/>
             </wp:cNvGraphicFramePr>
@@ -29365,7 +30201,7 @@
               <a:graphicData uri="http://schemas.openxmlformats.org/drawingml/2006/picture">
                 <pic:pic xmlns:pic="http://schemas.openxmlformats.org/drawingml/2006/picture">
                   <pic:nvPicPr>
-                    <pic:cNvPr id="0" name="Picture 10"/>
+                    <pic:cNvPr id="0" name="Picture 8"/>
                     <pic:cNvPicPr>
                       <a:picLocks noChangeAspect="1" noChangeArrowheads="1"/>
                     </pic:cNvPicPr>
@@ -29406,6 +30242,408 @@
         <w:ind w:firstLine="709"/>
         <w:jc w:val="both"/>
       </w:pPr>
+      <w:bookmarkStart w:id="177" w:name="_Toc278285493"/>
+      <w:r>
+        <w:t xml:space="preserve">Figura </w:t>
+      </w:r>
+      <w:r>
+        <w:fldChar w:fldCharType="begin"/>
+      </w:r>
+      <w:r>
+        <w:instrText xml:space="preserve"> SEQ Figura \* ARABIC </w:instrText>
+      </w:r>
+      <w:r>
+        <w:fldChar w:fldCharType="separate"/>
+      </w:r>
+      <w:r>
+        <w:rPr>
+          <w:noProof/>
+        </w:rPr>
+        <w:t>32</w:t>
+      </w:r>
+      <w:r>
+        <w:rPr>
+          <w:noProof/>
+        </w:rPr>
+        <w:fldChar w:fldCharType="end"/>
+      </w:r>
+      <w:r>
+        <w:t xml:space="preserve">: </w:t>
+      </w:r>
+      <w:r>
+        <w:t>Resultados obtidos a partir</w:t>
+      </w:r>
+      <w:r>
+        <w:t xml:space="preserve"> da </w:t>
+      </w:r>
+      <w:r>
+        <w:fldChar w:fldCharType="begin"/>
+      </w:r>
+      <w:r>
+        <w:instrText xml:space="preserve"> REF _Ref269080126 \h </w:instrText>
+      </w:r>
+      <w:r>
+        <w:fldChar w:fldCharType="separate"/>
+      </w:r>
+      <w:r>
+        <w:t xml:space="preserve">Figura </w:t>
+      </w:r>
+      <w:r>
+        <w:rPr>
+          <w:noProof/>
+        </w:rPr>
+        <w:t>54</w:t>
+      </w:r>
+      <w:r>
+        <w:fldChar w:fldCharType="end"/>
+      </w:r>
+      <w:r>
+        <w:t>.</w:t>
+      </w:r>
+      <w:bookmarkEnd w:id="177"/>
+    </w:p>
+    <w:p>
+      <w:r>
+        <w:t xml:space="preserve">Como pode ser visto na </w:t>
+      </w:r>
+      <w:r>
+        <w:fldChar w:fldCharType="begin"/>
+      </w:r>
+      <w:r>
+        <w:instrText xml:space="preserve"> REF _Ref277002067 \h </w:instrText>
+      </w:r>
+      <w:r>
+        <w:fldChar w:fldCharType="separate"/>
+      </w:r>
+      <w:r>
+        <w:t xml:space="preserve">Figura </w:t>
+      </w:r>
+      <w:r>
+        <w:rPr>
+          <w:noProof/>
+        </w:rPr>
+        <w:t>55</w:t>
+      </w:r>
+      <w:r>
+        <w:fldChar w:fldCharType="end"/>
+      </w:r>
+      <w:r>
+        <w:t xml:space="preserve"> </w:t>
+      </w:r>
+      <w:r>
+        <w:t>(Anexo A), a</w:t>
+      </w:r>
+      <w:r>
+        <w:t xml:space="preserve"> oitava imagem de teste, assim como a imagem anterior, possui valores em quase toda a faixa entre 0 e 255. Apesar dos resultados mostrarem um</w:t>
+      </w:r>
+      <w:r>
+        <w:t>a diminuição significativa no tempo de encriptação (33%), o tempo médio de diminuição é pequeno, cerca de 1s.</w:t>
+      </w:r>
+      <w:r>
+        <w:t xml:space="preserve"> </w:t>
+      </w:r>
+    </w:p>
+    <w:p>
+      <w:r>
+        <w:t>Para esse teste, o algoritmo</w:t>
+      </w:r>
+      <w:r>
+        <w:t xml:space="preserve"> otimizado apresentou, em média, cerca de 3</w:t>
+      </w:r>
+      <w:r>
+        <w:t>3% de diminui</w:t>
+      </w:r>
+      <w:r>
+        <w:t>ção no tempo de encriptação e 5</w:t>
+      </w:r>
+      <w:r>
+        <w:t>% de aumento da entropia.</w:t>
+      </w:r>
+    </w:p>
+    <w:p/>
+    <w:p>
+      <w:pPr>
+        <w:pStyle w:val="Ttulo3"/>
+      </w:pPr>
+      <w:bookmarkStart w:id="178" w:name="_Toc278285985"/>
+      <w:r>
+        <w:lastRenderedPageBreak/>
+        <w:t>5.1.9 Imagem de Teste 9: pp1209.pgm</w:t>
+      </w:r>
+      <w:bookmarkEnd w:id="178"/>
+    </w:p>
+    <w:p>
+      <w:pPr>
+        <w:ind w:firstLine="0"/>
+      </w:pPr>
+      <w:r>
+        <w:rPr>
+          <w:noProof/>
+        </w:rPr>
+        <w:drawing>
+          <wp:inline distT="0" distB="0" distL="0" distR="0">
+            <wp:extent cx="5773810" cy="3488095"/>
+            <wp:effectExtent l="19050" t="0" r="0" b="0"/>
+            <wp:docPr id="73" name="Imagem 9"/>
+            <wp:cNvGraphicFramePr>
+              <a:graphicFrameLocks xmlns:a="http://schemas.openxmlformats.org/drawingml/2006/main" noChangeAspect="1"/>
+            </wp:cNvGraphicFramePr>
+            <a:graphic xmlns:a="http://schemas.openxmlformats.org/drawingml/2006/main">
+              <a:graphicData uri="http://schemas.openxmlformats.org/drawingml/2006/picture">
+                <pic:pic xmlns:pic="http://schemas.openxmlformats.org/drawingml/2006/picture">
+                  <pic:nvPicPr>
+                    <pic:cNvPr id="0" name="Picture 9"/>
+                    <pic:cNvPicPr>
+                      <a:picLocks noChangeAspect="1" noChangeArrowheads="1"/>
+                    </pic:cNvPicPr>
+                  </pic:nvPicPr>
+                  <pic:blipFill>
+                    <a:blip r:embed="rId44" cstate="print"/>
+                    <a:srcRect/>
+                    <a:stretch>
+                      <a:fillRect/>
+                    </a:stretch>
+                  </pic:blipFill>
+                  <pic:spPr bwMode="auto">
+                    <a:xfrm>
+                      <a:off x="0" y="0"/>
+                      <a:ext cx="5773810" cy="3488095"/>
+                    </a:xfrm>
+                    <a:prstGeom prst="rect">
+                      <a:avLst/>
+                    </a:prstGeom>
+                    <a:noFill/>
+                    <a:ln w="9525">
+                      <a:noFill/>
+                      <a:miter lim="800000"/>
+                      <a:headEnd/>
+                      <a:tailEnd/>
+                    </a:ln>
+                  </pic:spPr>
+                </pic:pic>
+              </a:graphicData>
+            </a:graphic>
+          </wp:inline>
+        </w:drawing>
+      </w:r>
+    </w:p>
+    <w:p>
+      <w:pPr>
+        <w:pStyle w:val="Legenda"/>
+        <w:ind w:firstLine="709"/>
+        <w:jc w:val="both"/>
+      </w:pPr>
+      <w:bookmarkStart w:id="179" w:name="_Toc278285494"/>
+      <w:r>
+        <w:t xml:space="preserve">Figura </w:t>
+      </w:r>
+      <w:r>
+        <w:fldChar w:fldCharType="begin"/>
+      </w:r>
+      <w:r>
+        <w:instrText xml:space="preserve"> SEQ Figura \* ARABIC </w:instrText>
+      </w:r>
+      <w:r>
+        <w:fldChar w:fldCharType="separate"/>
+      </w:r>
+      <w:r>
+        <w:rPr>
+          <w:noProof/>
+        </w:rPr>
+        <w:t>33</w:t>
+      </w:r>
+      <w:r>
+        <w:rPr>
+          <w:noProof/>
+        </w:rPr>
+        <w:fldChar w:fldCharType="end"/>
+      </w:r>
+      <w:r>
+        <w:t xml:space="preserve">: </w:t>
+      </w:r>
+      <w:r>
+        <w:t>Resultados obtidos a partir</w:t>
+      </w:r>
+      <w:r>
+        <w:t xml:space="preserve"> da </w:t>
+      </w:r>
+      <w:r>
+        <w:fldChar w:fldCharType="begin"/>
+      </w:r>
+      <w:r>
+        <w:instrText xml:space="preserve"> REF _Ref276995919 \h </w:instrText>
+      </w:r>
+      <w:r>
+        <w:fldChar w:fldCharType="separate"/>
+      </w:r>
+      <w:r>
+        <w:t xml:space="preserve">Figura </w:t>
+      </w:r>
+      <w:r>
+        <w:rPr>
+          <w:noProof/>
+        </w:rPr>
+        <w:t>56</w:t>
+      </w:r>
+      <w:r>
+        <w:fldChar w:fldCharType="end"/>
+      </w:r>
+      <w:r>
+        <w:t>.</w:t>
+      </w:r>
+      <w:bookmarkEnd w:id="179"/>
+    </w:p>
+    <w:p>
+      <w:r>
+        <w:t xml:space="preserve">Como pode ser visto na </w:t>
+      </w:r>
+      <w:r>
+        <w:fldChar w:fldCharType="begin"/>
+      </w:r>
+      <w:r>
+        <w:instrText xml:space="preserve"> REF _Ref269080225 \h </w:instrText>
+      </w:r>
+      <w:r>
+        <w:fldChar w:fldCharType="separate"/>
+      </w:r>
+      <w:r>
+        <w:t xml:space="preserve">Figura </w:t>
+      </w:r>
+      <w:r>
+        <w:rPr>
+          <w:noProof/>
+        </w:rPr>
+        <w:t>57</w:t>
+      </w:r>
+      <w:r>
+        <w:fldChar w:fldCharType="end"/>
+      </w:r>
+      <w:r>
+        <w:t xml:space="preserve"> </w:t>
+      </w:r>
+      <w:r>
+        <w:t>(Anexo A), a</w:t>
+      </w:r>
+      <w:r>
+        <w:t xml:space="preserve"> nona imagem de teste possui um histograma com diversas lacunas, o que torna o algoritmo bastante lento, perdendo bastante tempo procurando o </w:t>
+      </w:r>
+      <w:r>
+        <w:rPr>
+          <w:i/>
+        </w:rPr>
+        <w:t>pixel</w:t>
+      </w:r>
+      <w:r>
+        <w:t xml:space="preserve"> mais próximo representável. Na verdade, devido ao fato de que, na faixa entre 0 e 255, apenas 64 valores estão presentes, o algoritmo passa mais tempo procurando outros </w:t>
+      </w:r>
+      <w:r>
+        <w:rPr>
+          <w:i/>
+        </w:rPr>
+        <w:t>pixels</w:t>
+      </w:r>
+      <w:r>
+        <w:t xml:space="preserve"> para representar um </w:t>
+      </w:r>
+      <w:r>
+        <w:rPr>
+          <w:i/>
+        </w:rPr>
+        <w:t>pixel</w:t>
+      </w:r>
+      <w:r>
+        <w:t xml:space="preserve"> faltante, e o algoritmo otimizado mostra bom resultados pois melhora essa busca. </w:t>
+      </w:r>
+    </w:p>
+    <w:p>
+      <w:r>
+        <w:t>Para esse teste, o algoritmo otimizado apresentou</w:t>
+      </w:r>
+      <w:r>
+        <w:t>, em média, cerca de 48</w:t>
+      </w:r>
+      <w:r>
+        <w:t>% de diminuição no tempo de encriptação e 10% de aumento da entropia.</w:t>
+      </w:r>
+    </w:p>
+    <w:p>
+      <w:pPr>
+        <w:pStyle w:val="Ttulo3"/>
+      </w:pPr>
+      <w:bookmarkStart w:id="180" w:name="_Toc278285986"/>
+      <w:r>
+        <w:lastRenderedPageBreak/>
+        <w:t>5.1.1</w:t>
+      </w:r>
+      <w:r>
+        <w:t>0</w:t>
+      </w:r>
+      <w:r>
+        <w:t xml:space="preserve"> Imagem de Teste 10: zelda.pgm</w:t>
+      </w:r>
+      <w:bookmarkEnd w:id="180"/>
+    </w:p>
+    <w:p>
+      <w:pPr>
+        <w:ind w:firstLine="0"/>
+      </w:pPr>
+      <w:r>
+        <w:rPr>
+          <w:noProof/>
+        </w:rPr>
+        <w:drawing>
+          <wp:inline distT="0" distB="0" distL="0" distR="0">
+            <wp:extent cx="5773810" cy="3488095"/>
+            <wp:effectExtent l="19050" t="0" r="0" b="0"/>
+            <wp:docPr id="74" name="Imagem 10"/>
+            <wp:cNvGraphicFramePr>
+              <a:graphicFrameLocks xmlns:a="http://schemas.openxmlformats.org/drawingml/2006/main" noChangeAspect="1"/>
+            </wp:cNvGraphicFramePr>
+            <a:graphic xmlns:a="http://schemas.openxmlformats.org/drawingml/2006/main">
+              <a:graphicData uri="http://schemas.openxmlformats.org/drawingml/2006/picture">
+                <pic:pic xmlns:pic="http://schemas.openxmlformats.org/drawingml/2006/picture">
+                  <pic:nvPicPr>
+                    <pic:cNvPr id="0" name="Picture 10"/>
+                    <pic:cNvPicPr>
+                      <a:picLocks noChangeAspect="1" noChangeArrowheads="1"/>
+                    </pic:cNvPicPr>
+                  </pic:nvPicPr>
+                  <pic:blipFill>
+                    <a:blip r:embed="rId45" cstate="print"/>
+                    <a:srcRect/>
+                    <a:stretch>
+                      <a:fillRect/>
+                    </a:stretch>
+                  </pic:blipFill>
+                  <pic:spPr bwMode="auto">
+                    <a:xfrm>
+                      <a:off x="0" y="0"/>
+                      <a:ext cx="5773810" cy="3488095"/>
+                    </a:xfrm>
+                    <a:prstGeom prst="rect">
+                      <a:avLst/>
+                    </a:prstGeom>
+                    <a:noFill/>
+                    <a:ln w="9525">
+                      <a:noFill/>
+                      <a:miter lim="800000"/>
+                      <a:headEnd/>
+                      <a:tailEnd/>
+                    </a:ln>
+                  </pic:spPr>
+                </pic:pic>
+              </a:graphicData>
+            </a:graphic>
+          </wp:inline>
+        </w:drawing>
+      </w:r>
+    </w:p>
+    <w:p>
+      <w:pPr>
+        <w:pStyle w:val="Legenda"/>
+        <w:ind w:firstLine="709"/>
+        <w:jc w:val="both"/>
+      </w:pPr>
       <w:bookmarkStart w:id="181" w:name="_Toc278285495"/>
       <w:r>
         <w:t xml:space="preserve">Figura </w:t>
@@ -29632,7 +30870,7 @@
                     </pic:cNvPicPr>
                   </pic:nvPicPr>
                   <pic:blipFill>
-                    <a:blip r:embed="rId44" cstate="print"/>
+                    <a:blip r:embed="rId46" cstate="print"/>
                     <a:srcRect/>
                     <a:stretch>
                       <a:fillRect/>
@@ -30767,7 +32005,7 @@
                     </pic:cNvPicPr>
                   </pic:nvPicPr>
                   <pic:blipFill>
-                    <a:blip r:embed="rId45" cstate="print"/>
+                    <a:blip r:embed="rId47" cstate="print"/>
                     <a:srcRect/>
                     <a:stretch>
                       <a:fillRect/>
@@ -30896,7 +32134,7 @@
                     </pic:cNvPicPr>
                   </pic:nvPicPr>
                   <pic:blipFill>
-                    <a:blip r:embed="rId46" cstate="print"/>
+                    <a:blip r:embed="rId48" cstate="print"/>
                     <a:srcRect/>
                     <a:stretch>
                       <a:fillRect/>
@@ -33504,7 +34742,7 @@
                     </pic:cNvPicPr>
                   </pic:nvPicPr>
                   <pic:blipFill>
-                    <a:blip r:embed="rId47" cstate="print"/>
+                    <a:blip r:embed="rId49" cstate="print"/>
                     <a:srcRect/>
                     <a:stretch>
                       <a:fillRect/>
@@ -33663,7 +34901,7 @@
                     </pic:cNvPicPr>
                   </pic:nvPicPr>
                   <pic:blipFill>
-                    <a:blip r:embed="rId48" cstate="print"/>
+                    <a:blip r:embed="rId50" cstate="print"/>
                     <a:srcRect t="4505"/>
                     <a:stretch>
                       <a:fillRect/>
@@ -33849,7 +35087,7 @@
                     </pic:cNvPicPr>
                   </pic:nvPicPr>
                   <pic:blipFill>
-                    <a:blip r:embed="rId49" cstate="print"/>
+                    <a:blip r:embed="rId51" cstate="print"/>
                     <a:srcRect l="11891" t="4948" r="12001" b="9485"/>
                     <a:stretch>
                       <a:fillRect/>
@@ -33945,7 +35183,7 @@
                     </pic:cNvPicPr>
                   </pic:nvPicPr>
                   <pic:blipFill>
-                    <a:blip r:embed="rId50" cstate="print"/>
+                    <a:blip r:embed="rId52" cstate="print"/>
                     <a:srcRect/>
                     <a:stretch>
                       <a:fillRect/>
@@ -34043,7 +35281,7 @@
                     </pic:cNvPicPr>
                   </pic:nvPicPr>
                   <pic:blipFill>
-                    <a:blip r:embed="rId51" cstate="print"/>
+                    <a:blip r:embed="rId53" cstate="print"/>
                     <a:srcRect l="9155" t="4380" r="9231" b="8516"/>
                     <a:stretch>
                       <a:fillRect/>
@@ -34139,7 +35377,7 @@
                     </pic:cNvPicPr>
                   </pic:nvPicPr>
                   <pic:blipFill>
-                    <a:blip r:embed="rId52" cstate="print"/>
+                    <a:blip r:embed="rId54" cstate="print"/>
                     <a:srcRect/>
                     <a:stretch>
                       <a:fillRect/>
@@ -34236,7 +35474,7 @@
                     </pic:cNvPicPr>
                   </pic:nvPicPr>
                   <pic:blipFill>
-                    <a:blip r:embed="rId53" cstate="print"/>
+                    <a:blip r:embed="rId55" cstate="print"/>
                     <a:srcRect l="11891" t="4742" r="12001" b="9278"/>
                     <a:stretch>
                       <a:fillRect/>
@@ -34333,7 +35571,7 @@
                     </pic:cNvPicPr>
                   </pic:nvPicPr>
                   <pic:blipFill>
-                    <a:blip r:embed="rId54" cstate="print"/>
+                    <a:blip r:embed="rId56" cstate="print"/>
                     <a:srcRect/>
                     <a:stretch>
                       <a:fillRect/>
@@ -34432,7 +35670,7 @@
                     </pic:cNvPicPr>
                   </pic:nvPicPr>
                   <pic:blipFill>
-                    <a:blip r:embed="rId55" cstate="print"/>
+                    <a:blip r:embed="rId57" cstate="print"/>
                     <a:srcRect l="13675" t="5591" r="13793" b="10968"/>
                     <a:stretch>
                       <a:fillRect/>
@@ -34532,208 +35770,6 @@
                 <pic:pic xmlns:pic="http://schemas.openxmlformats.org/drawingml/2006/picture">
                   <pic:nvPicPr>
                     <pic:cNvPr id="0" name="Picture 43"/>
-                    <pic:cNvPicPr>
-                      <a:picLocks noChangeAspect="1" noChangeArrowheads="1"/>
-                    </pic:cNvPicPr>
-                  </pic:nvPicPr>
-                  <pic:blipFill>
-                    <a:blip r:embed="rId56" cstate="print"/>
-                    <a:srcRect/>
-                    <a:stretch>
-                      <a:fillRect/>
-                    </a:stretch>
-                  </pic:blipFill>
-                  <pic:spPr bwMode="auto">
-                    <a:xfrm>
-                      <a:off x="0" y="0"/>
-                      <a:ext cx="5331460" cy="3995420"/>
-                    </a:xfrm>
-                    <a:prstGeom prst="rect">
-                      <a:avLst/>
-                    </a:prstGeom>
-                    <a:noFill/>
-                    <a:ln w="9525">
-                      <a:noFill/>
-                      <a:miter lim="800000"/>
-                      <a:headEnd/>
-                      <a:tailEnd/>
-                    </a:ln>
-                  </pic:spPr>
-                </pic:pic>
-              </a:graphicData>
-            </a:graphic>
-          </wp:inline>
-        </w:drawing>
-      </w:r>
-    </w:p>
-    <w:p>
-      <w:pPr>
-        <w:pStyle w:val="Legenda"/>
-        <w:ind w:firstLine="709"/>
-        <w:jc w:val="both"/>
-      </w:pPr>
-      <w:bookmarkStart w:id="232" w:name="_Ref269079375"/>
-      <w:bookmarkStart w:id="233" w:name="_Toc269677990"/>
-      <w:bookmarkStart w:id="234" w:name="_Toc278285508"/>
-      <w:r>
-        <w:t xml:space="preserve">Figura </w:t>
-      </w:r>
-      <w:r>
-        <w:fldChar w:fldCharType="begin"/>
-      </w:r>
-      <w:r>
-        <w:instrText xml:space="preserve"> SEQ Figura \* ARABIC </w:instrText>
-      </w:r>
-      <w:r>
-        <w:fldChar w:fldCharType="separate"/>
-      </w:r>
-      <w:r>
-        <w:rPr>
-          <w:noProof/>
-        </w:rPr>
-        <w:t>47</w:t>
-      </w:r>
-      <w:r>
-        <w:rPr>
-          <w:noProof/>
-        </w:rPr>
-        <w:fldChar w:fldCharType="end"/>
-      </w:r>
-      <w:bookmarkEnd w:id="232"/>
-      <w:r>
-        <w:t>: Histograma da imagem D108.pgm</w:t>
-      </w:r>
-      <w:bookmarkEnd w:id="233"/>
-      <w:bookmarkEnd w:id="234"/>
-    </w:p>
-    <w:p>
-      <w:pPr>
-        <w:ind w:firstLine="0"/>
-        <w:jc w:val="center"/>
-      </w:pPr>
-      <w:r>
-        <w:rPr>
-          <w:noProof/>
-        </w:rPr>
-        <w:lastRenderedPageBreak/>
-        <w:drawing>
-          <wp:inline distT="0" distB="0" distL="0" distR="0">
-            <wp:extent cx="4163688" cy="4149970"/>
-            <wp:effectExtent l="19050" t="0" r="8262" b="0"/>
-            <wp:docPr id="34" name="Imagem 13"/>
-            <wp:cNvGraphicFramePr>
-              <a:graphicFrameLocks xmlns:a="http://schemas.openxmlformats.org/drawingml/2006/main" noChangeAspect="1"/>
-            </wp:cNvGraphicFramePr>
-            <a:graphic xmlns:a="http://schemas.openxmlformats.org/drawingml/2006/main">
-              <a:graphicData uri="http://schemas.openxmlformats.org/drawingml/2006/picture">
-                <pic:pic xmlns:pic="http://schemas.openxmlformats.org/drawingml/2006/picture">
-                  <pic:nvPicPr>
-                    <pic:cNvPr id="0" name="Picture 13"/>
-                    <pic:cNvPicPr>
-                      <a:picLocks noChangeAspect="1" noChangeArrowheads="1"/>
-                    </pic:cNvPicPr>
-                  </pic:nvPicPr>
-                  <pic:blipFill>
-                    <a:blip r:embed="rId57" cstate="print"/>
-                    <a:srcRect l="11891" t="4948" r="12001" b="9278"/>
-                    <a:stretch>
-                      <a:fillRect/>
-                    </a:stretch>
-                  </pic:blipFill>
-                  <pic:spPr bwMode="auto">
-                    <a:xfrm>
-                      <a:off x="0" y="0"/>
-                      <a:ext cx="4166175" cy="4152449"/>
-                    </a:xfrm>
-                    <a:prstGeom prst="rect">
-                      <a:avLst/>
-                    </a:prstGeom>
-                    <a:noFill/>
-                    <a:ln w="9525">
-                      <a:noFill/>
-                      <a:miter lim="800000"/>
-                      <a:headEnd/>
-                      <a:tailEnd/>
-                    </a:ln>
-                  </pic:spPr>
-                </pic:pic>
-              </a:graphicData>
-            </a:graphic>
-          </wp:inline>
-        </w:drawing>
-      </w:r>
-    </w:p>
-    <w:p>
-      <w:pPr>
-        <w:pStyle w:val="Legenda"/>
-        <w:ind w:firstLine="709"/>
-        <w:jc w:val="both"/>
-      </w:pPr>
-      <w:bookmarkStart w:id="235" w:name="_Ref269079719"/>
-      <w:bookmarkStart w:id="236" w:name="_Toc269677991"/>
-      <w:bookmarkStart w:id="237" w:name="_Toc278285509"/>
-      <w:r>
-        <w:t xml:space="preserve">Figura </w:t>
-      </w:r>
-      <w:r>
-        <w:fldChar w:fldCharType="begin"/>
-      </w:r>
-      <w:r>
-        <w:instrText xml:space="preserve"> SEQ Figura \* ARABIC </w:instrText>
-      </w:r>
-      <w:r>
-        <w:fldChar w:fldCharType="separate"/>
-      </w:r>
-      <w:r>
-        <w:rPr>
-          <w:noProof/>
-        </w:rPr>
-        <w:t>48</w:t>
-      </w:r>
-      <w:r>
-        <w:rPr>
-          <w:noProof/>
-        </w:rPr>
-        <w:fldChar w:fldCharType="end"/>
-      </w:r>
-      <w:bookmarkEnd w:id="235"/>
-      <w:r>
-        <w:t>: Quinta</w:t>
-      </w:r>
-      <w:r>
-        <w:t xml:space="preserve"> imagem-chave uti</w:t>
-      </w:r>
-      <w:r>
-        <w:t>lizada nos experimentos. (f16</w:t>
-      </w:r>
-      <w:r>
-        <w:t>.pgm)</w:t>
-      </w:r>
-      <w:bookmarkEnd w:id="236"/>
-      <w:bookmarkEnd w:id="237"/>
-    </w:p>
-    <w:p>
-      <w:pPr>
-        <w:ind w:firstLine="0"/>
-        <w:jc w:val="center"/>
-      </w:pPr>
-      <w:r>
-        <w:rPr>
-          <w:noProof/>
-        </w:rPr>
-        <w:drawing>
-          <wp:inline distT="0" distB="0" distL="0" distR="0">
-            <wp:extent cx="5331460" cy="3995420"/>
-            <wp:effectExtent l="19050" t="0" r="2540" b="0"/>
-            <wp:docPr id="46" name="Imagem 46"/>
-            <wp:cNvGraphicFramePr>
-              <a:graphicFrameLocks xmlns:a="http://schemas.openxmlformats.org/drawingml/2006/main" noChangeAspect="1"/>
-            </wp:cNvGraphicFramePr>
-            <a:graphic xmlns:a="http://schemas.openxmlformats.org/drawingml/2006/main">
-              <a:graphicData uri="http://schemas.openxmlformats.org/drawingml/2006/picture">
-                <pic:pic xmlns:pic="http://schemas.openxmlformats.org/drawingml/2006/picture">
-                  <pic:nvPicPr>
-                    <pic:cNvPr id="0" name="Picture 46"/>
                     <pic:cNvPicPr>
                       <a:picLocks noChangeAspect="1" noChangeArrowheads="1"/>
                     </pic:cNvPicPr>
@@ -34774,9 +35810,9 @@
         <w:ind w:firstLine="709"/>
         <w:jc w:val="both"/>
       </w:pPr>
-      <w:bookmarkStart w:id="238" w:name="_Ref277001148"/>
-      <w:bookmarkStart w:id="239" w:name="_Toc269677992"/>
-      <w:bookmarkStart w:id="240" w:name="_Toc278285510"/>
+      <w:bookmarkStart w:id="232" w:name="_Ref269079375"/>
+      <w:bookmarkStart w:id="233" w:name="_Toc269677990"/>
+      <w:bookmarkStart w:id="234" w:name="_Toc278285508"/>
       <w:r>
         <w:t xml:space="preserve">Figura </w:t>
       </w:r>
@@ -34793,7 +35829,7 @@
         <w:rPr>
           <w:noProof/>
         </w:rPr>
-        <w:t>49</w:t>
+        <w:t>47</w:t>
       </w:r>
       <w:r>
         <w:rPr>
@@ -34801,12 +35837,12 @@
         </w:rPr>
         <w:fldChar w:fldCharType="end"/>
       </w:r>
-      <w:bookmarkEnd w:id="238"/>
-      <w:r>
-        <w:t>: Histograma da imagem f16.pgm</w:t>
-      </w:r>
-      <w:bookmarkEnd w:id="239"/>
-      <w:bookmarkEnd w:id="240"/>
+      <w:bookmarkEnd w:id="232"/>
+      <w:r>
+        <w:t>: Histograma da imagem D108.pgm</w:t>
+      </w:r>
+      <w:bookmarkEnd w:id="233"/>
+      <w:bookmarkEnd w:id="234"/>
     </w:p>
     <w:p>
       <w:pPr>
@@ -34820,9 +35856,9 @@
         <w:lastRenderedPageBreak/>
         <w:drawing>
           <wp:inline distT="0" distB="0" distL="0" distR="0">
-            <wp:extent cx="4710606" cy="3762703"/>
-            <wp:effectExtent l="19050" t="0" r="0" b="0"/>
-            <wp:docPr id="35" name="Imagem 16"/>
+            <wp:extent cx="4163688" cy="4149970"/>
+            <wp:effectExtent l="19050" t="0" r="8262" b="0"/>
+            <wp:docPr id="34" name="Imagem 13"/>
             <wp:cNvGraphicFramePr>
               <a:graphicFrameLocks xmlns:a="http://schemas.openxmlformats.org/drawingml/2006/main" noChangeAspect="1"/>
             </wp:cNvGraphicFramePr>
@@ -34830,14 +35866,14 @@
               <a:graphicData uri="http://schemas.openxmlformats.org/drawingml/2006/picture">
                 <pic:pic xmlns:pic="http://schemas.openxmlformats.org/drawingml/2006/picture">
                   <pic:nvPicPr>
-                    <pic:cNvPr id="0" name="Picture 16"/>
+                    <pic:cNvPr id="0" name="Picture 13"/>
                     <pic:cNvPicPr>
                       <a:picLocks noChangeAspect="1" noChangeArrowheads="1"/>
                     </pic:cNvPicPr>
                   </pic:nvPicPr>
                   <pic:blipFill>
                     <a:blip r:embed="rId59" cstate="print"/>
-                    <a:srcRect l="8973" t="4380" r="9300" b="8516"/>
+                    <a:srcRect l="11891" t="4948" r="12001" b="9278"/>
                     <a:stretch>
                       <a:fillRect/>
                     </a:stretch>
@@ -34845,7 +35881,7 @@
                   <pic:spPr bwMode="auto">
                     <a:xfrm>
                       <a:off x="0" y="0"/>
-                      <a:ext cx="4710606" cy="3762703"/>
+                      <a:ext cx="4166175" cy="4152449"/>
                     </a:xfrm>
                     <a:prstGeom prst="rect">
                       <a:avLst/>
@@ -34871,9 +35907,9 @@
         <w:ind w:firstLine="709"/>
         <w:jc w:val="both"/>
       </w:pPr>
-      <w:bookmarkStart w:id="241" w:name="_Ref269079735"/>
-      <w:bookmarkStart w:id="242" w:name="_Toc269677993"/>
-      <w:bookmarkStart w:id="243" w:name="_Toc278285511"/>
+      <w:bookmarkStart w:id="235" w:name="_Ref269079719"/>
+      <w:bookmarkStart w:id="236" w:name="_Toc269677991"/>
+      <w:bookmarkStart w:id="237" w:name="_Toc278285509"/>
       <w:r>
         <w:t xml:space="preserve">Figura </w:t>
       </w:r>
@@ -34890,7 +35926,7 @@
         <w:rPr>
           <w:noProof/>
         </w:rPr>
-        <w:t>50</w:t>
+        <w:t>48</w:t>
       </w:r>
       <w:r>
         <w:rPr>
@@ -34898,21 +35934,21 @@
         </w:rPr>
         <w:fldChar w:fldCharType="end"/>
       </w:r>
-      <w:bookmarkEnd w:id="241"/>
-      <w:r>
-        <w:t>: Sexta</w:t>
+      <w:bookmarkEnd w:id="235"/>
+      <w:r>
+        <w:t>: Quinta</w:t>
       </w:r>
       <w:r>
         <w:t xml:space="preserve"> imagem-chave uti</w:t>
       </w:r>
       <w:r>
-        <w:t>lizada nos experimentos. (girl</w:t>
+        <w:t>lizada nos experimentos. (f16</w:t>
       </w:r>
       <w:r>
         <w:t>.pgm)</w:t>
       </w:r>
-      <w:bookmarkEnd w:id="242"/>
-      <w:bookmarkEnd w:id="243"/>
+      <w:bookmarkEnd w:id="236"/>
+      <w:bookmarkEnd w:id="237"/>
     </w:p>
     <w:p>
       <w:pPr>
@@ -34927,7 +35963,7 @@
           <wp:inline distT="0" distB="0" distL="0" distR="0">
             <wp:extent cx="5331460" cy="3995420"/>
             <wp:effectExtent l="19050" t="0" r="2540" b="0"/>
-            <wp:docPr id="49" name="Imagem 49"/>
+            <wp:docPr id="46" name="Imagem 46"/>
             <wp:cNvGraphicFramePr>
               <a:graphicFrameLocks xmlns:a="http://schemas.openxmlformats.org/drawingml/2006/main" noChangeAspect="1"/>
             </wp:cNvGraphicFramePr>
@@ -34935,7 +35971,7 @@
               <a:graphicData uri="http://schemas.openxmlformats.org/drawingml/2006/picture">
                 <pic:pic xmlns:pic="http://schemas.openxmlformats.org/drawingml/2006/picture">
                   <pic:nvPicPr>
-                    <pic:cNvPr id="0" name="Picture 49"/>
+                    <pic:cNvPr id="0" name="Picture 46"/>
                     <pic:cNvPicPr>
                       <a:picLocks noChangeAspect="1" noChangeArrowheads="1"/>
                     </pic:cNvPicPr>
@@ -34976,9 +36012,9 @@
         <w:ind w:firstLine="709"/>
         <w:jc w:val="both"/>
       </w:pPr>
-      <w:bookmarkStart w:id="244" w:name="_Ref277002038"/>
-      <w:bookmarkStart w:id="245" w:name="_Toc269677994"/>
-      <w:bookmarkStart w:id="246" w:name="_Toc278285512"/>
+      <w:bookmarkStart w:id="238" w:name="_Ref277001148"/>
+      <w:bookmarkStart w:id="239" w:name="_Toc269677992"/>
+      <w:bookmarkStart w:id="240" w:name="_Toc278285510"/>
       <w:r>
         <w:t xml:space="preserve">Figura </w:t>
       </w:r>
@@ -34995,7 +36031,7 @@
         <w:rPr>
           <w:noProof/>
         </w:rPr>
-        <w:t>51</w:t>
+        <w:t>49</w:t>
       </w:r>
       <w:r>
         <w:rPr>
@@ -35003,12 +36039,12 @@
         </w:rPr>
         <w:fldChar w:fldCharType="end"/>
       </w:r>
-      <w:bookmarkEnd w:id="244"/>
-      <w:r>
-        <w:t>: Histograma da imagem girl.pgm</w:t>
-      </w:r>
-      <w:bookmarkEnd w:id="245"/>
-      <w:bookmarkEnd w:id="246"/>
+      <w:bookmarkEnd w:id="238"/>
+      <w:r>
+        <w:t>: Histograma da imagem f16.pgm</w:t>
+      </w:r>
+      <w:bookmarkEnd w:id="239"/>
+      <w:bookmarkEnd w:id="240"/>
     </w:p>
     <w:p>
       <w:pPr>
@@ -35022,9 +36058,9 @@
         <w:lastRenderedPageBreak/>
         <w:drawing>
           <wp:inline distT="0" distB="0" distL="0" distR="0">
-            <wp:extent cx="4220176" cy="4206240"/>
-            <wp:effectExtent l="19050" t="0" r="8924" b="0"/>
-            <wp:docPr id="36" name="Imagem 19"/>
+            <wp:extent cx="4710606" cy="3762703"/>
+            <wp:effectExtent l="19050" t="0" r="0" b="0"/>
+            <wp:docPr id="35" name="Imagem 16"/>
             <wp:cNvGraphicFramePr>
               <a:graphicFrameLocks xmlns:a="http://schemas.openxmlformats.org/drawingml/2006/main" noChangeAspect="1"/>
             </wp:cNvGraphicFramePr>
@@ -35032,14 +36068,14 @@
               <a:graphicData uri="http://schemas.openxmlformats.org/drawingml/2006/picture">
                 <pic:pic xmlns:pic="http://schemas.openxmlformats.org/drawingml/2006/picture">
                   <pic:nvPicPr>
-                    <pic:cNvPr id="0" name="Picture 19"/>
+                    <pic:cNvPr id="0" name="Picture 16"/>
                     <pic:cNvPicPr>
                       <a:picLocks noChangeAspect="1" noChangeArrowheads="1"/>
                     </pic:cNvPicPr>
                   </pic:nvPicPr>
                   <pic:blipFill>
                     <a:blip r:embed="rId61" cstate="print"/>
-                    <a:srcRect l="11891" t="4948" r="12183" b="9485"/>
+                    <a:srcRect l="8973" t="4380" r="9300" b="8516"/>
                     <a:stretch>
                       <a:fillRect/>
                     </a:stretch>
@@ -35047,7 +36083,7 @@
                   <pic:spPr bwMode="auto">
                     <a:xfrm>
                       <a:off x="0" y="0"/>
-                      <a:ext cx="4220958" cy="4207019"/>
+                      <a:ext cx="4710606" cy="3762703"/>
                     </a:xfrm>
                     <a:prstGeom prst="rect">
                       <a:avLst/>
@@ -35073,9 +36109,9 @@
         <w:ind w:firstLine="709"/>
         <w:jc w:val="both"/>
       </w:pPr>
-      <w:bookmarkStart w:id="247" w:name="_Ref269079957"/>
-      <w:bookmarkStart w:id="248" w:name="_Toc269677995"/>
-      <w:bookmarkStart w:id="249" w:name="_Toc278285513"/>
+      <w:bookmarkStart w:id="241" w:name="_Ref269079735"/>
+      <w:bookmarkStart w:id="242" w:name="_Toc269677993"/>
+      <w:bookmarkStart w:id="243" w:name="_Toc278285511"/>
       <w:r>
         <w:t xml:space="preserve">Figura </w:t>
       </w:r>
@@ -35092,7 +36128,7 @@
         <w:rPr>
           <w:noProof/>
         </w:rPr>
-        <w:t>52</w:t>
+        <w:t>50</w:t>
       </w:r>
       <w:r>
         <w:rPr>
@@ -35100,21 +36136,21 @@
         </w:rPr>
         <w:fldChar w:fldCharType="end"/>
       </w:r>
-      <w:bookmarkEnd w:id="247"/>
-      <w:r>
-        <w:t>: Sétima</w:t>
-      </w:r>
-      <w:r>
-        <w:t xml:space="preserve"> imagem-chave ut</w:t>
-      </w:r>
-      <w:r>
-        <w:t>ilizada nos experimentos. (lena.jpg</w:t>
-      </w:r>
-      <w:r>
-        <w:t>)</w:t>
-      </w:r>
-      <w:bookmarkEnd w:id="248"/>
-      <w:bookmarkEnd w:id="249"/>
+      <w:bookmarkEnd w:id="241"/>
+      <w:r>
+        <w:t>: Sexta</w:t>
+      </w:r>
+      <w:r>
+        <w:t xml:space="preserve"> imagem-chave uti</w:t>
+      </w:r>
+      <w:r>
+        <w:t>lizada nos experimentos. (girl</w:t>
+      </w:r>
+      <w:r>
+        <w:t>.pgm)</w:t>
+      </w:r>
+      <w:bookmarkEnd w:id="242"/>
+      <w:bookmarkEnd w:id="243"/>
     </w:p>
     <w:p>
       <w:pPr>
@@ -35129,7 +36165,7 @@
           <wp:inline distT="0" distB="0" distL="0" distR="0">
             <wp:extent cx="5331460" cy="3995420"/>
             <wp:effectExtent l="19050" t="0" r="2540" b="0"/>
-            <wp:docPr id="61" name="Imagem 61"/>
+            <wp:docPr id="49" name="Imagem 49"/>
             <wp:cNvGraphicFramePr>
               <a:graphicFrameLocks xmlns:a="http://schemas.openxmlformats.org/drawingml/2006/main" noChangeAspect="1"/>
             </wp:cNvGraphicFramePr>
@@ -35137,7 +36173,7 @@
               <a:graphicData uri="http://schemas.openxmlformats.org/drawingml/2006/picture">
                 <pic:pic xmlns:pic="http://schemas.openxmlformats.org/drawingml/2006/picture">
                   <pic:nvPicPr>
-                    <pic:cNvPr id="0" name="Picture 61"/>
+                    <pic:cNvPr id="0" name="Picture 49"/>
                     <pic:cNvPicPr>
                       <a:picLocks noChangeAspect="1" noChangeArrowheads="1"/>
                     </pic:cNvPicPr>
@@ -35178,6 +36214,208 @@
         <w:ind w:firstLine="709"/>
         <w:jc w:val="both"/>
       </w:pPr>
+      <w:bookmarkStart w:id="244" w:name="_Ref277002038"/>
+      <w:bookmarkStart w:id="245" w:name="_Toc269677994"/>
+      <w:bookmarkStart w:id="246" w:name="_Toc278285512"/>
+      <w:r>
+        <w:t xml:space="preserve">Figura </w:t>
+      </w:r>
+      <w:r>
+        <w:fldChar w:fldCharType="begin"/>
+      </w:r>
+      <w:r>
+        <w:instrText xml:space="preserve"> SEQ Figura \* ARABIC </w:instrText>
+      </w:r>
+      <w:r>
+        <w:fldChar w:fldCharType="separate"/>
+      </w:r>
+      <w:r>
+        <w:rPr>
+          <w:noProof/>
+        </w:rPr>
+        <w:t>51</w:t>
+      </w:r>
+      <w:r>
+        <w:rPr>
+          <w:noProof/>
+        </w:rPr>
+        <w:fldChar w:fldCharType="end"/>
+      </w:r>
+      <w:bookmarkEnd w:id="244"/>
+      <w:r>
+        <w:t>: Histograma da imagem girl.pgm</w:t>
+      </w:r>
+      <w:bookmarkEnd w:id="245"/>
+      <w:bookmarkEnd w:id="246"/>
+    </w:p>
+    <w:p>
+      <w:pPr>
+        <w:ind w:firstLine="0"/>
+        <w:jc w:val="center"/>
+      </w:pPr>
+      <w:r>
+        <w:rPr>
+          <w:noProof/>
+        </w:rPr>
+        <w:lastRenderedPageBreak/>
+        <w:drawing>
+          <wp:inline distT="0" distB="0" distL="0" distR="0">
+            <wp:extent cx="4220176" cy="4206240"/>
+            <wp:effectExtent l="19050" t="0" r="8924" b="0"/>
+            <wp:docPr id="36" name="Imagem 19"/>
+            <wp:cNvGraphicFramePr>
+              <a:graphicFrameLocks xmlns:a="http://schemas.openxmlformats.org/drawingml/2006/main" noChangeAspect="1"/>
+            </wp:cNvGraphicFramePr>
+            <a:graphic xmlns:a="http://schemas.openxmlformats.org/drawingml/2006/main">
+              <a:graphicData uri="http://schemas.openxmlformats.org/drawingml/2006/picture">
+                <pic:pic xmlns:pic="http://schemas.openxmlformats.org/drawingml/2006/picture">
+                  <pic:nvPicPr>
+                    <pic:cNvPr id="0" name="Picture 19"/>
+                    <pic:cNvPicPr>
+                      <a:picLocks noChangeAspect="1" noChangeArrowheads="1"/>
+                    </pic:cNvPicPr>
+                  </pic:nvPicPr>
+                  <pic:blipFill>
+                    <a:blip r:embed="rId63" cstate="print"/>
+                    <a:srcRect l="11891" t="4948" r="12183" b="9485"/>
+                    <a:stretch>
+                      <a:fillRect/>
+                    </a:stretch>
+                  </pic:blipFill>
+                  <pic:spPr bwMode="auto">
+                    <a:xfrm>
+                      <a:off x="0" y="0"/>
+                      <a:ext cx="4220958" cy="4207019"/>
+                    </a:xfrm>
+                    <a:prstGeom prst="rect">
+                      <a:avLst/>
+                    </a:prstGeom>
+                    <a:noFill/>
+                    <a:ln w="9525">
+                      <a:noFill/>
+                      <a:miter lim="800000"/>
+                      <a:headEnd/>
+                      <a:tailEnd/>
+                    </a:ln>
+                  </pic:spPr>
+                </pic:pic>
+              </a:graphicData>
+            </a:graphic>
+          </wp:inline>
+        </w:drawing>
+      </w:r>
+    </w:p>
+    <w:p>
+      <w:pPr>
+        <w:pStyle w:val="Legenda"/>
+        <w:ind w:firstLine="709"/>
+        <w:jc w:val="both"/>
+      </w:pPr>
+      <w:bookmarkStart w:id="247" w:name="_Ref269079957"/>
+      <w:bookmarkStart w:id="248" w:name="_Toc269677995"/>
+      <w:bookmarkStart w:id="249" w:name="_Toc278285513"/>
+      <w:r>
+        <w:t xml:space="preserve">Figura </w:t>
+      </w:r>
+      <w:r>
+        <w:fldChar w:fldCharType="begin"/>
+      </w:r>
+      <w:r>
+        <w:instrText xml:space="preserve"> SEQ Figura \* ARABIC </w:instrText>
+      </w:r>
+      <w:r>
+        <w:fldChar w:fldCharType="separate"/>
+      </w:r>
+      <w:r>
+        <w:rPr>
+          <w:noProof/>
+        </w:rPr>
+        <w:t>52</w:t>
+      </w:r>
+      <w:r>
+        <w:rPr>
+          <w:noProof/>
+        </w:rPr>
+        <w:fldChar w:fldCharType="end"/>
+      </w:r>
+      <w:bookmarkEnd w:id="247"/>
+      <w:r>
+        <w:t>: Sétima</w:t>
+      </w:r>
+      <w:r>
+        <w:t xml:space="preserve"> imagem-chave ut</w:t>
+      </w:r>
+      <w:r>
+        <w:t>ilizada nos experimentos. (lena.jpg</w:t>
+      </w:r>
+      <w:r>
+        <w:t>)</w:t>
+      </w:r>
+      <w:bookmarkEnd w:id="248"/>
+      <w:bookmarkEnd w:id="249"/>
+    </w:p>
+    <w:p>
+      <w:pPr>
+        <w:ind w:firstLine="0"/>
+        <w:jc w:val="center"/>
+      </w:pPr>
+      <w:r>
+        <w:rPr>
+          <w:noProof/>
+        </w:rPr>
+        <w:drawing>
+          <wp:inline distT="0" distB="0" distL="0" distR="0">
+            <wp:extent cx="5331460" cy="3995420"/>
+            <wp:effectExtent l="19050" t="0" r="2540" b="0"/>
+            <wp:docPr id="61" name="Imagem 61"/>
+            <wp:cNvGraphicFramePr>
+              <a:graphicFrameLocks xmlns:a="http://schemas.openxmlformats.org/drawingml/2006/main" noChangeAspect="1"/>
+            </wp:cNvGraphicFramePr>
+            <a:graphic xmlns:a="http://schemas.openxmlformats.org/drawingml/2006/main">
+              <a:graphicData uri="http://schemas.openxmlformats.org/drawingml/2006/picture">
+                <pic:pic xmlns:pic="http://schemas.openxmlformats.org/drawingml/2006/picture">
+                  <pic:nvPicPr>
+                    <pic:cNvPr id="0" name="Picture 61"/>
+                    <pic:cNvPicPr>
+                      <a:picLocks noChangeAspect="1" noChangeArrowheads="1"/>
+                    </pic:cNvPicPr>
+                  </pic:nvPicPr>
+                  <pic:blipFill>
+                    <a:blip r:embed="rId64" cstate="print"/>
+                    <a:srcRect/>
+                    <a:stretch>
+                      <a:fillRect/>
+                    </a:stretch>
+                  </pic:blipFill>
+                  <pic:spPr bwMode="auto">
+                    <a:xfrm>
+                      <a:off x="0" y="0"/>
+                      <a:ext cx="5331460" cy="3995420"/>
+                    </a:xfrm>
+                    <a:prstGeom prst="rect">
+                      <a:avLst/>
+                    </a:prstGeom>
+                    <a:noFill/>
+                    <a:ln w="9525">
+                      <a:noFill/>
+                      <a:miter lim="800000"/>
+                      <a:headEnd/>
+                      <a:tailEnd/>
+                    </a:ln>
+                  </pic:spPr>
+                </pic:pic>
+              </a:graphicData>
+            </a:graphic>
+          </wp:inline>
+        </w:drawing>
+      </w:r>
+    </w:p>
+    <w:p>
+      <w:pPr>
+        <w:pStyle w:val="Legenda"/>
+        <w:ind w:firstLine="709"/>
+        <w:jc w:val="both"/>
+      </w:pPr>
       <w:bookmarkStart w:id="250" w:name="_Ref277002053"/>
       <w:bookmarkStart w:id="251" w:name="_Toc269677996"/>
       <w:bookmarkStart w:id="252" w:name="_Toc278285514"/>
@@ -35240,7 +36478,7 @@
                     </pic:cNvPicPr>
                   </pic:nvPicPr>
                   <pic:blipFill>
-                    <a:blip r:embed="rId26" cstate="print"/>
+                    <a:blip r:embed="rId28" cstate="print"/>
                     <a:srcRect l="12074" t="4948" r="12013" b="9485"/>
                     <a:stretch>
                       <a:fillRect/>
@@ -35340,208 +36578,6 @@
                 <pic:pic xmlns:pic="http://schemas.openxmlformats.org/drawingml/2006/picture">
                   <pic:nvPicPr>
                     <pic:cNvPr id="0" name="Picture 52"/>
-                    <pic:cNvPicPr>
-                      <a:picLocks noChangeAspect="1" noChangeArrowheads="1"/>
-                    </pic:cNvPicPr>
-                  </pic:nvPicPr>
-                  <pic:blipFill>
-                    <a:blip r:embed="rId63" cstate="print"/>
-                    <a:srcRect/>
-                    <a:stretch>
-                      <a:fillRect/>
-                    </a:stretch>
-                  </pic:blipFill>
-                  <pic:spPr bwMode="auto">
-                    <a:xfrm>
-                      <a:off x="0" y="0"/>
-                      <a:ext cx="5331460" cy="3995420"/>
-                    </a:xfrm>
-                    <a:prstGeom prst="rect">
-                      <a:avLst/>
-                    </a:prstGeom>
-                    <a:noFill/>
-                    <a:ln w="9525">
-                      <a:noFill/>
-                      <a:miter lim="800000"/>
-                      <a:headEnd/>
-                      <a:tailEnd/>
-                    </a:ln>
-                  </pic:spPr>
-                </pic:pic>
-              </a:graphicData>
-            </a:graphic>
-          </wp:inline>
-        </w:drawing>
-      </w:r>
-    </w:p>
-    <w:p>
-      <w:pPr>
-        <w:pStyle w:val="Legenda"/>
-        <w:ind w:firstLine="709"/>
-        <w:jc w:val="both"/>
-      </w:pPr>
-      <w:bookmarkStart w:id="256" w:name="_Ref277002067"/>
-      <w:bookmarkStart w:id="257" w:name="_Toc269677998"/>
-      <w:bookmarkStart w:id="258" w:name="_Toc278285516"/>
-      <w:r>
-        <w:t xml:space="preserve">Figura </w:t>
-      </w:r>
-      <w:r>
-        <w:fldChar w:fldCharType="begin"/>
-      </w:r>
-      <w:r>
-        <w:instrText xml:space="preserve"> SEQ Figura \* ARABIC </w:instrText>
-      </w:r>
-      <w:r>
-        <w:fldChar w:fldCharType="separate"/>
-      </w:r>
-      <w:r>
-        <w:rPr>
-          <w:noProof/>
-        </w:rPr>
-        <w:t>55</w:t>
-      </w:r>
-      <w:r>
-        <w:rPr>
-          <w:noProof/>
-        </w:rPr>
-        <w:fldChar w:fldCharType="end"/>
-      </w:r>
-      <w:bookmarkEnd w:id="256"/>
-      <w:r>
-        <w:t>: Histograma da imagem peppers.pgm</w:t>
-      </w:r>
-      <w:bookmarkEnd w:id="257"/>
-      <w:bookmarkEnd w:id="258"/>
-    </w:p>
-    <w:p>
-      <w:pPr>
-        <w:ind w:firstLine="0"/>
-        <w:jc w:val="center"/>
-      </w:pPr>
-      <w:r>
-        <w:rPr>
-          <w:noProof/>
-        </w:rPr>
-        <w:lastRenderedPageBreak/>
-        <w:drawing>
-          <wp:inline distT="0" distB="0" distL="0" distR="0">
-            <wp:extent cx="4173122" cy="4242431"/>
-            <wp:effectExtent l="19050" t="0" r="0" b="0"/>
-            <wp:docPr id="38" name="Imagem 25"/>
-            <wp:cNvGraphicFramePr>
-              <a:graphicFrameLocks xmlns:a="http://schemas.openxmlformats.org/drawingml/2006/main" noChangeAspect="1"/>
-            </wp:cNvGraphicFramePr>
-            <a:graphic xmlns:a="http://schemas.openxmlformats.org/drawingml/2006/main">
-              <a:graphicData uri="http://schemas.openxmlformats.org/drawingml/2006/picture">
-                <pic:pic xmlns:pic="http://schemas.openxmlformats.org/drawingml/2006/picture">
-                  <pic:nvPicPr>
-                    <pic:cNvPr id="0" name="Picture 25"/>
-                    <pic:cNvPicPr>
-                      <a:picLocks noChangeAspect="1" noChangeArrowheads="1"/>
-                    </pic:cNvPicPr>
-                  </pic:nvPicPr>
-                  <pic:blipFill>
-                    <a:blip r:embed="rId64" cstate="print"/>
-                    <a:srcRect l="12621" t="4742" r="12582" b="9278"/>
-                    <a:stretch>
-                      <a:fillRect/>
-                    </a:stretch>
-                  </pic:blipFill>
-                  <pic:spPr bwMode="auto">
-                    <a:xfrm>
-                      <a:off x="0" y="0"/>
-                      <a:ext cx="4170619" cy="4239887"/>
-                    </a:xfrm>
-                    <a:prstGeom prst="rect">
-                      <a:avLst/>
-                    </a:prstGeom>
-                    <a:noFill/>
-                    <a:ln w="9525">
-                      <a:noFill/>
-                      <a:miter lim="800000"/>
-                      <a:headEnd/>
-                      <a:tailEnd/>
-                    </a:ln>
-                  </pic:spPr>
-                </pic:pic>
-              </a:graphicData>
-            </a:graphic>
-          </wp:inline>
-        </w:drawing>
-      </w:r>
-    </w:p>
-    <w:p>
-      <w:pPr>
-        <w:pStyle w:val="Legenda"/>
-        <w:ind w:firstLine="709"/>
-        <w:jc w:val="both"/>
-      </w:pPr>
-      <w:bookmarkStart w:id="259" w:name="_Ref276995919"/>
-      <w:bookmarkStart w:id="260" w:name="_Toc269677999"/>
-      <w:bookmarkStart w:id="261" w:name="_Toc278285517"/>
-      <w:r>
-        <w:t xml:space="preserve">Figura </w:t>
-      </w:r>
-      <w:r>
-        <w:fldChar w:fldCharType="begin"/>
-      </w:r>
-      <w:r>
-        <w:instrText xml:space="preserve"> SEQ Figura \* ARABIC </w:instrText>
-      </w:r>
-      <w:r>
-        <w:fldChar w:fldCharType="separate"/>
-      </w:r>
-      <w:r>
-        <w:rPr>
-          <w:noProof/>
-        </w:rPr>
-        <w:t>56</w:t>
-      </w:r>
-      <w:r>
-        <w:rPr>
-          <w:noProof/>
-        </w:rPr>
-        <w:fldChar w:fldCharType="end"/>
-      </w:r>
-      <w:bookmarkEnd w:id="259"/>
-      <w:r>
-        <w:t xml:space="preserve">: Nona </w:t>
-      </w:r>
-      <w:r>
-        <w:t>imagem-chave uti</w:t>
-      </w:r>
-      <w:r>
-        <w:t>lizada nos experimentos. (pp1209</w:t>
-      </w:r>
-      <w:r>
-        <w:t>.pgm)</w:t>
-      </w:r>
-      <w:bookmarkEnd w:id="260"/>
-      <w:bookmarkEnd w:id="261"/>
-    </w:p>
-    <w:p>
-      <w:pPr>
-        <w:ind w:firstLine="0"/>
-        <w:jc w:val="center"/>
-      </w:pPr>
-      <w:r>
-        <w:rPr>
-          <w:noProof/>
-        </w:rPr>
-        <w:drawing>
-          <wp:inline distT="0" distB="0" distL="0" distR="0">
-            <wp:extent cx="5331460" cy="3995420"/>
-            <wp:effectExtent l="19050" t="0" r="2540" b="0"/>
-            <wp:docPr id="45" name="Imagem 55"/>
-            <wp:cNvGraphicFramePr>
-              <a:graphicFrameLocks xmlns:a="http://schemas.openxmlformats.org/drawingml/2006/main" noChangeAspect="1"/>
-            </wp:cNvGraphicFramePr>
-            <a:graphic xmlns:a="http://schemas.openxmlformats.org/drawingml/2006/main">
-              <a:graphicData uri="http://schemas.openxmlformats.org/drawingml/2006/picture">
-                <pic:pic xmlns:pic="http://schemas.openxmlformats.org/drawingml/2006/picture">
-                  <pic:nvPicPr>
-                    <pic:cNvPr id="0" name="Picture 55"/>
                     <pic:cNvPicPr>
                       <a:picLocks noChangeAspect="1" noChangeArrowheads="1"/>
                     </pic:cNvPicPr>
@@ -35582,9 +36618,9 @@
         <w:ind w:firstLine="709"/>
         <w:jc w:val="both"/>
       </w:pPr>
-      <w:bookmarkStart w:id="262" w:name="_Ref269080225"/>
-      <w:bookmarkStart w:id="263" w:name="_Toc269678000"/>
-      <w:bookmarkStart w:id="264" w:name="_Toc278285518"/>
+      <w:bookmarkStart w:id="256" w:name="_Ref277002067"/>
+      <w:bookmarkStart w:id="257" w:name="_Toc269677998"/>
+      <w:bookmarkStart w:id="258" w:name="_Toc278285516"/>
       <w:r>
         <w:t xml:space="preserve">Figura </w:t>
       </w:r>
@@ -35601,7 +36637,7 @@
         <w:rPr>
           <w:noProof/>
         </w:rPr>
-        <w:t>57</w:t>
+        <w:t>55</w:t>
       </w:r>
       <w:r>
         <w:rPr>
@@ -35609,12 +36645,12 @@
         </w:rPr>
         <w:fldChar w:fldCharType="end"/>
       </w:r>
-      <w:bookmarkEnd w:id="262"/>
-      <w:r>
-        <w:t>: Histograma da imagem pp1209.pgm</w:t>
-      </w:r>
-      <w:bookmarkEnd w:id="263"/>
-      <w:bookmarkEnd w:id="264"/>
+      <w:bookmarkEnd w:id="256"/>
+      <w:r>
+        <w:t>: Histograma da imagem peppers.pgm</w:t>
+      </w:r>
+      <w:bookmarkEnd w:id="257"/>
+      <w:bookmarkEnd w:id="258"/>
     </w:p>
     <w:p>
       <w:pPr>
@@ -35628,9 +36664,9 @@
         <w:lastRenderedPageBreak/>
         <w:drawing>
           <wp:inline distT="0" distB="0" distL="0" distR="0">
-            <wp:extent cx="4700095" cy="3762703"/>
-            <wp:effectExtent l="19050" t="0" r="5255" b="0"/>
-            <wp:docPr id="39" name="Imagem 28"/>
+            <wp:extent cx="4173122" cy="4242431"/>
+            <wp:effectExtent l="19050" t="0" r="0" b="0"/>
+            <wp:docPr id="38" name="Imagem 25"/>
             <wp:cNvGraphicFramePr>
               <a:graphicFrameLocks xmlns:a="http://schemas.openxmlformats.org/drawingml/2006/main" noChangeAspect="1"/>
             </wp:cNvGraphicFramePr>
@@ -35638,14 +36674,14 @@
               <a:graphicData uri="http://schemas.openxmlformats.org/drawingml/2006/picture">
                 <pic:pic xmlns:pic="http://schemas.openxmlformats.org/drawingml/2006/picture">
                   <pic:nvPicPr>
-                    <pic:cNvPr id="0" name="Picture 28"/>
+                    <pic:cNvPr id="0" name="Picture 25"/>
                     <pic:cNvPicPr>
                       <a:picLocks noChangeAspect="1" noChangeArrowheads="1"/>
                     </pic:cNvPicPr>
                   </pic:nvPicPr>
                   <pic:blipFill>
                     <a:blip r:embed="rId66" cstate="print"/>
-                    <a:srcRect l="9155" t="4380" r="9231" b="8516"/>
+                    <a:srcRect l="12621" t="4742" r="12582" b="9278"/>
                     <a:stretch>
                       <a:fillRect/>
                     </a:stretch>
@@ -35653,7 +36689,7 @@
                   <pic:spPr bwMode="auto">
                     <a:xfrm>
                       <a:off x="0" y="0"/>
-                      <a:ext cx="4700095" cy="3762703"/>
+                      <a:ext cx="4170619" cy="4239887"/>
                     </a:xfrm>
                     <a:prstGeom prst="rect">
                       <a:avLst/>
@@ -35679,9 +36715,9 @@
         <w:ind w:firstLine="709"/>
         <w:jc w:val="both"/>
       </w:pPr>
-      <w:bookmarkStart w:id="265" w:name="_Ref276995929"/>
-      <w:bookmarkStart w:id="266" w:name="_Toc269678001"/>
-      <w:bookmarkStart w:id="267" w:name="_Toc278285519"/>
+      <w:bookmarkStart w:id="259" w:name="_Ref276995919"/>
+      <w:bookmarkStart w:id="260" w:name="_Toc269677999"/>
+      <w:bookmarkStart w:id="261" w:name="_Toc278285517"/>
       <w:r>
         <w:t xml:space="preserve">Figura </w:t>
       </w:r>
@@ -35698,7 +36734,7 @@
         <w:rPr>
           <w:noProof/>
         </w:rPr>
-        <w:t>58</w:t>
+        <w:t>56</w:t>
       </w:r>
       <w:r>
         <w:rPr>
@@ -35706,21 +36742,21 @@
         </w:rPr>
         <w:fldChar w:fldCharType="end"/>
       </w:r>
-      <w:bookmarkEnd w:id="265"/>
-      <w:r>
-        <w:t>: Décima</w:t>
-      </w:r>
-      <w:r>
-        <w:t xml:space="preserve"> imagem-chave uti</w:t>
-      </w:r>
-      <w:r>
-        <w:t>lizada nos experimentos. (zelda</w:t>
+      <w:bookmarkEnd w:id="259"/>
+      <w:r>
+        <w:t xml:space="preserve">: Nona </w:t>
+      </w:r>
+      <w:r>
+        <w:t>imagem-chave uti</w:t>
+      </w:r>
+      <w:r>
+        <w:t>lizada nos experimentos. (pp1209</w:t>
       </w:r>
       <w:r>
         <w:t>.pgm)</w:t>
       </w:r>
-      <w:bookmarkEnd w:id="266"/>
-      <w:bookmarkEnd w:id="267"/>
+      <w:bookmarkEnd w:id="260"/>
+      <w:bookmarkEnd w:id="261"/>
     </w:p>
     <w:p>
       <w:pPr>
@@ -35735,7 +36771,7 @@
           <wp:inline distT="0" distB="0" distL="0" distR="0">
             <wp:extent cx="5331460" cy="3995420"/>
             <wp:effectExtent l="19050" t="0" r="2540" b="0"/>
-            <wp:docPr id="47" name="Imagem 58"/>
+            <wp:docPr id="45" name="Imagem 55"/>
             <wp:cNvGraphicFramePr>
               <a:graphicFrameLocks xmlns:a="http://schemas.openxmlformats.org/drawingml/2006/main" noChangeAspect="1"/>
             </wp:cNvGraphicFramePr>
@@ -35743,7 +36779,7 @@
               <a:graphicData uri="http://schemas.openxmlformats.org/drawingml/2006/picture">
                 <pic:pic xmlns:pic="http://schemas.openxmlformats.org/drawingml/2006/picture">
                   <pic:nvPicPr>
-                    <pic:cNvPr id="0" name="Picture 58"/>
+                    <pic:cNvPr id="0" name="Picture 55"/>
                     <pic:cNvPicPr>
                       <a:picLocks noChangeAspect="1" noChangeArrowheads="1"/>
                     </pic:cNvPicPr>
@@ -35784,6 +36820,208 @@
         <w:ind w:firstLine="709"/>
         <w:jc w:val="both"/>
       </w:pPr>
+      <w:bookmarkStart w:id="262" w:name="_Ref269080225"/>
+      <w:bookmarkStart w:id="263" w:name="_Toc269678000"/>
+      <w:bookmarkStart w:id="264" w:name="_Toc278285518"/>
+      <w:r>
+        <w:t xml:space="preserve">Figura </w:t>
+      </w:r>
+      <w:r>
+        <w:fldChar w:fldCharType="begin"/>
+      </w:r>
+      <w:r>
+        <w:instrText xml:space="preserve"> SEQ Figura \* ARABIC </w:instrText>
+      </w:r>
+      <w:r>
+        <w:fldChar w:fldCharType="separate"/>
+      </w:r>
+      <w:r>
+        <w:rPr>
+          <w:noProof/>
+        </w:rPr>
+        <w:t>57</w:t>
+      </w:r>
+      <w:r>
+        <w:rPr>
+          <w:noProof/>
+        </w:rPr>
+        <w:fldChar w:fldCharType="end"/>
+      </w:r>
+      <w:bookmarkEnd w:id="262"/>
+      <w:r>
+        <w:t>: Histograma da imagem pp1209.pgm</w:t>
+      </w:r>
+      <w:bookmarkEnd w:id="263"/>
+      <w:bookmarkEnd w:id="264"/>
+    </w:p>
+    <w:p>
+      <w:pPr>
+        <w:ind w:firstLine="0"/>
+        <w:jc w:val="center"/>
+      </w:pPr>
+      <w:r>
+        <w:rPr>
+          <w:noProof/>
+        </w:rPr>
+        <w:lastRenderedPageBreak/>
+        <w:drawing>
+          <wp:inline distT="0" distB="0" distL="0" distR="0">
+            <wp:extent cx="4700095" cy="3762703"/>
+            <wp:effectExtent l="19050" t="0" r="5255" b="0"/>
+            <wp:docPr id="39" name="Imagem 28"/>
+            <wp:cNvGraphicFramePr>
+              <a:graphicFrameLocks xmlns:a="http://schemas.openxmlformats.org/drawingml/2006/main" noChangeAspect="1"/>
+            </wp:cNvGraphicFramePr>
+            <a:graphic xmlns:a="http://schemas.openxmlformats.org/drawingml/2006/main">
+              <a:graphicData uri="http://schemas.openxmlformats.org/drawingml/2006/picture">
+                <pic:pic xmlns:pic="http://schemas.openxmlformats.org/drawingml/2006/picture">
+                  <pic:nvPicPr>
+                    <pic:cNvPr id="0" name="Picture 28"/>
+                    <pic:cNvPicPr>
+                      <a:picLocks noChangeAspect="1" noChangeArrowheads="1"/>
+                    </pic:cNvPicPr>
+                  </pic:nvPicPr>
+                  <pic:blipFill>
+                    <a:blip r:embed="rId68" cstate="print"/>
+                    <a:srcRect l="9155" t="4380" r="9231" b="8516"/>
+                    <a:stretch>
+                      <a:fillRect/>
+                    </a:stretch>
+                  </pic:blipFill>
+                  <pic:spPr bwMode="auto">
+                    <a:xfrm>
+                      <a:off x="0" y="0"/>
+                      <a:ext cx="4700095" cy="3762703"/>
+                    </a:xfrm>
+                    <a:prstGeom prst="rect">
+                      <a:avLst/>
+                    </a:prstGeom>
+                    <a:noFill/>
+                    <a:ln w="9525">
+                      <a:noFill/>
+                      <a:miter lim="800000"/>
+                      <a:headEnd/>
+                      <a:tailEnd/>
+                    </a:ln>
+                  </pic:spPr>
+                </pic:pic>
+              </a:graphicData>
+            </a:graphic>
+          </wp:inline>
+        </w:drawing>
+      </w:r>
+    </w:p>
+    <w:p>
+      <w:pPr>
+        <w:pStyle w:val="Legenda"/>
+        <w:ind w:firstLine="709"/>
+        <w:jc w:val="both"/>
+      </w:pPr>
+      <w:bookmarkStart w:id="265" w:name="_Ref276995929"/>
+      <w:bookmarkStart w:id="266" w:name="_Toc269678001"/>
+      <w:bookmarkStart w:id="267" w:name="_Toc278285519"/>
+      <w:r>
+        <w:t xml:space="preserve">Figura </w:t>
+      </w:r>
+      <w:r>
+        <w:fldChar w:fldCharType="begin"/>
+      </w:r>
+      <w:r>
+        <w:instrText xml:space="preserve"> SEQ Figura \* ARABIC </w:instrText>
+      </w:r>
+      <w:r>
+        <w:fldChar w:fldCharType="separate"/>
+      </w:r>
+      <w:r>
+        <w:rPr>
+          <w:noProof/>
+        </w:rPr>
+        <w:t>58</w:t>
+      </w:r>
+      <w:r>
+        <w:rPr>
+          <w:noProof/>
+        </w:rPr>
+        <w:fldChar w:fldCharType="end"/>
+      </w:r>
+      <w:bookmarkEnd w:id="265"/>
+      <w:r>
+        <w:t>: Décima</w:t>
+      </w:r>
+      <w:r>
+        <w:t xml:space="preserve"> imagem-chave uti</w:t>
+      </w:r>
+      <w:r>
+        <w:t>lizada nos experimentos. (zelda</w:t>
+      </w:r>
+      <w:r>
+        <w:t>.pgm)</w:t>
+      </w:r>
+      <w:bookmarkEnd w:id="266"/>
+      <w:bookmarkEnd w:id="267"/>
+    </w:p>
+    <w:p>
+      <w:pPr>
+        <w:ind w:firstLine="0"/>
+        <w:jc w:val="center"/>
+      </w:pPr>
+      <w:r>
+        <w:rPr>
+          <w:noProof/>
+        </w:rPr>
+        <w:drawing>
+          <wp:inline distT="0" distB="0" distL="0" distR="0">
+            <wp:extent cx="5331460" cy="3995420"/>
+            <wp:effectExtent l="19050" t="0" r="2540" b="0"/>
+            <wp:docPr id="47" name="Imagem 58"/>
+            <wp:cNvGraphicFramePr>
+              <a:graphicFrameLocks xmlns:a="http://schemas.openxmlformats.org/drawingml/2006/main" noChangeAspect="1"/>
+            </wp:cNvGraphicFramePr>
+            <a:graphic xmlns:a="http://schemas.openxmlformats.org/drawingml/2006/main">
+              <a:graphicData uri="http://schemas.openxmlformats.org/drawingml/2006/picture">
+                <pic:pic xmlns:pic="http://schemas.openxmlformats.org/drawingml/2006/picture">
+                  <pic:nvPicPr>
+                    <pic:cNvPr id="0" name="Picture 58"/>
+                    <pic:cNvPicPr>
+                      <a:picLocks noChangeAspect="1" noChangeArrowheads="1"/>
+                    </pic:cNvPicPr>
+                  </pic:nvPicPr>
+                  <pic:blipFill>
+                    <a:blip r:embed="rId69" cstate="print"/>
+                    <a:srcRect/>
+                    <a:stretch>
+                      <a:fillRect/>
+                    </a:stretch>
+                  </pic:blipFill>
+                  <pic:spPr bwMode="auto">
+                    <a:xfrm>
+                      <a:off x="0" y="0"/>
+                      <a:ext cx="5331460" cy="3995420"/>
+                    </a:xfrm>
+                    <a:prstGeom prst="rect">
+                      <a:avLst/>
+                    </a:prstGeom>
+                    <a:noFill/>
+                    <a:ln w="9525">
+                      <a:noFill/>
+                      <a:miter lim="800000"/>
+                      <a:headEnd/>
+                      <a:tailEnd/>
+                    </a:ln>
+                  </pic:spPr>
+                </pic:pic>
+              </a:graphicData>
+            </a:graphic>
+          </wp:inline>
+        </w:drawing>
+      </w:r>
+    </w:p>
+    <w:p>
+      <w:pPr>
+        <w:pStyle w:val="Legenda"/>
+        <w:ind w:firstLine="709"/>
+        <w:jc w:val="both"/>
+      </w:pPr>
       <w:bookmarkStart w:id="268" w:name="_Ref277002090"/>
       <w:bookmarkStart w:id="269" w:name="_Toc269678002"/>
       <w:bookmarkStart w:id="270" w:name="_Toc278285520"/>
@@ -35820,8 +37058,8 @@
     </w:p>
     <w:p/>
     <w:sectPr>
-      <w:headerReference w:type="default" r:id="rId68"/>
-      <w:footerReference w:type="default" r:id="rId69"/>
+      <w:headerReference w:type="default" r:id="rId70"/>
+      <w:footerReference w:type="default" r:id="rId71"/>
       <w:pgSz w:w="11906" w:h="16838"/>
       <w:pgMar w:top="1417" w:right="1133" w:bottom="1417" w:left="1701" w:header="708" w:footer="708" w:gutter="0"/>
       <w:pgNumType w:start="12"/>
@@ -35970,7 +37208,7 @@
           <w:rPr>
             <w:noProof/>
           </w:rPr>
-          <w:t>23</w:t>
+          <w:t>24</w:t>
         </w:r>
         <w:r>
           <w:rPr>
@@ -40562,7 +41800,7 @@
   <w:rsids>
     <w:rsidRoot w:val="00A233B0"/>
     <w:rsid w:val="00A233B0"/>
-    <w:rsid w:val="00A67916"/>
+    <w:rsid w:val="00DA58CC"/>
   </w:rsids>
   <m:mathPr>
     <m:mathFont m:val="Cambria Math"/>
@@ -41769,7 +43007,7 @@
 </file>
 
 <file path=customXml/itemProps1.xml><?xml version="1.0" encoding="utf-8"?>
-<ds:datastoreItem xmlns:ds="http://schemas.openxmlformats.org/officeDocument/2006/customXml" ds:itemID="{989B1050-792D-41F4-9BA6-0F78643F4C23}">
+<ds:datastoreItem xmlns:ds="http://schemas.openxmlformats.org/officeDocument/2006/customXml" ds:itemID="{94A09DD4-73DC-4318-AFC0-902FE00999EC}">
   <ds:schemaRefs>
     <ds:schemaRef ds:uri="http://schemas.openxmlformats.org/officeDocument/2006/bibliography"/>
   </ds:schemaRefs>

</xml_diff>

<commit_message>
Escrita da tecnica round robin
</commit_message>
<xml_diff>
--- a/documentation/docs/monografia.docx
+++ b/documentation/docs/monografia.docx
@@ -2566,7 +2566,21 @@
             <w:rStyle w:val="Hyperlink"/>
             <w:noProof/>
           </w:rPr>
-          <w:t>Exemplo de escalonamento com a técnica RM para um conjunto de 3 tarefas t1 (r0=0, C=3, D=T=20), t2 (r0=0, C=2, D=T= 5), t3 (r0=0, C=2, D=T=10)</w:t>
+          <w:t>Exemplo de escalonamento com a</w:t>
+        </w:r>
+        <w:r>
+          <w:rPr>
+            <w:rStyle w:val="Hyperlink"/>
+            <w:noProof/>
+          </w:rPr>
+          <w:t xml:space="preserve"> técnica RM para um conjunto de</w:t>
+        </w:r>
+        <w:r>
+          <w:rPr>
+            <w:rStyle w:val="Hyperlink"/>
+            <w:noProof/>
+          </w:rPr>
+          <w:t xml:space="preserve"> tarefas t1 (r0=0, C=3, D=T=20), t2 (r0=0, C=2, D=T= 5), t3 (r0=0, C=2, D=T=10)</w:t>
         </w:r>
         <w:r>
           <w:rPr>
@@ -2674,7 +2688,7 @@
             <w:rStyle w:val="Hyperlink"/>
             <w:noProof/>
           </w:rPr>
-          <w:t xml:space="preserve"> para um conjunto de 3 tarefas t1 (r0=0, C=3, D=7 e T=20), t2 (r0=0, C=2, D=4 e T= 5), t3 (r0=0, C=2, D=9 e T=10).</w:t>
+          <w:t xml:space="preserve"> para um conjunto de tarefas t1 (r0=0, C=3, D=7 e T=20), t2 (r0=0, C=2, D=4 e T= 5), t3 (r0=0, C=2, D=9 e T=10).</w:t>
         </w:r>
         <w:r>
           <w:rPr>
@@ -2761,21 +2775,21 @@
             <w:rStyle w:val="Hyperlink"/>
             <w:noProof/>
           </w:rPr>
-          <w:t>Exemplo de escalonamento com a técnica EDF para um conjunto de 3 tarefas t1 (r0=0, C=3, D=7 e T=20), t2 (r0=0, C=2, D=4 e T= 5), t3 (r0=0, C=2, D=9 e T=10).</w:t>
+          <w:t>Exemplo de escalonamento com a t</w:t>
         </w:r>
         <w:r>
           <w:rPr>
             <w:rStyle w:val="Hyperlink"/>
             <w:noProof/>
           </w:rPr>
-          <w:t>.</w:t>
+          <w:t>écnica EDF para um conjunto de</w:t>
         </w:r>
         <w:r>
           <w:rPr>
             <w:rStyle w:val="Hyperlink"/>
             <w:noProof/>
           </w:rPr>
-          <w:t>.</w:t>
+          <w:t xml:space="preserve"> tarefas t1 (r0=0, C=3, D=7 e T=20), t2 (r0=0, C=2, D=4 e T= 5), t3 (r0=0, C=2, D=9 e T=10).</w:t>
         </w:r>
         <w:r>
           <w:rPr>
@@ -2789,21 +2803,21 @@
             <w:rStyle w:val="Hyperlink"/>
             <w:noProof/>
           </w:rPr>
-          <w:t>...............</w:t>
+          <w:t>.</w:t>
         </w:r>
         <w:r>
           <w:rPr>
             <w:rStyle w:val="Hyperlink"/>
             <w:noProof/>
           </w:rPr>
-          <w:t>....</w:t>
+          <w:t>.</w:t>
         </w:r>
         <w:r>
           <w:rPr>
             <w:rStyle w:val="Hyperlink"/>
             <w:noProof/>
           </w:rPr>
-          <w:t>.</w:t>
+          <w:t>...............</w:t>
         </w:r>
         <w:r>
           <w:rPr>
@@ -2814,7 +2828,21 @@
         </w:r>
         <w:r>
           <w:rPr>
+            <w:rStyle w:val="Hyperlink"/>
             <w:noProof/>
+          </w:rPr>
+          <w:t>.</w:t>
+        </w:r>
+        <w:r>
+          <w:rPr>
+            <w:rStyle w:val="Hyperlink"/>
+            <w:noProof/>
+          </w:rPr>
+          <w:t>....</w:t>
+        </w:r>
+        <w:r>
+          <w:rPr>
+            <w:noProof/>
             <w:webHidden/>
           </w:rPr>
           <w:fldChar w:fldCharType="begin"/>
@@ -2854,6 +2882,128 @@
           <w:fldChar w:fldCharType="end"/>
         </w:r>
       </w:hyperlink>
+      <w:r>
+        <w:rPr>
+          <w:noProof/>
+        </w:rPr>
+        <w:br/>
+      </w:r>
+      <w:hyperlink w:anchor="_Toc278285462" w:history="1">
+        <w:r>
+          <w:rPr>
+            <w:rStyle w:val="Hyperlink"/>
+            <w:noProof/>
+          </w:rPr>
+          <w:t xml:space="preserve">Figura </w:t>
+        </w:r>
+        <w:r>
+          <w:rPr>
+            <w:rStyle w:val="Hyperlink"/>
+            <w:noProof/>
+          </w:rPr>
+          <w:t>10</w:t>
+        </w:r>
+        <w:r>
+          <w:rPr>
+            <w:rStyle w:val="Hyperlink"/>
+            <w:noProof/>
+          </w:rPr>
+          <w:t xml:space="preserve">: </w:t>
+        </w:r>
+        <w:r>
+          <w:rPr>
+            <w:rStyle w:val="Hyperlink"/>
+            <w:noProof/>
+          </w:rPr>
+          <w:t xml:space="preserve">Exemplo de escalonamento com a técnica </w:t>
+        </w:r>
+        <w:r>
+          <w:rPr>
+            <w:rStyle w:val="Hyperlink"/>
+            <w:i/>
+            <w:noProof/>
+          </w:rPr>
+          <w:t>Round Robin</w:t>
+        </w:r>
+        <w:r>
+          <w:rPr>
+            <w:rStyle w:val="Hyperlink"/>
+            <w:noProof/>
+          </w:rPr>
+          <w:t xml:space="preserve"> para um conjunto de tarefas A (r0=0, C=25, D=T=100), B (r0=0, C=20, D=T= 80), C (r0=0, C=30, D=T=100), D (r0=0, C=20, D=T=80).</w:t>
+        </w:r>
+        <w:r>
+          <w:rPr>
+            <w:rStyle w:val="Hyperlink"/>
+            <w:noProof/>
+          </w:rPr>
+          <w:t>.......................................................................................................................</w:t>
+        </w:r>
+        <w:r>
+          <w:rPr>
+            <w:rStyle w:val="Hyperlink"/>
+            <w:noProof/>
+          </w:rPr>
+          <w:t>.</w:t>
+        </w:r>
+        <w:r>
+          <w:rPr>
+            <w:noProof/>
+            <w:webHidden/>
+          </w:rPr>
+          <w:fldChar w:fldCharType="begin"/>
+        </w:r>
+        <w:r>
+          <w:rPr>
+            <w:noProof/>
+            <w:webHidden/>
+          </w:rPr>
+          <w:instrText xml:space="preserve"> PAGEREF _Toc278285462 \h </w:instrText>
+        </w:r>
+        <w:r>
+          <w:rPr>
+            <w:noProof/>
+            <w:webHidden/>
+          </w:rPr>
+        </w:r>
+        <w:r>
+          <w:rPr>
+            <w:noProof/>
+            <w:webHidden/>
+          </w:rPr>
+          <w:fldChar w:fldCharType="separate"/>
+        </w:r>
+        <w:r>
+          <w:rPr>
+            <w:noProof/>
+            <w:webHidden/>
+          </w:rPr>
+          <w:t>18</w:t>
+        </w:r>
+        <w:r>
+          <w:rPr>
+            <w:noProof/>
+            <w:webHidden/>
+          </w:rPr>
+          <w:fldChar w:fldCharType="end"/>
+        </w:r>
+      </w:hyperlink>
+    </w:p>
+    <w:p>
+      <w:pPr>
+        <w:pStyle w:val="ndicedeilustraes"/>
+        <w:tabs>
+          <w:tab w:val="right" w:leader="dot" w:pos="9061"/>
+        </w:tabs>
+        <w:spacing w:line="240" w:lineRule="auto"/>
+        <w:ind w:firstLine="0"/>
+        <w:rPr>
+          <w:rFonts w:asciiTheme="minorHAnsi" w:eastAsiaTheme="minorEastAsia" w:hAnsiTheme="minorHAnsi" w:cstheme="minorBidi"/>
+          <w:noProof/>
+          <w:sz w:val="22"/>
+          <w:szCs w:val="22"/>
+        </w:rPr>
+      </w:pPr>
     </w:p>
     <w:p>
       <w:pPr>
@@ -11971,7 +12121,23 @@
           <w:szCs w:val="20"/>
         </w:rPr>
         <w:tab/>
-        <w:t xml:space="preserve">Figura 7: Exemplo de escalonamento com a técnica RM para um conjunto de 3 tarefas </w:t>
+        <w:t>Figura 7: Exemplo de escalonamento com a técnica RM para um</w:t>
+      </w:r>
+      <w:r>
+        <w:rPr>
+          <w:sz w:val="20"/>
+          <w:szCs w:val="20"/>
+        </w:rPr>
+        <w:t xml:space="preserve"> conjunto de </w:t>
+      </w:r>
+      <w:bookmarkStart w:id="24" w:name="_GoBack"/>
+      <w:bookmarkEnd w:id="24"/>
+      <w:r>
+        <w:rPr>
+          <w:sz w:val="20"/>
+          <w:szCs w:val="20"/>
+        </w:rPr>
+        <w:t xml:space="preserve">tarefas </w:t>
       </w:r>
       <w:r>
         <w:rPr>
@@ -12537,7 +12703,21 @@
           <w:sz w:val="20"/>
           <w:szCs w:val="20"/>
         </w:rPr>
-        <w:t xml:space="preserve">Figura 8: Exemplo de escalonamento com a técnica DM para um conjunto de 3 tarefas </w:t>
+        <w:t xml:space="preserve">Figura 8: Exemplo de escalonamento com a </w:t>
+      </w:r>
+      <w:r>
+        <w:rPr>
+          <w:sz w:val="20"/>
+          <w:szCs w:val="20"/>
+        </w:rPr>
+        <w:t>técnica DM para um conjunto de</w:t>
+      </w:r>
+      <w:r>
+        <w:rPr>
+          <w:sz w:val="20"/>
+          <w:szCs w:val="20"/>
+        </w:rPr>
+        <w:t xml:space="preserve"> tarefas </w:t>
       </w:r>
       <w:r>
         <w:rPr>
@@ -13149,7 +13329,14 @@
           <w:sz w:val="20"/>
           <w:szCs w:val="20"/>
         </w:rPr>
-        <w:t xml:space="preserve"> para um conjunto de 3 tarefas </w:t>
+        <w:t xml:space="preserve"> para um conjunto de</w:t>
+      </w:r>
+      <w:r>
+        <w:rPr>
+          <w:sz w:val="20"/>
+          <w:szCs w:val="20"/>
+        </w:rPr>
+        <w:t xml:space="preserve"> tarefas </w:t>
       </w:r>
       <w:r>
         <w:rPr>
@@ -13498,205 +13685,677 @@
         </w:rPr>
         <w:t>Round Robin</w:t>
       </w:r>
-      <w:bookmarkStart w:id="24" w:name="_GoBack"/>
-      <w:bookmarkEnd w:id="24"/>
+    </w:p>
+    <w:p>
+      <w:r>
+        <w:t xml:space="preserve">O algoritmo </w:t>
+      </w:r>
+      <w:r>
+        <w:rPr>
+          <w:i/>
+        </w:rPr>
+        <w:t>Round Robin</w:t>
+      </w:r>
+      <w:r>
+        <w:rPr>
+          <w:i/>
+        </w:rPr>
+        <w:t xml:space="preserve"> </w:t>
+      </w:r>
+      <w:r>
+        <w:t>diferente dos algoritmos apresentados anteriormente não aplica uma política de prioridades</w:t>
+      </w:r>
+      <w:r>
+        <w:t>,</w:t>
+      </w:r>
+      <w:r>
+        <w:t xml:space="preserve"> o que torna fácil a sua implementação</w:t>
+      </w:r>
+      <w:r>
+        <w:t>,</w:t>
+      </w:r>
+      <w:r>
+        <w:t xml:space="preserve"> </w:t>
+      </w:r>
+      <w:r>
+        <w:t>no entanto, lhe faz não recomendável para sistemas de tempo real crítico.</w:t>
+      </w:r>
+    </w:p>
+    <w:p>
+      <w:r>
+        <w:t>Sua ideia básica é a disponibilização de fatias de tempo (i.e., Definidas pelo projetista durante a criação do projeto) no qual as tarefas serão executadas, ou seja, o processador é alocado para cada tarefa no tempo definido. Caso a tarefa ainda não tenha sido executada por completo, ela aguarda a próxima alocação do processador para sua execução. Caso a tarefa termine a sua execução antes da fatia de tempo o processador é liberado e uma nova tarefa é processada.</w:t>
+      </w:r>
     </w:p>
     <w:p/>
     <w:p>
       <w:pPr>
+        <w:ind w:firstLine="0"/>
+        <w:jc w:val="center"/>
+      </w:pPr>
+      <w:r>
+        <w:rPr>
+          <w:noProof/>
+        </w:rPr>
+        <w:drawing>
+          <wp:inline distT="0" distB="0" distL="0" distR="0">
+            <wp:extent cx="5747385" cy="1697990"/>
+            <wp:effectExtent l="0" t="0" r="5715" b="0"/>
+            <wp:docPr id="3" name="Imagem 3"/>
+            <wp:cNvGraphicFramePr>
+              <a:graphicFrameLocks xmlns:a="http://schemas.openxmlformats.org/drawingml/2006/main" noChangeAspect="1"/>
+            </wp:cNvGraphicFramePr>
+            <a:graphic xmlns:a="http://schemas.openxmlformats.org/drawingml/2006/main">
+              <a:graphicData uri="http://schemas.openxmlformats.org/drawingml/2006/picture">
+                <pic:pic xmlns:pic="http://schemas.openxmlformats.org/drawingml/2006/picture">
+                  <pic:nvPicPr>
+                    <pic:cNvPr id="0" name="Picture 2"/>
+                    <pic:cNvPicPr>
+                      <a:picLocks noChangeAspect="1" noChangeArrowheads="1"/>
+                    </pic:cNvPicPr>
+                  </pic:nvPicPr>
+                  <pic:blipFill>
+                    <a:blip r:embed="rId19">
+                      <a:extLst>
+                        <a:ext uri="{BEBA8EAE-BF5A-486C-A8C5-ECC9F3942E4B}">
+                          <a14:imgProps xmlns:a14="http://schemas.microsoft.com/office/drawing/2010/main">
+                            <a14:imgLayer r:embed="rId20">
+                              <a14:imgEffect>
+                                <a14:saturation sat="0"/>
+                              </a14:imgEffect>
+                            </a14:imgLayer>
+                          </a14:imgProps>
+                        </a:ext>
+                        <a:ext uri="{28A0092B-C50C-407E-A947-70E740481C1C}">
+                          <a14:useLocalDpi xmlns:a14="http://schemas.microsoft.com/office/drawing/2010/main" val="0"/>
+                        </a:ext>
+                      </a:extLst>
+                    </a:blip>
+                    <a:srcRect/>
+                    <a:stretch>
+                      <a:fillRect/>
+                    </a:stretch>
+                  </pic:blipFill>
+                  <pic:spPr bwMode="auto">
+                    <a:xfrm>
+                      <a:off x="0" y="0"/>
+                      <a:ext cx="5747385" cy="1697990"/>
+                    </a:xfrm>
+                    <a:prstGeom prst="rect">
+                      <a:avLst/>
+                    </a:prstGeom>
+                    <a:noFill/>
+                    <a:ln>
+                      <a:noFill/>
+                    </a:ln>
+                  </pic:spPr>
+                </pic:pic>
+              </a:graphicData>
+            </a:graphic>
+          </wp:inline>
+        </w:drawing>
+      </w:r>
+    </w:p>
+    <w:p>
+      <w:pPr>
+        <w:rPr>
+          <w:sz w:val="20"/>
+          <w:szCs w:val="20"/>
+        </w:rPr>
+      </w:pPr>
+      <w:r>
+        <w:rPr>
+          <w:sz w:val="20"/>
+          <w:szCs w:val="20"/>
+        </w:rPr>
+        <w:t xml:space="preserve">Figura 10: </w:t>
+      </w:r>
+      <w:r>
+        <w:rPr>
+          <w:sz w:val="20"/>
+          <w:szCs w:val="20"/>
+        </w:rPr>
+        <w:t xml:space="preserve">Exemplo de escalonamento com a técnica </w:t>
+      </w:r>
+      <w:r>
+        <w:rPr>
+          <w:i/>
+          <w:sz w:val="20"/>
+          <w:szCs w:val="20"/>
+        </w:rPr>
+        <w:t>Round Robin</w:t>
+      </w:r>
+      <w:r>
+        <w:rPr>
+          <w:sz w:val="20"/>
+          <w:szCs w:val="20"/>
+        </w:rPr>
+        <w:t xml:space="preserve"> para um conjunto de </w:t>
+      </w:r>
+      <w:r>
+        <w:rPr>
+          <w:sz w:val="20"/>
+          <w:szCs w:val="20"/>
+        </w:rPr>
+        <w:t xml:space="preserve">tarefas </w:t>
+      </w:r>
+      <w:r>
+        <w:rPr>
+          <w:i/>
+          <w:sz w:val="20"/>
+          <w:szCs w:val="20"/>
+        </w:rPr>
+        <w:t>A</w:t>
+      </w:r>
+      <w:r>
+        <w:rPr>
+          <w:sz w:val="20"/>
+          <w:szCs w:val="20"/>
+        </w:rPr>
+        <w:t xml:space="preserve"> (</w:t>
+      </w:r>
+      <w:r>
+        <w:rPr>
+          <w:i/>
+          <w:sz w:val="20"/>
+          <w:szCs w:val="20"/>
+        </w:rPr>
+        <w:t>r0</w:t>
+      </w:r>
+      <w:r>
+        <w:rPr>
+          <w:sz w:val="20"/>
+          <w:szCs w:val="20"/>
+        </w:rPr>
+        <w:t xml:space="preserve">=0, </w:t>
+      </w:r>
+      <w:r>
+        <w:rPr>
+          <w:i/>
+          <w:sz w:val="20"/>
+          <w:szCs w:val="20"/>
+        </w:rPr>
+        <w:t>C</w:t>
+      </w:r>
+      <w:r>
+        <w:rPr>
+          <w:sz w:val="20"/>
+          <w:szCs w:val="20"/>
+        </w:rPr>
+        <w:t>=</w:t>
+      </w:r>
+      <w:r>
+        <w:rPr>
+          <w:sz w:val="20"/>
+          <w:szCs w:val="20"/>
+        </w:rPr>
+        <w:t>25</w:t>
+      </w:r>
+      <w:r>
+        <w:rPr>
+          <w:sz w:val="20"/>
+          <w:szCs w:val="20"/>
+        </w:rPr>
+        <w:t xml:space="preserve">, </w:t>
+      </w:r>
+      <w:r>
+        <w:rPr>
+          <w:i/>
+          <w:sz w:val="20"/>
+          <w:szCs w:val="20"/>
+        </w:rPr>
+        <w:t>D</w:t>
+      </w:r>
+      <w:r>
+        <w:rPr>
+          <w:sz w:val="20"/>
+          <w:szCs w:val="20"/>
+        </w:rPr>
+        <w:t>=</w:t>
+      </w:r>
+      <w:r>
+        <w:rPr>
+          <w:i/>
+          <w:sz w:val="20"/>
+          <w:szCs w:val="20"/>
+        </w:rPr>
+        <w:t>T</w:t>
+      </w:r>
+      <w:r>
+        <w:rPr>
+          <w:sz w:val="20"/>
+          <w:szCs w:val="20"/>
+        </w:rPr>
+        <w:t>=</w:t>
+      </w:r>
+      <w:r>
+        <w:rPr>
+          <w:sz w:val="20"/>
+          <w:szCs w:val="20"/>
+        </w:rPr>
+        <w:t>100</w:t>
+      </w:r>
+      <w:r>
+        <w:rPr>
+          <w:sz w:val="20"/>
+          <w:szCs w:val="20"/>
+        </w:rPr>
+        <w:t xml:space="preserve">), </w:t>
+      </w:r>
+      <w:r>
+        <w:rPr>
+          <w:i/>
+          <w:sz w:val="20"/>
+          <w:szCs w:val="20"/>
+        </w:rPr>
+        <w:t>B</w:t>
+      </w:r>
+      <w:r>
+        <w:rPr>
+          <w:sz w:val="20"/>
+          <w:szCs w:val="20"/>
+        </w:rPr>
+        <w:t xml:space="preserve"> </w:t>
+      </w:r>
+      <w:r>
+        <w:rPr>
+          <w:sz w:val="20"/>
+          <w:szCs w:val="20"/>
+        </w:rPr>
+        <w:t>(</w:t>
+      </w:r>
+      <w:r>
+        <w:rPr>
+          <w:i/>
+          <w:sz w:val="20"/>
+          <w:szCs w:val="20"/>
+        </w:rPr>
+        <w:t>r0</w:t>
+      </w:r>
+      <w:r>
+        <w:rPr>
+          <w:sz w:val="20"/>
+          <w:szCs w:val="20"/>
+        </w:rPr>
+        <w:t xml:space="preserve">=0, </w:t>
+      </w:r>
+      <w:r>
+        <w:rPr>
+          <w:i/>
+          <w:sz w:val="20"/>
+          <w:szCs w:val="20"/>
+        </w:rPr>
+        <w:t>C</w:t>
+      </w:r>
+      <w:r>
+        <w:rPr>
+          <w:sz w:val="20"/>
+          <w:szCs w:val="20"/>
+        </w:rPr>
+        <w:t>=2</w:t>
+      </w:r>
+      <w:r>
+        <w:rPr>
+          <w:sz w:val="20"/>
+          <w:szCs w:val="20"/>
+        </w:rPr>
+        <w:t>0</w:t>
+      </w:r>
+      <w:r>
+        <w:rPr>
+          <w:sz w:val="20"/>
+          <w:szCs w:val="20"/>
+        </w:rPr>
+        <w:t xml:space="preserve">, </w:t>
+      </w:r>
+      <w:r>
+        <w:rPr>
+          <w:i/>
+          <w:sz w:val="20"/>
+          <w:szCs w:val="20"/>
+        </w:rPr>
+        <w:t>D</w:t>
+      </w:r>
+      <w:r>
+        <w:rPr>
+          <w:sz w:val="20"/>
+          <w:szCs w:val="20"/>
+        </w:rPr>
+        <w:t>=</w:t>
+      </w:r>
+      <w:r>
+        <w:rPr>
+          <w:i/>
+          <w:sz w:val="20"/>
+          <w:szCs w:val="20"/>
+        </w:rPr>
+        <w:t>T</w:t>
+      </w:r>
+      <w:r>
+        <w:rPr>
+          <w:sz w:val="20"/>
+          <w:szCs w:val="20"/>
+        </w:rPr>
+        <w:t xml:space="preserve">= </w:t>
+      </w:r>
+      <w:r>
+        <w:rPr>
+          <w:sz w:val="20"/>
+          <w:szCs w:val="20"/>
+        </w:rPr>
+        <w:t>80</w:t>
+      </w:r>
+      <w:r>
+        <w:rPr>
+          <w:sz w:val="20"/>
+          <w:szCs w:val="20"/>
+        </w:rPr>
+        <w:t xml:space="preserve">), </w:t>
+      </w:r>
+      <w:r>
+        <w:rPr>
+          <w:i/>
+          <w:sz w:val="20"/>
+          <w:szCs w:val="20"/>
+        </w:rPr>
+        <w:t>C</w:t>
+      </w:r>
+      <w:r>
+        <w:rPr>
+          <w:sz w:val="20"/>
+          <w:szCs w:val="20"/>
+        </w:rPr>
+        <w:t xml:space="preserve"> </w:t>
+      </w:r>
+      <w:r>
+        <w:rPr>
+          <w:sz w:val="20"/>
+          <w:szCs w:val="20"/>
+        </w:rPr>
+        <w:t>(</w:t>
+      </w:r>
+      <w:r>
+        <w:rPr>
+          <w:i/>
+          <w:sz w:val="20"/>
+          <w:szCs w:val="20"/>
+        </w:rPr>
+        <w:t>r0</w:t>
+      </w:r>
+      <w:r>
+        <w:rPr>
+          <w:sz w:val="20"/>
+          <w:szCs w:val="20"/>
+        </w:rPr>
+        <w:t xml:space="preserve">=0, </w:t>
+      </w:r>
+      <w:r>
+        <w:rPr>
+          <w:i/>
+          <w:sz w:val="20"/>
+          <w:szCs w:val="20"/>
+        </w:rPr>
+        <w:t>C</w:t>
+      </w:r>
+      <w:r>
+        <w:rPr>
+          <w:sz w:val="20"/>
+          <w:szCs w:val="20"/>
+        </w:rPr>
+        <w:t>=</w:t>
+      </w:r>
+      <w:r>
+        <w:rPr>
+          <w:sz w:val="20"/>
+          <w:szCs w:val="20"/>
+        </w:rPr>
+        <w:t>30</w:t>
+      </w:r>
+      <w:r>
+        <w:rPr>
+          <w:sz w:val="20"/>
+          <w:szCs w:val="20"/>
+        </w:rPr>
+        <w:t xml:space="preserve">, </w:t>
+      </w:r>
+      <w:r>
+        <w:rPr>
+          <w:i/>
+          <w:sz w:val="20"/>
+          <w:szCs w:val="20"/>
+        </w:rPr>
+        <w:t>D</w:t>
+      </w:r>
+      <w:r>
+        <w:rPr>
+          <w:sz w:val="20"/>
+          <w:szCs w:val="20"/>
+        </w:rPr>
+        <w:t>=</w:t>
+      </w:r>
+      <w:r>
+        <w:rPr>
+          <w:i/>
+          <w:sz w:val="20"/>
+          <w:szCs w:val="20"/>
+        </w:rPr>
+        <w:t>T</w:t>
+      </w:r>
+      <w:r>
+        <w:rPr>
+          <w:sz w:val="20"/>
+          <w:szCs w:val="20"/>
+        </w:rPr>
+        <w:t>=</w:t>
+      </w:r>
+      <w:r>
+        <w:rPr>
+          <w:sz w:val="20"/>
+          <w:szCs w:val="20"/>
+        </w:rPr>
+        <w:t>100</w:t>
+      </w:r>
+      <w:r>
+        <w:rPr>
+          <w:sz w:val="20"/>
+          <w:szCs w:val="20"/>
+        </w:rPr>
+        <w:t>)</w:t>
+      </w:r>
+      <w:r>
+        <w:rPr>
+          <w:sz w:val="20"/>
+          <w:szCs w:val="20"/>
+        </w:rPr>
+        <w:t>,</w:t>
+      </w:r>
+      <w:r>
+        <w:rPr>
+          <w:i/>
+          <w:sz w:val="20"/>
+          <w:szCs w:val="20"/>
+        </w:rPr>
+        <w:t xml:space="preserve"> </w:t>
+      </w:r>
+      <w:r>
+        <w:rPr>
+          <w:i/>
+          <w:sz w:val="20"/>
+          <w:szCs w:val="20"/>
+        </w:rPr>
+        <w:t xml:space="preserve">D </w:t>
+      </w:r>
+      <w:r>
+        <w:rPr>
+          <w:sz w:val="20"/>
+          <w:szCs w:val="20"/>
+        </w:rPr>
+        <w:t>(</w:t>
+      </w:r>
+      <w:r>
+        <w:rPr>
+          <w:i/>
+          <w:sz w:val="20"/>
+          <w:szCs w:val="20"/>
+        </w:rPr>
+        <w:t>r0</w:t>
+      </w:r>
+      <w:r>
+        <w:rPr>
+          <w:sz w:val="20"/>
+          <w:szCs w:val="20"/>
+        </w:rPr>
+        <w:t xml:space="preserve">=0, </w:t>
+      </w:r>
+      <w:r>
+        <w:rPr>
+          <w:i/>
+          <w:sz w:val="20"/>
+          <w:szCs w:val="20"/>
+        </w:rPr>
+        <w:t>C</w:t>
+      </w:r>
+      <w:r>
+        <w:rPr>
+          <w:sz w:val="20"/>
+          <w:szCs w:val="20"/>
+        </w:rPr>
+        <w:t>=</w:t>
+      </w:r>
+      <w:r>
+        <w:rPr>
+          <w:sz w:val="20"/>
+          <w:szCs w:val="20"/>
+        </w:rPr>
+        <w:t>20</w:t>
+      </w:r>
+      <w:r>
+        <w:rPr>
+          <w:sz w:val="20"/>
+          <w:szCs w:val="20"/>
+        </w:rPr>
+        <w:t xml:space="preserve">, </w:t>
+      </w:r>
+      <w:r>
+        <w:rPr>
+          <w:i/>
+          <w:sz w:val="20"/>
+          <w:szCs w:val="20"/>
+        </w:rPr>
+        <w:t>D</w:t>
+      </w:r>
+      <w:r>
+        <w:rPr>
+          <w:sz w:val="20"/>
+          <w:szCs w:val="20"/>
+        </w:rPr>
+        <w:t>=</w:t>
+      </w:r>
+      <w:r>
+        <w:rPr>
+          <w:i/>
+          <w:sz w:val="20"/>
+          <w:szCs w:val="20"/>
+        </w:rPr>
+        <w:t>T</w:t>
+      </w:r>
+      <w:r>
+        <w:rPr>
+          <w:sz w:val="20"/>
+          <w:szCs w:val="20"/>
+        </w:rPr>
+        <w:t>=</w:t>
+      </w:r>
+      <w:r>
+        <w:rPr>
+          <w:sz w:val="20"/>
+          <w:szCs w:val="20"/>
+        </w:rPr>
+        <w:t>80</w:t>
+      </w:r>
+      <w:r>
+        <w:rPr>
+          <w:sz w:val="20"/>
+          <w:szCs w:val="20"/>
+        </w:rPr>
+        <w:t>)</w:t>
+      </w:r>
+      <w:r>
+        <w:rPr>
+          <w:sz w:val="20"/>
+          <w:szCs w:val="20"/>
+        </w:rPr>
+        <w:t>.</w:t>
+      </w:r>
+    </w:p>
+    <w:p>
+      <w:pPr>
+        <w:rPr>
+          <w:sz w:val="20"/>
+          <w:szCs w:val="20"/>
+        </w:rPr>
+      </w:pPr>
+      <w:r>
+        <w:rPr>
+          <w:sz w:val="20"/>
+          <w:szCs w:val="20"/>
+        </w:rPr>
+        <w:t>Fonte</w:t>
+      </w:r>
+      <w:r>
+        <w:rPr>
+          <w:sz w:val="20"/>
+          <w:szCs w:val="20"/>
+        </w:rPr>
+        <w:t>: (CORDEIRO, 2012)</w:t>
+      </w:r>
+    </w:p>
+    <w:p>
+      <w:pPr>
         <w:pStyle w:val="Ttulo3"/>
         <w:rPr>
           <w:i/>
-          <w:lang w:val="en-US"/>
-        </w:rPr>
-      </w:pPr>
-      <w:r>
-        <w:rPr>
-          <w:lang w:val="en-US"/>
-        </w:rPr>
+        </w:rPr>
+      </w:pPr>
+      <w:r>
+        <w:lastRenderedPageBreak/>
         <w:t>3.</w:t>
       </w:r>
       <w:r>
-        <w:rPr>
-          <w:lang w:val="en-US"/>
-        </w:rPr>
         <w:t>3</w:t>
       </w:r>
       <w:r>
-        <w:rPr>
-          <w:lang w:val="en-US"/>
-        </w:rPr>
         <w:t xml:space="preserve">.5 </w:t>
       </w:r>
       <w:r>
         <w:rPr>
           <w:i/>
-          <w:lang w:val="en-US"/>
         </w:rPr>
         <w:t>Least Laxity</w:t>
       </w:r>
     </w:p>
-    <w:p>
-      <w:pPr>
-        <w:rPr>
-          <w:lang w:val="en-US"/>
-        </w:rPr>
-      </w:pPr>
-    </w:p>
-    <w:p>
-      <w:pPr>
-        <w:rPr>
-          <w:lang w:val="en-US"/>
-        </w:rPr>
-      </w:pPr>
-    </w:p>
-    <w:p>
-      <w:pPr>
-        <w:rPr>
-          <w:lang w:val="en-US"/>
-        </w:rPr>
-      </w:pPr>
-    </w:p>
-    <w:p>
-      <w:pPr>
-        <w:rPr>
-          <w:lang w:val="en-US"/>
-        </w:rPr>
-      </w:pPr>
-    </w:p>
-    <w:p>
-      <w:pPr>
-        <w:rPr>
-          <w:lang w:val="en-US"/>
-        </w:rPr>
-      </w:pPr>
-    </w:p>
-    <w:p>
-      <w:pPr>
-        <w:rPr>
-          <w:lang w:val="en-US"/>
-        </w:rPr>
-      </w:pPr>
-    </w:p>
-    <w:p>
-      <w:pPr>
-        <w:rPr>
-          <w:lang w:val="en-US"/>
-        </w:rPr>
-      </w:pPr>
-    </w:p>
-    <w:p>
-      <w:pPr>
-        <w:rPr>
-          <w:lang w:val="en-US"/>
-        </w:rPr>
-      </w:pPr>
-    </w:p>
-    <w:p>
-      <w:pPr>
-        <w:rPr>
-          <w:lang w:val="en-US"/>
-        </w:rPr>
-      </w:pPr>
-    </w:p>
-    <w:p>
-      <w:pPr>
-        <w:rPr>
-          <w:lang w:val="en-US"/>
-        </w:rPr>
-      </w:pPr>
-    </w:p>
-    <w:p>
-      <w:pPr>
-        <w:rPr>
-          <w:lang w:val="en-US"/>
-        </w:rPr>
-      </w:pPr>
-    </w:p>
-    <w:p>
-      <w:pPr>
-        <w:rPr>
-          <w:lang w:val="en-US"/>
-        </w:rPr>
-      </w:pPr>
-    </w:p>
-    <w:p>
-      <w:pPr>
-        <w:rPr>
-          <w:lang w:val="en-US"/>
-        </w:rPr>
-      </w:pPr>
-    </w:p>
-    <w:p>
-      <w:pPr>
-        <w:rPr>
-          <w:lang w:val="en-US"/>
-        </w:rPr>
-      </w:pPr>
-    </w:p>
-    <w:p>
-      <w:pPr>
-        <w:rPr>
-          <w:lang w:val="en-US"/>
-        </w:rPr>
-      </w:pPr>
-    </w:p>
-    <w:p>
-      <w:pPr>
-        <w:rPr>
-          <w:lang w:val="en-US"/>
-        </w:rPr>
-      </w:pPr>
-    </w:p>
-    <w:p>
-      <w:pPr>
-        <w:rPr>
-          <w:lang w:val="en-US"/>
-        </w:rPr>
-      </w:pPr>
-    </w:p>
-    <w:p>
-      <w:pPr>
-        <w:rPr>
-          <w:lang w:val="en-US"/>
-        </w:rPr>
-      </w:pPr>
-    </w:p>
-    <w:p>
-      <w:pPr>
-        <w:rPr>
-          <w:lang w:val="en-US"/>
-        </w:rPr>
-      </w:pPr>
-    </w:p>
-    <w:p>
-      <w:pPr>
-        <w:rPr>
-          <w:lang w:val="en-US"/>
-        </w:rPr>
-      </w:pPr>
-    </w:p>
-    <w:p>
-      <w:pPr>
-        <w:rPr>
-          <w:lang w:val="en-US"/>
-        </w:rPr>
-      </w:pPr>
-    </w:p>
-    <w:p>
-      <w:pPr>
-        <w:rPr>
-          <w:lang w:val="en-US"/>
-        </w:rPr>
-      </w:pPr>
-    </w:p>
-    <w:p>
-      <w:pPr>
-        <w:rPr>
-          <w:lang w:val="en-US"/>
-        </w:rPr>
-      </w:pPr>
-    </w:p>
+    <w:p/>
+    <w:p/>
+    <w:p/>
+    <w:p/>
+    <w:p/>
+    <w:p/>
+    <w:p/>
+    <w:p/>
+    <w:p/>
+    <w:p/>
+    <w:p/>
+    <w:p/>
+    <w:p/>
+    <w:p/>
+    <w:p/>
+    <w:p/>
+    <w:p/>
+    <w:p/>
+    <w:p/>
+    <w:p/>
+    <w:p/>
+    <w:p/>
+    <w:p/>
     <w:p>
       <w:pPr>
         <w:pStyle w:val="Ttulo1"/>
@@ -13773,6 +14432,7 @@
     </w:p>
     <w:p>
       <w:r>
+        <w:lastRenderedPageBreak/>
         <w:t xml:space="preserve">A criptografia estuda de técnicas matemáticas relacionada a aspectos de segurança da informação como confidencialidade, integridade de dados, autenticação de entidade e autenticação de origem de dados. </w:t>
       </w:r>
       <w:r>
@@ -13874,11 +14534,7 @@
         <w:t>Integridade de dados</w:t>
       </w:r>
       <w:r>
-        <w:t xml:space="preserve">: é um serviço que identifica a alteração não autorizada de dados. Para assegurar a integridade de dados, a entidade deve possuir a possibilidade </w:t>
-      </w:r>
-      <w:r>
-        <w:lastRenderedPageBreak/>
-        <w:t>de detectar a manipulação dos dados por entidades não autorizadas. A manipulação de dados inclui inserções, remoções e substituições.</w:t>
+        <w:t>: é um serviço que identifica a alteração não autorizada de dados. Para assegurar a integridade de dados, a entidade deve possuir a possibilidade de detectar a manipulação dos dados por entidades não autorizadas. A manipulação de dados inclui inserções, remoções e substituições.</w:t>
       </w:r>
     </w:p>
     <w:p>
@@ -13918,7 +14574,11 @@
         <w:t>Não-Repúdio</w:t>
       </w:r>
       <w:r>
-        <w:t>: é um serviço que previne uma entidade negar uma ação ou comprometimento passado. Quando uma disputa surge devido uma entidade negar que algumas ações foram feitas, uma maneira de resolver a situação é necessária. Por exemplo, uma entidade pode autorizar uma compra de propriedade por outra entidade e, mais tarde, negar que tal autorização foi dada. Um processo envolvendo uma terceira entidade confiável é necessário para resolver a disputa.</w:t>
+        <w:t xml:space="preserve">: é um serviço que previne uma entidade negar uma ação ou comprometimento passado. Quando uma disputa surge devido uma entidade negar que algumas ações foram feitas, uma maneira de resolver a situação é necessária. Por exemplo, uma entidade pode autorizar uma compra de propriedade por outra </w:t>
+      </w:r>
+      <w:r>
+        <w:lastRenderedPageBreak/>
+        <w:t>entidade e, mais tarde, negar que tal autorização foi dada. Um processo envolvendo uma terceira entidade confiável é necessário para resolver a disputa.</w:t>
       </w:r>
     </w:p>
     <w:p>
@@ -13977,7 +14637,6 @@
         <w:rPr>
           <w:noProof/>
         </w:rPr>
-        <w:lastRenderedPageBreak/>
         <w:drawing>
           <wp:inline distT="0" distB="0" distL="0" distR="0">
             <wp:extent cx="5118735" cy="2585720"/>
@@ -13996,7 +14655,7 @@
                     </pic:cNvPicPr>
                   </pic:nvPicPr>
                   <pic:blipFill>
-                    <a:blip r:embed="rId19" cstate="print"/>
+                    <a:blip r:embed="rId21" cstate="print"/>
                     <a:srcRect/>
                     <a:stretch>
                       <a:fillRect/>
@@ -14159,6 +14818,7 @@
     </w:p>
     <w:p>
       <w:r>
+        <w:lastRenderedPageBreak/>
         <w:t>O intruso ativo também escuta o canal de comunicações, mas, diferentemente do intruso passivo, ele captura a mensagem, impedindo que a mesma chegue ao destinatário. O objetivo disso é tentar decifrar o texto cifrado e injetar ou modificar as informações contidas no texto cifrado, encriptar essa nova mensagem e enviar ao seu destinatário como se fosse legítima.</w:t>
       </w:r>
     </w:p>
@@ -14397,7 +15057,6 @@
       <w:bookmarkStart w:id="32" w:name="_Toc269678031"/>
       <w:bookmarkStart w:id="33" w:name="_Toc278285955"/>
       <w:r>
-        <w:lastRenderedPageBreak/>
         <w:t>3.4 MÉTODOS DE CRIPTOGRAFIA DE CHAVE SIMÉTRICA</w:t>
       </w:r>
       <w:bookmarkEnd w:id="32"/>
@@ -15434,6 +16093,7 @@
         <w:rPr>
           <w:i/>
         </w:rPr>
+        <w:lastRenderedPageBreak/>
         <w:t>n</w:t>
       </w:r>
       <w:r>
@@ -15576,7 +16236,7 @@
                     </pic:cNvPicPr>
                   </pic:nvPicPr>
                   <pic:blipFill>
-                    <a:blip r:embed="rId20" cstate="print"/>
+                    <a:blip r:embed="rId22" cstate="print"/>
                     <a:srcRect/>
                     <a:stretch>
                       <a:fillRect/>
@@ -15663,7 +16323,11 @@
     </w:p>
     <w:p>
       <w:r>
-        <w:t xml:space="preserve">Após a numeração das colunas, a mensagem original é escrita de tal forma que cada letra da mensagem ocupe uma célula da linha, caso a linha tenha sido totalmente preenchida e a mensagem não tenha chegado ao fim, continua-se a escrever a mensagem na próxima linha. Ao fim, caso a mensagem tenha acabado e células de uma linha ficaram vazias, preenchem-se tais células com letras quaisquer. Na </w:t>
+        <w:t xml:space="preserve">Após a numeração das colunas, a mensagem original é escrita de tal forma que cada letra da mensagem ocupe uma célula da linha, caso a linha tenha sido totalmente preenchida e a mensagem não tenha chegado ao fim, continua-se a escrever a mensagem na próxima linha. </w:t>
+      </w:r>
+      <w:r>
+        <w:lastRenderedPageBreak/>
+        <w:t xml:space="preserve">Ao fim, caso a mensagem tenha acabado e células de uma linha ficaram vazias, preenchem-se tais células com letras quaisquer. Na </w:t>
       </w:r>
       <w:r>
         <w:fldChar w:fldCharType="begin"/>
@@ -15702,7 +16366,6 @@
     </w:p>
     <w:p>
       <w:r>
-        <w:lastRenderedPageBreak/>
         <w:t xml:space="preserve">A quebra de uma mensagem cifrada possui uma facilidade maior devido ao fato de que as letras continuam com a mesma freqüência de ocorrência do idioma original, pois só foram reordenadas. </w:t>
       </w:r>
     </w:p>
@@ -15807,7 +16470,7 @@
                     </pic:cNvPicPr>
                   </pic:nvPicPr>
                   <pic:blipFill>
-                    <a:blip r:embed="rId21" cstate="print"/>
+                    <a:blip r:embed="rId23" cstate="print"/>
                     <a:srcRect/>
                     <a:stretch>
                       <a:fillRect/>
@@ -16055,7 +16718,7 @@
                     </pic:cNvPicPr>
                   </pic:nvPicPr>
                   <pic:blipFill>
-                    <a:blip r:embed="rId22" cstate="print"/>
+                    <a:blip r:embed="rId24" cstate="print"/>
                     <a:srcRect/>
                     <a:stretch>
                       <a:fillRect/>
@@ -16543,7 +17206,7 @@
                     </pic:cNvPicPr>
                   </pic:nvPicPr>
                   <pic:blipFill>
-                    <a:blip r:embed="rId23" cstate="print"/>
+                    <a:blip r:embed="rId25" cstate="print"/>
                     <a:srcRect b="1948"/>
                     <a:stretch>
                       <a:fillRect/>
@@ -16788,7 +17451,7 @@
                     </pic:cNvPicPr>
                   </pic:nvPicPr>
                   <pic:blipFill>
-                    <a:blip r:embed="rId24" cstate="print"/>
+                    <a:blip r:embed="rId26" cstate="print"/>
                     <a:srcRect/>
                     <a:stretch>
                       <a:fillRect/>
@@ -16995,7 +17658,7 @@
                     </pic:cNvPicPr>
                   </pic:nvPicPr>
                   <pic:blipFill>
-                    <a:blip r:embed="rId25" cstate="print"/>
+                    <a:blip r:embed="rId27" cstate="print"/>
                     <a:srcRect/>
                     <a:stretch>
                       <a:fillRect/>
@@ -17229,7 +17892,7 @@
                     </pic:cNvPicPr>
                   </pic:nvPicPr>
                   <pic:blipFill>
-                    <a:blip r:embed="rId26" cstate="print"/>
+                    <a:blip r:embed="rId28" cstate="print"/>
                     <a:srcRect/>
                     <a:stretch>
                       <a:fillRect/>
@@ -17406,7 +18069,7 @@
                     </pic:cNvPicPr>
                   </pic:nvPicPr>
                   <pic:blipFill>
-                    <a:blip r:embed="rId27" cstate="print"/>
+                    <a:blip r:embed="rId29" cstate="print"/>
                     <a:srcRect/>
                     <a:stretch>
                       <a:fillRect/>
@@ -17867,7 +18530,7 @@
                     </pic:cNvPicPr>
                   </pic:nvPicPr>
                   <pic:blipFill>
-                    <a:blip r:embed="rId28" cstate="print"/>
+                    <a:blip r:embed="rId30" cstate="print"/>
                     <a:srcRect/>
                     <a:stretch>
                       <a:fillRect/>
@@ -20278,7 +20941,7 @@
                     </pic:cNvPicPr>
                   </pic:nvPicPr>
                   <pic:blipFill>
-                    <a:blip r:embed="rId29" cstate="print"/>
+                    <a:blip r:embed="rId31" cstate="print"/>
                     <a:srcRect l="11982" t="4717" r="12335" b="9434"/>
                     <a:stretch>
                       <a:fillRect/>
@@ -20406,7 +21069,7 @@
                     </pic:cNvPicPr>
                   </pic:nvPicPr>
                   <pic:blipFill>
-                    <a:blip r:embed="rId30" cstate="print"/>
+                    <a:blip r:embed="rId32" cstate="print"/>
                     <a:srcRect/>
                     <a:stretch>
                       <a:fillRect/>
@@ -21376,7 +22039,7 @@
                     </pic:cNvPicPr>
                   </pic:nvPicPr>
                   <pic:blipFill>
-                    <a:blip r:embed="rId31" cstate="print"/>
+                    <a:blip r:embed="rId33" cstate="print"/>
                     <a:srcRect l="19335" t="8333" r="19246" b="16319"/>
                     <a:stretch>
                       <a:fillRect/>
@@ -21534,7 +22197,7 @@
                     </pic:cNvPicPr>
                   </pic:nvPicPr>
                   <pic:blipFill>
-                    <a:blip r:embed="rId32" cstate="print"/>
+                    <a:blip r:embed="rId34" cstate="print"/>
                     <a:srcRect l="5644" t="1485" r="3880" b="2970"/>
                     <a:stretch>
                       <a:fillRect/>
@@ -22130,7 +22793,7 @@
                     </pic:cNvPicPr>
                   </pic:nvPicPr>
                   <pic:blipFill>
-                    <a:blip r:embed="rId33" cstate="print"/>
+                    <a:blip r:embed="rId35" cstate="print"/>
                     <a:srcRect l="19378" t="8798" r="19378" b="16422"/>
                     <a:stretch>
                       <a:fillRect/>
@@ -24558,7 +25221,7 @@
                     </pic:cNvPicPr>
                   </pic:nvPicPr>
                   <pic:blipFill>
-                    <a:blip r:embed="rId34" cstate="print"/>
+                    <a:blip r:embed="rId36" cstate="print"/>
                     <a:srcRect l="35652" t="24348" r="36161" b="44348"/>
                     <a:stretch>
                       <a:fillRect/>
@@ -24967,7 +25630,7 @@
                     </pic:cNvPicPr>
                   </pic:nvPicPr>
                   <pic:blipFill>
-                    <a:blip r:embed="rId35" cstate="print"/>
+                    <a:blip r:embed="rId37" cstate="print"/>
                     <a:srcRect l="12012" t="4884" r="12202" b="9302"/>
                     <a:stretch>
                       <a:fillRect/>
@@ -25118,7 +25781,7 @@
                     </pic:cNvPicPr>
                   </pic:nvPicPr>
                   <pic:blipFill>
-                    <a:blip r:embed="rId36" cstate="print"/>
+                    <a:blip r:embed="rId38" cstate="print"/>
                     <a:srcRect l="5429" t="4154" r="4803" b="4748"/>
                     <a:stretch>
                       <a:fillRect/>
@@ -29400,352 +30063,6 @@
                     </pic:cNvPicPr>
                   </pic:nvPicPr>
                   <pic:blipFill>
-                    <a:blip r:embed="rId37" cstate="print"/>
-                    <a:srcRect/>
-                    <a:stretch>
-                      <a:fillRect/>
-                    </a:stretch>
-                  </pic:blipFill>
-                  <pic:spPr bwMode="auto">
-                    <a:xfrm>
-                      <a:off x="0" y="0"/>
-                      <a:ext cx="5773810" cy="3488095"/>
-                    </a:xfrm>
-                    <a:prstGeom prst="rect">
-                      <a:avLst/>
-                    </a:prstGeom>
-                    <a:noFill/>
-                    <a:ln w="9525">
-                      <a:noFill/>
-                      <a:miter lim="800000"/>
-                      <a:headEnd/>
-                      <a:tailEnd/>
-                    </a:ln>
-                  </pic:spPr>
-                </pic:pic>
-              </a:graphicData>
-            </a:graphic>
-          </wp:inline>
-        </w:drawing>
-      </w:r>
-    </w:p>
-    <w:p>
-      <w:pPr>
-        <w:pStyle w:val="Legenda"/>
-        <w:ind w:firstLine="709"/>
-        <w:jc w:val="both"/>
-      </w:pPr>
-      <w:bookmarkStart w:id="163" w:name="_Toc278285486"/>
-      <w:r>
-        <w:t xml:space="preserve">Figura </w:t>
-      </w:r>
-      <w:fldSimple w:instr=" SEQ Figura \* ARABIC ">
-        <w:r>
-          <w:rPr>
-            <w:noProof/>
-          </w:rPr>
-          <w:t>25</w:t>
-        </w:r>
-      </w:fldSimple>
-      <w:r>
-        <w:t xml:space="preserve">: Resultados obtidos a partir da </w:t>
-      </w:r>
-      <w:r>
-        <w:fldChar w:fldCharType="begin"/>
-      </w:r>
-      <w:r>
-        <w:instrText xml:space="preserve"> REF _Ref276992762 \h </w:instrText>
-      </w:r>
-      <w:r>
-        <w:fldChar w:fldCharType="separate"/>
-      </w:r>
-      <w:r>
-        <w:t xml:space="preserve">Figura </w:t>
-      </w:r>
-      <w:r>
-        <w:rPr>
-          <w:noProof/>
-        </w:rPr>
-        <w:t>40</w:t>
-      </w:r>
-      <w:r>
-        <w:fldChar w:fldCharType="end"/>
-      </w:r>
-      <w:r>
-        <w:t xml:space="preserve"> (Anexo A)</w:t>
-      </w:r>
-      <w:r>
-        <w:t>.</w:t>
-      </w:r>
-      <w:bookmarkEnd w:id="163"/>
-    </w:p>
-    <w:p>
-      <w:r>
-        <w:t xml:space="preserve">Como pode ser visto na </w:t>
-      </w:r>
-      <w:r>
-        <w:fldChar w:fldCharType="begin"/>
-      </w:r>
-      <w:r>
-        <w:instrText xml:space="preserve"> REF _Ref276992817 \h </w:instrText>
-      </w:r>
-      <w:r>
-        <w:fldChar w:fldCharType="separate"/>
-      </w:r>
-      <w:r>
-        <w:t xml:space="preserve">Figura </w:t>
-      </w:r>
-      <w:r>
-        <w:rPr>
-          <w:noProof/>
-        </w:rPr>
-        <w:t>41</w:t>
-      </w:r>
-      <w:r>
-        <w:fldChar w:fldCharType="end"/>
-      </w:r>
-      <w:r>
-        <w:t xml:space="preserve"> (Anexo A)</w:t>
-      </w:r>
-      <w:r>
-        <w:t xml:space="preserve">, a primeira imagem de teste possui representação de quase todos os valores na faixa de 0 a 255, logo os ganhos no algoritmo são pequenos. </w:t>
-      </w:r>
-    </w:p>
-    <w:p>
-      <w:r>
-        <w:t xml:space="preserve">Para esse teste, o algoritmo </w:t>
-      </w:r>
-      <w:r>
-        <w:t xml:space="preserve">otimizado </w:t>
-      </w:r>
-      <w:r>
-        <w:t>apresentou</w:t>
-      </w:r>
-      <w:r>
-        <w:t xml:space="preserve">, em média, </w:t>
-      </w:r>
-      <w:r>
-        <w:t xml:space="preserve">cerca de 9% de </w:t>
-      </w:r>
-      <w:r>
-        <w:t xml:space="preserve">diminuição </w:t>
-      </w:r>
-      <w:r>
-        <w:t xml:space="preserve">no tempo </w:t>
-      </w:r>
-      <w:r>
-        <w:t>de encriptação e 2% de aumento da entropia.</w:t>
-      </w:r>
-    </w:p>
-    <w:p/>
-    <w:p>
-      <w:pPr>
-        <w:pStyle w:val="Ttulo3"/>
-      </w:pPr>
-      <w:bookmarkStart w:id="164" w:name="_Toc278285978"/>
-      <w:r>
-        <w:lastRenderedPageBreak/>
-        <w:t>5.1.2 Imagem de Teste 2:boats.pgm</w:t>
-      </w:r>
-      <w:bookmarkEnd w:id="164"/>
-    </w:p>
-    <w:p>
-      <w:pPr>
-        <w:ind w:firstLine="0"/>
-        <w:jc w:val="center"/>
-      </w:pPr>
-      <w:r>
-        <w:rPr>
-          <w:noProof/>
-        </w:rPr>
-        <w:drawing>
-          <wp:inline distT="0" distB="0" distL="0" distR="0">
-            <wp:extent cx="5773810" cy="3488095"/>
-            <wp:effectExtent l="19050" t="0" r="0" b="0"/>
-            <wp:docPr id="66" name="Imagem 2"/>
-            <wp:cNvGraphicFramePr>
-              <a:graphicFrameLocks xmlns:a="http://schemas.openxmlformats.org/drawingml/2006/main" noChangeAspect="1"/>
-            </wp:cNvGraphicFramePr>
-            <a:graphic xmlns:a="http://schemas.openxmlformats.org/drawingml/2006/main">
-              <a:graphicData uri="http://schemas.openxmlformats.org/drawingml/2006/picture">
-                <pic:pic xmlns:pic="http://schemas.openxmlformats.org/drawingml/2006/picture">
-                  <pic:nvPicPr>
-                    <pic:cNvPr id="0" name="Picture 2"/>
-                    <pic:cNvPicPr>
-                      <a:picLocks noChangeAspect="1" noChangeArrowheads="1"/>
-                    </pic:cNvPicPr>
-                  </pic:nvPicPr>
-                  <pic:blipFill>
-                    <a:blip r:embed="rId38" cstate="print"/>
-                    <a:srcRect/>
-                    <a:stretch>
-                      <a:fillRect/>
-                    </a:stretch>
-                  </pic:blipFill>
-                  <pic:spPr bwMode="auto">
-                    <a:xfrm>
-                      <a:off x="0" y="0"/>
-                      <a:ext cx="5773810" cy="3488095"/>
-                    </a:xfrm>
-                    <a:prstGeom prst="rect">
-                      <a:avLst/>
-                    </a:prstGeom>
-                    <a:noFill/>
-                    <a:ln w="9525">
-                      <a:noFill/>
-                      <a:miter lim="800000"/>
-                      <a:headEnd/>
-                      <a:tailEnd/>
-                    </a:ln>
-                  </pic:spPr>
-                </pic:pic>
-              </a:graphicData>
-            </a:graphic>
-          </wp:inline>
-        </w:drawing>
-      </w:r>
-    </w:p>
-    <w:p>
-      <w:pPr>
-        <w:pStyle w:val="Legenda"/>
-        <w:ind w:firstLine="709"/>
-        <w:jc w:val="both"/>
-      </w:pPr>
-      <w:bookmarkStart w:id="165" w:name="_Toc278285487"/>
-      <w:r>
-        <w:t xml:space="preserve">Figura </w:t>
-      </w:r>
-      <w:fldSimple w:instr=" SEQ Figura \* ARABIC ">
-        <w:r>
-          <w:rPr>
-            <w:noProof/>
-          </w:rPr>
-          <w:t>26</w:t>
-        </w:r>
-      </w:fldSimple>
-      <w:r>
-        <w:t xml:space="preserve">: Resultados obtidos a partir da </w:t>
-      </w:r>
-      <w:r>
-        <w:fldChar w:fldCharType="begin"/>
-      </w:r>
-      <w:r>
-        <w:instrText xml:space="preserve"> REF _Ref269074001 \h </w:instrText>
-      </w:r>
-      <w:r>
-        <w:fldChar w:fldCharType="separate"/>
-      </w:r>
-      <w:r>
-        <w:t xml:space="preserve">Figura </w:t>
-      </w:r>
-      <w:r>
-        <w:rPr>
-          <w:noProof/>
-        </w:rPr>
-        <w:t>42</w:t>
-      </w:r>
-      <w:r>
-        <w:fldChar w:fldCharType="end"/>
-      </w:r>
-      <w:r>
-        <w:t xml:space="preserve"> (Anexo A)</w:t>
-      </w:r>
-      <w:r>
-        <w:t>.</w:t>
-      </w:r>
-      <w:bookmarkEnd w:id="165"/>
-    </w:p>
-    <w:p>
-      <w:r>
-        <w:t xml:space="preserve">Como pode ser visto na </w:t>
-      </w:r>
-      <w:r>
-        <w:fldChar w:fldCharType="begin"/>
-      </w:r>
-      <w:r>
-        <w:instrText xml:space="preserve"> REF _Ref269074060 \h </w:instrText>
-      </w:r>
-      <w:r>
-        <w:fldChar w:fldCharType="separate"/>
-      </w:r>
-      <w:r>
-        <w:t xml:space="preserve">Figura </w:t>
-      </w:r>
-      <w:r>
-        <w:rPr>
-          <w:noProof/>
-        </w:rPr>
-        <w:t>43</w:t>
-      </w:r>
-      <w:r>
-        <w:fldChar w:fldCharType="end"/>
-      </w:r>
-      <w:r>
-        <w:t xml:space="preserve"> (Anexo A), a segunda imagem de teste possui valores somente até o valor 220, logo para todos os caracteres acima desse valor iriam perder muito tempo procurando quais os valores mais próximos representáveis, e todas as vezes o resultado seria o mesmo, o valor mais próximo seria o 220. Isso iria diminuir a entropia, por causa da repetição das coordenadas do valor 220 e, o tempo de encriptação, por causa da procura excessiva. </w:t>
-      </w:r>
-    </w:p>
-    <w:p>
-      <w:r>
-        <w:t xml:space="preserve">Para esse teste, o algoritmo </w:t>
-      </w:r>
-      <w:r>
-        <w:t xml:space="preserve">otimizado </w:t>
-      </w:r>
-      <w:r>
-        <w:t>apresentou</w:t>
-      </w:r>
-      <w:r>
-        <w:t>, em média, cerca de 52</w:t>
-      </w:r>
-      <w:r>
-        <w:t xml:space="preserve">% de diminuição no tempo </w:t>
-      </w:r>
-      <w:r>
-        <w:t>de encriptação e 5,5</w:t>
-      </w:r>
-      <w:r>
-        <w:t>% de aumento da entropia.</w:t>
-      </w:r>
-    </w:p>
-    <w:p/>
-    <w:p>
-      <w:pPr>
-        <w:pStyle w:val="Ttulo3"/>
-      </w:pPr>
-      <w:bookmarkStart w:id="166" w:name="_Toc278285979"/>
-      <w:r>
-        <w:lastRenderedPageBreak/>
-        <w:t>5.1.3 Imagem de Teste 3:bridge.pgm</w:t>
-      </w:r>
-      <w:bookmarkEnd w:id="166"/>
-    </w:p>
-    <w:p>
-      <w:pPr>
-        <w:ind w:firstLine="0"/>
-        <w:jc w:val="center"/>
-      </w:pPr>
-      <w:r>
-        <w:rPr>
-          <w:noProof/>
-        </w:rPr>
-        <w:drawing>
-          <wp:inline distT="0" distB="0" distL="0" distR="0">
-            <wp:extent cx="5773810" cy="3488095"/>
-            <wp:effectExtent l="19050" t="0" r="0" b="0"/>
-            <wp:docPr id="67" name="Imagem 3"/>
-            <wp:cNvGraphicFramePr>
-              <a:graphicFrameLocks xmlns:a="http://schemas.openxmlformats.org/drawingml/2006/main" noChangeAspect="1"/>
-            </wp:cNvGraphicFramePr>
-            <a:graphic xmlns:a="http://schemas.openxmlformats.org/drawingml/2006/main">
-              <a:graphicData uri="http://schemas.openxmlformats.org/drawingml/2006/picture">
-                <pic:pic xmlns:pic="http://schemas.openxmlformats.org/drawingml/2006/picture">
-                  <pic:nvPicPr>
-                    <pic:cNvPr id="0" name="Picture 3"/>
-                    <pic:cNvPicPr>
-                      <a:picLocks noChangeAspect="1" noChangeArrowheads="1"/>
-                    </pic:cNvPicPr>
-                  </pic:nvPicPr>
-                  <pic:blipFill>
                     <a:blip r:embed="rId39" cstate="print"/>
                     <a:srcRect/>
                     <a:stretch>
@@ -29781,7 +30098,7 @@
         <w:ind w:firstLine="709"/>
         <w:jc w:val="both"/>
       </w:pPr>
-      <w:bookmarkStart w:id="167" w:name="_Toc278285488"/>
+      <w:bookmarkStart w:id="163" w:name="_Toc278285486"/>
       <w:r>
         <w:t xml:space="preserve">Figura </w:t>
       </w:r>
@@ -29790,23 +30107,17 @@
           <w:rPr>
             <w:noProof/>
           </w:rPr>
-          <w:t>27</w:t>
+          <w:t>25</w:t>
         </w:r>
       </w:fldSimple>
       <w:r>
-        <w:t xml:space="preserve">: </w:t>
-      </w:r>
-      <w:r>
-        <w:t>Resultados obtidos a partir</w:t>
-      </w:r>
-      <w:r>
-        <w:t xml:space="preserve"> da </w:t>
+        <w:t xml:space="preserve">: Resultados obtidos a partir da </w:t>
       </w:r>
       <w:r>
         <w:fldChar w:fldCharType="begin"/>
       </w:r>
       <w:r>
-        <w:instrText xml:space="preserve"> REF _Ref276995812 \h </w:instrText>
+        <w:instrText xml:space="preserve"> REF _Ref276992762 \h </w:instrText>
       </w:r>
       <w:r>
         <w:fldChar w:fldCharType="separate"/>
@@ -29818,15 +30129,18 @@
         <w:rPr>
           <w:noProof/>
         </w:rPr>
-        <w:t>44</w:t>
+        <w:t>40</w:t>
       </w:r>
       <w:r>
         <w:fldChar w:fldCharType="end"/>
       </w:r>
       <w:r>
+        <w:t xml:space="preserve"> (Anexo A)</w:t>
+      </w:r>
+      <w:r>
         <w:t>.</w:t>
       </w:r>
-      <w:bookmarkEnd w:id="167"/>
+      <w:bookmarkEnd w:id="163"/>
     </w:p>
     <w:p>
       <w:r>
@@ -29836,7 +30150,7 @@
         <w:fldChar w:fldCharType="begin"/>
       </w:r>
       <w:r>
-        <w:instrText xml:space="preserve"> REF _Ref269077352 \h </w:instrText>
+        <w:instrText xml:space="preserve"> REF _Ref276992817 \h </w:instrText>
       </w:r>
       <w:r>
         <w:fldChar w:fldCharType="separate"/>
@@ -29848,52 +30162,60 @@
         <w:rPr>
           <w:noProof/>
         </w:rPr>
-        <w:t>45</w:t>
+        <w:t>41</w:t>
       </w:r>
       <w:r>
         <w:fldChar w:fldCharType="end"/>
       </w:r>
       <w:r>
-        <w:t xml:space="preserve"> </w:t>
-      </w:r>
-      <w:r>
-        <w:t>(Anexo A)</w:t>
-      </w:r>
-      <w:r>
-        <w:t>, a terceira imagem de teste possui valores em toda a faixa entre 0 e 255, porém é composta de várias lacunas</w:t>
-      </w:r>
-      <w:r>
-        <w:t xml:space="preserve"> igualmente espaçadas</w:t>
-      </w:r>
-      <w:r>
-        <w:t xml:space="preserve">, ou seja, diversos valores não possuem representação na imagem, por essa razão o algoritmo executa tão lentamente, pois ao encontrar um valor que não possui representação, o valor mais próximo representável está próximo. Logo, é de se esperar que haja ganhos com o algoritmo otimizado porém não tão altos quanto da segunda imagem mas, maiores que os da primeira imagem. Novamente, a entropia irá aumentar pelo fato de que os valores mais próximos irão se repetir com menos freqüência. </w:t>
-      </w:r>
-    </w:p>
-    <w:p>
-      <w:r>
-        <w:t>Para esse teste, o algoritmo otimizado apresentou</w:t>
-      </w:r>
-      <w:r>
-        <w:t>, em média,</w:t>
-      </w:r>
-      <w:r>
-        <w:t xml:space="preserve"> cerca de 23% de diminuição no tempo de encriptação e 10% de aumento da entropia.</w:t>
-      </w:r>
-    </w:p>
+        <w:t xml:space="preserve"> (Anexo A)</w:t>
+      </w:r>
+      <w:r>
+        <w:t xml:space="preserve">, a primeira imagem de teste possui representação de quase todos os valores na faixa de 0 a 255, logo os ganhos no algoritmo são pequenos. </w:t>
+      </w:r>
+    </w:p>
+    <w:p>
+      <w:r>
+        <w:t xml:space="preserve">Para esse teste, o algoritmo </w:t>
+      </w:r>
+      <w:r>
+        <w:t xml:space="preserve">otimizado </w:t>
+      </w:r>
+      <w:r>
+        <w:t>apresentou</w:t>
+      </w:r>
+      <w:r>
+        <w:t xml:space="preserve">, em média, </w:t>
+      </w:r>
+      <w:r>
+        <w:t xml:space="preserve">cerca de 9% de </w:t>
+      </w:r>
+      <w:r>
+        <w:t xml:space="preserve">diminuição </w:t>
+      </w:r>
+      <w:r>
+        <w:t xml:space="preserve">no tempo </w:t>
+      </w:r>
+      <w:r>
+        <w:t>de encriptação e 2% de aumento da entropia.</w:t>
+      </w:r>
+    </w:p>
+    <w:p/>
     <w:p>
       <w:pPr>
         <w:pStyle w:val="Ttulo3"/>
       </w:pPr>
-      <w:bookmarkStart w:id="168" w:name="_Toc278285980"/>
+      <w:bookmarkStart w:id="164" w:name="_Toc278285978"/>
       <w:r>
         <w:lastRenderedPageBreak/>
-        <w:t>5.1.4 Imagem de Teste 4:D108.pgm</w:t>
-      </w:r>
-      <w:bookmarkEnd w:id="168"/>
+        <w:t>5.1.2 Imagem de Teste 2:boats.pgm</w:t>
+      </w:r>
+      <w:bookmarkEnd w:id="164"/>
     </w:p>
     <w:p>
       <w:pPr>
         <w:ind w:firstLine="0"/>
+        <w:jc w:val="center"/>
       </w:pPr>
       <w:r>
         <w:rPr>
@@ -29903,7 +30225,7 @@
           <wp:inline distT="0" distB="0" distL="0" distR="0">
             <wp:extent cx="5773810" cy="3488095"/>
             <wp:effectExtent l="19050" t="0" r="0" b="0"/>
-            <wp:docPr id="68" name="Imagem 4"/>
+            <wp:docPr id="66" name="Imagem 2"/>
             <wp:cNvGraphicFramePr>
               <a:graphicFrameLocks xmlns:a="http://schemas.openxmlformats.org/drawingml/2006/main" noChangeAspect="1"/>
             </wp:cNvGraphicFramePr>
@@ -29911,7 +30233,7 @@
               <a:graphicData uri="http://schemas.openxmlformats.org/drawingml/2006/picture">
                 <pic:pic xmlns:pic="http://schemas.openxmlformats.org/drawingml/2006/picture">
                   <pic:nvPicPr>
-                    <pic:cNvPr id="0" name="Picture 4"/>
+                    <pic:cNvPr id="0" name="Picture 2"/>
                     <pic:cNvPicPr>
                       <a:picLocks noChangeAspect="1" noChangeArrowheads="1"/>
                     </pic:cNvPicPr>
@@ -29952,7 +30274,7 @@
         <w:ind w:firstLine="709"/>
         <w:jc w:val="both"/>
       </w:pPr>
-      <w:bookmarkStart w:id="169" w:name="_Toc278285489"/>
+      <w:bookmarkStart w:id="165" w:name="_Toc278285487"/>
       <w:r>
         <w:t xml:space="preserve">Figura </w:t>
       </w:r>
@@ -29961,23 +30283,17 @@
           <w:rPr>
             <w:noProof/>
           </w:rPr>
-          <w:t>28</w:t>
+          <w:t>26</w:t>
         </w:r>
       </w:fldSimple>
       <w:r>
-        <w:t xml:space="preserve">: </w:t>
-      </w:r>
-      <w:r>
-        <w:t>Resultados obtidos a partir</w:t>
-      </w:r>
-      <w:r>
-        <w:t xml:space="preserve"> da </w:t>
+        <w:t xml:space="preserve">: Resultados obtidos a partir da </w:t>
       </w:r>
       <w:r>
         <w:fldChar w:fldCharType="begin"/>
       </w:r>
       <w:r>
-        <w:instrText xml:space="preserve"> REF _Ref276995824 \h </w:instrText>
+        <w:instrText xml:space="preserve"> REF _Ref269074001 \h </w:instrText>
       </w:r>
       <w:r>
         <w:fldChar w:fldCharType="separate"/>
@@ -29989,15 +30305,18 @@
         <w:rPr>
           <w:noProof/>
         </w:rPr>
-        <w:t>46</w:t>
+        <w:t>42</w:t>
       </w:r>
       <w:r>
         <w:fldChar w:fldCharType="end"/>
       </w:r>
       <w:r>
+        <w:t xml:space="preserve"> (Anexo A)</w:t>
+      </w:r>
+      <w:r>
         <w:t>.</w:t>
       </w:r>
-      <w:bookmarkEnd w:id="169"/>
+      <w:bookmarkEnd w:id="165"/>
     </w:p>
     <w:p>
       <w:r>
@@ -30007,7 +30326,7 @@
         <w:fldChar w:fldCharType="begin"/>
       </w:r>
       <w:r>
-        <w:instrText xml:space="preserve"> REF _Ref269079375 \h </w:instrText>
+        <w:instrText xml:space="preserve"> REF _Ref269074060 \h </w:instrText>
       </w:r>
       <w:r>
         <w:fldChar w:fldCharType="separate"/>
@@ -30019,34 +30338,13 @@
         <w:rPr>
           <w:noProof/>
         </w:rPr>
-        <w:t>47</w:t>
+        <w:t>43</w:t>
       </w:r>
       <w:r>
         <w:fldChar w:fldCharType="end"/>
       </w:r>
       <w:r>
-        <w:t xml:space="preserve"> </w:t>
-      </w:r>
-      <w:r>
-        <w:t>(Anexo A), a</w:t>
-      </w:r>
-      <w:r>
-        <w:t xml:space="preserve"> quarta imagem de teste, assim como a terceira imagem de teste, possui valores em toda a faixa entre 0 e 255, porém </w:t>
-      </w:r>
-      <w:r>
-        <w:t>as lacunas não estão igualmente espaçadas, o que causa o algoritmo demore mais tempo para encontrar o pixel mais próximo representável. Para o algoritmo otimizado,</w:t>
-      </w:r>
-      <w:r>
-        <w:t xml:space="preserve"> os</w:t>
-      </w:r>
-      <w:r>
-        <w:t xml:space="preserve"> resultados </w:t>
-      </w:r>
-      <w:r>
-        <w:t xml:space="preserve">são </w:t>
-      </w:r>
-      <w:r>
-        <w:t xml:space="preserve">semelhantes aos resultados da imagem anterior. </w:t>
+        <w:t xml:space="preserve"> (Anexo A), a segunda imagem de teste possui valores somente até o valor 220, logo para todos os caracteres acima desse valor iriam perder muito tempo procurando quais os valores mais próximos representáveis, e todas as vezes o resultado seria o mesmo, o valor mais próximo seria o 220. Isso iria diminuir a entropia, por causa da repetição das coordenadas do valor 220 e, o tempo de encriptação, por causa da procura excessiva. </w:t>
       </w:r>
     </w:p>
     <w:p>
@@ -30054,38 +30352,40 @@
         <w:t xml:space="preserve">Para esse teste, o algoritmo </w:t>
       </w:r>
       <w:r>
-        <w:t>otimizado apresentou</w:t>
-      </w:r>
-      <w:r>
-        <w:t>, em média,</w:t>
-      </w:r>
-      <w:r>
-        <w:t xml:space="preserve"> cerca de 25</w:t>
-      </w:r>
-      <w:r>
-        <w:t>% de diminui</w:t>
-      </w:r>
-      <w:r>
-        <w:t>ção no tempo de encriptação e 12</w:t>
+        <w:t xml:space="preserve">otimizado </w:t>
+      </w:r>
+      <w:r>
+        <w:t>apresentou</w:t>
+      </w:r>
+      <w:r>
+        <w:t>, em média, cerca de 52</w:t>
+      </w:r>
+      <w:r>
+        <w:t xml:space="preserve">% de diminuição no tempo </w:t>
+      </w:r>
+      <w:r>
+        <w:t>de encriptação e 5,5</w:t>
       </w:r>
       <w:r>
         <w:t>% de aumento da entropia.</w:t>
       </w:r>
     </w:p>
+    <w:p/>
     <w:p>
       <w:pPr>
         <w:pStyle w:val="Ttulo3"/>
       </w:pPr>
-      <w:bookmarkStart w:id="170" w:name="_Toc278285981"/>
+      <w:bookmarkStart w:id="166" w:name="_Toc278285979"/>
       <w:r>
         <w:lastRenderedPageBreak/>
-        <w:t>5.1.5 Imagem de Teste 5: f16.pgm</w:t>
-      </w:r>
-      <w:bookmarkEnd w:id="170"/>
+        <w:t>5.1.3 Imagem de Teste 3:bridge.pgm</w:t>
+      </w:r>
+      <w:bookmarkEnd w:id="166"/>
     </w:p>
     <w:p>
       <w:pPr>
         <w:ind w:firstLine="0"/>
+        <w:jc w:val="center"/>
       </w:pPr>
       <w:r>
         <w:rPr>
@@ -30095,7 +30395,7 @@
           <wp:inline distT="0" distB="0" distL="0" distR="0">
             <wp:extent cx="5773810" cy="3488095"/>
             <wp:effectExtent l="19050" t="0" r="0" b="0"/>
-            <wp:docPr id="69" name="Imagem 5"/>
+            <wp:docPr id="67" name="Imagem 3"/>
             <wp:cNvGraphicFramePr>
               <a:graphicFrameLocks xmlns:a="http://schemas.openxmlformats.org/drawingml/2006/main" noChangeAspect="1"/>
             </wp:cNvGraphicFramePr>
@@ -30103,7 +30403,7 @@
               <a:graphicData uri="http://schemas.openxmlformats.org/drawingml/2006/picture">
                 <pic:pic xmlns:pic="http://schemas.openxmlformats.org/drawingml/2006/picture">
                   <pic:nvPicPr>
-                    <pic:cNvPr id="0" name="Picture 5"/>
+                    <pic:cNvPr id="0" name="Picture 3"/>
                     <pic:cNvPicPr>
                       <a:picLocks noChangeAspect="1" noChangeArrowheads="1"/>
                     </pic:cNvPicPr>
@@ -30144,7 +30444,7 @@
         <w:ind w:firstLine="709"/>
         <w:jc w:val="both"/>
       </w:pPr>
-      <w:bookmarkStart w:id="171" w:name="_Toc278285490"/>
+      <w:bookmarkStart w:id="167" w:name="_Toc278285488"/>
       <w:r>
         <w:t xml:space="preserve">Figura </w:t>
       </w:r>
@@ -30153,7 +30453,7 @@
           <w:rPr>
             <w:noProof/>
           </w:rPr>
-          <w:t>29</w:t>
+          <w:t>27</w:t>
         </w:r>
       </w:fldSimple>
       <w:r>
@@ -30169,7 +30469,7 @@
         <w:fldChar w:fldCharType="begin"/>
       </w:r>
       <w:r>
-        <w:instrText xml:space="preserve"> REF _Ref269079719 \h </w:instrText>
+        <w:instrText xml:space="preserve"> REF _Ref276995812 \h </w:instrText>
       </w:r>
       <w:r>
         <w:fldChar w:fldCharType="separate"/>
@@ -30181,7 +30481,7 @@
         <w:rPr>
           <w:noProof/>
         </w:rPr>
-        <w:t>48</w:t>
+        <w:t>44</w:t>
       </w:r>
       <w:r>
         <w:fldChar w:fldCharType="end"/>
@@ -30189,7 +30489,7 @@
       <w:r>
         <w:t>.</w:t>
       </w:r>
-      <w:bookmarkEnd w:id="171"/>
+      <w:bookmarkEnd w:id="167"/>
     </w:p>
     <w:p>
       <w:r>
@@ -30199,7 +30499,7 @@
         <w:fldChar w:fldCharType="begin"/>
       </w:r>
       <w:r>
-        <w:instrText xml:space="preserve"> REF _Ref277001148 \h </w:instrText>
+        <w:instrText xml:space="preserve"> REF _Ref269077352 \h </w:instrText>
       </w:r>
       <w:r>
         <w:fldChar w:fldCharType="separate"/>
@@ -30211,7 +30511,7 @@
         <w:rPr>
           <w:noProof/>
         </w:rPr>
-        <w:t>49</w:t>
+        <w:t>45</w:t>
       </w:r>
       <w:r>
         <w:fldChar w:fldCharType="end"/>
@@ -30220,16 +30520,16 @@
         <w:t xml:space="preserve"> </w:t>
       </w:r>
       <w:r>
-        <w:t>(Anexo A), a</w:t>
-      </w:r>
-      <w:r>
-        <w:t xml:space="preserve"> quinta imagem de teste possui valores</w:t>
-      </w:r>
-      <w:r>
-        <w:t xml:space="preserve"> de intensidade de pixel </w:t>
-      </w:r>
-      <w:r>
-        <w:t xml:space="preserve">apenas na faixa entre 31 e 229 e, assim como a segunda imagem de teste, caso o algoritmo tente encriptar um caractere com valor fora dessa faixa, ele irá perder muito tempo procurando pelo pixel mais próximo representável. Para essa imagem, os resultados são semelhantes aos resultados da segunda imagem. </w:t>
+        <w:t>(Anexo A)</w:t>
+      </w:r>
+      <w:r>
+        <w:t>, a terceira imagem de teste possui valores em toda a faixa entre 0 e 255, porém é composta de várias lacunas</w:t>
+      </w:r>
+      <w:r>
+        <w:t xml:space="preserve"> igualmente espaçadas</w:t>
+      </w:r>
+      <w:r>
+        <w:t xml:space="preserve">, ou seja, diversos valores não possuem representação na imagem, por essa razão o algoritmo executa tão lentamente, pois ao encontrar um valor que não possui representação, o valor mais próximo representável está próximo. Logo, é de se esperar que haja ganhos com o algoritmo otimizado porém não tão altos quanto da segunda imagem mas, maiores que os da primeira imagem. Novamente, a entropia irá aumentar pelo fato de que os valores mais próximos irão se repetir com menos freqüência. </w:t>
       </w:r>
     </w:p>
     <w:p>
@@ -30237,28 +30537,22 @@
         <w:t>Para esse teste, o algoritmo otimizado apresentou</w:t>
       </w:r>
       <w:r>
-        <w:t>, em média, cerca de 60</w:t>
-      </w:r>
-      <w:r>
-        <w:t>% de diminui</w:t>
-      </w:r>
-      <w:r>
-        <w:t>ção no tempo de encriptação e 8</w:t>
-      </w:r>
-      <w:r>
-        <w:t>% de aumento da entropia.</w:t>
+        <w:t>, em média,</w:t>
+      </w:r>
+      <w:r>
+        <w:t xml:space="preserve"> cerca de 23% de diminuição no tempo de encriptação e 10% de aumento da entropia.</w:t>
       </w:r>
     </w:p>
     <w:p>
       <w:pPr>
         <w:pStyle w:val="Ttulo3"/>
       </w:pPr>
-      <w:bookmarkStart w:id="172" w:name="_Toc278285982"/>
+      <w:bookmarkStart w:id="168" w:name="_Toc278285980"/>
       <w:r>
         <w:lastRenderedPageBreak/>
-        <w:t>5.1.6 Imagem de Teste 6: girl.pgm</w:t>
-      </w:r>
-      <w:bookmarkEnd w:id="172"/>
+        <w:t>5.1.4 Imagem de Teste 4:D108.pgm</w:t>
+      </w:r>
+      <w:bookmarkEnd w:id="168"/>
     </w:p>
     <w:p>
       <w:pPr>
@@ -30272,7 +30566,7 @@
           <wp:inline distT="0" distB="0" distL="0" distR="0">
             <wp:extent cx="5773810" cy="3488095"/>
             <wp:effectExtent l="19050" t="0" r="0" b="0"/>
-            <wp:docPr id="70" name="Imagem 6"/>
+            <wp:docPr id="68" name="Imagem 4"/>
             <wp:cNvGraphicFramePr>
               <a:graphicFrameLocks xmlns:a="http://schemas.openxmlformats.org/drawingml/2006/main" noChangeAspect="1"/>
             </wp:cNvGraphicFramePr>
@@ -30280,7 +30574,7 @@
               <a:graphicData uri="http://schemas.openxmlformats.org/drawingml/2006/picture">
                 <pic:pic xmlns:pic="http://schemas.openxmlformats.org/drawingml/2006/picture">
                   <pic:nvPicPr>
-                    <pic:cNvPr id="0" name="Picture 6"/>
+                    <pic:cNvPr id="0" name="Picture 4"/>
                     <pic:cNvPicPr>
                       <a:picLocks noChangeAspect="1" noChangeArrowheads="1"/>
                     </pic:cNvPicPr>
@@ -30321,7 +30615,7 @@
         <w:ind w:firstLine="709"/>
         <w:jc w:val="both"/>
       </w:pPr>
-      <w:bookmarkStart w:id="173" w:name="_Toc278285491"/>
+      <w:bookmarkStart w:id="169" w:name="_Toc278285489"/>
       <w:r>
         <w:t xml:space="preserve">Figura </w:t>
       </w:r>
@@ -30330,7 +30624,7 @@
           <w:rPr>
             <w:noProof/>
           </w:rPr>
-          <w:t>30</w:t>
+          <w:t>28</w:t>
         </w:r>
       </w:fldSimple>
       <w:r>
@@ -30346,7 +30640,7 @@
         <w:fldChar w:fldCharType="begin"/>
       </w:r>
       <w:r>
-        <w:instrText xml:space="preserve"> REF _Ref269079735 \h </w:instrText>
+        <w:instrText xml:space="preserve"> REF _Ref276995824 \h </w:instrText>
       </w:r>
       <w:r>
         <w:fldChar w:fldCharType="separate"/>
@@ -30358,7 +30652,7 @@
         <w:rPr>
           <w:noProof/>
         </w:rPr>
-        <w:t>50</w:t>
+        <w:t>46</w:t>
       </w:r>
       <w:r>
         <w:fldChar w:fldCharType="end"/>
@@ -30366,7 +30660,7 @@
       <w:r>
         <w:t>.</w:t>
       </w:r>
-      <w:bookmarkEnd w:id="173"/>
+      <w:bookmarkEnd w:id="169"/>
     </w:p>
     <w:p>
       <w:r>
@@ -30376,7 +30670,7 @@
         <w:fldChar w:fldCharType="begin"/>
       </w:r>
       <w:r>
-        <w:instrText xml:space="preserve"> REF _Ref277002038 \h </w:instrText>
+        <w:instrText xml:space="preserve"> REF _Ref269079375 \h </w:instrText>
       </w:r>
       <w:r>
         <w:fldChar w:fldCharType="separate"/>
@@ -30388,7 +30682,7 @@
         <w:rPr>
           <w:noProof/>
         </w:rPr>
-        <w:t>51</w:t>
+        <w:t>47</w:t>
       </w:r>
       <w:r>
         <w:fldChar w:fldCharType="end"/>
@@ -30400,10 +30694,22 @@
         <w:t>(Anexo A), a</w:t>
       </w:r>
       <w:r>
-        <w:t xml:space="preserve"> sexta imagem de teste possui valores de intensidade de pixel na faixa entre 1 e 218, logo para valores acima de 218, o algoritmo irá perder muito tempo procurando o valor mais próximo representável, além disso, esse valor será sempre 218, aumentando a repetição </w:t>
-      </w:r>
-      <w:r>
-        <w:t>das coordenadas do valor 218 e diminuindo a entropia. Para essa imagem, os resultados são semelhantes aos resultados da segunda e quinta imagens.</w:t>
+        <w:t xml:space="preserve"> quarta imagem de teste, assim como a terceira imagem de teste, possui valores em toda a faixa entre 0 e 255, porém </w:t>
+      </w:r>
+      <w:r>
+        <w:t>as lacunas não estão igualmente espaçadas, o que causa o algoritmo demore mais tempo para encontrar o pixel mais próximo representável. Para o algoritmo otimizado,</w:t>
+      </w:r>
+      <w:r>
+        <w:t xml:space="preserve"> os</w:t>
+      </w:r>
+      <w:r>
+        <w:t xml:space="preserve"> resultados </w:t>
+      </w:r>
+      <w:r>
+        <w:t xml:space="preserve">são </w:t>
+      </w:r>
+      <w:r>
+        <w:t xml:space="preserve">semelhantes aos resultados da imagem anterior. </w:t>
       </w:r>
     </w:p>
     <w:p>
@@ -30417,13 +30723,13 @@
         <w:t>, em média,</w:t>
       </w:r>
       <w:r>
-        <w:t xml:space="preserve"> cerca de 41</w:t>
+        <w:t xml:space="preserve"> cerca de 25</w:t>
       </w:r>
       <w:r>
         <w:t>% de diminui</w:t>
       </w:r>
       <w:r>
-        <w:t>ção no tempo de encriptação e 2,6</w:t>
+        <w:t>ção no tempo de encriptação e 12</w:t>
       </w:r>
       <w:r>
         <w:t>% de aumento da entropia.</w:t>
@@ -30433,12 +30739,12 @@
       <w:pPr>
         <w:pStyle w:val="Ttulo3"/>
       </w:pPr>
-      <w:bookmarkStart w:id="174" w:name="_Toc278285983"/>
+      <w:bookmarkStart w:id="170" w:name="_Toc278285981"/>
       <w:r>
         <w:lastRenderedPageBreak/>
-        <w:t>5.1.7 Imagem de Teste 7: lena.jpg</w:t>
-      </w:r>
-      <w:bookmarkEnd w:id="174"/>
+        <w:t>5.1.5 Imagem de Teste 5: f16.pgm</w:t>
+      </w:r>
+      <w:bookmarkEnd w:id="170"/>
     </w:p>
     <w:p>
       <w:pPr>
@@ -30452,7 +30758,7 @@
           <wp:inline distT="0" distB="0" distL="0" distR="0">
             <wp:extent cx="5773810" cy="3488095"/>
             <wp:effectExtent l="19050" t="0" r="0" b="0"/>
-            <wp:docPr id="71" name="Imagem 7"/>
+            <wp:docPr id="69" name="Imagem 5"/>
             <wp:cNvGraphicFramePr>
               <a:graphicFrameLocks xmlns:a="http://schemas.openxmlformats.org/drawingml/2006/main" noChangeAspect="1"/>
             </wp:cNvGraphicFramePr>
@@ -30460,7 +30766,7 @@
               <a:graphicData uri="http://schemas.openxmlformats.org/drawingml/2006/picture">
                 <pic:pic xmlns:pic="http://schemas.openxmlformats.org/drawingml/2006/picture">
                   <pic:nvPicPr>
-                    <pic:cNvPr id="0" name="Picture 7"/>
+                    <pic:cNvPr id="0" name="Picture 5"/>
                     <pic:cNvPicPr>
                       <a:picLocks noChangeAspect="1" noChangeArrowheads="1"/>
                     </pic:cNvPicPr>
@@ -30501,7 +30807,7 @@
         <w:ind w:firstLine="709"/>
         <w:jc w:val="both"/>
       </w:pPr>
-      <w:bookmarkStart w:id="175" w:name="_Toc278285492"/>
+      <w:bookmarkStart w:id="171" w:name="_Toc278285490"/>
       <w:r>
         <w:t xml:space="preserve">Figura </w:t>
       </w:r>
@@ -30510,7 +30816,7 @@
           <w:rPr>
             <w:noProof/>
           </w:rPr>
-          <w:t>31</w:t>
+          <w:t>29</w:t>
         </w:r>
       </w:fldSimple>
       <w:r>
@@ -30526,7 +30832,7 @@
         <w:fldChar w:fldCharType="begin"/>
       </w:r>
       <w:r>
-        <w:instrText xml:space="preserve"> REF _Ref269079957 \h </w:instrText>
+        <w:instrText xml:space="preserve"> REF _Ref269079719 \h </w:instrText>
       </w:r>
       <w:r>
         <w:fldChar w:fldCharType="separate"/>
@@ -30538,7 +30844,7 @@
         <w:rPr>
           <w:noProof/>
         </w:rPr>
-        <w:t>52</w:t>
+        <w:t>48</w:t>
       </w:r>
       <w:r>
         <w:fldChar w:fldCharType="end"/>
@@ -30546,7 +30852,7 @@
       <w:r>
         <w:t>.</w:t>
       </w:r>
-      <w:bookmarkEnd w:id="175"/>
+      <w:bookmarkEnd w:id="171"/>
     </w:p>
     <w:p>
       <w:r>
@@ -30556,7 +30862,7 @@
         <w:fldChar w:fldCharType="begin"/>
       </w:r>
       <w:r>
-        <w:instrText xml:space="preserve"> REF _Ref277002053 \h </w:instrText>
+        <w:instrText xml:space="preserve"> REF _Ref277001148 \h </w:instrText>
       </w:r>
       <w:r>
         <w:fldChar w:fldCharType="separate"/>
@@ -30568,7 +30874,7 @@
         <w:rPr>
           <w:noProof/>
         </w:rPr>
-        <w:t>53</w:t>
+        <w:t>49</w:t>
       </w:r>
       <w:r>
         <w:fldChar w:fldCharType="end"/>
@@ -30580,10 +30886,13 @@
         <w:t>(Anexo A), a</w:t>
       </w:r>
       <w:r>
-        <w:t xml:space="preserve"> imagem sétima imagem de teste, assim como a primeira imagem de teste, possui valores em quase toda a faixa entre os valores 0 e 255, logo os ganhos no tempo de encriptação e de aumento da entropia são baixos.</w:t>
-      </w:r>
-      <w:r>
-        <w:t xml:space="preserve"> Para essa imagem, os resultados são semelhantes aos resultados da primeira imagem.</w:t>
+        <w:t xml:space="preserve"> quinta imagem de teste possui valores</w:t>
+      </w:r>
+      <w:r>
+        <w:t xml:space="preserve"> de intensidade de pixel </w:t>
+      </w:r>
+      <w:r>
+        <w:t xml:space="preserve">apenas na faixa entre 31 e 229 e, assim como a segunda imagem de teste, caso o algoritmo tente encriptar um caractere com valor fora dessa faixa, ele irá perder muito tempo procurando pelo pixel mais próximo representável. Para essa imagem, os resultados são semelhantes aos resultados da segunda imagem. </w:t>
       </w:r>
     </w:p>
     <w:p>
@@ -30591,28 +30900,28 @@
         <w:t>Para esse teste, o algoritmo otimizado apresentou</w:t>
       </w:r>
       <w:r>
-        <w:t>, em média,</w:t>
-      </w:r>
-      <w:r>
-        <w:t xml:space="preserve"> cerc</w:t>
-      </w:r>
-      <w:r>
-        <w:t>a de 2</w:t>
-      </w:r>
-      <w:r>
-        <w:t>% de diminuição no tempo de encriptação e 1% de aumento da entropia.</w:t>
+        <w:t>, em média, cerca de 60</w:t>
+      </w:r>
+      <w:r>
+        <w:t>% de diminui</w:t>
+      </w:r>
+      <w:r>
+        <w:t>ção no tempo de encriptação e 8</w:t>
+      </w:r>
+      <w:r>
+        <w:t>% de aumento da entropia.</w:t>
       </w:r>
     </w:p>
     <w:p>
       <w:pPr>
         <w:pStyle w:val="Ttulo3"/>
       </w:pPr>
-      <w:bookmarkStart w:id="176" w:name="_Toc278285984"/>
+      <w:bookmarkStart w:id="172" w:name="_Toc278285982"/>
       <w:r>
         <w:lastRenderedPageBreak/>
-        <w:t>5.1.8 Imagem de Teste 8: peppers.pgm</w:t>
-      </w:r>
-      <w:bookmarkEnd w:id="176"/>
+        <w:t>5.1.6 Imagem de Teste 6: girl.pgm</w:t>
+      </w:r>
+      <w:bookmarkEnd w:id="172"/>
     </w:p>
     <w:p>
       <w:pPr>
@@ -30626,7 +30935,7 @@
           <wp:inline distT="0" distB="0" distL="0" distR="0">
             <wp:extent cx="5773810" cy="3488095"/>
             <wp:effectExtent l="19050" t="0" r="0" b="0"/>
-            <wp:docPr id="72" name="Imagem 8"/>
+            <wp:docPr id="70" name="Imagem 6"/>
             <wp:cNvGraphicFramePr>
               <a:graphicFrameLocks xmlns:a="http://schemas.openxmlformats.org/drawingml/2006/main" noChangeAspect="1"/>
             </wp:cNvGraphicFramePr>
@@ -30634,7 +30943,7 @@
               <a:graphicData uri="http://schemas.openxmlformats.org/drawingml/2006/picture">
                 <pic:pic xmlns:pic="http://schemas.openxmlformats.org/drawingml/2006/picture">
                   <pic:nvPicPr>
-                    <pic:cNvPr id="0" name="Picture 8"/>
+                    <pic:cNvPr id="0" name="Picture 6"/>
                     <pic:cNvPicPr>
                       <a:picLocks noChangeAspect="1" noChangeArrowheads="1"/>
                     </pic:cNvPicPr>
@@ -30675,7 +30984,7 @@
         <w:ind w:firstLine="709"/>
         <w:jc w:val="both"/>
       </w:pPr>
-      <w:bookmarkStart w:id="177" w:name="_Toc278285493"/>
+      <w:bookmarkStart w:id="173" w:name="_Toc278285491"/>
       <w:r>
         <w:t xml:space="preserve">Figura </w:t>
       </w:r>
@@ -30684,7 +30993,7 @@
           <w:rPr>
             <w:noProof/>
           </w:rPr>
-          <w:t>32</w:t>
+          <w:t>30</w:t>
         </w:r>
       </w:fldSimple>
       <w:r>
@@ -30700,7 +31009,7 @@
         <w:fldChar w:fldCharType="begin"/>
       </w:r>
       <w:r>
-        <w:instrText xml:space="preserve"> REF _Ref269080126 \h </w:instrText>
+        <w:instrText xml:space="preserve"> REF _Ref269079735 \h </w:instrText>
       </w:r>
       <w:r>
         <w:fldChar w:fldCharType="separate"/>
@@ -30712,7 +31021,7 @@
         <w:rPr>
           <w:noProof/>
         </w:rPr>
-        <w:t>54</w:t>
+        <w:t>50</w:t>
       </w:r>
       <w:r>
         <w:fldChar w:fldCharType="end"/>
@@ -30720,7 +31029,7 @@
       <w:r>
         <w:t>.</w:t>
       </w:r>
-      <w:bookmarkEnd w:id="177"/>
+      <w:bookmarkEnd w:id="173"/>
     </w:p>
     <w:p>
       <w:r>
@@ -30730,7 +31039,7 @@
         <w:fldChar w:fldCharType="begin"/>
       </w:r>
       <w:r>
-        <w:instrText xml:space="preserve"> REF _Ref277002067 \h </w:instrText>
+        <w:instrText xml:space="preserve"> REF _Ref277002038 \h </w:instrText>
       </w:r>
       <w:r>
         <w:fldChar w:fldCharType="separate"/>
@@ -30742,7 +31051,7 @@
         <w:rPr>
           <w:noProof/>
         </w:rPr>
-        <w:t>55</w:t>
+        <w:t>51</w:t>
       </w:r>
       <w:r>
         <w:fldChar w:fldCharType="end"/>
@@ -30754,43 +31063,45 @@
         <w:t>(Anexo A), a</w:t>
       </w:r>
       <w:r>
-        <w:t xml:space="preserve"> oitava imagem de teste, assim como a imagem anterior, possui valores em quase toda a faixa entre 0 e 255. Apesar dos resultados mostrarem um</w:t>
-      </w:r>
-      <w:r>
-        <w:t>a diminuição significativa no tempo de encriptação (33%), o tempo médio de diminuição é pequeno, cerca de 1s.</w:t>
-      </w:r>
-      <w:r>
-        <w:t xml:space="preserve"> </w:t>
-      </w:r>
-    </w:p>
-    <w:p>
-      <w:r>
-        <w:t>Para esse teste, o algoritmo</w:t>
-      </w:r>
-      <w:r>
-        <w:t xml:space="preserve"> otimizado apresentou, em média, cerca de 3</w:t>
-      </w:r>
-      <w:r>
-        <w:t>3% de diminui</w:t>
-      </w:r>
-      <w:r>
-        <w:t>ção no tempo de encriptação e 5</w:t>
+        <w:t xml:space="preserve"> sexta imagem de teste possui valores de intensidade de pixel na faixa entre 1 e 218, logo para valores acima de 218, o algoritmo irá perder muito tempo procurando o valor mais próximo representável, além disso, esse valor será sempre 218, aumentando a repetição </w:t>
+      </w:r>
+      <w:r>
+        <w:t>das coordenadas do valor 218 e diminuindo a entropia. Para essa imagem, os resultados são semelhantes aos resultados da segunda e quinta imagens.</w:t>
+      </w:r>
+    </w:p>
+    <w:p>
+      <w:r>
+        <w:t xml:space="preserve">Para esse teste, o algoritmo </w:t>
+      </w:r>
+      <w:r>
+        <w:t>otimizado apresentou</w:t>
+      </w:r>
+      <w:r>
+        <w:t>, em média,</w:t>
+      </w:r>
+      <w:r>
+        <w:t xml:space="preserve"> cerca de 41</w:t>
+      </w:r>
+      <w:r>
+        <w:t>% de diminui</w:t>
+      </w:r>
+      <w:r>
+        <w:t>ção no tempo de encriptação e 2,6</w:t>
       </w:r>
       <w:r>
         <w:t>% de aumento da entropia.</w:t>
       </w:r>
     </w:p>
-    <w:p/>
     <w:p>
       <w:pPr>
         <w:pStyle w:val="Ttulo3"/>
       </w:pPr>
-      <w:bookmarkStart w:id="178" w:name="_Toc278285985"/>
+      <w:bookmarkStart w:id="174" w:name="_Toc278285983"/>
       <w:r>
         <w:lastRenderedPageBreak/>
-        <w:t>5.1.9 Imagem de Teste 9: pp1209.pgm</w:t>
-      </w:r>
-      <w:bookmarkEnd w:id="178"/>
+        <w:t>5.1.7 Imagem de Teste 7: lena.jpg</w:t>
+      </w:r>
+      <w:bookmarkEnd w:id="174"/>
     </w:p>
     <w:p>
       <w:pPr>
@@ -30804,7 +31115,7 @@
           <wp:inline distT="0" distB="0" distL="0" distR="0">
             <wp:extent cx="5773810" cy="3488095"/>
             <wp:effectExtent l="19050" t="0" r="0" b="0"/>
-            <wp:docPr id="73" name="Imagem 9"/>
+            <wp:docPr id="71" name="Imagem 7"/>
             <wp:cNvGraphicFramePr>
               <a:graphicFrameLocks xmlns:a="http://schemas.openxmlformats.org/drawingml/2006/main" noChangeAspect="1"/>
             </wp:cNvGraphicFramePr>
@@ -30812,7 +31123,7 @@
               <a:graphicData uri="http://schemas.openxmlformats.org/drawingml/2006/picture">
                 <pic:pic xmlns:pic="http://schemas.openxmlformats.org/drawingml/2006/picture">
                   <pic:nvPicPr>
-                    <pic:cNvPr id="0" name="Picture 9"/>
+                    <pic:cNvPr id="0" name="Picture 7"/>
                     <pic:cNvPicPr>
                       <a:picLocks noChangeAspect="1" noChangeArrowheads="1"/>
                     </pic:cNvPicPr>
@@ -30853,7 +31164,7 @@
         <w:ind w:firstLine="709"/>
         <w:jc w:val="both"/>
       </w:pPr>
-      <w:bookmarkStart w:id="179" w:name="_Toc278285494"/>
+      <w:bookmarkStart w:id="175" w:name="_Toc278285492"/>
       <w:r>
         <w:t xml:space="preserve">Figura </w:t>
       </w:r>
@@ -30862,7 +31173,7 @@
           <w:rPr>
             <w:noProof/>
           </w:rPr>
-          <w:t>33</w:t>
+          <w:t>31</w:t>
         </w:r>
       </w:fldSimple>
       <w:r>
@@ -30878,7 +31189,7 @@
         <w:fldChar w:fldCharType="begin"/>
       </w:r>
       <w:r>
-        <w:instrText xml:space="preserve"> REF _Ref276995919 \h </w:instrText>
+        <w:instrText xml:space="preserve"> REF _Ref269079957 \h </w:instrText>
       </w:r>
       <w:r>
         <w:fldChar w:fldCharType="separate"/>
@@ -30890,7 +31201,7 @@
         <w:rPr>
           <w:noProof/>
         </w:rPr>
-        <w:t>56</w:t>
+        <w:t>52</w:t>
       </w:r>
       <w:r>
         <w:fldChar w:fldCharType="end"/>
@@ -30898,7 +31209,7 @@
       <w:r>
         <w:t>.</w:t>
       </w:r>
-      <w:bookmarkEnd w:id="179"/>
+      <w:bookmarkEnd w:id="175"/>
     </w:p>
     <w:p>
       <w:r>
@@ -30908,7 +31219,7 @@
         <w:fldChar w:fldCharType="begin"/>
       </w:r>
       <w:r>
-        <w:instrText xml:space="preserve"> REF _Ref269080225 \h </w:instrText>
+        <w:instrText xml:space="preserve"> REF _Ref277002053 \h </w:instrText>
       </w:r>
       <w:r>
         <w:fldChar w:fldCharType="separate"/>
@@ -30920,7 +31231,7 @@
         <w:rPr>
           <w:noProof/>
         </w:rPr>
-        <w:t>57</w:t>
+        <w:t>53</w:t>
       </w:r>
       <w:r>
         <w:fldChar w:fldCharType="end"/>
@@ -30932,34 +31243,10 @@
         <w:t>(Anexo A), a</w:t>
       </w:r>
       <w:r>
-        <w:t xml:space="preserve"> nona imagem de teste possui um histograma com diversas lacunas, o que torna o algoritmo bastante lento, perdendo bastante tempo procurando o </w:t>
-      </w:r>
-      <w:r>
-        <w:rPr>
-          <w:i/>
-        </w:rPr>
-        <w:t>pixel</w:t>
-      </w:r>
-      <w:r>
-        <w:t xml:space="preserve"> mais próximo representável. Na verdade, devido ao fato de que, na faixa entre 0 e 255, apenas 64 valores estão presentes, o algoritmo passa mais tempo procurando outros </w:t>
-      </w:r>
-      <w:r>
-        <w:rPr>
-          <w:i/>
-        </w:rPr>
-        <w:t>pixels</w:t>
-      </w:r>
-      <w:r>
-        <w:t xml:space="preserve"> para representar um </w:t>
-      </w:r>
-      <w:r>
-        <w:rPr>
-          <w:i/>
-        </w:rPr>
-        <w:t>pixel</w:t>
-      </w:r>
-      <w:r>
-        <w:t xml:space="preserve"> faltante, e o algoritmo otimizado mostra bom resultados pois melhora essa busca. </w:t>
+        <w:t xml:space="preserve"> imagem sétima imagem de teste, assim como a primeira imagem de teste, possui valores em quase toda a faixa entre os valores 0 e 255, logo os ganhos no tempo de encriptação e de aumento da entropia são baixos.</w:t>
+      </w:r>
+      <w:r>
+        <w:t xml:space="preserve"> Para essa imagem, os resultados são semelhantes aos resultados da primeira imagem.</w:t>
       </w:r>
     </w:p>
     <w:p>
@@ -30967,28 +31254,28 @@
         <w:t>Para esse teste, o algoritmo otimizado apresentou</w:t>
       </w:r>
       <w:r>
-        <w:t>, em média, cerca de 48</w:t>
-      </w:r>
-      <w:r>
-        <w:t>% de diminuição no tempo de encriptação e 10% de aumento da entropia.</w:t>
+        <w:t>, em média,</w:t>
+      </w:r>
+      <w:r>
+        <w:t xml:space="preserve"> cerc</w:t>
+      </w:r>
+      <w:r>
+        <w:t>a de 2</w:t>
+      </w:r>
+      <w:r>
+        <w:t>% de diminuição no tempo de encriptação e 1% de aumento da entropia.</w:t>
       </w:r>
     </w:p>
     <w:p>
       <w:pPr>
         <w:pStyle w:val="Ttulo3"/>
       </w:pPr>
-      <w:bookmarkStart w:id="180" w:name="_Toc278285986"/>
+      <w:bookmarkStart w:id="176" w:name="_Toc278285984"/>
       <w:r>
         <w:lastRenderedPageBreak/>
-        <w:t>5.1.1</w:t>
-      </w:r>
-      <w:r>
-        <w:t>0</w:t>
-      </w:r>
-      <w:r>
-        <w:t xml:space="preserve"> Imagem de Teste 10: zelda.pgm</w:t>
-      </w:r>
-      <w:bookmarkEnd w:id="180"/>
+        <w:t>5.1.8 Imagem de Teste 8: peppers.pgm</w:t>
+      </w:r>
+      <w:bookmarkEnd w:id="176"/>
     </w:p>
     <w:p>
       <w:pPr>
@@ -31002,7 +31289,7 @@
           <wp:inline distT="0" distB="0" distL="0" distR="0">
             <wp:extent cx="5773810" cy="3488095"/>
             <wp:effectExtent l="19050" t="0" r="0" b="0"/>
-            <wp:docPr id="74" name="Imagem 10"/>
+            <wp:docPr id="72" name="Imagem 8"/>
             <wp:cNvGraphicFramePr>
               <a:graphicFrameLocks xmlns:a="http://schemas.openxmlformats.org/drawingml/2006/main" noChangeAspect="1"/>
             </wp:cNvGraphicFramePr>
@@ -31010,7 +31297,7 @@
               <a:graphicData uri="http://schemas.openxmlformats.org/drawingml/2006/picture">
                 <pic:pic xmlns:pic="http://schemas.openxmlformats.org/drawingml/2006/picture">
                   <pic:nvPicPr>
-                    <pic:cNvPr id="0" name="Picture 10"/>
+                    <pic:cNvPr id="0" name="Picture 8"/>
                     <pic:cNvPicPr>
                       <a:picLocks noChangeAspect="1" noChangeArrowheads="1"/>
                     </pic:cNvPicPr>
@@ -31051,6 +31338,382 @@
         <w:ind w:firstLine="709"/>
         <w:jc w:val="both"/>
       </w:pPr>
+      <w:bookmarkStart w:id="177" w:name="_Toc278285493"/>
+      <w:r>
+        <w:t xml:space="preserve">Figura </w:t>
+      </w:r>
+      <w:fldSimple w:instr=" SEQ Figura \* ARABIC ">
+        <w:r>
+          <w:rPr>
+            <w:noProof/>
+          </w:rPr>
+          <w:t>32</w:t>
+        </w:r>
+      </w:fldSimple>
+      <w:r>
+        <w:t xml:space="preserve">: </w:t>
+      </w:r>
+      <w:r>
+        <w:t>Resultados obtidos a partir</w:t>
+      </w:r>
+      <w:r>
+        <w:t xml:space="preserve"> da </w:t>
+      </w:r>
+      <w:r>
+        <w:fldChar w:fldCharType="begin"/>
+      </w:r>
+      <w:r>
+        <w:instrText xml:space="preserve"> REF _Ref269080126 \h </w:instrText>
+      </w:r>
+      <w:r>
+        <w:fldChar w:fldCharType="separate"/>
+      </w:r>
+      <w:r>
+        <w:t xml:space="preserve">Figura </w:t>
+      </w:r>
+      <w:r>
+        <w:rPr>
+          <w:noProof/>
+        </w:rPr>
+        <w:t>54</w:t>
+      </w:r>
+      <w:r>
+        <w:fldChar w:fldCharType="end"/>
+      </w:r>
+      <w:r>
+        <w:t>.</w:t>
+      </w:r>
+      <w:bookmarkEnd w:id="177"/>
+    </w:p>
+    <w:p>
+      <w:r>
+        <w:t xml:space="preserve">Como pode ser visto na </w:t>
+      </w:r>
+      <w:r>
+        <w:fldChar w:fldCharType="begin"/>
+      </w:r>
+      <w:r>
+        <w:instrText xml:space="preserve"> REF _Ref277002067 \h </w:instrText>
+      </w:r>
+      <w:r>
+        <w:fldChar w:fldCharType="separate"/>
+      </w:r>
+      <w:r>
+        <w:t xml:space="preserve">Figura </w:t>
+      </w:r>
+      <w:r>
+        <w:rPr>
+          <w:noProof/>
+        </w:rPr>
+        <w:t>55</w:t>
+      </w:r>
+      <w:r>
+        <w:fldChar w:fldCharType="end"/>
+      </w:r>
+      <w:r>
+        <w:t xml:space="preserve"> </w:t>
+      </w:r>
+      <w:r>
+        <w:t>(Anexo A), a</w:t>
+      </w:r>
+      <w:r>
+        <w:t xml:space="preserve"> oitava imagem de teste, assim como a imagem anterior, possui valores em quase toda a faixa entre 0 e 255. Apesar dos resultados mostrarem um</w:t>
+      </w:r>
+      <w:r>
+        <w:t>a diminuição significativa no tempo de encriptação (33%), o tempo médio de diminuição é pequeno, cerca de 1s.</w:t>
+      </w:r>
+      <w:r>
+        <w:t xml:space="preserve"> </w:t>
+      </w:r>
+    </w:p>
+    <w:p>
+      <w:r>
+        <w:t>Para esse teste, o algoritmo</w:t>
+      </w:r>
+      <w:r>
+        <w:t xml:space="preserve"> otimizado apresentou, em média, cerca de 3</w:t>
+      </w:r>
+      <w:r>
+        <w:t>3% de diminui</w:t>
+      </w:r>
+      <w:r>
+        <w:t>ção no tempo de encriptação e 5</w:t>
+      </w:r>
+      <w:r>
+        <w:t>% de aumento da entropia.</w:t>
+      </w:r>
+    </w:p>
+    <w:p/>
+    <w:p>
+      <w:pPr>
+        <w:pStyle w:val="Ttulo3"/>
+      </w:pPr>
+      <w:bookmarkStart w:id="178" w:name="_Toc278285985"/>
+      <w:r>
+        <w:lastRenderedPageBreak/>
+        <w:t>5.1.9 Imagem de Teste 9: pp1209.pgm</w:t>
+      </w:r>
+      <w:bookmarkEnd w:id="178"/>
+    </w:p>
+    <w:p>
+      <w:pPr>
+        <w:ind w:firstLine="0"/>
+      </w:pPr>
+      <w:r>
+        <w:rPr>
+          <w:noProof/>
+        </w:rPr>
+        <w:drawing>
+          <wp:inline distT="0" distB="0" distL="0" distR="0">
+            <wp:extent cx="5773810" cy="3488095"/>
+            <wp:effectExtent l="19050" t="0" r="0" b="0"/>
+            <wp:docPr id="73" name="Imagem 9"/>
+            <wp:cNvGraphicFramePr>
+              <a:graphicFrameLocks xmlns:a="http://schemas.openxmlformats.org/drawingml/2006/main" noChangeAspect="1"/>
+            </wp:cNvGraphicFramePr>
+            <a:graphic xmlns:a="http://schemas.openxmlformats.org/drawingml/2006/main">
+              <a:graphicData uri="http://schemas.openxmlformats.org/drawingml/2006/picture">
+                <pic:pic xmlns:pic="http://schemas.openxmlformats.org/drawingml/2006/picture">
+                  <pic:nvPicPr>
+                    <pic:cNvPr id="0" name="Picture 9"/>
+                    <pic:cNvPicPr>
+                      <a:picLocks noChangeAspect="1" noChangeArrowheads="1"/>
+                    </pic:cNvPicPr>
+                  </pic:nvPicPr>
+                  <pic:blipFill>
+                    <a:blip r:embed="rId47" cstate="print"/>
+                    <a:srcRect/>
+                    <a:stretch>
+                      <a:fillRect/>
+                    </a:stretch>
+                  </pic:blipFill>
+                  <pic:spPr bwMode="auto">
+                    <a:xfrm>
+                      <a:off x="0" y="0"/>
+                      <a:ext cx="5773810" cy="3488095"/>
+                    </a:xfrm>
+                    <a:prstGeom prst="rect">
+                      <a:avLst/>
+                    </a:prstGeom>
+                    <a:noFill/>
+                    <a:ln w="9525">
+                      <a:noFill/>
+                      <a:miter lim="800000"/>
+                      <a:headEnd/>
+                      <a:tailEnd/>
+                    </a:ln>
+                  </pic:spPr>
+                </pic:pic>
+              </a:graphicData>
+            </a:graphic>
+          </wp:inline>
+        </w:drawing>
+      </w:r>
+    </w:p>
+    <w:p>
+      <w:pPr>
+        <w:pStyle w:val="Legenda"/>
+        <w:ind w:firstLine="709"/>
+        <w:jc w:val="both"/>
+      </w:pPr>
+      <w:bookmarkStart w:id="179" w:name="_Toc278285494"/>
+      <w:r>
+        <w:t xml:space="preserve">Figura </w:t>
+      </w:r>
+      <w:fldSimple w:instr=" SEQ Figura \* ARABIC ">
+        <w:r>
+          <w:rPr>
+            <w:noProof/>
+          </w:rPr>
+          <w:t>33</w:t>
+        </w:r>
+      </w:fldSimple>
+      <w:r>
+        <w:t xml:space="preserve">: </w:t>
+      </w:r>
+      <w:r>
+        <w:t>Resultados obtidos a partir</w:t>
+      </w:r>
+      <w:r>
+        <w:t xml:space="preserve"> da </w:t>
+      </w:r>
+      <w:r>
+        <w:fldChar w:fldCharType="begin"/>
+      </w:r>
+      <w:r>
+        <w:instrText xml:space="preserve"> REF _Ref276995919 \h </w:instrText>
+      </w:r>
+      <w:r>
+        <w:fldChar w:fldCharType="separate"/>
+      </w:r>
+      <w:r>
+        <w:t xml:space="preserve">Figura </w:t>
+      </w:r>
+      <w:r>
+        <w:rPr>
+          <w:noProof/>
+        </w:rPr>
+        <w:t>56</w:t>
+      </w:r>
+      <w:r>
+        <w:fldChar w:fldCharType="end"/>
+      </w:r>
+      <w:r>
+        <w:t>.</w:t>
+      </w:r>
+      <w:bookmarkEnd w:id="179"/>
+    </w:p>
+    <w:p>
+      <w:r>
+        <w:t xml:space="preserve">Como pode ser visto na </w:t>
+      </w:r>
+      <w:r>
+        <w:fldChar w:fldCharType="begin"/>
+      </w:r>
+      <w:r>
+        <w:instrText xml:space="preserve"> REF _Ref269080225 \h </w:instrText>
+      </w:r>
+      <w:r>
+        <w:fldChar w:fldCharType="separate"/>
+      </w:r>
+      <w:r>
+        <w:t xml:space="preserve">Figura </w:t>
+      </w:r>
+      <w:r>
+        <w:rPr>
+          <w:noProof/>
+        </w:rPr>
+        <w:t>57</w:t>
+      </w:r>
+      <w:r>
+        <w:fldChar w:fldCharType="end"/>
+      </w:r>
+      <w:r>
+        <w:t xml:space="preserve"> </w:t>
+      </w:r>
+      <w:r>
+        <w:t>(Anexo A), a</w:t>
+      </w:r>
+      <w:r>
+        <w:t xml:space="preserve"> nona imagem de teste possui um histograma com diversas lacunas, o que torna o algoritmo bastante lento, perdendo bastante tempo procurando o </w:t>
+      </w:r>
+      <w:r>
+        <w:rPr>
+          <w:i/>
+        </w:rPr>
+        <w:t>pixel</w:t>
+      </w:r>
+      <w:r>
+        <w:t xml:space="preserve"> mais próximo representável. Na verdade, devido ao fato de que, na faixa entre 0 e 255, apenas 64 valores estão presentes, o algoritmo passa mais tempo procurando outros </w:t>
+      </w:r>
+      <w:r>
+        <w:rPr>
+          <w:i/>
+        </w:rPr>
+        <w:t>pixels</w:t>
+      </w:r>
+      <w:r>
+        <w:t xml:space="preserve"> para representar um </w:t>
+      </w:r>
+      <w:r>
+        <w:rPr>
+          <w:i/>
+        </w:rPr>
+        <w:t>pixel</w:t>
+      </w:r>
+      <w:r>
+        <w:t xml:space="preserve"> faltante, e o algoritmo otimizado mostra bom resultados pois melhora essa busca. </w:t>
+      </w:r>
+    </w:p>
+    <w:p>
+      <w:r>
+        <w:t>Para esse teste, o algoritmo otimizado apresentou</w:t>
+      </w:r>
+      <w:r>
+        <w:t>, em média, cerca de 48</w:t>
+      </w:r>
+      <w:r>
+        <w:t>% de diminuição no tempo de encriptação e 10% de aumento da entropia.</w:t>
+      </w:r>
+    </w:p>
+    <w:p>
+      <w:pPr>
+        <w:pStyle w:val="Ttulo3"/>
+      </w:pPr>
+      <w:bookmarkStart w:id="180" w:name="_Toc278285986"/>
+      <w:r>
+        <w:lastRenderedPageBreak/>
+        <w:t>5.1.1</w:t>
+      </w:r>
+      <w:r>
+        <w:t>0</w:t>
+      </w:r>
+      <w:r>
+        <w:t xml:space="preserve"> Imagem de Teste 10: zelda.pgm</w:t>
+      </w:r>
+      <w:bookmarkEnd w:id="180"/>
+    </w:p>
+    <w:p>
+      <w:pPr>
+        <w:ind w:firstLine="0"/>
+      </w:pPr>
+      <w:r>
+        <w:rPr>
+          <w:noProof/>
+        </w:rPr>
+        <w:drawing>
+          <wp:inline distT="0" distB="0" distL="0" distR="0">
+            <wp:extent cx="5773810" cy="3488095"/>
+            <wp:effectExtent l="19050" t="0" r="0" b="0"/>
+            <wp:docPr id="74" name="Imagem 10"/>
+            <wp:cNvGraphicFramePr>
+              <a:graphicFrameLocks xmlns:a="http://schemas.openxmlformats.org/drawingml/2006/main" noChangeAspect="1"/>
+            </wp:cNvGraphicFramePr>
+            <a:graphic xmlns:a="http://schemas.openxmlformats.org/drawingml/2006/main">
+              <a:graphicData uri="http://schemas.openxmlformats.org/drawingml/2006/picture">
+                <pic:pic xmlns:pic="http://schemas.openxmlformats.org/drawingml/2006/picture">
+                  <pic:nvPicPr>
+                    <pic:cNvPr id="0" name="Picture 10"/>
+                    <pic:cNvPicPr>
+                      <a:picLocks noChangeAspect="1" noChangeArrowheads="1"/>
+                    </pic:cNvPicPr>
+                  </pic:nvPicPr>
+                  <pic:blipFill>
+                    <a:blip r:embed="rId48" cstate="print"/>
+                    <a:srcRect/>
+                    <a:stretch>
+                      <a:fillRect/>
+                    </a:stretch>
+                  </pic:blipFill>
+                  <pic:spPr bwMode="auto">
+                    <a:xfrm>
+                      <a:off x="0" y="0"/>
+                      <a:ext cx="5773810" cy="3488095"/>
+                    </a:xfrm>
+                    <a:prstGeom prst="rect">
+                      <a:avLst/>
+                    </a:prstGeom>
+                    <a:noFill/>
+                    <a:ln w="9525">
+                      <a:noFill/>
+                      <a:miter lim="800000"/>
+                      <a:headEnd/>
+                      <a:tailEnd/>
+                    </a:ln>
+                  </pic:spPr>
+                </pic:pic>
+              </a:graphicData>
+            </a:graphic>
+          </wp:inline>
+        </w:drawing>
+      </w:r>
+    </w:p>
+    <w:p>
+      <w:pPr>
+        <w:pStyle w:val="Legenda"/>
+        <w:ind w:firstLine="709"/>
+        <w:jc w:val="both"/>
+      </w:pPr>
       <w:bookmarkStart w:id="181" w:name="_Toc278285495"/>
       <w:r>
         <w:t xml:space="preserve">Figura </w:t>
@@ -31264,7 +31927,7 @@
                     </pic:cNvPicPr>
                   </pic:nvPicPr>
                   <pic:blipFill>
-                    <a:blip r:embed="rId47" cstate="print"/>
+                    <a:blip r:embed="rId49" cstate="print"/>
                     <a:srcRect/>
                     <a:stretch>
                       <a:fillRect/>
@@ -32373,7 +33036,7 @@
                     </pic:cNvPicPr>
                   </pic:nvPicPr>
                   <pic:blipFill>
-                    <a:blip r:embed="rId48" cstate="print"/>
+                    <a:blip r:embed="rId50" cstate="print"/>
                     <a:srcRect/>
                     <a:stretch>
                       <a:fillRect/>
@@ -32489,7 +33152,7 @@
                     </pic:cNvPicPr>
                   </pic:nvPicPr>
                   <pic:blipFill>
-                    <a:blip r:embed="rId49" cstate="print"/>
+                    <a:blip r:embed="rId51" cstate="print"/>
                     <a:srcRect/>
                     <a:stretch>
                       <a:fillRect/>
@@ -35071,7 +35734,7 @@
                     </pic:cNvPicPr>
                   </pic:nvPicPr>
                   <pic:blipFill>
-                    <a:blip r:embed="rId50" cstate="print"/>
+                    <a:blip r:embed="rId52" cstate="print"/>
                     <a:srcRect/>
                     <a:stretch>
                       <a:fillRect/>
@@ -35217,7 +35880,7 @@
                     </pic:cNvPicPr>
                   </pic:nvPicPr>
                   <pic:blipFill>
-                    <a:blip r:embed="rId51" cstate="print"/>
+                    <a:blip r:embed="rId53" cstate="print"/>
                     <a:srcRect t="4505"/>
                     <a:stretch>
                       <a:fillRect/>
@@ -35390,7 +36053,7 @@
                     </pic:cNvPicPr>
                   </pic:nvPicPr>
                   <pic:blipFill>
-                    <a:blip r:embed="rId52" cstate="print"/>
+                    <a:blip r:embed="rId54" cstate="print"/>
                     <a:srcRect l="11891" t="4948" r="12001" b="9485"/>
                     <a:stretch>
                       <a:fillRect/>
@@ -35473,7 +36136,7 @@
                     </pic:cNvPicPr>
                   </pic:nvPicPr>
                   <pic:blipFill>
-                    <a:blip r:embed="rId53" cstate="print"/>
+                    <a:blip r:embed="rId55" cstate="print"/>
                     <a:srcRect/>
                     <a:stretch>
                       <a:fillRect/>
@@ -35558,7 +36221,7 @@
                     </pic:cNvPicPr>
                   </pic:nvPicPr>
                   <pic:blipFill>
-                    <a:blip r:embed="rId54" cstate="print"/>
+                    <a:blip r:embed="rId56" cstate="print"/>
                     <a:srcRect l="9155" t="4380" r="9231" b="8516"/>
                     <a:stretch>
                       <a:fillRect/>
@@ -35641,7 +36304,7 @@
                     </pic:cNvPicPr>
                   </pic:nvPicPr>
                   <pic:blipFill>
-                    <a:blip r:embed="rId55" cstate="print"/>
+                    <a:blip r:embed="rId57" cstate="print"/>
                     <a:srcRect/>
                     <a:stretch>
                       <a:fillRect/>
@@ -35725,7 +36388,7 @@
                     </pic:cNvPicPr>
                   </pic:nvPicPr>
                   <pic:blipFill>
-                    <a:blip r:embed="rId56" cstate="print"/>
+                    <a:blip r:embed="rId58" cstate="print"/>
                     <a:srcRect l="11891" t="4742" r="12001" b="9278"/>
                     <a:stretch>
                       <a:fillRect/>
@@ -35809,7 +36472,7 @@
                     </pic:cNvPicPr>
                   </pic:nvPicPr>
                   <pic:blipFill>
-                    <a:blip r:embed="rId57" cstate="print"/>
+                    <a:blip r:embed="rId59" cstate="print"/>
                     <a:srcRect/>
                     <a:stretch>
                       <a:fillRect/>
@@ -35895,7 +36558,7 @@
                     </pic:cNvPicPr>
                   </pic:nvPicPr>
                   <pic:blipFill>
-                    <a:blip r:embed="rId58" cstate="print"/>
+                    <a:blip r:embed="rId60" cstate="print"/>
                     <a:srcRect l="13675" t="5591" r="13793" b="10968"/>
                     <a:stretch>
                       <a:fillRect/>
@@ -35982,182 +36645,6 @@
                 <pic:pic xmlns:pic="http://schemas.openxmlformats.org/drawingml/2006/picture">
                   <pic:nvPicPr>
                     <pic:cNvPr id="0" name="Picture 43"/>
-                    <pic:cNvPicPr>
-                      <a:picLocks noChangeAspect="1" noChangeArrowheads="1"/>
-                    </pic:cNvPicPr>
-                  </pic:nvPicPr>
-                  <pic:blipFill>
-                    <a:blip r:embed="rId59" cstate="print"/>
-                    <a:srcRect/>
-                    <a:stretch>
-                      <a:fillRect/>
-                    </a:stretch>
-                  </pic:blipFill>
-                  <pic:spPr bwMode="auto">
-                    <a:xfrm>
-                      <a:off x="0" y="0"/>
-                      <a:ext cx="5331460" cy="3995420"/>
-                    </a:xfrm>
-                    <a:prstGeom prst="rect">
-                      <a:avLst/>
-                    </a:prstGeom>
-                    <a:noFill/>
-                    <a:ln w="9525">
-                      <a:noFill/>
-                      <a:miter lim="800000"/>
-                      <a:headEnd/>
-                      <a:tailEnd/>
-                    </a:ln>
-                  </pic:spPr>
-                </pic:pic>
-              </a:graphicData>
-            </a:graphic>
-          </wp:inline>
-        </w:drawing>
-      </w:r>
-    </w:p>
-    <w:p>
-      <w:pPr>
-        <w:pStyle w:val="Legenda"/>
-        <w:ind w:firstLine="709"/>
-        <w:jc w:val="both"/>
-      </w:pPr>
-      <w:bookmarkStart w:id="232" w:name="_Ref269079375"/>
-      <w:bookmarkStart w:id="233" w:name="_Toc269677990"/>
-      <w:bookmarkStart w:id="234" w:name="_Toc278285508"/>
-      <w:r>
-        <w:t xml:space="preserve">Figura </w:t>
-      </w:r>
-      <w:fldSimple w:instr=" SEQ Figura \* ARABIC ">
-        <w:r>
-          <w:rPr>
-            <w:noProof/>
-          </w:rPr>
-          <w:t>47</w:t>
-        </w:r>
-      </w:fldSimple>
-      <w:bookmarkEnd w:id="232"/>
-      <w:r>
-        <w:t>: Histograma da imagem D108.pgm</w:t>
-      </w:r>
-      <w:bookmarkEnd w:id="233"/>
-      <w:bookmarkEnd w:id="234"/>
-    </w:p>
-    <w:p>
-      <w:pPr>
-        <w:ind w:firstLine="0"/>
-        <w:jc w:val="center"/>
-      </w:pPr>
-      <w:r>
-        <w:rPr>
-          <w:noProof/>
-        </w:rPr>
-        <w:lastRenderedPageBreak/>
-        <w:drawing>
-          <wp:inline distT="0" distB="0" distL="0" distR="0">
-            <wp:extent cx="4163688" cy="4149970"/>
-            <wp:effectExtent l="19050" t="0" r="8262" b="0"/>
-            <wp:docPr id="34" name="Imagem 13"/>
-            <wp:cNvGraphicFramePr>
-              <a:graphicFrameLocks xmlns:a="http://schemas.openxmlformats.org/drawingml/2006/main" noChangeAspect="1"/>
-            </wp:cNvGraphicFramePr>
-            <a:graphic xmlns:a="http://schemas.openxmlformats.org/drawingml/2006/main">
-              <a:graphicData uri="http://schemas.openxmlformats.org/drawingml/2006/picture">
-                <pic:pic xmlns:pic="http://schemas.openxmlformats.org/drawingml/2006/picture">
-                  <pic:nvPicPr>
-                    <pic:cNvPr id="0" name="Picture 13"/>
-                    <pic:cNvPicPr>
-                      <a:picLocks noChangeAspect="1" noChangeArrowheads="1"/>
-                    </pic:cNvPicPr>
-                  </pic:nvPicPr>
-                  <pic:blipFill>
-                    <a:blip r:embed="rId60" cstate="print"/>
-                    <a:srcRect l="11891" t="4948" r="12001" b="9278"/>
-                    <a:stretch>
-                      <a:fillRect/>
-                    </a:stretch>
-                  </pic:blipFill>
-                  <pic:spPr bwMode="auto">
-                    <a:xfrm>
-                      <a:off x="0" y="0"/>
-                      <a:ext cx="4166175" cy="4152449"/>
-                    </a:xfrm>
-                    <a:prstGeom prst="rect">
-                      <a:avLst/>
-                    </a:prstGeom>
-                    <a:noFill/>
-                    <a:ln w="9525">
-                      <a:noFill/>
-                      <a:miter lim="800000"/>
-                      <a:headEnd/>
-                      <a:tailEnd/>
-                    </a:ln>
-                  </pic:spPr>
-                </pic:pic>
-              </a:graphicData>
-            </a:graphic>
-          </wp:inline>
-        </w:drawing>
-      </w:r>
-    </w:p>
-    <w:p>
-      <w:pPr>
-        <w:pStyle w:val="Legenda"/>
-        <w:ind w:firstLine="709"/>
-        <w:jc w:val="both"/>
-      </w:pPr>
-      <w:bookmarkStart w:id="235" w:name="_Ref269079719"/>
-      <w:bookmarkStart w:id="236" w:name="_Toc269677991"/>
-      <w:bookmarkStart w:id="237" w:name="_Toc278285509"/>
-      <w:r>
-        <w:t xml:space="preserve">Figura </w:t>
-      </w:r>
-      <w:fldSimple w:instr=" SEQ Figura \* ARABIC ">
-        <w:r>
-          <w:rPr>
-            <w:noProof/>
-          </w:rPr>
-          <w:t>48</w:t>
-        </w:r>
-      </w:fldSimple>
-      <w:bookmarkEnd w:id="235"/>
-      <w:r>
-        <w:t>: Quinta</w:t>
-      </w:r>
-      <w:r>
-        <w:t xml:space="preserve"> imagem-chave uti</w:t>
-      </w:r>
-      <w:r>
-        <w:t>lizada nos experimentos. (f16</w:t>
-      </w:r>
-      <w:r>
-        <w:t>.pgm)</w:t>
-      </w:r>
-      <w:bookmarkEnd w:id="236"/>
-      <w:bookmarkEnd w:id="237"/>
-    </w:p>
-    <w:p>
-      <w:pPr>
-        <w:ind w:firstLine="0"/>
-        <w:jc w:val="center"/>
-      </w:pPr>
-      <w:r>
-        <w:rPr>
-          <w:noProof/>
-        </w:rPr>
-        <w:drawing>
-          <wp:inline distT="0" distB="0" distL="0" distR="0">
-            <wp:extent cx="5331460" cy="3995420"/>
-            <wp:effectExtent l="19050" t="0" r="2540" b="0"/>
-            <wp:docPr id="46" name="Imagem 46"/>
-            <wp:cNvGraphicFramePr>
-              <a:graphicFrameLocks xmlns:a="http://schemas.openxmlformats.org/drawingml/2006/main" noChangeAspect="1"/>
-            </wp:cNvGraphicFramePr>
-            <a:graphic xmlns:a="http://schemas.openxmlformats.org/drawingml/2006/main">
-              <a:graphicData uri="http://schemas.openxmlformats.org/drawingml/2006/picture">
-                <pic:pic xmlns:pic="http://schemas.openxmlformats.org/drawingml/2006/picture">
-                  <pic:nvPicPr>
-                    <pic:cNvPr id="0" name="Picture 46"/>
                     <pic:cNvPicPr>
                       <a:picLocks noChangeAspect="1" noChangeArrowheads="1"/>
                     </pic:cNvPicPr>
@@ -36198,9 +36685,9 @@
         <w:ind w:firstLine="709"/>
         <w:jc w:val="both"/>
       </w:pPr>
-      <w:bookmarkStart w:id="238" w:name="_Ref277001148"/>
-      <w:bookmarkStart w:id="239" w:name="_Toc269677992"/>
-      <w:bookmarkStart w:id="240" w:name="_Toc278285510"/>
+      <w:bookmarkStart w:id="232" w:name="_Ref269079375"/>
+      <w:bookmarkStart w:id="233" w:name="_Toc269677990"/>
+      <w:bookmarkStart w:id="234" w:name="_Toc278285508"/>
       <w:r>
         <w:t xml:space="preserve">Figura </w:t>
       </w:r>
@@ -36209,15 +36696,15 @@
           <w:rPr>
             <w:noProof/>
           </w:rPr>
-          <w:t>49</w:t>
+          <w:t>47</w:t>
         </w:r>
       </w:fldSimple>
-      <w:bookmarkEnd w:id="238"/>
-      <w:r>
-        <w:t>: Histograma da imagem f16.pgm</w:t>
-      </w:r>
-      <w:bookmarkEnd w:id="239"/>
-      <w:bookmarkEnd w:id="240"/>
+      <w:bookmarkEnd w:id="232"/>
+      <w:r>
+        <w:t>: Histograma da imagem D108.pgm</w:t>
+      </w:r>
+      <w:bookmarkEnd w:id="233"/>
+      <w:bookmarkEnd w:id="234"/>
     </w:p>
     <w:p>
       <w:pPr>
@@ -36231,9 +36718,9 @@
         <w:lastRenderedPageBreak/>
         <w:drawing>
           <wp:inline distT="0" distB="0" distL="0" distR="0">
-            <wp:extent cx="4710606" cy="3762703"/>
-            <wp:effectExtent l="19050" t="0" r="0" b="0"/>
-            <wp:docPr id="35" name="Imagem 16"/>
+            <wp:extent cx="4163688" cy="4149970"/>
+            <wp:effectExtent l="19050" t="0" r="8262" b="0"/>
+            <wp:docPr id="34" name="Imagem 13"/>
             <wp:cNvGraphicFramePr>
               <a:graphicFrameLocks xmlns:a="http://schemas.openxmlformats.org/drawingml/2006/main" noChangeAspect="1"/>
             </wp:cNvGraphicFramePr>
@@ -36241,14 +36728,14 @@
               <a:graphicData uri="http://schemas.openxmlformats.org/drawingml/2006/picture">
                 <pic:pic xmlns:pic="http://schemas.openxmlformats.org/drawingml/2006/picture">
                   <pic:nvPicPr>
-                    <pic:cNvPr id="0" name="Picture 16"/>
+                    <pic:cNvPr id="0" name="Picture 13"/>
                     <pic:cNvPicPr>
                       <a:picLocks noChangeAspect="1" noChangeArrowheads="1"/>
                     </pic:cNvPicPr>
                   </pic:nvPicPr>
                   <pic:blipFill>
                     <a:blip r:embed="rId62" cstate="print"/>
-                    <a:srcRect l="8973" t="4380" r="9300" b="8516"/>
+                    <a:srcRect l="11891" t="4948" r="12001" b="9278"/>
                     <a:stretch>
                       <a:fillRect/>
                     </a:stretch>
@@ -36256,7 +36743,7 @@
                   <pic:spPr bwMode="auto">
                     <a:xfrm>
                       <a:off x="0" y="0"/>
-                      <a:ext cx="4710606" cy="3762703"/>
+                      <a:ext cx="4166175" cy="4152449"/>
                     </a:xfrm>
                     <a:prstGeom prst="rect">
                       <a:avLst/>
@@ -36282,9 +36769,9 @@
         <w:ind w:firstLine="709"/>
         <w:jc w:val="both"/>
       </w:pPr>
-      <w:bookmarkStart w:id="241" w:name="_Ref269079735"/>
-      <w:bookmarkStart w:id="242" w:name="_Toc269677993"/>
-      <w:bookmarkStart w:id="243" w:name="_Toc278285511"/>
+      <w:bookmarkStart w:id="235" w:name="_Ref269079719"/>
+      <w:bookmarkStart w:id="236" w:name="_Toc269677991"/>
+      <w:bookmarkStart w:id="237" w:name="_Toc278285509"/>
       <w:r>
         <w:t xml:space="preserve">Figura </w:t>
       </w:r>
@@ -36293,24 +36780,24 @@
           <w:rPr>
             <w:noProof/>
           </w:rPr>
-          <w:t>50</w:t>
+          <w:t>48</w:t>
         </w:r>
       </w:fldSimple>
-      <w:bookmarkEnd w:id="241"/>
-      <w:r>
-        <w:t>: Sexta</w:t>
+      <w:bookmarkEnd w:id="235"/>
+      <w:r>
+        <w:t>: Quinta</w:t>
       </w:r>
       <w:r>
         <w:t xml:space="preserve"> imagem-chave uti</w:t>
       </w:r>
       <w:r>
-        <w:t>lizada nos experimentos. (girl</w:t>
+        <w:t>lizada nos experimentos. (f16</w:t>
       </w:r>
       <w:r>
         <w:t>.pgm)</w:t>
       </w:r>
-      <w:bookmarkEnd w:id="242"/>
-      <w:bookmarkEnd w:id="243"/>
+      <w:bookmarkEnd w:id="236"/>
+      <w:bookmarkEnd w:id="237"/>
     </w:p>
     <w:p>
       <w:pPr>
@@ -36325,7 +36812,7 @@
           <wp:inline distT="0" distB="0" distL="0" distR="0">
             <wp:extent cx="5331460" cy="3995420"/>
             <wp:effectExtent l="19050" t="0" r="2540" b="0"/>
-            <wp:docPr id="49" name="Imagem 49"/>
+            <wp:docPr id="46" name="Imagem 46"/>
             <wp:cNvGraphicFramePr>
               <a:graphicFrameLocks xmlns:a="http://schemas.openxmlformats.org/drawingml/2006/main" noChangeAspect="1"/>
             </wp:cNvGraphicFramePr>
@@ -36333,7 +36820,7 @@
               <a:graphicData uri="http://schemas.openxmlformats.org/drawingml/2006/picture">
                 <pic:pic xmlns:pic="http://schemas.openxmlformats.org/drawingml/2006/picture">
                   <pic:nvPicPr>
-                    <pic:cNvPr id="0" name="Picture 49"/>
+                    <pic:cNvPr id="0" name="Picture 46"/>
                     <pic:cNvPicPr>
                       <a:picLocks noChangeAspect="1" noChangeArrowheads="1"/>
                     </pic:cNvPicPr>
@@ -36374,9 +36861,9 @@
         <w:ind w:firstLine="709"/>
         <w:jc w:val="both"/>
       </w:pPr>
-      <w:bookmarkStart w:id="244" w:name="_Ref277002038"/>
-      <w:bookmarkStart w:id="245" w:name="_Toc269677994"/>
-      <w:bookmarkStart w:id="246" w:name="_Toc278285512"/>
+      <w:bookmarkStart w:id="238" w:name="_Ref277001148"/>
+      <w:bookmarkStart w:id="239" w:name="_Toc269677992"/>
+      <w:bookmarkStart w:id="240" w:name="_Toc278285510"/>
       <w:r>
         <w:t xml:space="preserve">Figura </w:t>
       </w:r>
@@ -36385,15 +36872,15 @@
           <w:rPr>
             <w:noProof/>
           </w:rPr>
-          <w:t>51</w:t>
+          <w:t>49</w:t>
         </w:r>
       </w:fldSimple>
-      <w:bookmarkEnd w:id="244"/>
-      <w:r>
-        <w:t>: Histograma da imagem girl.pgm</w:t>
-      </w:r>
-      <w:bookmarkEnd w:id="245"/>
-      <w:bookmarkEnd w:id="246"/>
+      <w:bookmarkEnd w:id="238"/>
+      <w:r>
+        <w:t>: Histograma da imagem f16.pgm</w:t>
+      </w:r>
+      <w:bookmarkEnd w:id="239"/>
+      <w:bookmarkEnd w:id="240"/>
     </w:p>
     <w:p>
       <w:pPr>
@@ -36407,9 +36894,9 @@
         <w:lastRenderedPageBreak/>
         <w:drawing>
           <wp:inline distT="0" distB="0" distL="0" distR="0">
-            <wp:extent cx="4220176" cy="4206240"/>
-            <wp:effectExtent l="19050" t="0" r="8924" b="0"/>
-            <wp:docPr id="36" name="Imagem 19"/>
+            <wp:extent cx="4710606" cy="3762703"/>
+            <wp:effectExtent l="19050" t="0" r="0" b="0"/>
+            <wp:docPr id="35" name="Imagem 16"/>
             <wp:cNvGraphicFramePr>
               <a:graphicFrameLocks xmlns:a="http://schemas.openxmlformats.org/drawingml/2006/main" noChangeAspect="1"/>
             </wp:cNvGraphicFramePr>
@@ -36417,14 +36904,14 @@
               <a:graphicData uri="http://schemas.openxmlformats.org/drawingml/2006/picture">
                 <pic:pic xmlns:pic="http://schemas.openxmlformats.org/drawingml/2006/picture">
                   <pic:nvPicPr>
-                    <pic:cNvPr id="0" name="Picture 19"/>
+                    <pic:cNvPr id="0" name="Picture 16"/>
                     <pic:cNvPicPr>
                       <a:picLocks noChangeAspect="1" noChangeArrowheads="1"/>
                     </pic:cNvPicPr>
                   </pic:nvPicPr>
                   <pic:blipFill>
                     <a:blip r:embed="rId64" cstate="print"/>
-                    <a:srcRect l="11891" t="4948" r="12183" b="9485"/>
+                    <a:srcRect l="8973" t="4380" r="9300" b="8516"/>
                     <a:stretch>
                       <a:fillRect/>
                     </a:stretch>
@@ -36432,7 +36919,7 @@
                   <pic:spPr bwMode="auto">
                     <a:xfrm>
                       <a:off x="0" y="0"/>
-                      <a:ext cx="4220958" cy="4207019"/>
+                      <a:ext cx="4710606" cy="3762703"/>
                     </a:xfrm>
                     <a:prstGeom prst="rect">
                       <a:avLst/>
@@ -36458,9 +36945,9 @@
         <w:ind w:firstLine="709"/>
         <w:jc w:val="both"/>
       </w:pPr>
-      <w:bookmarkStart w:id="247" w:name="_Ref269079957"/>
-      <w:bookmarkStart w:id="248" w:name="_Toc269677995"/>
-      <w:bookmarkStart w:id="249" w:name="_Toc278285513"/>
+      <w:bookmarkStart w:id="241" w:name="_Ref269079735"/>
+      <w:bookmarkStart w:id="242" w:name="_Toc269677993"/>
+      <w:bookmarkStart w:id="243" w:name="_Toc278285511"/>
       <w:r>
         <w:t xml:space="preserve">Figura </w:t>
       </w:r>
@@ -36469,24 +36956,24 @@
           <w:rPr>
             <w:noProof/>
           </w:rPr>
-          <w:t>52</w:t>
+          <w:t>50</w:t>
         </w:r>
       </w:fldSimple>
-      <w:bookmarkEnd w:id="247"/>
-      <w:r>
-        <w:t>: Sétima</w:t>
-      </w:r>
-      <w:r>
-        <w:t xml:space="preserve"> imagem-chave ut</w:t>
-      </w:r>
-      <w:r>
-        <w:t>ilizada nos experimentos. (lena.jpg</w:t>
-      </w:r>
-      <w:r>
-        <w:t>)</w:t>
-      </w:r>
-      <w:bookmarkEnd w:id="248"/>
-      <w:bookmarkEnd w:id="249"/>
+      <w:bookmarkEnd w:id="241"/>
+      <w:r>
+        <w:t>: Sexta</w:t>
+      </w:r>
+      <w:r>
+        <w:t xml:space="preserve"> imagem-chave uti</w:t>
+      </w:r>
+      <w:r>
+        <w:t>lizada nos experimentos. (girl</w:t>
+      </w:r>
+      <w:r>
+        <w:t>.pgm)</w:t>
+      </w:r>
+      <w:bookmarkEnd w:id="242"/>
+      <w:bookmarkEnd w:id="243"/>
     </w:p>
     <w:p>
       <w:pPr>
@@ -36501,7 +36988,7 @@
           <wp:inline distT="0" distB="0" distL="0" distR="0">
             <wp:extent cx="5331460" cy="3995420"/>
             <wp:effectExtent l="19050" t="0" r="2540" b="0"/>
-            <wp:docPr id="61" name="Imagem 61"/>
+            <wp:docPr id="49" name="Imagem 49"/>
             <wp:cNvGraphicFramePr>
               <a:graphicFrameLocks xmlns:a="http://schemas.openxmlformats.org/drawingml/2006/main" noChangeAspect="1"/>
             </wp:cNvGraphicFramePr>
@@ -36509,7 +36996,7 @@
               <a:graphicData uri="http://schemas.openxmlformats.org/drawingml/2006/picture">
                 <pic:pic xmlns:pic="http://schemas.openxmlformats.org/drawingml/2006/picture">
                   <pic:nvPicPr>
-                    <pic:cNvPr id="0" name="Picture 61"/>
+                    <pic:cNvPr id="0" name="Picture 49"/>
                     <pic:cNvPicPr>
                       <a:picLocks noChangeAspect="1" noChangeArrowheads="1"/>
                     </pic:cNvPicPr>
@@ -36550,6 +37037,182 @@
         <w:ind w:firstLine="709"/>
         <w:jc w:val="both"/>
       </w:pPr>
+      <w:bookmarkStart w:id="244" w:name="_Ref277002038"/>
+      <w:bookmarkStart w:id="245" w:name="_Toc269677994"/>
+      <w:bookmarkStart w:id="246" w:name="_Toc278285512"/>
+      <w:r>
+        <w:t xml:space="preserve">Figura </w:t>
+      </w:r>
+      <w:fldSimple w:instr=" SEQ Figura \* ARABIC ">
+        <w:r>
+          <w:rPr>
+            <w:noProof/>
+          </w:rPr>
+          <w:t>51</w:t>
+        </w:r>
+      </w:fldSimple>
+      <w:bookmarkEnd w:id="244"/>
+      <w:r>
+        <w:t>: Histograma da imagem girl.pgm</w:t>
+      </w:r>
+      <w:bookmarkEnd w:id="245"/>
+      <w:bookmarkEnd w:id="246"/>
+    </w:p>
+    <w:p>
+      <w:pPr>
+        <w:ind w:firstLine="0"/>
+        <w:jc w:val="center"/>
+      </w:pPr>
+      <w:r>
+        <w:rPr>
+          <w:noProof/>
+        </w:rPr>
+        <w:lastRenderedPageBreak/>
+        <w:drawing>
+          <wp:inline distT="0" distB="0" distL="0" distR="0">
+            <wp:extent cx="4220176" cy="4206240"/>
+            <wp:effectExtent l="19050" t="0" r="8924" b="0"/>
+            <wp:docPr id="36" name="Imagem 19"/>
+            <wp:cNvGraphicFramePr>
+              <a:graphicFrameLocks xmlns:a="http://schemas.openxmlformats.org/drawingml/2006/main" noChangeAspect="1"/>
+            </wp:cNvGraphicFramePr>
+            <a:graphic xmlns:a="http://schemas.openxmlformats.org/drawingml/2006/main">
+              <a:graphicData uri="http://schemas.openxmlformats.org/drawingml/2006/picture">
+                <pic:pic xmlns:pic="http://schemas.openxmlformats.org/drawingml/2006/picture">
+                  <pic:nvPicPr>
+                    <pic:cNvPr id="0" name="Picture 19"/>
+                    <pic:cNvPicPr>
+                      <a:picLocks noChangeAspect="1" noChangeArrowheads="1"/>
+                    </pic:cNvPicPr>
+                  </pic:nvPicPr>
+                  <pic:blipFill>
+                    <a:blip r:embed="rId66" cstate="print"/>
+                    <a:srcRect l="11891" t="4948" r="12183" b="9485"/>
+                    <a:stretch>
+                      <a:fillRect/>
+                    </a:stretch>
+                  </pic:blipFill>
+                  <pic:spPr bwMode="auto">
+                    <a:xfrm>
+                      <a:off x="0" y="0"/>
+                      <a:ext cx="4220958" cy="4207019"/>
+                    </a:xfrm>
+                    <a:prstGeom prst="rect">
+                      <a:avLst/>
+                    </a:prstGeom>
+                    <a:noFill/>
+                    <a:ln w="9525">
+                      <a:noFill/>
+                      <a:miter lim="800000"/>
+                      <a:headEnd/>
+                      <a:tailEnd/>
+                    </a:ln>
+                  </pic:spPr>
+                </pic:pic>
+              </a:graphicData>
+            </a:graphic>
+          </wp:inline>
+        </w:drawing>
+      </w:r>
+    </w:p>
+    <w:p>
+      <w:pPr>
+        <w:pStyle w:val="Legenda"/>
+        <w:ind w:firstLine="709"/>
+        <w:jc w:val="both"/>
+      </w:pPr>
+      <w:bookmarkStart w:id="247" w:name="_Ref269079957"/>
+      <w:bookmarkStart w:id="248" w:name="_Toc269677995"/>
+      <w:bookmarkStart w:id="249" w:name="_Toc278285513"/>
+      <w:r>
+        <w:t xml:space="preserve">Figura </w:t>
+      </w:r>
+      <w:fldSimple w:instr=" SEQ Figura \* ARABIC ">
+        <w:r>
+          <w:rPr>
+            <w:noProof/>
+          </w:rPr>
+          <w:t>52</w:t>
+        </w:r>
+      </w:fldSimple>
+      <w:bookmarkEnd w:id="247"/>
+      <w:r>
+        <w:t>: Sétima</w:t>
+      </w:r>
+      <w:r>
+        <w:t xml:space="preserve"> imagem-chave ut</w:t>
+      </w:r>
+      <w:r>
+        <w:t>ilizada nos experimentos. (lena.jpg</w:t>
+      </w:r>
+      <w:r>
+        <w:t>)</w:t>
+      </w:r>
+      <w:bookmarkEnd w:id="248"/>
+      <w:bookmarkEnd w:id="249"/>
+    </w:p>
+    <w:p>
+      <w:pPr>
+        <w:ind w:firstLine="0"/>
+        <w:jc w:val="center"/>
+      </w:pPr>
+      <w:r>
+        <w:rPr>
+          <w:noProof/>
+        </w:rPr>
+        <w:drawing>
+          <wp:inline distT="0" distB="0" distL="0" distR="0">
+            <wp:extent cx="5331460" cy="3995420"/>
+            <wp:effectExtent l="19050" t="0" r="2540" b="0"/>
+            <wp:docPr id="61" name="Imagem 61"/>
+            <wp:cNvGraphicFramePr>
+              <a:graphicFrameLocks xmlns:a="http://schemas.openxmlformats.org/drawingml/2006/main" noChangeAspect="1"/>
+            </wp:cNvGraphicFramePr>
+            <a:graphic xmlns:a="http://schemas.openxmlformats.org/drawingml/2006/main">
+              <a:graphicData uri="http://schemas.openxmlformats.org/drawingml/2006/picture">
+                <pic:pic xmlns:pic="http://schemas.openxmlformats.org/drawingml/2006/picture">
+                  <pic:nvPicPr>
+                    <pic:cNvPr id="0" name="Picture 61"/>
+                    <pic:cNvPicPr>
+                      <a:picLocks noChangeAspect="1" noChangeArrowheads="1"/>
+                    </pic:cNvPicPr>
+                  </pic:nvPicPr>
+                  <pic:blipFill>
+                    <a:blip r:embed="rId67" cstate="print"/>
+                    <a:srcRect/>
+                    <a:stretch>
+                      <a:fillRect/>
+                    </a:stretch>
+                  </pic:blipFill>
+                  <pic:spPr bwMode="auto">
+                    <a:xfrm>
+                      <a:off x="0" y="0"/>
+                      <a:ext cx="5331460" cy="3995420"/>
+                    </a:xfrm>
+                    <a:prstGeom prst="rect">
+                      <a:avLst/>
+                    </a:prstGeom>
+                    <a:noFill/>
+                    <a:ln w="9525">
+                      <a:noFill/>
+                      <a:miter lim="800000"/>
+                      <a:headEnd/>
+                      <a:tailEnd/>
+                    </a:ln>
+                  </pic:spPr>
+                </pic:pic>
+              </a:graphicData>
+            </a:graphic>
+          </wp:inline>
+        </w:drawing>
+      </w:r>
+    </w:p>
+    <w:p>
+      <w:pPr>
+        <w:pStyle w:val="Legenda"/>
+        <w:ind w:firstLine="709"/>
+        <w:jc w:val="both"/>
+      </w:pPr>
       <w:bookmarkStart w:id="250" w:name="_Ref277002053"/>
       <w:bookmarkStart w:id="251" w:name="_Toc269677996"/>
       <w:bookmarkStart w:id="252" w:name="_Toc278285514"/>
@@ -36599,7 +37262,7 @@
                     </pic:cNvPicPr>
                   </pic:nvPicPr>
                   <pic:blipFill>
-                    <a:blip r:embed="rId29" cstate="print"/>
+                    <a:blip r:embed="rId31" cstate="print"/>
                     <a:srcRect l="12074" t="4948" r="12013" b="9485"/>
                     <a:stretch>
                       <a:fillRect/>
@@ -36686,182 +37349,6 @@
                 <pic:pic xmlns:pic="http://schemas.openxmlformats.org/drawingml/2006/picture">
                   <pic:nvPicPr>
                     <pic:cNvPr id="0" name="Picture 52"/>
-                    <pic:cNvPicPr>
-                      <a:picLocks noChangeAspect="1" noChangeArrowheads="1"/>
-                    </pic:cNvPicPr>
-                  </pic:nvPicPr>
-                  <pic:blipFill>
-                    <a:blip r:embed="rId66" cstate="print"/>
-                    <a:srcRect/>
-                    <a:stretch>
-                      <a:fillRect/>
-                    </a:stretch>
-                  </pic:blipFill>
-                  <pic:spPr bwMode="auto">
-                    <a:xfrm>
-                      <a:off x="0" y="0"/>
-                      <a:ext cx="5331460" cy="3995420"/>
-                    </a:xfrm>
-                    <a:prstGeom prst="rect">
-                      <a:avLst/>
-                    </a:prstGeom>
-                    <a:noFill/>
-                    <a:ln w="9525">
-                      <a:noFill/>
-                      <a:miter lim="800000"/>
-                      <a:headEnd/>
-                      <a:tailEnd/>
-                    </a:ln>
-                  </pic:spPr>
-                </pic:pic>
-              </a:graphicData>
-            </a:graphic>
-          </wp:inline>
-        </w:drawing>
-      </w:r>
-    </w:p>
-    <w:p>
-      <w:pPr>
-        <w:pStyle w:val="Legenda"/>
-        <w:ind w:firstLine="709"/>
-        <w:jc w:val="both"/>
-      </w:pPr>
-      <w:bookmarkStart w:id="256" w:name="_Ref277002067"/>
-      <w:bookmarkStart w:id="257" w:name="_Toc269677998"/>
-      <w:bookmarkStart w:id="258" w:name="_Toc278285516"/>
-      <w:r>
-        <w:t xml:space="preserve">Figura </w:t>
-      </w:r>
-      <w:fldSimple w:instr=" SEQ Figura \* ARABIC ">
-        <w:r>
-          <w:rPr>
-            <w:noProof/>
-          </w:rPr>
-          <w:t>55</w:t>
-        </w:r>
-      </w:fldSimple>
-      <w:bookmarkEnd w:id="256"/>
-      <w:r>
-        <w:t>: Histograma da imagem peppers.pgm</w:t>
-      </w:r>
-      <w:bookmarkEnd w:id="257"/>
-      <w:bookmarkEnd w:id="258"/>
-    </w:p>
-    <w:p>
-      <w:pPr>
-        <w:ind w:firstLine="0"/>
-        <w:jc w:val="center"/>
-      </w:pPr>
-      <w:r>
-        <w:rPr>
-          <w:noProof/>
-        </w:rPr>
-        <w:lastRenderedPageBreak/>
-        <w:drawing>
-          <wp:inline distT="0" distB="0" distL="0" distR="0">
-            <wp:extent cx="4173122" cy="4242431"/>
-            <wp:effectExtent l="19050" t="0" r="0" b="0"/>
-            <wp:docPr id="38" name="Imagem 25"/>
-            <wp:cNvGraphicFramePr>
-              <a:graphicFrameLocks xmlns:a="http://schemas.openxmlformats.org/drawingml/2006/main" noChangeAspect="1"/>
-            </wp:cNvGraphicFramePr>
-            <a:graphic xmlns:a="http://schemas.openxmlformats.org/drawingml/2006/main">
-              <a:graphicData uri="http://schemas.openxmlformats.org/drawingml/2006/picture">
-                <pic:pic xmlns:pic="http://schemas.openxmlformats.org/drawingml/2006/picture">
-                  <pic:nvPicPr>
-                    <pic:cNvPr id="0" name="Picture 25"/>
-                    <pic:cNvPicPr>
-                      <a:picLocks noChangeAspect="1" noChangeArrowheads="1"/>
-                    </pic:cNvPicPr>
-                  </pic:nvPicPr>
-                  <pic:blipFill>
-                    <a:blip r:embed="rId67" cstate="print"/>
-                    <a:srcRect l="12621" t="4742" r="12582" b="9278"/>
-                    <a:stretch>
-                      <a:fillRect/>
-                    </a:stretch>
-                  </pic:blipFill>
-                  <pic:spPr bwMode="auto">
-                    <a:xfrm>
-                      <a:off x="0" y="0"/>
-                      <a:ext cx="4170619" cy="4239887"/>
-                    </a:xfrm>
-                    <a:prstGeom prst="rect">
-                      <a:avLst/>
-                    </a:prstGeom>
-                    <a:noFill/>
-                    <a:ln w="9525">
-                      <a:noFill/>
-                      <a:miter lim="800000"/>
-                      <a:headEnd/>
-                      <a:tailEnd/>
-                    </a:ln>
-                  </pic:spPr>
-                </pic:pic>
-              </a:graphicData>
-            </a:graphic>
-          </wp:inline>
-        </w:drawing>
-      </w:r>
-    </w:p>
-    <w:p>
-      <w:pPr>
-        <w:pStyle w:val="Legenda"/>
-        <w:ind w:firstLine="709"/>
-        <w:jc w:val="both"/>
-      </w:pPr>
-      <w:bookmarkStart w:id="259" w:name="_Ref276995919"/>
-      <w:bookmarkStart w:id="260" w:name="_Toc269677999"/>
-      <w:bookmarkStart w:id="261" w:name="_Toc278285517"/>
-      <w:r>
-        <w:t xml:space="preserve">Figura </w:t>
-      </w:r>
-      <w:fldSimple w:instr=" SEQ Figura \* ARABIC ">
-        <w:r>
-          <w:rPr>
-            <w:noProof/>
-          </w:rPr>
-          <w:t>56</w:t>
-        </w:r>
-      </w:fldSimple>
-      <w:bookmarkEnd w:id="259"/>
-      <w:r>
-        <w:t xml:space="preserve">: Nona </w:t>
-      </w:r>
-      <w:r>
-        <w:t>imagem-chave uti</w:t>
-      </w:r>
-      <w:r>
-        <w:t>lizada nos experimentos. (pp1209</w:t>
-      </w:r>
-      <w:r>
-        <w:t>.pgm)</w:t>
-      </w:r>
-      <w:bookmarkEnd w:id="260"/>
-      <w:bookmarkEnd w:id="261"/>
-    </w:p>
-    <w:p>
-      <w:pPr>
-        <w:ind w:firstLine="0"/>
-        <w:jc w:val="center"/>
-      </w:pPr>
-      <w:r>
-        <w:rPr>
-          <w:noProof/>
-        </w:rPr>
-        <w:drawing>
-          <wp:inline distT="0" distB="0" distL="0" distR="0">
-            <wp:extent cx="5331460" cy="3995420"/>
-            <wp:effectExtent l="19050" t="0" r="2540" b="0"/>
-            <wp:docPr id="45" name="Imagem 55"/>
-            <wp:cNvGraphicFramePr>
-              <a:graphicFrameLocks xmlns:a="http://schemas.openxmlformats.org/drawingml/2006/main" noChangeAspect="1"/>
-            </wp:cNvGraphicFramePr>
-            <a:graphic xmlns:a="http://schemas.openxmlformats.org/drawingml/2006/main">
-              <a:graphicData uri="http://schemas.openxmlformats.org/drawingml/2006/picture">
-                <pic:pic xmlns:pic="http://schemas.openxmlformats.org/drawingml/2006/picture">
-                  <pic:nvPicPr>
-                    <pic:cNvPr id="0" name="Picture 55"/>
                     <pic:cNvPicPr>
                       <a:picLocks noChangeAspect="1" noChangeArrowheads="1"/>
                     </pic:cNvPicPr>
@@ -36902,9 +37389,9 @@
         <w:ind w:firstLine="709"/>
         <w:jc w:val="both"/>
       </w:pPr>
-      <w:bookmarkStart w:id="262" w:name="_Ref269080225"/>
-      <w:bookmarkStart w:id="263" w:name="_Toc269678000"/>
-      <w:bookmarkStart w:id="264" w:name="_Toc278285518"/>
+      <w:bookmarkStart w:id="256" w:name="_Ref277002067"/>
+      <w:bookmarkStart w:id="257" w:name="_Toc269677998"/>
+      <w:bookmarkStart w:id="258" w:name="_Toc278285516"/>
       <w:r>
         <w:t xml:space="preserve">Figura </w:t>
       </w:r>
@@ -36913,15 +37400,15 @@
           <w:rPr>
             <w:noProof/>
           </w:rPr>
-          <w:t>57</w:t>
+          <w:t>55</w:t>
         </w:r>
       </w:fldSimple>
-      <w:bookmarkEnd w:id="262"/>
-      <w:r>
-        <w:t>: Histograma da imagem pp1209.pgm</w:t>
-      </w:r>
-      <w:bookmarkEnd w:id="263"/>
-      <w:bookmarkEnd w:id="264"/>
+      <w:bookmarkEnd w:id="256"/>
+      <w:r>
+        <w:t>: Histograma da imagem peppers.pgm</w:t>
+      </w:r>
+      <w:bookmarkEnd w:id="257"/>
+      <w:bookmarkEnd w:id="258"/>
     </w:p>
     <w:p>
       <w:pPr>
@@ -36935,9 +37422,9 @@
         <w:lastRenderedPageBreak/>
         <w:drawing>
           <wp:inline distT="0" distB="0" distL="0" distR="0">
-            <wp:extent cx="4700095" cy="3762703"/>
-            <wp:effectExtent l="19050" t="0" r="5255" b="0"/>
-            <wp:docPr id="39" name="Imagem 28"/>
+            <wp:extent cx="4173122" cy="4242431"/>
+            <wp:effectExtent l="19050" t="0" r="0" b="0"/>
+            <wp:docPr id="38" name="Imagem 25"/>
             <wp:cNvGraphicFramePr>
               <a:graphicFrameLocks xmlns:a="http://schemas.openxmlformats.org/drawingml/2006/main" noChangeAspect="1"/>
             </wp:cNvGraphicFramePr>
@@ -36945,14 +37432,14 @@
               <a:graphicData uri="http://schemas.openxmlformats.org/drawingml/2006/picture">
                 <pic:pic xmlns:pic="http://schemas.openxmlformats.org/drawingml/2006/picture">
                   <pic:nvPicPr>
-                    <pic:cNvPr id="0" name="Picture 28"/>
+                    <pic:cNvPr id="0" name="Picture 25"/>
                     <pic:cNvPicPr>
                       <a:picLocks noChangeAspect="1" noChangeArrowheads="1"/>
                     </pic:cNvPicPr>
                   </pic:nvPicPr>
                   <pic:blipFill>
                     <a:blip r:embed="rId69" cstate="print"/>
-                    <a:srcRect l="9155" t="4380" r="9231" b="8516"/>
+                    <a:srcRect l="12621" t="4742" r="12582" b="9278"/>
                     <a:stretch>
                       <a:fillRect/>
                     </a:stretch>
@@ -36960,7 +37447,7 @@
                   <pic:spPr bwMode="auto">
                     <a:xfrm>
                       <a:off x="0" y="0"/>
-                      <a:ext cx="4700095" cy="3762703"/>
+                      <a:ext cx="4170619" cy="4239887"/>
                     </a:xfrm>
                     <a:prstGeom prst="rect">
                       <a:avLst/>
@@ -36986,9 +37473,9 @@
         <w:ind w:firstLine="709"/>
         <w:jc w:val="both"/>
       </w:pPr>
-      <w:bookmarkStart w:id="265" w:name="_Ref276995929"/>
-      <w:bookmarkStart w:id="266" w:name="_Toc269678001"/>
-      <w:bookmarkStart w:id="267" w:name="_Toc278285519"/>
+      <w:bookmarkStart w:id="259" w:name="_Ref276995919"/>
+      <w:bookmarkStart w:id="260" w:name="_Toc269677999"/>
+      <w:bookmarkStart w:id="261" w:name="_Toc278285517"/>
       <w:r>
         <w:t xml:space="preserve">Figura </w:t>
       </w:r>
@@ -36997,24 +37484,24 @@
           <w:rPr>
             <w:noProof/>
           </w:rPr>
-          <w:t>58</w:t>
+          <w:t>56</w:t>
         </w:r>
       </w:fldSimple>
-      <w:bookmarkEnd w:id="265"/>
-      <w:r>
-        <w:t>: Décima</w:t>
-      </w:r>
-      <w:r>
-        <w:t xml:space="preserve"> imagem-chave uti</w:t>
-      </w:r>
-      <w:r>
-        <w:t>lizada nos experimentos. (zelda</w:t>
+      <w:bookmarkEnd w:id="259"/>
+      <w:r>
+        <w:t xml:space="preserve">: Nona </w:t>
+      </w:r>
+      <w:r>
+        <w:t>imagem-chave uti</w:t>
+      </w:r>
+      <w:r>
+        <w:t>lizada nos experimentos. (pp1209</w:t>
       </w:r>
       <w:r>
         <w:t>.pgm)</w:t>
       </w:r>
-      <w:bookmarkEnd w:id="266"/>
-      <w:bookmarkEnd w:id="267"/>
+      <w:bookmarkEnd w:id="260"/>
+      <w:bookmarkEnd w:id="261"/>
     </w:p>
     <w:p>
       <w:pPr>
@@ -37029,7 +37516,7 @@
           <wp:inline distT="0" distB="0" distL="0" distR="0">
             <wp:extent cx="5331460" cy="3995420"/>
             <wp:effectExtent l="19050" t="0" r="2540" b="0"/>
-            <wp:docPr id="47" name="Imagem 58"/>
+            <wp:docPr id="45" name="Imagem 55"/>
             <wp:cNvGraphicFramePr>
               <a:graphicFrameLocks xmlns:a="http://schemas.openxmlformats.org/drawingml/2006/main" noChangeAspect="1"/>
             </wp:cNvGraphicFramePr>
@@ -37037,7 +37524,7 @@
               <a:graphicData uri="http://schemas.openxmlformats.org/drawingml/2006/picture">
                 <pic:pic xmlns:pic="http://schemas.openxmlformats.org/drawingml/2006/picture">
                   <pic:nvPicPr>
-                    <pic:cNvPr id="0" name="Picture 58"/>
+                    <pic:cNvPr id="0" name="Picture 55"/>
                     <pic:cNvPicPr>
                       <a:picLocks noChangeAspect="1" noChangeArrowheads="1"/>
                     </pic:cNvPicPr>
@@ -37078,6 +37565,182 @@
         <w:ind w:firstLine="709"/>
         <w:jc w:val="both"/>
       </w:pPr>
+      <w:bookmarkStart w:id="262" w:name="_Ref269080225"/>
+      <w:bookmarkStart w:id="263" w:name="_Toc269678000"/>
+      <w:bookmarkStart w:id="264" w:name="_Toc278285518"/>
+      <w:r>
+        <w:t xml:space="preserve">Figura </w:t>
+      </w:r>
+      <w:fldSimple w:instr=" SEQ Figura \* ARABIC ">
+        <w:r>
+          <w:rPr>
+            <w:noProof/>
+          </w:rPr>
+          <w:t>57</w:t>
+        </w:r>
+      </w:fldSimple>
+      <w:bookmarkEnd w:id="262"/>
+      <w:r>
+        <w:t>: Histograma da imagem pp1209.pgm</w:t>
+      </w:r>
+      <w:bookmarkEnd w:id="263"/>
+      <w:bookmarkEnd w:id="264"/>
+    </w:p>
+    <w:p>
+      <w:pPr>
+        <w:ind w:firstLine="0"/>
+        <w:jc w:val="center"/>
+      </w:pPr>
+      <w:r>
+        <w:rPr>
+          <w:noProof/>
+        </w:rPr>
+        <w:lastRenderedPageBreak/>
+        <w:drawing>
+          <wp:inline distT="0" distB="0" distL="0" distR="0">
+            <wp:extent cx="4700095" cy="3762703"/>
+            <wp:effectExtent l="19050" t="0" r="5255" b="0"/>
+            <wp:docPr id="39" name="Imagem 28"/>
+            <wp:cNvGraphicFramePr>
+              <a:graphicFrameLocks xmlns:a="http://schemas.openxmlformats.org/drawingml/2006/main" noChangeAspect="1"/>
+            </wp:cNvGraphicFramePr>
+            <a:graphic xmlns:a="http://schemas.openxmlformats.org/drawingml/2006/main">
+              <a:graphicData uri="http://schemas.openxmlformats.org/drawingml/2006/picture">
+                <pic:pic xmlns:pic="http://schemas.openxmlformats.org/drawingml/2006/picture">
+                  <pic:nvPicPr>
+                    <pic:cNvPr id="0" name="Picture 28"/>
+                    <pic:cNvPicPr>
+                      <a:picLocks noChangeAspect="1" noChangeArrowheads="1"/>
+                    </pic:cNvPicPr>
+                  </pic:nvPicPr>
+                  <pic:blipFill>
+                    <a:blip r:embed="rId71" cstate="print"/>
+                    <a:srcRect l="9155" t="4380" r="9231" b="8516"/>
+                    <a:stretch>
+                      <a:fillRect/>
+                    </a:stretch>
+                  </pic:blipFill>
+                  <pic:spPr bwMode="auto">
+                    <a:xfrm>
+                      <a:off x="0" y="0"/>
+                      <a:ext cx="4700095" cy="3762703"/>
+                    </a:xfrm>
+                    <a:prstGeom prst="rect">
+                      <a:avLst/>
+                    </a:prstGeom>
+                    <a:noFill/>
+                    <a:ln w="9525">
+                      <a:noFill/>
+                      <a:miter lim="800000"/>
+                      <a:headEnd/>
+                      <a:tailEnd/>
+                    </a:ln>
+                  </pic:spPr>
+                </pic:pic>
+              </a:graphicData>
+            </a:graphic>
+          </wp:inline>
+        </w:drawing>
+      </w:r>
+    </w:p>
+    <w:p>
+      <w:pPr>
+        <w:pStyle w:val="Legenda"/>
+        <w:ind w:firstLine="709"/>
+        <w:jc w:val="both"/>
+      </w:pPr>
+      <w:bookmarkStart w:id="265" w:name="_Ref276995929"/>
+      <w:bookmarkStart w:id="266" w:name="_Toc269678001"/>
+      <w:bookmarkStart w:id="267" w:name="_Toc278285519"/>
+      <w:r>
+        <w:t xml:space="preserve">Figura </w:t>
+      </w:r>
+      <w:fldSimple w:instr=" SEQ Figura \* ARABIC ">
+        <w:r>
+          <w:rPr>
+            <w:noProof/>
+          </w:rPr>
+          <w:t>58</w:t>
+        </w:r>
+      </w:fldSimple>
+      <w:bookmarkEnd w:id="265"/>
+      <w:r>
+        <w:t>: Décima</w:t>
+      </w:r>
+      <w:r>
+        <w:t xml:space="preserve"> imagem-chave uti</w:t>
+      </w:r>
+      <w:r>
+        <w:t>lizada nos experimentos. (zelda</w:t>
+      </w:r>
+      <w:r>
+        <w:t>.pgm)</w:t>
+      </w:r>
+      <w:bookmarkEnd w:id="266"/>
+      <w:bookmarkEnd w:id="267"/>
+    </w:p>
+    <w:p>
+      <w:pPr>
+        <w:ind w:firstLine="0"/>
+        <w:jc w:val="center"/>
+      </w:pPr>
+      <w:r>
+        <w:rPr>
+          <w:noProof/>
+        </w:rPr>
+        <w:drawing>
+          <wp:inline distT="0" distB="0" distL="0" distR="0">
+            <wp:extent cx="5331460" cy="3995420"/>
+            <wp:effectExtent l="19050" t="0" r="2540" b="0"/>
+            <wp:docPr id="47" name="Imagem 58"/>
+            <wp:cNvGraphicFramePr>
+              <a:graphicFrameLocks xmlns:a="http://schemas.openxmlformats.org/drawingml/2006/main" noChangeAspect="1"/>
+            </wp:cNvGraphicFramePr>
+            <a:graphic xmlns:a="http://schemas.openxmlformats.org/drawingml/2006/main">
+              <a:graphicData uri="http://schemas.openxmlformats.org/drawingml/2006/picture">
+                <pic:pic xmlns:pic="http://schemas.openxmlformats.org/drawingml/2006/picture">
+                  <pic:nvPicPr>
+                    <pic:cNvPr id="0" name="Picture 58"/>
+                    <pic:cNvPicPr>
+                      <a:picLocks noChangeAspect="1" noChangeArrowheads="1"/>
+                    </pic:cNvPicPr>
+                  </pic:nvPicPr>
+                  <pic:blipFill>
+                    <a:blip r:embed="rId72" cstate="print"/>
+                    <a:srcRect/>
+                    <a:stretch>
+                      <a:fillRect/>
+                    </a:stretch>
+                  </pic:blipFill>
+                  <pic:spPr bwMode="auto">
+                    <a:xfrm>
+                      <a:off x="0" y="0"/>
+                      <a:ext cx="5331460" cy="3995420"/>
+                    </a:xfrm>
+                    <a:prstGeom prst="rect">
+                      <a:avLst/>
+                    </a:prstGeom>
+                    <a:noFill/>
+                    <a:ln w="9525">
+                      <a:noFill/>
+                      <a:miter lim="800000"/>
+                      <a:headEnd/>
+                      <a:tailEnd/>
+                    </a:ln>
+                  </pic:spPr>
+                </pic:pic>
+              </a:graphicData>
+            </a:graphic>
+          </wp:inline>
+        </w:drawing>
+      </w:r>
+    </w:p>
+    <w:p>
+      <w:pPr>
+        <w:pStyle w:val="Legenda"/>
+        <w:ind w:firstLine="709"/>
+        <w:jc w:val="both"/>
+      </w:pPr>
       <w:bookmarkStart w:id="268" w:name="_Ref277002090"/>
       <w:bookmarkStart w:id="269" w:name="_Toc269678002"/>
       <w:bookmarkStart w:id="270" w:name="_Toc278285520"/>
@@ -37101,8 +37764,8 @@
     </w:p>
     <w:p/>
     <w:sectPr>
-      <w:headerReference w:type="default" r:id="rId71"/>
-      <w:footerReference w:type="default" r:id="rId72"/>
+      <w:headerReference w:type="default" r:id="rId73"/>
+      <w:footerReference w:type="default" r:id="rId74"/>
       <w:pgSz w:w="11906" w:h="16838"/>
       <w:pgMar w:top="1417" w:right="1133" w:bottom="1417" w:left="1701" w:header="708" w:footer="708" w:gutter="0"/>
       <w:pgNumType w:start="12"/>
@@ -37251,7 +37914,7 @@
           <w:rPr>
             <w:noProof/>
           </w:rPr>
-          <w:t>25</w:t>
+          <w:t>22</w:t>
         </w:r>
         <w:r>
           <w:rPr>
@@ -43051,7 +43714,7 @@
 </file>
 
 <file path=customXml/itemProps1.xml><?xml version="1.0" encoding="utf-8"?>
-<ds:datastoreItem xmlns:ds="http://schemas.openxmlformats.org/officeDocument/2006/customXml" ds:itemID="{29A78290-6705-400B-B956-E5E518A668A3}">
+<ds:datastoreItem xmlns:ds="http://schemas.openxmlformats.org/officeDocument/2006/customXml" ds:itemID="{96397826-D6E0-4C8D-8A81-DD68F961375B}">
   <ds:schemaRefs>
     <ds:schemaRef ds:uri="http://schemas.openxmlformats.org/officeDocument/2006/bibliography"/>
   </ds:schemaRefs>

</xml_diff>

<commit_message>
Escrita da tecnica least laxity
</commit_message>
<xml_diff>
--- a/documentation/docs/monografia.docx
+++ b/documentation/docs/monografia.docx
@@ -2988,6 +2988,135 @@
           <w:fldChar w:fldCharType="end"/>
         </w:r>
       </w:hyperlink>
+      <w:r>
+        <w:rPr>
+          <w:rFonts w:asciiTheme="minorHAnsi" w:eastAsiaTheme="minorEastAsia" w:hAnsiTheme="minorHAnsi" w:cstheme="minorBidi"/>
+          <w:noProof/>
+          <w:sz w:val="22"/>
+          <w:szCs w:val="22"/>
+        </w:rPr>
+        <w:br/>
+      </w:r>
+      <w:hyperlink w:anchor="_Toc278285462" w:history="1">
+        <w:r>
+          <w:rPr>
+            <w:rStyle w:val="Hyperlink"/>
+            <w:noProof/>
+          </w:rPr>
+          <w:t xml:space="preserve">Figura </w:t>
+        </w:r>
+        <w:r>
+          <w:rPr>
+            <w:rStyle w:val="Hyperlink"/>
+            <w:noProof/>
+          </w:rPr>
+          <w:t>11</w:t>
+        </w:r>
+        <w:r>
+          <w:rPr>
+            <w:rStyle w:val="Hyperlink"/>
+            <w:noProof/>
+          </w:rPr>
+          <w:t xml:space="preserve">: </w:t>
+        </w:r>
+        <w:r>
+          <w:rPr>
+            <w:rStyle w:val="Hyperlink"/>
+            <w:noProof/>
+          </w:rPr>
+          <w:t>Exemplo de escalonamento com a técnica LL para um conjunto de tarefas t1 (r0=0, C=3, D=7 e T=20), t2 (r0=0, C=2, D=4 e T=5), t3 (r0=0, C=1, D=8 e T=10)</w:t>
+        </w:r>
+        <w:r>
+          <w:rPr>
+            <w:rStyle w:val="Hyperlink"/>
+            <w:noProof/>
+          </w:rPr>
+          <w:t>..........................................................................</w:t>
+        </w:r>
+        <w:r>
+          <w:rPr>
+            <w:rStyle w:val="Hyperlink"/>
+            <w:noProof/>
+          </w:rPr>
+          <w:t>.</w:t>
+        </w:r>
+        <w:r>
+          <w:rPr>
+            <w:rStyle w:val="Hyperlink"/>
+            <w:noProof/>
+          </w:rPr>
+          <w:t>.</w:t>
+        </w:r>
+        <w:r>
+          <w:rPr>
+            <w:rStyle w:val="Hyperlink"/>
+            <w:noProof/>
+          </w:rPr>
+          <w:t>.</w:t>
+        </w:r>
+        <w:r>
+          <w:rPr>
+            <w:rStyle w:val="Hyperlink"/>
+            <w:noProof/>
+          </w:rPr>
+          <w:t>.......................................................</w:t>
+        </w:r>
+        <w:r>
+          <w:rPr>
+            <w:rStyle w:val="Hyperlink"/>
+            <w:noProof/>
+          </w:rPr>
+          <w:t>.</w:t>
+        </w:r>
+        <w:r>
+          <w:rPr>
+            <w:rStyle w:val="Hyperlink"/>
+            <w:noProof/>
+          </w:rPr>
+          <w:t>....</w:t>
+        </w:r>
+        <w:r>
+          <w:rPr>
+            <w:noProof/>
+            <w:webHidden/>
+          </w:rPr>
+          <w:fldChar w:fldCharType="begin"/>
+        </w:r>
+        <w:r>
+          <w:rPr>
+            <w:noProof/>
+            <w:webHidden/>
+          </w:rPr>
+          <w:instrText xml:space="preserve"> PAGEREF _Toc278285462 \h </w:instrText>
+        </w:r>
+        <w:r>
+          <w:rPr>
+            <w:noProof/>
+            <w:webHidden/>
+          </w:rPr>
+        </w:r>
+        <w:r>
+          <w:rPr>
+            <w:noProof/>
+            <w:webHidden/>
+          </w:rPr>
+          <w:fldChar w:fldCharType="separate"/>
+        </w:r>
+        <w:r>
+          <w:rPr>
+            <w:noProof/>
+            <w:webHidden/>
+          </w:rPr>
+          <w:t>18</w:t>
+        </w:r>
+        <w:r>
+          <w:rPr>
+            <w:noProof/>
+            <w:webHidden/>
+          </w:rPr>
+          <w:fldChar w:fldCharType="end"/>
+        </w:r>
+      </w:hyperlink>
     </w:p>
     <w:p>
       <w:pPr>
@@ -3169,6 +3298,7 @@
         <w:rPr>
           <w:b/>
         </w:rPr>
+        <w:lastRenderedPageBreak/>
         <w:fldChar w:fldCharType="end"/>
       </w:r>
     </w:p>
@@ -12130,8 +12260,6 @@
         </w:rPr>
         <w:t xml:space="preserve"> conjunto de </w:t>
       </w:r>
-      <w:bookmarkStart w:id="24" w:name="_GoBack"/>
-      <w:bookmarkEnd w:id="24"/>
       <w:r>
         <w:rPr>
           <w:sz w:val="20"/>
@@ -13756,15 +13884,6 @@
                   <pic:blipFill>
                     <a:blip r:embed="rId19">
                       <a:extLst>
-                        <a:ext uri="{BEBA8EAE-BF5A-486C-A8C5-ECC9F3942E4B}">
-                          <a14:imgProps xmlns:a14="http://schemas.microsoft.com/office/drawing/2010/main">
-                            <a14:imgLayer r:embed="rId20">
-                              <a14:imgEffect>
-                                <a14:saturation sat="0"/>
-                              </a14:imgEffect>
-                            </a14:imgLayer>
-                          </a14:imgProps>
-                        </a:ext>
                         <a:ext uri="{28A0092B-C50C-407E-A947-70E740481C1C}">
                           <a14:useLocalDpi xmlns:a14="http://schemas.microsoft.com/office/drawing/2010/main" val="0"/>
                         </a:ext>
@@ -14312,9 +14431,6 @@
     <w:p>
       <w:pPr>
         <w:pStyle w:val="Ttulo3"/>
-        <w:rPr>
-          <w:i/>
-        </w:rPr>
       </w:pPr>
       <w:r>
         <w:lastRenderedPageBreak/>
@@ -14332,35 +14448,1171 @@
         </w:rPr>
         <w:t>Least Laxity</w:t>
       </w:r>
+      <w:r>
+        <w:rPr>
+          <w:i/>
+        </w:rPr>
+        <w:t xml:space="preserve"> </w:t>
+      </w:r>
+      <w:r>
+        <w:t>(LL)</w:t>
+      </w:r>
+    </w:p>
+    <w:p>
+      <w:r>
+        <w:t xml:space="preserve">O algoritmo </w:t>
+      </w:r>
+      <w:r>
+        <w:rPr>
+          <w:i/>
+        </w:rPr>
+        <w:t>Least Laxity</w:t>
+      </w:r>
+      <w:r>
+        <w:t xml:space="preserve"> trabalha com prioridades </w:t>
+      </w:r>
+      <w:r>
+        <w:t>dinâmicas</w:t>
+      </w:r>
+      <w:r>
+        <w:t xml:space="preserve"> </w:t>
+      </w:r>
+      <w:r>
+        <w:t xml:space="preserve">utilizando como critério o menor </w:t>
+      </w:r>
+      <w:r>
+        <w:rPr>
+          <w:i/>
+        </w:rPr>
+        <w:t>laxity</w:t>
+      </w:r>
+      <w:r>
+        <w:rPr>
+          <w:i/>
+        </w:rPr>
+        <w:t xml:space="preserve"> </w:t>
+      </w:r>
+      <w:r>
+        <w:t xml:space="preserve">dentre as tarefas pendentes de execução, ou seja, o menor </w:t>
+      </w:r>
+      <w:r>
+        <w:rPr>
+          <w:i/>
+        </w:rPr>
+        <w:t>laxity</w:t>
+      </w:r>
+      <w:r>
+        <w:t xml:space="preserve"> possui maior prioridade.</w:t>
+      </w:r>
+      <w:r>
+        <w:t xml:space="preserve"> O LL é bastante custoso computacionalmente, no entanto, é recomendável para sistemas de tempo real críticos.</w:t>
+      </w:r>
+    </w:p>
+    <w:p>
+      <w:r>
+        <w:t xml:space="preserve"> O </w:t>
+      </w:r>
+      <w:r>
+        <w:rPr>
+          <w:i/>
+        </w:rPr>
+        <w:t>laxity</w:t>
+      </w:r>
+      <w:r>
+        <w:rPr>
+          <w:i/>
+        </w:rPr>
+        <w:t xml:space="preserve"> </w:t>
+      </w:r>
+      <w:r>
+        <w:t>é calculado em todos os instantes de tempo</w:t>
+      </w:r>
+      <w:r>
+        <w:t xml:space="preserve"> e é obtido para cada tarefa</w:t>
+      </w:r>
+      <w:r>
+        <w:t xml:space="preserve"> pela equação: </w:t>
+      </w:r>
+    </w:p>
+    <w:p>
+      <m:oMathPara>
+        <m:oMath>
+          <m:r>
+            <w:rPr>
+              <w:rFonts w:ascii="Cambria Math" w:hAnsi="Cambria Math"/>
+            </w:rPr>
+            <m:t>L=D-S-E</m:t>
+          </m:r>
+        </m:oMath>
+      </m:oMathPara>
     </w:p>
     <w:p/>
-    <w:p/>
-    <w:p/>
-    <w:p/>
-    <w:p/>
-    <w:p/>
-    <w:p/>
-    <w:p/>
-    <w:p/>
-    <w:p/>
-    <w:p/>
-    <w:p/>
-    <w:p/>
-    <w:p/>
-    <w:p/>
-    <w:p/>
-    <w:p/>
-    <w:p/>
-    <w:p/>
-    <w:p/>
-    <w:p/>
-    <w:p/>
-    <w:p/>
+    <w:p>
+      <w:r>
+        <w:t xml:space="preserve">Onde </w:t>
+      </w:r>
+      <w:r>
+        <w:t>(</w:t>
+      </w:r>
+      <w:r>
+        <w:rPr>
+          <w:i/>
+        </w:rPr>
+        <w:t>D</w:t>
+      </w:r>
+      <w:r>
+        <w:t>)</w:t>
+      </w:r>
+      <w:r>
+        <w:rPr>
+          <w:i/>
+        </w:rPr>
+        <w:t xml:space="preserve"> </w:t>
+      </w:r>
+      <w:r>
+        <w:t>é</w:t>
+      </w:r>
+      <w:r>
+        <w:t xml:space="preserve"> o</w:t>
+      </w:r>
+      <w:r>
+        <w:t xml:space="preserve"> deadline da tarefa, (</w:t>
+      </w:r>
+      <w:r>
+        <w:rPr>
+          <w:i/>
+        </w:rPr>
+        <w:t>S</w:t>
+      </w:r>
+      <w:r>
+        <w:t>)</w:t>
+      </w:r>
+      <w:r>
+        <w:rPr>
+          <w:i/>
+        </w:rPr>
+        <w:t xml:space="preserve"> </w:t>
+      </w:r>
+      <w:r>
+        <w:t>é o instante de tempo em que o algoritmo se encontra e (</w:t>
+      </w:r>
+      <w:r>
+        <w:rPr>
+          <w:i/>
+        </w:rPr>
+        <w:t>E</w:t>
+      </w:r>
+      <w:r>
+        <w:t>)</w:t>
+      </w:r>
+      <w:r>
+        <w:rPr>
+          <w:i/>
+        </w:rPr>
+        <w:t xml:space="preserve"> </w:t>
+      </w:r>
+      <w:r>
+        <w:t>é o tempo de computaç</w:t>
+      </w:r>
+      <w:r>
+        <w:t xml:space="preserve">ão restante para conclusão da </w:t>
+      </w:r>
+      <w:r>
+        <w:t>tarefa.</w:t>
+      </w:r>
+    </w:p>
+    <w:p>
+      <w:pPr>
+        <w:ind w:firstLine="0"/>
+      </w:pPr>
+      <w:r>
+        <w:tab/>
+        <w:t>Para o exemplo da figura</w:t>
+      </w:r>
+      <w:r>
+        <w:t xml:space="preserve"> 11, possuímos um conjunto de tarefas </w:t>
+      </w:r>
+      <w:r>
+        <w:rPr>
+          <w:i/>
+        </w:rPr>
+        <w:t xml:space="preserve">t1 </w:t>
+      </w:r>
+      <w:r>
+        <w:t>(</w:t>
+      </w:r>
+      <w:r>
+        <w:rPr>
+          <w:i/>
+        </w:rPr>
+        <w:t>r0</w:t>
+      </w:r>
+      <w:r>
+        <w:t xml:space="preserve">=0, </w:t>
+      </w:r>
+      <w:r>
+        <w:rPr>
+          <w:i/>
+        </w:rPr>
+        <w:t>C</w:t>
+      </w:r>
+      <w:r>
+        <w:t xml:space="preserve">=3, </w:t>
+      </w:r>
+      <w:r>
+        <w:rPr>
+          <w:i/>
+        </w:rPr>
+        <w:t>D</w:t>
+      </w:r>
+      <w:r>
+        <w:t xml:space="preserve">=7 e </w:t>
+      </w:r>
+      <w:r>
+        <w:rPr>
+          <w:i/>
+        </w:rPr>
+        <w:t>T</w:t>
+      </w:r>
+      <w:r>
+        <w:t xml:space="preserve">=20), </w:t>
+      </w:r>
+      <w:r>
+        <w:rPr>
+          <w:i/>
+        </w:rPr>
+        <w:t>t2</w:t>
+      </w:r>
+      <w:r>
+        <w:t xml:space="preserve"> (</w:t>
+      </w:r>
+      <w:r>
+        <w:rPr>
+          <w:i/>
+        </w:rPr>
+        <w:t>r0</w:t>
+      </w:r>
+      <w:r>
+        <w:t xml:space="preserve">=0, </w:t>
+      </w:r>
+      <w:r>
+        <w:rPr>
+          <w:i/>
+        </w:rPr>
+        <w:t>C</w:t>
+      </w:r>
+      <w:r>
+        <w:t xml:space="preserve">=2, </w:t>
+      </w:r>
+      <w:r>
+        <w:rPr>
+          <w:i/>
+        </w:rPr>
+        <w:t>D</w:t>
+      </w:r>
+      <w:r>
+        <w:t xml:space="preserve">=4 e </w:t>
+      </w:r>
+      <w:r>
+        <w:rPr>
+          <w:i/>
+        </w:rPr>
+        <w:t>T</w:t>
+      </w:r>
+      <w:r>
+        <w:t xml:space="preserve">=5), </w:t>
+      </w:r>
+      <w:r>
+        <w:rPr>
+          <w:i/>
+        </w:rPr>
+        <w:t>t3</w:t>
+      </w:r>
+      <w:r>
+        <w:t xml:space="preserve"> (</w:t>
+      </w:r>
+      <w:r>
+        <w:rPr>
+          <w:i/>
+        </w:rPr>
+        <w:t>r0</w:t>
+      </w:r>
+      <w:r>
+        <w:t xml:space="preserve">=0, </w:t>
+      </w:r>
+      <w:r>
+        <w:rPr>
+          <w:i/>
+        </w:rPr>
+        <w:t>C</w:t>
+      </w:r>
+      <w:r>
+        <w:t xml:space="preserve">=1, </w:t>
+      </w:r>
+      <w:r>
+        <w:rPr>
+          <w:i/>
+        </w:rPr>
+        <w:t>D</w:t>
+      </w:r>
+      <w:r>
+        <w:t xml:space="preserve">=8 e </w:t>
+      </w:r>
+      <w:r>
+        <w:rPr>
+          <w:i/>
+        </w:rPr>
+        <w:t>T</w:t>
+      </w:r>
+      <w:r>
+        <w:t>=10)</w:t>
+      </w:r>
+      <w:r>
+        <w:t xml:space="preserve"> e calculando o </w:t>
+      </w:r>
+      <w:r>
+        <w:rPr>
+          <w:i/>
+        </w:rPr>
+        <w:t>laxity</w:t>
+      </w:r>
+      <w:r>
+        <w:t xml:space="preserve"> para as tarefas no instante </w:t>
+      </w:r>
+      <w:r>
+        <w:rPr>
+          <w:i/>
+        </w:rPr>
+        <w:t>t=0</w:t>
+      </w:r>
+      <w:r>
+        <w:t>, podemos observar:</w:t>
+      </w:r>
+    </w:p>
+    <w:p>
+      <w:pPr>
+        <w:ind w:firstLine="0"/>
+      </w:pPr>
+    </w:p>
+    <w:p>
+      <w:pPr>
+        <w:ind w:firstLine="0"/>
+      </w:pPr>
+      <m:oMathPara>
+        <m:oMath>
+          <m:r>
+            <w:rPr>
+              <w:rFonts w:ascii="Cambria Math" w:hAnsi="Cambria Math"/>
+            </w:rPr>
+            <m:t>L</m:t>
+          </m:r>
+          <m:d>
+            <m:dPr>
+              <m:ctrlPr>
+                <w:rPr>
+                  <w:rFonts w:ascii="Cambria Math" w:hAnsi="Cambria Math"/>
+                  <w:i/>
+                </w:rPr>
+              </m:ctrlPr>
+            </m:dPr>
+            <m:e>
+              <m:r>
+                <w:rPr>
+                  <w:rFonts w:ascii="Cambria Math" w:hAnsi="Cambria Math"/>
+                </w:rPr>
+                <m:t>t1</m:t>
+              </m:r>
+            </m:e>
+          </m:d>
+          <m:r>
+            <w:rPr>
+              <w:rFonts w:ascii="Cambria Math" w:hAnsi="Cambria Math"/>
+            </w:rPr>
+            <m:t>=7-0-3=4;    L</m:t>
+          </m:r>
+          <m:d>
+            <m:dPr>
+              <m:ctrlPr>
+                <w:rPr>
+                  <w:rFonts w:ascii="Cambria Math" w:hAnsi="Cambria Math"/>
+                  <w:i/>
+                </w:rPr>
+              </m:ctrlPr>
+            </m:dPr>
+            <m:e>
+              <m:r>
+                <w:rPr>
+                  <w:rFonts w:ascii="Cambria Math" w:hAnsi="Cambria Math"/>
+                </w:rPr>
+                <m:t>t2</m:t>
+              </m:r>
+            </m:e>
+          </m:d>
+          <m:r>
+            <w:rPr>
+              <w:rFonts w:ascii="Cambria Math" w:hAnsi="Cambria Math"/>
+            </w:rPr>
+            <m:t>=4-0-2=2;   L</m:t>
+          </m:r>
+          <m:d>
+            <m:dPr>
+              <m:ctrlPr>
+                <w:rPr>
+                  <w:rFonts w:ascii="Cambria Math" w:hAnsi="Cambria Math"/>
+                  <w:i/>
+                </w:rPr>
+              </m:ctrlPr>
+            </m:dPr>
+            <m:e>
+              <m:r>
+                <w:rPr>
+                  <w:rFonts w:ascii="Cambria Math" w:hAnsi="Cambria Math"/>
+                </w:rPr>
+                <m:t>t3</m:t>
+              </m:r>
+            </m:e>
+          </m:d>
+          <m:r>
+            <w:rPr>
+              <w:rFonts w:ascii="Cambria Math" w:hAnsi="Cambria Math"/>
+            </w:rPr>
+            <m:t xml:space="preserve">=8-0-1=7; </m:t>
+          </m:r>
+        </m:oMath>
+      </m:oMathPara>
+    </w:p>
+    <w:p>
+      <w:pPr>
+        <w:ind w:firstLine="0"/>
+      </w:pPr>
+      <w:r>
+        <w:tab/>
+      </w:r>
+    </w:p>
+    <w:p>
+      <w:pPr>
+        <w:ind w:firstLine="708"/>
+      </w:pPr>
+      <w:r>
+        <w:t xml:space="preserve">Logo, a tarefa </w:t>
+      </w:r>
+      <w:r>
+        <w:rPr>
+          <w:i/>
+        </w:rPr>
+        <w:t>t2</w:t>
+      </w:r>
+      <w:r>
+        <w:t xml:space="preserve"> possui o menor </w:t>
+      </w:r>
+      <w:r>
+        <w:rPr>
+          <w:i/>
+        </w:rPr>
+        <w:t>laxity</w:t>
+      </w:r>
+      <w:r>
+        <w:rPr>
+          <w:i/>
+        </w:rPr>
+        <w:t xml:space="preserve"> </w:t>
+      </w:r>
+      <w:r>
+        <w:t>e consequentemente será executada.</w:t>
+      </w:r>
+      <w:r>
+        <w:t xml:space="preserve"> Caso aconteça igualdade nos valores calculados, o ideal é continuar a tarefa já em execução no instante de tempo anterior.</w:t>
+      </w:r>
+    </w:p>
+    <w:p>
+      <w:pPr>
+        <w:ind w:firstLine="708"/>
+      </w:pPr>
+    </w:p>
+    <w:p>
+      <w:pPr>
+        <w:ind w:firstLine="0"/>
+        <w:jc w:val="center"/>
+      </w:pPr>
+      <w:r>
+        <w:rPr>
+          <w:noProof/>
+        </w:rPr>
+        <w:drawing>
+          <wp:inline distT="0" distB="0" distL="0" distR="0">
+            <wp:extent cx="5112963" cy="2353586"/>
+            <wp:effectExtent l="0" t="0" r="0" b="8890"/>
+            <wp:docPr id="4" name="Imagem 4"/>
+            <wp:cNvGraphicFramePr>
+              <a:graphicFrameLocks xmlns:a="http://schemas.openxmlformats.org/drawingml/2006/main" noChangeAspect="1"/>
+            </wp:cNvGraphicFramePr>
+            <a:graphic xmlns:a="http://schemas.openxmlformats.org/drawingml/2006/main">
+              <a:graphicData uri="http://schemas.openxmlformats.org/drawingml/2006/picture">
+                <pic:pic xmlns:pic="http://schemas.openxmlformats.org/drawingml/2006/picture">
+                  <pic:nvPicPr>
+                    <pic:cNvPr id="0" name="Picture 3"/>
+                    <pic:cNvPicPr>
+                      <a:picLocks noChangeAspect="1" noChangeArrowheads="1"/>
+                    </pic:cNvPicPr>
+                  </pic:nvPicPr>
+                  <pic:blipFill>
+                    <a:blip r:embed="rId20">
+                      <a:extLst>
+                        <a:ext uri="{28A0092B-C50C-407E-A947-70E740481C1C}">
+                          <a14:useLocalDpi xmlns:a14="http://schemas.microsoft.com/office/drawing/2010/main" val="0"/>
+                        </a:ext>
+                      </a:extLst>
+                    </a:blip>
+                    <a:srcRect/>
+                    <a:stretch>
+                      <a:fillRect/>
+                    </a:stretch>
+                  </pic:blipFill>
+                  <pic:spPr bwMode="auto">
+                    <a:xfrm>
+                      <a:off x="0" y="0"/>
+                      <a:ext cx="5127257" cy="2360166"/>
+                    </a:xfrm>
+                    <a:prstGeom prst="rect">
+                      <a:avLst/>
+                    </a:prstGeom>
+                    <a:noFill/>
+                    <a:ln>
+                      <a:noFill/>
+                    </a:ln>
+                  </pic:spPr>
+                </pic:pic>
+              </a:graphicData>
+            </a:graphic>
+          </wp:inline>
+        </w:drawing>
+      </w:r>
+    </w:p>
+    <w:p>
+      <w:pPr>
+        <w:rPr>
+          <w:sz w:val="20"/>
+          <w:szCs w:val="20"/>
+        </w:rPr>
+      </w:pPr>
+      <w:r>
+        <w:rPr>
+          <w:sz w:val="20"/>
+          <w:szCs w:val="20"/>
+        </w:rPr>
+        <w:t>Figura 1</w:t>
+      </w:r>
+      <w:r>
+        <w:rPr>
+          <w:sz w:val="20"/>
+          <w:szCs w:val="20"/>
+        </w:rPr>
+        <w:t>1</w:t>
+      </w:r>
+      <w:r>
+        <w:rPr>
+          <w:sz w:val="20"/>
+          <w:szCs w:val="20"/>
+        </w:rPr>
+        <w:t xml:space="preserve">: Exemplo de escalonamento com a técnica </w:t>
+      </w:r>
+      <w:r>
+        <w:rPr>
+          <w:i/>
+          <w:sz w:val="20"/>
+          <w:szCs w:val="20"/>
+        </w:rPr>
+        <w:t>LL</w:t>
+      </w:r>
+      <w:r>
+        <w:rPr>
+          <w:sz w:val="20"/>
+          <w:szCs w:val="20"/>
+        </w:rPr>
+        <w:t xml:space="preserve"> para um conjunto de tarefas </w:t>
+      </w:r>
+      <w:r>
+        <w:rPr>
+          <w:i/>
+          <w:sz w:val="20"/>
+          <w:szCs w:val="20"/>
+        </w:rPr>
+        <w:t xml:space="preserve">t1 </w:t>
+      </w:r>
+      <w:r>
+        <w:rPr>
+          <w:sz w:val="20"/>
+          <w:szCs w:val="20"/>
+        </w:rPr>
+        <w:t>(</w:t>
+      </w:r>
+      <w:r>
+        <w:rPr>
+          <w:i/>
+          <w:sz w:val="20"/>
+          <w:szCs w:val="20"/>
+        </w:rPr>
+        <w:t>r0</w:t>
+      </w:r>
+      <w:r>
+        <w:rPr>
+          <w:sz w:val="20"/>
+          <w:szCs w:val="20"/>
+        </w:rPr>
+        <w:t xml:space="preserve">=0, </w:t>
+      </w:r>
+      <w:r>
+        <w:rPr>
+          <w:i/>
+          <w:sz w:val="20"/>
+          <w:szCs w:val="20"/>
+        </w:rPr>
+        <w:t>C</w:t>
+      </w:r>
+      <w:r>
+        <w:rPr>
+          <w:sz w:val="20"/>
+          <w:szCs w:val="20"/>
+        </w:rPr>
+        <w:t>=</w:t>
+      </w:r>
+      <w:r>
+        <w:rPr>
+          <w:sz w:val="20"/>
+          <w:szCs w:val="20"/>
+        </w:rPr>
+        <w:t>3</w:t>
+      </w:r>
+      <w:r>
+        <w:rPr>
+          <w:sz w:val="20"/>
+          <w:szCs w:val="20"/>
+        </w:rPr>
+        <w:t xml:space="preserve">, </w:t>
+      </w:r>
+      <w:r>
+        <w:rPr>
+          <w:i/>
+          <w:sz w:val="20"/>
+          <w:szCs w:val="20"/>
+        </w:rPr>
+        <w:t>D</w:t>
+      </w:r>
+      <w:r>
+        <w:rPr>
+          <w:sz w:val="20"/>
+          <w:szCs w:val="20"/>
+        </w:rPr>
+        <w:t>=</w:t>
+      </w:r>
+      <w:r>
+        <w:rPr>
+          <w:sz w:val="20"/>
+          <w:szCs w:val="20"/>
+        </w:rPr>
+        <w:t xml:space="preserve">7 e </w:t>
+      </w:r>
+      <w:r>
+        <w:rPr>
+          <w:i/>
+          <w:sz w:val="20"/>
+          <w:szCs w:val="20"/>
+        </w:rPr>
+        <w:t>T</w:t>
+      </w:r>
+      <w:r>
+        <w:rPr>
+          <w:sz w:val="20"/>
+          <w:szCs w:val="20"/>
+        </w:rPr>
+        <w:t>=</w:t>
+      </w:r>
+      <w:r>
+        <w:rPr>
+          <w:sz w:val="20"/>
+          <w:szCs w:val="20"/>
+        </w:rPr>
+        <w:t>20</w:t>
+      </w:r>
+      <w:r>
+        <w:rPr>
+          <w:sz w:val="20"/>
+          <w:szCs w:val="20"/>
+        </w:rPr>
+        <w:t xml:space="preserve">), </w:t>
+      </w:r>
+      <w:r>
+        <w:rPr>
+          <w:i/>
+          <w:sz w:val="20"/>
+          <w:szCs w:val="20"/>
+        </w:rPr>
+        <w:t>t2</w:t>
+      </w:r>
+      <w:r>
+        <w:rPr>
+          <w:sz w:val="20"/>
+          <w:szCs w:val="20"/>
+        </w:rPr>
+        <w:t xml:space="preserve"> </w:t>
+      </w:r>
+      <w:r>
+        <w:rPr>
+          <w:sz w:val="20"/>
+          <w:szCs w:val="20"/>
+        </w:rPr>
+        <w:t>(</w:t>
+      </w:r>
+      <w:r>
+        <w:rPr>
+          <w:i/>
+          <w:sz w:val="20"/>
+          <w:szCs w:val="20"/>
+        </w:rPr>
+        <w:t>r0</w:t>
+      </w:r>
+      <w:r>
+        <w:rPr>
+          <w:sz w:val="20"/>
+          <w:szCs w:val="20"/>
+        </w:rPr>
+        <w:t xml:space="preserve">=0, </w:t>
+      </w:r>
+      <w:r>
+        <w:rPr>
+          <w:i/>
+          <w:sz w:val="20"/>
+          <w:szCs w:val="20"/>
+        </w:rPr>
+        <w:t>C</w:t>
+      </w:r>
+      <w:r>
+        <w:rPr>
+          <w:sz w:val="20"/>
+          <w:szCs w:val="20"/>
+        </w:rPr>
+        <w:t xml:space="preserve">=2, </w:t>
+      </w:r>
+      <w:r>
+        <w:rPr>
+          <w:i/>
+          <w:sz w:val="20"/>
+          <w:szCs w:val="20"/>
+        </w:rPr>
+        <w:t>D</w:t>
+      </w:r>
+      <w:r>
+        <w:rPr>
+          <w:sz w:val="20"/>
+          <w:szCs w:val="20"/>
+        </w:rPr>
+        <w:t>=</w:t>
+      </w:r>
+      <w:r>
+        <w:rPr>
+          <w:sz w:val="20"/>
+          <w:szCs w:val="20"/>
+        </w:rPr>
+        <w:t xml:space="preserve">4 e </w:t>
+      </w:r>
+      <w:r>
+        <w:rPr>
+          <w:i/>
+          <w:sz w:val="20"/>
+          <w:szCs w:val="20"/>
+        </w:rPr>
+        <w:t>T</w:t>
+      </w:r>
+      <w:r>
+        <w:rPr>
+          <w:sz w:val="20"/>
+          <w:szCs w:val="20"/>
+        </w:rPr>
+        <w:t>=5</w:t>
+      </w:r>
+      <w:r>
+        <w:rPr>
+          <w:sz w:val="20"/>
+          <w:szCs w:val="20"/>
+        </w:rPr>
+        <w:t xml:space="preserve">), </w:t>
+      </w:r>
+      <w:r>
+        <w:rPr>
+          <w:i/>
+          <w:sz w:val="20"/>
+          <w:szCs w:val="20"/>
+        </w:rPr>
+        <w:t>t3</w:t>
+      </w:r>
+      <w:r>
+        <w:rPr>
+          <w:sz w:val="20"/>
+          <w:szCs w:val="20"/>
+        </w:rPr>
+        <w:t xml:space="preserve"> </w:t>
+      </w:r>
+      <w:r>
+        <w:rPr>
+          <w:sz w:val="20"/>
+          <w:szCs w:val="20"/>
+        </w:rPr>
+        <w:t>(</w:t>
+      </w:r>
+      <w:r>
+        <w:rPr>
+          <w:i/>
+          <w:sz w:val="20"/>
+          <w:szCs w:val="20"/>
+        </w:rPr>
+        <w:t>r0</w:t>
+      </w:r>
+      <w:r>
+        <w:rPr>
+          <w:sz w:val="20"/>
+          <w:szCs w:val="20"/>
+        </w:rPr>
+        <w:t xml:space="preserve">=0, </w:t>
+      </w:r>
+      <w:r>
+        <w:rPr>
+          <w:i/>
+          <w:sz w:val="20"/>
+          <w:szCs w:val="20"/>
+        </w:rPr>
+        <w:t>C</w:t>
+      </w:r>
+      <w:r>
+        <w:rPr>
+          <w:sz w:val="20"/>
+          <w:szCs w:val="20"/>
+        </w:rPr>
+        <w:t>=</w:t>
+      </w:r>
+      <w:r>
+        <w:rPr>
+          <w:sz w:val="20"/>
+          <w:szCs w:val="20"/>
+        </w:rPr>
+        <w:t>1</w:t>
+      </w:r>
+      <w:r>
+        <w:rPr>
+          <w:sz w:val="20"/>
+          <w:szCs w:val="20"/>
+        </w:rPr>
+        <w:t xml:space="preserve">, </w:t>
+      </w:r>
+      <w:r>
+        <w:rPr>
+          <w:i/>
+          <w:sz w:val="20"/>
+          <w:szCs w:val="20"/>
+        </w:rPr>
+        <w:t>D</w:t>
+      </w:r>
+      <w:r>
+        <w:rPr>
+          <w:sz w:val="20"/>
+          <w:szCs w:val="20"/>
+        </w:rPr>
+        <w:t>=</w:t>
+      </w:r>
+      <w:r>
+        <w:rPr>
+          <w:sz w:val="20"/>
+          <w:szCs w:val="20"/>
+        </w:rPr>
+        <w:t xml:space="preserve">8 e </w:t>
+      </w:r>
+      <w:r>
+        <w:rPr>
+          <w:i/>
+          <w:sz w:val="20"/>
+          <w:szCs w:val="20"/>
+        </w:rPr>
+        <w:t>T</w:t>
+      </w:r>
+      <w:r>
+        <w:rPr>
+          <w:sz w:val="20"/>
+          <w:szCs w:val="20"/>
+        </w:rPr>
+        <w:t>=</w:t>
+      </w:r>
+      <w:r>
+        <w:rPr>
+          <w:sz w:val="20"/>
+          <w:szCs w:val="20"/>
+        </w:rPr>
+        <w:t>10</w:t>
+      </w:r>
+      <w:r>
+        <w:rPr>
+          <w:sz w:val="20"/>
+          <w:szCs w:val="20"/>
+        </w:rPr>
+        <w:t>)</w:t>
+      </w:r>
+      <w:r>
+        <w:rPr>
+          <w:sz w:val="20"/>
+          <w:szCs w:val="20"/>
+        </w:rPr>
+        <w:t>.</w:t>
+      </w:r>
+    </w:p>
+    <w:p>
+      <w:pPr>
+        <w:ind w:firstLine="708"/>
+        <w:jc w:val="left"/>
+        <w:rPr>
+          <w:lang w:val="en-US"/>
+        </w:rPr>
+      </w:pPr>
+      <w:r>
+        <w:rPr>
+          <w:sz w:val="20"/>
+          <w:szCs w:val="20"/>
+          <w:lang w:val="en-US"/>
+        </w:rPr>
+        <w:t>Fonte: (COLLET; DELACROIX; KAISER; MAMMERI, p.</w:t>
+      </w:r>
+      <w:r>
+        <w:rPr>
+          <w:sz w:val="20"/>
+          <w:szCs w:val="20"/>
+          <w:lang w:val="en-US"/>
+        </w:rPr>
+        <w:t xml:space="preserve"> 32</w:t>
+      </w:r>
+      <w:r>
+        <w:rPr>
+          <w:sz w:val="20"/>
+          <w:szCs w:val="20"/>
+          <w:lang w:val="en-US"/>
+        </w:rPr>
+        <w:t>, 2012)</w:t>
+      </w:r>
+    </w:p>
+    <w:p>
+      <w:pPr>
+        <w:rPr>
+          <w:lang w:val="en-US"/>
+        </w:rPr>
+      </w:pPr>
+    </w:p>
+    <w:p>
+      <w:pPr>
+        <w:rPr>
+          <w:lang w:val="en-US"/>
+        </w:rPr>
+      </w:pPr>
+    </w:p>
+    <w:p>
+      <w:pPr>
+        <w:rPr>
+          <w:lang w:val="en-US"/>
+        </w:rPr>
+      </w:pPr>
+    </w:p>
+    <w:p>
+      <w:pPr>
+        <w:rPr>
+          <w:lang w:val="en-US"/>
+        </w:rPr>
+      </w:pPr>
+    </w:p>
+    <w:p>
+      <w:pPr>
+        <w:rPr>
+          <w:lang w:val="en-US"/>
+        </w:rPr>
+      </w:pPr>
+    </w:p>
+    <w:p>
+      <w:pPr>
+        <w:rPr>
+          <w:lang w:val="en-US"/>
+        </w:rPr>
+      </w:pPr>
+    </w:p>
+    <w:p>
+      <w:pPr>
+        <w:rPr>
+          <w:lang w:val="en-US"/>
+        </w:rPr>
+      </w:pPr>
+    </w:p>
+    <w:p>
+      <w:pPr>
+        <w:rPr>
+          <w:lang w:val="en-US"/>
+        </w:rPr>
+      </w:pPr>
+    </w:p>
+    <w:p>
+      <w:pPr>
+        <w:rPr>
+          <w:lang w:val="en-US"/>
+        </w:rPr>
+      </w:pPr>
+    </w:p>
+    <w:p>
+      <w:pPr>
+        <w:rPr>
+          <w:lang w:val="en-US"/>
+        </w:rPr>
+      </w:pPr>
+    </w:p>
+    <w:p>
+      <w:pPr>
+        <w:rPr>
+          <w:lang w:val="en-US"/>
+        </w:rPr>
+      </w:pPr>
+    </w:p>
+    <w:p>
+      <w:pPr>
+        <w:rPr>
+          <w:lang w:val="en-US"/>
+        </w:rPr>
+      </w:pPr>
+    </w:p>
+    <w:p>
+      <w:pPr>
+        <w:rPr>
+          <w:lang w:val="en-US"/>
+        </w:rPr>
+      </w:pPr>
+    </w:p>
+    <w:p>
+      <w:pPr>
+        <w:rPr>
+          <w:lang w:val="en-US"/>
+        </w:rPr>
+      </w:pPr>
+    </w:p>
+    <w:p>
+      <w:pPr>
+        <w:rPr>
+          <w:lang w:val="en-US"/>
+        </w:rPr>
+      </w:pPr>
+    </w:p>
+    <w:p>
+      <w:pPr>
+        <w:rPr>
+          <w:lang w:val="en-US"/>
+        </w:rPr>
+      </w:pPr>
+    </w:p>
+    <w:p>
+      <w:pPr>
+        <w:rPr>
+          <w:lang w:val="en-US"/>
+        </w:rPr>
+      </w:pPr>
+    </w:p>
+    <w:p>
+      <w:pPr>
+        <w:rPr>
+          <w:lang w:val="en-US"/>
+        </w:rPr>
+      </w:pPr>
+    </w:p>
+    <w:p>
+      <w:pPr>
+        <w:rPr>
+          <w:lang w:val="en-US"/>
+        </w:rPr>
+      </w:pPr>
+    </w:p>
+    <w:p>
+      <w:pPr>
+        <w:rPr>
+          <w:lang w:val="en-US"/>
+        </w:rPr>
+      </w:pPr>
+    </w:p>
+    <w:p>
+      <w:pPr>
+        <w:rPr>
+          <w:lang w:val="en-US"/>
+        </w:rPr>
+      </w:pPr>
+    </w:p>
+    <w:p>
+      <w:pPr>
+        <w:rPr>
+          <w:lang w:val="en-US"/>
+        </w:rPr>
+      </w:pPr>
+      <w:bookmarkStart w:id="24" w:name="_GoBack"/>
+      <w:bookmarkEnd w:id="24"/>
+    </w:p>
+    <w:p>
+      <w:pPr>
+        <w:rPr>
+          <w:lang w:val="en-US"/>
+        </w:rPr>
+      </w:pPr>
+    </w:p>
+    <w:p>
+      <w:pPr>
+        <w:rPr>
+          <w:lang w:val="en-US"/>
+        </w:rPr>
+      </w:pPr>
+    </w:p>
+    <w:p>
+      <w:pPr>
+        <w:rPr>
+          <w:lang w:val="en-US"/>
+        </w:rPr>
+      </w:pPr>
+    </w:p>
+    <w:p>
+      <w:pPr>
+        <w:rPr>
+          <w:lang w:val="en-US"/>
+        </w:rPr>
+      </w:pPr>
+    </w:p>
+    <w:p>
+      <w:pPr>
+        <w:rPr>
+          <w:lang w:val="en-US"/>
+        </w:rPr>
+      </w:pPr>
+    </w:p>
+    <w:p>
+      <w:pPr>
+        <w:rPr>
+          <w:lang w:val="en-US"/>
+        </w:rPr>
+      </w:pPr>
+    </w:p>
+    <w:p>
+      <w:pPr>
+        <w:rPr>
+          <w:lang w:val="en-US"/>
+        </w:rPr>
+      </w:pPr>
+    </w:p>
+    <w:p>
+      <w:pPr>
+        <w:rPr>
+          <w:lang w:val="en-US"/>
+        </w:rPr>
+      </w:pPr>
+    </w:p>
     <w:p>
       <w:pPr>
         <w:pStyle w:val="Ttulo1"/>
       </w:pPr>
       <w:r>
+        <w:lastRenderedPageBreak/>
         <w:t>3 CRIPTOGRAFIA</w:t>
       </w:r>
       <w:bookmarkEnd w:id="22"/>
@@ -14432,7 +15684,6 @@
     </w:p>
     <w:p>
       <w:r>
-        <w:lastRenderedPageBreak/>
         <w:t xml:space="preserve">A criptografia estuda de técnicas matemáticas relacionada a aspectos de segurança da informação como confidencialidade, integridade de dados, autenticação de entidade e autenticação de origem de dados. </w:t>
       </w:r>
       <w:r>
@@ -14554,7 +15805,11 @@
         <w:t>Autenticação</w:t>
       </w:r>
       <w:r>
-        <w:t>: é um serviço relacionado à identificação. Essa função é aplicável tanto à entidade quanto informações. Duas entidades começando uma comunicação devem identificar uma à outra. A informação enviada através do canal deve ser autenticada quanto à origem, data de origem, conteúdo dos dados, horário enviado, etc. Por essa razão essa área da criptografia geralmente é subdividida em duas grandes áreas: Autenticação de Entidade e Autenticação de origem de dados. Autenticação de origem de dados implica a integridade dos dados (se as informações forem modificadas, a sua origem foi alterada).</w:t>
+        <w:t xml:space="preserve">: é um serviço relacionado à identificação. Essa função é aplicável tanto à entidade quanto informações. Duas entidades começando uma comunicação devem identificar uma à outra. A informação enviada através do canal deve ser autenticada quanto à origem, data de origem, conteúdo dos dados, horário enviado, etc. Por essa razão essa área da criptografia geralmente é subdividida em duas grandes áreas: Autenticação de Entidade e Autenticação de origem de dados. </w:t>
+      </w:r>
+      <w:r>
+        <w:lastRenderedPageBreak/>
+        <w:t>Autenticação de origem de dados implica a integridade dos dados (se as informações forem modificadas, a sua origem foi alterada).</w:t>
       </w:r>
     </w:p>
     <w:p>
@@ -14574,11 +15829,7 @@
         <w:t>Não-Repúdio</w:t>
       </w:r>
       <w:r>
-        <w:t xml:space="preserve">: é um serviço que previne uma entidade negar uma ação ou comprometimento passado. Quando uma disputa surge devido uma entidade negar que algumas ações foram feitas, uma maneira de resolver a situação é necessária. Por exemplo, uma entidade pode autorizar uma compra de propriedade por outra </w:t>
-      </w:r>
-      <w:r>
-        <w:lastRenderedPageBreak/>
-        <w:t>entidade e, mais tarde, negar que tal autorização foi dada. Um processo envolvendo uma terceira entidade confiável é necessário para resolver a disputa.</w:t>
+        <w:t>: é um serviço que previne uma entidade negar uma ação ou comprometimento passado. Quando uma disputa surge devido uma entidade negar que algumas ações foram feitas, uma maneira de resolver a situação é necessária. Por exemplo, uma entidade pode autorizar uma compra de propriedade por outra entidade e, mais tarde, negar que tal autorização foi dada. Um processo envolvendo uma terceira entidade confiável é necessário para resolver a disputa.</w:t>
       </w:r>
     </w:p>
     <w:p>
@@ -14799,6 +16050,7 @@
     </w:p>
     <w:p>
       <w:r>
+        <w:lastRenderedPageBreak/>
         <w:t>O texto cifrado C é enviado por um canal que não possibilita a segurança da informação. Nesse momento podem existir dois tipos de intrusos tentando recuperar a informação: o intruso passivo e o intruso ativo.</w:t>
       </w:r>
     </w:p>
@@ -14818,7 +16070,6 @@
     </w:p>
     <w:p>
       <w:r>
-        <w:lastRenderedPageBreak/>
         <w:t>O intruso ativo também escuta o canal de comunicações, mas, diferentemente do intruso passivo, ele captura a mensagem, impedindo que a mesma chegue ao destinatário. O objetivo disso é tentar decifrar o texto cifrado e injetar ou modificar as informações contidas no texto cifrado, encriptar essa nova mensagem e enviar ao seu destinatário como se fosse legítima.</w:t>
       </w:r>
     </w:p>
@@ -15960,6 +17211,7 @@
     </w:p>
     <w:p>
       <w:r>
+        <w:lastRenderedPageBreak/>
         <w:t>No código de César, cada letra é substituída por uma letra três posições à frente no alfabeto. Generalizando a cifra de substituição temos:</w:t>
       </w:r>
     </w:p>
@@ -16093,7 +17345,6 @@
         <w:rPr>
           <w:i/>
         </w:rPr>
-        <w:lastRenderedPageBreak/>
         <w:t>n</w:t>
       </w:r>
       <w:r>
@@ -16318,16 +17569,16 @@
         <w:fldChar w:fldCharType="end"/>
       </w:r>
       <w:r>
-        <w:t xml:space="preserve"> mostra um exemplo de cifra de transposição. A chave utilizada na encriptação é “cript”. Na cifra de transposição, a chave tem dois objetivos: o primeiro é definir o número de colunas em que será escrito a mensagem original e a numeração das colunas. A numeração das colunas é feita crescentemente, iniciando com 1 na coluna que possui a letra da chave mais próxima do início do alfabeto, assim por diante, até que se tenha feito a seqüência numérica para todas as letras da chave.</w:t>
-      </w:r>
-    </w:p>
-    <w:p>
-      <w:r>
-        <w:t xml:space="preserve">Após a numeração das colunas, a mensagem original é escrita de tal forma que cada letra da mensagem ocupe uma célula da linha, caso a linha tenha sido totalmente preenchida e a mensagem não tenha chegado ao fim, continua-se a escrever a mensagem na próxima linha. </w:t>
+        <w:t xml:space="preserve"> mostra um exemplo de cifra de transposição. A chave utilizada na encriptação é “cript”. Na cifra de transposição, a chave tem dois objetivos: o primeiro é definir </w:t>
       </w:r>
       <w:r>
         <w:lastRenderedPageBreak/>
-        <w:t xml:space="preserve">Ao fim, caso a mensagem tenha acabado e células de uma linha ficaram vazias, preenchem-se tais células com letras quaisquer. Na </w:t>
+        <w:t>o número de colunas em que será escrito a mensagem original e a numeração das colunas. A numeração das colunas é feita crescentemente, iniciando com 1 na coluna que possui a letra da chave mais próxima do início do alfabeto, assim por diante, até que se tenha feito a seqüência numérica para todas as letras da chave.</w:t>
+      </w:r>
+    </w:p>
+    <w:p>
+      <w:r>
+        <w:t xml:space="preserve">Após a numeração das colunas, a mensagem original é escrita de tal forma que cada letra da mensagem ocupe uma célula da linha, caso a linha tenha sido totalmente preenchida e a mensagem não tenha chegado ao fim, continua-se a escrever a mensagem na próxima linha. Ao fim, caso a mensagem tenha acabado e células de uma linha ficaram vazias, preenchem-se tais células com letras quaisquer. Na </w:t>
       </w:r>
       <w:r>
         <w:fldChar w:fldCharType="begin"/>
@@ -16418,6 +17669,7 @@
       <w:bookmarkStart w:id="45" w:name="_Toc269678037"/>
       <w:bookmarkStart w:id="46" w:name="_Toc278285959"/>
       <w:r>
+        <w:lastRenderedPageBreak/>
         <w:t>3.4.3.1 Data Encryption Standard (DES)</w:t>
       </w:r>
       <w:bookmarkEnd w:id="45"/>
@@ -16451,7 +17703,6 @@
         <w:rPr>
           <w:noProof/>
         </w:rPr>
-        <w:lastRenderedPageBreak/>
         <w:drawing>
           <wp:inline distT="0" distB="0" distL="0" distR="0">
             <wp:extent cx="5034280" cy="3846830"/>
@@ -16605,6 +17856,7 @@
     </w:p>
     <w:p>
       <w:r>
+        <w:lastRenderedPageBreak/>
         <w:t>Os 16 blocos intermediários são parametrizados por chaves diferentes, derivadas da chave original. A chave original de 56 bits é dividida em duas partes de 28 bits e cada parte é rotacionada à esquerda um número de bits que depende do número atual do bloco de iteração.</w:t>
       </w:r>
     </w:p>
@@ -16663,7 +17915,6 @@
     </w:p>
     <w:p>
       <w:r>
-        <w:lastRenderedPageBreak/>
         <w:t xml:space="preserve">A Função de Feistel possui quatro estágios: expansão, mistura da chave, substituição e permutação, como é mostrada na </w:t>
       </w:r>
       <w:r>
@@ -16841,6 +18092,7 @@
       <w:bookmarkStart w:id="54" w:name="_Toc269678039"/>
       <w:bookmarkStart w:id="55" w:name="_Toc278285960"/>
       <w:r>
+        <w:lastRenderedPageBreak/>
         <w:t>3.4.3.3 Advanced Encryption Standard (AES)</w:t>
       </w:r>
       <w:bookmarkEnd w:id="54"/>
@@ -16949,11 +18201,7 @@
     </w:p>
     <w:p>
       <w:r>
-        <w:t xml:space="preserve">Em 1997, o NIST patrocinou um concurso de criptografia que iria eleger o novo padrão de criptografia a ser utilizado pelas agências norte-americanas. Foram feitas 15 propostas e organizadas conferências públicas para apresentação e análise de cada algoritmo a procura de </w:t>
-      </w:r>
-      <w:r>
-        <w:lastRenderedPageBreak/>
-        <w:t>falhas. Em outubro de 2000, o algoritmo Rijndael (de Joan Daemen e Vicent Rijmen) foi escolhido para ser o próximo padrão de encriptação</w:t>
+        <w:t>Em 1997, o NIST patrocinou um concurso de criptografia que iria eleger o novo padrão de criptografia a ser utilizado pelas agências norte-americanas. Foram feitas 15 propostas e organizadas conferências públicas para apresentação e análise de cada algoritmo a procura de falhas. Em outubro de 2000, o algoritmo Rijndael (de Joan Daemen e Vicent Rijmen) foi escolhido para ser o próximo padrão de encriptação</w:t>
       </w:r>
       <w:sdt>
         <w:sdtPr>
@@ -17188,6 +18436,7 @@
         <w:rPr>
           <w:noProof/>
         </w:rPr>
+        <w:lastRenderedPageBreak/>
         <w:drawing>
           <wp:inline distT="0" distB="0" distL="0" distR="0">
             <wp:extent cx="2878577" cy="5305778"/>
@@ -17335,64 +18584,67 @@
     </w:p>
     <w:p>
       <w:r>
+        <w:t>O processo de encriptação inicia expandindo a chave em N</w:t>
+      </w:r>
+      <w:r>
+        <w:rPr>
+          <w:vertAlign w:val="subscript"/>
+        </w:rPr>
+        <w:t>r</w:t>
+      </w:r>
+      <w:r>
+        <w:t>+1 vetores do mesmo tamanho que o estado. Um será utilizado no início do cálculo e os outros serão utilizados durantes as N</w:t>
+      </w:r>
+      <w:r>
+        <w:rPr>
+          <w:vertAlign w:val="subscript"/>
+        </w:rPr>
+        <w:t>r</w:t>
+      </w:r>
+      <w:r>
+        <w:t xml:space="preserve"> rodadas (um por rodada). Em seguida, o texto é copiado para a matriz estado, preenchendo as colunas seqüencialmente. Além disso, antes de começar as rodadas, é feita uma operação OU EXCLUSIVO entre a matriz estado e a primeira chave expandida. Esse processo é chamado AddRoundKey e também utilizado ao final de cada rodada.</w:t>
+      </w:r>
+    </w:p>
+    <w:p>
+      <w:r>
+        <w:t xml:space="preserve">As rodadas seguintes são dividas em quatro etapas: SubBytes, ShiftRows, MixColumns e AddRoundKey. Na última rodada, porém, a operação MixColumns não é realizada. Na etapa SubBytes, mostrada na </w:t>
+      </w:r>
+      <w:r>
+        <w:fldChar w:fldCharType="begin"/>
+      </w:r>
+      <w:r>
+        <w:instrText xml:space="preserve"> REF _Ref269030331 \h </w:instrText>
+      </w:r>
+      <w:r>
+        <w:fldChar w:fldCharType="separate"/>
+      </w:r>
+      <w:r>
+        <w:t xml:space="preserve">Figura </w:t>
+      </w:r>
+      <w:r>
+        <w:rPr>
+          <w:noProof/>
+        </w:rPr>
+        <w:t>12</w:t>
+      </w:r>
+      <w:r>
+        <w:fldChar w:fldCharType="end"/>
+      </w:r>
+      <w:r>
+        <w:t xml:space="preserve">, uma substituição não-linear irreversível opera em cada </w:t>
+      </w:r>
+      <w:r>
+        <w:rPr>
+          <w:i/>
+        </w:rPr>
+        <w:t>byte</w:t>
+      </w:r>
+      <w:r>
+        <w:t xml:space="preserve"> da matriz estado. Cada byte é usado como índice para um bloco de substituição, a fim de </w:t>
+      </w:r>
+      <w:r>
         <w:lastRenderedPageBreak/>
-        <w:t>O processo de encriptação inicia expandindo a chave em N</w:t>
-      </w:r>
-      <w:r>
-        <w:rPr>
-          <w:vertAlign w:val="subscript"/>
-        </w:rPr>
-        <w:t>r</w:t>
-      </w:r>
-      <w:r>
-        <w:t>+1 vetores do mesmo tamanho que o estado. Um será utilizado no início do cálculo e os outros serão utilizados durantes as N</w:t>
-      </w:r>
-      <w:r>
-        <w:rPr>
-          <w:vertAlign w:val="subscript"/>
-        </w:rPr>
-        <w:t>r</w:t>
-      </w:r>
-      <w:r>
-        <w:t xml:space="preserve"> rodadas (um por rodada). Em seguida, o texto é copiado para a matriz estado, preenchendo as colunas seqüencialmente. Além disso, antes de começar as rodadas, é feita uma operação OU EXCLUSIVO entre a matriz estado e a primeira chave expandida. Esse processo é chamado AddRoundKey e também utilizado ao final de cada rodada.</w:t>
-      </w:r>
-    </w:p>
-    <w:p>
-      <w:r>
-        <w:t xml:space="preserve">As rodadas seguintes são dividas em quatro etapas: SubBytes, ShiftRows, MixColumns e AddRoundKey. Na última rodada, porém, a operação MixColumns não é realizada. Na etapa SubBytes, mostrada na </w:t>
-      </w:r>
-      <w:r>
-        <w:fldChar w:fldCharType="begin"/>
-      </w:r>
-      <w:r>
-        <w:instrText xml:space="preserve"> REF _Ref269030331 \h </w:instrText>
-      </w:r>
-      <w:r>
-        <w:fldChar w:fldCharType="separate"/>
-      </w:r>
-      <w:r>
-        <w:t xml:space="preserve">Figura </w:t>
-      </w:r>
-      <w:r>
-        <w:rPr>
-          <w:noProof/>
-        </w:rPr>
-        <w:t>12</w:t>
-      </w:r>
-      <w:r>
-        <w:fldChar w:fldCharType="end"/>
-      </w:r>
-      <w:r>
-        <w:t xml:space="preserve">, uma substituição não-linear irreversível opera em cada </w:t>
-      </w:r>
-      <w:r>
-        <w:rPr>
-          <w:i/>
-        </w:rPr>
-        <w:t>byte</w:t>
-      </w:r>
-      <w:r>
-        <w:t xml:space="preserve"> da matriz estado. Cada byte é usado como índice para um bloco de substituição, a fim de substituir o seu valor pelo conteúdo dessa entrada na cifra de substituição </w:t>
+        <w:t xml:space="preserve">substituir o seu valor pelo conteúdo dessa entrada na cifra de substituição </w:t>
       </w:r>
       <w:sdt>
         <w:sdtPr>
@@ -17784,7 +19036,6 @@
         <w:spacing w:after="240"/>
       </w:pPr>
       <w:r>
-        <w:lastRenderedPageBreak/>
         <w:t xml:space="preserve">Na etapa MixColumns, mostrada na </w:t>
       </w:r>
       <w:r>
@@ -17874,6 +19125,7 @@
         <w:rPr>
           <w:noProof/>
         </w:rPr>
+        <w:lastRenderedPageBreak/>
         <w:drawing>
           <wp:inline distT="0" distB="0" distL="0" distR="0">
             <wp:extent cx="3747770" cy="1986915"/>
@@ -18269,7 +19521,6 @@
       <w:bookmarkStart w:id="71" w:name="_Toc269678040"/>
       <w:bookmarkStart w:id="72" w:name="_Toc278285961"/>
       <w:r>
-        <w:lastRenderedPageBreak/>
         <w:t>3.5 MODELO DE UM SISTEMA CRIPTOGRÁFICO DE CHAVE ASSIMÉTRICA</w:t>
       </w:r>
       <w:bookmarkEnd w:id="71"/>
@@ -18311,6 +19562,7 @@
     </w:p>
     <w:p>
       <w:r>
+        <w:lastRenderedPageBreak/>
         <w:t>Em sua proposta inicial, um sistema de criptografia assimétrico deveria atender aos seguintes requisitos:</w:t>
       </w:r>
     </w:p>
@@ -18605,11 +19857,7 @@
     </w:p>
     <w:p>
       <w:r>
-        <w:t xml:space="preserve">A diferença entre os dois sistemas reside no fato de que duas chaves são utilizadas no sistema, uma pública e uma privada. A chave pública, como o próprio nome diz, é de conhecimento público, qualquer usuário pode ter acesso à chave. A chave privada é possuída </w:t>
-      </w:r>
-      <w:r>
-        <w:lastRenderedPageBreak/>
-        <w:t>somente por um usuário. A chave pública e a privada são relacionadas entre si de tal forma que uma mensagem encriptada utilizando a chave pública só pode ser decriptada utilizando a chave privada.</w:t>
+        <w:t>A diferença entre os dois sistemas reside no fato de que duas chaves são utilizadas no sistema, uma pública e uma privada. A chave pública, como o próprio nome diz, é de conhecimento público, qualquer usuário pode ter acesso à chave. A chave privada é possuída somente por um usuário. A chave pública e a privada são relacionadas entre si de tal forma que uma mensagem encriptada utilizando a chave pública só pode ser decriptada utilizando a chave privada.</w:t>
       </w:r>
     </w:p>
     <w:p/>
@@ -18620,6 +19868,7 @@
       <w:bookmarkStart w:id="76" w:name="_Toc269678041"/>
       <w:bookmarkStart w:id="77" w:name="_Toc278285962"/>
       <w:r>
+        <w:lastRenderedPageBreak/>
         <w:t>3.6 MÉTODOS DE CRIPTOGRAFIA DE CHAVE ASSIMÉTRICA</w:t>
       </w:r>
       <w:bookmarkEnd w:id="76"/>
@@ -19005,7 +20254,6 @@
     </w:p>
     <w:p>
       <w:r>
-        <w:lastRenderedPageBreak/>
         <w:t xml:space="preserve">A partir disso, para encriptar a mensagem P, calcule </w:t>
       </w:r>
       <m:oMath>
@@ -37914,7 +39162,7 @@
           <w:rPr>
             <w:noProof/>
           </w:rPr>
-          <w:t>22</w:t>
+          <w:t>28</w:t>
         </w:r>
         <w:r>
           <w:rPr>
@@ -42463,7 +43711,7 @@
     <w:charset w:val="00"/>
     <w:family w:val="swiss"/>
     <w:pitch w:val="variable"/>
-    <w:sig w:usb0="E7002EFF" w:usb1="5200F5FF" w:usb2="0A242021" w:usb3="00000000" w:csb0="000001FF" w:csb1="00000000"/>
+    <w:sig w:usb0="E7000EFF" w:usb1="5200F5FF" w:usb2="0A242021" w:usb3="00000000" w:csb0="000001BF" w:csb1="00000000"/>
   </w:font>
   <w:font w:name="Cambria Math">
     <w:panose1 w:val="02040503050406030204"/>
@@ -43714,7 +44962,7 @@
 </file>
 
 <file path=customXml/itemProps1.xml><?xml version="1.0" encoding="utf-8"?>
-<ds:datastoreItem xmlns:ds="http://schemas.openxmlformats.org/officeDocument/2006/customXml" ds:itemID="{96397826-D6E0-4C8D-8A81-DD68F961375B}">
+<ds:datastoreItem xmlns:ds="http://schemas.openxmlformats.org/officeDocument/2006/customXml" ds:itemID="{C6FF83F1-C81B-490F-8C75-7FA2B4E7F364}">
   <ds:schemaRefs>
     <ds:schemaRef ds:uri="http://schemas.openxmlformats.org/officeDocument/2006/bibliography"/>
   </ds:schemaRefs>

</xml_diff>

<commit_message>
Modificacoes no arquivo principal para imagens modificadas
</commit_message>
<xml_diff>
--- a/documentation/docs/monografia.docx
+++ b/documentation/docs/monografia.docx
@@ -12188,9 +12188,9 @@
         </w:rPr>
         <w:drawing>
           <wp:inline distT="0" distB="0" distL="0" distR="0">
-            <wp:extent cx="4715302" cy="1924326"/>
+            <wp:extent cx="5756910" cy="3148965"/>
             <wp:effectExtent l="0" t="0" r="0" b="0"/>
-            <wp:docPr id="6" name="Imagem 6"/>
+            <wp:docPr id="50" name="Imagem 50"/>
             <wp:cNvGraphicFramePr>
               <a:graphicFrameLocks xmlns:a="http://schemas.openxmlformats.org/drawingml/2006/main" noChangeAspect="1"/>
             </wp:cNvGraphicFramePr>
@@ -12219,7 +12219,7 @@
                   <pic:spPr bwMode="auto">
                     <a:xfrm>
                       <a:off x="0" y="0"/>
-                      <a:ext cx="4723311" cy="1927594"/>
+                      <a:ext cx="5756910" cy="3148965"/>
                     </a:xfrm>
                     <a:prstGeom prst="rect">
                       <a:avLst/>
@@ -12516,32 +12516,6 @@
     </w:p>
     <w:p>
       <w:pPr>
-        <w:ind w:firstLine="0"/>
-        <w:jc w:val="left"/>
-        <w:rPr>
-          <w:sz w:val="20"/>
-          <w:szCs w:val="20"/>
-          <w:lang w:val="en-US"/>
-        </w:rPr>
-      </w:pPr>
-      <w:r>
-        <w:rPr>
-          <w:sz w:val="20"/>
-          <w:szCs w:val="20"/>
-        </w:rPr>
-        <w:tab/>
-      </w:r>
-      <w:r>
-        <w:rPr>
-          <w:sz w:val="20"/>
-          <w:szCs w:val="20"/>
-          <w:lang w:val="en-US"/>
-        </w:rPr>
-        <w:t>Fonte: (COLLET; DELACROIX; KAISER; MAMMERI, p.29, 2012)</w:t>
-      </w:r>
-    </w:p>
-    <w:p>
-      <w:pPr>
         <w:pStyle w:val="Ttulo4"/>
       </w:pPr>
       <w:r>
@@ -12598,7 +12572,11 @@
         <w:t>)</w:t>
       </w:r>
       <w:r>
-        <w:t xml:space="preserve"> é outro algoritmo simples muito parecido com o RM, no entanto, a sua política de prioridades é baseada no deadline de cada tarefa, sendo as tarefas com menores metas-temporais mais prioritárias. Este algoritmo foi publicado em 1982 por </w:t>
+        <w:t xml:space="preserve"> é outro algoritmo simples muito parecido com o RM, no entanto, a sua política de prioridades é baseada no deadline de cada </w:t>
+      </w:r>
+      <w:r>
+        <w:lastRenderedPageBreak/>
+        <w:t xml:space="preserve">tarefa, sendo as tarefas com menores metas-temporais mais prioritárias. Este algoritmo foi publicado em 1982 por </w:t>
       </w:r>
       <w:r>
         <w:t xml:space="preserve">Leung </w:t>
@@ -12615,11 +12593,7 @@
     </w:p>
     <w:p>
       <w:r>
-        <w:t xml:space="preserve">O DM assim como RM também utiliza os mesmos testes para verificação se o conjunto de tarefas é ou não escalonável para o algoritmo, no entanto, para o teste suficiente de </w:t>
-      </w:r>
-      <w:r>
-        <w:lastRenderedPageBreak/>
-        <w:t xml:space="preserve">escalonabilidade é feita uma pequena modificação, no qual é substituído o período pelo </w:t>
+        <w:t xml:space="preserve">O DM assim como RM também utiliza os mesmos testes para verificação se o conjunto de tarefas é ou não escalonável para o algoritmo, no entanto, para o teste suficiente de escalonabilidade é feita uma pequena modificação, no qual é substituído o período pelo </w:t>
       </w:r>
       <w:r>
         <w:rPr>
@@ -12769,9 +12743,9 @@
         </w:rPr>
         <w:drawing>
           <wp:inline distT="0" distB="0" distL="0" distR="0">
-            <wp:extent cx="4252677" cy="2156347"/>
-            <wp:effectExtent l="0" t="0" r="0" b="0"/>
-            <wp:docPr id="8" name="Imagem 8"/>
+            <wp:extent cx="5464828" cy="3500651"/>
+            <wp:effectExtent l="0" t="0" r="2540" b="5080"/>
+            <wp:docPr id="60" name="Imagem 60"/>
             <wp:cNvGraphicFramePr>
               <a:graphicFrameLocks xmlns:a="http://schemas.openxmlformats.org/drawingml/2006/main" noChangeAspect="1"/>
             </wp:cNvGraphicFramePr>
@@ -12779,7 +12753,7 @@
               <a:graphicData uri="http://schemas.openxmlformats.org/drawingml/2006/picture">
                 <pic:pic xmlns:pic="http://schemas.openxmlformats.org/drawingml/2006/picture">
                   <pic:nvPicPr>
-                    <pic:cNvPr id="0" name="Picture 4"/>
+                    <pic:cNvPr id="0" name="Picture 6"/>
                     <pic:cNvPicPr>
                       <a:picLocks noChangeAspect="1" noChangeArrowheads="1"/>
                     </pic:cNvPicPr>
@@ -12800,7 +12774,7 @@
                   <pic:spPr bwMode="auto">
                     <a:xfrm>
                       <a:off x="0" y="0"/>
-                      <a:ext cx="4287192" cy="2173848"/>
+                      <a:ext cx="5470372" cy="3504203"/>
                     </a:xfrm>
                     <a:prstGeom prst="rect">
                       <a:avLst/>
@@ -13120,132 +13094,91 @@
     </w:p>
     <w:p>
       <w:pPr>
+        <w:pStyle w:val="Ttulo4"/>
+      </w:pPr>
+      <w:r>
+        <w:t>3.</w:t>
+      </w:r>
+      <w:r>
+        <w:t>4.1.</w:t>
+      </w:r>
+      <w:r>
+        <w:t xml:space="preserve">3 </w:t>
+      </w:r>
+      <w:r>
+        <w:rPr>
+          <w:i/>
+        </w:rPr>
+        <w:t>Earliest Deadline First</w:t>
+      </w:r>
+      <w:r>
+        <w:rPr>
+          <w:i/>
+        </w:rPr>
+        <w:t xml:space="preserve"> </w:t>
+      </w:r>
+      <w:r>
+        <w:t>(EDF)</w:t>
+      </w:r>
+    </w:p>
+    <w:p>
+      <w:r>
+        <w:t>Assim como o RM e o DM, o EDF é um algoritmo preemptivo, din</w:t>
+      </w:r>
+      <w:r>
+        <w:t xml:space="preserve">âmico, otimizado para sistemas monoprocessador e que se baseia em prioridades dinâmicas. Ele foi proposto em 1973 por Liu e Layland, e diferente do RM que trabalha com prioridade baseada no período e </w:t>
+      </w:r>
+      <w:r>
+        <w:t>d</w:t>
+      </w:r>
+      <w:r>
+        <w:t xml:space="preserve">o </w:t>
+      </w:r>
+      <w:r>
+        <w:t>DM</w:t>
+      </w:r>
+      <w:r>
+        <w:t xml:space="preserve"> que trabalha com prioridades baseadas no </w:t>
+      </w:r>
+      <w:r>
+        <w:rPr>
+          <w:i/>
+        </w:rPr>
+        <w:t>deadline</w:t>
+      </w:r>
+      <w:r>
+        <w:t>,</w:t>
+      </w:r>
+      <w:r>
+        <w:t xml:space="preserve"> o EDF utiliza suas prioridades baseadas no </w:t>
+      </w:r>
+      <w:r>
+        <w:rPr>
+          <w:i/>
+        </w:rPr>
+        <w:t>deadline</w:t>
+      </w:r>
+      <w:r>
+        <w:t xml:space="preserve"> absoluto das tarefas a serem executadas, essas prioridades são modificadas durante o tempo de execução.</w:t>
+      </w:r>
+      <w:r>
+        <w:t xml:space="preserve"> A tarefa pendente de execução que possuir a sua meta temporal mais próxima de ser alcançada recebe maior prioridade.</w:t>
+      </w:r>
+    </w:p>
+    <w:p>
+      <w:pPr>
         <w:ind w:firstLine="0"/>
-        <w:jc w:val="left"/>
-        <w:rPr>
-          <w:b/>
-          <w:bCs/>
-          <w:lang w:val="en-US"/>
-        </w:rPr>
-      </w:pPr>
-      <w:r>
-        <w:rPr>
-          <w:sz w:val="20"/>
-          <w:szCs w:val="20"/>
-        </w:rPr>
+      </w:pPr>
+      <w:r>
         <w:tab/>
       </w:r>
-      <w:r>
-        <w:rPr>
-          <w:sz w:val="20"/>
-          <w:szCs w:val="20"/>
-          <w:lang w:val="en-US"/>
-        </w:rPr>
-        <w:t>Fonte: (COLLET; DELACROIX; KAISER; MAMMERI, p.</w:t>
-      </w:r>
-      <w:r>
-        <w:rPr>
-          <w:sz w:val="20"/>
-          <w:szCs w:val="20"/>
-          <w:lang w:val="en-US"/>
-        </w:rPr>
-        <w:t>30</w:t>
-      </w:r>
-      <w:r>
-        <w:rPr>
-          <w:sz w:val="20"/>
-          <w:szCs w:val="20"/>
-          <w:lang w:val="en-US"/>
-        </w:rPr>
-        <w:t>, 2012)</w:t>
-      </w:r>
-    </w:p>
-    <w:p>
-      <w:pPr>
-        <w:pStyle w:val="Ttulo4"/>
-      </w:pPr>
-      <w:r>
-        <w:t>3.</w:t>
-      </w:r>
-      <w:r>
-        <w:t>4.1.</w:t>
-      </w:r>
-      <w:r>
-        <w:t xml:space="preserve">3 </w:t>
-      </w:r>
-      <w:r>
-        <w:rPr>
-          <w:i/>
-        </w:rPr>
-        <w:t>Earliest Deadline First</w:t>
-      </w:r>
-      <w:r>
-        <w:rPr>
-          <w:i/>
-        </w:rPr>
-        <w:t xml:space="preserve"> </w:t>
-      </w:r>
-      <w:r>
-        <w:t>(EDF)</w:t>
-      </w:r>
-    </w:p>
-    <w:p>
-      <w:r>
-        <w:t>Assim como o RM e o DM, o EDF é um algoritmo preemptivo, din</w:t>
-      </w:r>
-      <w:r>
-        <w:t xml:space="preserve">âmico, otimizado para sistemas monoprocessador e que se baseia em prioridades dinâmicas. Ele foi proposto em 1973 por Liu e Layland, e diferente do RM que trabalha com prioridade baseada no período e </w:t>
-      </w:r>
-      <w:r>
-        <w:t>d</w:t>
-      </w:r>
-      <w:r>
-        <w:t xml:space="preserve">o </w:t>
-      </w:r>
-      <w:r>
-        <w:t>DM</w:t>
-      </w:r>
-      <w:r>
-        <w:t xml:space="preserve"> que trabalha com prioridades baseadas no </w:t>
-      </w:r>
-      <w:r>
-        <w:rPr>
-          <w:i/>
-        </w:rPr>
-        <w:t>deadline</w:t>
-      </w:r>
-      <w:r>
-        <w:t>,</w:t>
-      </w:r>
-      <w:r>
-        <w:t xml:space="preserve"> o EDF utiliza suas prioridades baseadas no </w:t>
-      </w:r>
-      <w:r>
-        <w:rPr>
-          <w:i/>
-        </w:rPr>
-        <w:t>deadline</w:t>
-      </w:r>
-      <w:r>
-        <w:t xml:space="preserve"> absoluto das tarefas a serem executadas, essas prioridades são modificadas durante o tempo de execução.</w:t>
-      </w:r>
-      <w:r>
-        <w:t xml:space="preserve"> A tarefa pendente de execução que possuir a sua meta temporal mais próxima de ser alcançada recebe maior prioridade.</w:t>
-      </w:r>
-    </w:p>
-    <w:p>
-      <w:pPr>
-        <w:ind w:firstLine="0"/>
-      </w:pPr>
-      <w:r>
-        <w:tab/>
-      </w:r>
     </w:p>
     <w:p>
       <w:pPr>
         <w:ind w:firstLine="708"/>
       </w:pPr>
       <w:r>
+        <w:lastRenderedPageBreak/>
         <w:t>Para sabermos se é possível a operação de escalonamento com o algoritmo EDF possuímos um teste de escalonabilidade feito pelo cálculo:</w:t>
       </w:r>
     </w:p>
@@ -13356,12 +13289,11 @@
         <w:rPr>
           <w:noProof/>
         </w:rPr>
-        <w:lastRenderedPageBreak/>
         <w:drawing>
           <wp:inline distT="0" distB="0" distL="0" distR="0">
-            <wp:extent cx="4496937" cy="2095193"/>
-            <wp:effectExtent l="0" t="0" r="0" b="635"/>
-            <wp:docPr id="1" name="Imagem 1"/>
+            <wp:extent cx="5010003" cy="3098800"/>
+            <wp:effectExtent l="0" t="0" r="635" b="6350"/>
+            <wp:docPr id="62" name="Imagem 62"/>
             <wp:cNvGraphicFramePr>
               <a:graphicFrameLocks xmlns:a="http://schemas.openxmlformats.org/drawingml/2006/main" noChangeAspect="1"/>
             </wp:cNvGraphicFramePr>
@@ -13369,7 +13301,7 @@
               <a:graphicData uri="http://schemas.openxmlformats.org/drawingml/2006/picture">
                 <pic:pic xmlns:pic="http://schemas.openxmlformats.org/drawingml/2006/picture">
                   <pic:nvPicPr>
-                    <pic:cNvPr id="0" name="Picture 1"/>
+                    <pic:cNvPr id="0" name="Picture 7"/>
                     <pic:cNvPicPr>
                       <a:picLocks noChangeAspect="1" noChangeArrowheads="1"/>
                     </pic:cNvPicPr>
@@ -13390,7 +13322,7 @@
                   <pic:spPr bwMode="auto">
                     <a:xfrm>
                       <a:off x="0" y="0"/>
-                      <a:ext cx="4516459" cy="2104288"/>
+                      <a:ext cx="5016271" cy="3102677"/>
                     </a:xfrm>
                     <a:prstGeom prst="rect">
                       <a:avLst/>
@@ -13718,41 +13650,6 @@
           <w:szCs w:val="20"/>
         </w:rPr>
         <w:tab/>
-      </w:r>
-    </w:p>
-    <w:p>
-      <w:pPr>
-        <w:ind w:firstLine="708"/>
-        <w:jc w:val="left"/>
-        <w:rPr>
-          <w:b/>
-          <w:bCs/>
-          <w:lang w:val="en-US"/>
-        </w:rPr>
-      </w:pPr>
-      <w:r>
-        <w:rPr>
-          <w:sz w:val="20"/>
-          <w:szCs w:val="20"/>
-          <w:lang w:val="en-US"/>
-        </w:rPr>
-        <w:t>Fonte: (COLLET; DELACROIX; KAISER; MAMMERI, p.</w:t>
-      </w:r>
-      <w:r>
-        <w:rPr>
-          <w:sz w:val="20"/>
-          <w:szCs w:val="20"/>
-          <w:lang w:val="en-US"/>
-        </w:rPr>
-        <w:t>31</w:t>
-      </w:r>
-      <w:r>
-        <w:rPr>
-          <w:sz w:val="20"/>
-          <w:szCs w:val="20"/>
-          <w:lang w:val="en-US"/>
-        </w:rPr>
-        <w:t>, 2012)</w:t>
       </w:r>
     </w:p>
     <w:p>
@@ -14384,7 +14281,6 @@
         <w:pStyle w:val="Ttulo4"/>
       </w:pPr>
       <w:r>
-        <w:lastRenderedPageBreak/>
         <w:t>3.</w:t>
       </w:r>
       <w:r>
@@ -14883,6 +14779,7 @@
         <w:rPr>
           <w:noProof/>
         </w:rPr>
+        <w:lastRenderedPageBreak/>
         <w:drawing>
           <wp:inline distT="0" distB="0" distL="0" distR="0">
             <wp:extent cx="5112963" cy="2353586"/>
@@ -15324,7 +15221,6 @@
         <w:pStyle w:val="Ttulo3"/>
       </w:pPr>
       <w:r>
-        <w:lastRenderedPageBreak/>
         <w:t>3.4.2 Tarefas Aperiódicas (Esporádicas)</w:t>
       </w:r>
     </w:p>
@@ -15394,11 +15290,12 @@
         <w:rPr>
           <w:noProof/>
         </w:rPr>
+        <w:lastRenderedPageBreak/>
         <w:drawing>
           <wp:inline distT="0" distB="0" distL="0" distR="0">
-            <wp:extent cx="4444779" cy="3386498"/>
-            <wp:effectExtent l="0" t="0" r="0" b="4445"/>
-            <wp:docPr id="15" name="Imagem 15"/>
+            <wp:extent cx="6018668" cy="4277802"/>
+            <wp:effectExtent l="0" t="0" r="1270" b="8890"/>
+            <wp:docPr id="63" name="Imagem 63"/>
             <wp:cNvGraphicFramePr>
               <a:graphicFrameLocks xmlns:a="http://schemas.openxmlformats.org/drawingml/2006/main" noChangeAspect="1"/>
             </wp:cNvGraphicFramePr>
@@ -15406,7 +15303,7 @@
               <a:graphicData uri="http://schemas.openxmlformats.org/drawingml/2006/picture">
                 <pic:pic xmlns:pic="http://schemas.openxmlformats.org/drawingml/2006/picture">
                   <pic:nvPicPr>
-                    <pic:cNvPr id="0" name="Picture 1"/>
+                    <pic:cNvPr id="0" name="Picture 8"/>
                     <pic:cNvPicPr>
                       <a:picLocks noChangeAspect="1" noChangeArrowheads="1"/>
                     </pic:cNvPicPr>
@@ -15427,7 +15324,7 @@
                   <pic:spPr bwMode="auto">
                     <a:xfrm>
                       <a:off x="0" y="0"/>
-                      <a:ext cx="4455795" cy="3394891"/>
+                      <a:ext cx="6028322" cy="4284664"/>
                     </a:xfrm>
                     <a:prstGeom prst="rect">
                       <a:avLst/>
@@ -15457,7 +15354,73 @@
           <w:sz w:val="20"/>
           <w:szCs w:val="20"/>
         </w:rPr>
-        <w:t>Figura 1</w:t>
+        <w:t xml:space="preserve">Figura 12: Exemplo de escalonamento com a técnica </w:t>
+      </w:r>
+      <w:r>
+        <w:rPr>
+          <w:sz w:val="20"/>
+          <w:szCs w:val="20"/>
+        </w:rPr>
+        <w:t>RM</w:t>
+      </w:r>
+      <w:r>
+        <w:rPr>
+          <w:sz w:val="20"/>
+          <w:szCs w:val="20"/>
+        </w:rPr>
+        <w:t xml:space="preserve"> para um conjunto de tarefas </w:t>
+      </w:r>
+      <w:r>
+        <w:rPr>
+          <w:sz w:val="20"/>
+          <w:szCs w:val="20"/>
+        </w:rPr>
+        <w:t xml:space="preserve">periódicas </w:t>
+      </w:r>
+      <w:r>
+        <w:rPr>
+          <w:i/>
+          <w:sz w:val="20"/>
+          <w:szCs w:val="20"/>
+        </w:rPr>
+        <w:t xml:space="preserve">t1 </w:t>
+      </w:r>
+      <w:r>
+        <w:rPr>
+          <w:sz w:val="20"/>
+          <w:szCs w:val="20"/>
+        </w:rPr>
+        <w:t>(</w:t>
+      </w:r>
+      <w:r>
+        <w:rPr>
+          <w:i/>
+          <w:sz w:val="20"/>
+          <w:szCs w:val="20"/>
+        </w:rPr>
+        <w:t>r0</w:t>
+      </w:r>
+      <w:r>
+        <w:rPr>
+          <w:sz w:val="20"/>
+          <w:szCs w:val="20"/>
+        </w:rPr>
+        <w:t xml:space="preserve">=0, </w:t>
+      </w:r>
+      <w:r>
+        <w:rPr>
+          <w:i/>
+          <w:sz w:val="20"/>
+          <w:szCs w:val="20"/>
+        </w:rPr>
+        <w:t>C</w:t>
+      </w:r>
+      <w:r>
+        <w:rPr>
+          <w:sz w:val="20"/>
+          <w:szCs w:val="20"/>
+        </w:rPr>
+        <w:t>=</w:t>
       </w:r>
       <w:r>
         <w:rPr>
@@ -15471,36 +15434,66 @@
           <w:sz w:val="20"/>
           <w:szCs w:val="20"/>
         </w:rPr>
-        <w:t xml:space="preserve">: Exemplo de escalonamento com a técnica </w:t>
-      </w:r>
-      <w:r>
-        <w:rPr>
-          <w:sz w:val="20"/>
-          <w:szCs w:val="20"/>
-        </w:rPr>
-        <w:t>RM</w:t>
-      </w:r>
-      <w:r>
-        <w:rPr>
-          <w:sz w:val="20"/>
-          <w:szCs w:val="20"/>
-        </w:rPr>
-        <w:t xml:space="preserve"> para um conjunto de tarefas </w:t>
-      </w:r>
-      <w:r>
-        <w:rPr>
-          <w:sz w:val="20"/>
-          <w:szCs w:val="20"/>
-        </w:rPr>
-        <w:t xml:space="preserve">periódicas </w:t>
-      </w:r>
-      <w:r>
-        <w:rPr>
-          <w:i/>
-          <w:sz w:val="20"/>
-          <w:szCs w:val="20"/>
-        </w:rPr>
-        <w:t xml:space="preserve">t1 </w:t>
+        <w:t xml:space="preserve">, </w:t>
+      </w:r>
+      <w:r>
+        <w:rPr>
+          <w:i/>
+          <w:sz w:val="20"/>
+          <w:szCs w:val="20"/>
+        </w:rPr>
+        <w:t>D</w:t>
+      </w:r>
+      <w:r>
+        <w:rPr>
+          <w:sz w:val="20"/>
+          <w:szCs w:val="20"/>
+        </w:rPr>
+        <w:t>=</w:t>
+      </w:r>
+      <w:r>
+        <w:rPr>
+          <w:i/>
+          <w:sz w:val="20"/>
+          <w:szCs w:val="20"/>
+        </w:rPr>
+        <w:t>T</w:t>
+      </w:r>
+      <w:r>
+        <w:rPr>
+          <w:sz w:val="20"/>
+          <w:szCs w:val="20"/>
+        </w:rPr>
+        <w:t>=</w:t>
+      </w:r>
+      <w:r>
+        <w:rPr>
+          <w:sz w:val="20"/>
+          <w:szCs w:val="20"/>
+        </w:rPr>
+        <w:t>5</w:t>
+      </w:r>
+      <w:r>
+        <w:rPr>
+          <w:sz w:val="20"/>
+          <w:szCs w:val="20"/>
+        </w:rPr>
+        <w:t xml:space="preserve">), </w:t>
+      </w:r>
+      <w:r>
+        <w:rPr>
+          <w:i/>
+          <w:sz w:val="20"/>
+          <w:szCs w:val="20"/>
+        </w:rPr>
+        <w:t>t2</w:t>
+      </w:r>
+      <w:r>
+        <w:rPr>
+          <w:sz w:val="20"/>
+          <w:szCs w:val="20"/>
+        </w:rPr>
+        <w:t xml:space="preserve"> </w:t>
       </w:r>
       <w:r>
         <w:rPr>
@@ -15537,14 +15530,102 @@
           <w:sz w:val="20"/>
           <w:szCs w:val="20"/>
         </w:rPr>
+        <w:t xml:space="preserve">=2, </w:t>
+      </w:r>
+      <w:r>
+        <w:rPr>
+          <w:i/>
+          <w:sz w:val="20"/>
+          <w:szCs w:val="20"/>
+        </w:rPr>
+        <w:t>D</w:t>
+      </w:r>
+      <w:r>
+        <w:rPr>
+          <w:sz w:val="20"/>
+          <w:szCs w:val="20"/>
+        </w:rPr>
         <w:t>=</w:t>
       </w:r>
       <w:r>
         <w:rPr>
-          <w:sz w:val="20"/>
-          <w:szCs w:val="20"/>
-        </w:rPr>
-        <w:t>2</w:t>
+          <w:i/>
+          <w:sz w:val="20"/>
+          <w:szCs w:val="20"/>
+        </w:rPr>
+        <w:t>T</w:t>
+      </w:r>
+      <w:r>
+        <w:rPr>
+          <w:sz w:val="20"/>
+          <w:szCs w:val="20"/>
+        </w:rPr>
+        <w:t>=</w:t>
+      </w:r>
+      <w:r>
+        <w:rPr>
+          <w:sz w:val="20"/>
+          <w:szCs w:val="20"/>
+        </w:rPr>
+        <w:t>10</w:t>
+      </w:r>
+      <w:r>
+        <w:rPr>
+          <w:sz w:val="20"/>
+          <w:szCs w:val="20"/>
+        </w:rPr>
+        <w:t xml:space="preserve">) </w:t>
+      </w:r>
+      <w:r>
+        <w:rPr>
+          <w:sz w:val="20"/>
+          <w:szCs w:val="20"/>
+        </w:rPr>
+        <w:t xml:space="preserve">e esporádicas </w:t>
+      </w:r>
+      <w:r>
+        <w:rPr>
+          <w:i/>
+          <w:sz w:val="20"/>
+          <w:szCs w:val="20"/>
+        </w:rPr>
+        <w:t>t3</w:t>
+      </w:r>
+      <w:r>
+        <w:rPr>
+          <w:sz w:val="20"/>
+          <w:szCs w:val="20"/>
+        </w:rPr>
+        <w:t xml:space="preserve"> </w:t>
+      </w:r>
+      <w:r>
+        <w:rPr>
+          <w:sz w:val="20"/>
+          <w:szCs w:val="20"/>
+        </w:rPr>
+        <w:t>(</w:t>
+      </w:r>
+      <w:r>
+        <w:rPr>
+          <w:i/>
+          <w:sz w:val="20"/>
+          <w:szCs w:val="20"/>
+        </w:rPr>
+        <w:t>r0</w:t>
+      </w:r>
+      <w:r>
+        <w:rPr>
+          <w:sz w:val="20"/>
+          <w:szCs w:val="20"/>
+        </w:rPr>
+        <w:t>=</w:t>
+      </w:r>
+      <w:r>
+        <w:rPr>
+          <w:sz w:val="20"/>
+          <w:szCs w:val="20"/>
+        </w:rPr>
+        <w:t>4</w:t>
       </w:r>
       <w:r>
         <w:rPr>
@@ -15559,7 +15640,7 @@
           <w:sz w:val="20"/>
           <w:szCs w:val="20"/>
         </w:rPr>
-        <w:t>D</w:t>
+        <w:t>C</w:t>
       </w:r>
       <w:r>
         <w:rPr>
@@ -15570,11 +15651,40 @@
       </w:r>
       <w:r>
         <w:rPr>
-          <w:i/>
-          <w:sz w:val="20"/>
-          <w:szCs w:val="20"/>
-        </w:rPr>
-        <w:t>T</w:t>
+          <w:sz w:val="20"/>
+          <w:szCs w:val="20"/>
+        </w:rPr>
+        <w:t xml:space="preserve">2), </w:t>
+      </w:r>
+      <w:r>
+        <w:rPr>
+          <w:i/>
+          <w:sz w:val="20"/>
+          <w:szCs w:val="20"/>
+        </w:rPr>
+        <w:t>t4</w:t>
+      </w:r>
+      <w:r>
+        <w:rPr>
+          <w:sz w:val="20"/>
+          <w:szCs w:val="20"/>
+        </w:rPr>
+        <w:t xml:space="preserve"> </w:t>
+      </w:r>
+      <w:r>
+        <w:rPr>
+          <w:sz w:val="20"/>
+          <w:szCs w:val="20"/>
+        </w:rPr>
+        <w:t>(</w:t>
+      </w:r>
+      <w:r>
+        <w:rPr>
+          <w:i/>
+          <w:sz w:val="20"/>
+          <w:szCs w:val="20"/>
+        </w:rPr>
+        <w:t>r0</w:t>
       </w:r>
       <w:r>
         <w:rPr>
@@ -15588,22 +15698,44 @@
           <w:sz w:val="20"/>
           <w:szCs w:val="20"/>
         </w:rPr>
-        <w:t>5</w:t>
-      </w:r>
-      <w:r>
-        <w:rPr>
-          <w:sz w:val="20"/>
-          <w:szCs w:val="20"/>
-        </w:rPr>
-        <w:t xml:space="preserve">), </w:t>
-      </w:r>
-      <w:r>
-        <w:rPr>
-          <w:i/>
-          <w:sz w:val="20"/>
-          <w:szCs w:val="20"/>
-        </w:rPr>
-        <w:t>t2</w:t>
+        <w:t>10</w:t>
+      </w:r>
+      <w:r>
+        <w:rPr>
+          <w:sz w:val="20"/>
+          <w:szCs w:val="20"/>
+        </w:rPr>
+        <w:t xml:space="preserve">, </w:t>
+      </w:r>
+      <w:r>
+        <w:rPr>
+          <w:i/>
+          <w:sz w:val="20"/>
+          <w:szCs w:val="20"/>
+        </w:rPr>
+        <w:t>C</w:t>
+      </w:r>
+      <w:r>
+        <w:rPr>
+          <w:sz w:val="20"/>
+          <w:szCs w:val="20"/>
+        </w:rPr>
+        <w:t>=</w:t>
+      </w:r>
+      <w:r>
+        <w:rPr>
+          <w:sz w:val="20"/>
+          <w:szCs w:val="20"/>
+        </w:rPr>
+        <w:t xml:space="preserve">1), </w:t>
+      </w:r>
+      <w:r>
+        <w:rPr>
+          <w:i/>
+          <w:sz w:val="20"/>
+          <w:szCs w:val="20"/>
+        </w:rPr>
+        <w:t>t5</w:t>
       </w:r>
       <w:r>
         <w:rPr>
@@ -15632,7 +15764,21 @@
           <w:sz w:val="20"/>
           <w:szCs w:val="20"/>
         </w:rPr>
-        <w:t xml:space="preserve">=0, </w:t>
+        <w:t>=</w:t>
+      </w:r>
+      <w:r>
+        <w:rPr>
+          <w:sz w:val="20"/>
+          <w:szCs w:val="20"/>
+        </w:rPr>
+        <w:t>11</w:t>
+      </w:r>
+      <w:r>
+        <w:rPr>
+          <w:sz w:val="20"/>
+          <w:szCs w:val="20"/>
+        </w:rPr>
+        <w:t xml:space="preserve">, </w:t>
       </w:r>
       <w:r>
         <w:rPr>
@@ -15647,303 +15793,10 @@
           <w:sz w:val="20"/>
           <w:szCs w:val="20"/>
         </w:rPr>
-        <w:t xml:space="preserve">=2, </w:t>
-      </w:r>
-      <w:r>
-        <w:rPr>
-          <w:i/>
-          <w:sz w:val="20"/>
-          <w:szCs w:val="20"/>
-        </w:rPr>
-        <w:t>D</w:t>
-      </w:r>
-      <w:r>
-        <w:rPr>
-          <w:sz w:val="20"/>
-          <w:szCs w:val="20"/>
-        </w:rPr>
         <w:t>=</w:t>
       </w:r>
       <w:r>
         <w:rPr>
-          <w:i/>
-          <w:sz w:val="20"/>
-          <w:szCs w:val="20"/>
-        </w:rPr>
-        <w:t>T</w:t>
-      </w:r>
-      <w:r>
-        <w:rPr>
-          <w:sz w:val="20"/>
-          <w:szCs w:val="20"/>
-        </w:rPr>
-        <w:t>=</w:t>
-      </w:r>
-      <w:r>
-        <w:rPr>
-          <w:sz w:val="20"/>
-          <w:szCs w:val="20"/>
-        </w:rPr>
-        <w:t>10</w:t>
-      </w:r>
-      <w:r>
-        <w:rPr>
-          <w:sz w:val="20"/>
-          <w:szCs w:val="20"/>
-        </w:rPr>
-        <w:t xml:space="preserve">) </w:t>
-      </w:r>
-      <w:r>
-        <w:rPr>
-          <w:sz w:val="20"/>
-          <w:szCs w:val="20"/>
-        </w:rPr>
-        <w:t xml:space="preserve">e esporádicas </w:t>
-      </w:r>
-      <w:r>
-        <w:rPr>
-          <w:i/>
-          <w:sz w:val="20"/>
-          <w:szCs w:val="20"/>
-        </w:rPr>
-        <w:t>t3</w:t>
-      </w:r>
-      <w:r>
-        <w:rPr>
-          <w:sz w:val="20"/>
-          <w:szCs w:val="20"/>
-        </w:rPr>
-        <w:t xml:space="preserve"> </w:t>
-      </w:r>
-      <w:r>
-        <w:rPr>
-          <w:sz w:val="20"/>
-          <w:szCs w:val="20"/>
-        </w:rPr>
-        <w:t>(</w:t>
-      </w:r>
-      <w:r>
-        <w:rPr>
-          <w:i/>
-          <w:sz w:val="20"/>
-          <w:szCs w:val="20"/>
-        </w:rPr>
-        <w:t>r0</w:t>
-      </w:r>
-      <w:r>
-        <w:rPr>
-          <w:sz w:val="20"/>
-          <w:szCs w:val="20"/>
-        </w:rPr>
-        <w:t>=</w:t>
-      </w:r>
-      <w:r>
-        <w:rPr>
-          <w:sz w:val="20"/>
-          <w:szCs w:val="20"/>
-        </w:rPr>
-        <w:t>4</w:t>
-      </w:r>
-      <w:r>
-        <w:rPr>
-          <w:sz w:val="20"/>
-          <w:szCs w:val="20"/>
-        </w:rPr>
-        <w:t xml:space="preserve">, </w:t>
-      </w:r>
-      <w:r>
-        <w:rPr>
-          <w:i/>
-          <w:sz w:val="20"/>
-          <w:szCs w:val="20"/>
-        </w:rPr>
-        <w:t>C</w:t>
-      </w:r>
-      <w:r>
-        <w:rPr>
-          <w:sz w:val="20"/>
-          <w:szCs w:val="20"/>
-        </w:rPr>
-        <w:t>=</w:t>
-      </w:r>
-      <w:r>
-        <w:rPr>
-          <w:sz w:val="20"/>
-          <w:szCs w:val="20"/>
-        </w:rPr>
-        <w:t xml:space="preserve">2), </w:t>
-      </w:r>
-      <w:r>
-        <w:rPr>
-          <w:i/>
-          <w:sz w:val="20"/>
-          <w:szCs w:val="20"/>
-        </w:rPr>
-        <w:t>t</w:t>
-      </w:r>
-      <w:r>
-        <w:rPr>
-          <w:i/>
-          <w:sz w:val="20"/>
-          <w:szCs w:val="20"/>
-        </w:rPr>
-        <w:t>4</w:t>
-      </w:r>
-      <w:r>
-        <w:rPr>
-          <w:sz w:val="20"/>
-          <w:szCs w:val="20"/>
-        </w:rPr>
-        <w:t xml:space="preserve"> </w:t>
-      </w:r>
-      <w:r>
-        <w:rPr>
-          <w:sz w:val="20"/>
-          <w:szCs w:val="20"/>
-        </w:rPr>
-        <w:t>(</w:t>
-      </w:r>
-      <w:r>
-        <w:rPr>
-          <w:i/>
-          <w:sz w:val="20"/>
-          <w:szCs w:val="20"/>
-        </w:rPr>
-        <w:t>r0</w:t>
-      </w:r>
-      <w:r>
-        <w:rPr>
-          <w:sz w:val="20"/>
-          <w:szCs w:val="20"/>
-        </w:rPr>
-        <w:t>=</w:t>
-      </w:r>
-      <w:r>
-        <w:rPr>
-          <w:sz w:val="20"/>
-          <w:szCs w:val="20"/>
-        </w:rPr>
-        <w:t>10</w:t>
-      </w:r>
-      <w:r>
-        <w:rPr>
-          <w:sz w:val="20"/>
-          <w:szCs w:val="20"/>
-        </w:rPr>
-        <w:t xml:space="preserve">, </w:t>
-      </w:r>
-      <w:r>
-        <w:rPr>
-          <w:i/>
-          <w:sz w:val="20"/>
-          <w:szCs w:val="20"/>
-        </w:rPr>
-        <w:t>C</w:t>
-      </w:r>
-      <w:r>
-        <w:rPr>
-          <w:sz w:val="20"/>
-          <w:szCs w:val="20"/>
-        </w:rPr>
-        <w:t>=</w:t>
-      </w:r>
-      <w:r>
-        <w:rPr>
-          <w:sz w:val="20"/>
-          <w:szCs w:val="20"/>
-        </w:rPr>
-        <w:t>1</w:t>
-      </w:r>
-      <w:r>
-        <w:rPr>
-          <w:sz w:val="20"/>
-          <w:szCs w:val="20"/>
-        </w:rPr>
-        <w:t>)</w:t>
-      </w:r>
-      <w:r>
-        <w:rPr>
-          <w:sz w:val="20"/>
-          <w:szCs w:val="20"/>
-        </w:rPr>
-        <w:t xml:space="preserve">, </w:t>
-      </w:r>
-      <w:r>
-        <w:rPr>
-          <w:i/>
-          <w:sz w:val="20"/>
-          <w:szCs w:val="20"/>
-        </w:rPr>
-        <w:t>t</w:t>
-      </w:r>
-      <w:r>
-        <w:rPr>
-          <w:i/>
-          <w:sz w:val="20"/>
-          <w:szCs w:val="20"/>
-        </w:rPr>
-        <w:t>5</w:t>
-      </w:r>
-      <w:r>
-        <w:rPr>
-          <w:sz w:val="20"/>
-          <w:szCs w:val="20"/>
-        </w:rPr>
-        <w:t xml:space="preserve"> </w:t>
-      </w:r>
-      <w:r>
-        <w:rPr>
-          <w:sz w:val="20"/>
-          <w:szCs w:val="20"/>
-        </w:rPr>
-        <w:t>(</w:t>
-      </w:r>
-      <w:r>
-        <w:rPr>
-          <w:i/>
-          <w:sz w:val="20"/>
-          <w:szCs w:val="20"/>
-        </w:rPr>
-        <w:t>r0</w:t>
-      </w:r>
-      <w:r>
-        <w:rPr>
-          <w:sz w:val="20"/>
-          <w:szCs w:val="20"/>
-        </w:rPr>
-        <w:t>=</w:t>
-      </w:r>
-      <w:r>
-        <w:rPr>
-          <w:sz w:val="20"/>
-          <w:szCs w:val="20"/>
-        </w:rPr>
-        <w:t>11</w:t>
-      </w:r>
-      <w:r>
-        <w:rPr>
-          <w:sz w:val="20"/>
-          <w:szCs w:val="20"/>
-        </w:rPr>
-        <w:t xml:space="preserve">, </w:t>
-      </w:r>
-      <w:r>
-        <w:rPr>
-          <w:i/>
-          <w:sz w:val="20"/>
-          <w:szCs w:val="20"/>
-        </w:rPr>
-        <w:t>C</w:t>
-      </w:r>
-      <w:r>
-        <w:rPr>
-          <w:sz w:val="20"/>
-          <w:szCs w:val="20"/>
-        </w:rPr>
-        <w:t>=</w:t>
-      </w:r>
-      <w:r>
-        <w:rPr>
           <w:sz w:val="20"/>
           <w:szCs w:val="20"/>
         </w:rPr>
@@ -15993,7 +15846,7 @@
           <w:szCs w:val="20"/>
           <w:lang w:val="en-US"/>
         </w:rPr>
-        <w:t xml:space="preserve"> 3</w:t>
+        <w:t xml:space="preserve"> 34</w:t>
       </w:r>
       <w:r>
         <w:rPr>
@@ -16001,14 +15854,6 @@
           <w:szCs w:val="20"/>
           <w:lang w:val="en-US"/>
         </w:rPr>
-        <w:t>4</w:t>
-      </w:r>
-      <w:r>
-        <w:rPr>
-          <w:sz w:val="20"/>
-          <w:szCs w:val="20"/>
-          <w:lang w:val="en-US"/>
-        </w:rPr>
         <w:t>, 2012)</w:t>
       </w:r>
     </w:p>
@@ -16017,22 +15862,6 @@
         <w:rPr>
           <w:sz w:val="20"/>
           <w:szCs w:val="20"/>
-          <w:lang w:val="en-US"/>
-        </w:rPr>
-      </w:pPr>
-    </w:p>
-    <w:p>
-      <w:pPr>
-        <w:ind w:firstLine="0"/>
-        <w:jc w:val="left"/>
-        <w:rPr>
-          <w:lang w:val="en-US"/>
-        </w:rPr>
-      </w:pPr>
-    </w:p>
-    <w:p>
-      <w:pPr>
-        <w:rPr>
           <w:lang w:val="en-US"/>
         </w:rPr>
       </w:pPr>
@@ -16176,11 +16005,12 @@
         <w:rPr>
           <w:noProof/>
         </w:rPr>
+        <w:lastRenderedPageBreak/>
         <w:drawing>
           <wp:inline distT="0" distB="0" distL="0" distR="0">
-            <wp:extent cx="4834393" cy="2817663"/>
-            <wp:effectExtent l="0" t="0" r="4445" b="1905"/>
-            <wp:docPr id="21" name="Imagem 21"/>
+            <wp:extent cx="5497582" cy="3167481"/>
+            <wp:effectExtent l="0" t="0" r="8255" b="0"/>
+            <wp:docPr id="76" name="Imagem 76"/>
             <wp:cNvGraphicFramePr>
               <a:graphicFrameLocks xmlns:a="http://schemas.openxmlformats.org/drawingml/2006/main" noChangeAspect="1"/>
             </wp:cNvGraphicFramePr>
@@ -16188,7 +16018,7 @@
               <a:graphicData uri="http://schemas.openxmlformats.org/drawingml/2006/picture">
                 <pic:pic xmlns:pic="http://schemas.openxmlformats.org/drawingml/2006/picture">
                   <pic:nvPicPr>
-                    <pic:cNvPr id="0" name="Picture 2"/>
+                    <pic:cNvPr id="0" name="Picture 10"/>
                     <pic:cNvPicPr>
                       <a:picLocks noChangeAspect="1" noChangeArrowheads="1"/>
                     </pic:cNvPicPr>
@@ -16209,7 +16039,7 @@
                   <pic:spPr bwMode="auto">
                     <a:xfrm>
                       <a:off x="0" y="0"/>
-                      <a:ext cx="4840730" cy="2821356"/>
+                      <a:ext cx="5504457" cy="3171442"/>
                     </a:xfrm>
                     <a:prstGeom prst="rect">
                       <a:avLst/>
@@ -16533,6 +16363,57 @@
           <w:sz w:val="20"/>
           <w:szCs w:val="20"/>
         </w:rPr>
+        <w:t>=5</w:t>
+      </w:r>
+      <w:r>
+        <w:rPr>
+          <w:sz w:val="20"/>
+          <w:szCs w:val="20"/>
+        </w:rPr>
+        <w:t xml:space="preserve">) </w:t>
+      </w:r>
+      <w:r>
+        <w:rPr>
+          <w:sz w:val="20"/>
+          <w:szCs w:val="20"/>
+        </w:rPr>
+        <w:t xml:space="preserve">e esporádicas </w:t>
+      </w:r>
+      <w:r>
+        <w:rPr>
+          <w:i/>
+          <w:sz w:val="20"/>
+          <w:szCs w:val="20"/>
+        </w:rPr>
+        <w:t>t3</w:t>
+      </w:r>
+      <w:r>
+        <w:rPr>
+          <w:sz w:val="20"/>
+          <w:szCs w:val="20"/>
+        </w:rPr>
+        <w:t xml:space="preserve"> </w:t>
+      </w:r>
+      <w:r>
+        <w:rPr>
+          <w:sz w:val="20"/>
+          <w:szCs w:val="20"/>
+        </w:rPr>
+        <w:t>(</w:t>
+      </w:r>
+      <w:r>
+        <w:rPr>
+          <w:i/>
+          <w:sz w:val="20"/>
+          <w:szCs w:val="20"/>
+        </w:rPr>
+        <w:t>r0</w:t>
+      </w:r>
+      <w:r>
+        <w:rPr>
+          <w:sz w:val="20"/>
+          <w:szCs w:val="20"/>
+        </w:rPr>
         <w:t>=</w:t>
       </w:r>
       <w:r>
@@ -16540,29 +16421,44 @@
           <w:sz w:val="20"/>
           <w:szCs w:val="20"/>
         </w:rPr>
-        <w:t>5</w:t>
-      </w:r>
-      <w:r>
-        <w:rPr>
-          <w:sz w:val="20"/>
-          <w:szCs w:val="20"/>
-        </w:rPr>
-        <w:t xml:space="preserve">) </w:t>
-      </w:r>
-      <w:r>
-        <w:rPr>
-          <w:sz w:val="20"/>
-          <w:szCs w:val="20"/>
-        </w:rPr>
-        <w:t xml:space="preserve">e esporádicas </w:t>
-      </w:r>
-      <w:r>
-        <w:rPr>
-          <w:i/>
-          <w:sz w:val="20"/>
-          <w:szCs w:val="20"/>
-        </w:rPr>
-        <w:t>t3</w:t>
+        <w:t>4</w:t>
+      </w:r>
+      <w:r>
+        <w:rPr>
+          <w:sz w:val="20"/>
+          <w:szCs w:val="20"/>
+        </w:rPr>
+        <w:t xml:space="preserve">, </w:t>
+      </w:r>
+      <w:r>
+        <w:rPr>
+          <w:i/>
+          <w:sz w:val="20"/>
+          <w:szCs w:val="20"/>
+        </w:rPr>
+        <w:t>C</w:t>
+      </w:r>
+      <w:r>
+        <w:rPr>
+          <w:sz w:val="20"/>
+          <w:szCs w:val="20"/>
+        </w:rPr>
+        <w:t>=</w:t>
+      </w:r>
+      <w:r>
+        <w:rPr>
+          <w:sz w:val="20"/>
+          <w:szCs w:val="20"/>
+        </w:rPr>
+        <w:t xml:space="preserve">2), </w:t>
+      </w:r>
+      <w:r>
+        <w:rPr>
+          <w:i/>
+          <w:sz w:val="20"/>
+          <w:szCs w:val="20"/>
+        </w:rPr>
+        <w:t>t4</w:t>
       </w:r>
       <w:r>
         <w:rPr>
@@ -16598,7 +16494,7 @@
           <w:sz w:val="20"/>
           <w:szCs w:val="20"/>
         </w:rPr>
-        <w:t>4</w:t>
+        <w:t>10</w:t>
       </w:r>
       <w:r>
         <w:rPr>
@@ -16627,15 +16523,15 @@
           <w:sz w:val="20"/>
           <w:szCs w:val="20"/>
         </w:rPr>
-        <w:t xml:space="preserve">2), </w:t>
-      </w:r>
-      <w:r>
-        <w:rPr>
-          <w:i/>
-          <w:sz w:val="20"/>
-          <w:szCs w:val="20"/>
-        </w:rPr>
-        <w:t>t4</w:t>
+        <w:t xml:space="preserve">1), </w:t>
+      </w:r>
+      <w:r>
+        <w:rPr>
+          <w:i/>
+          <w:sz w:val="20"/>
+          <w:szCs w:val="20"/>
+        </w:rPr>
+        <w:t>t5</w:t>
       </w:r>
       <w:r>
         <w:rPr>
@@ -16671,7 +16567,7 @@
           <w:sz w:val="20"/>
           <w:szCs w:val="20"/>
         </w:rPr>
-        <w:t>10</w:t>
+        <w:t>11</w:t>
       </w:r>
       <w:r>
         <w:rPr>
@@ -16700,87 +16596,7 @@
           <w:sz w:val="20"/>
           <w:szCs w:val="20"/>
         </w:rPr>
-        <w:t xml:space="preserve">1), </w:t>
-      </w:r>
-      <w:r>
-        <w:rPr>
-          <w:i/>
-          <w:sz w:val="20"/>
-          <w:szCs w:val="20"/>
-        </w:rPr>
-        <w:t>t5</w:t>
-      </w:r>
-      <w:r>
-        <w:rPr>
-          <w:sz w:val="20"/>
-          <w:szCs w:val="20"/>
-        </w:rPr>
-        <w:t xml:space="preserve"> </w:t>
-      </w:r>
-      <w:r>
-        <w:rPr>
-          <w:sz w:val="20"/>
-          <w:szCs w:val="20"/>
-        </w:rPr>
-        <w:t>(</w:t>
-      </w:r>
-      <w:r>
-        <w:rPr>
-          <w:i/>
-          <w:sz w:val="20"/>
-          <w:szCs w:val="20"/>
-        </w:rPr>
-        <w:t>r0</w:t>
-      </w:r>
-      <w:r>
-        <w:rPr>
-          <w:sz w:val="20"/>
-          <w:szCs w:val="20"/>
-        </w:rPr>
-        <w:t>=</w:t>
-      </w:r>
-      <w:r>
-        <w:rPr>
-          <w:sz w:val="20"/>
-          <w:szCs w:val="20"/>
-        </w:rPr>
-        <w:t>11</w:t>
-      </w:r>
-      <w:r>
-        <w:rPr>
-          <w:sz w:val="20"/>
-          <w:szCs w:val="20"/>
-        </w:rPr>
-        <w:t xml:space="preserve">, </w:t>
-      </w:r>
-      <w:r>
-        <w:rPr>
-          <w:i/>
-          <w:sz w:val="20"/>
-          <w:szCs w:val="20"/>
-        </w:rPr>
-        <w:t>C</w:t>
-      </w:r>
-      <w:r>
-        <w:rPr>
-          <w:sz w:val="20"/>
-          <w:szCs w:val="20"/>
-        </w:rPr>
-        <w:t>=</w:t>
-      </w:r>
-      <w:r>
-        <w:rPr>
-          <w:sz w:val="20"/>
-          <w:szCs w:val="20"/>
-        </w:rPr>
-        <w:t>2)</w:t>
-      </w:r>
-      <w:r>
-        <w:rPr>
-          <w:sz w:val="20"/>
-          <w:szCs w:val="20"/>
-        </w:rPr>
-        <w:t xml:space="preserve"> utilizando servidor de </w:t>
+        <w:t xml:space="preserve">2) utilizando servidor de </w:t>
       </w:r>
       <w:r>
         <w:rPr>
@@ -16841,6 +16657,8 @@
           <w:lang w:val="en-US"/>
         </w:rPr>
       </w:pPr>
+      <w:bookmarkStart w:id="24" w:name="_GoBack"/>
+      <w:bookmarkEnd w:id="24"/>
     </w:p>
     <w:p>
       <w:pPr>
@@ -16873,15 +16691,12 @@
         <w:ind w:firstLine="0"/>
         <w:jc w:val="center"/>
       </w:pPr>
-      <w:bookmarkStart w:id="24" w:name="_GoBack"/>
-      <w:bookmarkEnd w:id="24"/>
     </w:p>
     <w:p>
       <w:pPr>
         <w:pStyle w:val="Ttulo4"/>
       </w:pPr>
       <w:r>
-        <w:lastRenderedPageBreak/>
         <w:t xml:space="preserve">3.4.2.3 Servidor </w:t>
       </w:r>
       <w:r>
@@ -16895,177 +16710,35 @@
       <w:pPr>
         <w:rPr>
           <w:b/>
-          <w:lang w:val="en-US"/>
-        </w:rPr>
-      </w:pPr>
-    </w:p>
-    <w:p>
-      <w:pPr>
-        <w:rPr>
-          <w:lang w:val="en-US"/>
-        </w:rPr>
-      </w:pPr>
-    </w:p>
-    <w:p>
-      <w:pPr>
-        <w:rPr>
-          <w:lang w:val="en-US"/>
-        </w:rPr>
-      </w:pPr>
-    </w:p>
-    <w:p>
-      <w:pPr>
-        <w:rPr>
-          <w:lang w:val="en-US"/>
-        </w:rPr>
-      </w:pPr>
-    </w:p>
-    <w:p>
-      <w:pPr>
-        <w:rPr>
-          <w:lang w:val="en-US"/>
-        </w:rPr>
-      </w:pPr>
-    </w:p>
-    <w:p>
-      <w:pPr>
-        <w:rPr>
-          <w:lang w:val="en-US"/>
-        </w:rPr>
-      </w:pPr>
-    </w:p>
-    <w:p>
-      <w:pPr>
-        <w:rPr>
-          <w:lang w:val="en-US"/>
-        </w:rPr>
-      </w:pPr>
-    </w:p>
-    <w:p>
-      <w:pPr>
-        <w:rPr>
-          <w:lang w:val="en-US"/>
-        </w:rPr>
-      </w:pPr>
-    </w:p>
-    <w:p>
-      <w:pPr>
-        <w:rPr>
-          <w:lang w:val="en-US"/>
-        </w:rPr>
-      </w:pPr>
-    </w:p>
-    <w:p>
-      <w:pPr>
-        <w:rPr>
-          <w:lang w:val="en-US"/>
-        </w:rPr>
-      </w:pPr>
-    </w:p>
-    <w:p>
-      <w:pPr>
-        <w:rPr>
-          <w:lang w:val="en-US"/>
-        </w:rPr>
-      </w:pPr>
-    </w:p>
-    <w:p>
-      <w:pPr>
-        <w:rPr>
-          <w:lang w:val="en-US"/>
-        </w:rPr>
-      </w:pPr>
-    </w:p>
-    <w:p>
-      <w:pPr>
-        <w:rPr>
-          <w:lang w:val="en-US"/>
-        </w:rPr>
-      </w:pPr>
-    </w:p>
-    <w:p>
-      <w:pPr>
-        <w:rPr>
-          <w:lang w:val="en-US"/>
-        </w:rPr>
-      </w:pPr>
-    </w:p>
-    <w:p>
-      <w:pPr>
-        <w:rPr>
-          <w:lang w:val="en-US"/>
-        </w:rPr>
-      </w:pPr>
-    </w:p>
-    <w:p>
-      <w:pPr>
-        <w:rPr>
-          <w:lang w:val="en-US"/>
-        </w:rPr>
-      </w:pPr>
-    </w:p>
-    <w:p>
-      <w:pPr>
-        <w:rPr>
-          <w:lang w:val="en-US"/>
-        </w:rPr>
-      </w:pPr>
-    </w:p>
-    <w:p>
-      <w:pPr>
-        <w:rPr>
-          <w:lang w:val="en-US"/>
-        </w:rPr>
-      </w:pPr>
-    </w:p>
-    <w:p>
-      <w:pPr>
-        <w:rPr>
-          <w:lang w:val="en-US"/>
-        </w:rPr>
-      </w:pPr>
-    </w:p>
-    <w:p>
-      <w:pPr>
-        <w:rPr>
-          <w:lang w:val="en-US"/>
-        </w:rPr>
-      </w:pPr>
-    </w:p>
-    <w:p>
-      <w:pPr>
-        <w:rPr>
-          <w:lang w:val="en-US"/>
-        </w:rPr>
-      </w:pPr>
-    </w:p>
-    <w:p>
-      <w:pPr>
-        <w:rPr>
-          <w:lang w:val="en-US"/>
-        </w:rPr>
-      </w:pPr>
-    </w:p>
-    <w:p>
-      <w:pPr>
-        <w:rPr>
-          <w:lang w:val="en-US"/>
-        </w:rPr>
-      </w:pPr>
-    </w:p>
-    <w:p>
-      <w:pPr>
-        <w:rPr>
-          <w:lang w:val="en-US"/>
-        </w:rPr>
-      </w:pPr>
-    </w:p>
+        </w:rPr>
+      </w:pPr>
+    </w:p>
+    <w:p/>
+    <w:p/>
+    <w:p/>
+    <w:p/>
+    <w:p/>
+    <w:p/>
+    <w:p/>
+    <w:p/>
+    <w:p/>
+    <w:p/>
+    <w:p/>
+    <w:p/>
+    <w:p/>
+    <w:p/>
+    <w:p/>
+    <w:p/>
+    <w:p/>
+    <w:p/>
+    <w:p/>
+    <w:p/>
+    <w:p/>
+    <w:p/>
+    <w:p/>
     <w:p>
       <w:pPr>
         <w:ind w:firstLine="0"/>
-        <w:rPr>
-          <w:lang w:val="en-US"/>
-        </w:rPr>
       </w:pPr>
     </w:p>
     <w:p>
@@ -17144,7 +16817,6 @@
     </w:p>
     <w:p>
       <w:r>
-        <w:lastRenderedPageBreak/>
         <w:t xml:space="preserve">A criptografia estuda de técnicas matemáticas relacionada a aspectos de segurança da informação como confidencialidade, integridade de dados, autenticação de entidade e autenticação de origem de dados. </w:t>
       </w:r>
       <w:r>
@@ -17223,6 +16895,7 @@
         <w:rPr>
           <w:b/>
         </w:rPr>
+        <w:lastRenderedPageBreak/>
         <w:t>Confidencialidade</w:t>
       </w:r>
       <w:r>
@@ -17286,11 +16959,7 @@
         <w:t>Não-Repúdio</w:t>
       </w:r>
       <w:r>
-        <w:t xml:space="preserve">: é um serviço que previne uma entidade negar uma ação ou comprometimento passado. Quando uma disputa surge devido uma entidade negar que algumas ações foram feitas, uma maneira de resolver a situação é necessária. Por exemplo, uma entidade pode autorizar uma compra de propriedade por outra </w:t>
-      </w:r>
-      <w:r>
-        <w:lastRenderedPageBreak/>
-        <w:t>entidade e, mais tarde, negar que tal autorização foi dada. Um processo envolvendo uma terceira entidade confiável é necessário para resolver a disputa.</w:t>
+        <w:t>: é um serviço que previne uma entidade negar uma ação ou comprometimento passado. Quando uma disputa surge devido uma entidade negar que algumas ações foram feitas, uma maneira de resolver a situação é necessária. Por exemplo, uma entidade pode autorizar uma compra de propriedade por outra entidade e, mais tarde, negar que tal autorização foi dada. Um processo envolvendo uma terceira entidade confiável é necessário para resolver a disputa.</w:t>
       </w:r>
     </w:p>
     <w:p>
@@ -17349,6 +17018,7 @@
         <w:rPr>
           <w:noProof/>
         </w:rPr>
+        <w:lastRenderedPageBreak/>
         <w:drawing>
           <wp:inline distT="0" distB="0" distL="0" distR="0">
             <wp:extent cx="5118735" cy="2585720"/>
@@ -17530,7 +17200,6 @@
     </w:p>
     <w:p>
       <w:r>
-        <w:lastRenderedPageBreak/>
         <w:t>O intruso ativo também escuta o canal de comunicações, mas, diferentemente do intruso passivo, ele captura a mensagem, impedindo que a mesma chegue ao destinatário. O objetivo disso é tentar decifrar o texto cifrado e injetar ou modificar as informações contidas no texto cifrado, encriptar essa nova mensagem e enviar ao seu destinatário como se fosse legítima.</w:t>
       </w:r>
     </w:p>
@@ -17769,6 +17438,7 @@
       <w:bookmarkStart w:id="32" w:name="_Toc269678031"/>
       <w:bookmarkStart w:id="33" w:name="_Toc278285955"/>
       <w:r>
+        <w:lastRenderedPageBreak/>
         <w:t>3.4 MÉTODOS DE CRIPTOGRAFIA DE CHAVE SIMÉTRICA</w:t>
       </w:r>
       <w:bookmarkEnd w:id="32"/>
@@ -18805,7 +18475,6 @@
         <w:rPr>
           <w:i/>
         </w:rPr>
-        <w:lastRenderedPageBreak/>
         <w:t>n</w:t>
       </w:r>
       <w:r>
@@ -19035,49 +18704,46 @@
     </w:p>
     <w:p>
       <w:r>
-        <w:t xml:space="preserve">Após a numeração das colunas, a mensagem original é escrita de tal forma que cada letra da mensagem ocupe uma célula da linha, caso a linha tenha sido totalmente preenchida e a mensagem não tenha chegado ao fim, continua-se a escrever a mensagem na próxima linha. </w:t>
-      </w:r>
+        <w:t xml:space="preserve">Após a numeração das colunas, a mensagem original é escrita de tal forma que cada letra da mensagem ocupe uma célula da linha, caso a linha tenha sido totalmente preenchida e a mensagem não tenha chegado ao fim, continua-se a escrever a mensagem na próxima linha. Ao fim, caso a mensagem tenha acabado e células de uma linha ficaram vazias, preenchem-se tais células com letras quaisquer. Na </w:t>
+      </w:r>
+      <w:r>
+        <w:fldChar w:fldCharType="begin"/>
+      </w:r>
+      <w:r>
+        <w:instrText xml:space="preserve"> REF _Ref268607452 \h </w:instrText>
+      </w:r>
+      <w:r>
+        <w:fldChar w:fldCharType="separate"/>
+      </w:r>
+      <w:r>
+        <w:t xml:space="preserve">Figura </w:t>
+      </w:r>
+      <w:r>
+        <w:rPr>
+          <w:noProof/>
+        </w:rPr>
+        <w:t>8</w:t>
+      </w:r>
+      <w:r>
+        <w:fldChar w:fldCharType="end"/>
+      </w:r>
+      <w:r>
+        <w:t>, a mensagem não ocupou todos os espaços da última linha e adicionou uma letra d ao final.</w:t>
+      </w:r>
+    </w:p>
+    <w:p>
+      <w:r>
+        <w:t xml:space="preserve">Após o preenchimento da tabela, escrevem-se as colunas na ordem da numeração inicial. Espaçam-se igualmente os grupos de letras para tentar dificultar onde inicia e termina cada palavra da mensagem original. </w:t>
+      </w:r>
+    </w:p>
+    <w:p>
+      <w:r>
+        <w:t xml:space="preserve"> Para decifrar a mensagem cifrada utilizando a chave basta fazer o processo inverso, numerando as colunas a partir da chave e escrevendo os grupos de letras em cada coluna e lendo a mensagem nas linhas.</w:t>
+      </w:r>
+    </w:p>
+    <w:p>
       <w:r>
         <w:lastRenderedPageBreak/>
-        <w:t xml:space="preserve">Ao fim, caso a mensagem tenha acabado e células de uma linha ficaram vazias, preenchem-se tais células com letras quaisquer. Na </w:t>
-      </w:r>
-      <w:r>
-        <w:fldChar w:fldCharType="begin"/>
-      </w:r>
-      <w:r>
-        <w:instrText xml:space="preserve"> REF _Ref268607452 \h </w:instrText>
-      </w:r>
-      <w:r>
-        <w:fldChar w:fldCharType="separate"/>
-      </w:r>
-      <w:r>
-        <w:t xml:space="preserve">Figura </w:t>
-      </w:r>
-      <w:r>
-        <w:rPr>
-          <w:noProof/>
-        </w:rPr>
-        <w:t>8</w:t>
-      </w:r>
-      <w:r>
-        <w:fldChar w:fldCharType="end"/>
-      </w:r>
-      <w:r>
-        <w:t>, a mensagem não ocupou todos os espaços da última linha e adicionou uma letra d ao final.</w:t>
-      </w:r>
-    </w:p>
-    <w:p>
-      <w:r>
-        <w:t xml:space="preserve">Após o preenchimento da tabela, escrevem-se as colunas na ordem da numeração inicial. Espaçam-se igualmente os grupos de letras para tentar dificultar onde inicia e termina cada palavra da mensagem original. </w:t>
-      </w:r>
-    </w:p>
-    <w:p>
-      <w:r>
-        <w:t xml:space="preserve"> Para decifrar a mensagem cifrada utilizando a chave basta fazer o processo inverso, numerando as colunas a partir da chave e escrevendo os grupos de letras em cada coluna e lendo a mensagem nas linhas.</w:t>
-      </w:r>
-    </w:p>
-    <w:p>
-      <w:r>
         <w:t xml:space="preserve">A quebra de uma mensagem cifrada possui uma facilidade maior devido ao fato de que as letras continuam com a mesma freqüência de ocorrência do idioma original, pois só foram reordenadas. </w:t>
       </w:r>
     </w:p>
@@ -40626,7 +40292,7 @@
           <w:rPr>
             <w:noProof/>
           </w:rPr>
-          <w:t>28</w:t>
+          <w:t>25</w:t>
         </w:r>
         <w:r>
           <w:rPr>
@@ -45841,7 +45507,7 @@
 </file>
 
 <file path=customXml/itemProps1.xml><?xml version="1.0" encoding="utf-8"?>
-<ds:datastoreItem xmlns:ds="http://schemas.openxmlformats.org/officeDocument/2006/customXml" ds:itemID="{AFE3FFB7-BB1D-4A0C-9705-C6E00A57C742}">
+<ds:datastoreItem xmlns:ds="http://schemas.openxmlformats.org/officeDocument/2006/customXml" ds:itemID="{4D057C97-DB17-4AF5-A33A-264A6AD63DEA}">
   <ds:schemaRefs>
     <ds:schemaRef ds:uri="http://schemas.openxmlformats.org/officeDocument/2006/bibliography"/>
   </ds:schemaRefs>

</xml_diff>

<commit_message>
Correcao de alguns pontos e inserção da sessão à respeito servidor sporadic ainda necessitando de melhores ajustes
</commit_message>
<xml_diff>
--- a/documentation/docs/monografia.docx
+++ b/documentation/docs/monografia.docx
@@ -12386,6 +12386,9 @@
             <m:t>=6,25</m:t>
           </m:r>
           <m:r>
+            <m:rPr>
+              <m:sty m:val="p"/>
+            </m:rPr>
             <w:rPr>
               <w:rFonts w:ascii="Cambria Math" w:hAnsi="Cambria Math"/>
             </w:rPr>
@@ -12551,19 +12554,7 @@
                     <w:rPr>
                       <w:rFonts w:ascii="Cambria Math" w:hAnsi="Cambria Math"/>
                     </w:rPr>
-                    <m:t>12</m:t>
-                  </m:r>
-                  <m:r>
-                    <w:rPr>
-                      <w:rFonts w:ascii="Cambria Math" w:hAnsi="Cambria Math"/>
-                    </w:rPr>
-                    <m:t>,</m:t>
-                  </m:r>
-                  <m:r>
-                    <w:rPr>
-                      <w:rFonts w:ascii="Cambria Math" w:hAnsi="Cambria Math"/>
-                    </w:rPr>
-                    <m:t>5</m:t>
+                    <m:t>12,5</m:t>
                   </m:r>
                 </m:num>
                 <m:den>
@@ -15503,7 +15494,16 @@
         <w:t>, e é confi</w:t>
       </w:r>
       <w:r>
-        <w:t>gurado fatias de tempo de 10ms. Cada tarefa é executada dentro do período de tempo definido. Como destaque na figura temos a tarefa A no instante de tempo 80, ela executa por 5ms e é finalizada, liberando o processador para uma nova tarefa.</w:t>
+        <w:t xml:space="preserve">gurado fatias de tempo de 10ms. Cada tarefa é executada dentro do período de tempo definido. Como destaque na figura temos a tarefa </w:t>
+      </w:r>
+      <w:r>
+        <w:rPr>
+          <w:i/>
+        </w:rPr>
+        <w:t>A</w:t>
+      </w:r>
+      <w:r>
+        <w:t xml:space="preserve"> no instante de tempo 80, ela executa por 5ms e é finalizada, liberando o processador para uma nova tarefa.</w:t>
       </w:r>
     </w:p>
     <w:p>
@@ -16411,6 +16411,8 @@
         <w:t>.</w:t>
       </w:r>
     </w:p>
+    <w:p/>
+    <w:p/>
     <w:p>
       <w:pPr>
         <w:pStyle w:val="Ttulo3"/>
@@ -16462,12 +16464,7 @@
         <w:t xml:space="preserve"> (i.e., Pode-se ter um alto tempo na resposta da tarefa)</w:t>
       </w:r>
       <w:r>
-        <w:t xml:space="preserve">. Na </w:t>
-      </w:r>
-      <w:bookmarkStart w:id="24" w:name="_GoBack"/>
-      <w:bookmarkEnd w:id="24"/>
-      <w:r>
-        <w:t xml:space="preserve">utilização dessa técnica as tarefas de esporádicas são executadas quando o processador está ocioso, ou seja, </w:t>
+        <w:t xml:space="preserve">. Na utilização dessa técnica as tarefas de esporádicas são executadas quando o processador está ocioso, ou seja, </w:t>
       </w:r>
       <w:r>
         <w:t xml:space="preserve">quando </w:t>
@@ -16481,7 +16478,6 @@
         <w:t>Caso mais de uma tarefa seja acionada, elas são enfileiradas e executadas nos momentos disponíveis.</w:t>
       </w:r>
     </w:p>
-    <w:p/>
     <w:p>
       <w:pPr>
         <w:ind w:firstLine="0"/>
@@ -16493,8 +16489,8 @@
         </w:rPr>
         <w:drawing>
           <wp:inline distT="0" distB="0" distL="0" distR="0">
-            <wp:extent cx="6018668" cy="4277802"/>
-            <wp:effectExtent l="0" t="0" r="1270" b="8890"/>
+            <wp:extent cx="6029234" cy="4285312"/>
+            <wp:effectExtent l="0" t="0" r="0" b="1270"/>
             <wp:docPr id="63" name="Imagem 63"/>
             <wp:cNvGraphicFramePr>
               <a:graphicFrameLocks xmlns:a="http://schemas.openxmlformats.org/drawingml/2006/main" noChangeAspect="1"/>
@@ -16524,7 +16520,7 @@
                   <pic:spPr bwMode="auto">
                     <a:xfrm>
                       <a:off x="0" y="0"/>
-                      <a:ext cx="6028322" cy="4284664"/>
+                      <a:ext cx="6040074" cy="4293017"/>
                     </a:xfrm>
                     <a:prstGeom prst="rect">
                       <a:avLst/>
@@ -16554,604 +16550,822 @@
           <w:sz w:val="20"/>
           <w:szCs w:val="20"/>
         </w:rPr>
+        <w:t xml:space="preserve">Figura 12: Exemplo de escalonamento com a técnica </w:t>
+      </w:r>
+      <w:r>
+        <w:rPr>
+          <w:sz w:val="20"/>
+          <w:szCs w:val="20"/>
+        </w:rPr>
+        <w:t>RM</w:t>
+      </w:r>
+      <w:r>
+        <w:rPr>
+          <w:sz w:val="20"/>
+          <w:szCs w:val="20"/>
+        </w:rPr>
+        <w:t xml:space="preserve"> para um conjunto de tarefas </w:t>
+      </w:r>
+      <w:r>
+        <w:rPr>
+          <w:sz w:val="20"/>
+          <w:szCs w:val="20"/>
+        </w:rPr>
+        <w:t xml:space="preserve">periódicas </w:t>
+      </w:r>
+      <w:r>
+        <w:rPr>
+          <w:i/>
+          <w:sz w:val="20"/>
+          <w:szCs w:val="20"/>
+        </w:rPr>
+        <w:t xml:space="preserve">t1 </w:t>
+      </w:r>
+      <w:r>
+        <w:rPr>
+          <w:sz w:val="20"/>
+          <w:szCs w:val="20"/>
+        </w:rPr>
+        <w:t>(</w:t>
+      </w:r>
+      <w:r>
+        <w:rPr>
+          <w:i/>
+          <w:sz w:val="20"/>
+          <w:szCs w:val="20"/>
+        </w:rPr>
+        <w:t>r0</w:t>
+      </w:r>
+      <w:r>
+        <w:rPr>
+          <w:sz w:val="20"/>
+          <w:szCs w:val="20"/>
+        </w:rPr>
+        <w:t xml:space="preserve">=0, </w:t>
+      </w:r>
+      <w:r>
+        <w:rPr>
+          <w:i/>
+          <w:sz w:val="20"/>
+          <w:szCs w:val="20"/>
+        </w:rPr>
+        <w:t>C</w:t>
+      </w:r>
+      <w:r>
+        <w:rPr>
+          <w:sz w:val="20"/>
+          <w:szCs w:val="20"/>
+        </w:rPr>
+        <w:t>=</w:t>
+      </w:r>
+      <w:r>
+        <w:rPr>
+          <w:sz w:val="20"/>
+          <w:szCs w:val="20"/>
+        </w:rPr>
+        <w:t>2</w:t>
+      </w:r>
+      <w:r>
+        <w:rPr>
+          <w:sz w:val="20"/>
+          <w:szCs w:val="20"/>
+        </w:rPr>
+        <w:t xml:space="preserve">, </w:t>
+      </w:r>
+      <w:r>
+        <w:rPr>
+          <w:i/>
+          <w:sz w:val="20"/>
+          <w:szCs w:val="20"/>
+        </w:rPr>
+        <w:t>D</w:t>
+      </w:r>
+      <w:r>
+        <w:rPr>
+          <w:sz w:val="20"/>
+          <w:szCs w:val="20"/>
+        </w:rPr>
+        <w:t>=</w:t>
+      </w:r>
+      <w:r>
+        <w:rPr>
+          <w:i/>
+          <w:sz w:val="20"/>
+          <w:szCs w:val="20"/>
+        </w:rPr>
+        <w:t>T</w:t>
+      </w:r>
+      <w:r>
+        <w:rPr>
+          <w:sz w:val="20"/>
+          <w:szCs w:val="20"/>
+        </w:rPr>
+        <w:t>=</w:t>
+      </w:r>
+      <w:r>
+        <w:rPr>
+          <w:sz w:val="20"/>
+          <w:szCs w:val="20"/>
+        </w:rPr>
+        <w:t>5</w:t>
+      </w:r>
+      <w:r>
+        <w:rPr>
+          <w:sz w:val="20"/>
+          <w:szCs w:val="20"/>
+        </w:rPr>
+        <w:t xml:space="preserve">), </w:t>
+      </w:r>
+      <w:r>
+        <w:rPr>
+          <w:i/>
+          <w:sz w:val="20"/>
+          <w:szCs w:val="20"/>
+        </w:rPr>
+        <w:t>t2</w:t>
+      </w:r>
+      <w:r>
+        <w:rPr>
+          <w:sz w:val="20"/>
+          <w:szCs w:val="20"/>
+        </w:rPr>
+        <w:t xml:space="preserve"> </w:t>
+      </w:r>
+      <w:r>
+        <w:rPr>
+          <w:sz w:val="20"/>
+          <w:szCs w:val="20"/>
+        </w:rPr>
+        <w:t>(</w:t>
+      </w:r>
+      <w:r>
+        <w:rPr>
+          <w:i/>
+          <w:sz w:val="20"/>
+          <w:szCs w:val="20"/>
+        </w:rPr>
+        <w:t>r0</w:t>
+      </w:r>
+      <w:r>
+        <w:rPr>
+          <w:sz w:val="20"/>
+          <w:szCs w:val="20"/>
+        </w:rPr>
+        <w:t xml:space="preserve">=0, </w:t>
+      </w:r>
+      <w:r>
+        <w:rPr>
+          <w:i/>
+          <w:sz w:val="20"/>
+          <w:szCs w:val="20"/>
+        </w:rPr>
+        <w:t>C</w:t>
+      </w:r>
+      <w:r>
+        <w:rPr>
+          <w:sz w:val="20"/>
+          <w:szCs w:val="20"/>
+        </w:rPr>
+        <w:t xml:space="preserve">=2, </w:t>
+      </w:r>
+      <w:r>
+        <w:rPr>
+          <w:i/>
+          <w:sz w:val="20"/>
+          <w:szCs w:val="20"/>
+        </w:rPr>
+        <w:t>D</w:t>
+      </w:r>
+      <w:r>
+        <w:rPr>
+          <w:sz w:val="20"/>
+          <w:szCs w:val="20"/>
+        </w:rPr>
+        <w:t>=</w:t>
+      </w:r>
+      <w:r>
+        <w:rPr>
+          <w:i/>
+          <w:sz w:val="20"/>
+          <w:szCs w:val="20"/>
+        </w:rPr>
+        <w:t>T</w:t>
+      </w:r>
+      <w:r>
+        <w:rPr>
+          <w:sz w:val="20"/>
+          <w:szCs w:val="20"/>
+        </w:rPr>
+        <w:t>=</w:t>
+      </w:r>
+      <w:r>
+        <w:rPr>
+          <w:sz w:val="20"/>
+          <w:szCs w:val="20"/>
+        </w:rPr>
+        <w:t>10</w:t>
+      </w:r>
+      <w:r>
+        <w:rPr>
+          <w:sz w:val="20"/>
+          <w:szCs w:val="20"/>
+        </w:rPr>
+        <w:t xml:space="preserve">) </w:t>
+      </w:r>
+      <w:r>
+        <w:rPr>
+          <w:sz w:val="20"/>
+          <w:szCs w:val="20"/>
+        </w:rPr>
+        <w:t xml:space="preserve">e esporádicas </w:t>
+      </w:r>
+      <w:r>
+        <w:rPr>
+          <w:i/>
+          <w:sz w:val="20"/>
+          <w:szCs w:val="20"/>
+        </w:rPr>
+        <w:t>t3</w:t>
+      </w:r>
+      <w:r>
+        <w:rPr>
+          <w:sz w:val="20"/>
+          <w:szCs w:val="20"/>
+        </w:rPr>
+        <w:t xml:space="preserve"> </w:t>
+      </w:r>
+      <w:r>
+        <w:rPr>
+          <w:sz w:val="20"/>
+          <w:szCs w:val="20"/>
+        </w:rPr>
+        <w:t>(</w:t>
+      </w:r>
+      <w:r>
+        <w:rPr>
+          <w:i/>
+          <w:sz w:val="20"/>
+          <w:szCs w:val="20"/>
+        </w:rPr>
+        <w:t>r0</w:t>
+      </w:r>
+      <w:r>
+        <w:rPr>
+          <w:sz w:val="20"/>
+          <w:szCs w:val="20"/>
+        </w:rPr>
+        <w:t>=</w:t>
+      </w:r>
+      <w:r>
+        <w:rPr>
+          <w:sz w:val="20"/>
+          <w:szCs w:val="20"/>
+        </w:rPr>
+        <w:t>4</w:t>
+      </w:r>
+      <w:r>
+        <w:rPr>
+          <w:sz w:val="20"/>
+          <w:szCs w:val="20"/>
+        </w:rPr>
+        <w:t xml:space="preserve">, </w:t>
+      </w:r>
+      <w:r>
+        <w:rPr>
+          <w:i/>
+          <w:sz w:val="20"/>
+          <w:szCs w:val="20"/>
+        </w:rPr>
+        <w:t>C</w:t>
+      </w:r>
+      <w:r>
+        <w:rPr>
+          <w:sz w:val="20"/>
+          <w:szCs w:val="20"/>
+        </w:rPr>
+        <w:t>=</w:t>
+      </w:r>
+      <w:r>
+        <w:rPr>
+          <w:sz w:val="20"/>
+          <w:szCs w:val="20"/>
+        </w:rPr>
+        <w:t xml:space="preserve">2), </w:t>
+      </w:r>
+      <w:r>
+        <w:rPr>
+          <w:i/>
+          <w:sz w:val="20"/>
+          <w:szCs w:val="20"/>
+        </w:rPr>
+        <w:t>t4</w:t>
+      </w:r>
+      <w:r>
+        <w:rPr>
+          <w:sz w:val="20"/>
+          <w:szCs w:val="20"/>
+        </w:rPr>
+        <w:t xml:space="preserve"> </w:t>
+      </w:r>
+      <w:r>
+        <w:rPr>
+          <w:sz w:val="20"/>
+          <w:szCs w:val="20"/>
+        </w:rPr>
+        <w:t>(</w:t>
+      </w:r>
+      <w:r>
+        <w:rPr>
+          <w:i/>
+          <w:sz w:val="20"/>
+          <w:szCs w:val="20"/>
+        </w:rPr>
+        <w:t>r0</w:t>
+      </w:r>
+      <w:r>
+        <w:rPr>
+          <w:sz w:val="20"/>
+          <w:szCs w:val="20"/>
+        </w:rPr>
+        <w:t>=</w:t>
+      </w:r>
+      <w:r>
+        <w:rPr>
+          <w:sz w:val="20"/>
+          <w:szCs w:val="20"/>
+        </w:rPr>
+        <w:t>10</w:t>
+      </w:r>
+      <w:r>
+        <w:rPr>
+          <w:sz w:val="20"/>
+          <w:szCs w:val="20"/>
+        </w:rPr>
+        <w:t xml:space="preserve">, </w:t>
+      </w:r>
+      <w:r>
+        <w:rPr>
+          <w:i/>
+          <w:sz w:val="20"/>
+          <w:szCs w:val="20"/>
+        </w:rPr>
+        <w:t>C</w:t>
+      </w:r>
+      <w:r>
+        <w:rPr>
+          <w:sz w:val="20"/>
+          <w:szCs w:val="20"/>
+        </w:rPr>
+        <w:t>=</w:t>
+      </w:r>
+      <w:r>
+        <w:rPr>
+          <w:sz w:val="20"/>
+          <w:szCs w:val="20"/>
+        </w:rPr>
+        <w:t xml:space="preserve">1), </w:t>
+      </w:r>
+      <w:r>
+        <w:rPr>
+          <w:i/>
+          <w:sz w:val="20"/>
+          <w:szCs w:val="20"/>
+        </w:rPr>
+        <w:t>t5</w:t>
+      </w:r>
+      <w:r>
+        <w:rPr>
+          <w:sz w:val="20"/>
+          <w:szCs w:val="20"/>
+        </w:rPr>
+        <w:t xml:space="preserve"> </w:t>
+      </w:r>
+      <w:r>
+        <w:rPr>
+          <w:sz w:val="20"/>
+          <w:szCs w:val="20"/>
+        </w:rPr>
+        <w:t>(</w:t>
+      </w:r>
+      <w:r>
+        <w:rPr>
+          <w:i/>
+          <w:sz w:val="20"/>
+          <w:szCs w:val="20"/>
+        </w:rPr>
+        <w:t>r0</w:t>
+      </w:r>
+      <w:r>
+        <w:rPr>
+          <w:sz w:val="20"/>
+          <w:szCs w:val="20"/>
+        </w:rPr>
+        <w:t>=</w:t>
+      </w:r>
+      <w:r>
+        <w:rPr>
+          <w:sz w:val="20"/>
+          <w:szCs w:val="20"/>
+        </w:rPr>
+        <w:t>11</w:t>
+      </w:r>
+      <w:r>
+        <w:rPr>
+          <w:sz w:val="20"/>
+          <w:szCs w:val="20"/>
+        </w:rPr>
+        <w:t xml:space="preserve">, </w:t>
+      </w:r>
+      <w:r>
+        <w:rPr>
+          <w:i/>
+          <w:sz w:val="20"/>
+          <w:szCs w:val="20"/>
+        </w:rPr>
+        <w:t>C</w:t>
+      </w:r>
+      <w:r>
+        <w:rPr>
+          <w:sz w:val="20"/>
+          <w:szCs w:val="20"/>
+        </w:rPr>
+        <w:t>=</w:t>
+      </w:r>
+      <w:r>
+        <w:rPr>
+          <w:sz w:val="20"/>
+          <w:szCs w:val="20"/>
+        </w:rPr>
+        <w:t>2)</w:t>
+      </w:r>
+      <w:r>
+        <w:rPr>
+          <w:sz w:val="20"/>
+          <w:szCs w:val="20"/>
+        </w:rPr>
+        <w:t xml:space="preserve"> utilizando servidor </w:t>
+      </w:r>
+      <w:r>
+        <w:rPr>
+          <w:i/>
+          <w:sz w:val="20"/>
+          <w:szCs w:val="20"/>
+        </w:rPr>
+        <w:t>background</w:t>
+      </w:r>
+      <w:r>
+        <w:rPr>
+          <w:sz w:val="20"/>
+          <w:szCs w:val="20"/>
+        </w:rPr>
+        <w:t>.</w:t>
+      </w:r>
+    </w:p>
+    <w:p>
+      <w:pPr>
+        <w:ind w:firstLine="708"/>
+        <w:rPr>
+          <w:lang w:val="en-US"/>
+        </w:rPr>
+      </w:pPr>
+      <w:r>
+        <w:rPr>
+          <w:sz w:val="20"/>
+          <w:szCs w:val="20"/>
+          <w:lang w:val="en-US"/>
+        </w:rPr>
+        <w:t>Fonte: (COLLET; DELACROIX; KAISER; MAMMERI, p.</w:t>
+      </w:r>
+      <w:r>
+        <w:rPr>
+          <w:sz w:val="20"/>
+          <w:szCs w:val="20"/>
+          <w:lang w:val="en-US"/>
+        </w:rPr>
+        <w:t xml:space="preserve"> 34</w:t>
+      </w:r>
+      <w:r>
+        <w:rPr>
+          <w:sz w:val="20"/>
+          <w:szCs w:val="20"/>
+          <w:lang w:val="en-US"/>
+        </w:rPr>
+        <w:t>, 2012)</w:t>
+      </w:r>
+    </w:p>
+    <w:p>
+      <w:r>
         <w:lastRenderedPageBreak/>
-        <w:t xml:space="preserve">Figura 12: Exemplo de escalonamento com a técnica </w:t>
-      </w:r>
-      <w:r>
-        <w:rPr>
-          <w:sz w:val="20"/>
-          <w:szCs w:val="20"/>
-        </w:rPr>
-        <w:t>RM</w:t>
-      </w:r>
-      <w:r>
-        <w:rPr>
-          <w:sz w:val="20"/>
-          <w:szCs w:val="20"/>
-        </w:rPr>
-        <w:t xml:space="preserve"> para um conjunto de tarefas </w:t>
-      </w:r>
-      <w:r>
-        <w:rPr>
-          <w:sz w:val="20"/>
-          <w:szCs w:val="20"/>
-        </w:rPr>
-        <w:t xml:space="preserve">periódicas </w:t>
-      </w:r>
-      <w:r>
-        <w:rPr>
-          <w:i/>
-          <w:sz w:val="20"/>
-          <w:szCs w:val="20"/>
+        <w:t>No exemplo da Figura 12, temos o esc</w:t>
+      </w:r>
+      <w:r>
+        <w:t xml:space="preserve">alonamento de 5 tarefas, </w:t>
+      </w:r>
+      <w:r>
+        <w:t>2</w:t>
+      </w:r>
+      <w:r>
+        <w:t xml:space="preserve"> perió</w:t>
+      </w:r>
+      <w:r>
+        <w:t xml:space="preserve">dicas </w:t>
+      </w:r>
+      <w:r>
+        <w:rPr>
+          <w:i/>
         </w:rPr>
         <w:t xml:space="preserve">t1 </w:t>
       </w:r>
       <w:r>
-        <w:rPr>
-          <w:sz w:val="20"/>
-          <w:szCs w:val="20"/>
-        </w:rPr>
         <w:t>(</w:t>
       </w:r>
       <w:r>
         <w:rPr>
           <w:i/>
-          <w:sz w:val="20"/>
-          <w:szCs w:val="20"/>
         </w:rPr>
         <w:t>r0</w:t>
       </w:r>
       <w:r>
-        <w:rPr>
-          <w:sz w:val="20"/>
-          <w:szCs w:val="20"/>
-        </w:rPr>
         <w:t xml:space="preserve">=0, </w:t>
       </w:r>
       <w:r>
         <w:rPr>
           <w:i/>
-          <w:sz w:val="20"/>
-          <w:szCs w:val="20"/>
         </w:rPr>
         <w:t>C</w:t>
       </w:r>
       <w:r>
-        <w:rPr>
-          <w:sz w:val="20"/>
-          <w:szCs w:val="20"/>
-        </w:rPr>
+        <w:t xml:space="preserve">=2, </w:t>
+      </w:r>
+      <w:r>
+        <w:rPr>
+          <w:i/>
+        </w:rPr>
+        <w:t>D</w:t>
+      </w:r>
+      <w:r>
         <w:t>=</w:t>
       </w:r>
       <w:r>
         <w:rPr>
-          <w:sz w:val="20"/>
-          <w:szCs w:val="20"/>
-        </w:rPr>
-        <w:t>2</w:t>
-      </w:r>
-      <w:r>
-        <w:rPr>
-          <w:sz w:val="20"/>
-          <w:szCs w:val="20"/>
-        </w:rPr>
-        <w:t xml:space="preserve">, </w:t>
-      </w:r>
-      <w:r>
-        <w:rPr>
-          <w:i/>
-          <w:sz w:val="20"/>
-          <w:szCs w:val="20"/>
+          <w:i/>
+        </w:rPr>
+        <w:t>T</w:t>
+      </w:r>
+      <w:r>
+        <w:t xml:space="preserve">=5), </w:t>
+      </w:r>
+      <w:r>
+        <w:rPr>
+          <w:i/>
+        </w:rPr>
+        <w:t>t2</w:t>
+      </w:r>
+      <w:r>
+        <w:t xml:space="preserve"> (</w:t>
+      </w:r>
+      <w:r>
+        <w:rPr>
+          <w:i/>
+        </w:rPr>
+        <w:t>r0</w:t>
+      </w:r>
+      <w:r>
+        <w:t xml:space="preserve">=0, </w:t>
+      </w:r>
+      <w:r>
+        <w:rPr>
+          <w:i/>
+        </w:rPr>
+        <w:t>C</w:t>
+      </w:r>
+      <w:r>
+        <w:t xml:space="preserve">=2, </w:t>
+      </w:r>
+      <w:r>
+        <w:rPr>
+          <w:i/>
         </w:rPr>
         <w:t>D</w:t>
       </w:r>
       <w:r>
-        <w:rPr>
-          <w:sz w:val="20"/>
-          <w:szCs w:val="20"/>
-        </w:rPr>
         <w:t>=</w:t>
       </w:r>
       <w:r>
         <w:rPr>
           <w:i/>
-          <w:sz w:val="20"/>
-          <w:szCs w:val="20"/>
         </w:rPr>
         <w:t>T</w:t>
       </w:r>
       <w:r>
-        <w:rPr>
-          <w:sz w:val="20"/>
-          <w:szCs w:val="20"/>
-        </w:rPr>
-        <w:t>=</w:t>
-      </w:r>
-      <w:r>
-        <w:rPr>
-          <w:sz w:val="20"/>
-          <w:szCs w:val="20"/>
-        </w:rPr>
-        <w:t>5</w:t>
-      </w:r>
-      <w:r>
-        <w:rPr>
-          <w:sz w:val="20"/>
-          <w:szCs w:val="20"/>
-        </w:rPr>
-        <w:t xml:space="preserve">), </w:t>
-      </w:r>
-      <w:r>
-        <w:rPr>
-          <w:i/>
-          <w:sz w:val="20"/>
-          <w:szCs w:val="20"/>
-        </w:rPr>
-        <w:t>t2</w:t>
-      </w:r>
-      <w:r>
-        <w:rPr>
-          <w:sz w:val="20"/>
-          <w:szCs w:val="20"/>
+        <w:t>=10)</w:t>
+      </w:r>
+      <w:r>
+        <w:t xml:space="preserve"> e </w:t>
+      </w:r>
+      <w:r>
+        <w:t>3</w:t>
+      </w:r>
+      <w:r>
+        <w:t xml:space="preserve"> esporádicas </w:t>
+      </w:r>
+      <w:r>
+        <w:rPr>
+          <w:i/>
+        </w:rPr>
+        <w:t>t3</w:t>
+      </w:r>
+      <w:r>
+        <w:t xml:space="preserve"> (</w:t>
+      </w:r>
+      <w:r>
+        <w:rPr>
+          <w:i/>
+        </w:rPr>
+        <w:t>r0</w:t>
+      </w:r>
+      <w:r>
+        <w:t xml:space="preserve">=4, </w:t>
+      </w:r>
+      <w:r>
+        <w:rPr>
+          <w:i/>
+        </w:rPr>
+        <w:t>C</w:t>
+      </w:r>
+      <w:r>
+        <w:t xml:space="preserve">=2), </w:t>
+      </w:r>
+      <w:r>
+        <w:rPr>
+          <w:i/>
+        </w:rPr>
+        <w:t>t4</w:t>
+      </w:r>
+      <w:r>
+        <w:t xml:space="preserve"> (</w:t>
+      </w:r>
+      <w:r>
+        <w:rPr>
+          <w:i/>
+        </w:rPr>
+        <w:t>r0</w:t>
+      </w:r>
+      <w:r>
+        <w:t xml:space="preserve">=10, </w:t>
+      </w:r>
+      <w:r>
+        <w:rPr>
+          <w:i/>
+        </w:rPr>
+        <w:t>C</w:t>
+      </w:r>
+      <w:r>
+        <w:t xml:space="preserve">=1), </w:t>
+      </w:r>
+      <w:r>
+        <w:rPr>
+          <w:i/>
+        </w:rPr>
+        <w:t>t5</w:t>
+      </w:r>
+      <w:r>
+        <w:t xml:space="preserve"> (</w:t>
+      </w:r>
+      <w:r>
+        <w:rPr>
+          <w:i/>
+        </w:rPr>
+        <w:t>r0</w:t>
+      </w:r>
+      <w:r>
+        <w:t xml:space="preserve">=11, </w:t>
+      </w:r>
+      <w:r>
+        <w:rPr>
+          <w:i/>
+        </w:rPr>
+        <w:t>C</w:t>
+      </w:r>
+      <w:r>
+        <w:t>=2)</w:t>
+      </w:r>
+      <w:r>
+        <w:t>. Para as tarefas periódicas, observamos que o algoritmo utilizado é o RM, já</w:t>
+      </w:r>
+      <w:r>
+        <w:t xml:space="preserve"> para as tarefas esporádicas percebemos que sua execução é sempre enquanto o processador está ocioso (i.e.,</w:t>
+      </w:r>
+      <w:r>
+        <w:t xml:space="preserve"> Sem tarefas para executar), e quando temos duas tarefas esporádicas pendentes de execução (</w:t>
+      </w:r>
+      <w:r>
+        <w:rPr>
+          <w:i/>
+        </w:rPr>
+        <w:t xml:space="preserve">t4 </w:t>
+      </w:r>
+      <w:r>
+        <w:t xml:space="preserve">e </w:t>
+      </w:r>
+      <w:r>
+        <w:rPr>
+          <w:i/>
+        </w:rPr>
+        <w:t>t5</w:t>
+      </w:r>
+      <w:r>
+        <w:t>)</w:t>
+      </w:r>
+      <w:r>
+        <w:t xml:space="preserve"> eles são enfileiradas e executadas quando possível.</w:t>
+      </w:r>
+    </w:p>
+    <w:p>
+      <w:pPr>
+        <w:pStyle w:val="Ttulo4"/>
+        <w:rPr>
+          <w:i/>
+        </w:rPr>
+      </w:pPr>
+      <w:r>
+        <w:t>3.4.2.2 Servidor</w:t>
+      </w:r>
+      <w:r>
+        <w:rPr>
+          <w:i/>
         </w:rPr>
         <w:t xml:space="preserve"> </w:t>
       </w:r>
       <w:r>
         <w:rPr>
-          <w:sz w:val="20"/>
-          <w:szCs w:val="20"/>
-        </w:rPr>
+          <w:i/>
+        </w:rPr>
+        <w:t>Polling</w:t>
+      </w:r>
+    </w:p>
+    <w:p>
+      <w:r>
+        <w:t xml:space="preserve">A técnica de servidor de </w:t>
+      </w:r>
+      <w:r>
+        <w:rPr>
+          <w:i/>
+        </w:rPr>
+        <w:t>polling</w:t>
+      </w:r>
+      <w:r>
+        <w:rPr>
+          <w:i/>
+        </w:rPr>
+        <w:t xml:space="preserve"> </w:t>
+      </w:r>
+      <w:r>
+        <w:t xml:space="preserve">trabalha utilizando uma tarefa periódica chamada </w:t>
+      </w:r>
+      <w:r>
+        <w:rPr>
+          <w:i/>
+        </w:rPr>
+        <w:t xml:space="preserve">Ts </w:t>
+      </w:r>
+      <w:r>
         <w:t>(</w:t>
       </w:r>
       <w:r>
         <w:rPr>
           <w:i/>
-          <w:sz w:val="20"/>
-          <w:szCs w:val="20"/>
-        </w:rPr>
-        <w:t>r0</w:t>
-      </w:r>
-      <w:r>
-        <w:rPr>
-          <w:sz w:val="20"/>
-          <w:szCs w:val="20"/>
-        </w:rPr>
-        <w:t xml:space="preserve">=0, </w:t>
-      </w:r>
-      <w:r>
-        <w:rPr>
-          <w:i/>
-          <w:sz w:val="20"/>
-          <w:szCs w:val="20"/>
-        </w:rPr>
-        <w:t>C</w:t>
-      </w:r>
-      <w:r>
-        <w:rPr>
-          <w:sz w:val="20"/>
-          <w:szCs w:val="20"/>
-        </w:rPr>
-        <w:t xml:space="preserve">=2, </w:t>
-      </w:r>
-      <w:r>
-        <w:rPr>
-          <w:i/>
-          <w:sz w:val="20"/>
-          <w:szCs w:val="20"/>
-        </w:rPr>
-        <w:t>D</w:t>
-      </w:r>
-      <w:r>
-        <w:rPr>
-          <w:sz w:val="20"/>
-          <w:szCs w:val="20"/>
-        </w:rPr>
-        <w:t>=</w:t>
-      </w:r>
-      <w:r>
-        <w:rPr>
-          <w:i/>
-          <w:sz w:val="20"/>
-          <w:szCs w:val="20"/>
-        </w:rPr>
-        <w:t>T</w:t>
-      </w:r>
-      <w:r>
-        <w:rPr>
-          <w:sz w:val="20"/>
-          <w:szCs w:val="20"/>
-        </w:rPr>
-        <w:t>=</w:t>
-      </w:r>
-      <w:r>
-        <w:rPr>
-          <w:sz w:val="20"/>
-          <w:szCs w:val="20"/>
-        </w:rPr>
-        <w:t>10</w:t>
-      </w:r>
-      <w:r>
-        <w:rPr>
-          <w:sz w:val="20"/>
-          <w:szCs w:val="20"/>
-        </w:rPr>
-        <w:t xml:space="preserve">) </w:t>
-      </w:r>
-      <w:r>
-        <w:rPr>
-          <w:sz w:val="20"/>
-          <w:szCs w:val="20"/>
-        </w:rPr>
-        <w:t xml:space="preserve">e esporádicas </w:t>
-      </w:r>
-      <w:r>
-        <w:rPr>
-          <w:i/>
-          <w:sz w:val="20"/>
-          <w:szCs w:val="20"/>
-        </w:rPr>
-        <w:t>t3</w:t>
-      </w:r>
-      <w:r>
-        <w:rPr>
-          <w:sz w:val="20"/>
-          <w:szCs w:val="20"/>
-        </w:rPr>
+        </w:rPr>
+        <w:t>Task Server</w:t>
+      </w:r>
+      <w:r>
+        <w:t>)</w:t>
+      </w:r>
+      <w:r>
+        <w:t>,</w:t>
+      </w:r>
+      <w:r>
+        <w:t xml:space="preserve"> onde nessa tarefa são alocadas as tarefas esporádicas. Essa técnica nos fornece um melhor tempo de resposta se comparado a técnica de servidor </w:t>
+      </w:r>
+      <w:r>
+        <w:rPr>
+          <w:i/>
+        </w:rPr>
+        <w:t>background</w:t>
+      </w:r>
+      <w:r>
+        <w:t>,</w:t>
+      </w:r>
+      <w:r>
+        <w:t xml:space="preserve"> pois </w:t>
+      </w:r>
+      <w:r>
+        <w:t>em intervalos regulares é</w:t>
+      </w:r>
+      <w:r>
         <w:t xml:space="preserve"> </w:t>
       </w:r>
       <w:r>
-        <w:rPr>
-          <w:sz w:val="20"/>
-          <w:szCs w:val="20"/>
-        </w:rPr>
-        <w:t>(</w:t>
-      </w:r>
-      <w:r>
-        <w:rPr>
-          <w:i/>
-          <w:sz w:val="20"/>
-          <w:szCs w:val="20"/>
-        </w:rPr>
-        <w:t>r0</w:t>
-      </w:r>
-      <w:r>
-        <w:rPr>
-          <w:sz w:val="20"/>
-          <w:szCs w:val="20"/>
-        </w:rPr>
-        <w:t>=</w:t>
-      </w:r>
-      <w:r>
-        <w:rPr>
-          <w:sz w:val="20"/>
-          <w:szCs w:val="20"/>
-        </w:rPr>
-        <w:t>4</w:t>
-      </w:r>
-      <w:r>
-        <w:rPr>
-          <w:sz w:val="20"/>
-          <w:szCs w:val="20"/>
-        </w:rPr>
-        <w:t xml:space="preserve">, </w:t>
-      </w:r>
-      <w:r>
-        <w:rPr>
-          <w:i/>
-          <w:sz w:val="20"/>
-          <w:szCs w:val="20"/>
-        </w:rPr>
-        <w:t>C</w:t>
-      </w:r>
-      <w:r>
-        <w:rPr>
-          <w:sz w:val="20"/>
-          <w:szCs w:val="20"/>
-        </w:rPr>
-        <w:t>=</w:t>
-      </w:r>
-      <w:r>
-        <w:rPr>
-          <w:sz w:val="20"/>
-          <w:szCs w:val="20"/>
-        </w:rPr>
-        <w:t xml:space="preserve">2), </w:t>
-      </w:r>
-      <w:r>
-        <w:rPr>
-          <w:i/>
-          <w:sz w:val="20"/>
-          <w:szCs w:val="20"/>
-        </w:rPr>
-        <w:t>t4</w:t>
-      </w:r>
-      <w:r>
-        <w:rPr>
-          <w:sz w:val="20"/>
-          <w:szCs w:val="20"/>
-        </w:rPr>
-        <w:t xml:space="preserve"> </w:t>
-      </w:r>
-      <w:r>
-        <w:rPr>
-          <w:sz w:val="20"/>
-          <w:szCs w:val="20"/>
-        </w:rPr>
-        <w:t>(</w:t>
-      </w:r>
-      <w:r>
-        <w:rPr>
-          <w:i/>
-          <w:sz w:val="20"/>
-          <w:szCs w:val="20"/>
-        </w:rPr>
-        <w:t>r0</w:t>
-      </w:r>
-      <w:r>
-        <w:rPr>
-          <w:sz w:val="20"/>
-          <w:szCs w:val="20"/>
-        </w:rPr>
-        <w:t>=</w:t>
-      </w:r>
-      <w:r>
-        <w:rPr>
-          <w:sz w:val="20"/>
-          <w:szCs w:val="20"/>
-        </w:rPr>
-        <w:t>10</w:t>
-      </w:r>
-      <w:r>
-        <w:rPr>
-          <w:sz w:val="20"/>
-          <w:szCs w:val="20"/>
-        </w:rPr>
-        <w:t xml:space="preserve">, </w:t>
-      </w:r>
-      <w:r>
-        <w:rPr>
-          <w:i/>
-          <w:sz w:val="20"/>
-          <w:szCs w:val="20"/>
-        </w:rPr>
-        <w:t>C</w:t>
-      </w:r>
-      <w:r>
-        <w:rPr>
-          <w:sz w:val="20"/>
-          <w:szCs w:val="20"/>
-        </w:rPr>
-        <w:t>=</w:t>
-      </w:r>
-      <w:r>
-        <w:rPr>
-          <w:sz w:val="20"/>
-          <w:szCs w:val="20"/>
-        </w:rPr>
-        <w:t xml:space="preserve">1), </w:t>
-      </w:r>
-      <w:r>
-        <w:rPr>
-          <w:i/>
-          <w:sz w:val="20"/>
-          <w:szCs w:val="20"/>
-        </w:rPr>
-        <w:t>t5</w:t>
-      </w:r>
-      <w:r>
-        <w:rPr>
-          <w:sz w:val="20"/>
-          <w:szCs w:val="20"/>
-        </w:rPr>
-        <w:t xml:space="preserve"> </w:t>
-      </w:r>
-      <w:r>
-        <w:rPr>
-          <w:sz w:val="20"/>
-          <w:szCs w:val="20"/>
-        </w:rPr>
-        <w:t>(</w:t>
-      </w:r>
-      <w:r>
-        <w:rPr>
-          <w:i/>
-          <w:sz w:val="20"/>
-          <w:szCs w:val="20"/>
-        </w:rPr>
-        <w:t>r0</w:t>
-      </w:r>
-      <w:r>
-        <w:rPr>
-          <w:sz w:val="20"/>
-          <w:szCs w:val="20"/>
-        </w:rPr>
-        <w:t>=</w:t>
-      </w:r>
-      <w:r>
-        <w:rPr>
-          <w:sz w:val="20"/>
-          <w:szCs w:val="20"/>
-        </w:rPr>
-        <w:t>11</w:t>
-      </w:r>
-      <w:r>
-        <w:rPr>
-          <w:sz w:val="20"/>
-          <w:szCs w:val="20"/>
-        </w:rPr>
-        <w:t xml:space="preserve">, </w:t>
-      </w:r>
-      <w:r>
-        <w:rPr>
-          <w:i/>
-          <w:sz w:val="20"/>
-          <w:szCs w:val="20"/>
-        </w:rPr>
-        <w:t>C</w:t>
-      </w:r>
-      <w:r>
-        <w:rPr>
-          <w:sz w:val="20"/>
-          <w:szCs w:val="20"/>
-        </w:rPr>
-        <w:t>=</w:t>
-      </w:r>
-      <w:r>
-        <w:rPr>
-          <w:sz w:val="20"/>
-          <w:szCs w:val="20"/>
-        </w:rPr>
-        <w:t>2)</w:t>
-      </w:r>
-      <w:r>
-        <w:rPr>
-          <w:sz w:val="20"/>
-          <w:szCs w:val="20"/>
-        </w:rPr>
-        <w:t xml:space="preserve"> utilizando servidor </w:t>
-      </w:r>
-      <w:r>
-        <w:rPr>
-          <w:i/>
-          <w:sz w:val="20"/>
-          <w:szCs w:val="20"/>
-        </w:rPr>
-        <w:t>background</w:t>
-      </w:r>
-      <w:r>
-        <w:rPr>
-          <w:sz w:val="20"/>
-          <w:szCs w:val="20"/>
-        </w:rPr>
-        <w:t>.</w:t>
-      </w:r>
-    </w:p>
-    <w:p>
-      <w:pPr>
-        <w:ind w:firstLine="708"/>
-        <w:rPr>
-          <w:lang w:val="en-US"/>
-        </w:rPr>
-      </w:pPr>
-      <w:r>
-        <w:rPr>
-          <w:sz w:val="20"/>
-          <w:szCs w:val="20"/>
-          <w:lang w:val="en-US"/>
-        </w:rPr>
-        <w:t>Fonte: (COLLET; DELACROIX; KAISER; MAMMERI, p.</w:t>
-      </w:r>
-      <w:r>
-        <w:rPr>
-          <w:sz w:val="20"/>
-          <w:szCs w:val="20"/>
-          <w:lang w:val="en-US"/>
-        </w:rPr>
-        <w:t xml:space="preserve"> 34</w:t>
-      </w:r>
-      <w:r>
-        <w:rPr>
-          <w:sz w:val="20"/>
-          <w:szCs w:val="20"/>
-          <w:lang w:val="en-US"/>
-        </w:rPr>
-        <w:t>, 2012)</w:t>
-      </w:r>
-    </w:p>
-    <w:p>
-      <w:pPr>
-        <w:rPr>
-          <w:sz w:val="20"/>
-          <w:szCs w:val="20"/>
-          <w:lang w:val="en-US"/>
-        </w:rPr>
-      </w:pPr>
-    </w:p>
-    <w:p>
-      <w:pPr>
-        <w:pStyle w:val="Ttulo4"/>
-        <w:rPr>
-          <w:i/>
-        </w:rPr>
-      </w:pPr>
-      <w:r>
-        <w:t>3.4.2.2 Servidor</w:t>
-      </w:r>
-      <w:r>
-        <w:rPr>
-          <w:i/>
-        </w:rPr>
-        <w:t xml:space="preserve"> </w:t>
-      </w:r>
-      <w:r>
-        <w:rPr>
-          <w:i/>
-        </w:rPr>
-        <w:t>Polling</w:t>
-      </w:r>
-    </w:p>
-    <w:p>
-      <w:r>
-        <w:t xml:space="preserve">A técnica de servidor de </w:t>
-      </w:r>
-      <w:r>
-        <w:rPr>
-          <w:i/>
-        </w:rPr>
-        <w:t>polling</w:t>
-      </w:r>
-      <w:r>
-        <w:rPr>
-          <w:i/>
-        </w:rPr>
-        <w:t xml:space="preserve"> </w:t>
-      </w:r>
-      <w:r>
-        <w:t xml:space="preserve">trabalha utilizando uma tarefa periódica chamada </w:t>
-      </w:r>
-      <w:r>
-        <w:rPr>
-          <w:i/>
-        </w:rPr>
-        <w:t xml:space="preserve">Ts </w:t>
-      </w:r>
-      <w:r>
-        <w:t>(</w:t>
-      </w:r>
-      <w:r>
-        <w:rPr>
-          <w:i/>
-        </w:rPr>
-        <w:t>Task Server</w:t>
-      </w:r>
-      <w:r>
-        <w:t>)</w:t>
-      </w:r>
-      <w:r>
-        <w:t>,</w:t>
-      </w:r>
-      <w:r>
-        <w:t xml:space="preserve"> onde nessa tarefa são alocadas as tarefas esporádicas. Essa técnica nos fornece um melhor tempo de resposta se comparado a técnica de servidor </w:t>
-      </w:r>
-      <w:r>
-        <w:rPr>
-          <w:i/>
-        </w:rPr>
-        <w:t>background</w:t>
-      </w:r>
-      <w:r>
-        <w:t>,</w:t>
-      </w:r>
-      <w:r>
-        <w:t xml:space="preserve"> pois </w:t>
-      </w:r>
-      <w:r>
-        <w:t>em intervalos regulares é</w:t>
-      </w:r>
-      <w:r>
-        <w:t xml:space="preserve"> </w:t>
-      </w:r>
-      <w:r>
         <w:t xml:space="preserve">alocado um </w:t>
       </w:r>
       <w:r>
@@ -17196,7 +17410,6 @@
         <w:t>ão seguindo as prioridades do algoritmo de escalonamento.</w:t>
       </w:r>
     </w:p>
-    <w:p/>
     <w:p>
       <w:pPr>
         <w:ind w:firstLine="0"/>
@@ -17268,7 +17481,21 @@
           <w:sz w:val="20"/>
           <w:szCs w:val="20"/>
         </w:rPr>
-        <w:t xml:space="preserve">Figura 12: Exemplo de escalonamento com a técnica </w:t>
+        <w:t>Figura 1</w:t>
+      </w:r>
+      <w:r>
+        <w:rPr>
+          <w:sz w:val="20"/>
+          <w:szCs w:val="20"/>
+        </w:rPr>
+        <w:t>3</w:t>
+      </w:r>
+      <w:r>
+        <w:rPr>
+          <w:sz w:val="20"/>
+          <w:szCs w:val="20"/>
+        </w:rPr>
+        <w:t xml:space="preserve">: Exemplo de escalonamento com a técnica </w:t>
       </w:r>
       <w:r>
         <w:rPr>
@@ -17847,16 +18074,6 @@
         </w:rPr>
         <w:t>, 2012)</w:t>
       </w:r>
-    </w:p>
-    <w:p>
-      <w:pPr>
-        <w:ind w:firstLine="0"/>
-        <w:rPr>
-          <w:sz w:val="20"/>
-          <w:szCs w:val="20"/>
-          <w:lang w:val="en-US"/>
-        </w:rPr>
-      </w:pPr>
     </w:p>
     <w:p>
       <w:pPr>
@@ -17873,7 +18090,16 @@
         <w:t xml:space="preserve">Podemos perceber que na figura </w:t>
       </w:r>
       <w:r>
-        <w:t xml:space="preserve">12 a tarefa </w:t>
+        <w:t>1</w:t>
+      </w:r>
+      <w:r>
+        <w:t>3</w:t>
+      </w:r>
+      <w:r>
+        <w:t>,</w:t>
+      </w:r>
+      <w:r>
+        <w:t xml:space="preserve"> a tarefa </w:t>
       </w:r>
       <w:r>
         <w:rPr>
@@ -17882,35 +18108,604 @@
         <w:t>ts</w:t>
       </w:r>
       <w:r>
-        <w:t xml:space="preserve"> é executada por primeiro, devido possuir maior prioridade (menor período, RM), no entanto, não é executada devido não possuir tarefas esporádicas pendentes de execução.</w:t>
-      </w:r>
-    </w:p>
+        <w:t xml:space="preserve"> é executada por primeiro devido possuir maior prioridade (</w:t>
+      </w:r>
+      <w:r>
+        <w:t>i.e., M</w:t>
+      </w:r>
+      <w:r>
+        <w:t>enor período, RM), no entanto, não é executada devido não possuir tarefas esporádicas pendentes de execução.</w:t>
+      </w:r>
+    </w:p>
+    <w:p>
+      <w:pPr>
+        <w:pStyle w:val="Ttulo4"/>
+      </w:pPr>
+      <w:r>
+        <w:t xml:space="preserve">3.4.2.3 Servidor </w:t>
+      </w:r>
+      <w:r>
+        <w:rPr>
+          <w:i/>
+        </w:rPr>
+        <w:t>Sporadic</w:t>
+      </w:r>
+    </w:p>
+    <w:p>
+      <w:r>
+        <w:t xml:space="preserve">A técnica de servidor </w:t>
+      </w:r>
+      <w:r>
+        <w:rPr>
+          <w:i/>
+        </w:rPr>
+        <w:t>Sporadic</w:t>
+      </w:r>
+      <w:r>
+        <w:rPr>
+          <w:i/>
+        </w:rPr>
+        <w:t xml:space="preserve"> </w:t>
+      </w:r>
+      <w:r>
+        <w:t xml:space="preserve">assim como servidores </w:t>
+      </w:r>
+      <w:r>
+        <w:rPr>
+          <w:i/>
+        </w:rPr>
+        <w:t>B</w:t>
+      </w:r>
+      <w:r>
+        <w:rPr>
+          <w:i/>
+        </w:rPr>
+        <w:t>ackground</w:t>
+      </w:r>
+      <w:r>
+        <w:t xml:space="preserve"> utiliza uma tarefa periódica (i.e., </w:t>
+      </w:r>
+      <w:r>
+        <w:rPr>
+          <w:i/>
+        </w:rPr>
+        <w:t>Task Server</w:t>
+      </w:r>
+      <w:r>
+        <w:t xml:space="preserve">) para execução das tarefas aperiódicas, no entanto, a capacidade desse servidor não é </w:t>
+      </w:r>
+      <w:r>
+        <w:t xml:space="preserve">totalmente </w:t>
+      </w:r>
+      <w:r>
+        <w:t xml:space="preserve">restaurada a cada período da tarefa. </w:t>
+      </w:r>
+    </w:p>
+    <w:p>
+      <w:r>
+        <w:t>Para esta técnica, a capacidade do servidor só é restaurada no instante de tempo calculado pela formula:</w:t>
+      </w:r>
+    </w:p>
+    <w:p>
+      <m:oMathPara>
+        <m:oMath>
+          <m:r>
+            <w:rPr>
+              <w:rFonts w:ascii="Cambria Math" w:hAnsi="Cambria Math"/>
+            </w:rPr>
+            <m:t>RT= t+Ti</m:t>
+          </m:r>
+        </m:oMath>
+      </m:oMathPara>
+    </w:p>
+    <w:p>
+      <w:pPr>
+        <w:rPr>
+          <w:i/>
+        </w:rPr>
+      </w:pPr>
+      <w:r>
+        <w:t>Onde (</w:t>
+      </w:r>
+      <w:r>
+        <w:rPr>
+          <w:i/>
+        </w:rPr>
+        <w:t>t</w:t>
+      </w:r>
+      <w:r>
+        <w:t>) equivale ao instante de tempo no qual a tarefa esporádica é executada e (</w:t>
+      </w:r>
+      <w:r>
+        <w:rPr>
+          <w:i/>
+        </w:rPr>
+        <w:t>Ti</w:t>
+      </w:r>
+      <w:r>
+        <w:t>)</w:t>
+      </w:r>
+      <w:r>
+        <w:t xml:space="preserve"> equivale ao período da </w:t>
+      </w:r>
+      <w:r>
+        <w:rPr>
+          <w:i/>
+        </w:rPr>
+        <w:t>Task Server</w:t>
+      </w:r>
+      <w:r>
+        <w:rPr>
+          <w:i/>
+        </w:rPr>
+        <w:t>.</w:t>
+      </w:r>
+    </w:p>
+    <w:p/>
     <w:p>
       <w:pPr>
         <w:ind w:firstLine="0"/>
         <w:jc w:val="center"/>
       </w:pPr>
-    </w:p>
-    <w:p>
-      <w:pPr>
-        <w:pStyle w:val="Ttulo4"/>
-      </w:pPr>
-      <w:r>
-        <w:t xml:space="preserve">3.4.2.3 Servidor </w:t>
-      </w:r>
-      <w:r>
-        <w:rPr>
-          <w:i/>
-        </w:rPr>
-        <w:t>Sporadic</w:t>
-      </w:r>
-    </w:p>
-    <w:p>
-      <w:pPr>
-        <w:rPr>
-          <w:b/>
-        </w:rPr>
-      </w:pPr>
+      <w:r>
+        <w:rPr>
+          <w:noProof/>
+        </w:rPr>
+        <w:drawing>
+          <wp:inline distT="0" distB="0" distL="0" distR="0">
+            <wp:extent cx="5756910" cy="3903980"/>
+            <wp:effectExtent l="0" t="0" r="0" b="1270"/>
+            <wp:docPr id="3" name="Imagem 3"/>
+            <wp:cNvGraphicFramePr>
+              <a:graphicFrameLocks xmlns:a="http://schemas.openxmlformats.org/drawingml/2006/main" noChangeAspect="1"/>
+            </wp:cNvGraphicFramePr>
+            <a:graphic xmlns:a="http://schemas.openxmlformats.org/drawingml/2006/main">
+              <a:graphicData uri="http://schemas.openxmlformats.org/drawingml/2006/picture">
+                <pic:pic xmlns:pic="http://schemas.openxmlformats.org/drawingml/2006/picture">
+                  <pic:nvPicPr>
+                    <pic:cNvPr id="0" name="Picture 1"/>
+                    <pic:cNvPicPr>
+                      <a:picLocks noChangeAspect="1" noChangeArrowheads="1"/>
+                    </pic:cNvPicPr>
+                  </pic:nvPicPr>
+                  <pic:blipFill>
+                    <a:blip r:embed="rId22">
+                      <a:extLst>
+                        <a:ext uri="{28A0092B-C50C-407E-A947-70E740481C1C}">
+                          <a14:useLocalDpi xmlns:a14="http://schemas.microsoft.com/office/drawing/2010/main" val="0"/>
+                        </a:ext>
+                      </a:extLst>
+                    </a:blip>
+                    <a:srcRect/>
+                    <a:stretch>
+                      <a:fillRect/>
+                    </a:stretch>
+                  </pic:blipFill>
+                  <pic:spPr bwMode="auto">
+                    <a:xfrm>
+                      <a:off x="0" y="0"/>
+                      <a:ext cx="5756910" cy="3903980"/>
+                    </a:xfrm>
+                    <a:prstGeom prst="rect">
+                      <a:avLst/>
+                    </a:prstGeom>
+                    <a:noFill/>
+                    <a:ln>
+                      <a:noFill/>
+                    </a:ln>
+                  </pic:spPr>
+                </pic:pic>
+              </a:graphicData>
+            </a:graphic>
+          </wp:inline>
+        </w:drawing>
+      </w:r>
+    </w:p>
+    <w:p>
+      <w:pPr>
+        <w:jc w:val="left"/>
+        <w:rPr>
+          <w:sz w:val="20"/>
+          <w:szCs w:val="20"/>
+        </w:rPr>
+      </w:pPr>
+      <w:r>
+        <w:rPr>
+          <w:sz w:val="20"/>
+          <w:szCs w:val="20"/>
+        </w:rPr>
+        <w:t xml:space="preserve">Figura 14: </w:t>
+      </w:r>
+      <w:r>
+        <w:rPr>
+          <w:sz w:val="20"/>
+          <w:szCs w:val="20"/>
+        </w:rPr>
+        <w:t>Exemplo de</w:t>
+      </w:r>
+      <w:r>
+        <w:rPr>
+          <w:sz w:val="20"/>
+          <w:szCs w:val="20"/>
+        </w:rPr>
+        <w:t xml:space="preserve"> escalonamento de </w:t>
+      </w:r>
+      <w:r>
+        <w:rPr>
+          <w:sz w:val="20"/>
+          <w:szCs w:val="20"/>
+        </w:rPr>
+        <w:t xml:space="preserve">tarefas periódicas </w:t>
+      </w:r>
+      <w:r>
+        <w:rPr>
+          <w:i/>
+          <w:sz w:val="20"/>
+          <w:szCs w:val="20"/>
+        </w:rPr>
+        <w:t>t1 (r0=0, C=3,T=20), t2 (r0=0, C=2, T=10), ts</w:t>
+      </w:r>
+      <w:r>
+        <w:rPr>
+          <w:i/>
+          <w:sz w:val="20"/>
+          <w:szCs w:val="20"/>
+        </w:rPr>
+        <w:t xml:space="preserve"> </w:t>
+      </w:r>
+      <w:r>
+        <w:rPr>
+          <w:i/>
+          <w:sz w:val="20"/>
+          <w:szCs w:val="20"/>
+        </w:rPr>
+        <w:t>(r0=0, C=2, T=5)</w:t>
+      </w:r>
+      <w:r>
+        <w:rPr>
+          <w:i/>
+          <w:sz w:val="20"/>
+          <w:szCs w:val="20"/>
+        </w:rPr>
+        <w:t xml:space="preserve"> e</w:t>
+      </w:r>
+      <w:r>
+        <w:rPr>
+          <w:i/>
+          <w:sz w:val="20"/>
+          <w:szCs w:val="20"/>
+        </w:rPr>
+        <w:t xml:space="preserve"> </w:t>
+      </w:r>
+      <w:r>
+        <w:rPr>
+          <w:sz w:val="20"/>
+          <w:szCs w:val="20"/>
+        </w:rPr>
+        <w:t xml:space="preserve">tarefas esporádicas </w:t>
+      </w:r>
+      <w:r>
+        <w:rPr>
+          <w:i/>
+          <w:sz w:val="20"/>
+          <w:szCs w:val="20"/>
+        </w:rPr>
+        <w:t>t3</w:t>
+      </w:r>
+      <w:r>
+        <w:rPr>
+          <w:sz w:val="20"/>
+          <w:szCs w:val="20"/>
+        </w:rPr>
+        <w:t xml:space="preserve"> </w:t>
+      </w:r>
+      <w:r>
+        <w:rPr>
+          <w:sz w:val="20"/>
+          <w:szCs w:val="20"/>
+        </w:rPr>
+        <w:t>(</w:t>
+      </w:r>
+      <w:r>
+        <w:rPr>
+          <w:i/>
+          <w:sz w:val="20"/>
+          <w:szCs w:val="20"/>
+        </w:rPr>
+        <w:t>r0</w:t>
+      </w:r>
+      <w:r>
+        <w:rPr>
+          <w:sz w:val="20"/>
+          <w:szCs w:val="20"/>
+        </w:rPr>
+        <w:t>=</w:t>
+      </w:r>
+      <w:r>
+        <w:rPr>
+          <w:sz w:val="20"/>
+          <w:szCs w:val="20"/>
+        </w:rPr>
+        <w:t>4</w:t>
+      </w:r>
+      <w:r>
+        <w:rPr>
+          <w:sz w:val="20"/>
+          <w:szCs w:val="20"/>
+        </w:rPr>
+        <w:t xml:space="preserve">, </w:t>
+      </w:r>
+      <w:r>
+        <w:rPr>
+          <w:i/>
+          <w:sz w:val="20"/>
+          <w:szCs w:val="20"/>
+        </w:rPr>
+        <w:t>C</w:t>
+      </w:r>
+      <w:r>
+        <w:rPr>
+          <w:sz w:val="20"/>
+          <w:szCs w:val="20"/>
+        </w:rPr>
+        <w:t>=</w:t>
+      </w:r>
+      <w:r>
+        <w:rPr>
+          <w:sz w:val="20"/>
+          <w:szCs w:val="20"/>
+        </w:rPr>
+        <w:t xml:space="preserve">2), </w:t>
+      </w:r>
+      <w:r>
+        <w:rPr>
+          <w:i/>
+          <w:sz w:val="20"/>
+          <w:szCs w:val="20"/>
+        </w:rPr>
+        <w:t>t4</w:t>
+      </w:r>
+      <w:r>
+        <w:rPr>
+          <w:sz w:val="20"/>
+          <w:szCs w:val="20"/>
+        </w:rPr>
+        <w:t xml:space="preserve"> </w:t>
+      </w:r>
+      <w:r>
+        <w:rPr>
+          <w:sz w:val="20"/>
+          <w:szCs w:val="20"/>
+        </w:rPr>
+        <w:t>(</w:t>
+      </w:r>
+      <w:r>
+        <w:rPr>
+          <w:i/>
+          <w:sz w:val="20"/>
+          <w:szCs w:val="20"/>
+        </w:rPr>
+        <w:t>r0</w:t>
+      </w:r>
+      <w:r>
+        <w:rPr>
+          <w:sz w:val="20"/>
+          <w:szCs w:val="20"/>
+        </w:rPr>
+        <w:t>=</w:t>
+      </w:r>
+      <w:r>
+        <w:rPr>
+          <w:sz w:val="20"/>
+          <w:szCs w:val="20"/>
+        </w:rPr>
+        <w:t>10</w:t>
+      </w:r>
+      <w:r>
+        <w:rPr>
+          <w:sz w:val="20"/>
+          <w:szCs w:val="20"/>
+        </w:rPr>
+        <w:t xml:space="preserve">, </w:t>
+      </w:r>
+      <w:r>
+        <w:rPr>
+          <w:i/>
+          <w:sz w:val="20"/>
+          <w:szCs w:val="20"/>
+        </w:rPr>
+        <w:t>C</w:t>
+      </w:r>
+      <w:r>
+        <w:rPr>
+          <w:sz w:val="20"/>
+          <w:szCs w:val="20"/>
+        </w:rPr>
+        <w:t>=</w:t>
+      </w:r>
+      <w:r>
+        <w:rPr>
+          <w:sz w:val="20"/>
+          <w:szCs w:val="20"/>
+        </w:rPr>
+        <w:t xml:space="preserve">1), </w:t>
+      </w:r>
+      <w:r>
+        <w:rPr>
+          <w:i/>
+          <w:sz w:val="20"/>
+          <w:szCs w:val="20"/>
+        </w:rPr>
+        <w:t>t5</w:t>
+      </w:r>
+      <w:r>
+        <w:rPr>
+          <w:sz w:val="20"/>
+          <w:szCs w:val="20"/>
+        </w:rPr>
+        <w:t xml:space="preserve"> </w:t>
+      </w:r>
+      <w:r>
+        <w:rPr>
+          <w:sz w:val="20"/>
+          <w:szCs w:val="20"/>
+        </w:rPr>
+        <w:t>(</w:t>
+      </w:r>
+      <w:r>
+        <w:rPr>
+          <w:i/>
+          <w:sz w:val="20"/>
+          <w:szCs w:val="20"/>
+        </w:rPr>
+        <w:t>r0</w:t>
+      </w:r>
+      <w:r>
+        <w:rPr>
+          <w:sz w:val="20"/>
+          <w:szCs w:val="20"/>
+        </w:rPr>
+        <w:t>=</w:t>
+      </w:r>
+      <w:r>
+        <w:rPr>
+          <w:sz w:val="20"/>
+          <w:szCs w:val="20"/>
+        </w:rPr>
+        <w:t>11</w:t>
+      </w:r>
+      <w:r>
+        <w:rPr>
+          <w:sz w:val="20"/>
+          <w:szCs w:val="20"/>
+        </w:rPr>
+        <w:t xml:space="preserve">, </w:t>
+      </w:r>
+      <w:r>
+        <w:rPr>
+          <w:i/>
+          <w:sz w:val="20"/>
+          <w:szCs w:val="20"/>
+        </w:rPr>
+        <w:t>C</w:t>
+      </w:r>
+      <w:r>
+        <w:rPr>
+          <w:sz w:val="20"/>
+          <w:szCs w:val="20"/>
+        </w:rPr>
+        <w:t>=</w:t>
+      </w:r>
+      <w:r>
+        <w:rPr>
+          <w:sz w:val="20"/>
+          <w:szCs w:val="20"/>
+        </w:rPr>
+        <w:t xml:space="preserve">2) utilizando servidor </w:t>
+      </w:r>
+      <w:r>
+        <w:rPr>
+          <w:i/>
+          <w:sz w:val="20"/>
+          <w:szCs w:val="20"/>
+        </w:rPr>
+        <w:t>sporadic</w:t>
+      </w:r>
+      <w:r>
+        <w:rPr>
+          <w:sz w:val="20"/>
+          <w:szCs w:val="20"/>
+        </w:rPr>
+        <w:t>.</w:t>
+      </w:r>
+    </w:p>
+    <w:p>
+      <w:pPr>
+        <w:ind w:firstLine="708"/>
+        <w:rPr>
+          <w:sz w:val="20"/>
+          <w:szCs w:val="20"/>
+          <w:lang w:val="en-US"/>
+        </w:rPr>
+      </w:pPr>
+      <w:r>
+        <w:rPr>
+          <w:sz w:val="20"/>
+          <w:szCs w:val="20"/>
+          <w:lang w:val="en-US"/>
+        </w:rPr>
+        <w:t>Fonte: (COLLET; DELACROIX; KAISER; MAMMERI, p.</w:t>
+      </w:r>
+      <w:r>
+        <w:rPr>
+          <w:sz w:val="20"/>
+          <w:szCs w:val="20"/>
+          <w:lang w:val="en-US"/>
+        </w:rPr>
+        <w:t xml:space="preserve"> 3</w:t>
+      </w:r>
+      <w:r>
+        <w:rPr>
+          <w:sz w:val="20"/>
+          <w:szCs w:val="20"/>
+          <w:lang w:val="en-US"/>
+        </w:rPr>
+        <w:t>7</w:t>
+      </w:r>
+      <w:r>
+        <w:rPr>
+          <w:sz w:val="20"/>
+          <w:szCs w:val="20"/>
+          <w:lang w:val="en-US"/>
+        </w:rPr>
+        <w:t>, 2012)</w:t>
+      </w:r>
+    </w:p>
+    <w:p/>
+    <w:p>
+      <w:r>
+        <w:lastRenderedPageBreak/>
+        <w:t xml:space="preserve">Na Figura 14, possuímos um escalonamento de tarefas </w:t>
+      </w:r>
+      <w:r>
+        <w:t xml:space="preserve">periódicas e esporádicas utilizando a técnica de servidor </w:t>
+      </w:r>
+      <w:r>
+        <w:rPr>
+          <w:i/>
+        </w:rPr>
+        <w:t>sporadic</w:t>
+      </w:r>
+      <w:r>
+        <w:t xml:space="preserve">. Podemos observar que a capacidade do servidor inicia-se em seu estado máximo até o instante que a tarefa </w:t>
+      </w:r>
+      <w:r>
+        <w:rPr>
+          <w:i/>
+        </w:rPr>
+        <w:t>t3</w:t>
+      </w:r>
+      <w:r>
+        <w:t xml:space="preserve"> é iniciada, ela reduz ao valor zero e permanece assim até o instante de tempo 9 (i.e., este valor é obtido pelo cálculo </w:t>
+      </w:r>
+      <m:oMath>
+        <m:r>
+          <w:rPr>
+            <w:rFonts w:ascii="Cambria Math" w:hAnsi="Cambria Math"/>
+          </w:rPr>
+          <m:t>RT=4+5=9</m:t>
+        </m:r>
+      </m:oMath>
+      <w:r>
+        <w:t>)</w:t>
+      </w:r>
+      <w:r>
+        <w:t>, o mesmo acontece para a execução das tarefas t4 e t5 no instante de tempo 10.</w:t>
+      </w:r>
+    </w:p>
+    <w:p>
+      <w:bookmarkStart w:id="24" w:name="_GoBack"/>
+      <w:bookmarkEnd w:id="24"/>
     </w:p>
     <w:p/>
     <w:p/>
@@ -17933,8 +18728,6 @@
     <w:p/>
     <w:p/>
     <w:p/>
-    <w:p/>
-    <w:p/>
     <w:p>
       <w:pPr>
         <w:ind w:firstLine="0"/>
@@ -17945,7 +18738,6 @@
         <w:pStyle w:val="Ttulo1"/>
       </w:pPr>
       <w:r>
-        <w:lastRenderedPageBreak/>
         <w:t>3 CRIPTOGRAFIA</w:t>
       </w:r>
       <w:bookmarkEnd w:id="22"/>
@@ -17983,7 +18775,11 @@
         <w:t xml:space="preserve">entidades ou sistemas </w:t>
       </w:r>
       <w:r>
-        <w:t xml:space="preserve">sobre um canal aberto, convertendo informação legível em algo sem sentido, com a capacidade de ser recuperada ao estado original com o uso de processos inversos ou não. </w:t>
+        <w:t xml:space="preserve">sobre um canal aberto, convertendo informação legível em </w:t>
+      </w:r>
+      <w:r>
+        <w:lastRenderedPageBreak/>
+        <w:t xml:space="preserve">algo sem sentido, com a capacidade de ser recuperada ao estado original com o uso de processos inversos ou não. </w:t>
       </w:r>
       <w:sdt>
         <w:sdtPr>
@@ -18138,11 +18934,7 @@
         <w:t>Autenticação</w:t>
       </w:r>
       <w:r>
-        <w:t xml:space="preserve">: é um serviço relacionado à identificação. Essa função é aplicável tanto à entidade quanto informações. Duas entidades começando uma comunicação devem identificar uma à outra. A informação enviada através do canal deve ser autenticada quanto à origem, data de origem, conteúdo dos dados, horário enviado, etc. Por essa razão essa área da criptografia geralmente é subdividida em duas grandes áreas: Autenticação de Entidade e Autenticação de origem de dados. </w:t>
-      </w:r>
-      <w:r>
-        <w:lastRenderedPageBreak/>
-        <w:t>Autenticação de origem de dados implica a integridade dos dados (se as informações forem modificadas, a sua origem foi alterada).</w:t>
+        <w:t>: é um serviço relacionado à identificação. Essa função é aplicável tanto à entidade quanto informações. Duas entidades começando uma comunicação devem identificar uma à outra. A informação enviada através do canal deve ser autenticada quanto à origem, data de origem, conteúdo dos dados, horário enviado, etc. Por essa razão essa área da criptografia geralmente é subdividida em duas grandes áreas: Autenticação de Entidade e Autenticação de origem de dados. Autenticação de origem de dados implica a integridade dos dados (se as informações forem modificadas, a sua origem foi alterada).</w:t>
       </w:r>
     </w:p>
     <w:p>
@@ -18162,7 +18954,11 @@
         <w:t>Não-Repúdio</w:t>
       </w:r>
       <w:r>
-        <w:t>: é um serviço que previne uma entidade negar uma ação ou comprometimento passado. Quando uma disputa surge devido uma entidade negar que algumas ações foram feitas, uma maneira de resolver a situação é necessária. Por exemplo, uma entidade pode autorizar uma compra de propriedade por outra entidade e, mais tarde, negar que tal autorização foi dada. Um processo envolvendo uma terceira entidade confiável é necessário para resolver a disputa.</w:t>
+        <w:t xml:space="preserve">: é um serviço que previne uma entidade negar uma ação ou comprometimento passado. Quando uma disputa surge devido uma entidade negar </w:t>
+      </w:r>
+      <w:r>
+        <w:lastRenderedPageBreak/>
+        <w:t>que algumas ações foram feitas, uma maneira de resolver a situação é necessária. Por exemplo, uma entidade pode autorizar uma compra de propriedade por outra entidade e, mais tarde, negar que tal autorização foi dada. Um processo envolvendo uma terceira entidade confiável é necessário para resolver a disputa.</w:t>
       </w:r>
     </w:p>
     <w:p>
@@ -18239,7 +19035,7 @@
                     </pic:cNvPicPr>
                   </pic:nvPicPr>
                   <pic:blipFill>
-                    <a:blip r:embed="rId22" cstate="print"/>
+                    <a:blip r:embed="rId23" cstate="print"/>
                     <a:srcRect/>
                     <a:stretch>
                       <a:fillRect/>
@@ -18383,12 +19179,12 @@
     </w:p>
     <w:p>
       <w:r>
+        <w:t>O texto cifrado C é enviado por um canal que não possibilita a segurança da informação. Nesse momento podem existir dois tipos de intrusos tentando recuperar a informação: o intruso passivo e o intruso ativo.</w:t>
+      </w:r>
+    </w:p>
+    <w:p>
+      <w:r>
         <w:lastRenderedPageBreak/>
-        <w:t>O texto cifrado C é enviado por um canal que não possibilita a segurança da informação. Nesse momento podem existir dois tipos de intrusos tentando recuperar a informação: o intruso passivo e o intruso ativo.</w:t>
-      </w:r>
-    </w:p>
-    <w:p>
-      <w:r>
         <w:t xml:space="preserve">O intruso passivo somente escuta o canal de comunicações e copia todo o conteúdo do texto cifrado. Entretanto, ele não compartilha a chave </w:t>
       </w:r>
       <w:r>
@@ -19544,7 +20340,6 @@
     </w:p>
     <w:p>
       <w:r>
-        <w:lastRenderedPageBreak/>
         <w:t>No código de César, cada letra é substituída por uma letra três posições à frente no alfabeto. Generalizando a cifra de substituição temos:</w:t>
       </w:r>
     </w:p>
@@ -19631,6 +20426,7 @@
         <w:rPr>
           <w:i/>
         </w:rPr>
+        <w:lastRenderedPageBreak/>
         <w:t>E</w:t>
       </w:r>
       <w:r>
@@ -19820,7 +20616,7 @@
                     </pic:cNvPicPr>
                   </pic:nvPicPr>
                   <pic:blipFill>
-                    <a:blip r:embed="rId23" cstate="print"/>
+                    <a:blip r:embed="rId24" cstate="print"/>
                     <a:srcRect/>
                     <a:stretch>
                       <a:fillRect/>
@@ -19902,15 +20698,12 @@
         <w:fldChar w:fldCharType="end"/>
       </w:r>
       <w:r>
-        <w:t xml:space="preserve"> mostra um exemplo de cifra de transposição. A chave utilizada na encriptação é “cript”. Na cifra de transposição, a chave tem dois objetivos: o primeiro é definir </w:t>
-      </w:r>
+        <w:t xml:space="preserve"> mostra um exemplo de cifra de transposição. A chave utilizada na encriptação é “cript”. Na cifra de transposição, a chave tem dois objetivos: o primeiro é definir o número de colunas em que será escrito a mensagem original e a numeração das colunas. A numeração das colunas é feita crescentemente, iniciando com 1 na coluna que possui a letra da chave mais próxima do início do alfabeto, assim por diante, até que se tenha feito a seqüência numérica para todas as letras da chave.</w:t>
+      </w:r>
+    </w:p>
+    <w:p>
       <w:r>
         <w:lastRenderedPageBreak/>
-        <w:t>o número de colunas em que será escrito a mensagem original e a numeração das colunas. A numeração das colunas é feita crescentemente, iniciando com 1 na coluna que possui a letra da chave mais próxima do início do alfabeto, assim por diante, até que se tenha feito a seqüência numérica para todas as letras da chave.</w:t>
-      </w:r>
-    </w:p>
-    <w:p>
-      <w:r>
         <w:t xml:space="preserve">Após a numeração das colunas, a mensagem original é escrita de tal forma que cada letra da mensagem ocupe uma célula da linha, caso a linha tenha sido totalmente preenchida e a mensagem não tenha chegado ao fim, continua-se a escrever a mensagem na próxima linha. Ao fim, caso a mensagem tenha acabado e células de uma linha ficaram vazias, preenchem-se tais células com letras quaisquer. Na </w:t>
       </w:r>
       <w:r>
@@ -20002,7 +20795,6 @@
       <w:bookmarkStart w:id="45" w:name="_Toc269678037"/>
       <w:bookmarkStart w:id="46" w:name="_Toc278285959"/>
       <w:r>
-        <w:lastRenderedPageBreak/>
         <w:t>3.4.3.1 Data Encryption Standard (DES)</w:t>
       </w:r>
       <w:bookmarkEnd w:id="45"/>
@@ -20010,7 +20802,11 @@
     </w:p>
     <w:p>
       <w:r>
-        <w:t>O algoritmo DES foi desenvolvido em 1976 pela IBM. Foi adotado como padrão de encriptação de dados pelos Estados Unidos e, posteriormente, em muitos lugares do mundo,. A forma original do DES não é mais segura devido ao aumento de poder computacional crescente no mundo. Dessa forma, em 1998, foi substituído pelo TDEA (</w:t>
+        <w:t xml:space="preserve">O algoritmo DES foi desenvolvido em 1976 pela IBM. Foi adotado como padrão de encriptação de dados pelos Estados Unidos e, posteriormente, em muitos lugares do mundo,. A </w:t>
+      </w:r>
+      <w:r>
+        <w:lastRenderedPageBreak/>
+        <w:t>forma original do DES não é mais segura devido ao aumento de poder computacional crescente no mundo. Dessa forma, em 1998, foi substituído pelo TDEA (</w:t>
       </w:r>
       <w:r>
         <w:rPr>
@@ -20054,7 +20850,7 @@
                     </pic:cNvPicPr>
                   </pic:nvPicPr>
                   <pic:blipFill>
-                    <a:blip r:embed="rId24" cstate="print"/>
+                    <a:blip r:embed="rId25" cstate="print"/>
                     <a:srcRect/>
                     <a:stretch>
                       <a:fillRect/>
@@ -20189,37 +20985,40 @@
     </w:p>
     <w:p>
       <w:r>
+        <w:t>Os 16 blocos intermediários são parametrizados por chaves diferentes, derivadas da chave original. A chave original de 56 bits é dividida em duas partes de 28 bits e cada parte é rotacionada à esquerda um número de bits que depende do número atual do bloco de iteração.</w:t>
+      </w:r>
+    </w:p>
+    <w:p>
+      <w:r>
+        <w:t xml:space="preserve">O funcionamento desses blocos intermediários é mostrado na </w:t>
+      </w:r>
+      <w:r>
+        <w:fldChar w:fldCharType="begin"/>
+      </w:r>
+      <w:r>
+        <w:instrText xml:space="preserve"> REF _Ref268614694 \h </w:instrText>
+      </w:r>
+      <w:r>
+        <w:fldChar w:fldCharType="separate"/>
+      </w:r>
+      <w:r>
+        <w:t xml:space="preserve">Figura </w:t>
+      </w:r>
+      <w:r>
+        <w:rPr>
+          <w:noProof/>
+        </w:rPr>
+        <w:t>9</w:t>
+      </w:r>
+      <w:r>
+        <w:fldChar w:fldCharType="end"/>
+      </w:r>
+      <w:r>
+        <w:t xml:space="preserve">(b). Cada bloco usa duas entradas de 32 bits e produz duas saídas de 32 bits. Como mostrado na figura, a saída da direita é uma cópia da entrada da esquerda. A saída da direita é formada pelo resultado do </w:t>
+      </w:r>
+      <w:r>
         <w:lastRenderedPageBreak/>
-        <w:t>Os 16 blocos intermediários são parametrizados por chaves diferentes, derivadas da chave original. A chave original de 56 bits é dividida em duas partes de 28 bits e cada parte é rotacionada à esquerda um número de bits que depende do número atual do bloco de iteração.</w:t>
-      </w:r>
-    </w:p>
-    <w:p>
-      <w:r>
-        <w:t xml:space="preserve">O funcionamento desses blocos intermediários é mostrado na </w:t>
-      </w:r>
-      <w:r>
-        <w:fldChar w:fldCharType="begin"/>
-      </w:r>
-      <w:r>
-        <w:instrText xml:space="preserve"> REF _Ref268614694 \h </w:instrText>
-      </w:r>
-      <w:r>
-        <w:fldChar w:fldCharType="separate"/>
-      </w:r>
-      <w:r>
-        <w:t xml:space="preserve">Figura </w:t>
-      </w:r>
-      <w:r>
-        <w:rPr>
-          <w:noProof/>
-        </w:rPr>
-        <w:t>9</w:t>
-      </w:r>
-      <w:r>
-        <w:fldChar w:fldCharType="end"/>
-      </w:r>
-      <w:r>
-        <w:t xml:space="preserve">(b). Cada bloco usa duas entradas de 32 bits e produz duas saídas de 32 bits. Como mostrado na figura, a saída da direita é uma cópia da entrada da esquerda. A saída da direita é formada pelo resultado do OU-EXCLUSIVO </w:t>
+        <w:t xml:space="preserve">OU-EXCLUSIVO </w:t>
       </w:r>
       <w:r>
         <w:rPr>
@@ -20302,7 +21101,7 @@
                     </pic:cNvPicPr>
                   </pic:nvPicPr>
                   <pic:blipFill>
-                    <a:blip r:embed="rId25" cstate="print"/>
+                    <a:blip r:embed="rId26" cstate="print"/>
                     <a:srcRect/>
                     <a:stretch>
                       <a:fillRect/>
@@ -20425,7 +21224,6 @@
       <w:bookmarkStart w:id="54" w:name="_Toc269678039"/>
       <w:bookmarkStart w:id="55" w:name="_Toc278285960"/>
       <w:r>
-        <w:lastRenderedPageBreak/>
         <w:t>3.4.3.3 Advanced Encryption Standard (AES)</w:t>
       </w:r>
       <w:bookmarkEnd w:id="54"/>
@@ -20534,6 +21332,7 @@
     </w:p>
     <w:p>
       <w:r>
+        <w:lastRenderedPageBreak/>
         <w:t>Em 1997, o NIST patrocinou um concurso de criptografia que iria eleger o novo padrão de criptografia a ser utilizado pelas agências norte-americanas. Foram feitas 15 propostas e organizadas conferências públicas para apresentação e análise de cada algoritmo a procura de falhas. Em outubro de 2000, o algoritmo Rijndael (de Joan Daemen e Vicent Rijmen) foi escolhido para ser o próximo padrão de encriptação</w:t>
       </w:r>
       <w:sdt>
@@ -20769,7 +21568,6 @@
         <w:rPr>
           <w:noProof/>
         </w:rPr>
-        <w:lastRenderedPageBreak/>
         <w:drawing>
           <wp:inline distT="0" distB="0" distL="0" distR="0">
             <wp:extent cx="2878577" cy="5305778"/>
@@ -20788,7 +21586,7 @@
                     </pic:cNvPicPr>
                   </pic:nvPicPr>
                   <pic:blipFill>
-                    <a:blip r:embed="rId26" cstate="print"/>
+                    <a:blip r:embed="rId27" cstate="print"/>
                     <a:srcRect b="1948"/>
                     <a:stretch>
                       <a:fillRect/>
@@ -20828,6 +21626,7 @@
       <w:bookmarkStart w:id="57" w:name="_Toc269677956"/>
       <w:bookmarkStart w:id="58" w:name="_Toc278285472"/>
       <w:r>
+        <w:lastRenderedPageBreak/>
         <w:t xml:space="preserve">Figura </w:t>
       </w:r>
       <w:fldSimple w:instr=" SEQ Figura \* ARABIC ">
@@ -20973,11 +21772,7 @@
         <w:t>byte</w:t>
       </w:r>
       <w:r>
-        <w:t xml:space="preserve"> da matriz estado. Cada byte é usado como índice para um bloco de substituição, a fim de </w:t>
-      </w:r>
-      <w:r>
-        <w:lastRenderedPageBreak/>
-        <w:t xml:space="preserve">substituir o seu valor pelo conteúdo dessa entrada na cifra de substituição </w:t>
+        <w:t xml:space="preserve"> da matriz estado. Cada byte é usado como índice para um bloco de substituição, a fim de substituir o seu valor pelo conteúdo dessa entrada na cifra de substituição </w:t>
       </w:r>
       <w:sdt>
         <w:sdtPr>
@@ -21036,7 +21831,7 @@
                     </pic:cNvPicPr>
                   </pic:nvPicPr>
                   <pic:blipFill>
-                    <a:blip r:embed="rId27" cstate="print"/>
+                    <a:blip r:embed="rId28" cstate="print"/>
                     <a:srcRect/>
                     <a:stretch>
                       <a:fillRect/>
@@ -21243,7 +22038,7 @@
                     </pic:cNvPicPr>
                   </pic:nvPicPr>
                   <pic:blipFill>
-                    <a:blip r:embed="rId28" cstate="print"/>
+                    <a:blip r:embed="rId29" cstate="print"/>
                     <a:srcRect/>
                     <a:stretch>
                       <a:fillRect/>
@@ -21283,6 +22078,7 @@
       <w:bookmarkStart w:id="63" w:name="_Toc269677958"/>
       <w:bookmarkStart w:id="64" w:name="_Toc278285474"/>
       <w:r>
+        <w:lastRenderedPageBreak/>
         <w:t xml:space="preserve">Figura </w:t>
       </w:r>
       <w:fldSimple w:instr=" SEQ Figura \* ARABIC ">
@@ -21458,7 +22254,6 @@
         <w:rPr>
           <w:noProof/>
         </w:rPr>
-        <w:lastRenderedPageBreak/>
         <w:drawing>
           <wp:inline distT="0" distB="0" distL="0" distR="0">
             <wp:extent cx="3747770" cy="1986915"/>
@@ -21477,7 +22272,7 @@
                     </pic:cNvPicPr>
                   </pic:nvPicPr>
                   <pic:blipFill>
-                    <a:blip r:embed="rId29" cstate="print"/>
+                    <a:blip r:embed="rId30" cstate="print"/>
                     <a:srcRect/>
                     <a:stretch>
                       <a:fillRect/>
@@ -21654,7 +22449,7 @@
                     </pic:cNvPicPr>
                   </pic:nvPicPr>
                   <pic:blipFill>
-                    <a:blip r:embed="rId30" cstate="print"/>
+                    <a:blip r:embed="rId31" cstate="print"/>
                     <a:srcRect/>
                     <a:stretch>
                       <a:fillRect/>
@@ -21854,6 +22649,7 @@
       <w:bookmarkStart w:id="71" w:name="_Toc269678040"/>
       <w:bookmarkStart w:id="72" w:name="_Toc278285961"/>
       <w:r>
+        <w:lastRenderedPageBreak/>
         <w:t>3.5 MODELO DE UM SISTEMA CRIPTOGRÁFICO DE CHAVE ASSIMÉTRICA</w:t>
       </w:r>
       <w:bookmarkEnd w:id="71"/>
@@ -21895,7 +22691,6 @@
     </w:p>
     <w:p>
       <w:r>
-        <w:lastRenderedPageBreak/>
         <w:t>Em sua proposta inicial, um sistema de criptografia assimétrico deveria atender aos seguintes requisitos:</w:t>
       </w:r>
     </w:p>
@@ -22115,7 +22910,7 @@
                     </pic:cNvPicPr>
                   </pic:nvPicPr>
                   <pic:blipFill>
-                    <a:blip r:embed="rId31" cstate="print"/>
+                    <a:blip r:embed="rId32" cstate="print"/>
                     <a:srcRect/>
                     <a:stretch>
                       <a:fillRect/>
@@ -22190,7 +22985,11 @@
     </w:p>
     <w:p>
       <w:r>
-        <w:t>A diferença entre os dois sistemas reside no fato de que duas chaves são utilizadas no sistema, uma pública e uma privada. A chave pública, como o próprio nome diz, é de conhecimento público, qualquer usuário pode ter acesso à chave. A chave privada é possuída somente por um usuário. A chave pública e a privada são relacionadas entre si de tal forma que uma mensagem encriptada utilizando a chave pública só pode ser decriptada utilizando a chave privada.</w:t>
+        <w:t xml:space="preserve">A diferença entre os dois sistemas reside no fato de que duas chaves são utilizadas no sistema, uma pública e uma privada. A chave pública, como o próprio nome diz, é de conhecimento público, qualquer usuário pode ter acesso à chave. A chave privada é possuída </w:t>
+      </w:r>
+      <w:r>
+        <w:lastRenderedPageBreak/>
+        <w:t>somente por um usuário. A chave pública e a privada são relacionadas entre si de tal forma que uma mensagem encriptada utilizando a chave pública só pode ser decriptada utilizando a chave privada.</w:t>
       </w:r>
     </w:p>
     <w:p/>
@@ -22201,7 +23000,6 @@
       <w:bookmarkStart w:id="76" w:name="_Toc269678041"/>
       <w:bookmarkStart w:id="77" w:name="_Toc278285962"/>
       <w:r>
-        <w:lastRenderedPageBreak/>
         <w:t>3.6 MÉTODOS DE CRIPTOGRAFIA DE CHAVE ASSIMÉTRICA</w:t>
       </w:r>
       <w:bookmarkEnd w:id="76"/>
@@ -22587,6 +23385,7 @@
     </w:p>
     <w:p>
       <w:r>
+        <w:lastRenderedPageBreak/>
         <w:t xml:space="preserve">A partir disso, para encriptar a mensagem P, calcule </w:t>
       </w:r>
       <m:oMath>
@@ -24522,7 +25321,7 @@
                     </pic:cNvPicPr>
                   </pic:nvPicPr>
                   <pic:blipFill>
-                    <a:blip r:embed="rId32" cstate="print"/>
+                    <a:blip r:embed="rId33" cstate="print"/>
                     <a:srcRect l="11982" t="4717" r="12335" b="9434"/>
                     <a:stretch>
                       <a:fillRect/>
@@ -24650,7 +25449,7 @@
                     </pic:cNvPicPr>
                   </pic:nvPicPr>
                   <pic:blipFill>
-                    <a:blip r:embed="rId33" cstate="print"/>
+                    <a:blip r:embed="rId34" cstate="print"/>
                     <a:srcRect/>
                     <a:stretch>
                       <a:fillRect/>
@@ -25620,7 +26419,7 @@
                     </pic:cNvPicPr>
                   </pic:nvPicPr>
                   <pic:blipFill>
-                    <a:blip r:embed="rId34" cstate="print"/>
+                    <a:blip r:embed="rId35" cstate="print"/>
                     <a:srcRect l="19335" t="8333" r="19246" b="16319"/>
                     <a:stretch>
                       <a:fillRect/>
@@ -25778,7 +26577,7 @@
                     </pic:cNvPicPr>
                   </pic:nvPicPr>
                   <pic:blipFill>
-                    <a:blip r:embed="rId35" cstate="print"/>
+                    <a:blip r:embed="rId36" cstate="print"/>
                     <a:srcRect l="5644" t="1485" r="3880" b="2970"/>
                     <a:stretch>
                       <a:fillRect/>
@@ -26374,7 +27173,7 @@
                     </pic:cNvPicPr>
                   </pic:nvPicPr>
                   <pic:blipFill>
-                    <a:blip r:embed="rId36" cstate="print"/>
+                    <a:blip r:embed="rId37" cstate="print"/>
                     <a:srcRect l="19378" t="8798" r="19378" b="16422"/>
                     <a:stretch>
                       <a:fillRect/>
@@ -28802,7 +29601,7 @@
                     </pic:cNvPicPr>
                   </pic:nvPicPr>
                   <pic:blipFill>
-                    <a:blip r:embed="rId37" cstate="print"/>
+                    <a:blip r:embed="rId38" cstate="print"/>
                     <a:srcRect l="35652" t="24348" r="36161" b="44348"/>
                     <a:stretch>
                       <a:fillRect/>
@@ -29211,7 +30010,7 @@
                     </pic:cNvPicPr>
                   </pic:nvPicPr>
                   <pic:blipFill>
-                    <a:blip r:embed="rId38" cstate="print"/>
+                    <a:blip r:embed="rId39" cstate="print"/>
                     <a:srcRect l="12012" t="4884" r="12202" b="9302"/>
                     <a:stretch>
                       <a:fillRect/>
@@ -29362,7 +30161,7 @@
                     </pic:cNvPicPr>
                   </pic:nvPicPr>
                   <pic:blipFill>
-                    <a:blip r:embed="rId39" cstate="print"/>
+                    <a:blip r:embed="rId40" cstate="print"/>
                     <a:srcRect l="5429" t="4154" r="4803" b="4748"/>
                     <a:stretch>
                       <a:fillRect/>
@@ -33644,182 +34443,6 @@
                     </pic:cNvPicPr>
                   </pic:nvPicPr>
                   <pic:blipFill>
-                    <a:blip r:embed="rId40" cstate="print"/>
-                    <a:srcRect/>
-                    <a:stretch>
-                      <a:fillRect/>
-                    </a:stretch>
-                  </pic:blipFill>
-                  <pic:spPr bwMode="auto">
-                    <a:xfrm>
-                      <a:off x="0" y="0"/>
-                      <a:ext cx="5773810" cy="3488095"/>
-                    </a:xfrm>
-                    <a:prstGeom prst="rect">
-                      <a:avLst/>
-                    </a:prstGeom>
-                    <a:noFill/>
-                    <a:ln w="9525">
-                      <a:noFill/>
-                      <a:miter lim="800000"/>
-                      <a:headEnd/>
-                      <a:tailEnd/>
-                    </a:ln>
-                  </pic:spPr>
-                </pic:pic>
-              </a:graphicData>
-            </a:graphic>
-          </wp:inline>
-        </w:drawing>
-      </w:r>
-    </w:p>
-    <w:p>
-      <w:pPr>
-        <w:pStyle w:val="Legenda"/>
-        <w:ind w:firstLine="709"/>
-        <w:jc w:val="both"/>
-      </w:pPr>
-      <w:bookmarkStart w:id="163" w:name="_Toc278285486"/>
-      <w:r>
-        <w:t xml:space="preserve">Figura </w:t>
-      </w:r>
-      <w:fldSimple w:instr=" SEQ Figura \* ARABIC ">
-        <w:r>
-          <w:rPr>
-            <w:noProof/>
-          </w:rPr>
-          <w:t>25</w:t>
-        </w:r>
-      </w:fldSimple>
-      <w:r>
-        <w:t xml:space="preserve">: Resultados obtidos a partir da </w:t>
-      </w:r>
-      <w:r>
-        <w:fldChar w:fldCharType="begin"/>
-      </w:r>
-      <w:r>
-        <w:instrText xml:space="preserve"> REF _Ref276992762 \h </w:instrText>
-      </w:r>
-      <w:r>
-        <w:fldChar w:fldCharType="separate"/>
-      </w:r>
-      <w:r>
-        <w:t xml:space="preserve">Figura </w:t>
-      </w:r>
-      <w:r>
-        <w:rPr>
-          <w:noProof/>
-        </w:rPr>
-        <w:t>40</w:t>
-      </w:r>
-      <w:r>
-        <w:fldChar w:fldCharType="end"/>
-      </w:r>
-      <w:r>
-        <w:t xml:space="preserve"> (Anexo A)</w:t>
-      </w:r>
-      <w:r>
-        <w:t>.</w:t>
-      </w:r>
-      <w:bookmarkEnd w:id="163"/>
-    </w:p>
-    <w:p>
-      <w:r>
-        <w:t xml:space="preserve">Como pode ser visto na </w:t>
-      </w:r>
-      <w:r>
-        <w:fldChar w:fldCharType="begin"/>
-      </w:r>
-      <w:r>
-        <w:instrText xml:space="preserve"> REF _Ref276992817 \h </w:instrText>
-      </w:r>
-      <w:r>
-        <w:fldChar w:fldCharType="separate"/>
-      </w:r>
-      <w:r>
-        <w:t xml:space="preserve">Figura </w:t>
-      </w:r>
-      <w:r>
-        <w:rPr>
-          <w:noProof/>
-        </w:rPr>
-        <w:t>41</w:t>
-      </w:r>
-      <w:r>
-        <w:fldChar w:fldCharType="end"/>
-      </w:r>
-      <w:r>
-        <w:t xml:space="preserve"> (Anexo A)</w:t>
-      </w:r>
-      <w:r>
-        <w:t xml:space="preserve">, a primeira imagem de teste possui representação de quase todos os valores na faixa de 0 a 255, logo os ganhos no algoritmo são pequenos. </w:t>
-      </w:r>
-    </w:p>
-    <w:p>
-      <w:r>
-        <w:t xml:space="preserve">Para esse teste, o algoritmo </w:t>
-      </w:r>
-      <w:r>
-        <w:t xml:space="preserve">otimizado </w:t>
-      </w:r>
-      <w:r>
-        <w:t>apresentou</w:t>
-      </w:r>
-      <w:r>
-        <w:t xml:space="preserve">, em média, </w:t>
-      </w:r>
-      <w:r>
-        <w:t xml:space="preserve">cerca de 9% de </w:t>
-      </w:r>
-      <w:r>
-        <w:t xml:space="preserve">diminuição </w:t>
-      </w:r>
-      <w:r>
-        <w:t xml:space="preserve">no tempo </w:t>
-      </w:r>
-      <w:r>
-        <w:t>de encriptação e 2% de aumento da entropia.</w:t>
-      </w:r>
-    </w:p>
-    <w:p/>
-    <w:p>
-      <w:pPr>
-        <w:pStyle w:val="Ttulo3"/>
-      </w:pPr>
-      <w:bookmarkStart w:id="164" w:name="_Toc278285978"/>
-      <w:r>
-        <w:lastRenderedPageBreak/>
-        <w:t>5.1.2 Imagem de Teste 2:boats.pgm</w:t>
-      </w:r>
-      <w:bookmarkEnd w:id="164"/>
-    </w:p>
-    <w:p>
-      <w:pPr>
-        <w:ind w:firstLine="0"/>
-        <w:jc w:val="center"/>
-      </w:pPr>
-      <w:r>
-        <w:rPr>
-          <w:noProof/>
-        </w:rPr>
-        <w:drawing>
-          <wp:inline distT="0" distB="0" distL="0" distR="0">
-            <wp:extent cx="5773810" cy="3488095"/>
-            <wp:effectExtent l="19050" t="0" r="0" b="0"/>
-            <wp:docPr id="66" name="Imagem 2"/>
-            <wp:cNvGraphicFramePr>
-              <a:graphicFrameLocks xmlns:a="http://schemas.openxmlformats.org/drawingml/2006/main" noChangeAspect="1"/>
-            </wp:cNvGraphicFramePr>
-            <a:graphic xmlns:a="http://schemas.openxmlformats.org/drawingml/2006/main">
-              <a:graphicData uri="http://schemas.openxmlformats.org/drawingml/2006/picture">
-                <pic:pic xmlns:pic="http://schemas.openxmlformats.org/drawingml/2006/picture">
-                  <pic:nvPicPr>
-                    <pic:cNvPr id="0" name="Picture 2"/>
-                    <pic:cNvPicPr>
-                      <a:picLocks noChangeAspect="1" noChangeArrowheads="1"/>
-                    </pic:cNvPicPr>
-                  </pic:nvPicPr>
-                  <pic:blipFill>
                     <a:blip r:embed="rId41" cstate="print"/>
                     <a:srcRect/>
                     <a:stretch>
@@ -33855,7 +34478,7 @@
         <w:ind w:firstLine="709"/>
         <w:jc w:val="both"/>
       </w:pPr>
-      <w:bookmarkStart w:id="165" w:name="_Toc278285487"/>
+      <w:bookmarkStart w:id="163" w:name="_Toc278285486"/>
       <w:r>
         <w:t xml:space="preserve">Figura </w:t>
       </w:r>
@@ -33864,7 +34487,7 @@
           <w:rPr>
             <w:noProof/>
           </w:rPr>
-          <w:t>26</w:t>
+          <w:t>25</w:t>
         </w:r>
       </w:fldSimple>
       <w:r>
@@ -33874,7 +34497,7 @@
         <w:fldChar w:fldCharType="begin"/>
       </w:r>
       <w:r>
-        <w:instrText xml:space="preserve"> REF _Ref269074001 \h </w:instrText>
+        <w:instrText xml:space="preserve"> REF _Ref276992762 \h </w:instrText>
       </w:r>
       <w:r>
         <w:fldChar w:fldCharType="separate"/>
@@ -33886,7 +34509,7 @@
         <w:rPr>
           <w:noProof/>
         </w:rPr>
-        <w:t>42</w:t>
+        <w:t>40</w:t>
       </w:r>
       <w:r>
         <w:fldChar w:fldCharType="end"/>
@@ -33897,7 +34520,7 @@
       <w:r>
         <w:t>.</w:t>
       </w:r>
-      <w:bookmarkEnd w:id="165"/>
+      <w:bookmarkEnd w:id="163"/>
     </w:p>
     <w:p>
       <w:r>
@@ -33907,7 +34530,7 @@
         <w:fldChar w:fldCharType="begin"/>
       </w:r>
       <w:r>
-        <w:instrText xml:space="preserve"> REF _Ref269074060 \h </w:instrText>
+        <w:instrText xml:space="preserve"> REF _Ref276992817 \h </w:instrText>
       </w:r>
       <w:r>
         <w:fldChar w:fldCharType="separate"/>
@@ -33919,13 +34542,16 @@
         <w:rPr>
           <w:noProof/>
         </w:rPr>
-        <w:t>43</w:t>
+        <w:t>41</w:t>
       </w:r>
       <w:r>
         <w:fldChar w:fldCharType="end"/>
       </w:r>
       <w:r>
-        <w:t xml:space="preserve"> (Anexo A), a segunda imagem de teste possui valores somente até o valor 220, logo para todos os caracteres acima desse valor iriam perder muito tempo procurando quais os valores mais próximos representáveis, e todas as vezes o resultado seria o mesmo, o valor mais próximo seria o 220. Isso iria diminuir a entropia, por causa da repetição das coordenadas do valor 220 e, o tempo de encriptação, por causa da procura excessiva. </w:t>
+        <w:t xml:space="preserve"> (Anexo A)</w:t>
+      </w:r>
+      <w:r>
+        <w:t xml:space="preserve">, a primeira imagem de teste possui representação de quase todos os valores na faixa de 0 a 255, logo os ganhos no algoritmo são pequenos. </w:t>
       </w:r>
     </w:p>
     <w:p>
@@ -33939,16 +34565,19 @@
         <w:t>apresentou</w:t>
       </w:r>
       <w:r>
-        <w:t>, em média, cerca de 52</w:t>
-      </w:r>
-      <w:r>
-        <w:t xml:space="preserve">% de diminuição no tempo </w:t>
-      </w:r>
-      <w:r>
-        <w:t>de encriptação e 5,5</w:t>
-      </w:r>
-      <w:r>
-        <w:t>% de aumento da entropia.</w:t>
+        <w:t xml:space="preserve">, em média, </w:t>
+      </w:r>
+      <w:r>
+        <w:t xml:space="preserve">cerca de 9% de </w:t>
+      </w:r>
+      <w:r>
+        <w:t xml:space="preserve">diminuição </w:t>
+      </w:r>
+      <w:r>
+        <w:t xml:space="preserve">no tempo </w:t>
+      </w:r>
+      <w:r>
+        <w:t>de encriptação e 2% de aumento da entropia.</w:t>
       </w:r>
     </w:p>
     <w:p/>
@@ -33956,12 +34585,12 @@
       <w:pPr>
         <w:pStyle w:val="Ttulo3"/>
       </w:pPr>
-      <w:bookmarkStart w:id="166" w:name="_Toc278285979"/>
+      <w:bookmarkStart w:id="164" w:name="_Toc278285978"/>
       <w:r>
         <w:lastRenderedPageBreak/>
-        <w:t>5.1.3 Imagem de Teste 3:bridge.pgm</w:t>
-      </w:r>
-      <w:bookmarkEnd w:id="166"/>
+        <w:t>5.1.2 Imagem de Teste 2:boats.pgm</w:t>
+      </w:r>
+      <w:bookmarkEnd w:id="164"/>
     </w:p>
     <w:p>
       <w:pPr>
@@ -33976,7 +34605,7 @@
           <wp:inline distT="0" distB="0" distL="0" distR="0">
             <wp:extent cx="5773810" cy="3488095"/>
             <wp:effectExtent l="19050" t="0" r="0" b="0"/>
-            <wp:docPr id="67" name="Imagem 3"/>
+            <wp:docPr id="66" name="Imagem 2"/>
             <wp:cNvGraphicFramePr>
               <a:graphicFrameLocks xmlns:a="http://schemas.openxmlformats.org/drawingml/2006/main" noChangeAspect="1"/>
             </wp:cNvGraphicFramePr>
@@ -33984,7 +34613,7 @@
               <a:graphicData uri="http://schemas.openxmlformats.org/drawingml/2006/picture">
                 <pic:pic xmlns:pic="http://schemas.openxmlformats.org/drawingml/2006/picture">
                   <pic:nvPicPr>
-                    <pic:cNvPr id="0" name="Picture 3"/>
+                    <pic:cNvPr id="0" name="Picture 2"/>
                     <pic:cNvPicPr>
                       <a:picLocks noChangeAspect="1" noChangeArrowheads="1"/>
                     </pic:cNvPicPr>
@@ -34025,7 +34654,7 @@
         <w:ind w:firstLine="709"/>
         <w:jc w:val="both"/>
       </w:pPr>
-      <w:bookmarkStart w:id="167" w:name="_Toc278285488"/>
+      <w:bookmarkStart w:id="165" w:name="_Toc278285487"/>
       <w:r>
         <w:t xml:space="preserve">Figura </w:t>
       </w:r>
@@ -34034,23 +34663,17 @@
           <w:rPr>
             <w:noProof/>
           </w:rPr>
-          <w:t>27</w:t>
+          <w:t>26</w:t>
         </w:r>
       </w:fldSimple>
       <w:r>
-        <w:t xml:space="preserve">: </w:t>
-      </w:r>
-      <w:r>
-        <w:t>Resultados obtidos a partir</w:t>
-      </w:r>
-      <w:r>
-        <w:t xml:space="preserve"> da </w:t>
+        <w:t xml:space="preserve">: Resultados obtidos a partir da </w:t>
       </w:r>
       <w:r>
         <w:fldChar w:fldCharType="begin"/>
       </w:r>
       <w:r>
-        <w:instrText xml:space="preserve"> REF _Ref276995812 \h </w:instrText>
+        <w:instrText xml:space="preserve"> REF _Ref269074001 \h </w:instrText>
       </w:r>
       <w:r>
         <w:fldChar w:fldCharType="separate"/>
@@ -34062,15 +34685,18 @@
         <w:rPr>
           <w:noProof/>
         </w:rPr>
-        <w:t>44</w:t>
+        <w:t>42</w:t>
       </w:r>
       <w:r>
         <w:fldChar w:fldCharType="end"/>
       </w:r>
       <w:r>
+        <w:t xml:space="preserve"> (Anexo A)</w:t>
+      </w:r>
+      <w:r>
         <w:t>.</w:t>
       </w:r>
-      <w:bookmarkEnd w:id="167"/>
+      <w:bookmarkEnd w:id="165"/>
     </w:p>
     <w:p>
       <w:r>
@@ -34080,7 +34706,7 @@
         <w:fldChar w:fldCharType="begin"/>
       </w:r>
       <w:r>
-        <w:instrText xml:space="preserve"> REF _Ref269077352 \h </w:instrText>
+        <w:instrText xml:space="preserve"> REF _Ref269074060 \h </w:instrText>
       </w:r>
       <w:r>
         <w:fldChar w:fldCharType="separate"/>
@@ -34092,52 +34718,54 @@
         <w:rPr>
           <w:noProof/>
         </w:rPr>
-        <w:t>45</w:t>
+        <w:t>43</w:t>
       </w:r>
       <w:r>
         <w:fldChar w:fldCharType="end"/>
       </w:r>
       <w:r>
-        <w:t xml:space="preserve"> </w:t>
-      </w:r>
-      <w:r>
-        <w:t>(Anexo A)</w:t>
-      </w:r>
-      <w:r>
-        <w:t>, a terceira imagem de teste possui valores em toda a faixa entre 0 e 255, porém é composta de várias lacunas</w:t>
-      </w:r>
-      <w:r>
-        <w:t xml:space="preserve"> igualmente espaçadas</w:t>
-      </w:r>
-      <w:r>
-        <w:t xml:space="preserve">, ou seja, diversos valores não possuem representação na imagem, por essa razão o algoritmo executa tão lentamente, pois ao encontrar um valor que não possui representação, o valor mais próximo representável está próximo. Logo, é de se esperar que haja ganhos com o algoritmo otimizado porém não tão altos quanto da segunda imagem mas, maiores que os da primeira imagem. Novamente, a entropia irá aumentar pelo fato de que os valores mais próximos irão se repetir com menos freqüência. </w:t>
-      </w:r>
-    </w:p>
-    <w:p>
-      <w:r>
-        <w:t>Para esse teste, o algoritmo otimizado apresentou</w:t>
-      </w:r>
-      <w:r>
-        <w:t>, em média,</w:t>
-      </w:r>
-      <w:r>
-        <w:t xml:space="preserve"> cerca de 23% de diminuição no tempo de encriptação e 10% de aumento da entropia.</w:t>
-      </w:r>
-    </w:p>
+        <w:t xml:space="preserve"> (Anexo A), a segunda imagem de teste possui valores somente até o valor 220, logo para todos os caracteres acima desse valor iriam perder muito tempo procurando quais os valores mais próximos representáveis, e todas as vezes o resultado seria o mesmo, o valor mais próximo seria o 220. Isso iria diminuir a entropia, por causa da repetição das coordenadas do valor 220 e, o tempo de encriptação, por causa da procura excessiva. </w:t>
+      </w:r>
+    </w:p>
+    <w:p>
+      <w:r>
+        <w:t xml:space="preserve">Para esse teste, o algoritmo </w:t>
+      </w:r>
+      <w:r>
+        <w:t xml:space="preserve">otimizado </w:t>
+      </w:r>
+      <w:r>
+        <w:t>apresentou</w:t>
+      </w:r>
+      <w:r>
+        <w:t>, em média, cerca de 52</w:t>
+      </w:r>
+      <w:r>
+        <w:t xml:space="preserve">% de diminuição no tempo </w:t>
+      </w:r>
+      <w:r>
+        <w:t>de encriptação e 5,5</w:t>
+      </w:r>
+      <w:r>
+        <w:t>% de aumento da entropia.</w:t>
+      </w:r>
+    </w:p>
+    <w:p/>
     <w:p>
       <w:pPr>
         <w:pStyle w:val="Ttulo3"/>
       </w:pPr>
-      <w:bookmarkStart w:id="168" w:name="_Toc278285980"/>
+      <w:bookmarkStart w:id="166" w:name="_Toc278285979"/>
       <w:r>
         <w:lastRenderedPageBreak/>
-        <w:t>5.1.4 Imagem de Teste 4:D108.pgm</w:t>
-      </w:r>
-      <w:bookmarkEnd w:id="168"/>
+        <w:t>5.1.3 Imagem de Teste 3:bridge.pgm</w:t>
+      </w:r>
+      <w:bookmarkEnd w:id="166"/>
     </w:p>
     <w:p>
       <w:pPr>
         <w:ind w:firstLine="0"/>
+        <w:jc w:val="center"/>
       </w:pPr>
       <w:r>
         <w:rPr>
@@ -34147,7 +34775,7 @@
           <wp:inline distT="0" distB="0" distL="0" distR="0">
             <wp:extent cx="5773810" cy="3488095"/>
             <wp:effectExtent l="19050" t="0" r="0" b="0"/>
-            <wp:docPr id="68" name="Imagem 4"/>
+            <wp:docPr id="67" name="Imagem 3"/>
             <wp:cNvGraphicFramePr>
               <a:graphicFrameLocks xmlns:a="http://schemas.openxmlformats.org/drawingml/2006/main" noChangeAspect="1"/>
             </wp:cNvGraphicFramePr>
@@ -34155,7 +34783,7 @@
               <a:graphicData uri="http://schemas.openxmlformats.org/drawingml/2006/picture">
                 <pic:pic xmlns:pic="http://schemas.openxmlformats.org/drawingml/2006/picture">
                   <pic:nvPicPr>
-                    <pic:cNvPr id="0" name="Picture 4"/>
+                    <pic:cNvPr id="0" name="Picture 3"/>
                     <pic:cNvPicPr>
                       <a:picLocks noChangeAspect="1" noChangeArrowheads="1"/>
                     </pic:cNvPicPr>
@@ -34196,7 +34824,7 @@
         <w:ind w:firstLine="709"/>
         <w:jc w:val="both"/>
       </w:pPr>
-      <w:bookmarkStart w:id="169" w:name="_Toc278285489"/>
+      <w:bookmarkStart w:id="167" w:name="_Toc278285488"/>
       <w:r>
         <w:t xml:space="preserve">Figura </w:t>
       </w:r>
@@ -34205,7 +34833,7 @@
           <w:rPr>
             <w:noProof/>
           </w:rPr>
-          <w:t>28</w:t>
+          <w:t>27</w:t>
         </w:r>
       </w:fldSimple>
       <w:r>
@@ -34221,7 +34849,7 @@
         <w:fldChar w:fldCharType="begin"/>
       </w:r>
       <w:r>
-        <w:instrText xml:space="preserve"> REF _Ref276995824 \h </w:instrText>
+        <w:instrText xml:space="preserve"> REF _Ref276995812 \h </w:instrText>
       </w:r>
       <w:r>
         <w:fldChar w:fldCharType="separate"/>
@@ -34233,7 +34861,7 @@
         <w:rPr>
           <w:noProof/>
         </w:rPr>
-        <w:t>46</w:t>
+        <w:t>44</w:t>
       </w:r>
       <w:r>
         <w:fldChar w:fldCharType="end"/>
@@ -34241,7 +34869,7 @@
       <w:r>
         <w:t>.</w:t>
       </w:r>
-      <w:bookmarkEnd w:id="169"/>
+      <w:bookmarkEnd w:id="167"/>
     </w:p>
     <w:p>
       <w:r>
@@ -34251,7 +34879,7 @@
         <w:fldChar w:fldCharType="begin"/>
       </w:r>
       <w:r>
-        <w:instrText xml:space="preserve"> REF _Ref269079375 \h </w:instrText>
+        <w:instrText xml:space="preserve"> REF _Ref269077352 \h </w:instrText>
       </w:r>
       <w:r>
         <w:fldChar w:fldCharType="separate"/>
@@ -34263,7 +34891,7 @@
         <w:rPr>
           <w:noProof/>
         </w:rPr>
-        <w:t>47</w:t>
+        <w:t>45</w:t>
       </w:r>
       <w:r>
         <w:fldChar w:fldCharType="end"/>
@@ -34272,60 +34900,39 @@
         <w:t xml:space="preserve"> </w:t>
       </w:r>
       <w:r>
-        <w:t>(Anexo A), a</w:t>
-      </w:r>
-      <w:r>
-        <w:t xml:space="preserve"> quarta imagem de teste, assim como a terceira imagem de teste, possui valores em toda a faixa entre 0 e 255, porém </w:t>
-      </w:r>
-      <w:r>
-        <w:t>as lacunas não estão igualmente espaçadas, o que causa o algoritmo demore mais tempo para encontrar o pixel mais próximo representável. Para o algoritmo otimizado,</w:t>
-      </w:r>
-      <w:r>
-        <w:t xml:space="preserve"> os</w:t>
-      </w:r>
-      <w:r>
-        <w:t xml:space="preserve"> resultados </w:t>
-      </w:r>
-      <w:r>
-        <w:t xml:space="preserve">são </w:t>
-      </w:r>
-      <w:r>
-        <w:t xml:space="preserve">semelhantes aos resultados da imagem anterior. </w:t>
-      </w:r>
-    </w:p>
-    <w:p>
-      <w:r>
-        <w:t xml:space="preserve">Para esse teste, o algoritmo </w:t>
-      </w:r>
-      <w:r>
-        <w:t>otimizado apresentou</w:t>
+        <w:t>(Anexo A)</w:t>
+      </w:r>
+      <w:r>
+        <w:t>, a terceira imagem de teste possui valores em toda a faixa entre 0 e 255, porém é composta de várias lacunas</w:t>
+      </w:r>
+      <w:r>
+        <w:t xml:space="preserve"> igualmente espaçadas</w:t>
+      </w:r>
+      <w:r>
+        <w:t xml:space="preserve">, ou seja, diversos valores não possuem representação na imagem, por essa razão o algoritmo executa tão lentamente, pois ao encontrar um valor que não possui representação, o valor mais próximo representável está próximo. Logo, é de se esperar que haja ganhos com o algoritmo otimizado porém não tão altos quanto da segunda imagem mas, maiores que os da primeira imagem. Novamente, a entropia irá aumentar pelo fato de que os valores mais próximos irão se repetir com menos freqüência. </w:t>
+      </w:r>
+    </w:p>
+    <w:p>
+      <w:r>
+        <w:t>Para esse teste, o algoritmo otimizado apresentou</w:t>
       </w:r>
       <w:r>
         <w:t>, em média,</w:t>
       </w:r>
       <w:r>
-        <w:t xml:space="preserve"> cerca de 25</w:t>
-      </w:r>
-      <w:r>
-        <w:t>% de diminui</w:t>
-      </w:r>
-      <w:r>
-        <w:t>ção no tempo de encriptação e 12</w:t>
-      </w:r>
-      <w:r>
-        <w:t>% de aumento da entropia.</w:t>
+        <w:t xml:space="preserve"> cerca de 23% de diminuição no tempo de encriptação e 10% de aumento da entropia.</w:t>
       </w:r>
     </w:p>
     <w:p>
       <w:pPr>
         <w:pStyle w:val="Ttulo3"/>
       </w:pPr>
-      <w:bookmarkStart w:id="170" w:name="_Toc278285981"/>
+      <w:bookmarkStart w:id="168" w:name="_Toc278285980"/>
       <w:r>
         <w:lastRenderedPageBreak/>
-        <w:t>5.1.5 Imagem de Teste 5: f16.pgm</w:t>
-      </w:r>
-      <w:bookmarkEnd w:id="170"/>
+        <w:t>5.1.4 Imagem de Teste 4:D108.pgm</w:t>
+      </w:r>
+      <w:bookmarkEnd w:id="168"/>
     </w:p>
     <w:p>
       <w:pPr>
@@ -34339,7 +34946,7 @@
           <wp:inline distT="0" distB="0" distL="0" distR="0">
             <wp:extent cx="5773810" cy="3488095"/>
             <wp:effectExtent l="19050" t="0" r="0" b="0"/>
-            <wp:docPr id="69" name="Imagem 5"/>
+            <wp:docPr id="68" name="Imagem 4"/>
             <wp:cNvGraphicFramePr>
               <a:graphicFrameLocks xmlns:a="http://schemas.openxmlformats.org/drawingml/2006/main" noChangeAspect="1"/>
             </wp:cNvGraphicFramePr>
@@ -34347,7 +34954,7 @@
               <a:graphicData uri="http://schemas.openxmlformats.org/drawingml/2006/picture">
                 <pic:pic xmlns:pic="http://schemas.openxmlformats.org/drawingml/2006/picture">
                   <pic:nvPicPr>
-                    <pic:cNvPr id="0" name="Picture 5"/>
+                    <pic:cNvPr id="0" name="Picture 4"/>
                     <pic:cNvPicPr>
                       <a:picLocks noChangeAspect="1" noChangeArrowheads="1"/>
                     </pic:cNvPicPr>
@@ -34388,7 +34995,7 @@
         <w:ind w:firstLine="709"/>
         <w:jc w:val="both"/>
       </w:pPr>
-      <w:bookmarkStart w:id="171" w:name="_Toc278285490"/>
+      <w:bookmarkStart w:id="169" w:name="_Toc278285489"/>
       <w:r>
         <w:t xml:space="preserve">Figura </w:t>
       </w:r>
@@ -34397,7 +35004,7 @@
           <w:rPr>
             <w:noProof/>
           </w:rPr>
-          <w:t>29</w:t>
+          <w:t>28</w:t>
         </w:r>
       </w:fldSimple>
       <w:r>
@@ -34413,7 +35020,7 @@
         <w:fldChar w:fldCharType="begin"/>
       </w:r>
       <w:r>
-        <w:instrText xml:space="preserve"> REF _Ref269079719 \h </w:instrText>
+        <w:instrText xml:space="preserve"> REF _Ref276995824 \h </w:instrText>
       </w:r>
       <w:r>
         <w:fldChar w:fldCharType="separate"/>
@@ -34425,7 +35032,7 @@
         <w:rPr>
           <w:noProof/>
         </w:rPr>
-        <w:t>48</w:t>
+        <w:t>46</w:t>
       </w:r>
       <w:r>
         <w:fldChar w:fldCharType="end"/>
@@ -34433,7 +35040,7 @@
       <w:r>
         <w:t>.</w:t>
       </w:r>
-      <w:bookmarkEnd w:id="171"/>
+      <w:bookmarkEnd w:id="169"/>
     </w:p>
     <w:p>
       <w:r>
@@ -34443,7 +35050,7 @@
         <w:fldChar w:fldCharType="begin"/>
       </w:r>
       <w:r>
-        <w:instrText xml:space="preserve"> REF _Ref277001148 \h </w:instrText>
+        <w:instrText xml:space="preserve"> REF _Ref269079375 \h </w:instrText>
       </w:r>
       <w:r>
         <w:fldChar w:fldCharType="separate"/>
@@ -34455,7 +35062,7 @@
         <w:rPr>
           <w:noProof/>
         </w:rPr>
-        <w:t>49</w:t>
+        <w:t>47</w:t>
       </w:r>
       <w:r>
         <w:fldChar w:fldCharType="end"/>
@@ -34467,27 +35074,42 @@
         <w:t>(Anexo A), a</w:t>
       </w:r>
       <w:r>
-        <w:t xml:space="preserve"> quinta imagem de teste possui valores</w:t>
-      </w:r>
-      <w:r>
-        <w:t xml:space="preserve"> de intensidade de pixel </w:t>
-      </w:r>
-      <w:r>
-        <w:t xml:space="preserve">apenas na faixa entre 31 e 229 e, assim como a segunda imagem de teste, caso o algoritmo tente encriptar um caractere com valor fora dessa faixa, ele irá perder muito tempo procurando pelo pixel mais próximo representável. Para essa imagem, os resultados são semelhantes aos resultados da segunda imagem. </w:t>
-      </w:r>
-    </w:p>
-    <w:p>
-      <w:r>
-        <w:t>Para esse teste, o algoritmo otimizado apresentou</w:t>
-      </w:r>
-      <w:r>
-        <w:t>, em média, cerca de 60</w:t>
+        <w:t xml:space="preserve"> quarta imagem de teste, assim como a terceira imagem de teste, possui valores em toda a faixa entre 0 e 255, porém </w:t>
+      </w:r>
+      <w:r>
+        <w:t>as lacunas não estão igualmente espaçadas, o que causa o algoritmo demore mais tempo para encontrar o pixel mais próximo representável. Para o algoritmo otimizado,</w:t>
+      </w:r>
+      <w:r>
+        <w:t xml:space="preserve"> os</w:t>
+      </w:r>
+      <w:r>
+        <w:t xml:space="preserve"> resultados </w:t>
+      </w:r>
+      <w:r>
+        <w:t xml:space="preserve">são </w:t>
+      </w:r>
+      <w:r>
+        <w:t xml:space="preserve">semelhantes aos resultados da imagem anterior. </w:t>
+      </w:r>
+    </w:p>
+    <w:p>
+      <w:r>
+        <w:t xml:space="preserve">Para esse teste, o algoritmo </w:t>
+      </w:r>
+      <w:r>
+        <w:t>otimizado apresentou</w:t>
+      </w:r>
+      <w:r>
+        <w:t>, em média,</w:t>
+      </w:r>
+      <w:r>
+        <w:t xml:space="preserve"> cerca de 25</w:t>
       </w:r>
       <w:r>
         <w:t>% de diminui</w:t>
       </w:r>
       <w:r>
-        <w:t>ção no tempo de encriptação e 8</w:t>
+        <w:t>ção no tempo de encriptação e 12</w:t>
       </w:r>
       <w:r>
         <w:t>% de aumento da entropia.</w:t>
@@ -34497,12 +35119,12 @@
       <w:pPr>
         <w:pStyle w:val="Ttulo3"/>
       </w:pPr>
-      <w:bookmarkStart w:id="172" w:name="_Toc278285982"/>
+      <w:bookmarkStart w:id="170" w:name="_Toc278285981"/>
       <w:r>
         <w:lastRenderedPageBreak/>
-        <w:t>5.1.6 Imagem de Teste 6: girl.pgm</w:t>
-      </w:r>
-      <w:bookmarkEnd w:id="172"/>
+        <w:t>5.1.5 Imagem de Teste 5: f16.pgm</w:t>
+      </w:r>
+      <w:bookmarkEnd w:id="170"/>
     </w:p>
     <w:p>
       <w:pPr>
@@ -34516,7 +35138,7 @@
           <wp:inline distT="0" distB="0" distL="0" distR="0">
             <wp:extent cx="5773810" cy="3488095"/>
             <wp:effectExtent l="19050" t="0" r="0" b="0"/>
-            <wp:docPr id="70" name="Imagem 6"/>
+            <wp:docPr id="69" name="Imagem 5"/>
             <wp:cNvGraphicFramePr>
               <a:graphicFrameLocks xmlns:a="http://schemas.openxmlformats.org/drawingml/2006/main" noChangeAspect="1"/>
             </wp:cNvGraphicFramePr>
@@ -34524,7 +35146,7 @@
               <a:graphicData uri="http://schemas.openxmlformats.org/drawingml/2006/picture">
                 <pic:pic xmlns:pic="http://schemas.openxmlformats.org/drawingml/2006/picture">
                   <pic:nvPicPr>
-                    <pic:cNvPr id="0" name="Picture 6"/>
+                    <pic:cNvPr id="0" name="Picture 5"/>
                     <pic:cNvPicPr>
                       <a:picLocks noChangeAspect="1" noChangeArrowheads="1"/>
                     </pic:cNvPicPr>
@@ -34565,7 +35187,7 @@
         <w:ind w:firstLine="709"/>
         <w:jc w:val="both"/>
       </w:pPr>
-      <w:bookmarkStart w:id="173" w:name="_Toc278285491"/>
+      <w:bookmarkStart w:id="171" w:name="_Toc278285490"/>
       <w:r>
         <w:t xml:space="preserve">Figura </w:t>
       </w:r>
@@ -34574,7 +35196,7 @@
           <w:rPr>
             <w:noProof/>
           </w:rPr>
-          <w:t>30</w:t>
+          <w:t>29</w:t>
         </w:r>
       </w:fldSimple>
       <w:r>
@@ -34590,7 +35212,7 @@
         <w:fldChar w:fldCharType="begin"/>
       </w:r>
       <w:r>
-        <w:instrText xml:space="preserve"> REF _Ref269079735 \h </w:instrText>
+        <w:instrText xml:space="preserve"> REF _Ref269079719 \h </w:instrText>
       </w:r>
       <w:r>
         <w:fldChar w:fldCharType="separate"/>
@@ -34602,7 +35224,7 @@
         <w:rPr>
           <w:noProof/>
         </w:rPr>
-        <w:t>50</w:t>
+        <w:t>48</w:t>
       </w:r>
       <w:r>
         <w:fldChar w:fldCharType="end"/>
@@ -34610,7 +35232,7 @@
       <w:r>
         <w:t>.</w:t>
       </w:r>
-      <w:bookmarkEnd w:id="173"/>
+      <w:bookmarkEnd w:id="171"/>
     </w:p>
     <w:p>
       <w:r>
@@ -34620,7 +35242,7 @@
         <w:fldChar w:fldCharType="begin"/>
       </w:r>
       <w:r>
-        <w:instrText xml:space="preserve"> REF _Ref277002038 \h </w:instrText>
+        <w:instrText xml:space="preserve"> REF _Ref277001148 \h </w:instrText>
       </w:r>
       <w:r>
         <w:fldChar w:fldCharType="separate"/>
@@ -34632,7 +35254,7 @@
         <w:rPr>
           <w:noProof/>
         </w:rPr>
-        <w:t>51</w:t>
+        <w:t>49</w:t>
       </w:r>
       <w:r>
         <w:fldChar w:fldCharType="end"/>
@@ -34644,30 +35266,27 @@
         <w:t>(Anexo A), a</w:t>
       </w:r>
       <w:r>
-        <w:t xml:space="preserve"> sexta imagem de teste possui valores de intensidade de pixel na faixa entre 1 e 218, logo para valores acima de 218, o algoritmo irá perder muito tempo procurando o valor mais próximo representável, além disso, esse valor será sempre 218, aumentando a repetição </w:t>
-      </w:r>
-      <w:r>
-        <w:t>das coordenadas do valor 218 e diminuindo a entropia. Para essa imagem, os resultados são semelhantes aos resultados da segunda e quinta imagens.</w:t>
-      </w:r>
-    </w:p>
-    <w:p>
-      <w:r>
-        <w:t xml:space="preserve">Para esse teste, o algoritmo </w:t>
-      </w:r>
-      <w:r>
-        <w:t>otimizado apresentou</w:t>
-      </w:r>
-      <w:r>
-        <w:t>, em média,</w:t>
-      </w:r>
-      <w:r>
-        <w:t xml:space="preserve"> cerca de 41</w:t>
+        <w:t xml:space="preserve"> quinta imagem de teste possui valores</w:t>
+      </w:r>
+      <w:r>
+        <w:t xml:space="preserve"> de intensidade de pixel </w:t>
+      </w:r>
+      <w:r>
+        <w:t xml:space="preserve">apenas na faixa entre 31 e 229 e, assim como a segunda imagem de teste, caso o algoritmo tente encriptar um caractere com valor fora dessa faixa, ele irá perder muito tempo procurando pelo pixel mais próximo representável. Para essa imagem, os resultados são semelhantes aos resultados da segunda imagem. </w:t>
+      </w:r>
+    </w:p>
+    <w:p>
+      <w:r>
+        <w:t>Para esse teste, o algoritmo otimizado apresentou</w:t>
+      </w:r>
+      <w:r>
+        <w:t>, em média, cerca de 60</w:t>
       </w:r>
       <w:r>
         <w:t>% de diminui</w:t>
       </w:r>
       <w:r>
-        <w:t>ção no tempo de encriptação e 2,6</w:t>
+        <w:t>ção no tempo de encriptação e 8</w:t>
       </w:r>
       <w:r>
         <w:t>% de aumento da entropia.</w:t>
@@ -34677,12 +35296,12 @@
       <w:pPr>
         <w:pStyle w:val="Ttulo3"/>
       </w:pPr>
-      <w:bookmarkStart w:id="174" w:name="_Toc278285983"/>
+      <w:bookmarkStart w:id="172" w:name="_Toc278285982"/>
       <w:r>
         <w:lastRenderedPageBreak/>
-        <w:t>5.1.7 Imagem de Teste 7: lena.jpg</w:t>
-      </w:r>
-      <w:bookmarkEnd w:id="174"/>
+        <w:t>5.1.6 Imagem de Teste 6: girl.pgm</w:t>
+      </w:r>
+      <w:bookmarkEnd w:id="172"/>
     </w:p>
     <w:p>
       <w:pPr>
@@ -34696,7 +35315,7 @@
           <wp:inline distT="0" distB="0" distL="0" distR="0">
             <wp:extent cx="5773810" cy="3488095"/>
             <wp:effectExtent l="19050" t="0" r="0" b="0"/>
-            <wp:docPr id="71" name="Imagem 7"/>
+            <wp:docPr id="70" name="Imagem 6"/>
             <wp:cNvGraphicFramePr>
               <a:graphicFrameLocks xmlns:a="http://schemas.openxmlformats.org/drawingml/2006/main" noChangeAspect="1"/>
             </wp:cNvGraphicFramePr>
@@ -34704,7 +35323,7 @@
               <a:graphicData uri="http://schemas.openxmlformats.org/drawingml/2006/picture">
                 <pic:pic xmlns:pic="http://schemas.openxmlformats.org/drawingml/2006/picture">
                   <pic:nvPicPr>
-                    <pic:cNvPr id="0" name="Picture 7"/>
+                    <pic:cNvPr id="0" name="Picture 6"/>
                     <pic:cNvPicPr>
                       <a:picLocks noChangeAspect="1" noChangeArrowheads="1"/>
                     </pic:cNvPicPr>
@@ -34745,7 +35364,7 @@
         <w:ind w:firstLine="709"/>
         <w:jc w:val="both"/>
       </w:pPr>
-      <w:bookmarkStart w:id="175" w:name="_Toc278285492"/>
+      <w:bookmarkStart w:id="173" w:name="_Toc278285491"/>
       <w:r>
         <w:t xml:space="preserve">Figura </w:t>
       </w:r>
@@ -34754,7 +35373,7 @@
           <w:rPr>
             <w:noProof/>
           </w:rPr>
-          <w:t>31</w:t>
+          <w:t>30</w:t>
         </w:r>
       </w:fldSimple>
       <w:r>
@@ -34770,7 +35389,7 @@
         <w:fldChar w:fldCharType="begin"/>
       </w:r>
       <w:r>
-        <w:instrText xml:space="preserve"> REF _Ref269079957 \h </w:instrText>
+        <w:instrText xml:space="preserve"> REF _Ref269079735 \h </w:instrText>
       </w:r>
       <w:r>
         <w:fldChar w:fldCharType="separate"/>
@@ -34782,7 +35401,7 @@
         <w:rPr>
           <w:noProof/>
         </w:rPr>
-        <w:t>52</w:t>
+        <w:t>50</w:t>
       </w:r>
       <w:r>
         <w:fldChar w:fldCharType="end"/>
@@ -34790,7 +35409,7 @@
       <w:r>
         <w:t>.</w:t>
       </w:r>
-      <w:bookmarkEnd w:id="175"/>
+      <w:bookmarkEnd w:id="173"/>
     </w:p>
     <w:p>
       <w:r>
@@ -34800,7 +35419,7 @@
         <w:fldChar w:fldCharType="begin"/>
       </w:r>
       <w:r>
-        <w:instrText xml:space="preserve"> REF _Ref277002053 \h </w:instrText>
+        <w:instrText xml:space="preserve"> REF _Ref277002038 \h </w:instrText>
       </w:r>
       <w:r>
         <w:fldChar w:fldCharType="separate"/>
@@ -34812,7 +35431,7 @@
         <w:rPr>
           <w:noProof/>
         </w:rPr>
-        <w:t>53</w:t>
+        <w:t>51</w:t>
       </w:r>
       <w:r>
         <w:fldChar w:fldCharType="end"/>
@@ -34824,39 +35443,45 @@
         <w:t>(Anexo A), a</w:t>
       </w:r>
       <w:r>
-        <w:t xml:space="preserve"> imagem sétima imagem de teste, assim como a primeira imagem de teste, possui valores em quase toda a faixa entre os valores 0 e 255, logo os ganhos no tempo de encriptação e de aumento da entropia são baixos.</w:t>
-      </w:r>
-      <w:r>
-        <w:t xml:space="preserve"> Para essa imagem, os resultados são semelhantes aos resultados da primeira imagem.</w:t>
-      </w:r>
-    </w:p>
-    <w:p>
-      <w:r>
-        <w:t>Para esse teste, o algoritmo otimizado apresentou</w:t>
+        <w:t xml:space="preserve"> sexta imagem de teste possui valores de intensidade de pixel na faixa entre 1 e 218, logo para valores acima de 218, o algoritmo irá perder muito tempo procurando o valor mais próximo representável, além disso, esse valor será sempre 218, aumentando a repetição </w:t>
+      </w:r>
+      <w:r>
+        <w:t>das coordenadas do valor 218 e diminuindo a entropia. Para essa imagem, os resultados são semelhantes aos resultados da segunda e quinta imagens.</w:t>
+      </w:r>
+    </w:p>
+    <w:p>
+      <w:r>
+        <w:t xml:space="preserve">Para esse teste, o algoritmo </w:t>
+      </w:r>
+      <w:r>
+        <w:t>otimizado apresentou</w:t>
       </w:r>
       <w:r>
         <w:t>, em média,</w:t>
       </w:r>
       <w:r>
-        <w:t xml:space="preserve"> cerc</w:t>
-      </w:r>
-      <w:r>
-        <w:t>a de 2</w:t>
-      </w:r>
-      <w:r>
-        <w:t>% de diminuição no tempo de encriptação e 1% de aumento da entropia.</w:t>
+        <w:t xml:space="preserve"> cerca de 41</w:t>
+      </w:r>
+      <w:r>
+        <w:t>% de diminui</w:t>
+      </w:r>
+      <w:r>
+        <w:t>ção no tempo de encriptação e 2,6</w:t>
+      </w:r>
+      <w:r>
+        <w:t>% de aumento da entropia.</w:t>
       </w:r>
     </w:p>
     <w:p>
       <w:pPr>
         <w:pStyle w:val="Ttulo3"/>
       </w:pPr>
-      <w:bookmarkStart w:id="176" w:name="_Toc278285984"/>
+      <w:bookmarkStart w:id="174" w:name="_Toc278285983"/>
       <w:r>
         <w:lastRenderedPageBreak/>
-        <w:t>5.1.8 Imagem de Teste 8: peppers.pgm</w:t>
-      </w:r>
-      <w:bookmarkEnd w:id="176"/>
+        <w:t>5.1.7 Imagem de Teste 7: lena.jpg</w:t>
+      </w:r>
+      <w:bookmarkEnd w:id="174"/>
     </w:p>
     <w:p>
       <w:pPr>
@@ -34870,7 +35495,7 @@
           <wp:inline distT="0" distB="0" distL="0" distR="0">
             <wp:extent cx="5773810" cy="3488095"/>
             <wp:effectExtent l="19050" t="0" r="0" b="0"/>
-            <wp:docPr id="72" name="Imagem 8"/>
+            <wp:docPr id="71" name="Imagem 7"/>
             <wp:cNvGraphicFramePr>
               <a:graphicFrameLocks xmlns:a="http://schemas.openxmlformats.org/drawingml/2006/main" noChangeAspect="1"/>
             </wp:cNvGraphicFramePr>
@@ -34878,7 +35503,7 @@
               <a:graphicData uri="http://schemas.openxmlformats.org/drawingml/2006/picture">
                 <pic:pic xmlns:pic="http://schemas.openxmlformats.org/drawingml/2006/picture">
                   <pic:nvPicPr>
-                    <pic:cNvPr id="0" name="Picture 8"/>
+                    <pic:cNvPr id="0" name="Picture 7"/>
                     <pic:cNvPicPr>
                       <a:picLocks noChangeAspect="1" noChangeArrowheads="1"/>
                     </pic:cNvPicPr>
@@ -34919,7 +35544,7 @@
         <w:ind w:firstLine="709"/>
         <w:jc w:val="both"/>
       </w:pPr>
-      <w:bookmarkStart w:id="177" w:name="_Toc278285493"/>
+      <w:bookmarkStart w:id="175" w:name="_Toc278285492"/>
       <w:r>
         <w:t xml:space="preserve">Figura </w:t>
       </w:r>
@@ -34928,7 +35553,7 @@
           <w:rPr>
             <w:noProof/>
           </w:rPr>
-          <w:t>32</w:t>
+          <w:t>31</w:t>
         </w:r>
       </w:fldSimple>
       <w:r>
@@ -34944,7 +35569,7 @@
         <w:fldChar w:fldCharType="begin"/>
       </w:r>
       <w:r>
-        <w:instrText xml:space="preserve"> REF _Ref269080126 \h </w:instrText>
+        <w:instrText xml:space="preserve"> REF _Ref269079957 \h </w:instrText>
       </w:r>
       <w:r>
         <w:fldChar w:fldCharType="separate"/>
@@ -34956,7 +35581,7 @@
         <w:rPr>
           <w:noProof/>
         </w:rPr>
-        <w:t>54</w:t>
+        <w:t>52</w:t>
       </w:r>
       <w:r>
         <w:fldChar w:fldCharType="end"/>
@@ -34964,7 +35589,7 @@
       <w:r>
         <w:t>.</w:t>
       </w:r>
-      <w:bookmarkEnd w:id="177"/>
+      <w:bookmarkEnd w:id="175"/>
     </w:p>
     <w:p>
       <w:r>
@@ -34974,7 +35599,7 @@
         <w:fldChar w:fldCharType="begin"/>
       </w:r>
       <w:r>
-        <w:instrText xml:space="preserve"> REF _Ref277002067 \h </w:instrText>
+        <w:instrText xml:space="preserve"> REF _Ref277002053 \h </w:instrText>
       </w:r>
       <w:r>
         <w:fldChar w:fldCharType="separate"/>
@@ -34986,7 +35611,7 @@
         <w:rPr>
           <w:noProof/>
         </w:rPr>
-        <w:t>55</w:t>
+        <w:t>53</w:t>
       </w:r>
       <w:r>
         <w:fldChar w:fldCharType="end"/>
@@ -34998,43 +35623,39 @@
         <w:t>(Anexo A), a</w:t>
       </w:r>
       <w:r>
-        <w:t xml:space="preserve"> oitava imagem de teste, assim como a imagem anterior, possui valores em quase toda a faixa entre 0 e 255. Apesar dos resultados mostrarem um</w:t>
-      </w:r>
-      <w:r>
-        <w:t>a diminuição significativa no tempo de encriptação (33%), o tempo médio de diminuição é pequeno, cerca de 1s.</w:t>
-      </w:r>
-      <w:r>
-        <w:t xml:space="preserve"> </w:t>
-      </w:r>
-    </w:p>
-    <w:p>
-      <w:r>
-        <w:t>Para esse teste, o algoritmo</w:t>
-      </w:r>
-      <w:r>
-        <w:t xml:space="preserve"> otimizado apresentou, em média, cerca de 3</w:t>
-      </w:r>
-      <w:r>
-        <w:t>3% de diminui</w:t>
-      </w:r>
-      <w:r>
-        <w:t>ção no tempo de encriptação e 5</w:t>
-      </w:r>
-      <w:r>
-        <w:t>% de aumento da entropia.</w:t>
-      </w:r>
-    </w:p>
-    <w:p/>
+        <w:t xml:space="preserve"> imagem sétima imagem de teste, assim como a primeira imagem de teste, possui valores em quase toda a faixa entre os valores 0 e 255, logo os ganhos no tempo de encriptação e de aumento da entropia são baixos.</w:t>
+      </w:r>
+      <w:r>
+        <w:t xml:space="preserve"> Para essa imagem, os resultados são semelhantes aos resultados da primeira imagem.</w:t>
+      </w:r>
+    </w:p>
+    <w:p>
+      <w:r>
+        <w:t>Para esse teste, o algoritmo otimizado apresentou</w:t>
+      </w:r>
+      <w:r>
+        <w:t>, em média,</w:t>
+      </w:r>
+      <w:r>
+        <w:t xml:space="preserve"> cerc</w:t>
+      </w:r>
+      <w:r>
+        <w:t>a de 2</w:t>
+      </w:r>
+      <w:r>
+        <w:t>% de diminuição no tempo de encriptação e 1% de aumento da entropia.</w:t>
+      </w:r>
+    </w:p>
     <w:p>
       <w:pPr>
         <w:pStyle w:val="Ttulo3"/>
       </w:pPr>
-      <w:bookmarkStart w:id="178" w:name="_Toc278285985"/>
+      <w:bookmarkStart w:id="176" w:name="_Toc278285984"/>
       <w:r>
         <w:lastRenderedPageBreak/>
-        <w:t>5.1.9 Imagem de Teste 9: pp1209.pgm</w:t>
-      </w:r>
-      <w:bookmarkEnd w:id="178"/>
+        <w:t>5.1.8 Imagem de Teste 8: peppers.pgm</w:t>
+      </w:r>
+      <w:bookmarkEnd w:id="176"/>
     </w:p>
     <w:p>
       <w:pPr>
@@ -35048,7 +35669,7 @@
           <wp:inline distT="0" distB="0" distL="0" distR="0">
             <wp:extent cx="5773810" cy="3488095"/>
             <wp:effectExtent l="19050" t="0" r="0" b="0"/>
-            <wp:docPr id="73" name="Imagem 9"/>
+            <wp:docPr id="72" name="Imagem 8"/>
             <wp:cNvGraphicFramePr>
               <a:graphicFrameLocks xmlns:a="http://schemas.openxmlformats.org/drawingml/2006/main" noChangeAspect="1"/>
             </wp:cNvGraphicFramePr>
@@ -35056,7 +35677,7 @@
               <a:graphicData uri="http://schemas.openxmlformats.org/drawingml/2006/picture">
                 <pic:pic xmlns:pic="http://schemas.openxmlformats.org/drawingml/2006/picture">
                   <pic:nvPicPr>
-                    <pic:cNvPr id="0" name="Picture 9"/>
+                    <pic:cNvPr id="0" name="Picture 8"/>
                     <pic:cNvPicPr>
                       <a:picLocks noChangeAspect="1" noChangeArrowheads="1"/>
                     </pic:cNvPicPr>
@@ -35097,7 +35718,7 @@
         <w:ind w:firstLine="709"/>
         <w:jc w:val="both"/>
       </w:pPr>
-      <w:bookmarkStart w:id="179" w:name="_Toc278285494"/>
+      <w:bookmarkStart w:id="177" w:name="_Toc278285493"/>
       <w:r>
         <w:t xml:space="preserve">Figura </w:t>
       </w:r>
@@ -35106,7 +35727,7 @@
           <w:rPr>
             <w:noProof/>
           </w:rPr>
-          <w:t>33</w:t>
+          <w:t>32</w:t>
         </w:r>
       </w:fldSimple>
       <w:r>
@@ -35122,7 +35743,7 @@
         <w:fldChar w:fldCharType="begin"/>
       </w:r>
       <w:r>
-        <w:instrText xml:space="preserve"> REF _Ref276995919 \h </w:instrText>
+        <w:instrText xml:space="preserve"> REF _Ref269080126 \h </w:instrText>
       </w:r>
       <w:r>
         <w:fldChar w:fldCharType="separate"/>
@@ -35134,7 +35755,7 @@
         <w:rPr>
           <w:noProof/>
         </w:rPr>
-        <w:t>56</w:t>
+        <w:t>54</w:t>
       </w:r>
       <w:r>
         <w:fldChar w:fldCharType="end"/>
@@ -35142,7 +35763,7 @@
       <w:r>
         <w:t>.</w:t>
       </w:r>
-      <w:bookmarkEnd w:id="179"/>
+      <w:bookmarkEnd w:id="177"/>
     </w:p>
     <w:p>
       <w:r>
@@ -35152,7 +35773,7 @@
         <w:fldChar w:fldCharType="begin"/>
       </w:r>
       <w:r>
-        <w:instrText xml:space="preserve"> REF _Ref269080225 \h </w:instrText>
+        <w:instrText xml:space="preserve"> REF _Ref277002067 \h </w:instrText>
       </w:r>
       <w:r>
         <w:fldChar w:fldCharType="separate"/>
@@ -35164,7 +35785,7 @@
         <w:rPr>
           <w:noProof/>
         </w:rPr>
-        <w:t>57</w:t>
+        <w:t>55</w:t>
       </w:r>
       <w:r>
         <w:fldChar w:fldCharType="end"/>
@@ -35176,63 +35797,43 @@
         <w:t>(Anexo A), a</w:t>
       </w:r>
       <w:r>
-        <w:t xml:space="preserve"> nona imagem de teste possui um histograma com diversas lacunas, o que torna o algoritmo bastante lento, perdendo bastante tempo procurando o </w:t>
-      </w:r>
-      <w:r>
-        <w:rPr>
-          <w:i/>
-        </w:rPr>
-        <w:t>pixel</w:t>
-      </w:r>
-      <w:r>
-        <w:t xml:space="preserve"> mais próximo representável. Na verdade, devido ao fato de que, na faixa entre 0 e 255, apenas 64 valores estão presentes, o algoritmo passa mais tempo procurando outros </w:t>
-      </w:r>
-      <w:r>
-        <w:rPr>
-          <w:i/>
-        </w:rPr>
-        <w:t>pixels</w:t>
-      </w:r>
-      <w:r>
-        <w:t xml:space="preserve"> para representar um </w:t>
-      </w:r>
-      <w:r>
-        <w:rPr>
-          <w:i/>
-        </w:rPr>
-        <w:t>pixel</w:t>
-      </w:r>
-      <w:r>
-        <w:t xml:space="preserve"> faltante, e o algoritmo otimizado mostra bom resultados pois melhora essa busca. </w:t>
-      </w:r>
-    </w:p>
-    <w:p>
-      <w:r>
-        <w:t>Para esse teste, o algoritmo otimizado apresentou</w:t>
-      </w:r>
-      <w:r>
-        <w:t>, em média, cerca de 48</w:t>
-      </w:r>
-      <w:r>
-        <w:t>% de diminuição no tempo de encriptação e 10% de aumento da entropia.</w:t>
-      </w:r>
-    </w:p>
+        <w:t xml:space="preserve"> oitava imagem de teste, assim como a imagem anterior, possui valores em quase toda a faixa entre 0 e 255. Apesar dos resultados mostrarem um</w:t>
+      </w:r>
+      <w:r>
+        <w:t>a diminuição significativa no tempo de encriptação (33%), o tempo médio de diminuição é pequeno, cerca de 1s.</w:t>
+      </w:r>
+      <w:r>
+        <w:t xml:space="preserve"> </w:t>
+      </w:r>
+    </w:p>
+    <w:p>
+      <w:r>
+        <w:t>Para esse teste, o algoritmo</w:t>
+      </w:r>
+      <w:r>
+        <w:t xml:space="preserve"> otimizado apresentou, em média, cerca de 3</w:t>
+      </w:r>
+      <w:r>
+        <w:t>3% de diminui</w:t>
+      </w:r>
+      <w:r>
+        <w:t>ção no tempo de encriptação e 5</w:t>
+      </w:r>
+      <w:r>
+        <w:t>% de aumento da entropia.</w:t>
+      </w:r>
+    </w:p>
+    <w:p/>
     <w:p>
       <w:pPr>
         <w:pStyle w:val="Ttulo3"/>
       </w:pPr>
-      <w:bookmarkStart w:id="180" w:name="_Toc278285986"/>
+      <w:bookmarkStart w:id="178" w:name="_Toc278285985"/>
       <w:r>
         <w:lastRenderedPageBreak/>
-        <w:t>5.1.1</w:t>
-      </w:r>
-      <w:r>
-        <w:t>0</w:t>
-      </w:r>
-      <w:r>
-        <w:t xml:space="preserve"> Imagem de Teste 10: zelda.pgm</w:t>
-      </w:r>
-      <w:bookmarkEnd w:id="180"/>
+        <w:t>5.1.9 Imagem de Teste 9: pp1209.pgm</w:t>
+      </w:r>
+      <w:bookmarkEnd w:id="178"/>
     </w:p>
     <w:p>
       <w:pPr>
@@ -35246,7 +35847,7 @@
           <wp:inline distT="0" distB="0" distL="0" distR="0">
             <wp:extent cx="5773810" cy="3488095"/>
             <wp:effectExtent l="19050" t="0" r="0" b="0"/>
-            <wp:docPr id="74" name="Imagem 10"/>
+            <wp:docPr id="73" name="Imagem 9"/>
             <wp:cNvGraphicFramePr>
               <a:graphicFrameLocks xmlns:a="http://schemas.openxmlformats.org/drawingml/2006/main" noChangeAspect="1"/>
             </wp:cNvGraphicFramePr>
@@ -35254,7 +35855,7 @@
               <a:graphicData uri="http://schemas.openxmlformats.org/drawingml/2006/picture">
                 <pic:pic xmlns:pic="http://schemas.openxmlformats.org/drawingml/2006/picture">
                   <pic:nvPicPr>
-                    <pic:cNvPr id="0" name="Picture 10"/>
+                    <pic:cNvPr id="0" name="Picture 9"/>
                     <pic:cNvPicPr>
                       <a:picLocks noChangeAspect="1" noChangeArrowheads="1"/>
                     </pic:cNvPicPr>
@@ -35295,6 +35896,204 @@
         <w:ind w:firstLine="709"/>
         <w:jc w:val="both"/>
       </w:pPr>
+      <w:bookmarkStart w:id="179" w:name="_Toc278285494"/>
+      <w:r>
+        <w:t xml:space="preserve">Figura </w:t>
+      </w:r>
+      <w:fldSimple w:instr=" SEQ Figura \* ARABIC ">
+        <w:r>
+          <w:rPr>
+            <w:noProof/>
+          </w:rPr>
+          <w:t>33</w:t>
+        </w:r>
+      </w:fldSimple>
+      <w:r>
+        <w:t xml:space="preserve">: </w:t>
+      </w:r>
+      <w:r>
+        <w:t>Resultados obtidos a partir</w:t>
+      </w:r>
+      <w:r>
+        <w:t xml:space="preserve"> da </w:t>
+      </w:r>
+      <w:r>
+        <w:fldChar w:fldCharType="begin"/>
+      </w:r>
+      <w:r>
+        <w:instrText xml:space="preserve"> REF _Ref276995919 \h </w:instrText>
+      </w:r>
+      <w:r>
+        <w:fldChar w:fldCharType="separate"/>
+      </w:r>
+      <w:r>
+        <w:t xml:space="preserve">Figura </w:t>
+      </w:r>
+      <w:r>
+        <w:rPr>
+          <w:noProof/>
+        </w:rPr>
+        <w:t>56</w:t>
+      </w:r>
+      <w:r>
+        <w:fldChar w:fldCharType="end"/>
+      </w:r>
+      <w:r>
+        <w:t>.</w:t>
+      </w:r>
+      <w:bookmarkEnd w:id="179"/>
+    </w:p>
+    <w:p>
+      <w:r>
+        <w:t xml:space="preserve">Como pode ser visto na </w:t>
+      </w:r>
+      <w:r>
+        <w:fldChar w:fldCharType="begin"/>
+      </w:r>
+      <w:r>
+        <w:instrText xml:space="preserve"> REF _Ref269080225 \h </w:instrText>
+      </w:r>
+      <w:r>
+        <w:fldChar w:fldCharType="separate"/>
+      </w:r>
+      <w:r>
+        <w:t xml:space="preserve">Figura </w:t>
+      </w:r>
+      <w:r>
+        <w:rPr>
+          <w:noProof/>
+        </w:rPr>
+        <w:t>57</w:t>
+      </w:r>
+      <w:r>
+        <w:fldChar w:fldCharType="end"/>
+      </w:r>
+      <w:r>
+        <w:t xml:space="preserve"> </w:t>
+      </w:r>
+      <w:r>
+        <w:t>(Anexo A), a</w:t>
+      </w:r>
+      <w:r>
+        <w:t xml:space="preserve"> nona imagem de teste possui um histograma com diversas lacunas, o que torna o algoritmo bastante lento, perdendo bastante tempo procurando o </w:t>
+      </w:r>
+      <w:r>
+        <w:rPr>
+          <w:i/>
+        </w:rPr>
+        <w:t>pixel</w:t>
+      </w:r>
+      <w:r>
+        <w:t xml:space="preserve"> mais próximo representável. Na verdade, devido ao fato de que, na faixa entre 0 e 255, apenas 64 valores estão presentes, o algoritmo passa mais tempo procurando outros </w:t>
+      </w:r>
+      <w:r>
+        <w:rPr>
+          <w:i/>
+        </w:rPr>
+        <w:t>pixels</w:t>
+      </w:r>
+      <w:r>
+        <w:t xml:space="preserve"> para representar um </w:t>
+      </w:r>
+      <w:r>
+        <w:rPr>
+          <w:i/>
+        </w:rPr>
+        <w:t>pixel</w:t>
+      </w:r>
+      <w:r>
+        <w:t xml:space="preserve"> faltante, e o algoritmo otimizado mostra bom resultados pois melhora essa busca. </w:t>
+      </w:r>
+    </w:p>
+    <w:p>
+      <w:r>
+        <w:t>Para esse teste, o algoritmo otimizado apresentou</w:t>
+      </w:r>
+      <w:r>
+        <w:t>, em média, cerca de 48</w:t>
+      </w:r>
+      <w:r>
+        <w:t>% de diminuição no tempo de encriptação e 10% de aumento da entropia.</w:t>
+      </w:r>
+    </w:p>
+    <w:p>
+      <w:pPr>
+        <w:pStyle w:val="Ttulo3"/>
+      </w:pPr>
+      <w:bookmarkStart w:id="180" w:name="_Toc278285986"/>
+      <w:r>
+        <w:lastRenderedPageBreak/>
+        <w:t>5.1.1</w:t>
+      </w:r>
+      <w:r>
+        <w:t>0</w:t>
+      </w:r>
+      <w:r>
+        <w:t xml:space="preserve"> Imagem de Teste 10: zelda.pgm</w:t>
+      </w:r>
+      <w:bookmarkEnd w:id="180"/>
+    </w:p>
+    <w:p>
+      <w:pPr>
+        <w:ind w:firstLine="0"/>
+      </w:pPr>
+      <w:r>
+        <w:rPr>
+          <w:noProof/>
+        </w:rPr>
+        <w:drawing>
+          <wp:inline distT="0" distB="0" distL="0" distR="0">
+            <wp:extent cx="5773810" cy="3488095"/>
+            <wp:effectExtent l="19050" t="0" r="0" b="0"/>
+            <wp:docPr id="74" name="Imagem 10"/>
+            <wp:cNvGraphicFramePr>
+              <a:graphicFrameLocks xmlns:a="http://schemas.openxmlformats.org/drawingml/2006/main" noChangeAspect="1"/>
+            </wp:cNvGraphicFramePr>
+            <a:graphic xmlns:a="http://schemas.openxmlformats.org/drawingml/2006/main">
+              <a:graphicData uri="http://schemas.openxmlformats.org/drawingml/2006/picture">
+                <pic:pic xmlns:pic="http://schemas.openxmlformats.org/drawingml/2006/picture">
+                  <pic:nvPicPr>
+                    <pic:cNvPr id="0" name="Picture 10"/>
+                    <pic:cNvPicPr>
+                      <a:picLocks noChangeAspect="1" noChangeArrowheads="1"/>
+                    </pic:cNvPicPr>
+                  </pic:nvPicPr>
+                  <pic:blipFill>
+                    <a:blip r:embed="rId50" cstate="print"/>
+                    <a:srcRect/>
+                    <a:stretch>
+                      <a:fillRect/>
+                    </a:stretch>
+                  </pic:blipFill>
+                  <pic:spPr bwMode="auto">
+                    <a:xfrm>
+                      <a:off x="0" y="0"/>
+                      <a:ext cx="5773810" cy="3488095"/>
+                    </a:xfrm>
+                    <a:prstGeom prst="rect">
+                      <a:avLst/>
+                    </a:prstGeom>
+                    <a:noFill/>
+                    <a:ln w="9525">
+                      <a:noFill/>
+                      <a:miter lim="800000"/>
+                      <a:headEnd/>
+                      <a:tailEnd/>
+                    </a:ln>
+                  </pic:spPr>
+                </pic:pic>
+              </a:graphicData>
+            </a:graphic>
+          </wp:inline>
+        </w:drawing>
+      </w:r>
+    </w:p>
+    <w:p>
+      <w:pPr>
+        <w:pStyle w:val="Legenda"/>
+        <w:ind w:firstLine="709"/>
+        <w:jc w:val="both"/>
+      </w:pPr>
       <w:bookmarkStart w:id="181" w:name="_Toc278285495"/>
       <w:r>
         <w:t xml:space="preserve">Figura </w:t>
@@ -35508,7 +36307,7 @@
                     </pic:cNvPicPr>
                   </pic:nvPicPr>
                   <pic:blipFill>
-                    <a:blip r:embed="rId50" cstate="print"/>
+                    <a:blip r:embed="rId51" cstate="print"/>
                     <a:srcRect/>
                     <a:stretch>
                       <a:fillRect/>
@@ -36617,7 +37416,7 @@
                     </pic:cNvPicPr>
                   </pic:nvPicPr>
                   <pic:blipFill>
-                    <a:blip r:embed="rId51" cstate="print"/>
+                    <a:blip r:embed="rId52" cstate="print"/>
                     <a:srcRect/>
                     <a:stretch>
                       <a:fillRect/>
@@ -36733,7 +37532,7 @@
                     </pic:cNvPicPr>
                   </pic:nvPicPr>
                   <pic:blipFill>
-                    <a:blip r:embed="rId52" cstate="print"/>
+                    <a:blip r:embed="rId53" cstate="print"/>
                     <a:srcRect/>
                     <a:stretch>
                       <a:fillRect/>
@@ -39315,7 +40114,7 @@
                     </pic:cNvPicPr>
                   </pic:nvPicPr>
                   <pic:blipFill>
-                    <a:blip r:embed="rId53" cstate="print"/>
+                    <a:blip r:embed="rId54" cstate="print"/>
                     <a:srcRect/>
                     <a:stretch>
                       <a:fillRect/>
@@ -39461,7 +40260,7 @@
                     </pic:cNvPicPr>
                   </pic:nvPicPr>
                   <pic:blipFill>
-                    <a:blip r:embed="rId54" cstate="print"/>
+                    <a:blip r:embed="rId55" cstate="print"/>
                     <a:srcRect t="4505"/>
                     <a:stretch>
                       <a:fillRect/>
@@ -39634,7 +40433,7 @@
                     </pic:cNvPicPr>
                   </pic:nvPicPr>
                   <pic:blipFill>
-                    <a:blip r:embed="rId55" cstate="print"/>
+                    <a:blip r:embed="rId56" cstate="print"/>
                     <a:srcRect l="11891" t="4948" r="12001" b="9485"/>
                     <a:stretch>
                       <a:fillRect/>
@@ -39717,7 +40516,7 @@
                     </pic:cNvPicPr>
                   </pic:nvPicPr>
                   <pic:blipFill>
-                    <a:blip r:embed="rId56" cstate="print"/>
+                    <a:blip r:embed="rId57" cstate="print"/>
                     <a:srcRect/>
                     <a:stretch>
                       <a:fillRect/>
@@ -39802,7 +40601,7 @@
                     </pic:cNvPicPr>
                   </pic:nvPicPr>
                   <pic:blipFill>
-                    <a:blip r:embed="rId57" cstate="print"/>
+                    <a:blip r:embed="rId58" cstate="print"/>
                     <a:srcRect l="9155" t="4380" r="9231" b="8516"/>
                     <a:stretch>
                       <a:fillRect/>
@@ -39885,7 +40684,7 @@
                     </pic:cNvPicPr>
                   </pic:nvPicPr>
                   <pic:blipFill>
-                    <a:blip r:embed="rId58" cstate="print"/>
+                    <a:blip r:embed="rId59" cstate="print"/>
                     <a:srcRect/>
                     <a:stretch>
                       <a:fillRect/>
@@ -39969,7 +40768,7 @@
                     </pic:cNvPicPr>
                   </pic:nvPicPr>
                   <pic:blipFill>
-                    <a:blip r:embed="rId59" cstate="print"/>
+                    <a:blip r:embed="rId60" cstate="print"/>
                     <a:srcRect l="11891" t="4742" r="12001" b="9278"/>
                     <a:stretch>
                       <a:fillRect/>
@@ -40053,7 +40852,7 @@
                     </pic:cNvPicPr>
                   </pic:nvPicPr>
                   <pic:blipFill>
-                    <a:blip r:embed="rId60" cstate="print"/>
+                    <a:blip r:embed="rId61" cstate="print"/>
                     <a:srcRect/>
                     <a:stretch>
                       <a:fillRect/>
@@ -40139,7 +40938,7 @@
                     </pic:cNvPicPr>
                   </pic:nvPicPr>
                   <pic:blipFill>
-                    <a:blip r:embed="rId61" cstate="print"/>
+                    <a:blip r:embed="rId62" cstate="print"/>
                     <a:srcRect l="13675" t="5591" r="13793" b="10968"/>
                     <a:stretch>
                       <a:fillRect/>
@@ -40231,7 +41030,7 @@
                     </pic:cNvPicPr>
                   </pic:nvPicPr>
                   <pic:blipFill>
-                    <a:blip r:embed="rId62" cstate="print"/>
+                    <a:blip r:embed="rId63" cstate="print"/>
                     <a:srcRect/>
                     <a:stretch>
                       <a:fillRect/>
@@ -40315,7 +41114,7 @@
                     </pic:cNvPicPr>
                   </pic:nvPicPr>
                   <pic:blipFill>
-                    <a:blip r:embed="rId63" cstate="print"/>
+                    <a:blip r:embed="rId64" cstate="print"/>
                     <a:srcRect l="11891" t="4948" r="12001" b="9278"/>
                     <a:stretch>
                       <a:fillRect/>
@@ -40407,7 +41206,7 @@
                     </pic:cNvPicPr>
                   </pic:nvPicPr>
                   <pic:blipFill>
-                    <a:blip r:embed="rId64" cstate="print"/>
+                    <a:blip r:embed="rId65" cstate="print"/>
                     <a:srcRect/>
                     <a:stretch>
                       <a:fillRect/>
@@ -40491,7 +41290,7 @@
                     </pic:cNvPicPr>
                   </pic:nvPicPr>
                   <pic:blipFill>
-                    <a:blip r:embed="rId65" cstate="print"/>
+                    <a:blip r:embed="rId66" cstate="print"/>
                     <a:srcRect l="8973" t="4380" r="9300" b="8516"/>
                     <a:stretch>
                       <a:fillRect/>
@@ -40583,7 +41382,7 @@
                     </pic:cNvPicPr>
                   </pic:nvPicPr>
                   <pic:blipFill>
-                    <a:blip r:embed="rId66" cstate="print"/>
+                    <a:blip r:embed="rId67" cstate="print"/>
                     <a:srcRect/>
                     <a:stretch>
                       <a:fillRect/>
@@ -40667,7 +41466,7 @@
                     </pic:cNvPicPr>
                   </pic:nvPicPr>
                   <pic:blipFill>
-                    <a:blip r:embed="rId67" cstate="print"/>
+                    <a:blip r:embed="rId68" cstate="print"/>
                     <a:srcRect l="11891" t="4948" r="12183" b="9485"/>
                     <a:stretch>
                       <a:fillRect/>
@@ -40754,182 +41553,6 @@
                 <pic:pic xmlns:pic="http://schemas.openxmlformats.org/drawingml/2006/picture">
                   <pic:nvPicPr>
                     <pic:cNvPr id="0" name="Picture 61"/>
-                    <pic:cNvPicPr>
-                      <a:picLocks noChangeAspect="1" noChangeArrowheads="1"/>
-                    </pic:cNvPicPr>
-                  </pic:nvPicPr>
-                  <pic:blipFill>
-                    <a:blip r:embed="rId68" cstate="print"/>
-                    <a:srcRect/>
-                    <a:stretch>
-                      <a:fillRect/>
-                    </a:stretch>
-                  </pic:blipFill>
-                  <pic:spPr bwMode="auto">
-                    <a:xfrm>
-                      <a:off x="0" y="0"/>
-                      <a:ext cx="5331460" cy="3995420"/>
-                    </a:xfrm>
-                    <a:prstGeom prst="rect">
-                      <a:avLst/>
-                    </a:prstGeom>
-                    <a:noFill/>
-                    <a:ln w="9525">
-                      <a:noFill/>
-                      <a:miter lim="800000"/>
-                      <a:headEnd/>
-                      <a:tailEnd/>
-                    </a:ln>
-                  </pic:spPr>
-                </pic:pic>
-              </a:graphicData>
-            </a:graphic>
-          </wp:inline>
-        </w:drawing>
-      </w:r>
-    </w:p>
-    <w:p>
-      <w:pPr>
-        <w:pStyle w:val="Legenda"/>
-        <w:ind w:firstLine="709"/>
-        <w:jc w:val="both"/>
-      </w:pPr>
-      <w:bookmarkStart w:id="250" w:name="_Ref277002053"/>
-      <w:bookmarkStart w:id="251" w:name="_Toc269677996"/>
-      <w:bookmarkStart w:id="252" w:name="_Toc278285514"/>
-      <w:r>
-        <w:t xml:space="preserve">Figura </w:t>
-      </w:r>
-      <w:fldSimple w:instr=" SEQ Figura \* ARABIC ">
-        <w:r>
-          <w:rPr>
-            <w:noProof/>
-          </w:rPr>
-          <w:t>53</w:t>
-        </w:r>
-      </w:fldSimple>
-      <w:bookmarkEnd w:id="250"/>
-      <w:r>
-        <w:t>: Histograma da imagem lena.jpg</w:t>
-      </w:r>
-      <w:bookmarkEnd w:id="251"/>
-      <w:bookmarkEnd w:id="252"/>
-    </w:p>
-    <w:p>
-      <w:pPr>
-        <w:ind w:firstLine="0"/>
-        <w:jc w:val="center"/>
-      </w:pPr>
-      <w:r>
-        <w:rPr>
-          <w:noProof/>
-        </w:rPr>
-        <w:lastRenderedPageBreak/>
-        <w:drawing>
-          <wp:inline distT="0" distB="0" distL="0" distR="0">
-            <wp:extent cx="4200858" cy="4187656"/>
-            <wp:effectExtent l="19050" t="0" r="9192" b="0"/>
-            <wp:docPr id="37" name="Imagem 22"/>
-            <wp:cNvGraphicFramePr>
-              <a:graphicFrameLocks xmlns:a="http://schemas.openxmlformats.org/drawingml/2006/main" noChangeAspect="1"/>
-            </wp:cNvGraphicFramePr>
-            <a:graphic xmlns:a="http://schemas.openxmlformats.org/drawingml/2006/main">
-              <a:graphicData uri="http://schemas.openxmlformats.org/drawingml/2006/picture">
-                <pic:pic xmlns:pic="http://schemas.openxmlformats.org/drawingml/2006/picture">
-                  <pic:nvPicPr>
-                    <pic:cNvPr id="0" name="Picture 22"/>
-                    <pic:cNvPicPr>
-                      <a:picLocks noChangeAspect="1" noChangeArrowheads="1"/>
-                    </pic:cNvPicPr>
-                  </pic:nvPicPr>
-                  <pic:blipFill>
-                    <a:blip r:embed="rId32" cstate="print"/>
-                    <a:srcRect l="12074" t="4948" r="12013" b="9485"/>
-                    <a:stretch>
-                      <a:fillRect/>
-                    </a:stretch>
-                  </pic:blipFill>
-                  <pic:spPr bwMode="auto">
-                    <a:xfrm>
-                      <a:off x="0" y="0"/>
-                      <a:ext cx="4206164" cy="4192945"/>
-                    </a:xfrm>
-                    <a:prstGeom prst="rect">
-                      <a:avLst/>
-                    </a:prstGeom>
-                    <a:noFill/>
-                    <a:ln w="9525">
-                      <a:noFill/>
-                      <a:miter lim="800000"/>
-                      <a:headEnd/>
-                      <a:tailEnd/>
-                    </a:ln>
-                  </pic:spPr>
-                </pic:pic>
-              </a:graphicData>
-            </a:graphic>
-          </wp:inline>
-        </w:drawing>
-      </w:r>
-    </w:p>
-    <w:p>
-      <w:pPr>
-        <w:pStyle w:val="Legenda"/>
-        <w:ind w:firstLine="709"/>
-        <w:jc w:val="both"/>
-      </w:pPr>
-      <w:bookmarkStart w:id="253" w:name="_Ref269080126"/>
-      <w:bookmarkStart w:id="254" w:name="_Toc269677997"/>
-      <w:bookmarkStart w:id="255" w:name="_Toc278285515"/>
-      <w:r>
-        <w:t xml:space="preserve">Figura </w:t>
-      </w:r>
-      <w:fldSimple w:instr=" SEQ Figura \* ARABIC ">
-        <w:r>
-          <w:rPr>
-            <w:noProof/>
-          </w:rPr>
-          <w:t>54</w:t>
-        </w:r>
-      </w:fldSimple>
-      <w:bookmarkEnd w:id="253"/>
-      <w:r>
-        <w:t>: Oitava</w:t>
-      </w:r>
-      <w:r>
-        <w:t xml:space="preserve"> imagem-chave uti</w:t>
-      </w:r>
-      <w:r>
-        <w:t>lizada nos experimentos. (peppers</w:t>
-      </w:r>
-      <w:r>
-        <w:t>.pgm)</w:t>
-      </w:r>
-      <w:bookmarkEnd w:id="254"/>
-      <w:bookmarkEnd w:id="255"/>
-    </w:p>
-    <w:p>
-      <w:pPr>
-        <w:ind w:firstLine="0"/>
-        <w:jc w:val="center"/>
-      </w:pPr>
-      <w:r>
-        <w:rPr>
-          <w:noProof/>
-        </w:rPr>
-        <w:drawing>
-          <wp:inline distT="0" distB="0" distL="0" distR="0">
-            <wp:extent cx="5331460" cy="3995420"/>
-            <wp:effectExtent l="19050" t="0" r="2540" b="0"/>
-            <wp:docPr id="44" name="Imagem 52"/>
-            <wp:cNvGraphicFramePr>
-              <a:graphicFrameLocks xmlns:a="http://schemas.openxmlformats.org/drawingml/2006/main" noChangeAspect="1"/>
-            </wp:cNvGraphicFramePr>
-            <a:graphic xmlns:a="http://schemas.openxmlformats.org/drawingml/2006/main">
-              <a:graphicData uri="http://schemas.openxmlformats.org/drawingml/2006/picture">
-                <pic:pic xmlns:pic="http://schemas.openxmlformats.org/drawingml/2006/picture">
-                  <pic:nvPicPr>
-                    <pic:cNvPr id="0" name="Picture 52"/>
                     <pic:cNvPicPr>
                       <a:picLocks noChangeAspect="1" noChangeArrowheads="1"/>
                     </pic:cNvPicPr>
@@ -40970,6 +41593,182 @@
         <w:ind w:firstLine="709"/>
         <w:jc w:val="both"/>
       </w:pPr>
+      <w:bookmarkStart w:id="250" w:name="_Ref277002053"/>
+      <w:bookmarkStart w:id="251" w:name="_Toc269677996"/>
+      <w:bookmarkStart w:id="252" w:name="_Toc278285514"/>
+      <w:r>
+        <w:t xml:space="preserve">Figura </w:t>
+      </w:r>
+      <w:fldSimple w:instr=" SEQ Figura \* ARABIC ">
+        <w:r>
+          <w:rPr>
+            <w:noProof/>
+          </w:rPr>
+          <w:t>53</w:t>
+        </w:r>
+      </w:fldSimple>
+      <w:bookmarkEnd w:id="250"/>
+      <w:r>
+        <w:t>: Histograma da imagem lena.jpg</w:t>
+      </w:r>
+      <w:bookmarkEnd w:id="251"/>
+      <w:bookmarkEnd w:id="252"/>
+    </w:p>
+    <w:p>
+      <w:pPr>
+        <w:ind w:firstLine="0"/>
+        <w:jc w:val="center"/>
+      </w:pPr>
+      <w:r>
+        <w:rPr>
+          <w:noProof/>
+        </w:rPr>
+        <w:lastRenderedPageBreak/>
+        <w:drawing>
+          <wp:inline distT="0" distB="0" distL="0" distR="0">
+            <wp:extent cx="4200858" cy="4187656"/>
+            <wp:effectExtent l="19050" t="0" r="9192" b="0"/>
+            <wp:docPr id="37" name="Imagem 22"/>
+            <wp:cNvGraphicFramePr>
+              <a:graphicFrameLocks xmlns:a="http://schemas.openxmlformats.org/drawingml/2006/main" noChangeAspect="1"/>
+            </wp:cNvGraphicFramePr>
+            <a:graphic xmlns:a="http://schemas.openxmlformats.org/drawingml/2006/main">
+              <a:graphicData uri="http://schemas.openxmlformats.org/drawingml/2006/picture">
+                <pic:pic xmlns:pic="http://schemas.openxmlformats.org/drawingml/2006/picture">
+                  <pic:nvPicPr>
+                    <pic:cNvPr id="0" name="Picture 22"/>
+                    <pic:cNvPicPr>
+                      <a:picLocks noChangeAspect="1" noChangeArrowheads="1"/>
+                    </pic:cNvPicPr>
+                  </pic:nvPicPr>
+                  <pic:blipFill>
+                    <a:blip r:embed="rId33" cstate="print"/>
+                    <a:srcRect l="12074" t="4948" r="12013" b="9485"/>
+                    <a:stretch>
+                      <a:fillRect/>
+                    </a:stretch>
+                  </pic:blipFill>
+                  <pic:spPr bwMode="auto">
+                    <a:xfrm>
+                      <a:off x="0" y="0"/>
+                      <a:ext cx="4206164" cy="4192945"/>
+                    </a:xfrm>
+                    <a:prstGeom prst="rect">
+                      <a:avLst/>
+                    </a:prstGeom>
+                    <a:noFill/>
+                    <a:ln w="9525">
+                      <a:noFill/>
+                      <a:miter lim="800000"/>
+                      <a:headEnd/>
+                      <a:tailEnd/>
+                    </a:ln>
+                  </pic:spPr>
+                </pic:pic>
+              </a:graphicData>
+            </a:graphic>
+          </wp:inline>
+        </w:drawing>
+      </w:r>
+    </w:p>
+    <w:p>
+      <w:pPr>
+        <w:pStyle w:val="Legenda"/>
+        <w:ind w:firstLine="709"/>
+        <w:jc w:val="both"/>
+      </w:pPr>
+      <w:bookmarkStart w:id="253" w:name="_Ref269080126"/>
+      <w:bookmarkStart w:id="254" w:name="_Toc269677997"/>
+      <w:bookmarkStart w:id="255" w:name="_Toc278285515"/>
+      <w:r>
+        <w:t xml:space="preserve">Figura </w:t>
+      </w:r>
+      <w:fldSimple w:instr=" SEQ Figura \* ARABIC ">
+        <w:r>
+          <w:rPr>
+            <w:noProof/>
+          </w:rPr>
+          <w:t>54</w:t>
+        </w:r>
+      </w:fldSimple>
+      <w:bookmarkEnd w:id="253"/>
+      <w:r>
+        <w:t>: Oitava</w:t>
+      </w:r>
+      <w:r>
+        <w:t xml:space="preserve"> imagem-chave uti</w:t>
+      </w:r>
+      <w:r>
+        <w:t>lizada nos experimentos. (peppers</w:t>
+      </w:r>
+      <w:r>
+        <w:t>.pgm)</w:t>
+      </w:r>
+      <w:bookmarkEnd w:id="254"/>
+      <w:bookmarkEnd w:id="255"/>
+    </w:p>
+    <w:p>
+      <w:pPr>
+        <w:ind w:firstLine="0"/>
+        <w:jc w:val="center"/>
+      </w:pPr>
+      <w:r>
+        <w:rPr>
+          <w:noProof/>
+        </w:rPr>
+        <w:drawing>
+          <wp:inline distT="0" distB="0" distL="0" distR="0">
+            <wp:extent cx="5331460" cy="3995420"/>
+            <wp:effectExtent l="19050" t="0" r="2540" b="0"/>
+            <wp:docPr id="44" name="Imagem 52"/>
+            <wp:cNvGraphicFramePr>
+              <a:graphicFrameLocks xmlns:a="http://schemas.openxmlformats.org/drawingml/2006/main" noChangeAspect="1"/>
+            </wp:cNvGraphicFramePr>
+            <a:graphic xmlns:a="http://schemas.openxmlformats.org/drawingml/2006/main">
+              <a:graphicData uri="http://schemas.openxmlformats.org/drawingml/2006/picture">
+                <pic:pic xmlns:pic="http://schemas.openxmlformats.org/drawingml/2006/picture">
+                  <pic:nvPicPr>
+                    <pic:cNvPr id="0" name="Picture 52"/>
+                    <pic:cNvPicPr>
+                      <a:picLocks noChangeAspect="1" noChangeArrowheads="1"/>
+                    </pic:cNvPicPr>
+                  </pic:nvPicPr>
+                  <pic:blipFill>
+                    <a:blip r:embed="rId70" cstate="print"/>
+                    <a:srcRect/>
+                    <a:stretch>
+                      <a:fillRect/>
+                    </a:stretch>
+                  </pic:blipFill>
+                  <pic:spPr bwMode="auto">
+                    <a:xfrm>
+                      <a:off x="0" y="0"/>
+                      <a:ext cx="5331460" cy="3995420"/>
+                    </a:xfrm>
+                    <a:prstGeom prst="rect">
+                      <a:avLst/>
+                    </a:prstGeom>
+                    <a:noFill/>
+                    <a:ln w="9525">
+                      <a:noFill/>
+                      <a:miter lim="800000"/>
+                      <a:headEnd/>
+                      <a:tailEnd/>
+                    </a:ln>
+                  </pic:spPr>
+                </pic:pic>
+              </a:graphicData>
+            </a:graphic>
+          </wp:inline>
+        </w:drawing>
+      </w:r>
+    </w:p>
+    <w:p>
+      <w:pPr>
+        <w:pStyle w:val="Legenda"/>
+        <w:ind w:firstLine="709"/>
+        <w:jc w:val="both"/>
+      </w:pPr>
       <w:bookmarkStart w:id="256" w:name="_Ref277002067"/>
       <w:bookmarkStart w:id="257" w:name="_Toc269677998"/>
       <w:bookmarkStart w:id="258" w:name="_Toc278285516"/>
@@ -41019,7 +41818,7 @@
                     </pic:cNvPicPr>
                   </pic:nvPicPr>
                   <pic:blipFill>
-                    <a:blip r:embed="rId70" cstate="print"/>
+                    <a:blip r:embed="rId71" cstate="print"/>
                     <a:srcRect l="12621" t="4742" r="12582" b="9278"/>
                     <a:stretch>
                       <a:fillRect/>
@@ -41111,7 +41910,7 @@
                     </pic:cNvPicPr>
                   </pic:nvPicPr>
                   <pic:blipFill>
-                    <a:blip r:embed="rId71" cstate="print"/>
+                    <a:blip r:embed="rId72" cstate="print"/>
                     <a:srcRect/>
                     <a:stretch>
                       <a:fillRect/>
@@ -41195,7 +41994,7 @@
                     </pic:cNvPicPr>
                   </pic:nvPicPr>
                   <pic:blipFill>
-                    <a:blip r:embed="rId72" cstate="print"/>
+                    <a:blip r:embed="rId73" cstate="print"/>
                     <a:srcRect l="9155" t="4380" r="9231" b="8516"/>
                     <a:stretch>
                       <a:fillRect/>
@@ -41287,7 +42086,7 @@
                     </pic:cNvPicPr>
                   </pic:nvPicPr>
                   <pic:blipFill>
-                    <a:blip r:embed="rId73" cstate="print"/>
+                    <a:blip r:embed="rId74" cstate="print"/>
                     <a:srcRect/>
                     <a:stretch>
                       <a:fillRect/>
@@ -41345,8 +42144,8 @@
     </w:p>
     <w:p/>
     <w:sectPr>
-      <w:headerReference w:type="default" r:id="rId74"/>
-      <w:footerReference w:type="default" r:id="rId75"/>
+      <w:headerReference w:type="default" r:id="rId75"/>
+      <w:footerReference w:type="default" r:id="rId76"/>
       <w:pgSz w:w="11906" w:h="16838"/>
       <w:pgMar w:top="1417" w:right="1133" w:bottom="1417" w:left="1701" w:header="708" w:footer="708" w:gutter="0"/>
       <w:pgNumType w:start="12"/>
@@ -41495,7 +42294,7 @@
           <w:rPr>
             <w:noProof/>
           </w:rPr>
-          <w:t>29</w:t>
+          <w:t>30</w:t>
         </w:r>
         <w:r>
           <w:rPr>
@@ -46087,6 +46886,7 @@
   </w:compat>
   <w:rsids>
     <w:rsidRoot w:val="00396DCE"/>
+    <w:rsid w:val="002373D7"/>
     <w:rsid w:val="00396DCE"/>
     <w:rsid w:val="00D04B08"/>
   </w:rsids>
@@ -46537,7 +47337,7 @@
     <w:basedOn w:val="Fontepargpadro"/>
     <w:uiPriority w:val="99"/>
     <w:semiHidden/>
-    <w:rsid w:val="00396DCE"/>
+    <w:rsid w:val="002373D7"/>
     <w:rPr>
       <w:color w:val="808080"/>
     </w:rPr>
@@ -47295,7 +48095,7 @@
 </file>
 
 <file path=customXml/itemProps1.xml><?xml version="1.0" encoding="utf-8"?>
-<ds:datastoreItem xmlns:ds="http://schemas.openxmlformats.org/officeDocument/2006/customXml" ds:itemID="{91DAB28D-F044-4E2F-B36F-321D3455EE8B}">
+<ds:datastoreItem xmlns:ds="http://schemas.openxmlformats.org/officeDocument/2006/customXml" ds:itemID="{037DC8F3-79F0-4C3E-B8DC-6518026D6554}">
   <ds:schemaRefs>
     <ds:schemaRef ds:uri="http://schemas.openxmlformats.org/officeDocument/2006/bibliography"/>
   </ds:schemaRefs>

</xml_diff>

<commit_message>
Adicao da sessao com uma breve descricao de um sistema operacional.
</commit_message>
<xml_diff>
--- a/documentation/docs/monografia.docx
+++ b/documentation/docs/monografia.docx
@@ -9846,7 +9846,29 @@
       <w:bookmarkStart w:id="13" w:name="_Toc278285947"/>
       <w:r>
         <w:lastRenderedPageBreak/>
-        <w:t xml:space="preserve">2 </w:t>
+        <w:t>2 SISTEMAS OPERACIONAIS</w:t>
+      </w:r>
+    </w:p>
+    <w:p>
+      <w:r>
+        <w:t>Segundo (</w:t>
+      </w:r>
+      <w:r>
+        <w:t>SILBERSCHATZ, GALVIN, GANGE</w:t>
+      </w:r>
+      <w:r>
+        <w:t>, 2009, tradução nossa), “Sistema operacional é um programa que gerencia o hardware um computador”. Estes sistemas provêm a base para execução de programas e tarefas e servem como intermediadores entre usuário e máquina.</w:t>
+      </w:r>
+    </w:p>
+    <w:p>
+      <w:pPr>
+        <w:pStyle w:val="Ttulo1"/>
+      </w:pPr>
+      <w:r>
+        <w:t>3</w:t>
+      </w:r>
+      <w:r>
+        <w:t xml:space="preserve"> </w:t>
       </w:r>
       <w:bookmarkEnd w:id="12"/>
       <w:bookmarkEnd w:id="13"/>
@@ -9907,7 +9929,19 @@
         <w:t xml:space="preserve">Na sua grande maioria de aplicações, os STR </w:t>
       </w:r>
       <w:r>
-        <w:t xml:space="preserve">são utilizados para monitorar, controlar ou responder um ambiente externo, para isso </w:t>
+        <w:t>são utilizados para monitorar, controlar o</w:t>
+      </w:r>
+      <w:r>
+        <w:t>u responder um ambiente externo utilizando sensores e atuadores, sendo implementados em sistemas embarcados especializados.</w:t>
+      </w:r>
+      <w:r>
+        <w:t xml:space="preserve"> </w:t>
+      </w:r>
+      <w:r>
+        <w:t>P</w:t>
+      </w:r>
+      <w:r>
+        <w:t xml:space="preserve">ara isso </w:t>
       </w:r>
       <w:r>
         <w:t xml:space="preserve">devem ser </w:t>
@@ -9934,7 +9968,10 @@
         <w:t>,</w:t>
       </w:r>
       <w:r>
-        <w:t xml:space="preserve"> Um controlador de cancela em um cruzamento de uma rodovia e uma ferrovia, se este sistema falhar, pode ocasionar uma grande catástrofe).  </w:t>
+        <w:t xml:space="preserve"> Um controlador de cancela em um cruzamento de uma rodovia e uma ferrovia, se este sistema falhar, pode oca</w:t>
+      </w:r>
+      <w:r>
+        <w:t xml:space="preserve">sionar uma grande catástrofe). </w:t>
       </w:r>
     </w:p>
     <w:p>
@@ -9944,7 +9981,10 @@
       <w:bookmarkStart w:id="14" w:name="_Toc269678023"/>
       <w:bookmarkStart w:id="15" w:name="_Toc278285948"/>
       <w:r>
-        <w:t xml:space="preserve">2.1 </w:t>
+        <w:t>3</w:t>
+      </w:r>
+      <w:r>
+        <w:t xml:space="preserve">.1 </w:t>
       </w:r>
       <w:bookmarkEnd w:id="14"/>
       <w:bookmarkEnd w:id="15"/>
@@ -9960,13 +10000,7 @@
         <w:t>Dependendo da área de atuação e tarefa no qual será exercida pelo STR, algumas terminologias são adotadas para esses sistemas, dentre elas:</w:t>
       </w:r>
     </w:p>
-    <w:p>
-      <w:pPr>
-        <w:rPr>
-          <w:u w:val="single"/>
-        </w:rPr>
-      </w:pPr>
-    </w:p>
+    <w:p/>
     <w:p>
       <w:pPr>
         <w:pStyle w:val="PargrafodaLista"/>
@@ -10037,6 +10071,7 @@
         <w:rPr>
           <w:i/>
         </w:rPr>
+        <w:lastRenderedPageBreak/>
         <w:t>Soft Real-Time</w:t>
       </w:r>
       <w:r>
@@ -10165,8 +10200,7 @@
       <w:bookmarkStart w:id="16" w:name="_Toc269678024"/>
       <w:bookmarkStart w:id="17" w:name="_Toc278285949"/>
       <w:r>
-        <w:lastRenderedPageBreak/>
-        <w:t>3</w:t>
+        <w:t>4</w:t>
       </w:r>
       <w:r>
         <w:t xml:space="preserve"> </w:t>
@@ -10197,7 +10231,10 @@
       <w:bookmarkStart w:id="18" w:name="_Toc269678025"/>
       <w:bookmarkStart w:id="19" w:name="_Toc278285950"/>
       <w:r>
-        <w:t>3.1 TAREFAS DE TEMPO REAL</w:t>
+        <w:t>4</w:t>
+      </w:r>
+      <w:r>
+        <w:t>.1 TAREFAS DE TEMPO REAL</w:t>
       </w:r>
     </w:p>
     <w:p>
@@ -10335,6 +10372,7 @@
         <w:rPr>
           <w:noProof/>
         </w:rPr>
+        <w:lastRenderedPageBreak/>
         <w:drawing>
           <wp:inline distT="0" distB="0" distL="0" distR="0">
             <wp:extent cx="3797127" cy="2009775"/>
@@ -10431,8 +10469,17 @@
       </w:r>
     </w:p>
     <w:p>
-      <w:r>
-        <w:lastRenderedPageBreak/>
+      <w:pPr>
+        <w:spacing w:line="240" w:lineRule="auto"/>
+        <w:jc w:val="left"/>
+        <w:rPr>
+          <w:sz w:val="20"/>
+          <w:szCs w:val="20"/>
+        </w:rPr>
+      </w:pPr>
+    </w:p>
+    <w:p>
+      <w:r>
         <w:t xml:space="preserve">Na Figura 1, podemos observar a representação de uma tarefa de tempo real, onde ela possui um instante inicial </w:t>
       </w:r>
       <w:r>
@@ -10498,7 +10545,10 @@
         <w:pStyle w:val="Ttulo3"/>
       </w:pPr>
       <w:r>
-        <w:t>3.1.1 Tarefas Periódicas</w:t>
+        <w:t>4</w:t>
+      </w:r>
+      <w:r>
+        <w:t>.1.1 Tarefas Periódicas</w:t>
       </w:r>
     </w:p>
     <w:p>
@@ -10740,7 +10790,10 @@
         <w:pStyle w:val="Ttulo3"/>
       </w:pPr>
       <w:r>
-        <w:t>3.1.2 Tarefas Aperiódicas (Esporádicas)</w:t>
+        <w:t>4</w:t>
+      </w:r>
+      <w:r>
+        <w:t>.1.2 Tarefas Aperiódicas (Esporádicas)</w:t>
       </w:r>
     </w:p>
     <w:p>
@@ -10768,9 +10821,6 @@
       <w:r>
         <w:t>.</w:t>
       </w:r>
-      <w:r>
-        <w:br/>
-      </w:r>
     </w:p>
     <w:p>
       <w:pPr>
@@ -10784,6 +10834,7 @@
         <w:rPr>
           <w:noProof/>
         </w:rPr>
+        <w:lastRenderedPageBreak/>
         <w:drawing>
           <wp:inline distT="0" distB="0" distL="0" distR="0">
             <wp:extent cx="4494454" cy="1569492"/>
@@ -10857,212 +10908,221 @@
         <w:ind w:firstLine="708"/>
       </w:pPr>
       <w:r>
+        <w:t xml:space="preserve">O exemplo da Figura 3 nos mostra um cenário com uma atividade periódica assumindo os valores </w:t>
+      </w:r>
+      <w:r>
+        <w:t>(</w:t>
+      </w:r>
+      <w:r>
+        <w:rPr>
+          <w:i/>
+        </w:rPr>
+        <w:t xml:space="preserve">r0 </w:t>
+      </w:r>
+      <w:r>
+        <w:t xml:space="preserve">= 0, </w:t>
+      </w:r>
+      <w:r>
+        <w:rPr>
+          <w:i/>
+        </w:rPr>
+        <w:t xml:space="preserve">C </w:t>
+      </w:r>
+      <w:r>
+        <w:t xml:space="preserve">= 6, </w:t>
+      </w:r>
+      <w:r>
+        <w:rPr>
+          <w:i/>
+        </w:rPr>
+        <w:t>T</w:t>
+      </w:r>
+      <w:r>
+        <w:t xml:space="preserve"> = 10, </w:t>
+      </w:r>
+      <w:r>
+        <w:rPr>
+          <w:i/>
+        </w:rPr>
+        <w:t>D</w:t>
+      </w:r>
+      <w:r>
+        <w:t xml:space="preserve"> = 10)</w:t>
+      </w:r>
+      <w:r>
+        <w:t xml:space="preserve">, no entanto, no instante de tempo 14, é ativada uma tarefa esporádica. Trazendo para um exemplo real podemos imaginar um sistema que possui uma tarefa de leitura de um sensor a cada 10 segundos, no entanto, no instante 14 é acionado um botão </w:t>
+      </w:r>
+      <w:r>
+        <w:t xml:space="preserve">de emergência </w:t>
+      </w:r>
+      <w:r>
+        <w:t xml:space="preserve">que </w:t>
+      </w:r>
+      <w:r>
+        <w:t>solicita</w:t>
+      </w:r>
+      <w:r>
+        <w:t xml:space="preserve"> a parada do sistema. </w:t>
+      </w:r>
+    </w:p>
+    <w:p>
+      <w:pPr>
+        <w:pStyle w:val="Ttulo2"/>
+      </w:pPr>
+      <w:r>
+        <w:t>4</w:t>
+      </w:r>
+      <w:r>
+        <w:t>.</w:t>
+      </w:r>
+      <w:r>
+        <w:t>2</w:t>
+      </w:r>
+      <w:r>
+        <w:t xml:space="preserve"> ESCALONADOR</w:t>
+      </w:r>
+    </w:p>
+    <w:p>
+      <w:r>
+        <w:t xml:space="preserve">O escalonador é um componente que </w:t>
+      </w:r>
+      <w:r>
+        <w:t>faz parte do</w:t>
+      </w:r>
+      <w:r>
+        <w:t xml:space="preserve"> o núcleo ou </w:t>
+      </w:r>
+      <w:r>
+        <w:rPr>
+          <w:i/>
+        </w:rPr>
+        <w:t>kernel</w:t>
+      </w:r>
+      <w:r>
+        <w:t xml:space="preserve"> de um sistema de tempo real e é responsável por alocar as tarefas seguindo regras</w:t>
+      </w:r>
+      <w:r>
+        <w:t xml:space="preserve"> e políticas definidas. Para STR, possuímos duas abordagens de escalonadores, que podendo ser estáticos ou dinâmicos.</w:t>
+      </w:r>
+    </w:p>
+    <w:p>
+      <w:pPr>
+        <w:pStyle w:val="Ttulo3"/>
+      </w:pPr>
+      <w:r>
+        <w:t>4</w:t>
+      </w:r>
+      <w:r>
+        <w:t>.</w:t>
+      </w:r>
+      <w:r>
+        <w:t>2</w:t>
+      </w:r>
+      <w:r>
+        <w:t>.1 Escalonadores Estáticos</w:t>
+      </w:r>
+    </w:p>
+    <w:p>
+      <w:r>
+        <w:t>(KOPETZ,</w:t>
+      </w:r>
+      <w:r>
+        <w:t xml:space="preserve"> p. 240,</w:t>
+      </w:r>
+      <w:r>
+        <w:t xml:space="preserve"> 2011, tradução nossa) diz que “Um escalonador é chamado estático (ou </w:t>
+      </w:r>
+      <w:r>
+        <w:rPr>
+          <w:i/>
+        </w:rPr>
+        <w:t>pre-run-time</w:t>
+      </w:r>
+      <w:r>
+        <w:t xml:space="preserve">) se ele faz suas decisões de escalonamento em tempo de compilação”. </w:t>
+      </w:r>
+    </w:p>
+    <w:p>
+      <w:r>
+        <w:t xml:space="preserve">Esses escalonadores também são chamados de </w:t>
+      </w:r>
+      <w:r>
+        <w:rPr>
+          <w:i/>
+        </w:rPr>
+        <w:t>off-line</w:t>
+      </w:r>
+      <w:r>
+        <w:rPr>
+          <w:i/>
+        </w:rPr>
+        <w:t xml:space="preserve"> </w:t>
+      </w:r>
+      <w:r>
+        <w:t xml:space="preserve">e trabalham gerando uma tabela de escalonamento com todas as tarefas e suas execuções já </w:t>
+      </w:r>
+      <w:r>
+        <w:t>definidas, não sendo possível altera-la</w:t>
+      </w:r>
+      <w:r>
+        <w:t>s</w:t>
+      </w:r>
+      <w:r>
+        <w:t xml:space="preserve"> durante sua execução</w:t>
+      </w:r>
+      <w:r>
+        <w:t>.</w:t>
+      </w:r>
+    </w:p>
+    <w:p>
+      <w:r>
+        <w:t>“Qualquer variação no modelo de tarefas implicará na geração de uma nova tabela de escalonamento” (CORDEIRO, 2013).</w:t>
+      </w:r>
+    </w:p>
+    <w:p>
+      <w:pPr>
+        <w:pStyle w:val="Ttulo3"/>
+      </w:pPr>
+      <w:r>
+        <w:t>4</w:t>
+      </w:r>
+      <w:r>
+        <w:t>.</w:t>
+      </w:r>
+      <w:r>
+        <w:t>2</w:t>
+      </w:r>
+      <w:r>
+        <w:t>.2 Escalonadores Dinâmicos</w:t>
+      </w:r>
+    </w:p>
+    <w:p>
+      <w:pPr>
+        <w:spacing w:before="240"/>
+      </w:pPr>
+      <w:r>
+        <w:t>(KOPETZ,</w:t>
+      </w:r>
+      <w:r>
+        <w:t xml:space="preserve"> p. 240,</w:t>
+      </w:r>
+      <w:r>
+        <w:t xml:space="preserve"> 2011, tradução nossa) considera que “Um escalonador é considerado dinâmico (ou </w:t>
+      </w:r>
+      <w:r>
+        <w:rPr>
+          <w:i/>
+        </w:rPr>
+        <w:t>on-line</w:t>
+      </w:r>
+      <w:r>
+        <w:t xml:space="preserve">), se ele faz suas decisões de escalonamento em tempo de execução, selecionando uma tarefa de um conjunto de tarefas prontas para serem executadas”. </w:t>
+      </w:r>
+      <w:r>
+        <w:br/>
+      </w:r>
+      <w:r>
         <w:lastRenderedPageBreak/>
-        <w:t xml:space="preserve">O exemplo da Figura 3 nos mostra um cenário com uma atividade periódica assumindo os valores </w:t>
-      </w:r>
-      <w:r>
-        <w:t>(</w:t>
-      </w:r>
-      <w:r>
-        <w:rPr>
-          <w:i/>
-        </w:rPr>
-        <w:t xml:space="preserve">r0 </w:t>
-      </w:r>
-      <w:r>
-        <w:t xml:space="preserve">= 0, </w:t>
-      </w:r>
-      <w:r>
-        <w:rPr>
-          <w:i/>
-        </w:rPr>
-        <w:t xml:space="preserve">C </w:t>
-      </w:r>
-      <w:r>
-        <w:t xml:space="preserve">= 6, </w:t>
-      </w:r>
-      <w:r>
-        <w:rPr>
-          <w:i/>
-        </w:rPr>
-        <w:t>T</w:t>
-      </w:r>
-      <w:r>
-        <w:t xml:space="preserve"> = 10, </w:t>
-      </w:r>
-      <w:r>
-        <w:rPr>
-          <w:i/>
-        </w:rPr>
-        <w:t>D</w:t>
-      </w:r>
-      <w:r>
-        <w:t xml:space="preserve"> = 10)</w:t>
-      </w:r>
-      <w:r>
-        <w:t xml:space="preserve">, no entanto, no instante de tempo 14, é ativada uma tarefa esporádica. Trazendo para um exemplo real podemos imaginar um sistema que possui uma tarefa de leitura de um sensor a cada 10 segundos, no entanto, no instante 14 é acionado um botão </w:t>
-      </w:r>
-      <w:r>
-        <w:t xml:space="preserve">de emergência </w:t>
-      </w:r>
-      <w:r>
-        <w:t xml:space="preserve">que </w:t>
-      </w:r>
-      <w:r>
-        <w:t>solicita</w:t>
-      </w:r>
-      <w:r>
-        <w:t xml:space="preserve"> a parada do sistema. </w:t>
-      </w:r>
-    </w:p>
-    <w:p>
-      <w:pPr>
-        <w:pStyle w:val="Ttulo2"/>
-      </w:pPr>
-      <w:r>
-        <w:t>3.</w:t>
-      </w:r>
-      <w:r>
-        <w:t>2</w:t>
-      </w:r>
-      <w:r>
-        <w:t xml:space="preserve"> ESCALONADOR</w:t>
-      </w:r>
-    </w:p>
-    <w:p>
-      <w:r>
-        <w:t xml:space="preserve">O escalonador é um componente que </w:t>
-      </w:r>
-      <w:r>
-        <w:t>faz parte do</w:t>
-      </w:r>
-      <w:r>
-        <w:t xml:space="preserve"> o núcleo ou </w:t>
-      </w:r>
-      <w:r>
-        <w:rPr>
-          <w:i/>
-        </w:rPr>
-        <w:t>kernel</w:t>
-      </w:r>
-      <w:r>
-        <w:t xml:space="preserve"> de um sistema de tempo real e é responsável por alocar as tarefas seguindo regras</w:t>
-      </w:r>
-      <w:r>
-        <w:t xml:space="preserve"> e políticas definidas. Para STR, possuímos duas abordagens de escalonadores, que podendo ser estáticos ou dinâmicos.</w:t>
-      </w:r>
-    </w:p>
-    <w:p>
-      <w:pPr>
-        <w:pStyle w:val="Ttulo3"/>
-      </w:pPr>
-      <w:r>
-        <w:t>3.</w:t>
-      </w:r>
-      <w:r>
-        <w:t>2</w:t>
-      </w:r>
-      <w:r>
-        <w:t>.1 Escalonadores Estáticos</w:t>
-      </w:r>
-    </w:p>
-    <w:p>
-      <w:r>
-        <w:t>(KOPETZ,</w:t>
-      </w:r>
-      <w:r>
-        <w:t xml:space="preserve"> p. 240,</w:t>
-      </w:r>
-      <w:r>
-        <w:t xml:space="preserve"> 2011, tradução nossa) diz que “Um escalonador é chamado estático (ou </w:t>
-      </w:r>
-      <w:r>
-        <w:rPr>
-          <w:i/>
-        </w:rPr>
-        <w:t>pre-run-time</w:t>
-      </w:r>
-      <w:r>
-        <w:t xml:space="preserve">) se ele faz suas decisões de escalonamento em tempo de compilação”. </w:t>
-      </w:r>
-    </w:p>
-    <w:p>
-      <w:r>
-        <w:t xml:space="preserve">Esses escalonadores também são chamados de </w:t>
-      </w:r>
-      <w:r>
-        <w:rPr>
-          <w:i/>
-        </w:rPr>
-        <w:t>off-line</w:t>
-      </w:r>
-      <w:r>
-        <w:rPr>
-          <w:i/>
-        </w:rPr>
-        <w:t xml:space="preserve"> </w:t>
-      </w:r>
-      <w:r>
-        <w:t xml:space="preserve">e trabalham gerando uma tabela de escalonamento com todas as tarefas e suas execuções já </w:t>
-      </w:r>
-      <w:r>
-        <w:t>definidas, não sendo possível altera-la</w:t>
-      </w:r>
-      <w:r>
-        <w:t>s</w:t>
-      </w:r>
-      <w:r>
-        <w:t xml:space="preserve"> durante sua execução</w:t>
-      </w:r>
-      <w:r>
-        <w:t>.</w:t>
-      </w:r>
-    </w:p>
-    <w:p>
-      <w:r>
-        <w:t>“Qualquer variação no modelo de tarefas implicará na geração de uma nova tabela de escalonamento” (CORDEIRO, 2013).</w:t>
-      </w:r>
-    </w:p>
-    <w:p>
-      <w:pPr>
-        <w:pStyle w:val="Ttulo3"/>
-      </w:pPr>
-      <w:r>
-        <w:t>3.</w:t>
-      </w:r>
-      <w:r>
-        <w:t>2</w:t>
-      </w:r>
-      <w:r>
-        <w:t>.2 Escalonadores Dinâmicos</w:t>
-      </w:r>
-    </w:p>
-    <w:p>
-      <w:pPr>
-        <w:spacing w:before="240"/>
-      </w:pPr>
-      <w:r>
-        <w:t>(KOPETZ,</w:t>
-      </w:r>
-      <w:r>
-        <w:t xml:space="preserve"> p. 240,</w:t>
-      </w:r>
-      <w:r>
-        <w:t xml:space="preserve"> 2011, tradução nossa) considera que “Um escalonador é considerado dinâmico (ou </w:t>
-      </w:r>
-      <w:r>
-        <w:rPr>
-          <w:i/>
-        </w:rPr>
-        <w:t>on-line</w:t>
-      </w:r>
-      <w:r>
-        <w:t xml:space="preserve">), se ele faz suas decisões de escalonamento em tempo de execução, selecionando uma tarefa de um conjunto de tarefas prontas para serem executadas”. </w:t>
-      </w:r>
-      <w:r>
-        <w:br/>
-      </w:r>
-      <w:r>
         <w:tab/>
         <w:t xml:space="preserve">Estes escalonadores também são conhecidos por escalonadores por prioridade, e são mais flexíveis podendo se adaptar a determinados cenários, utilizando políticas criadas durante sua </w:t>
       </w:r>
@@ -11082,7 +11142,10 @@
       <w:bookmarkEnd w:id="18"/>
       <w:bookmarkEnd w:id="19"/>
       <w:r>
-        <w:t>3.3 TIPOS DE ESCALONAMENTOS</w:t>
+        <w:t>4</w:t>
+      </w:r>
+      <w:r>
+        <w:t>.3 TIPOS DE ESCALONAMENTOS</w:t>
       </w:r>
     </w:p>
     <w:p>
@@ -11099,8 +11162,10 @@
         <w:pStyle w:val="Ttulo3"/>
       </w:pPr>
       <w:r>
-        <w:lastRenderedPageBreak/>
-        <w:t>3.3.1 Preemptivo</w:t>
+        <w:t>4</w:t>
+      </w:r>
+      <w:r>
+        <w:t>.3.1 Preemptivo</w:t>
       </w:r>
     </w:p>
     <w:p>
@@ -11352,7 +11417,10 @@
         <w:pStyle w:val="Ttulo3"/>
       </w:pPr>
       <w:r>
-        <w:t>3.3.2 N</w:t>
+        <w:t>4</w:t>
+      </w:r>
+      <w:r>
+        <w:t>.3.2 N</w:t>
       </w:r>
       <w:r>
         <w:t>ão Preemptivo</w:t>
@@ -11413,6 +11481,7 @@
         <w:rPr>
           <w:noProof/>
         </w:rPr>
+        <w:lastRenderedPageBreak/>
         <w:drawing>
           <wp:inline distT="0" distB="0" distL="0" distR="0">
             <wp:extent cx="4077948" cy="1760561"/>
@@ -11479,6 +11548,7 @@
         <w:t>Figura 5: Exemplo de escalonamento não preemptivo.</w:t>
       </w:r>
     </w:p>
+    <w:p/>
     <w:p>
       <w:r>
         <w:t xml:space="preserve">Conforme figura 5, percebemos que o escalonamento não preemptivo trabalha de maneira </w:t>
@@ -11558,8 +11628,10 @@
         <w:pStyle w:val="Ttulo2"/>
       </w:pPr>
       <w:r>
-        <w:lastRenderedPageBreak/>
-        <w:t>3.</w:t>
+        <w:t>4</w:t>
+      </w:r>
+      <w:r>
+        <w:t>.</w:t>
       </w:r>
       <w:r>
         <w:t>4</w:t>
@@ -11580,7 +11652,10 @@
       <w:bookmarkStart w:id="22" w:name="_Toc269678027"/>
       <w:bookmarkStart w:id="23" w:name="_Toc278285952"/>
       <w:r>
-        <w:t>3.4.1 Tarefas Periódicas</w:t>
+        <w:t>4</w:t>
+      </w:r>
+      <w:r>
+        <w:t>.4.1 Tarefas Periódicas</w:t>
       </w:r>
     </w:p>
     <w:p>
@@ -11588,7 +11663,10 @@
         <w:pStyle w:val="Ttulo4"/>
       </w:pPr>
       <w:r>
-        <w:t>3.</w:t>
+        <w:t>4</w:t>
+      </w:r>
+      <w:r>
+        <w:t>.</w:t>
       </w:r>
       <w:r>
         <w:t>4</w:t>
@@ -11713,14 +11791,8 @@
       </w:r>
     </w:p>
     <w:p>
-      <w:pPr>
-        <w:pStyle w:val="PargrafodaLista"/>
-        <w:spacing w:line="360" w:lineRule="auto"/>
-        <w:ind w:left="1065"/>
-      </w:pPr>
-    </w:p>
-    <w:p>
-      <w:r>
+      <w:r>
+        <w:lastRenderedPageBreak/>
         <w:t xml:space="preserve">Ele é definido por: </w:t>
       </w:r>
     </w:p>
@@ -11961,7 +12033,6 @@
     </w:p>
     <w:p>
       <w:r>
-        <w:lastRenderedPageBreak/>
         <w:t>Este mecanismo utiliza um procedimento recursivo, sendo um pouco mais complexa a sua execução.</w:t>
       </w:r>
     </w:p>
@@ -12138,7 +12209,6 @@
         </m:r>
       </m:oMath>
     </w:p>
-    <w:p/>
     <w:p>
       <w:r>
         <w:t xml:space="preserve">Dado um conjunto de duas tarefas </w:t>
@@ -12252,7 +12322,6 @@
         <w:t xml:space="preserve"> = 50) possuímos a seguinte execução para o cálculo:</w:t>
       </w:r>
     </w:p>
-    <w:p/>
     <w:p>
       <w:pPr>
         <w:ind w:firstLine="0"/>
@@ -12631,31 +12700,27 @@
     </w:p>
     <w:p>
       <w:pPr>
+        <w:jc w:val="left"/>
+      </w:pPr>
+    </w:p>
+    <w:p>
+      <w:pPr>
+        <w:jc w:val="left"/>
+      </w:pPr>
+      <w:r>
+        <w:t xml:space="preserve">O cálculo </w:t>
+      </w:r>
+      <w:r>
+        <w:t>é realizado para cada tarefa até que haja uma convergência no resultado.</w:t>
+      </w:r>
+    </w:p>
+    <w:p>
+      <w:pPr>
         <w:ind w:firstLine="0"/>
         <w:jc w:val="left"/>
-        <w:rPr>
-          <w:sz w:val="20"/>
-          <w:szCs w:val="20"/>
-        </w:rPr>
-      </w:pPr>
-    </w:p>
-    <w:p>
-      <w:pPr>
-        <w:jc w:val="left"/>
-      </w:pPr>
-      <w:r>
-        <w:t xml:space="preserve">O cálculo </w:t>
-      </w:r>
-      <w:r>
-        <w:t>é realizado para cada tarefa até que haja uma convergência no resultado.</w:t>
-      </w:r>
-    </w:p>
-    <w:p>
-      <w:pPr>
-        <w:ind w:firstLine="0"/>
-        <w:jc w:val="left"/>
-      </w:pPr>
-      <w:r>
+      </w:pPr>
+      <w:r>
+        <w:lastRenderedPageBreak/>
         <w:tab/>
         <w:t>Após sabermos que é possível escalonar o conjunto de tarefas com a técnica RM, podemos aplicar o algoritmo.</w:t>
       </w:r>
@@ -12675,7 +12740,6 @@
           <w:sz w:val="20"/>
           <w:szCs w:val="20"/>
         </w:rPr>
-        <w:lastRenderedPageBreak/>
         <w:drawing>
           <wp:inline distT="0" distB="0" distL="0" distR="0">
             <wp:extent cx="5756910" cy="3148965"/>
@@ -13007,6 +13071,10 @@
     <w:p>
       <w:pPr>
         <w:ind w:firstLine="0"/>
+        <w:rPr>
+          <w:sz w:val="20"/>
+          <w:szCs w:val="20"/>
+        </w:rPr>
       </w:pPr>
       <w:r>
         <w:rPr>
@@ -13015,6 +13083,11 @@
         </w:rPr>
         <w:tab/>
       </w:r>
+    </w:p>
+    <w:p>
+      <w:pPr>
+        <w:ind w:firstLine="708"/>
+      </w:pPr>
       <w:r>
         <w:t xml:space="preserve">Observando da figura 7, temos um escalonamento utilizando a técnica RM para as tarefas periódicas </w:t>
       </w:r>
@@ -13255,15 +13328,18 @@
         <w:pStyle w:val="Ttulo4"/>
       </w:pPr>
       <w:r>
-        <w:t>3.</w:t>
-      </w:r>
-      <w:r>
         <w:t>4</w:t>
       </w:r>
       <w:r>
         <w:t>.</w:t>
       </w:r>
       <w:r>
+        <w:t>4</w:t>
+      </w:r>
+      <w:r>
+        <w:t>.</w:t>
+      </w:r>
+      <w:r>
         <w:t>1.</w:t>
       </w:r>
       <w:r>
@@ -13325,7 +13401,11 @@
     </w:p>
     <w:p>
       <w:r>
-        <w:t xml:space="preserve">O DM assim como RM também utiliza os mesmos testes para verificação se o conjunto de tarefas é ou não escalonável para o algoritmo, no entanto, para o teste suficiente de escalonabilidade é feita uma pequena modificação, no qual é substituído o período pelo </w:t>
+        <w:t xml:space="preserve">O DM assim como RM também utiliza os mesmos testes para verificação se o conjunto de tarefas é ou não escalonável para o algoritmo, no entanto, para o teste suficiente de </w:t>
+      </w:r>
+      <w:r>
+        <w:lastRenderedPageBreak/>
+        <w:t xml:space="preserve">escalonabilidade é feita uma pequena modificação, no qual é substituído o período pelo </w:t>
       </w:r>
       <w:r>
         <w:rPr>
@@ -14058,7 +14138,10 @@
         <w:pStyle w:val="Ttulo4"/>
       </w:pPr>
       <w:r>
-        <w:t>3.</w:t>
+        <w:t>4</w:t>
+      </w:r>
+      <w:r>
+        <w:t>.</w:t>
       </w:r>
       <w:r>
         <w:t>4.1.</w:t>
@@ -14111,7 +14194,11 @@
         <w:t>,</w:t>
       </w:r>
       <w:r>
-        <w:t xml:space="preserve"> o EDF utiliza suas prioridades baseadas no </w:t>
+        <w:t xml:space="preserve"> o EDF utiliza suas prioridades </w:t>
+      </w:r>
+      <w:r>
+        <w:lastRenderedPageBreak/>
+        <w:t xml:space="preserve">baseadas no </w:t>
       </w:r>
       <w:r>
         <w:rPr>
@@ -14120,11 +14207,7 @@
         <w:t>deadline</w:t>
       </w:r>
       <w:r>
-        <w:t xml:space="preserve"> absoluto das tarefas a serem executadas, essas prioridades são </w:t>
-      </w:r>
-      <w:r>
-        <w:lastRenderedPageBreak/>
-        <w:t>modificadas durante o tempo de execução.</w:t>
+        <w:t xml:space="preserve"> absoluto das tarefas a serem executadas, essas prioridades são modificadas durante o tempo de execução.</w:t>
       </w:r>
       <w:r>
         <w:t xml:space="preserve"> A tarefa pendente de execução que possuir a sua meta temporal mais próxima de ser alcançada recebe maior prioridade.</w:t>
@@ -14686,7 +14769,10 @@
       </w:pPr>
       <w:r>
         <w:lastRenderedPageBreak/>
-        <w:t>3.4.1.4</w:t>
+        <w:t>4</w:t>
+      </w:r>
+      <w:r>
+        <w:t>.4.1.4</w:t>
       </w:r>
       <w:r>
         <w:t xml:space="preserve"> </w:t>
@@ -15511,7 +15597,10 @@
         <w:pStyle w:val="Ttulo4"/>
       </w:pPr>
       <w:r>
-        <w:t>3.</w:t>
+        <w:t>4</w:t>
+      </w:r>
+      <w:r>
+        <w:t>.</w:t>
       </w:r>
       <w:r>
         <w:t>4</w:t>
@@ -16419,7 +16508,10 @@
       </w:pPr>
       <w:r>
         <w:lastRenderedPageBreak/>
-        <w:t>3.4.2 Tarefas Aperiódicas (Esporádicas)</w:t>
+        <w:t>4</w:t>
+      </w:r>
+      <w:r>
+        <w:t>.4.2 Tarefas Aperiódicas (Esporádicas)</w:t>
       </w:r>
     </w:p>
     <w:p>
@@ -16438,7 +16530,10 @@
         </w:rPr>
       </w:pPr>
       <w:r>
-        <w:t xml:space="preserve">3.4.2.1 Servidores </w:t>
+        <w:t>4</w:t>
+      </w:r>
+      <w:r>
+        <w:t xml:space="preserve">.4.2.1 Servidores </w:t>
       </w:r>
       <w:r>
         <w:rPr>
@@ -17289,7 +17384,10 @@
         </w:rPr>
       </w:pPr>
       <w:r>
-        <w:t>3.4.2.2 Servidor</w:t>
+        <w:t>4</w:t>
+      </w:r>
+      <w:r>
+        <w:t>.4.2.2 Servidor</w:t>
       </w:r>
       <w:r>
         <w:rPr>
@@ -18122,7 +18220,10 @@
         <w:pStyle w:val="Ttulo4"/>
       </w:pPr>
       <w:r>
-        <w:t xml:space="preserve">3.4.2.3 Servidor </w:t>
+        <w:t>4</w:t>
+      </w:r>
+      <w:r>
+        <w:t xml:space="preserve">.4.2.3 Servidor </w:t>
       </w:r>
       <w:r>
         <w:rPr>
@@ -18247,6 +18348,7 @@
         <w:ind w:firstLine="0"/>
         <w:jc w:val="center"/>
       </w:pPr>
+      <w:bookmarkStart w:id="24" w:name="_GoBack"/>
       <w:r>
         <w:rPr>
           <w:noProof/>
@@ -18300,6 +18402,7 @@
           </wp:inline>
         </w:drawing>
       </w:r>
+      <w:bookmarkEnd w:id="24"/>
     </w:p>
     <w:p>
       <w:pPr>
@@ -18314,21 +18417,7 @@
           <w:sz w:val="20"/>
           <w:szCs w:val="20"/>
         </w:rPr>
-        <w:t xml:space="preserve">Figura 14: </w:t>
-      </w:r>
-      <w:r>
-        <w:rPr>
-          <w:sz w:val="20"/>
-          <w:szCs w:val="20"/>
-        </w:rPr>
-        <w:t>Exemplo de</w:t>
-      </w:r>
-      <w:r>
-        <w:rPr>
-          <w:sz w:val="20"/>
-          <w:szCs w:val="20"/>
-        </w:rPr>
-        <w:t xml:space="preserve"> escalonamento de </w:t>
+        <w:t xml:space="preserve">Figura 14: Exemplo de escalonamento de </w:t>
       </w:r>
       <w:r>
         <w:rPr>
@@ -18642,7 +18731,7 @@
           <w:szCs w:val="20"/>
           <w:lang w:val="en-US"/>
         </w:rPr>
-        <w:t xml:space="preserve"> 3</w:t>
+        <w:t xml:space="preserve"> 37</w:t>
       </w:r>
       <w:r>
         <w:rPr>
@@ -18650,18 +18739,16 @@
           <w:szCs w:val="20"/>
           <w:lang w:val="en-US"/>
         </w:rPr>
-        <w:t>7</w:t>
-      </w:r>
-      <w:r>
-        <w:rPr>
-          <w:sz w:val="20"/>
-          <w:szCs w:val="20"/>
+        <w:t>, 2012)</w:t>
+      </w:r>
+    </w:p>
+    <w:p>
+      <w:pPr>
+        <w:rPr>
           <w:lang w:val="en-US"/>
         </w:rPr>
-        <w:t>, 2012)</w:t>
-      </w:r>
-    </w:p>
-    <w:p/>
+      </w:pPr>
+    </w:p>
     <w:p>
       <w:r>
         <w:lastRenderedPageBreak/>
@@ -18702,10 +18789,6 @@
       <w:r>
         <w:t>, o mesmo acontece para a execução das tarefas t4 e t5 no instante de tempo 10.</w:t>
       </w:r>
-    </w:p>
-    <w:p>
-      <w:bookmarkStart w:id="24" w:name="_GoBack"/>
-      <w:bookmarkEnd w:id="24"/>
     </w:p>
     <w:p/>
     <w:p/>
@@ -18728,6 +18811,10 @@
     <w:p/>
     <w:p/>
     <w:p/>
+    <w:p/>
+    <w:p/>
+    <w:p/>
+    <w:p/>
     <w:p>
       <w:pPr>
         <w:ind w:firstLine="0"/>
@@ -18738,6 +18825,7 @@
         <w:pStyle w:val="Ttulo1"/>
       </w:pPr>
       <w:r>
+        <w:lastRenderedPageBreak/>
         <w:t>3 CRIPTOGRAFIA</w:t>
       </w:r>
       <w:bookmarkEnd w:id="22"/>
@@ -18775,11 +18863,7 @@
         <w:t xml:space="preserve">entidades ou sistemas </w:t>
       </w:r>
       <w:r>
-        <w:t xml:space="preserve">sobre um canal aberto, convertendo informação legível em </w:t>
-      </w:r>
-      <w:r>
-        <w:lastRenderedPageBreak/>
-        <w:t xml:space="preserve">algo sem sentido, com a capacidade de ser recuperada ao estado original com o uso de processos inversos ou não. </w:t>
+        <w:t xml:space="preserve">sobre um canal aberto, convertendo informação legível em algo sem sentido, com a capacidade de ser recuperada ao estado original com o uso de processos inversos ou não. </w:t>
       </w:r>
       <w:sdt>
         <w:sdtPr>
@@ -18934,7 +19018,11 @@
         <w:t>Autenticação</w:t>
       </w:r>
       <w:r>
-        <w:t>: é um serviço relacionado à identificação. Essa função é aplicável tanto à entidade quanto informações. Duas entidades começando uma comunicação devem identificar uma à outra. A informação enviada através do canal deve ser autenticada quanto à origem, data de origem, conteúdo dos dados, horário enviado, etc. Por essa razão essa área da criptografia geralmente é subdividida em duas grandes áreas: Autenticação de Entidade e Autenticação de origem de dados. Autenticação de origem de dados implica a integridade dos dados (se as informações forem modificadas, a sua origem foi alterada).</w:t>
+        <w:t xml:space="preserve">: é um serviço relacionado à identificação. Essa função é aplicável tanto à entidade quanto informações. Duas entidades começando uma comunicação devem identificar uma à outra. A informação enviada através do canal deve ser autenticada quanto à origem, data de origem, conteúdo dos dados, horário enviado, etc. Por essa razão essa área da criptografia geralmente é subdividida em duas grandes áreas: Autenticação de Entidade e Autenticação de origem de dados. </w:t>
+      </w:r>
+      <w:r>
+        <w:lastRenderedPageBreak/>
+        <w:t>Autenticação de origem de dados implica a integridade dos dados (se as informações forem modificadas, a sua origem foi alterada).</w:t>
       </w:r>
     </w:p>
     <w:p>
@@ -18954,11 +19042,7 @@
         <w:t>Não-Repúdio</w:t>
       </w:r>
       <w:r>
-        <w:t xml:space="preserve">: é um serviço que previne uma entidade negar uma ação ou comprometimento passado. Quando uma disputa surge devido uma entidade negar </w:t>
-      </w:r>
-      <w:r>
-        <w:lastRenderedPageBreak/>
-        <w:t>que algumas ações foram feitas, uma maneira de resolver a situação é necessária. Por exemplo, uma entidade pode autorizar uma compra de propriedade por outra entidade e, mais tarde, negar que tal autorização foi dada. Um processo envolvendo uma terceira entidade confiável é necessário para resolver a disputa.</w:t>
+        <w:t>: é um serviço que previne uma entidade negar uma ação ou comprometimento passado. Quando uma disputa surge devido uma entidade negar que algumas ações foram feitas, uma maneira de resolver a situação é necessária. Por exemplo, uma entidade pode autorizar uma compra de propriedade por outra entidade e, mais tarde, negar que tal autorização foi dada. Um processo envolvendo uma terceira entidade confiável é necessário para resolver a disputa.</w:t>
       </w:r>
     </w:p>
     <w:p>
@@ -19179,12 +19263,12 @@
     </w:p>
     <w:p>
       <w:r>
+        <w:lastRenderedPageBreak/>
         <w:t>O texto cifrado C é enviado por um canal que não possibilita a segurança da informação. Nesse momento podem existir dois tipos de intrusos tentando recuperar a informação: o intruso passivo e o intruso ativo.</w:t>
       </w:r>
     </w:p>
     <w:p>
       <w:r>
-        <w:lastRenderedPageBreak/>
         <w:t xml:space="preserve">O intruso passivo somente escuta o canal de comunicações e copia todo o conteúdo do texto cifrado. Entretanto, ele não compartilha a chave </w:t>
       </w:r>
       <w:r>
@@ -20340,6 +20424,7 @@
     </w:p>
     <w:p>
       <w:r>
+        <w:lastRenderedPageBreak/>
         <w:t>No código de César, cada letra é substituída por uma letra três posições à frente no alfabeto. Generalizando a cifra de substituição temos:</w:t>
       </w:r>
     </w:p>
@@ -20426,7 +20511,6 @@
         <w:rPr>
           <w:i/>
         </w:rPr>
-        <w:lastRenderedPageBreak/>
         <w:t>E</w:t>
       </w:r>
       <w:r>
@@ -20698,12 +20782,15 @@
         <w:fldChar w:fldCharType="end"/>
       </w:r>
       <w:r>
-        <w:t xml:space="preserve"> mostra um exemplo de cifra de transposição. A chave utilizada na encriptação é “cript”. Na cifra de transposição, a chave tem dois objetivos: o primeiro é definir o número de colunas em que será escrito a mensagem original e a numeração das colunas. A numeração das colunas é feita crescentemente, iniciando com 1 na coluna que possui a letra da chave mais próxima do início do alfabeto, assim por diante, até que se tenha feito a seqüência numérica para todas as letras da chave.</w:t>
-      </w:r>
-    </w:p>
-    <w:p>
+        <w:t xml:space="preserve"> mostra um exemplo de cifra de transposição. A chave utilizada na encriptação é “cript”. Na cifra de transposição, a chave tem dois objetivos: o primeiro é definir </w:t>
+      </w:r>
       <w:r>
         <w:lastRenderedPageBreak/>
+        <w:t>o número de colunas em que será escrito a mensagem original e a numeração das colunas. A numeração das colunas é feita crescentemente, iniciando com 1 na coluna que possui a letra da chave mais próxima do início do alfabeto, assim por diante, até que se tenha feito a seqüência numérica para todas as letras da chave.</w:t>
+      </w:r>
+    </w:p>
+    <w:p>
+      <w:r>
         <w:t xml:space="preserve">Após a numeração das colunas, a mensagem original é escrita de tal forma que cada letra da mensagem ocupe uma célula da linha, caso a linha tenha sido totalmente preenchida e a mensagem não tenha chegado ao fim, continua-se a escrever a mensagem na próxima linha. Ao fim, caso a mensagem tenha acabado e células de uma linha ficaram vazias, preenchem-se tais células com letras quaisquer. Na </w:t>
       </w:r>
       <w:r>
@@ -20795,6 +20882,7 @@
       <w:bookmarkStart w:id="45" w:name="_Toc269678037"/>
       <w:bookmarkStart w:id="46" w:name="_Toc278285959"/>
       <w:r>
+        <w:lastRenderedPageBreak/>
         <w:t>3.4.3.1 Data Encryption Standard (DES)</w:t>
       </w:r>
       <w:bookmarkEnd w:id="45"/>
@@ -20802,11 +20890,7 @@
     </w:p>
     <w:p>
       <w:r>
-        <w:t xml:space="preserve">O algoritmo DES foi desenvolvido em 1976 pela IBM. Foi adotado como padrão de encriptação de dados pelos Estados Unidos e, posteriormente, em muitos lugares do mundo,. A </w:t>
-      </w:r>
-      <w:r>
-        <w:lastRenderedPageBreak/>
-        <w:t>forma original do DES não é mais segura devido ao aumento de poder computacional crescente no mundo. Dessa forma, em 1998, foi substituído pelo TDEA (</w:t>
+        <w:t>O algoritmo DES foi desenvolvido em 1976 pela IBM. Foi adotado como padrão de encriptação de dados pelos Estados Unidos e, posteriormente, em muitos lugares do mundo,. A forma original do DES não é mais segura devido ao aumento de poder computacional crescente no mundo. Dessa forma, em 1998, foi substituído pelo TDEA (</w:t>
       </w:r>
       <w:r>
         <w:rPr>
@@ -20985,6 +21069,7 @@
     </w:p>
     <w:p>
       <w:r>
+        <w:lastRenderedPageBreak/>
         <w:t>Os 16 blocos intermediários são parametrizados por chaves diferentes, derivadas da chave original. A chave original de 56 bits é dividida em duas partes de 28 bits e cada parte é rotacionada à esquerda um número de bits que depende do número atual do bloco de iteração.</w:t>
       </w:r>
     </w:p>
@@ -21014,11 +21099,7 @@
         <w:fldChar w:fldCharType="end"/>
       </w:r>
       <w:r>
-        <w:t xml:space="preserve">(b). Cada bloco usa duas entradas de 32 bits e produz duas saídas de 32 bits. Como mostrado na figura, a saída da direita é uma cópia da entrada da esquerda. A saída da direita é formada pelo resultado do </w:t>
-      </w:r>
-      <w:r>
-        <w:lastRenderedPageBreak/>
-        <w:t xml:space="preserve">OU-EXCLUSIVO </w:t>
+        <w:t xml:space="preserve">(b). Cada bloco usa duas entradas de 32 bits e produz duas saídas de 32 bits. Como mostrado na figura, a saída da direita é uma cópia da entrada da esquerda. A saída da direita é formada pelo resultado do OU-EXCLUSIVO </w:t>
       </w:r>
       <w:r>
         <w:rPr>
@@ -21224,6 +21305,7 @@
       <w:bookmarkStart w:id="54" w:name="_Toc269678039"/>
       <w:bookmarkStart w:id="55" w:name="_Toc278285960"/>
       <w:r>
+        <w:lastRenderedPageBreak/>
         <w:t>3.4.3.3 Advanced Encryption Standard (AES)</w:t>
       </w:r>
       <w:bookmarkEnd w:id="54"/>
@@ -21332,7 +21414,6 @@
     </w:p>
     <w:p>
       <w:r>
-        <w:lastRenderedPageBreak/>
         <w:t>Em 1997, o NIST patrocinou um concurso de criptografia que iria eleger o novo padrão de criptografia a ser utilizado pelas agências norte-americanas. Foram feitas 15 propostas e organizadas conferências públicas para apresentação e análise de cada algoritmo a procura de falhas. Em outubro de 2000, o algoritmo Rijndael (de Joan Daemen e Vicent Rijmen) foi escolhido para ser o próximo padrão de encriptação</w:t>
       </w:r>
       <w:sdt>
@@ -21568,6 +21649,7 @@
         <w:rPr>
           <w:noProof/>
         </w:rPr>
+        <w:lastRenderedPageBreak/>
         <w:drawing>
           <wp:inline distT="0" distB="0" distL="0" distR="0">
             <wp:extent cx="2878577" cy="5305778"/>
@@ -21626,7 +21708,6 @@
       <w:bookmarkStart w:id="57" w:name="_Toc269677956"/>
       <w:bookmarkStart w:id="58" w:name="_Toc278285472"/>
       <w:r>
-        <w:lastRenderedPageBreak/>
         <w:t xml:space="preserve">Figura </w:t>
       </w:r>
       <w:fldSimple w:instr=" SEQ Figura \* ARABIC ">
@@ -21772,7 +21853,11 @@
         <w:t>byte</w:t>
       </w:r>
       <w:r>
-        <w:t xml:space="preserve"> da matriz estado. Cada byte é usado como índice para um bloco de substituição, a fim de substituir o seu valor pelo conteúdo dessa entrada na cifra de substituição </w:t>
+        <w:t xml:space="preserve"> da matriz estado. Cada byte é usado como índice para um bloco de substituição, a fim de </w:t>
+      </w:r>
+      <w:r>
+        <w:lastRenderedPageBreak/>
+        <w:t xml:space="preserve">substituir o seu valor pelo conteúdo dessa entrada na cifra de substituição </w:t>
       </w:r>
       <w:sdt>
         <w:sdtPr>
@@ -22078,7 +22163,6 @@
       <w:bookmarkStart w:id="63" w:name="_Toc269677958"/>
       <w:bookmarkStart w:id="64" w:name="_Toc278285474"/>
       <w:r>
-        <w:lastRenderedPageBreak/>
         <w:t xml:space="preserve">Figura </w:t>
       </w:r>
       <w:fldSimple w:instr=" SEQ Figura \* ARABIC ">
@@ -22254,6 +22338,7 @@
         <w:rPr>
           <w:noProof/>
         </w:rPr>
+        <w:lastRenderedPageBreak/>
         <w:drawing>
           <wp:inline distT="0" distB="0" distL="0" distR="0">
             <wp:extent cx="3747770" cy="1986915"/>
@@ -22649,7 +22734,6 @@
       <w:bookmarkStart w:id="71" w:name="_Toc269678040"/>
       <w:bookmarkStart w:id="72" w:name="_Toc278285961"/>
       <w:r>
-        <w:lastRenderedPageBreak/>
         <w:t>3.5 MODELO DE UM SISTEMA CRIPTOGRÁFICO DE CHAVE ASSIMÉTRICA</w:t>
       </w:r>
       <w:bookmarkEnd w:id="71"/>
@@ -22691,6 +22775,7 @@
     </w:p>
     <w:p>
       <w:r>
+        <w:lastRenderedPageBreak/>
         <w:t>Em sua proposta inicial, um sistema de criptografia assimétrico deveria atender aos seguintes requisitos:</w:t>
       </w:r>
     </w:p>
@@ -22985,11 +23070,7 @@
     </w:p>
     <w:p>
       <w:r>
-        <w:t xml:space="preserve">A diferença entre os dois sistemas reside no fato de que duas chaves são utilizadas no sistema, uma pública e uma privada. A chave pública, como o próprio nome diz, é de conhecimento público, qualquer usuário pode ter acesso à chave. A chave privada é possuída </w:t>
-      </w:r>
-      <w:r>
-        <w:lastRenderedPageBreak/>
-        <w:t>somente por um usuário. A chave pública e a privada são relacionadas entre si de tal forma que uma mensagem encriptada utilizando a chave pública só pode ser decriptada utilizando a chave privada.</w:t>
+        <w:t>A diferença entre os dois sistemas reside no fato de que duas chaves são utilizadas no sistema, uma pública e uma privada. A chave pública, como o próprio nome diz, é de conhecimento público, qualquer usuário pode ter acesso à chave. A chave privada é possuída somente por um usuário. A chave pública e a privada são relacionadas entre si de tal forma que uma mensagem encriptada utilizando a chave pública só pode ser decriptada utilizando a chave privada.</w:t>
       </w:r>
     </w:p>
     <w:p/>
@@ -23000,6 +23081,7 @@
       <w:bookmarkStart w:id="76" w:name="_Toc269678041"/>
       <w:bookmarkStart w:id="77" w:name="_Toc278285962"/>
       <w:r>
+        <w:lastRenderedPageBreak/>
         <w:t>3.6 MÉTODOS DE CRIPTOGRAFIA DE CHAVE ASSIMÉTRICA</w:t>
       </w:r>
       <w:bookmarkEnd w:id="76"/>
@@ -23385,7 +23467,6 @@
     </w:p>
     <w:p>
       <w:r>
-        <w:lastRenderedPageBreak/>
         <w:t xml:space="preserve">A partir disso, para encriptar a mensagem P, calcule </w:t>
       </w:r>
       <m:oMath>
@@ -42294,7 +42375,7 @@
           <w:rPr>
             <w:noProof/>
           </w:rPr>
-          <w:t>30</w:t>
+          <w:t>32</w:t>
         </w:r>
         <w:r>
           <w:rPr>
@@ -46766,592 +46847,6 @@
 </w:styles>
 </file>
 
-<file path=word/glossary/document.xml><?xml version="1.0" encoding="utf-8"?>
-<w:glossaryDocument xmlns:wpc="http://schemas.microsoft.com/office/word/2010/wordprocessingCanvas" xmlns:mc="http://schemas.openxmlformats.org/markup-compatibility/2006" xmlns:o="urn:schemas-microsoft-com:office:office" xmlns:r="http://schemas.openxmlformats.org/officeDocument/2006/relationships" xmlns:m="http://schemas.openxmlformats.org/officeDocument/2006/math" xmlns:v="urn:schemas-microsoft-com:vml" xmlns:wp14="http://schemas.microsoft.com/office/word/2010/wordprocessingDrawing" xmlns:wp="http://schemas.openxmlformats.org/drawingml/2006/wordprocessingDrawing" xmlns:w10="urn:schemas-microsoft-com:office:word" xmlns:w="http://schemas.openxmlformats.org/wordprocessingml/2006/main" xmlns:w14="http://schemas.microsoft.com/office/word/2010/wordml" xmlns:w15="http://schemas.microsoft.com/office/word/2012/wordml" xmlns:wpg="http://schemas.microsoft.com/office/word/2010/wordprocessingGroup" xmlns:wpi="http://schemas.microsoft.com/office/word/2010/wordprocessingInk" xmlns:wne="http://schemas.microsoft.com/office/word/2006/wordml" xmlns:wps="http://schemas.microsoft.com/office/word/2010/wordprocessingShape" mc:Ignorable="w14 w15 wp14"/>
-</file>
-
-<file path=word/glossary/fontTable.xml><?xml version="1.0" encoding="utf-8"?>
-<w:fonts xmlns:mc="http://schemas.openxmlformats.org/markup-compatibility/2006" xmlns:r="http://schemas.openxmlformats.org/officeDocument/2006/relationships" xmlns:w="http://schemas.openxmlformats.org/wordprocessingml/2006/main" xmlns:w14="http://schemas.microsoft.com/office/word/2010/wordml" xmlns:w15="http://schemas.microsoft.com/office/word/2012/wordml" mc:Ignorable="w14 w15">
-  <w:font w:name="Symbol">
-    <w:panose1 w:val="05050102010706020507"/>
-    <w:charset w:val="02"/>
-    <w:family w:val="roman"/>
-    <w:pitch w:val="variable"/>
-    <w:sig w:usb0="00000000" w:usb1="10000000" w:usb2="00000000" w:usb3="00000000" w:csb0="80000000" w:csb1="00000000"/>
-  </w:font>
-  <w:font w:name="Times New Roman">
-    <w:panose1 w:val="02020603050405020304"/>
-    <w:charset w:val="00"/>
-    <w:family w:val="roman"/>
-    <w:pitch w:val="variable"/>
-    <w:sig w:usb0="E0002AFF" w:usb1="C0007841" w:usb2="00000009" w:usb3="00000000" w:csb0="000001FF" w:csb1="00000000"/>
-  </w:font>
-  <w:font w:name="Courier New">
-    <w:panose1 w:val="02070309020205020404"/>
-    <w:charset w:val="00"/>
-    <w:family w:val="modern"/>
-    <w:pitch w:val="fixed"/>
-    <w:sig w:usb0="E0002AFF" w:usb1="C0007843" w:usb2="00000009" w:usb3="00000000" w:csb0="000001FF" w:csb1="00000000"/>
-  </w:font>
-  <w:font w:name="Wingdings">
-    <w:panose1 w:val="05000000000000000000"/>
-    <w:charset w:val="02"/>
-    <w:family w:val="auto"/>
-    <w:pitch w:val="variable"/>
-    <w:sig w:usb0="00000000" w:usb1="10000000" w:usb2="00000000" w:usb3="00000000" w:csb0="80000000" w:csb1="00000000"/>
-  </w:font>
-  <w:font w:name="OpenSymbol, 'Times New Roman'">
-    <w:altName w:val="Times New Roman"/>
-    <w:panose1 w:val="00000000000000000000"/>
-    <w:charset w:val="00"/>
-    <w:family w:val="auto"/>
-    <w:notTrueType/>
-    <w:pitch w:val="default"/>
-    <w:sig w:usb0="00000003" w:usb1="00000000" w:usb2="00000000" w:usb3="00000000" w:csb0="00000001" w:csb1="00000000"/>
-  </w:font>
-  <w:font w:name="Calibri">
-    <w:panose1 w:val="020F0502020204030204"/>
-    <w:charset w:val="00"/>
-    <w:family w:val="swiss"/>
-    <w:pitch w:val="variable"/>
-    <w:sig w:usb0="E00002FF" w:usb1="4000ACFF" w:usb2="00000001" w:usb3="00000000" w:csb0="0000019F" w:csb1="00000000"/>
-  </w:font>
-  <w:font w:name="Cambria">
-    <w:panose1 w:val="02040503050406030204"/>
-    <w:charset w:val="00"/>
-    <w:family w:val="roman"/>
-    <w:pitch w:val="variable"/>
-    <w:sig w:usb0="E00002FF" w:usb1="400004FF" w:usb2="00000000" w:usb3="00000000" w:csb0="0000019F" w:csb1="00000000"/>
-  </w:font>
-  <w:font w:name="Tahoma">
-    <w:panose1 w:val="020B0604030504040204"/>
-    <w:charset w:val="00"/>
-    <w:family w:val="swiss"/>
-    <w:pitch w:val="variable"/>
-    <w:sig w:usb0="E1002EFF" w:usb1="C000605B" w:usb2="00000029" w:usb3="00000000" w:csb0="000101FF" w:csb1="00000000"/>
-  </w:font>
-  <w:font w:name="Liberation Serif">
-    <w:altName w:val="Times New Roman"/>
-    <w:panose1 w:val="02020603050405020304"/>
-    <w:charset w:val="00"/>
-    <w:family w:val="roman"/>
-    <w:pitch w:val="variable"/>
-    <w:sig w:usb0="E0000AFF" w:usb1="500078FF" w:usb2="00000021" w:usb3="00000000" w:csb0="000001BF" w:csb1="00000000"/>
-  </w:font>
-  <w:font w:name="DejaVu Sans">
-    <w:altName w:val="Times New Roman"/>
-    <w:panose1 w:val="020B0603030804020204"/>
-    <w:charset w:val="00"/>
-    <w:family w:val="swiss"/>
-    <w:pitch w:val="variable"/>
-    <w:sig w:usb0="E7002EFF" w:usb1="5200F5FF" w:usb2="0A242021" w:usb3="00000000" w:csb0="000001FF" w:csb1="00000000"/>
-  </w:font>
-  <w:font w:name="Cambria Math">
-    <w:panose1 w:val="02040503050406030204"/>
-    <w:charset w:val="00"/>
-    <w:family w:val="roman"/>
-    <w:pitch w:val="variable"/>
-    <w:sig w:usb0="E00002FF" w:usb1="420024FF" w:usb2="00000000" w:usb3="00000000" w:csb0="0000019F" w:csb1="00000000"/>
-  </w:font>
-  <w:font w:name="Arial">
-    <w:panose1 w:val="020B0604020202020204"/>
-    <w:charset w:val="00"/>
-    <w:family w:val="swiss"/>
-    <w:pitch w:val="variable"/>
-    <w:sig w:usb0="E0002AFF" w:usb1="C0007843" w:usb2="00000009" w:usb3="00000000" w:csb0="000001FF" w:csb1="00000000"/>
-  </w:font>
-  <w:font w:name="Calibri Light">
-    <w:panose1 w:val="020F0302020204030204"/>
-    <w:charset w:val="00"/>
-    <w:family w:val="swiss"/>
-    <w:pitch w:val="variable"/>
-    <w:sig w:usb0="A00002EF" w:usb1="4000207B" w:usb2="00000000" w:usb3="00000000" w:csb0="0000019F" w:csb1="00000000"/>
-  </w:font>
-</w:fonts>
-</file>
-
-<file path=word/glossary/settings.xml><?xml version="1.0" encoding="utf-8"?>
-<w:settings xmlns:mc="http://schemas.openxmlformats.org/markup-compatibility/2006" xmlns:o="urn:schemas-microsoft-com:office:office" xmlns:r="http://schemas.openxmlformats.org/officeDocument/2006/relationships" xmlns:m="http://schemas.openxmlformats.org/officeDocument/2006/math" xmlns:v="urn:schemas-microsoft-com:vml" xmlns:w10="urn:schemas-microsoft-com:office:word" xmlns:w="http://schemas.openxmlformats.org/wordprocessingml/2006/main" xmlns:w14="http://schemas.microsoft.com/office/word/2010/wordml" xmlns:w15="http://schemas.microsoft.com/office/word/2012/wordml" xmlns:sl="http://schemas.openxmlformats.org/schemaLibrary/2006/main" mc:Ignorable="w14 w15">
-  <w:view w:val="normal"/>
-  <w:defaultTabStop w:val="708"/>
-  <w:hyphenationZone w:val="425"/>
-  <w:characterSpacingControl w:val="doNotCompress"/>
-  <w:compat>
-    <w:useFELayout/>
-    <w:compatSetting w:name="compatibilityMode" w:uri="http://schemas.microsoft.com/office/word" w:val="15"/>
-    <w:compatSetting w:name="overrideTableStyleFontSizeAndJustification" w:uri="http://schemas.microsoft.com/office/word" w:val="1"/>
-    <w:compatSetting w:name="enableOpenTypeFeatures" w:uri="http://schemas.microsoft.com/office/word" w:val="1"/>
-    <w:compatSetting w:name="doNotFlipMirrorIndents" w:uri="http://schemas.microsoft.com/office/word" w:val="1"/>
-    <w:compatSetting w:name="differentiateMultirowTableHeaders" w:uri="http://schemas.microsoft.com/office/word" w:val="1"/>
-  </w:compat>
-  <w:rsids>
-    <w:rsidRoot w:val="00396DCE"/>
-    <w:rsid w:val="002373D7"/>
-    <w:rsid w:val="00396DCE"/>
-    <w:rsid w:val="00D04B08"/>
-  </w:rsids>
-  <m:mathPr>
-    <m:mathFont m:val="Cambria Math"/>
-    <m:brkBin m:val="before"/>
-    <m:brkBinSub m:val="--"/>
-    <m:smallFrac m:val="0"/>
-    <m:dispDef/>
-    <m:lMargin m:val="0"/>
-    <m:rMargin m:val="0"/>
-    <m:defJc m:val="centerGroup"/>
-    <m:wrapIndent m:val="1440"/>
-    <m:intLim m:val="subSup"/>
-    <m:naryLim m:val="undOvr"/>
-  </m:mathPr>
-  <w:themeFontLang w:val="pt-BR"/>
-  <w:clrSchemeMapping w:bg1="light1" w:t1="dark1" w:bg2="light2" w:t2="dark2" w:accent1="accent1" w:accent2="accent2" w:accent3="accent3" w:accent4="accent4" w:accent5="accent5" w:accent6="accent6" w:hyperlink="hyperlink" w:followedHyperlink="followedHyperlink"/>
-  <w:decimalSymbol w:val=","/>
-  <w:listSeparator w:val=";"/>
-  <w15:chartTrackingRefBased/>
-</w:settings>
-</file>
-
-<file path=word/glossary/styles.xml><?xml version="1.0" encoding="utf-8"?>
-<w:styles xmlns:mc="http://schemas.openxmlformats.org/markup-compatibility/2006" xmlns:r="http://schemas.openxmlformats.org/officeDocument/2006/relationships" xmlns:w="http://schemas.openxmlformats.org/wordprocessingml/2006/main" xmlns:w14="http://schemas.microsoft.com/office/word/2010/wordml" xmlns:w15="http://schemas.microsoft.com/office/word/2012/wordml" mc:Ignorable="w14 w15">
-  <w:docDefaults>
-    <w:rPrDefault>
-      <w:rPr>
-        <w:rFonts w:asciiTheme="minorHAnsi" w:eastAsiaTheme="minorEastAsia" w:hAnsiTheme="minorHAnsi" w:cstheme="minorBidi"/>
-        <w:sz w:val="22"/>
-        <w:szCs w:val="22"/>
-        <w:lang w:val="pt-BR" w:eastAsia="pt-BR" w:bidi="ar-SA"/>
-      </w:rPr>
-    </w:rPrDefault>
-    <w:pPrDefault>
-      <w:pPr>
-        <w:spacing w:after="160" w:line="259" w:lineRule="auto"/>
-      </w:pPr>
-    </w:pPrDefault>
-  </w:docDefaults>
-  <w:latentStyles w:defLockedState="0" w:defUIPriority="99" w:defSemiHidden="0" w:defUnhideWhenUsed="0" w:defQFormat="0" w:count="371">
-    <w:lsdException w:name="Normal" w:uiPriority="0" w:qFormat="1"/>
-    <w:lsdException w:name="heading 1" w:uiPriority="9" w:qFormat="1"/>
-    <w:lsdException w:name="heading 2" w:semiHidden="1" w:uiPriority="9" w:unhideWhenUsed="1" w:qFormat="1"/>
-    <w:lsdException w:name="heading 3" w:semiHidden="1" w:uiPriority="9" w:unhideWhenUsed="1" w:qFormat="1"/>
-    <w:lsdException w:name="heading 4" w:semiHidden="1" w:uiPriority="9" w:unhideWhenUsed="1" w:qFormat="1"/>
-    <w:lsdException w:name="heading 5" w:semiHidden="1" w:uiPriority="9" w:unhideWhenUsed="1" w:qFormat="1"/>
-    <w:lsdException w:name="heading 6" w:semiHidden="1" w:uiPriority="9" w:unhideWhenUsed="1" w:qFormat="1"/>
-    <w:lsdException w:name="heading 7" w:semiHidden="1" w:uiPriority="9" w:unhideWhenUsed="1" w:qFormat="1"/>
-    <w:lsdException w:name="heading 8" w:semiHidden="1" w:uiPriority="9" w:unhideWhenUsed="1" w:qFormat="1"/>
-    <w:lsdException w:name="heading 9" w:semiHidden="1" w:uiPriority="9" w:unhideWhenUsed="1" w:qFormat="1"/>
-    <w:lsdException w:name="index 1" w:semiHidden="1" w:unhideWhenUsed="1"/>
-    <w:lsdException w:name="index 2" w:semiHidden="1" w:unhideWhenUsed="1"/>
-    <w:lsdException w:name="index 3" w:semiHidden="1" w:unhideWhenUsed="1"/>
-    <w:lsdException w:name="index 4" w:semiHidden="1" w:unhideWhenUsed="1"/>
-    <w:lsdException w:name="index 5" w:semiHidden="1" w:unhideWhenUsed="1"/>
-    <w:lsdException w:name="index 6" w:semiHidden="1" w:unhideWhenUsed="1"/>
-    <w:lsdException w:name="index 7" w:semiHidden="1" w:unhideWhenUsed="1"/>
-    <w:lsdException w:name="index 8" w:semiHidden="1" w:unhideWhenUsed="1"/>
-    <w:lsdException w:name="index 9" w:semiHidden="1" w:unhideWhenUsed="1"/>
-    <w:lsdException w:name="toc 1" w:semiHidden="1" w:uiPriority="39" w:unhideWhenUsed="1"/>
-    <w:lsdException w:name="toc 2" w:semiHidden="1" w:uiPriority="39" w:unhideWhenUsed="1"/>
-    <w:lsdException w:name="toc 3" w:semiHidden="1" w:uiPriority="39" w:unhideWhenUsed="1"/>
-    <w:lsdException w:name="toc 4" w:semiHidden="1" w:uiPriority="39" w:unhideWhenUsed="1"/>
-    <w:lsdException w:name="toc 5" w:semiHidden="1" w:uiPriority="39" w:unhideWhenUsed="1"/>
-    <w:lsdException w:name="toc 6" w:semiHidden="1" w:uiPriority="39" w:unhideWhenUsed="1"/>
-    <w:lsdException w:name="toc 7" w:semiHidden="1" w:uiPriority="39" w:unhideWhenUsed="1"/>
-    <w:lsdException w:name="toc 8" w:semiHidden="1" w:uiPriority="39" w:unhideWhenUsed="1"/>
-    <w:lsdException w:name="toc 9" w:semiHidden="1" w:uiPriority="39" w:unhideWhenUsed="1"/>
-    <w:lsdException w:name="Normal Indent" w:semiHidden="1" w:unhideWhenUsed="1"/>
-    <w:lsdException w:name="footnote text" w:semiHidden="1" w:unhideWhenUsed="1"/>
-    <w:lsdException w:name="annotation text" w:semiHidden="1" w:unhideWhenUsed="1"/>
-    <w:lsdException w:name="header" w:semiHidden="1" w:unhideWhenUsed="1"/>
-    <w:lsdException w:name="footer" w:semiHidden="1" w:unhideWhenUsed="1"/>
-    <w:lsdException w:name="index heading" w:semiHidden="1" w:unhideWhenUsed="1"/>
-    <w:lsdException w:name="caption" w:semiHidden="1" w:uiPriority="35" w:unhideWhenUsed="1" w:qFormat="1"/>
-    <w:lsdException w:name="table of figures" w:semiHidden="1" w:unhideWhenUsed="1"/>
-    <w:lsdException w:name="envelope address" w:semiHidden="1" w:unhideWhenUsed="1"/>
-    <w:lsdException w:name="envelope return" w:semiHidden="1" w:unhideWhenUsed="1"/>
-    <w:lsdException w:name="footnote reference" w:semiHidden="1" w:unhideWhenUsed="1"/>
-    <w:lsdException w:name="annotation reference" w:semiHidden="1" w:unhideWhenUsed="1"/>
-    <w:lsdException w:name="line number" w:semiHidden="1" w:unhideWhenUsed="1"/>
-    <w:lsdException w:name="page number" w:semiHidden="1" w:unhideWhenUsed="1"/>
-    <w:lsdException w:name="endnote reference" w:semiHidden="1" w:unhideWhenUsed="1"/>
-    <w:lsdException w:name="endnote text" w:semiHidden="1" w:unhideWhenUsed="1"/>
-    <w:lsdException w:name="table of authorities" w:semiHidden="1" w:unhideWhenUsed="1"/>
-    <w:lsdException w:name="macro" w:semiHidden="1" w:unhideWhenUsed="1"/>
-    <w:lsdException w:name="toa heading" w:semiHidden="1" w:unhideWhenUsed="1"/>
-    <w:lsdException w:name="List" w:semiHidden="1" w:unhideWhenUsed="1"/>
-    <w:lsdException w:name="List Bullet" w:semiHidden="1" w:unhideWhenUsed="1"/>
-    <w:lsdException w:name="List Number" w:semiHidden="1" w:unhideWhenUsed="1"/>
-    <w:lsdException w:name="List 2" w:semiHidden="1" w:unhideWhenUsed="1"/>
-    <w:lsdException w:name="List 3" w:semiHidden="1" w:unhideWhenUsed="1"/>
-    <w:lsdException w:name="List 4" w:semiHidden="1" w:unhideWhenUsed="1"/>
-    <w:lsdException w:name="List 5" w:semiHidden="1" w:unhideWhenUsed="1"/>
-    <w:lsdException w:name="List Bullet 2" w:semiHidden="1" w:unhideWhenUsed="1"/>
-    <w:lsdException w:name="List Bullet 3" w:semiHidden="1" w:unhideWhenUsed="1"/>
-    <w:lsdException w:name="List Bullet 4" w:semiHidden="1" w:unhideWhenUsed="1"/>
-    <w:lsdException w:name="List Bullet 5" w:semiHidden="1" w:unhideWhenUsed="1"/>
-    <w:lsdException w:name="List Number 2" w:semiHidden="1" w:unhideWhenUsed="1"/>
-    <w:lsdException w:name="List Number 3" w:semiHidden="1" w:unhideWhenUsed="1"/>
-    <w:lsdException w:name="List Number 4" w:semiHidden="1" w:unhideWhenUsed="1"/>
-    <w:lsdException w:name="List Number 5" w:semiHidden="1" w:unhideWhenUsed="1"/>
-    <w:lsdException w:name="Title" w:uiPriority="10" w:qFormat="1"/>
-    <w:lsdException w:name="Closing" w:semiHidden="1" w:unhideWhenUsed="1"/>
-    <w:lsdException w:name="Signature" w:semiHidden="1" w:unhideWhenUsed="1"/>
-    <w:lsdException w:name="Default Paragraph Font" w:semiHidden="1" w:uiPriority="1" w:unhideWhenUsed="1"/>
-    <w:lsdException w:name="Body Text" w:semiHidden="1" w:unhideWhenUsed="1"/>
-    <w:lsdException w:name="Body Text Indent" w:semiHidden="1" w:unhideWhenUsed="1"/>
-    <w:lsdException w:name="List Continue" w:semiHidden="1" w:unhideWhenUsed="1"/>
-    <w:lsdException w:name="List Continue 2" w:semiHidden="1" w:unhideWhenUsed="1"/>
-    <w:lsdException w:name="List Continue 3" w:semiHidden="1" w:unhideWhenUsed="1"/>
-    <w:lsdException w:name="List Continue 4" w:semiHidden="1" w:unhideWhenUsed="1"/>
-    <w:lsdException w:name="List Continue 5" w:semiHidden="1" w:unhideWhenUsed="1"/>
-    <w:lsdException w:name="Message Header" w:semiHidden="1" w:unhideWhenUsed="1"/>
-    <w:lsdException w:name="Subtitle" w:uiPriority="11" w:qFormat="1"/>
-    <w:lsdException w:name="Salutation" w:semiHidden="1" w:unhideWhenUsed="1"/>
-    <w:lsdException w:name="Date" w:semiHidden="1" w:unhideWhenUsed="1"/>
-    <w:lsdException w:name="Body Text First Indent" w:semiHidden="1" w:unhideWhenUsed="1"/>
-    <w:lsdException w:name="Body Text First Indent 2" w:semiHidden="1" w:unhideWhenUsed="1"/>
-    <w:lsdException w:name="Note Heading" w:semiHidden="1" w:unhideWhenUsed="1"/>
-    <w:lsdException w:name="Body Text 2" w:semiHidden="1" w:unhideWhenUsed="1"/>
-    <w:lsdException w:name="Body Text 3" w:semiHidden="1" w:unhideWhenUsed="1"/>
-    <w:lsdException w:name="Body Text Indent 2" w:semiHidden="1" w:unhideWhenUsed="1"/>
-    <w:lsdException w:name="Body Text Indent 3" w:semiHidden="1" w:unhideWhenUsed="1"/>
-    <w:lsdException w:name="Block Text" w:semiHidden="1" w:unhideWhenUsed="1"/>
-    <w:lsdException w:name="Hyperlink" w:semiHidden="1" w:unhideWhenUsed="1"/>
-    <w:lsdException w:name="FollowedHyperlink" w:semiHidden="1" w:unhideWhenUsed="1"/>
-    <w:lsdException w:name="Strong" w:uiPriority="22" w:qFormat="1"/>
-    <w:lsdException w:name="Emphasis" w:uiPriority="20" w:qFormat="1"/>
-    <w:lsdException w:name="Document Map" w:semiHidden="1" w:unhideWhenUsed="1"/>
-    <w:lsdException w:name="Plain Text" w:semiHidden="1" w:unhideWhenUsed="1"/>
-    <w:lsdException w:name="E-mail Signature" w:semiHidden="1" w:unhideWhenUsed="1"/>
-    <w:lsdException w:name="HTML Top of Form" w:semiHidden="1" w:unhideWhenUsed="1"/>
-    <w:lsdException w:name="HTML Bottom of Form" w:semiHidden="1" w:unhideWhenUsed="1"/>
-    <w:lsdException w:name="Normal (Web)" w:semiHidden="1" w:unhideWhenUsed="1"/>
-    <w:lsdException w:name="HTML Acronym" w:semiHidden="1" w:unhideWhenUsed="1"/>
-    <w:lsdException w:name="HTML Address" w:semiHidden="1" w:unhideWhenUsed="1"/>
-    <w:lsdException w:name="HTML Cite" w:semiHidden="1" w:unhideWhenUsed="1"/>
-    <w:lsdException w:name="HTML Code" w:semiHidden="1" w:unhideWhenUsed="1"/>
-    <w:lsdException w:name="HTML Definition" w:semiHidden="1" w:unhideWhenUsed="1"/>
-    <w:lsdException w:name="HTML Keyboard" w:semiHidden="1" w:unhideWhenUsed="1"/>
-    <w:lsdException w:name="HTML Preformatted" w:semiHidden="1" w:unhideWhenUsed="1"/>
-    <w:lsdException w:name="HTML Sample" w:semiHidden="1" w:unhideWhenUsed="1"/>
-    <w:lsdException w:name="HTML Typewriter" w:semiHidden="1" w:unhideWhenUsed="1"/>
-    <w:lsdException w:name="HTML Variable" w:semiHidden="1" w:unhideWhenUsed="1"/>
-    <w:lsdException w:name="Normal Table" w:semiHidden="1" w:unhideWhenUsed="1"/>
-    <w:lsdException w:name="annotation subject" w:semiHidden="1" w:unhideWhenUsed="1"/>
-    <w:lsdException w:name="No List" w:semiHidden="1" w:unhideWhenUsed="1"/>
-    <w:lsdException w:name="Outline List 1" w:semiHidden="1" w:unhideWhenUsed="1"/>
-    <w:lsdException w:name="Outline List 2" w:semiHidden="1" w:unhideWhenUsed="1"/>
-    <w:lsdException w:name="Outline List 3" w:semiHidden="1" w:unhideWhenUsed="1"/>
-    <w:lsdException w:name="Table Simple 1" w:semiHidden="1" w:unhideWhenUsed="1"/>
-    <w:lsdException w:name="Table Simple 2" w:semiHidden="1" w:unhideWhenUsed="1"/>
-    <w:lsdException w:name="Table Simple 3" w:semiHidden="1" w:unhideWhenUsed="1"/>
-    <w:lsdException w:name="Table Classic 1" w:semiHidden="1" w:unhideWhenUsed="1"/>
-    <w:lsdException w:name="Table Classic 2" w:semiHidden="1" w:unhideWhenUsed="1"/>
-    <w:lsdException w:name="Table Classic 3" w:semiHidden="1" w:unhideWhenUsed="1"/>
-    <w:lsdException w:name="Table Classic 4" w:semiHidden="1" w:unhideWhenUsed="1"/>
-    <w:lsdException w:name="Table Colorful 1" w:semiHidden="1" w:unhideWhenUsed="1"/>
-    <w:lsdException w:name="Table Colorful 2" w:semiHidden="1" w:unhideWhenUsed="1"/>
-    <w:lsdException w:name="Table Colorful 3" w:semiHidden="1" w:unhideWhenUsed="1"/>
-    <w:lsdException w:name="Table Columns 1" w:semiHidden="1" w:unhideWhenUsed="1"/>
-    <w:lsdException w:name="Table Columns 2" w:semiHidden="1" w:unhideWhenUsed="1"/>
-    <w:lsdException w:name="Table Columns 3" w:semiHidden="1" w:unhideWhenUsed="1"/>
-    <w:lsdException w:name="Table Columns 4" w:semiHidden="1" w:unhideWhenUsed="1"/>
-    <w:lsdException w:name="Table Columns 5" w:semiHidden="1" w:unhideWhenUsed="1"/>
-    <w:lsdException w:name="Table Grid 1" w:semiHidden="1" w:unhideWhenUsed="1"/>
-    <w:lsdException w:name="Table Grid 2" w:semiHidden="1" w:unhideWhenUsed="1"/>
-    <w:lsdException w:name="Table Grid 3" w:semiHidden="1" w:unhideWhenUsed="1"/>
-    <w:lsdException w:name="Table Grid 4" w:semiHidden="1" w:unhideWhenUsed="1"/>
-    <w:lsdException w:name="Table Grid 5" w:semiHidden="1" w:unhideWhenUsed="1"/>
-    <w:lsdException w:name="Table Grid 6" w:semiHidden="1" w:unhideWhenUsed="1"/>
-    <w:lsdException w:name="Table Grid 7" w:semiHidden="1" w:unhideWhenUsed="1"/>
-    <w:lsdException w:name="Table Grid 8" w:semiHidden="1" w:unhideWhenUsed="1"/>
-    <w:lsdException w:name="Table List 1" w:semiHidden="1" w:unhideWhenUsed="1"/>
-    <w:lsdException w:name="Table List 2" w:semiHidden="1" w:unhideWhenUsed="1"/>
-    <w:lsdException w:name="Table List 3" w:semiHidden="1" w:unhideWhenUsed="1"/>
-    <w:lsdException w:name="Table List 4" w:semiHidden="1" w:unhideWhenUsed="1"/>
-    <w:lsdException w:name="Table List 5" w:semiHidden="1" w:unhideWhenUsed="1"/>
-    <w:lsdException w:name="Table List 6" w:semiHidden="1" w:unhideWhenUsed="1"/>
-    <w:lsdException w:name="Table List 7" w:semiHidden="1" w:unhideWhenUsed="1"/>
-    <w:lsdException w:name="Table List 8" w:semiHidden="1" w:unhideWhenUsed="1"/>
-    <w:lsdException w:name="Table 3D effects 1" w:semiHidden="1" w:unhideWhenUsed="1"/>
-    <w:lsdException w:name="Table 3D effects 2" w:semiHidden="1" w:unhideWhenUsed="1"/>
-    <w:lsdException w:name="Table 3D effects 3" w:semiHidden="1" w:unhideWhenUsed="1"/>
-    <w:lsdException w:name="Table Contemporary" w:semiHidden="1" w:unhideWhenUsed="1"/>
-    <w:lsdException w:name="Table Elegant" w:semiHidden="1" w:unhideWhenUsed="1"/>
-    <w:lsdException w:name="Table Professional" w:semiHidden="1" w:unhideWhenUsed="1"/>
-    <w:lsdException w:name="Table Subtle 1" w:semiHidden="1" w:unhideWhenUsed="1"/>
-    <w:lsdException w:name="Table Subtle 2" w:semiHidden="1" w:unhideWhenUsed="1"/>
-    <w:lsdException w:name="Table Web 1" w:semiHidden="1" w:unhideWhenUsed="1"/>
-    <w:lsdException w:name="Table Web 2" w:semiHidden="1" w:unhideWhenUsed="1"/>
-    <w:lsdException w:name="Table Web 3" w:semiHidden="1" w:unhideWhenUsed="1"/>
-    <w:lsdException w:name="Balloon Text" w:semiHidden="1" w:unhideWhenUsed="1"/>
-    <w:lsdException w:name="Table Grid" w:uiPriority="39"/>
-    <w:lsdException w:name="Table Theme" w:semiHidden="1" w:unhideWhenUsed="1"/>
-    <w:lsdException w:name="Placeholder Text" w:semiHidden="1"/>
-    <w:lsdException w:name="No Spacing" w:uiPriority="1" w:qFormat="1"/>
-    <w:lsdException w:name="Light Shading" w:uiPriority="60"/>
-    <w:lsdException w:name="Light List" w:uiPriority="61"/>
-    <w:lsdException w:name="Light Grid" w:uiPriority="62"/>
-    <w:lsdException w:name="Medium Shading 1" w:uiPriority="63"/>
-    <w:lsdException w:name="Medium Shading 2" w:uiPriority="64"/>
-    <w:lsdException w:name="Medium List 1" w:uiPriority="65"/>
-    <w:lsdException w:name="Medium List 2" w:uiPriority="66"/>
-    <w:lsdException w:name="Medium Grid 1" w:uiPriority="67"/>
-    <w:lsdException w:name="Medium Grid 2" w:uiPriority="68"/>
-    <w:lsdException w:name="Medium Grid 3" w:uiPriority="69"/>
-    <w:lsdException w:name="Dark List" w:uiPriority="70"/>
-    <w:lsdException w:name="Colorful Shading" w:uiPriority="71"/>
-    <w:lsdException w:name="Colorful List" w:uiPriority="72"/>
-    <w:lsdException w:name="Colorful Grid" w:uiPriority="73"/>
-    <w:lsdException w:name="Light Shading Accent 1" w:uiPriority="60"/>
-    <w:lsdException w:name="Light List Accent 1" w:uiPriority="61"/>
-    <w:lsdException w:name="Light Grid Accent 1" w:uiPriority="62"/>
-    <w:lsdException w:name="Medium Shading 1 Accent 1" w:uiPriority="63"/>
-    <w:lsdException w:name="Medium Shading 2 Accent 1" w:uiPriority="64"/>
-    <w:lsdException w:name="Medium List 1 Accent 1" w:uiPriority="65"/>
-    <w:lsdException w:name="Revision" w:semiHidden="1"/>
-    <w:lsdException w:name="List Paragraph" w:uiPriority="34" w:qFormat="1"/>
-    <w:lsdException w:name="Quote" w:uiPriority="29" w:qFormat="1"/>
-    <w:lsdException w:name="Intense Quote" w:uiPriority="30" w:qFormat="1"/>
-    <w:lsdException w:name="Medium List 2 Accent 1" w:uiPriority="66"/>
-    <w:lsdException w:name="Medium Grid 1 Accent 1" w:uiPriority="67"/>
-    <w:lsdException w:name="Medium Grid 2 Accent 1" w:uiPriority="68"/>
-    <w:lsdException w:name="Medium Grid 3 Accent 1" w:uiPriority="69"/>
-    <w:lsdException w:name="Dark List Accent 1" w:uiPriority="70"/>
-    <w:lsdException w:name="Colorful Shading Accent 1" w:uiPriority="71"/>
-    <w:lsdException w:name="Colorful List Accent 1" w:uiPriority="72"/>
-    <w:lsdException w:name="Colorful Grid Accent 1" w:uiPriority="73"/>
-    <w:lsdException w:name="Light Shading Accent 2" w:uiPriority="60"/>
-    <w:lsdException w:name="Light List Accent 2" w:uiPriority="61"/>
-    <w:lsdException w:name="Light Grid Accent 2" w:uiPriority="62"/>
-    <w:lsdException w:name="Medium Shading 1 Accent 2" w:uiPriority="63"/>
-    <w:lsdException w:name="Medium Shading 2 Accent 2" w:uiPriority="64"/>
-    <w:lsdException w:name="Medium List 1 Accent 2" w:uiPriority="65"/>
-    <w:lsdException w:name="Medium List 2 Accent 2" w:uiPriority="66"/>
-    <w:lsdException w:name="Medium Grid 1 Accent 2" w:uiPriority="67"/>
-    <w:lsdException w:name="Medium Grid 2 Accent 2" w:uiPriority="68"/>
-    <w:lsdException w:name="Medium Grid 3 Accent 2" w:uiPriority="69"/>
-    <w:lsdException w:name="Dark List Accent 2" w:uiPriority="70"/>
-    <w:lsdException w:name="Colorful Shading Accent 2" w:uiPriority="71"/>
-    <w:lsdException w:name="Colorful List Accent 2" w:uiPriority="72"/>
-    <w:lsdException w:name="Colorful Grid Accent 2" w:uiPriority="73"/>
-    <w:lsdException w:name="Light Shading Accent 3" w:uiPriority="60"/>
-    <w:lsdException w:name="Light List Accent 3" w:uiPriority="61"/>
-    <w:lsdException w:name="Light Grid Accent 3" w:uiPriority="62"/>
-    <w:lsdException w:name="Medium Shading 1 Accent 3" w:uiPriority="63"/>
-    <w:lsdException w:name="Medium Shading 2 Accent 3" w:uiPriority="64"/>
-    <w:lsdException w:name="Medium List 1 Accent 3" w:uiPriority="65"/>
-    <w:lsdException w:name="Medium List 2 Accent 3" w:uiPriority="66"/>
-    <w:lsdException w:name="Medium Grid 1 Accent 3" w:uiPriority="67"/>
-    <w:lsdException w:name="Medium Grid 2 Accent 3" w:uiPriority="68"/>
-    <w:lsdException w:name="Medium Grid 3 Accent 3" w:uiPriority="69"/>
-    <w:lsdException w:name="Dark List Accent 3" w:uiPriority="70"/>
-    <w:lsdException w:name="Colorful Shading Accent 3" w:uiPriority="71"/>
-    <w:lsdException w:name="Colorful List Accent 3" w:uiPriority="72"/>
-    <w:lsdException w:name="Colorful Grid Accent 3" w:uiPriority="73"/>
-    <w:lsdException w:name="Light Shading Accent 4" w:uiPriority="60"/>
-    <w:lsdException w:name="Light List Accent 4" w:uiPriority="61"/>
-    <w:lsdException w:name="Light Grid Accent 4" w:uiPriority="62"/>
-    <w:lsdException w:name="Medium Shading 1 Accent 4" w:uiPriority="63"/>
-    <w:lsdException w:name="Medium Shading 2 Accent 4" w:uiPriority="64"/>
-    <w:lsdException w:name="Medium List 1 Accent 4" w:uiPriority="65"/>
-    <w:lsdException w:name="Medium List 2 Accent 4" w:uiPriority="66"/>
-    <w:lsdException w:name="Medium Grid 1 Accent 4" w:uiPriority="67"/>
-    <w:lsdException w:name="Medium Grid 2 Accent 4" w:uiPriority="68"/>
-    <w:lsdException w:name="Medium Grid 3 Accent 4" w:uiPriority="69"/>
-    <w:lsdException w:name="Dark List Accent 4" w:uiPriority="70"/>
-    <w:lsdException w:name="Colorful Shading Accent 4" w:uiPriority="71"/>
-    <w:lsdException w:name="Colorful List Accent 4" w:uiPriority="72"/>
-    <w:lsdException w:name="Colorful Grid Accent 4" w:uiPriority="73"/>
-    <w:lsdException w:name="Light Shading Accent 5" w:uiPriority="60"/>
-    <w:lsdException w:name="Light List Accent 5" w:uiPriority="61"/>
-    <w:lsdException w:name="Light Grid Accent 5" w:uiPriority="62"/>
-    <w:lsdException w:name="Medium Shading 1 Accent 5" w:uiPriority="63"/>
-    <w:lsdException w:name="Medium Shading 2 Accent 5" w:uiPriority="64"/>
-    <w:lsdException w:name="Medium List 1 Accent 5" w:uiPriority="65"/>
-    <w:lsdException w:name="Medium List 2 Accent 5" w:uiPriority="66"/>
-    <w:lsdException w:name="Medium Grid 1 Accent 5" w:uiPriority="67"/>
-    <w:lsdException w:name="Medium Grid 2 Accent 5" w:uiPriority="68"/>
-    <w:lsdException w:name="Medium Grid 3 Accent 5" w:uiPriority="69"/>
-    <w:lsdException w:name="Dark List Accent 5" w:uiPriority="70"/>
-    <w:lsdException w:name="Colorful Shading Accent 5" w:uiPriority="71"/>
-    <w:lsdException w:name="Colorful List Accent 5" w:uiPriority="72"/>
-    <w:lsdException w:name="Colorful Grid Accent 5" w:uiPriority="73"/>
-    <w:lsdException w:name="Light Shading Accent 6" w:uiPriority="60"/>
-    <w:lsdException w:name="Light List Accent 6" w:uiPriority="61"/>
-    <w:lsdException w:name="Light Grid Accent 6" w:uiPriority="62"/>
-    <w:lsdException w:name="Medium Shading 1 Accent 6" w:uiPriority="63"/>
-    <w:lsdException w:name="Medium Shading 2 Accent 6" w:uiPriority="64"/>
-    <w:lsdException w:name="Medium List 1 Accent 6" w:uiPriority="65"/>
-    <w:lsdException w:name="Medium List 2 Accent 6" w:uiPriority="66"/>
-    <w:lsdException w:name="Medium Grid 1 Accent 6" w:uiPriority="67"/>
-    <w:lsdException w:name="Medium Grid 2 Accent 6" w:uiPriority="68"/>
-    <w:lsdException w:name="Medium Grid 3 Accent 6" w:uiPriority="69"/>
-    <w:lsdException w:name="Dark List Accent 6" w:uiPriority="70"/>
-    <w:lsdException w:name="Colorful Shading Accent 6" w:uiPriority="71"/>
-    <w:lsdException w:name="Colorful List Accent 6" w:uiPriority="72"/>
-    <w:lsdException w:name="Colorful Grid Accent 6" w:uiPriority="73"/>
-    <w:lsdException w:name="Subtle Emphasis" w:uiPriority="19" w:qFormat="1"/>
-    <w:lsdException w:name="Intense Emphasis" w:uiPriority="21" w:qFormat="1"/>
-    <w:lsdException w:name="Subtle Reference" w:uiPriority="31" w:qFormat="1"/>
-    <w:lsdException w:name="Intense Reference" w:uiPriority="32" w:qFormat="1"/>
-    <w:lsdException w:name="Book Title" w:uiPriority="33" w:qFormat="1"/>
-    <w:lsdException w:name="Bibliography" w:semiHidden="1" w:uiPriority="37" w:unhideWhenUsed="1"/>
-    <w:lsdException w:name="TOC Heading" w:semiHidden="1" w:uiPriority="39" w:unhideWhenUsed="1" w:qFormat="1"/>
-    <w:lsdException w:name="Plain Table 1" w:uiPriority="41"/>
-    <w:lsdException w:name="Plain Table 2" w:uiPriority="42"/>
-    <w:lsdException w:name="Plain Table 3" w:uiPriority="43"/>
-    <w:lsdException w:name="Plain Table 4" w:uiPriority="44"/>
-    <w:lsdException w:name="Plain Table 5" w:uiPriority="45"/>
-    <w:lsdException w:name="Grid Table Light" w:uiPriority="40"/>
-    <w:lsdException w:name="Grid Table 1 Light" w:uiPriority="46"/>
-    <w:lsdException w:name="Grid Table 2" w:uiPriority="47"/>
-    <w:lsdException w:name="Grid Table 3" w:uiPriority="48"/>
-    <w:lsdException w:name="Grid Table 4" w:uiPriority="49"/>
-    <w:lsdException w:name="Grid Table 5 Dark" w:uiPriority="50"/>
-    <w:lsdException w:name="Grid Table 6 Colorful" w:uiPriority="51"/>
-    <w:lsdException w:name="Grid Table 7 Colorful" w:uiPriority="52"/>
-    <w:lsdException w:name="Grid Table 1 Light Accent 1" w:uiPriority="46"/>
-    <w:lsdException w:name="Grid Table 2 Accent 1" w:uiPriority="47"/>
-    <w:lsdException w:name="Grid Table 3 Accent 1" w:uiPriority="48"/>
-    <w:lsdException w:name="Grid Table 4 Accent 1" w:uiPriority="49"/>
-    <w:lsdException w:name="Grid Table 5 Dark Accent 1" w:uiPriority="50"/>
-    <w:lsdException w:name="Grid Table 6 Colorful Accent 1" w:uiPriority="51"/>
-    <w:lsdException w:name="Grid Table 7 Colorful Accent 1" w:uiPriority="52"/>
-    <w:lsdException w:name="Grid Table 1 Light Accent 2" w:uiPriority="46"/>
-    <w:lsdException w:name="Grid Table 2 Accent 2" w:uiPriority="47"/>
-    <w:lsdException w:name="Grid Table 3 Accent 2" w:uiPriority="48"/>
-    <w:lsdException w:name="Grid Table 4 Accent 2" w:uiPriority="49"/>
-    <w:lsdException w:name="Grid Table 5 Dark Accent 2" w:uiPriority="50"/>
-    <w:lsdException w:name="Grid Table 6 Colorful Accent 2" w:uiPriority="51"/>
-    <w:lsdException w:name="Grid Table 7 Colorful Accent 2" w:uiPriority="52"/>
-    <w:lsdException w:name="Grid Table 1 Light Accent 3" w:uiPriority="46"/>
-    <w:lsdException w:name="Grid Table 2 Accent 3" w:uiPriority="47"/>
-    <w:lsdException w:name="Grid Table 3 Accent 3" w:uiPriority="48"/>
-    <w:lsdException w:name="Grid Table 4 Accent 3" w:uiPriority="49"/>
-    <w:lsdException w:name="Grid Table 5 Dark Accent 3" w:uiPriority="50"/>
-    <w:lsdException w:name="Grid Table 6 Colorful Accent 3" w:uiPriority="51"/>
-    <w:lsdException w:name="Grid Table 7 Colorful Accent 3" w:uiPriority="52"/>
-    <w:lsdException w:name="Grid Table 1 Light Accent 4" w:uiPriority="46"/>
-    <w:lsdException w:name="Grid Table 2 Accent 4" w:uiPriority="47"/>
-    <w:lsdException w:name="Grid Table 3 Accent 4" w:uiPriority="48"/>
-    <w:lsdException w:name="Grid Table 4 Accent 4" w:uiPriority="49"/>
-    <w:lsdException w:name="Grid Table 5 Dark Accent 4" w:uiPriority="50"/>
-    <w:lsdException w:name="Grid Table 6 Colorful Accent 4" w:uiPriority="51"/>
-    <w:lsdException w:name="Grid Table 7 Colorful Accent 4" w:uiPriority="52"/>
-    <w:lsdException w:name="Grid Table 1 Light Accent 5" w:uiPriority="46"/>
-    <w:lsdException w:name="Grid Table 2 Accent 5" w:uiPriority="47"/>
-    <w:lsdException w:name="Grid Table 3 Accent 5" w:uiPriority="48"/>
-    <w:lsdException w:name="Grid Table 4 Accent 5" w:uiPriority="49"/>
-    <w:lsdException w:name="Grid Table 5 Dark Accent 5" w:uiPriority="50"/>
-    <w:lsdException w:name="Grid Table 6 Colorful Accent 5" w:uiPriority="51"/>
-    <w:lsdException w:name="Grid Table 7 Colorful Accent 5" w:uiPriority="52"/>
-    <w:lsdException w:name="Grid Table 1 Light Accent 6" w:uiPriority="46"/>
-    <w:lsdException w:name="Grid Table 2 Accent 6" w:uiPriority="47"/>
-    <w:lsdException w:name="Grid Table 3 Accent 6" w:uiPriority="48"/>
-    <w:lsdException w:name="Grid Table 4 Accent 6" w:uiPriority="49"/>
-    <w:lsdException w:name="Grid Table 5 Dark Accent 6" w:uiPriority="50"/>
-    <w:lsdException w:name="Grid Table 6 Colorful Accent 6" w:uiPriority="51"/>
-    <w:lsdException w:name="Grid Table 7 Colorful Accent 6" w:uiPriority="52"/>
-    <w:lsdException w:name="List Table 1 Light" w:uiPriority="46"/>
-    <w:lsdException w:name="List Table 2" w:uiPriority="47"/>
-    <w:lsdException w:name="List Table 3" w:uiPriority="48"/>
-    <w:lsdException w:name="List Table 4" w:uiPriority="49"/>
-    <w:lsdException w:name="List Table 5 Dark" w:uiPriority="50"/>
-    <w:lsdException w:name="List Table 6 Colorful" w:uiPriority="51"/>
-    <w:lsdException w:name="List Table 7 Colorful" w:uiPriority="52"/>
-    <w:lsdException w:name="List Table 1 Light Accent 1" w:uiPriority="46"/>
-    <w:lsdException w:name="List Table 2 Accent 1" w:uiPriority="47"/>
-    <w:lsdException w:name="List Table 3 Accent 1" w:uiPriority="48"/>
-    <w:lsdException w:name="List Table 4 Accent 1" w:uiPriority="49"/>
-    <w:lsdException w:name="List Table 5 Dark Accent 1" w:uiPriority="50"/>
-    <w:lsdException w:name="List Table 6 Colorful Accent 1" w:uiPriority="51"/>
-    <w:lsdException w:name="List Table 7 Colorful Accent 1" w:uiPriority="52"/>
-    <w:lsdException w:name="List Table 1 Light Accent 2" w:uiPriority="46"/>
-    <w:lsdException w:name="List Table 2 Accent 2" w:uiPriority="47"/>
-    <w:lsdException w:name="List Table 3 Accent 2" w:uiPriority="48"/>
-    <w:lsdException w:name="List Table 4 Accent 2" w:uiPriority="49"/>
-    <w:lsdException w:name="List Table 5 Dark Accent 2" w:uiPriority="50"/>
-    <w:lsdException w:name="List Table 6 Colorful Accent 2" w:uiPriority="51"/>
-    <w:lsdException w:name="List Table 7 Colorful Accent 2" w:uiPriority="52"/>
-    <w:lsdException w:name="List Table 1 Light Accent 3" w:uiPriority="46"/>
-    <w:lsdException w:name="List Table 2 Accent 3" w:uiPriority="47"/>
-    <w:lsdException w:name="List Table 3 Accent 3" w:uiPriority="48"/>
-    <w:lsdException w:name="List Table 4 Accent 3" w:uiPriority="49"/>
-    <w:lsdException w:name="List Table 5 Dark Accent 3" w:uiPriority="50"/>
-    <w:lsdException w:name="List Table 6 Colorful Accent 3" w:uiPriority="51"/>
-    <w:lsdException w:name="List Table 7 Colorful Accent 3" w:uiPriority="52"/>
-    <w:lsdException w:name="List Table 1 Light Accent 4" w:uiPriority="46"/>
-    <w:lsdException w:name="List Table 2 Accent 4" w:uiPriority="47"/>
-    <w:lsdException w:name="List Table 3 Accent 4" w:uiPriority="48"/>
-    <w:lsdException w:name="List Table 4 Accent 4" w:uiPriority="49"/>
-    <w:lsdException w:name="List Table 5 Dark Accent 4" w:uiPriority="50"/>
-    <w:lsdException w:name="List Table 6 Colorful Accent 4" w:uiPriority="51"/>
-    <w:lsdException w:name="List Table 7 Colorful Accent 4" w:uiPriority="52"/>
-    <w:lsdException w:name="List Table 1 Light Accent 5" w:uiPriority="46"/>
-    <w:lsdException w:name="List Table 2 Accent 5" w:uiPriority="47"/>
-    <w:lsdException w:name="List Table 3 Accent 5" w:uiPriority="48"/>
-    <w:lsdException w:name="List Table 4 Accent 5" w:uiPriority="49"/>
-    <w:lsdException w:name="List Table 5 Dark Accent 5" w:uiPriority="50"/>
-    <w:lsdException w:name="List Table 6 Colorful Accent 5" w:uiPriority="51"/>
-    <w:lsdException w:name="List Table 7 Colorful Accent 5" w:uiPriority="52"/>
-    <w:lsdException w:name="List Table 1 Light Accent 6" w:uiPriority="46"/>
-    <w:lsdException w:name="List Table 2 Accent 6" w:uiPriority="47"/>
-    <w:lsdException w:name="List Table 3 Accent 6" w:uiPriority="48"/>
-    <w:lsdException w:name="List Table 4 Accent 6" w:uiPriority="49"/>
-    <w:lsdException w:name="List Table 5 Dark Accent 6" w:uiPriority="50"/>
-    <w:lsdException w:name="List Table 6 Colorful Accent 6" w:uiPriority="51"/>
-    <w:lsdException w:name="List Table 7 Colorful Accent 6" w:uiPriority="52"/>
-  </w:latentStyles>
-  <w:style w:type="paragraph" w:default="1" w:styleId="Normal">
-    <w:name w:val="Normal"/>
-    <w:qFormat/>
-  </w:style>
-  <w:style w:type="character" w:default="1" w:styleId="Fontepargpadro">
-    <w:name w:val="Default Paragraph Font"/>
-    <w:uiPriority w:val="1"/>
-    <w:semiHidden/>
-    <w:unhideWhenUsed/>
-  </w:style>
-  <w:style w:type="table" w:default="1" w:styleId="Tabelanormal">
-    <w:name w:val="Normal Table"/>
-    <w:uiPriority w:val="99"/>
-    <w:semiHidden/>
-    <w:unhideWhenUsed/>
-    <w:tblPr>
-      <w:tblInd w:w="0" w:type="dxa"/>
-      <w:tblCellMar>
-        <w:top w:w="0" w:type="dxa"/>
-        <w:left w:w="108" w:type="dxa"/>
-        <w:bottom w:w="0" w:type="dxa"/>
-        <w:right w:w="108" w:type="dxa"/>
-      </w:tblCellMar>
-    </w:tblPr>
-  </w:style>
-  <w:style w:type="numbering" w:default="1" w:styleId="Semlista">
-    <w:name w:val="No List"/>
-    <w:uiPriority w:val="99"/>
-    <w:semiHidden/>
-    <w:unhideWhenUsed/>
-  </w:style>
-  <w:style w:type="character" w:styleId="TextodoEspaoReservado">
-    <w:name w:val="Placeholder Text"/>
-    <w:basedOn w:val="Fontepargpadro"/>
-    <w:uiPriority w:val="99"/>
-    <w:semiHidden/>
-    <w:rsid w:val="002373D7"/>
-    <w:rPr>
-      <w:color w:val="808080"/>
-    </w:rPr>
-  </w:style>
-</w:styles>
-</file>
-
-<file path=word/glossary/webSettings.xml><?xml version="1.0" encoding="utf-8"?>
-<w:webSettings xmlns:mc="http://schemas.openxmlformats.org/markup-compatibility/2006" xmlns:r="http://schemas.openxmlformats.org/officeDocument/2006/relationships" xmlns:w="http://schemas.openxmlformats.org/wordprocessingml/2006/main" xmlns:w14="http://schemas.microsoft.com/office/word/2010/wordml" xmlns:w15="http://schemas.microsoft.com/office/word/2012/wordml" mc:Ignorable="w14 w15">
-  <w:optimizeForBrowser/>
-  <w:allowPNG/>
-</w:webSettings>
-</file>
-
 <file path=word/theme/theme1.xml><?xml version="1.0" encoding="utf-8"?>
 <a:theme xmlns:a="http://schemas.openxmlformats.org/drawingml/2006/main" name="Tema do Office">
   <a:themeElements>
@@ -48095,7 +47590,7 @@
 </file>
 
 <file path=customXml/itemProps1.xml><?xml version="1.0" encoding="utf-8"?>
-<ds:datastoreItem xmlns:ds="http://schemas.openxmlformats.org/officeDocument/2006/customXml" ds:itemID="{037DC8F3-79F0-4C3E-B8DC-6518026D6554}">
+<ds:datastoreItem xmlns:ds="http://schemas.openxmlformats.org/officeDocument/2006/customXml" ds:itemID="{CAC5C37A-D8A5-425A-B290-B6C63399F7AA}">
   <ds:schemaRefs>
     <ds:schemaRef ds:uri="http://schemas.openxmlformats.org/officeDocument/2006/bibliography"/>
   </ds:schemaRefs>

</xml_diff>

<commit_message>
Adicao da sessao que descreve o desenvolvimento da ferramenta ainda sendo necessario adicionar os comentarios dos algoritmos
</commit_message>
<xml_diff>
--- a/documentation/docs/monografia.docx
+++ b/documentation/docs/monografia.docx
@@ -546,7 +546,21 @@
           <w:sz w:val="20"/>
           <w:szCs w:val="20"/>
         </w:rPr>
-        <w:t>como requisito parcial para obtenção do Título de acharel em Engenhar</w:t>
+        <w:t xml:space="preserve">como requisito parcial para obtenção do Título de </w:t>
+      </w:r>
+      <w:r>
+        <w:rPr>
+          <w:sz w:val="20"/>
+          <w:szCs w:val="20"/>
+        </w:rPr>
+        <w:t>B</w:t>
+      </w:r>
+      <w:r>
+        <w:rPr>
+          <w:sz w:val="20"/>
+          <w:szCs w:val="20"/>
+        </w:rPr>
+        <w:t>acharel em Engenhar</w:t>
       </w:r>
       <w:r>
         <w:rPr>
@@ -1207,53 +1221,50 @@
         <w:jc w:val="right"/>
         <w:rPr>
           <w:i/>
-          <w:lang w:val="en-US"/>
-        </w:rPr>
-      </w:pPr>
-      <w:r>
-        <w:rPr>
-          <w:i/>
-          <w:lang w:val="en-US"/>
-        </w:rPr>
-        <w:t xml:space="preserve">“The system must be practically, </w:t>
+        </w:rPr>
+      </w:pPr>
+      <w:r>
+        <w:rPr>
+          <w:i/>
+        </w:rPr>
+        <w:t>“</w:t>
+      </w:r>
+      <w:r>
+        <w:rPr>
+          <w:i/>
+        </w:rPr>
+        <w:t>Mas, como está escrito:</w:t>
+      </w:r>
+      <w:r>
+        <w:rPr>
+          <w:i/>
+        </w:rPr>
+        <w:t xml:space="preserve"> </w:t>
+      </w:r>
+      <w:r>
+        <w:rPr>
+          <w:i/>
+        </w:rPr>
+        <w:t>Nem olhos viram, nem ouvidos ouviram, nem jamais penetrou em coração humano o que Deus tem preparado para aqueles que o amam.</w:t>
+      </w:r>
+      <w:r>
+        <w:rPr>
+          <w:i/>
+        </w:rPr>
+        <w:t>”</w:t>
       </w:r>
     </w:p>
     <w:p>
       <w:pPr>
         <w:jc w:val="right"/>
-        <w:rPr>
-          <w:i/>
-          <w:lang w:val="en-US"/>
-        </w:rPr>
-      </w:pPr>
-      <w:r>
-        <w:rPr>
-          <w:i/>
-          <w:lang w:val="en-US"/>
-        </w:rPr>
-        <w:t>if not mathematically, indecipherable”</w:t>
-      </w:r>
+      </w:pPr>
     </w:p>
     <w:p>
       <w:pPr>
         <w:jc w:val="right"/>
-        <w:rPr>
-          <w:lang w:val="en-US"/>
-        </w:rPr>
-      </w:pPr>
-    </w:p>
-    <w:p>
-      <w:pPr>
-        <w:jc w:val="right"/>
-        <w:rPr>
-          <w:lang w:val="en-US"/>
-        </w:rPr>
-      </w:pPr>
-      <w:r>
-        <w:rPr>
-          <w:lang w:val="en-US"/>
-        </w:rPr>
-        <w:t>Dr. Auguste Kerckhoffs</w:t>
+      </w:pPr>
+      <w:r>
+        <w:t>1 Coríntios 2:9</w:t>
       </w:r>
     </w:p>
     <w:p>
@@ -4823,6 +4834,16 @@
     </w:p>
     <w:p>
       <w:pPr>
+        <w:pStyle w:val="Ttulo1"/>
+        <w:jc w:val="center"/>
+      </w:pPr>
+      <w:r>
+        <w:lastRenderedPageBreak/>
+        <w:t>LISTA DE ABREVIATURAS E SÍMBOLOS</w:t>
+      </w:r>
+    </w:p>
+    <w:p>
+      <w:pPr>
         <w:ind w:firstLine="0"/>
         <w:jc w:val="center"/>
         <w:rPr>
@@ -4833,121 +4854,6 @@
     <w:p>
       <w:pPr>
         <w:ind w:firstLine="0"/>
-        <w:jc w:val="center"/>
-        <w:rPr>
-          <w:b/>
-        </w:rPr>
-      </w:pPr>
-    </w:p>
-    <w:p>
-      <w:pPr>
-        <w:ind w:firstLine="0"/>
-        <w:jc w:val="center"/>
-        <w:rPr>
-          <w:b/>
-        </w:rPr>
-      </w:pPr>
-    </w:p>
-    <w:p>
-      <w:pPr>
-        <w:ind w:firstLine="0"/>
-        <w:jc w:val="center"/>
-        <w:rPr>
-          <w:b/>
-        </w:rPr>
-      </w:pPr>
-    </w:p>
-    <w:p>
-      <w:pPr>
-        <w:ind w:firstLine="0"/>
-        <w:jc w:val="center"/>
-        <w:rPr>
-          <w:b/>
-        </w:rPr>
-      </w:pPr>
-    </w:p>
-    <w:p>
-      <w:pPr>
-        <w:ind w:firstLine="0"/>
-        <w:jc w:val="center"/>
-        <w:rPr>
-          <w:b/>
-        </w:rPr>
-      </w:pPr>
-    </w:p>
-    <w:p>
-      <w:pPr>
-        <w:ind w:firstLine="0"/>
-        <w:jc w:val="center"/>
-        <w:rPr>
-          <w:b/>
-        </w:rPr>
-      </w:pPr>
-    </w:p>
-    <w:p>
-      <w:pPr>
-        <w:ind w:firstLine="0"/>
-        <w:jc w:val="center"/>
-        <w:rPr>
-          <w:b/>
-        </w:rPr>
-      </w:pPr>
-    </w:p>
-    <w:p>
-      <w:pPr>
-        <w:ind w:firstLine="0"/>
-        <w:jc w:val="center"/>
-        <w:rPr>
-          <w:b/>
-        </w:rPr>
-      </w:pPr>
-    </w:p>
-    <w:p>
-      <w:pPr>
-        <w:ind w:firstLine="0"/>
-        <w:jc w:val="center"/>
-        <w:rPr>
-          <w:b/>
-        </w:rPr>
-      </w:pPr>
-    </w:p>
-    <w:p>
-      <w:pPr>
-        <w:ind w:firstLine="0"/>
-        <w:jc w:val="center"/>
-        <w:rPr>
-          <w:b/>
-        </w:rPr>
-      </w:pPr>
-    </w:p>
-    <w:p>
-      <w:pPr>
-        <w:ind w:firstLine="0"/>
-        <w:jc w:val="center"/>
-        <w:rPr>
-          <w:b/>
-        </w:rPr>
-      </w:pPr>
-      <w:r>
-        <w:rPr>
-          <w:b/>
-        </w:rPr>
-        <w:t>LISTA DE ABREVIATURAS E SÍMBOLOS</w:t>
-      </w:r>
-    </w:p>
-    <w:p>
-      <w:pPr>
-        <w:ind w:firstLine="0"/>
-        <w:jc w:val="center"/>
-        <w:rPr>
-          <w:b/>
-        </w:rPr>
-      </w:pPr>
-    </w:p>
-    <w:p>
-      <w:pPr>
-        <w:spacing w:line="240" w:lineRule="auto"/>
-        <w:ind w:firstLine="0"/>
       </w:pPr>
       <w:r>
         <w:t>STR</w:t>
@@ -4965,7 +4871,6 @@
     </w:p>
     <w:p>
       <w:pPr>
-        <w:spacing w:line="240" w:lineRule="auto"/>
         <w:ind w:firstLine="0"/>
         <w:rPr>
           <w:i/>
@@ -5006,7 +4911,6 @@
     </w:p>
     <w:p>
       <w:pPr>
-        <w:spacing w:line="240" w:lineRule="auto"/>
         <w:ind w:firstLine="0"/>
         <w:rPr>
           <w:i/>
@@ -5047,7 +4951,6 @@
     </w:p>
     <w:p>
       <w:pPr>
-        <w:spacing w:line="240" w:lineRule="auto"/>
         <w:ind w:firstLine="0"/>
         <w:rPr>
           <w:i/>
@@ -5088,7 +4991,6 @@
     </w:p>
     <w:p>
       <w:pPr>
-        <w:spacing w:line="240" w:lineRule="auto"/>
         <w:ind w:firstLine="0"/>
         <w:rPr>
           <w:lang w:val="en-US"/>
@@ -5098,41 +5000,129 @@
         <w:rPr>
           <w:lang w:val="en-US"/>
         </w:rPr>
+        <w:t>LL</w:t>
+      </w:r>
+      <w:r>
+        <w:rPr>
+          <w:lang w:val="en-US"/>
+        </w:rPr>
+        <w:tab/>
+      </w:r>
+      <w:r>
+        <w:rPr>
+          <w:lang w:val="en-US"/>
+        </w:rPr>
+        <w:tab/>
+      </w:r>
+      <w:r>
+        <w:rPr>
+          <w:lang w:val="en-US"/>
+        </w:rPr>
+        <w:tab/>
+      </w:r>
+      <w:r>
+        <w:rPr>
+          <w:i/>
+          <w:lang w:val="en-US"/>
+        </w:rPr>
+        <w:t>Least Laxity</w:t>
+      </w:r>
+    </w:p>
+    <w:p>
+      <w:pPr>
+        <w:ind w:firstLine="0"/>
+      </w:pPr>
+      <w:r>
         <w:t>C</w:t>
       </w:r>
       <w:r>
-        <w:rPr>
-          <w:lang w:val="en-US"/>
-        </w:rPr>
         <w:tab/>
       </w:r>
       <w:r>
-        <w:rPr>
-          <w:lang w:val="en-US"/>
-        </w:rPr>
         <w:tab/>
       </w:r>
       <w:r>
-        <w:rPr>
-          <w:lang w:val="en-US"/>
-        </w:rPr>
+        <w:tab/>
+        <w:t>Tempo de Computação</w:t>
+      </w:r>
+    </w:p>
+    <w:p>
+      <w:pPr>
+        <w:ind w:firstLine="0"/>
+      </w:pPr>
+      <w:r>
+        <w:t>D</w:t>
+      </w:r>
+      <w:r>
+        <w:tab/>
+      </w:r>
+      <w:r>
+        <w:tab/>
+      </w:r>
+      <w:r>
+        <w:tab/>
+      </w:r>
+      <w:r>
+        <w:rPr>
+          <w:i/>
+        </w:rPr>
+        <w:t>Deadline</w:t>
+      </w:r>
+    </w:p>
+    <w:p>
+      <w:pPr>
+        <w:ind w:firstLine="0"/>
+      </w:pPr>
+      <w:r>
+        <w:t>T</w:t>
+      </w:r>
+      <w:r>
+        <w:tab/>
+      </w:r>
+      <w:r>
+        <w:tab/>
+      </w:r>
+      <w:r>
+        <w:tab/>
+        <w:t>Período</w:t>
+      </w:r>
+    </w:p>
+    <w:p>
+      <w:pPr>
+        <w:ind w:firstLine="0"/>
+      </w:pPr>
+      <w:r>
+        <w:t>r0</w:t>
+      </w:r>
+      <w:r>
+        <w:tab/>
+      </w:r>
+      <w:r>
+        <w:tab/>
+      </w:r>
+      <w:r>
         <w:tab/>
         <w:t xml:space="preserve">Tempo de </w:t>
       </w:r>
       <w:r>
-        <w:rPr>
-          <w:lang w:val="en-US"/>
-        </w:rPr>
-        <w:t>Computação</w:t>
-      </w:r>
-    </w:p>
-    <w:p>
-      <w:pPr>
-        <w:spacing w:line="240" w:lineRule="auto"/>
+        <w:t>A</w:t>
+      </w:r>
+      <w:r>
+        <w:t>tivaç</w:t>
+      </w:r>
+      <w:r>
+        <w:t>ão</w:t>
+      </w:r>
+    </w:p>
+    <w:p>
+      <w:pPr>
         <w:ind w:firstLine="0"/>
-      </w:pPr>
-      <w:r>
-        <w:t>D</w:t>
+        <w:rPr>
+          <w:i/>
+        </w:rPr>
+      </w:pPr>
+      <w:r>
+        <w:t>UI</w:t>
       </w:r>
       <w:r>
         <w:tab/>
@@ -5147,16 +5137,15 @@
         <w:rPr>
           <w:i/>
         </w:rPr>
-        <w:t>Deadline</w:t>
-      </w:r>
-    </w:p>
-    <w:p>
-      <w:pPr>
-        <w:spacing w:line="240" w:lineRule="auto"/>
+        <w:t>User Interface</w:t>
+      </w:r>
+    </w:p>
+    <w:p>
+      <w:pPr>
         <w:ind w:firstLine="0"/>
       </w:pPr>
       <w:r>
-        <w:t>T</w:t>
+        <w:t>JDK</w:t>
       </w:r>
       <w:r>
         <w:tab/>
@@ -5166,45 +5155,13 @@
       </w:r>
       <w:r>
         <w:tab/>
-        <w:t>Período</w:t>
-      </w:r>
-    </w:p>
-    <w:p>
-      <w:pPr>
-        <w:spacing w:line="240" w:lineRule="auto"/>
-        <w:ind w:firstLine="0"/>
-      </w:pPr>
-      <w:r>
-        <w:t>r0</w:t>
-      </w:r>
-      <w:r>
-        <w:tab/>
-      </w:r>
-      <w:r>
-        <w:tab/>
-      </w:r>
-      <w:r>
-        <w:tab/>
-        <w:t xml:space="preserve">Tempo de </w:t>
-      </w:r>
-      <w:r>
-        <w:t>A</w:t>
-      </w:r>
-      <w:r>
-        <w:t>tivaç</w:t>
-      </w:r>
-      <w:r>
-        <w:t>ão</w:t>
-      </w:r>
-    </w:p>
-    <w:p>
-      <w:pPr>
-        <w:spacing w:line="240" w:lineRule="auto"/>
-        <w:ind w:firstLine="0"/>
-        <w:rPr>
-          <w:b/>
-        </w:rPr>
-      </w:pPr>
+      </w:r>
+      <w:r>
+        <w:rPr>
+          <w:i/>
+        </w:rPr>
+        <w:t>Java Development Kit</w:t>
+      </w:r>
     </w:p>
     <w:p>
       <w:pPr>
@@ -5387,25 +5344,13 @@
     </w:p>
     <w:p>
       <w:pPr>
-        <w:ind w:firstLine="0"/>
+        <w:pStyle w:val="Ttulo1"/>
         <w:jc w:val="center"/>
-        <w:rPr>
-          <w:b/>
-        </w:rPr>
-      </w:pPr>
-      <w:r>
-        <w:rPr>
-          <w:b/>
-        </w:rPr>
+      </w:pPr>
+      <w:r>
         <w:lastRenderedPageBreak/>
         <w:t>SUMÁRIO</w:t>
       </w:r>
-    </w:p>
-    <w:p>
-      <w:pPr>
-        <w:ind w:firstLine="0"/>
-        <w:jc w:val="center"/>
-      </w:pPr>
     </w:p>
     <w:p>
       <w:pPr>
@@ -9355,7 +9300,25 @@
         <w:t>Least Laxity</w:t>
       </w:r>
       <w:r>
-        <w:t xml:space="preserve"> que trabalham com tarefas periódicas e as técnicas de Servidores de </w:t>
+        <w:t xml:space="preserve"> que trabalham com tarefas periódicas</w:t>
+      </w:r>
+      <w:r>
+        <w:t>,</w:t>
+      </w:r>
+      <w:r>
+        <w:t xml:space="preserve"> e as técnicas de Servidores </w:t>
+      </w:r>
+      <w:r>
+        <w:rPr>
+          <w:i/>
+        </w:rPr>
+        <w:t>Background</w:t>
+      </w:r>
+      <w:r>
+        <w:t xml:space="preserve">, Servidores </w:t>
+      </w:r>
+      <w:r>
+        <w:t xml:space="preserve">de </w:t>
       </w:r>
       <w:r>
         <w:rPr>
@@ -10308,7 +10271,10 @@
         <w:t>C</w:t>
       </w:r>
       <w:r>
-        <w:t xml:space="preserve"> (tempo de computação): Valor obtido a partir do pior caso de computação para execução de determinada tarefa.</w:t>
+        <w:t xml:space="preserve"> </w:t>
+      </w:r>
+      <w:r>
+        <w:t>(tempo de computação): Valor obtido a partir do pior caso de computação para execução de determinada tarefa.</w:t>
       </w:r>
     </w:p>
     <w:p>
@@ -10328,7 +10294,10 @@
         <w:t>D</w:t>
       </w:r>
       <w:r>
-        <w:t xml:space="preserve"> (meta temporal ou </w:t>
+        <w:t xml:space="preserve"> </w:t>
+      </w:r>
+      <w:r>
+        <w:t xml:space="preserve">(meta temporal ou </w:t>
       </w:r>
       <w:r>
         <w:rPr>
@@ -10801,7 +10770,16 @@
         <w:t xml:space="preserve">São tarefas que ocorrem eventualmente no sistema. Elas podem passar um longo período sem ativação, no entanto, após sua ativação devem ser executadas </w:t>
       </w:r>
       <w:r>
-        <w:t xml:space="preserve">dentro de um tempo hábil, para atender essas tarefas existem técnicas específicas como servidores de </w:t>
+        <w:t xml:space="preserve">dentro de um tempo hábil, para atender essas tarefas existem técnicas específicas como servidores </w:t>
+      </w:r>
+      <w:r>
+        <w:rPr>
+          <w:i/>
+        </w:rPr>
+        <w:t>Background</w:t>
+      </w:r>
+      <w:r>
+        <w:t xml:space="preserve">, de </w:t>
       </w:r>
       <w:r>
         <w:rPr>
@@ -11753,7 +11731,13 @@
         <w:t>periódicas e adota a política que quanto menor o período de uma tarefa, maior é sua prioridade.</w:t>
       </w:r>
       <w:r>
-        <w:t xml:space="preserve"> Ele não é recomendado para sistemas que possuem tarefas com metas temporais (d</w:t>
+        <w:t xml:space="preserve"> Ele não é recomendado para sistemas que possuem tarefas com metas temporais (</w:t>
+      </w:r>
+      <w:r>
+        <w:rPr>
+          <w:i/>
+        </w:rPr>
+        <w:t>d</w:t>
       </w:r>
       <w:r>
         <w:rPr>
@@ -12691,7 +12675,19 @@
           <w:rPr>
             <w:rFonts w:ascii="Cambria Math" w:hAnsi="Cambria Math"/>
           </w:rPr>
-          <m:t>6,25</m:t>
+          <m:t>12</m:t>
+        </m:r>
+        <m:r>
+          <w:rPr>
+            <w:rFonts w:ascii="Cambria Math" w:hAnsi="Cambria Math"/>
+          </w:rPr>
+          <m:t>,</m:t>
+        </m:r>
+        <m:r>
+          <w:rPr>
+            <w:rFonts w:ascii="Cambria Math" w:hAnsi="Cambria Math"/>
+          </w:rPr>
+          <m:t>5</m:t>
         </m:r>
       </m:oMath>
       <w:r>
@@ -18284,6 +18280,11 @@
     </w:p>
     <w:p>
       <w:r>
+        <w:t>Nesta técnica, as tarefas esporádicas possuem alta prioridade, sendo executada no seu instante de ativação, desde que, o servidor possua capacidade para executa-la.</w:t>
+      </w:r>
+    </w:p>
+    <w:p>
+      <w:r>
         <w:t>Para esta técnica, a capacidade do servidor só é restaurada no instante de tempo calculado pela formula:</w:t>
       </w:r>
     </w:p>
@@ -18342,13 +18343,11 @@
         <w:t>.</w:t>
       </w:r>
     </w:p>
-    <w:p/>
     <w:p>
       <w:pPr>
         <w:ind w:firstLine="0"/>
         <w:jc w:val="center"/>
       </w:pPr>
-      <w:bookmarkStart w:id="24" w:name="_GoBack"/>
       <w:r>
         <w:rPr>
           <w:noProof/>
@@ -18402,7 +18401,6 @@
           </wp:inline>
         </w:drawing>
       </w:r>
-      <w:bookmarkEnd w:id="24"/>
     </w:p>
     <w:p>
       <w:pPr>
@@ -18741,13 +18739,6 @@
         </w:rPr>
         <w:t>, 2012)</w:t>
       </w:r>
-    </w:p>
-    <w:p>
-      <w:pPr>
-        <w:rPr>
-          <w:lang w:val="en-US"/>
-        </w:rPr>
-      </w:pPr>
     </w:p>
     <w:p>
       <w:r>
@@ -18822,10 +18813,589 @@
     </w:p>
     <w:p>
       <w:pPr>
+        <w:ind w:firstLine="0"/>
+      </w:pPr>
+    </w:p>
+    <w:p>
+      <w:pPr>
+        <w:ind w:firstLine="0"/>
+      </w:pPr>
+    </w:p>
+    <w:p>
+      <w:pPr>
+        <w:ind w:firstLine="0"/>
+      </w:pPr>
+    </w:p>
+    <w:p>
+      <w:pPr>
         <w:pStyle w:val="Ttulo1"/>
       </w:pPr>
       <w:r>
         <w:lastRenderedPageBreak/>
+        <w:t>5</w:t>
+      </w:r>
+      <w:r>
+        <w:t xml:space="preserve"> DESENVOLVIMENTO DA FERRAMENTA</w:t>
+      </w:r>
+    </w:p>
+    <w:p>
+      <w:r>
+        <w:t xml:space="preserve">No desenvolvimento da ferrementa foram </w:t>
+      </w:r>
+      <w:r>
+        <w:t xml:space="preserve">implementados os algoritmos de escalonamento para tarefas periódicas: </w:t>
+      </w:r>
+      <w:r>
+        <w:rPr>
+          <w:i/>
+        </w:rPr>
+        <w:t>Rate Monotonic</w:t>
+      </w:r>
+      <w:r>
+        <w:rPr>
+          <w:i/>
+        </w:rPr>
+        <w:t xml:space="preserve">, Deadline Monotonic, Earliest Deadline First, Round Robin, Least Laxity. </w:t>
+      </w:r>
+      <w:r>
+        <w:t xml:space="preserve">Já as políticas de escalonamento de tarefas esporádicas: Servidor </w:t>
+      </w:r>
+      <w:r>
+        <w:rPr>
+          <w:i/>
+        </w:rPr>
+        <w:t>Background</w:t>
+      </w:r>
+      <w:r>
+        <w:t xml:space="preserve">, </w:t>
+      </w:r>
+      <w:r>
+        <w:rPr>
+          <w:i/>
+        </w:rPr>
+        <w:t>Polling</w:t>
+      </w:r>
+      <w:r>
+        <w:rPr>
+          <w:i/>
+        </w:rPr>
+        <w:t xml:space="preserve"> </w:t>
+      </w:r>
+      <w:r>
+        <w:t xml:space="preserve">e </w:t>
+      </w:r>
+      <w:r>
+        <w:rPr>
+          <w:i/>
+        </w:rPr>
+        <w:t>Sporadic</w:t>
+      </w:r>
+      <w:r>
+        <w:rPr>
+          <w:i/>
+        </w:rPr>
+        <w:t xml:space="preserve"> </w:t>
+      </w:r>
+      <w:r>
+        <w:t>foram integradas apenas a técnica EDF.</w:t>
+      </w:r>
+    </w:p>
+    <w:p>
+      <w:r>
+        <w:t>Para implementação foi utilizada a linguagem Java em conjunto a api JavaFX para geração da UI</w:t>
+      </w:r>
+      <w:r>
+        <w:t xml:space="preserve">, </w:t>
+      </w:r>
+      <w:r>
+        <w:t xml:space="preserve">MAVEN para gerência das dependências e </w:t>
+      </w:r>
+      <w:r>
+        <w:rPr>
+          <w:i/>
+        </w:rPr>
+        <w:t>build</w:t>
+      </w:r>
+      <w:r>
+        <w:t>,</w:t>
+      </w:r>
+      <w:r>
+        <w:t xml:space="preserve"> e JUnit para desenvolvimento dos testes unitários criados no sistema. </w:t>
+      </w:r>
+      <w:r>
+        <w:t>Essa implementação foi feita sob</w:t>
+      </w:r>
+      <w:r>
+        <w:t>re</w:t>
+      </w:r>
+      <w:r>
+        <w:t xml:space="preserve"> sistema operacional Linux.</w:t>
+      </w:r>
+    </w:p>
+    <w:p>
+      <w:pPr>
+        <w:pStyle w:val="Ttulo2"/>
+      </w:pPr>
+      <w:r>
+        <w:t xml:space="preserve">5.1 </w:t>
+      </w:r>
+      <w:r>
+        <w:t>JAVA</w:t>
+      </w:r>
+    </w:p>
+    <w:p>
+      <w:r>
+        <w:t>Conforme o site da ORACLE (2013): “</w:t>
+      </w:r>
+      <w:r>
+        <w:t>Java é uma linguagem de programação e uma plataforma de computação lançada pela primeira vez pela Sun Microsystems em 1995. É a tecnologia que capacita muitos programas da mais alta qualidade, como utilitários, jogos e aplicativos corporativos, entre muitos outros”</w:t>
+      </w:r>
+      <w:r>
+        <w:t xml:space="preserve">. Ela foi escolhida por </w:t>
+      </w:r>
+      <w:r>
+        <w:t>ser uma ling</w:t>
+      </w:r>
+      <w:r>
+        <w:t>uag</w:t>
+      </w:r>
+      <w:r>
+        <w:t>em</w:t>
+      </w:r>
+      <w:r>
+        <w:t xml:space="preserve"> orientada objetos e</w:t>
+      </w:r>
+      <w:r>
+        <w:t xml:space="preserve"> multi</w:t>
+      </w:r>
+      <w:r>
+        <w:t>-plataforma.</w:t>
+      </w:r>
+    </w:p>
+    <w:p>
+      <w:pPr>
+        <w:pStyle w:val="Ttulo2"/>
+      </w:pPr>
+      <w:r>
+        <w:t xml:space="preserve">5.2 </w:t>
+      </w:r>
+      <w:r>
+        <w:t>JAVA</w:t>
+      </w:r>
+      <w:r>
+        <w:t>FX</w:t>
+      </w:r>
+    </w:p>
+    <w:p>
+      <w:r>
+        <w:t>O JavaFX é um plataforma</w:t>
+      </w:r>
+      <w:r>
+        <w:t xml:space="preserve"> mantida pela ORACLE</w:t>
+      </w:r>
+      <w:r>
+        <w:t xml:space="preserve"> para desenvolvimento de interfaces ricas utilizando a linguagem Java.</w:t>
+      </w:r>
+      <w:r>
+        <w:t xml:space="preserve"> Atualmente se encontra na versão 2</w:t>
+      </w:r>
+      <w:r>
+        <w:t xml:space="preserve"> </w:t>
+      </w:r>
+      <w:r>
+        <w:t>e</w:t>
+      </w:r>
+      <w:r>
+        <w:t xml:space="preserve"> foi integrad</w:t>
+      </w:r>
+      <w:r>
+        <w:t>a</w:t>
+      </w:r>
+      <w:r>
+        <w:t xml:space="preserve"> a versão 7 da JDK</w:t>
+      </w:r>
+      <w:r>
+        <w:t xml:space="preserve">, </w:t>
+      </w:r>
+      <w:r>
+        <w:t xml:space="preserve">já </w:t>
+      </w:r>
+      <w:r>
+        <w:t>sendo</w:t>
+      </w:r>
+      <w:r>
+        <w:t xml:space="preserve"> inclus</w:t>
+      </w:r>
+      <w:r>
+        <w:t>a</w:t>
+      </w:r>
+      <w:r>
+        <w:t xml:space="preserve"> ao pacote de desenvolvimento.</w:t>
+      </w:r>
+    </w:p>
+    <w:p>
+      <w:r>
+        <w:t>Com JavaFX é</w:t>
+      </w:r>
+      <w:r>
+        <w:t xml:space="preserve"> possível</w:t>
+      </w:r>
+      <w:r>
+        <w:t xml:space="preserve"> escrever uma aplicação </w:t>
+      </w:r>
+      <w:r>
+        <w:t>e executa-la em ambientes ou dispositivos diferentes (i.e., Desktop, WEB, Mobile, TV, entre out</w:t>
+      </w:r>
+      <w:r>
+        <w:t>ros), sendo esse o principal motivo de sua escolha.</w:t>
+      </w:r>
+    </w:p>
+    <w:p>
+      <w:pPr>
+        <w:pStyle w:val="Ttulo2"/>
+      </w:pPr>
+      <w:r>
+        <w:t xml:space="preserve">5.3 </w:t>
+      </w:r>
+      <w:r>
+        <w:t>MAVEN</w:t>
+      </w:r>
+    </w:p>
+    <w:p>
+      <w:r>
+        <w:t>MAVEN é uma ferramenta</w:t>
+      </w:r>
+      <w:r>
+        <w:t xml:space="preserve"> mantida pela APACHE que é responsável por auxiliar no processo de build e gerência das dependências do projeto. Com o </w:t>
+      </w:r>
+      <w:r>
+        <w:t xml:space="preserve">MAVEN </w:t>
+      </w:r>
+      <w:r>
+        <w:t xml:space="preserve">não precisamos nos preocupar em anexar </w:t>
+      </w:r>
+      <w:r>
+        <w:rPr>
+          <w:i/>
+        </w:rPr>
+        <w:t>libs</w:t>
+      </w:r>
+      <w:r>
+        <w:t xml:space="preserve"> ao nosso repositório</w:t>
+      </w:r>
+      <w:r>
+        <w:t xml:space="preserve">, ele possui um arquivo descritor, onde nele são colocadas quais </w:t>
+      </w:r>
+      <w:r>
+        <w:rPr>
+          <w:i/>
+        </w:rPr>
+        <w:t>libs</w:t>
+      </w:r>
+      <w:r>
+        <w:t xml:space="preserve"> são utilizadas pela nossa aplicação</w:t>
+      </w:r>
+      <w:r>
+        <w:t>,</w:t>
+      </w:r>
+      <w:r>
+        <w:t xml:space="preserve"> e elas são baixadas de repositórios na internet durante o processo de compilação. Permitindo assim fácil troca de versões de </w:t>
+      </w:r>
+      <w:r>
+        <w:rPr>
+          <w:i/>
+        </w:rPr>
+        <w:t xml:space="preserve">lib </w:t>
+      </w:r>
+      <w:r>
+        <w:t>e melhor organização do projeto.</w:t>
+      </w:r>
+    </w:p>
+    <w:p>
+      <w:pPr>
+        <w:pStyle w:val="Ttulo2"/>
+      </w:pPr>
+      <w:r>
+        <w:lastRenderedPageBreak/>
+        <w:t xml:space="preserve">5.4 </w:t>
+      </w:r>
+      <w:r>
+        <w:t>JUNIT</w:t>
+      </w:r>
+    </w:p>
+    <w:p>
+      <w:r>
+        <w:t>Conforme o site do JUnit (2013, tradução nossa): “JUnit é um framework simples para escrita de testes repetitivos”. O JUnit nos permite escrever testes unitários utilizando linguagem Java</w:t>
+      </w:r>
+      <w:r>
+        <w:t>,</w:t>
+      </w:r>
+      <w:r>
+        <w:t xml:space="preserve"> para testar partes de código </w:t>
+      </w:r>
+      <w:r>
+        <w:t xml:space="preserve">analisando resultados esperados por meio de assertivas (i.e., </w:t>
+      </w:r>
+      <w:r>
+        <w:rPr>
+          <w:i/>
+        </w:rPr>
+        <w:t>Asserts</w:t>
+      </w:r>
+      <w:r>
+        <w:t>).</w:t>
+      </w:r>
+      <w:r>
+        <w:t xml:space="preserve"> </w:t>
+      </w:r>
+      <w:r>
+        <w:br/>
+      </w:r>
+      <w:r>
+        <w:tab/>
+        <w:t xml:space="preserve">O JUnit foi incorporado ao projeto para </w:t>
+      </w:r>
+      <w:r>
+        <w:t>validar os diagramas temporais gerados pelos algoritmos, permitindo que após modificações no algoritmo, testes validem se eles ainda estão gerados valores corretos.</w:t>
+      </w:r>
+      <w:bookmarkStart w:id="24" w:name="_GoBack"/>
+      <w:bookmarkEnd w:id="24"/>
+    </w:p>
+    <w:p>
+      <w:pPr>
+        <w:pStyle w:val="Ttulo2"/>
+      </w:pPr>
+      <w:r>
+        <w:lastRenderedPageBreak/>
+        <w:t>5.5 IMPLEMENTAÇÃO DOS ALGORITMOS</w:t>
+      </w:r>
+    </w:p>
+    <w:p>
+      <w:pPr>
+        <w:pStyle w:val="Ttulo3"/>
+      </w:pPr>
+      <w:r>
+        <w:t xml:space="preserve">5.5.1 </w:t>
+      </w:r>
+      <w:r>
+        <w:rPr>
+          <w:i/>
+        </w:rPr>
+        <w:t>Rate Monotonic</w:t>
+      </w:r>
+      <w:r>
+        <w:t xml:space="preserve"> (RM)</w:t>
+      </w:r>
+    </w:p>
+    <w:p>
+      <w:pPr>
+        <w:pStyle w:val="Ttulo3"/>
+        <w:rPr>
+          <w:lang w:val="en-US"/>
+        </w:rPr>
+      </w:pPr>
+      <w:r>
+        <w:rPr>
+          <w:lang w:val="en-US"/>
+        </w:rPr>
+        <w:t xml:space="preserve">5.5.2 </w:t>
+      </w:r>
+      <w:r>
+        <w:rPr>
+          <w:i/>
+          <w:lang w:val="en-US"/>
+        </w:rPr>
+        <w:t>Deadline Monotonic</w:t>
+      </w:r>
+      <w:r>
+        <w:rPr>
+          <w:i/>
+          <w:lang w:val="en-US"/>
+        </w:rPr>
+        <w:t xml:space="preserve"> </w:t>
+      </w:r>
+      <w:r>
+        <w:rPr>
+          <w:lang w:val="en-US"/>
+        </w:rPr>
+        <w:t>(DM)</w:t>
+      </w:r>
+    </w:p>
+    <w:p>
+      <w:pPr>
+        <w:pStyle w:val="Ttulo3"/>
+        <w:rPr>
+          <w:lang w:val="en-US"/>
+        </w:rPr>
+      </w:pPr>
+      <w:r>
+        <w:rPr>
+          <w:lang w:val="en-US"/>
+        </w:rPr>
+        <w:t xml:space="preserve">5.5.3 </w:t>
+      </w:r>
+      <w:r>
+        <w:rPr>
+          <w:i/>
+          <w:lang w:val="en-US"/>
+        </w:rPr>
+        <w:t>Earliest Deadline First</w:t>
+      </w:r>
+      <w:r>
+        <w:rPr>
+          <w:lang w:val="en-US"/>
+        </w:rPr>
+        <w:t xml:space="preserve"> (EDF)</w:t>
+      </w:r>
+    </w:p>
+    <w:p>
+      <w:pPr>
+        <w:pStyle w:val="Ttulo3"/>
+        <w:rPr>
+          <w:lang w:val="en-US"/>
+        </w:rPr>
+      </w:pPr>
+      <w:r>
+        <w:rPr>
+          <w:lang w:val="en-US"/>
+        </w:rPr>
+        <w:t xml:space="preserve">5.5.4 </w:t>
+      </w:r>
+      <w:r>
+        <w:rPr>
+          <w:i/>
+          <w:lang w:val="en-US"/>
+        </w:rPr>
+        <w:t>Round Robin</w:t>
+      </w:r>
+      <w:r>
+        <w:rPr>
+          <w:i/>
+          <w:lang w:val="en-US"/>
+        </w:rPr>
+        <w:t xml:space="preserve"> </w:t>
+      </w:r>
+    </w:p>
+    <w:p>
+      <w:pPr>
+        <w:pStyle w:val="Ttulo3"/>
+      </w:pPr>
+      <w:r>
+        <w:t>5.5.</w:t>
+      </w:r>
+      <w:r>
+        <w:t>5</w:t>
+      </w:r>
+      <w:r>
+        <w:rPr>
+          <w:i/>
+        </w:rPr>
+        <w:t xml:space="preserve"> Least Laxity</w:t>
+      </w:r>
+      <w:r>
+        <w:t xml:space="preserve"> (LL)</w:t>
+      </w:r>
+    </w:p>
+    <w:p>
+      <w:pPr>
+        <w:pStyle w:val="Ttulo1"/>
+      </w:pPr>
+    </w:p>
+    <w:p>
+      <w:pPr>
+        <w:pStyle w:val="Ttulo1"/>
+      </w:pPr>
+    </w:p>
+    <w:p>
+      <w:pPr>
+        <w:pStyle w:val="Ttulo1"/>
+      </w:pPr>
+    </w:p>
+    <w:p>
+      <w:pPr>
+        <w:pStyle w:val="Ttulo1"/>
+      </w:pPr>
+    </w:p>
+    <w:p>
+      <w:pPr>
+        <w:pStyle w:val="Ttulo1"/>
+      </w:pPr>
+    </w:p>
+    <w:p>
+      <w:pPr>
+        <w:pStyle w:val="Ttulo1"/>
+      </w:pPr>
+    </w:p>
+    <w:p>
+      <w:pPr>
+        <w:pStyle w:val="Ttulo1"/>
+      </w:pPr>
+    </w:p>
+    <w:p>
+      <w:pPr>
+        <w:pStyle w:val="Ttulo1"/>
+      </w:pPr>
+    </w:p>
+    <w:p>
+      <w:pPr>
+        <w:pStyle w:val="Ttulo1"/>
+      </w:pPr>
+    </w:p>
+    <w:p>
+      <w:pPr>
+        <w:pStyle w:val="Ttulo1"/>
+      </w:pPr>
+    </w:p>
+    <w:p>
+      <w:pPr>
+        <w:pStyle w:val="Ttulo1"/>
+      </w:pPr>
+    </w:p>
+    <w:p>
+      <w:pPr>
+        <w:pStyle w:val="Ttulo1"/>
+      </w:pPr>
+    </w:p>
+    <w:p>
+      <w:pPr>
+        <w:pStyle w:val="Ttulo1"/>
+      </w:pPr>
+    </w:p>
+    <w:p>
+      <w:pPr>
+        <w:pStyle w:val="Ttulo1"/>
+      </w:pPr>
+    </w:p>
+    <w:p>
+      <w:pPr>
+        <w:pStyle w:val="Ttulo1"/>
+      </w:pPr>
+    </w:p>
+    <w:p>
+      <w:pPr>
+        <w:pStyle w:val="Ttulo1"/>
+      </w:pPr>
+    </w:p>
+    <w:p>
+      <w:pPr>
+        <w:pStyle w:val="Ttulo1"/>
+      </w:pPr>
+    </w:p>
+    <w:p>
+      <w:pPr>
+        <w:pStyle w:val="Ttulo1"/>
+      </w:pPr>
+    </w:p>
+    <w:p>
+      <w:pPr>
+        <w:pStyle w:val="Ttulo1"/>
+      </w:pPr>
+    </w:p>
+    <w:p>
+      <w:pPr>
+        <w:pStyle w:val="Ttulo1"/>
+      </w:pPr>
+      <w:r>
         <w:t>3 CRIPTOGRAFIA</w:t>
       </w:r>
       <w:bookmarkEnd w:id="22"/>
@@ -18995,6 +19565,7 @@
         <w:rPr>
           <w:b/>
         </w:rPr>
+        <w:lastRenderedPageBreak/>
         <w:t>Integridade de dados</w:t>
       </w:r>
       <w:r>
@@ -19018,11 +19589,7 @@
         <w:t>Autenticação</w:t>
       </w:r>
       <w:r>
-        <w:t xml:space="preserve">: é um serviço relacionado à identificação. Essa função é aplicável tanto à entidade quanto informações. Duas entidades começando uma comunicação devem identificar uma à outra. A informação enviada através do canal deve ser autenticada quanto à origem, data de origem, conteúdo dos dados, horário enviado, etc. Por essa razão essa área da criptografia geralmente é subdividida em duas grandes áreas: Autenticação de Entidade e Autenticação de origem de dados. </w:t>
-      </w:r>
-      <w:r>
-        <w:lastRenderedPageBreak/>
-        <w:t>Autenticação de origem de dados implica a integridade dos dados (se as informações forem modificadas, a sua origem foi alterada).</w:t>
+        <w:t>: é um serviço relacionado à identificação. Essa função é aplicável tanto à entidade quanto informações. Duas entidades começando uma comunicação devem identificar uma à outra. A informação enviada através do canal deve ser autenticada quanto à origem, data de origem, conteúdo dos dados, horário enviado, etc. Por essa razão essa área da criptografia geralmente é subdividida em duas grandes áreas: Autenticação de Entidade e Autenticação de origem de dados. Autenticação de origem de dados implica a integridade dos dados (se as informações forem modificadas, a sua origem foi alterada).</w:t>
       </w:r>
     </w:p>
     <w:p>
@@ -19101,6 +19668,7 @@
         <w:rPr>
           <w:noProof/>
         </w:rPr>
+        <w:lastRenderedPageBreak/>
         <w:drawing>
           <wp:inline distT="0" distB="0" distL="0" distR="0">
             <wp:extent cx="5118735" cy="2585720"/>
@@ -19263,7 +19831,6 @@
     </w:p>
     <w:p>
       <w:r>
-        <w:lastRenderedPageBreak/>
         <w:t>O texto cifrado C é enviado por um canal que não possibilita a segurança da informação. Nesse momento podem existir dois tipos de intrusos tentando recuperar a informação: o intruso passivo e o intruso ativo.</w:t>
       </w:r>
     </w:p>
@@ -19521,6 +20088,7 @@
       <w:bookmarkStart w:id="32" w:name="_Toc269678031"/>
       <w:bookmarkStart w:id="33" w:name="_Toc278285955"/>
       <w:r>
+        <w:lastRenderedPageBreak/>
         <w:t>3.4 MÉTODOS DE CRIPTOGRAFIA DE CHAVE SIMÉTRICA</w:t>
       </w:r>
       <w:bookmarkEnd w:id="32"/>
@@ -20424,7 +20992,6 @@
     </w:p>
     <w:p>
       <w:r>
-        <w:lastRenderedPageBreak/>
         <w:t>No código de César, cada letra é substituída por uma letra três posições à frente no alfabeto. Generalizando a cifra de substituição temos:</w:t>
       </w:r>
     </w:p>
@@ -20782,54 +21349,51 @@
         <w:fldChar w:fldCharType="end"/>
       </w:r>
       <w:r>
-        <w:t xml:space="preserve"> mostra um exemplo de cifra de transposição. A chave utilizada na encriptação é “cript”. Na cifra de transposição, a chave tem dois objetivos: o primeiro é definir </w:t>
-      </w:r>
+        <w:t xml:space="preserve"> mostra um exemplo de cifra de transposição. A chave utilizada na encriptação é “cript”. Na cifra de transposição, a chave tem dois objetivos: o primeiro é definir o número de colunas em que será escrito a mensagem original e a numeração das colunas. A numeração das colunas é feita crescentemente, iniciando com 1 na coluna que possui a letra da chave mais próxima do início do alfabeto, assim por diante, até que se tenha feito a seqüência numérica para todas as letras da chave.</w:t>
+      </w:r>
+    </w:p>
+    <w:p>
+      <w:r>
+        <w:t xml:space="preserve">Após a numeração das colunas, a mensagem original é escrita de tal forma que cada letra da mensagem ocupe uma célula da linha, caso a linha tenha sido totalmente preenchida e a mensagem não tenha chegado ao fim, continua-se a escrever a mensagem na próxima linha. Ao fim, caso a mensagem tenha acabado e células de uma linha ficaram vazias, preenchem-se tais células com letras quaisquer. Na </w:t>
+      </w:r>
+      <w:r>
+        <w:fldChar w:fldCharType="begin"/>
+      </w:r>
+      <w:r>
+        <w:instrText xml:space="preserve"> REF _Ref268607452 \h </w:instrText>
+      </w:r>
+      <w:r>
+        <w:fldChar w:fldCharType="separate"/>
+      </w:r>
+      <w:r>
+        <w:t xml:space="preserve">Figura </w:t>
+      </w:r>
+      <w:r>
+        <w:rPr>
+          <w:noProof/>
+        </w:rPr>
+        <w:t>8</w:t>
+      </w:r>
+      <w:r>
+        <w:fldChar w:fldCharType="end"/>
+      </w:r>
+      <w:r>
+        <w:t>, a mensagem não ocupou todos os espaços da última linha e adicionou uma letra d ao final.</w:t>
+      </w:r>
+    </w:p>
+    <w:p>
+      <w:r>
+        <w:t xml:space="preserve">Após o preenchimento da tabela, escrevem-se as colunas na ordem da numeração inicial. Espaçam-se igualmente os grupos de letras para tentar dificultar onde inicia e termina cada palavra da mensagem original. </w:t>
+      </w:r>
+    </w:p>
+    <w:p>
+      <w:r>
+        <w:t xml:space="preserve"> Para decifrar a mensagem cifrada utilizando a chave basta fazer o processo inverso, numerando as colunas a partir da chave e escrevendo os grupos de letras em cada coluna e lendo a mensagem nas linhas.</w:t>
+      </w:r>
+    </w:p>
+    <w:p>
       <w:r>
         <w:lastRenderedPageBreak/>
-        <w:t>o número de colunas em que será escrito a mensagem original e a numeração das colunas. A numeração das colunas é feita crescentemente, iniciando com 1 na coluna que possui a letra da chave mais próxima do início do alfabeto, assim por diante, até que se tenha feito a seqüência numérica para todas as letras da chave.</w:t>
-      </w:r>
-    </w:p>
-    <w:p>
-      <w:r>
-        <w:t xml:space="preserve">Após a numeração das colunas, a mensagem original é escrita de tal forma que cada letra da mensagem ocupe uma célula da linha, caso a linha tenha sido totalmente preenchida e a mensagem não tenha chegado ao fim, continua-se a escrever a mensagem na próxima linha. Ao fim, caso a mensagem tenha acabado e células de uma linha ficaram vazias, preenchem-se tais células com letras quaisquer. Na </w:t>
-      </w:r>
-      <w:r>
-        <w:fldChar w:fldCharType="begin"/>
-      </w:r>
-      <w:r>
-        <w:instrText xml:space="preserve"> REF _Ref268607452 \h </w:instrText>
-      </w:r>
-      <w:r>
-        <w:fldChar w:fldCharType="separate"/>
-      </w:r>
-      <w:r>
-        <w:t xml:space="preserve">Figura </w:t>
-      </w:r>
-      <w:r>
-        <w:rPr>
-          <w:noProof/>
-        </w:rPr>
-        <w:t>8</w:t>
-      </w:r>
-      <w:r>
-        <w:fldChar w:fldCharType="end"/>
-      </w:r>
-      <w:r>
-        <w:t>, a mensagem não ocupou todos os espaços da última linha e adicionou uma letra d ao final.</w:t>
-      </w:r>
-    </w:p>
-    <w:p>
-      <w:r>
-        <w:t xml:space="preserve">Após o preenchimento da tabela, escrevem-se as colunas na ordem da numeração inicial. Espaçam-se igualmente os grupos de letras para tentar dificultar onde inicia e termina cada palavra da mensagem original. </w:t>
-      </w:r>
-    </w:p>
-    <w:p>
-      <w:r>
-        <w:t xml:space="preserve"> Para decifrar a mensagem cifrada utilizando a chave basta fazer o processo inverso, numerando as colunas a partir da chave e escrevendo os grupos de letras em cada coluna e lendo a mensagem nas linhas.</w:t>
-      </w:r>
-    </w:p>
-    <w:p>
-      <w:r>
         <w:t xml:space="preserve">A quebra de uma mensagem cifrada possui uma facilidade maior devido ao fato de que as letras continuam com a mesma freqüência de ocorrência do idioma original, pois só foram reordenadas. </w:t>
       </w:r>
     </w:p>
@@ -20882,7 +21446,6 @@
       <w:bookmarkStart w:id="45" w:name="_Toc269678037"/>
       <w:bookmarkStart w:id="46" w:name="_Toc278285959"/>
       <w:r>
-        <w:lastRenderedPageBreak/>
         <w:t>3.4.3.1 Data Encryption Standard (DES)</w:t>
       </w:r>
       <w:bookmarkEnd w:id="45"/>
@@ -20916,6 +21479,7 @@
         <w:rPr>
           <w:noProof/>
         </w:rPr>
+        <w:lastRenderedPageBreak/>
         <w:drawing>
           <wp:inline distT="0" distB="0" distL="0" distR="0">
             <wp:extent cx="5034280" cy="3846830"/>
@@ -21069,65 +21633,65 @@
     </w:p>
     <w:p>
       <w:r>
+        <w:t>Os 16 blocos intermediários são parametrizados por chaves diferentes, derivadas da chave original. A chave original de 56 bits é dividida em duas partes de 28 bits e cada parte é rotacionada à esquerda um número de bits que depende do número atual do bloco de iteração.</w:t>
+      </w:r>
+    </w:p>
+    <w:p>
+      <w:r>
+        <w:t xml:space="preserve">O funcionamento desses blocos intermediários é mostrado na </w:t>
+      </w:r>
+      <w:r>
+        <w:fldChar w:fldCharType="begin"/>
+      </w:r>
+      <w:r>
+        <w:instrText xml:space="preserve"> REF _Ref268614694 \h </w:instrText>
+      </w:r>
+      <w:r>
+        <w:fldChar w:fldCharType="separate"/>
+      </w:r>
+      <w:r>
+        <w:t xml:space="preserve">Figura </w:t>
+      </w:r>
+      <w:r>
+        <w:rPr>
+          <w:noProof/>
+        </w:rPr>
+        <w:t>9</w:t>
+      </w:r>
+      <w:r>
+        <w:fldChar w:fldCharType="end"/>
+      </w:r>
+      <w:r>
+        <w:t xml:space="preserve">(b). Cada bloco usa duas entradas de 32 bits e produz duas saídas de 32 bits. Como mostrado na figura, a saída da direita é uma cópia da entrada da esquerda. A saída da direita é formada pelo resultado do OU-EXCLUSIVO </w:t>
+      </w:r>
+      <w:r>
+        <w:rPr>
+          <w:i/>
+        </w:rPr>
+        <w:t>bit</w:t>
+      </w:r>
+      <w:r>
+        <w:t>-a-</w:t>
+      </w:r>
+      <w:r>
+        <w:rPr>
+          <w:i/>
+        </w:rPr>
+        <w:t>bit</w:t>
+      </w:r>
+      <w:r>
+        <w:rPr>
+          <w:i/>
+        </w:rPr>
+        <w:t xml:space="preserve"> </w:t>
+      </w:r>
+      <w:r>
+        <w:t>aplicado entre a entrada da esquerda e uma função f que tem como entrada, a entrada da direita e a chave rotacionada desse bloco. A complexidade do algoritmo reside no procedimento interno dessa função, chamada Função de Feistel.</w:t>
+      </w:r>
+    </w:p>
+    <w:p>
+      <w:r>
         <w:lastRenderedPageBreak/>
-        <w:t>Os 16 blocos intermediários são parametrizados por chaves diferentes, derivadas da chave original. A chave original de 56 bits é dividida em duas partes de 28 bits e cada parte é rotacionada à esquerda um número de bits que depende do número atual do bloco de iteração.</w:t>
-      </w:r>
-    </w:p>
-    <w:p>
-      <w:r>
-        <w:t xml:space="preserve">O funcionamento desses blocos intermediários é mostrado na </w:t>
-      </w:r>
-      <w:r>
-        <w:fldChar w:fldCharType="begin"/>
-      </w:r>
-      <w:r>
-        <w:instrText xml:space="preserve"> REF _Ref268614694 \h </w:instrText>
-      </w:r>
-      <w:r>
-        <w:fldChar w:fldCharType="separate"/>
-      </w:r>
-      <w:r>
-        <w:t xml:space="preserve">Figura </w:t>
-      </w:r>
-      <w:r>
-        <w:rPr>
-          <w:noProof/>
-        </w:rPr>
-        <w:t>9</w:t>
-      </w:r>
-      <w:r>
-        <w:fldChar w:fldCharType="end"/>
-      </w:r>
-      <w:r>
-        <w:t xml:space="preserve">(b). Cada bloco usa duas entradas de 32 bits e produz duas saídas de 32 bits. Como mostrado na figura, a saída da direita é uma cópia da entrada da esquerda. A saída da direita é formada pelo resultado do OU-EXCLUSIVO </w:t>
-      </w:r>
-      <w:r>
-        <w:rPr>
-          <w:i/>
-        </w:rPr>
-        <w:t>bit</w:t>
-      </w:r>
-      <w:r>
-        <w:t>-a-</w:t>
-      </w:r>
-      <w:r>
-        <w:rPr>
-          <w:i/>
-        </w:rPr>
-        <w:t>bit</w:t>
-      </w:r>
-      <w:r>
-        <w:rPr>
-          <w:i/>
-        </w:rPr>
-        <w:t xml:space="preserve"> </w:t>
-      </w:r>
-      <w:r>
-        <w:t>aplicado entre a entrada da esquerda e uma função f que tem como entrada, a entrada da direita e a chave rotacionada desse bloco. A complexidade do algoritmo reside no procedimento interno dessa função, chamada Função de Feistel.</w:t>
-      </w:r>
-    </w:p>
-    <w:p>
-      <w:r>
         <w:t xml:space="preserve">A Função de Feistel possui quatro estágios: expansão, mistura da chave, substituição e permutação, como é mostrada na </w:t>
       </w:r>
       <w:r>
@@ -21305,7 +21869,6 @@
       <w:bookmarkStart w:id="54" w:name="_Toc269678039"/>
       <w:bookmarkStart w:id="55" w:name="_Toc278285960"/>
       <w:r>
-        <w:lastRenderedPageBreak/>
         <w:t>3.4.3.3 Advanced Encryption Standard (AES)</w:t>
       </w:r>
       <w:bookmarkEnd w:id="54"/>
@@ -21414,7 +21977,11 @@
     </w:p>
     <w:p>
       <w:r>
-        <w:t>Em 1997, o NIST patrocinou um concurso de criptografia que iria eleger o novo padrão de criptografia a ser utilizado pelas agências norte-americanas. Foram feitas 15 propostas e organizadas conferências públicas para apresentação e análise de cada algoritmo a procura de falhas. Em outubro de 2000, o algoritmo Rijndael (de Joan Daemen e Vicent Rijmen) foi escolhido para ser o próximo padrão de encriptação</w:t>
+        <w:t xml:space="preserve">Em 1997, o NIST patrocinou um concurso de criptografia que iria eleger o novo padrão de criptografia a ser utilizado pelas agências norte-americanas. Foram feitas 15 propostas e organizadas conferências públicas para apresentação e análise de cada algoritmo a procura de </w:t>
+      </w:r>
+      <w:r>
+        <w:lastRenderedPageBreak/>
+        <w:t>falhas. Em outubro de 2000, o algoritmo Rijndael (de Joan Daemen e Vicent Rijmen) foi escolhido para ser o próximo padrão de encriptação</w:t>
       </w:r>
       <w:sdt>
         <w:sdtPr>
@@ -21649,7 +22216,6 @@
         <w:rPr>
           <w:noProof/>
         </w:rPr>
-        <w:lastRenderedPageBreak/>
         <w:drawing>
           <wp:inline distT="0" distB="0" distL="0" distR="0">
             <wp:extent cx="2878577" cy="5305778"/>
@@ -21797,6 +22363,7 @@
     </w:p>
     <w:p>
       <w:r>
+        <w:lastRenderedPageBreak/>
         <w:t>O processo de encriptação inicia expandindo a chave em N</w:t>
       </w:r>
       <w:r>
@@ -21853,11 +22420,7 @@
         <w:t>byte</w:t>
       </w:r>
       <w:r>
-        <w:t xml:space="preserve"> da matriz estado. Cada byte é usado como índice para um bloco de substituição, a fim de </w:t>
-      </w:r>
-      <w:r>
-        <w:lastRenderedPageBreak/>
-        <w:t xml:space="preserve">substituir o seu valor pelo conteúdo dessa entrada na cifra de substituição </w:t>
+        <w:t xml:space="preserve"> da matriz estado. Cada byte é usado como índice para um bloco de substituição, a fim de substituir o seu valor pelo conteúdo dessa entrada na cifra de substituição </w:t>
       </w:r>
       <w:sdt>
         <w:sdtPr>
@@ -22249,6 +22812,7 @@
         <w:spacing w:after="240"/>
       </w:pPr>
       <w:r>
+        <w:lastRenderedPageBreak/>
         <w:t xml:space="preserve">Na etapa MixColumns, mostrada na </w:t>
       </w:r>
       <w:r>
@@ -22338,7 +22902,6 @@
         <w:rPr>
           <w:noProof/>
         </w:rPr>
-        <w:lastRenderedPageBreak/>
         <w:drawing>
           <wp:inline distT="0" distB="0" distL="0" distR="0">
             <wp:extent cx="3747770" cy="1986915"/>
@@ -22734,6 +23297,7 @@
       <w:bookmarkStart w:id="71" w:name="_Toc269678040"/>
       <w:bookmarkStart w:id="72" w:name="_Toc278285961"/>
       <w:r>
+        <w:lastRenderedPageBreak/>
         <w:t>3.5 MODELO DE UM SISTEMA CRIPTOGRÁFICO DE CHAVE ASSIMÉTRICA</w:t>
       </w:r>
       <w:bookmarkEnd w:id="71"/>
@@ -22775,7 +23339,6 @@
     </w:p>
     <w:p>
       <w:r>
-        <w:lastRenderedPageBreak/>
         <w:t>Em sua proposta inicial, um sistema de criptografia assimétrico deveria atender aos seguintes requisitos:</w:t>
       </w:r>
     </w:p>
@@ -23070,7 +23633,11 @@
     </w:p>
     <w:p>
       <w:r>
-        <w:t>A diferença entre os dois sistemas reside no fato de que duas chaves são utilizadas no sistema, uma pública e uma privada. A chave pública, como o próprio nome diz, é de conhecimento público, qualquer usuário pode ter acesso à chave. A chave privada é possuída somente por um usuário. A chave pública e a privada são relacionadas entre si de tal forma que uma mensagem encriptada utilizando a chave pública só pode ser decriptada utilizando a chave privada.</w:t>
+        <w:t xml:space="preserve">A diferença entre os dois sistemas reside no fato de que duas chaves são utilizadas no sistema, uma pública e uma privada. A chave pública, como o próprio nome diz, é de conhecimento público, qualquer usuário pode ter acesso à chave. A chave privada é possuída </w:t>
+      </w:r>
+      <w:r>
+        <w:lastRenderedPageBreak/>
+        <w:t>somente por um usuário. A chave pública e a privada são relacionadas entre si de tal forma que uma mensagem encriptada utilizando a chave pública só pode ser decriptada utilizando a chave privada.</w:t>
       </w:r>
     </w:p>
     <w:p/>
@@ -23081,7 +23648,6 @@
       <w:bookmarkStart w:id="76" w:name="_Toc269678041"/>
       <w:bookmarkStart w:id="77" w:name="_Toc278285962"/>
       <w:r>
-        <w:lastRenderedPageBreak/>
         <w:t>3.6 MÉTODOS DE CRIPTOGRAFIA DE CHAVE ASSIMÉTRICA</w:t>
       </w:r>
       <w:bookmarkEnd w:id="76"/>
@@ -23467,6 +24033,7 @@
     </w:p>
     <w:p>
       <w:r>
+        <w:lastRenderedPageBreak/>
         <w:t xml:space="preserve">A partir disso, para encriptar a mensagem P, calcule </w:t>
       </w:r>
       <m:oMath>
@@ -42375,7 +42942,7 @@
           <w:rPr>
             <w:noProof/>
           </w:rPr>
-          <w:t>32</w:t>
+          <w:t>35</w:t>
         </w:r>
         <w:r>
           <w:rPr>
@@ -47590,7 +48157,7 @@
 </file>
 
 <file path=customXml/itemProps1.xml><?xml version="1.0" encoding="utf-8"?>
-<ds:datastoreItem xmlns:ds="http://schemas.openxmlformats.org/officeDocument/2006/customXml" ds:itemID="{CAC5C37A-D8A5-425A-B290-B6C63399F7AA}">
+<ds:datastoreItem xmlns:ds="http://schemas.openxmlformats.org/officeDocument/2006/customXml" ds:itemID="{BA1CA36E-6E9F-4452-A9D0-B77CCAF6F693}">
   <ds:schemaRefs>
     <ds:schemaRef ds:uri="http://schemas.openxmlformats.org/officeDocument/2006/bibliography"/>
   </ds:schemaRefs>

</xml_diff>